<commit_message>
Se agrega el nombre (Kevin Castillo) y el cargo (scrum master) al documento word del proyecto
</commit_message>
<xml_diff>
--- a/Proyecto-PixelGameStore.IN5AM.Fila#1.docx
+++ b/Proyecto-PixelGameStore.IN5AM.Fila#1.docx
@@ -574,17 +574,8 @@
           <w:rFonts w:ascii="Arial" w:hAnsi="Arial" w:cs="Arial"/>
           <w:sz w:val="24"/>
         </w:rPr>
-        <w:t xml:space="preserve"> </w:t>
-      </w:r>
-      <w:proofErr w:type="gramStart"/>
-      <w:r>
-        <w:rPr>
-          <w:rFonts w:ascii="Arial" w:hAnsi="Arial" w:cs="Arial"/>
-          <w:sz w:val="24"/>
-        </w:rPr>
-        <w:t>Junio</w:t>
-      </w:r>
-      <w:proofErr w:type="gramEnd"/>
+        <w:t xml:space="preserve"> Junio</w:t>
+      </w:r>
       <w:r>
         <w:rPr>
           <w:rFonts w:ascii="Arial" w:hAnsi="Arial" w:cs="Arial"/>
@@ -671,12 +662,25 @@
     </w:p>
     <w:p>
       <w:pPr>
+        <w:pStyle w:val="Prrafodelista"/>
+        <w:numPr>
+          <w:ilvl w:val="0"/>
+          <w:numId w:val="2"/>
+        </w:numPr>
         <w:rPr>
           <w:rFonts w:ascii="Arial" w:eastAsiaTheme="minorHAnsi" w:hAnsi="Arial" w:cs="Arial"/>
           <w:noProof/>
           <w:sz w:val="24"/>
         </w:rPr>
       </w:pPr>
+      <w:r>
+        <w:rPr>
+          <w:rFonts w:ascii="Arial" w:eastAsiaTheme="minorHAnsi" w:hAnsi="Arial" w:cs="Arial"/>
+          <w:noProof/>
+          <w:sz w:val="24"/>
+        </w:rPr>
+        <w:t>Kevin Omar Castillo Calderón – Scrum master</w:t>
+      </w:r>
     </w:p>
     <w:p>
       <w:pPr>
@@ -1205,6 +1209,119 @@
 <file path=word/numbering.xml><?xml version="1.0" encoding="utf-8"?>
 <w:numbering xmlns:wpc="http://schemas.microsoft.com/office/word/2010/wordprocessingCanvas" xmlns:cx="http://schemas.microsoft.com/office/drawing/2014/chartex" xmlns:cx1="http://schemas.microsoft.com/office/drawing/2015/9/8/chartex" xmlns:cx2="http://schemas.microsoft.com/office/drawing/2015/10/21/chartex" xmlns:cx3="http://schemas.microsoft.com/office/drawing/2016/5/9/chartex" xmlns:cx4="http://schemas.microsoft.com/office/drawing/2016/5/10/chartex" xmlns:cx5="http://schemas.microsoft.com/office/drawing/2016/5/11/chartex" xmlns:cx6="http://schemas.microsoft.com/office/drawing/2016/5/12/chartex" xmlns:cx7="http://schemas.microsoft.com/office/drawing/2016/5/13/chartex" xmlns:cx8="http://schemas.microsoft.com/office/drawing/2016/5/14/chartex" xmlns:mc="http://schemas.openxmlformats.org/markup-compatibility/2006" xmlns:aink="http://schemas.microsoft.com/office/drawing/2016/ink" xmlns:am3d="http://schemas.microsoft.com/office/drawing/2017/model3d" xmlns:o="urn:schemas-microsoft-com:office:office" xmlns:oel="http://schemas.microsoft.com/office/2019/extlst" xmlns:r="http://schemas.openxmlformats.org/officeDocument/2006/relationships" xmlns:m="http://schemas.openxmlformats.org/officeDocument/2006/math" xmlns:v="urn:schemas-microsoft-com:vml" xmlns:wp14="http://schemas.microsoft.com/office/word/2010/wordprocessingDrawing" xmlns:wp="http://schemas.openxmlformats.org/drawingml/2006/wordprocessingDrawing" xmlns:w10="urn:schemas-microsoft-com:office:word" xmlns:w="http://schemas.openxmlformats.org/wordprocessingml/2006/main" xmlns:w14="http://schemas.microsoft.com/office/word/2010/wordml" xmlns:w15="http://schemas.microsoft.com/office/word/2012/wordml" xmlns:w16cex="http://schemas.microsoft.com/office/word/2018/wordml/cex" xmlns:w16cid="http://schemas.microsoft.com/office/word/2016/wordml/cid" xmlns:w16="http://schemas.microsoft.com/office/word/2018/wordml" xmlns:w16du="http://schemas.microsoft.com/office/word/2023/wordml/word16du" xmlns:w16sdtdh="http://schemas.microsoft.com/office/word/2020/wordml/sdtdatahash" xmlns:w16se="http://schemas.microsoft.com/office/word/2015/wordml/symex" xmlns:wpg="http://schemas.microsoft.com/office/word/2010/wordprocessingGroup" xmlns:wpi="http://schemas.microsoft.com/office/word/2010/wordprocessingInk" xmlns:wne="http://schemas.microsoft.com/office/word/2006/wordml" xmlns:wps="http://schemas.microsoft.com/office/word/2010/wordprocessingShape" mc:Ignorable="w14 w15 w16se w16cid w16 w16cex w16sdtdh w16du wp14">
   <w:abstractNum w:abstractNumId="0" w15:restartNumberingAfterBreak="0">
+    <w:nsid w:val="234838E4"/>
+    <w:multiLevelType w:val="hybridMultilevel"/>
+    <w:tmpl w:val="63AAE890"/>
+    <w:lvl w:ilvl="0" w:tplc="04090001">
+      <w:start w:val="1"/>
+      <w:numFmt w:val="bullet"/>
+      <w:lvlText w:val=""/>
+      <w:lvlJc w:val="left"/>
+      <w:pPr>
+        <w:ind w:left="720" w:hanging="360"/>
+      </w:pPr>
+      <w:rPr>
+        <w:rFonts w:ascii="Symbol" w:hAnsi="Symbol" w:hint="default"/>
+      </w:rPr>
+    </w:lvl>
+    <w:lvl w:ilvl="1" w:tplc="04090003" w:tentative="1">
+      <w:start w:val="1"/>
+      <w:numFmt w:val="bullet"/>
+      <w:lvlText w:val="o"/>
+      <w:lvlJc w:val="left"/>
+      <w:pPr>
+        <w:ind w:left="1440" w:hanging="360"/>
+      </w:pPr>
+      <w:rPr>
+        <w:rFonts w:ascii="Courier New" w:hAnsi="Courier New" w:cs="Courier New" w:hint="default"/>
+      </w:rPr>
+    </w:lvl>
+    <w:lvl w:ilvl="2" w:tplc="04090005" w:tentative="1">
+      <w:start w:val="1"/>
+      <w:numFmt w:val="bullet"/>
+      <w:lvlText w:val=""/>
+      <w:lvlJc w:val="left"/>
+      <w:pPr>
+        <w:ind w:left="2160" w:hanging="360"/>
+      </w:pPr>
+      <w:rPr>
+        <w:rFonts w:ascii="Wingdings" w:hAnsi="Wingdings" w:hint="default"/>
+      </w:rPr>
+    </w:lvl>
+    <w:lvl w:ilvl="3" w:tplc="04090001" w:tentative="1">
+      <w:start w:val="1"/>
+      <w:numFmt w:val="bullet"/>
+      <w:lvlText w:val=""/>
+      <w:lvlJc w:val="left"/>
+      <w:pPr>
+        <w:ind w:left="2880" w:hanging="360"/>
+      </w:pPr>
+      <w:rPr>
+        <w:rFonts w:ascii="Symbol" w:hAnsi="Symbol" w:hint="default"/>
+      </w:rPr>
+    </w:lvl>
+    <w:lvl w:ilvl="4" w:tplc="04090003" w:tentative="1">
+      <w:start w:val="1"/>
+      <w:numFmt w:val="bullet"/>
+      <w:lvlText w:val="o"/>
+      <w:lvlJc w:val="left"/>
+      <w:pPr>
+        <w:ind w:left="3600" w:hanging="360"/>
+      </w:pPr>
+      <w:rPr>
+        <w:rFonts w:ascii="Courier New" w:hAnsi="Courier New" w:cs="Courier New" w:hint="default"/>
+      </w:rPr>
+    </w:lvl>
+    <w:lvl w:ilvl="5" w:tplc="04090005" w:tentative="1">
+      <w:start w:val="1"/>
+      <w:numFmt w:val="bullet"/>
+      <w:lvlText w:val=""/>
+      <w:lvlJc w:val="left"/>
+      <w:pPr>
+        <w:ind w:left="4320" w:hanging="360"/>
+      </w:pPr>
+      <w:rPr>
+        <w:rFonts w:ascii="Wingdings" w:hAnsi="Wingdings" w:hint="default"/>
+      </w:rPr>
+    </w:lvl>
+    <w:lvl w:ilvl="6" w:tplc="04090001" w:tentative="1">
+      <w:start w:val="1"/>
+      <w:numFmt w:val="bullet"/>
+      <w:lvlText w:val=""/>
+      <w:lvlJc w:val="left"/>
+      <w:pPr>
+        <w:ind w:left="5040" w:hanging="360"/>
+      </w:pPr>
+      <w:rPr>
+        <w:rFonts w:ascii="Symbol" w:hAnsi="Symbol" w:hint="default"/>
+      </w:rPr>
+    </w:lvl>
+    <w:lvl w:ilvl="7" w:tplc="04090003" w:tentative="1">
+      <w:start w:val="1"/>
+      <w:numFmt w:val="bullet"/>
+      <w:lvlText w:val="o"/>
+      <w:lvlJc w:val="left"/>
+      <w:pPr>
+        <w:ind w:left="5760" w:hanging="360"/>
+      </w:pPr>
+      <w:rPr>
+        <w:rFonts w:ascii="Courier New" w:hAnsi="Courier New" w:cs="Courier New" w:hint="default"/>
+      </w:rPr>
+    </w:lvl>
+    <w:lvl w:ilvl="8" w:tplc="04090005" w:tentative="1">
+      <w:start w:val="1"/>
+      <w:numFmt w:val="bullet"/>
+      <w:lvlText w:val=""/>
+      <w:lvlJc w:val="left"/>
+      <w:pPr>
+        <w:ind w:left="6480" w:hanging="360"/>
+      </w:pPr>
+      <w:rPr>
+        <w:rFonts w:ascii="Wingdings" w:hAnsi="Wingdings" w:hint="default"/>
+      </w:rPr>
+    </w:lvl>
+  </w:abstractNum>
+  <w:abstractNum w:abstractNumId="1" w15:restartNumberingAfterBreak="0">
     <w:nsid w:val="51AE44FF"/>
     <w:multiLevelType w:val="hybridMultilevel"/>
     <w:tmpl w:val="355A413E"/>
@@ -1318,6 +1435,9 @@
     </w:lvl>
   </w:abstractNum>
   <w:num w:numId="1" w16cid:durableId="2023390943">
+    <w:abstractNumId w:val="1"/>
+  </w:num>
+  <w:num w:numId="2" w16cid:durableId="1598564918">
     <w:abstractNumId w:val="0"/>
   </w:num>
 </w:numbering>

</xml_diff>

<commit_message>
Se agrega el nombre (Miguel Bautista) y el cargo (programador) al documento word del proyecto
</commit_message>
<xml_diff>
--- a/Proyecto-PixelGameStore.IN5AM.Fila#1.docx
+++ b/Proyecto-PixelGameStore.IN5AM.Fila#1.docx
@@ -1,6 +1,6 @@
 
 <file path=word/document.xml><?xml version="1.0" encoding="utf-8"?>
-<w:document xmlns:wpc="http://schemas.microsoft.com/office/word/2010/wordprocessingCanvas" xmlns:cx="http://schemas.microsoft.com/office/drawing/2014/chartex" xmlns:cx1="http://schemas.microsoft.com/office/drawing/2015/9/8/chartex" xmlns:cx2="http://schemas.microsoft.com/office/drawing/2015/10/21/chartex" xmlns:cx3="http://schemas.microsoft.com/office/drawing/2016/5/9/chartex" xmlns:cx4="http://schemas.microsoft.com/office/drawing/2016/5/10/chartex" xmlns:cx5="http://schemas.microsoft.com/office/drawing/2016/5/11/chartex" xmlns:cx6="http://schemas.microsoft.com/office/drawing/2016/5/12/chartex" xmlns:cx7="http://schemas.microsoft.com/office/drawing/2016/5/13/chartex" xmlns:cx8="http://schemas.microsoft.com/office/drawing/2016/5/14/chartex" xmlns:mc="http://schemas.openxmlformats.org/markup-compatibility/2006" xmlns:aink="http://schemas.microsoft.com/office/drawing/2016/ink" xmlns:am3d="http://schemas.microsoft.com/office/drawing/2017/model3d" xmlns:o="urn:schemas-microsoft-com:office:office" xmlns:oel="http://schemas.microsoft.com/office/2019/extlst" xmlns:r="http://schemas.openxmlformats.org/officeDocument/2006/relationships" xmlns:m="http://schemas.openxmlformats.org/officeDocument/2006/math" xmlns:v="urn:schemas-microsoft-com:vml" xmlns:wp14="http://schemas.microsoft.com/office/word/2010/wordprocessingDrawing" xmlns:wp="http://schemas.openxmlformats.org/drawingml/2006/wordprocessingDrawing" xmlns:w10="urn:schemas-microsoft-com:office:word" xmlns:w="http://schemas.openxmlformats.org/wordprocessingml/2006/main" xmlns:w14="http://schemas.microsoft.com/office/word/2010/wordml" xmlns:w15="http://schemas.microsoft.com/office/word/2012/wordml" xmlns:w16cex="http://schemas.microsoft.com/office/word/2018/wordml/cex" xmlns:w16cid="http://schemas.microsoft.com/office/word/2016/wordml/cid" xmlns:w16="http://schemas.microsoft.com/office/word/2018/wordml" xmlns:w16du="http://schemas.microsoft.com/office/word/2023/wordml/word16du" xmlns:w16sdtdh="http://schemas.microsoft.com/office/word/2020/wordml/sdtdatahash" xmlns:w16se="http://schemas.microsoft.com/office/word/2015/wordml/symex" xmlns:wpg="http://schemas.microsoft.com/office/word/2010/wordprocessingGroup" xmlns:wpi="http://schemas.microsoft.com/office/word/2010/wordprocessingInk" xmlns:wne="http://schemas.microsoft.com/office/word/2006/wordml" xmlns:wps="http://schemas.microsoft.com/office/word/2010/wordprocessingShape" mc:Ignorable="w14 w15 w16se w16cid w16 w16cex w16sdtdh w16du wp14">
+<w:document xmlns:wpc="http://schemas.microsoft.com/office/word/2010/wordprocessingCanvas" xmlns:cx="http://schemas.microsoft.com/office/drawing/2014/chartex" xmlns:cx1="http://schemas.microsoft.com/office/drawing/2015/9/8/chartex" xmlns:cx2="http://schemas.microsoft.com/office/drawing/2015/10/21/chartex" xmlns:cx3="http://schemas.microsoft.com/office/drawing/2016/5/9/chartex" xmlns:cx4="http://schemas.microsoft.com/office/drawing/2016/5/10/chartex" xmlns:cx5="http://schemas.microsoft.com/office/drawing/2016/5/11/chartex" xmlns:cx6="http://schemas.microsoft.com/office/drawing/2016/5/12/chartex" xmlns:cx7="http://schemas.microsoft.com/office/drawing/2016/5/13/chartex" xmlns:cx8="http://schemas.microsoft.com/office/drawing/2016/5/14/chartex" xmlns:mc="http://schemas.openxmlformats.org/markup-compatibility/2006" xmlns:aink="http://schemas.microsoft.com/office/drawing/2016/ink" xmlns:am3d="http://schemas.microsoft.com/office/drawing/2017/model3d" xmlns:o="urn:schemas-microsoft-com:office:office" xmlns:r="http://schemas.openxmlformats.org/officeDocument/2006/relationships" xmlns:m="http://schemas.openxmlformats.org/officeDocument/2006/math" xmlns:v="urn:schemas-microsoft-com:vml" xmlns:wp14="http://schemas.microsoft.com/office/word/2010/wordprocessingDrawing" xmlns:wp="http://schemas.openxmlformats.org/drawingml/2006/wordprocessingDrawing" xmlns:w10="urn:schemas-microsoft-com:office:word" xmlns:w="http://schemas.openxmlformats.org/wordprocessingml/2006/main" xmlns:w14="http://schemas.microsoft.com/office/word/2010/wordml" xmlns:w15="http://schemas.microsoft.com/office/word/2012/wordml" xmlns:w16cex="http://schemas.microsoft.com/office/word/2018/wordml/cex" xmlns:w16cid="http://schemas.microsoft.com/office/word/2016/wordml/cid" xmlns:w16="http://schemas.microsoft.com/office/word/2018/wordml" xmlns:w16sdtdh="http://schemas.microsoft.com/office/word/2020/wordml/sdtdatahash" xmlns:w16se="http://schemas.microsoft.com/office/word/2015/wordml/symex" xmlns:wpg="http://schemas.microsoft.com/office/word/2010/wordprocessingGroup" xmlns:wpi="http://schemas.microsoft.com/office/word/2010/wordprocessingInk" xmlns:wne="http://schemas.microsoft.com/office/word/2006/wordml" xmlns:wps="http://schemas.microsoft.com/office/word/2010/wordprocessingShape" mc:Ignorable="w14 w15 w16se w16cid w16 w16cex w16sdtdh wp14">
   <w:body>
     <w:p>
       <w:pPr>
@@ -574,17 +574,8 @@
           <w:rFonts w:ascii="Arial" w:hAnsi="Arial" w:cs="Arial"/>
           <w:sz w:val="24"/>
         </w:rPr>
-        <w:t xml:space="preserve"> </w:t>
-      </w:r>
-      <w:proofErr w:type="gramStart"/>
-      <w:r>
-        <w:rPr>
-          <w:rFonts w:ascii="Arial" w:hAnsi="Arial" w:cs="Arial"/>
-          <w:sz w:val="24"/>
-        </w:rPr>
-        <w:t>Junio</w:t>
-      </w:r>
-      <w:proofErr w:type="gramEnd"/>
+        <w:t xml:space="preserve"> Junio</w:t>
+      </w:r>
       <w:r>
         <w:rPr>
           <w:rFonts w:ascii="Arial" w:hAnsi="Arial" w:cs="Arial"/>
@@ -671,12 +662,47 @@
     </w:p>
     <w:p>
       <w:pPr>
+        <w:pStyle w:val="Prrafodelista"/>
+        <w:numPr>
+          <w:ilvl w:val="0"/>
+          <w:numId w:val="2"/>
+        </w:numPr>
         <w:rPr>
           <w:rFonts w:ascii="Arial" w:eastAsiaTheme="minorHAnsi" w:hAnsi="Arial" w:cs="Arial"/>
           <w:noProof/>
           <w:sz w:val="24"/>
         </w:rPr>
       </w:pPr>
+      <w:r>
+        <w:rPr>
+          <w:rFonts w:ascii="Arial" w:eastAsiaTheme="minorHAnsi" w:hAnsi="Arial" w:cs="Arial"/>
+          <w:noProof/>
+          <w:sz w:val="24"/>
+        </w:rPr>
+        <w:t>Kevin Omar Castillo Calderón – Scrum master</w:t>
+      </w:r>
+    </w:p>
+    <w:p>
+      <w:pPr>
+        <w:pStyle w:val="Prrafodelista"/>
+        <w:numPr>
+          <w:ilvl w:val="0"/>
+          <w:numId w:val="2"/>
+        </w:numPr>
+        <w:rPr>
+          <w:rFonts w:ascii="Arial" w:eastAsiaTheme="minorHAnsi" w:hAnsi="Arial" w:cs="Arial"/>
+          <w:noProof/>
+          <w:sz w:val="24"/>
+        </w:rPr>
+      </w:pPr>
+      <w:r>
+        <w:rPr>
+          <w:rFonts w:ascii="Arial" w:eastAsiaTheme="minorHAnsi" w:hAnsi="Arial" w:cs="Arial"/>
+          <w:noProof/>
+          <w:sz w:val="24"/>
+        </w:rPr>
+        <w:t>Miguel Angel Bautista Garcìa - Programador</w:t>
+      </w:r>
     </w:p>
     <w:p>
       <w:pPr>
@@ -1057,7 +1083,7 @@
 </file>
 
 <file path=word/comments.xml><?xml version="1.0" encoding="utf-8"?>
-<w:comments xmlns:wpc="http://schemas.microsoft.com/office/word/2010/wordprocessingCanvas" xmlns:cx="http://schemas.microsoft.com/office/drawing/2014/chartex" xmlns:cx1="http://schemas.microsoft.com/office/drawing/2015/9/8/chartex" xmlns:cx2="http://schemas.microsoft.com/office/drawing/2015/10/21/chartex" xmlns:cx3="http://schemas.microsoft.com/office/drawing/2016/5/9/chartex" xmlns:cx4="http://schemas.microsoft.com/office/drawing/2016/5/10/chartex" xmlns:cx5="http://schemas.microsoft.com/office/drawing/2016/5/11/chartex" xmlns:cx6="http://schemas.microsoft.com/office/drawing/2016/5/12/chartex" xmlns:cx7="http://schemas.microsoft.com/office/drawing/2016/5/13/chartex" xmlns:cx8="http://schemas.microsoft.com/office/drawing/2016/5/14/chartex" xmlns:mc="http://schemas.openxmlformats.org/markup-compatibility/2006" xmlns:aink="http://schemas.microsoft.com/office/drawing/2016/ink" xmlns:am3d="http://schemas.microsoft.com/office/drawing/2017/model3d" xmlns:o="urn:schemas-microsoft-com:office:office" xmlns:oel="http://schemas.microsoft.com/office/2019/extlst" xmlns:r="http://schemas.openxmlformats.org/officeDocument/2006/relationships" xmlns:m="http://schemas.openxmlformats.org/officeDocument/2006/math" xmlns:v="urn:schemas-microsoft-com:vml" xmlns:wp14="http://schemas.microsoft.com/office/word/2010/wordprocessingDrawing" xmlns:wp="http://schemas.openxmlformats.org/drawingml/2006/wordprocessingDrawing" xmlns:w10="urn:schemas-microsoft-com:office:word" xmlns:w="http://schemas.openxmlformats.org/wordprocessingml/2006/main" xmlns:w14="http://schemas.microsoft.com/office/word/2010/wordml" xmlns:w15="http://schemas.microsoft.com/office/word/2012/wordml" xmlns:w16cex="http://schemas.microsoft.com/office/word/2018/wordml/cex" xmlns:w16cid="http://schemas.microsoft.com/office/word/2016/wordml/cid" xmlns:w16="http://schemas.microsoft.com/office/word/2018/wordml" xmlns:w16du="http://schemas.microsoft.com/office/word/2023/wordml/word16du" xmlns:w16sdtdh="http://schemas.microsoft.com/office/word/2020/wordml/sdtdatahash" xmlns:w16se="http://schemas.microsoft.com/office/word/2015/wordml/symex" xmlns:wpg="http://schemas.microsoft.com/office/word/2010/wordprocessingGroup" xmlns:wpi="http://schemas.microsoft.com/office/word/2010/wordprocessingInk" xmlns:wne="http://schemas.microsoft.com/office/word/2006/wordml" xmlns:wps="http://schemas.microsoft.com/office/word/2010/wordprocessingShape" mc:Ignorable="w14 w15 w16se w16cid w16 w16cex w16sdtdh w16du wp14">
+<w:comments xmlns:wpc="http://schemas.microsoft.com/office/word/2010/wordprocessingCanvas" xmlns:cx="http://schemas.microsoft.com/office/drawing/2014/chartex" xmlns:cx1="http://schemas.microsoft.com/office/drawing/2015/9/8/chartex" xmlns:cx2="http://schemas.microsoft.com/office/drawing/2015/10/21/chartex" xmlns:cx3="http://schemas.microsoft.com/office/drawing/2016/5/9/chartex" xmlns:cx4="http://schemas.microsoft.com/office/drawing/2016/5/10/chartex" xmlns:cx5="http://schemas.microsoft.com/office/drawing/2016/5/11/chartex" xmlns:cx6="http://schemas.microsoft.com/office/drawing/2016/5/12/chartex" xmlns:cx7="http://schemas.microsoft.com/office/drawing/2016/5/13/chartex" xmlns:cx8="http://schemas.microsoft.com/office/drawing/2016/5/14/chartex" xmlns:mc="http://schemas.openxmlformats.org/markup-compatibility/2006" xmlns:aink="http://schemas.microsoft.com/office/drawing/2016/ink" xmlns:am3d="http://schemas.microsoft.com/office/drawing/2017/model3d" xmlns:o="urn:schemas-microsoft-com:office:office" xmlns:r="http://schemas.openxmlformats.org/officeDocument/2006/relationships" xmlns:m="http://schemas.openxmlformats.org/officeDocument/2006/math" xmlns:v="urn:schemas-microsoft-com:vml" xmlns:wp14="http://schemas.microsoft.com/office/word/2010/wordprocessingDrawing" xmlns:wp="http://schemas.openxmlformats.org/drawingml/2006/wordprocessingDrawing" xmlns:w10="urn:schemas-microsoft-com:office:word" xmlns:w="http://schemas.openxmlformats.org/wordprocessingml/2006/main" xmlns:w14="http://schemas.microsoft.com/office/word/2010/wordml" xmlns:w15="http://schemas.microsoft.com/office/word/2012/wordml" xmlns:w16cex="http://schemas.microsoft.com/office/word/2018/wordml/cex" xmlns:w16cid="http://schemas.microsoft.com/office/word/2016/wordml/cid" xmlns:w16="http://schemas.microsoft.com/office/word/2018/wordml" xmlns:w16sdtdh="http://schemas.microsoft.com/office/word/2020/wordml/sdtdatahash" xmlns:w16se="http://schemas.microsoft.com/office/word/2015/wordml/symex" xmlns:wpg="http://schemas.microsoft.com/office/word/2010/wordprocessingGroup" xmlns:wpi="http://schemas.microsoft.com/office/word/2010/wordprocessingInk" xmlns:wne="http://schemas.microsoft.com/office/word/2006/wordml" xmlns:wps="http://schemas.microsoft.com/office/word/2010/wordprocessingShape" mc:Ignorable="w14 w15 w16se w16cid w16 w16cex w16sdtdh wp14">
   <w:comment w:id="0" w:author="Pedro Armas" w:date="2023-11-27T00:25:00Z" w:initials="PA">
     <w:p>
       <w:pPr>
@@ -1126,7 +1152,7 @@
 </file>
 
 <file path=word/commentsExtended.xml><?xml version="1.0" encoding="utf-8"?>
-<w15:commentsEx xmlns:wpc="http://schemas.microsoft.com/office/word/2010/wordprocessingCanvas" xmlns:cx="http://schemas.microsoft.com/office/drawing/2014/chartex" xmlns:cx1="http://schemas.microsoft.com/office/drawing/2015/9/8/chartex" xmlns:cx2="http://schemas.microsoft.com/office/drawing/2015/10/21/chartex" xmlns:cx3="http://schemas.microsoft.com/office/drawing/2016/5/9/chartex" xmlns:cx4="http://schemas.microsoft.com/office/drawing/2016/5/10/chartex" xmlns:cx5="http://schemas.microsoft.com/office/drawing/2016/5/11/chartex" xmlns:cx6="http://schemas.microsoft.com/office/drawing/2016/5/12/chartex" xmlns:cx7="http://schemas.microsoft.com/office/drawing/2016/5/13/chartex" xmlns:cx8="http://schemas.microsoft.com/office/drawing/2016/5/14/chartex" xmlns:mc="http://schemas.openxmlformats.org/markup-compatibility/2006" xmlns:aink="http://schemas.microsoft.com/office/drawing/2016/ink" xmlns:am3d="http://schemas.microsoft.com/office/drawing/2017/model3d" xmlns:o="urn:schemas-microsoft-com:office:office" xmlns:oel="http://schemas.microsoft.com/office/2019/extlst" xmlns:r="http://schemas.openxmlformats.org/officeDocument/2006/relationships" xmlns:m="http://schemas.openxmlformats.org/officeDocument/2006/math" xmlns:v="urn:schemas-microsoft-com:vml" xmlns:wp14="http://schemas.microsoft.com/office/word/2010/wordprocessingDrawing" xmlns:wp="http://schemas.openxmlformats.org/drawingml/2006/wordprocessingDrawing" xmlns:w10="urn:schemas-microsoft-com:office:word" xmlns:w="http://schemas.openxmlformats.org/wordprocessingml/2006/main" xmlns:w14="http://schemas.microsoft.com/office/word/2010/wordml" xmlns:w15="http://schemas.microsoft.com/office/word/2012/wordml" xmlns:w16cex="http://schemas.microsoft.com/office/word/2018/wordml/cex" xmlns:w16cid="http://schemas.microsoft.com/office/word/2016/wordml/cid" xmlns:w16="http://schemas.microsoft.com/office/word/2018/wordml" xmlns:w16du="http://schemas.microsoft.com/office/word/2023/wordml/word16du" xmlns:w16sdtdh="http://schemas.microsoft.com/office/word/2020/wordml/sdtdatahash" xmlns:w16se="http://schemas.microsoft.com/office/word/2015/wordml/symex" xmlns:wpg="http://schemas.microsoft.com/office/word/2010/wordprocessingGroup" xmlns:wpi="http://schemas.microsoft.com/office/word/2010/wordprocessingInk" xmlns:wne="http://schemas.microsoft.com/office/word/2006/wordml" xmlns:wps="http://schemas.microsoft.com/office/word/2010/wordprocessingShape" mc:Ignorable="w14 w15 w16se w16cid w16 w16cex w16sdtdh w16du wp14">
+<w15:commentsEx xmlns:wpc="http://schemas.microsoft.com/office/word/2010/wordprocessingCanvas" xmlns:cx="http://schemas.microsoft.com/office/drawing/2014/chartex" xmlns:cx1="http://schemas.microsoft.com/office/drawing/2015/9/8/chartex" xmlns:cx2="http://schemas.microsoft.com/office/drawing/2015/10/21/chartex" xmlns:cx3="http://schemas.microsoft.com/office/drawing/2016/5/9/chartex" xmlns:cx4="http://schemas.microsoft.com/office/drawing/2016/5/10/chartex" xmlns:cx5="http://schemas.microsoft.com/office/drawing/2016/5/11/chartex" xmlns:cx6="http://schemas.microsoft.com/office/drawing/2016/5/12/chartex" xmlns:cx7="http://schemas.microsoft.com/office/drawing/2016/5/13/chartex" xmlns:cx8="http://schemas.microsoft.com/office/drawing/2016/5/14/chartex" xmlns:mc="http://schemas.openxmlformats.org/markup-compatibility/2006" xmlns:aink="http://schemas.microsoft.com/office/drawing/2016/ink" xmlns:am3d="http://schemas.microsoft.com/office/drawing/2017/model3d" xmlns:o="urn:schemas-microsoft-com:office:office" xmlns:r="http://schemas.openxmlformats.org/officeDocument/2006/relationships" xmlns:m="http://schemas.openxmlformats.org/officeDocument/2006/math" xmlns:v="urn:schemas-microsoft-com:vml" xmlns:wp14="http://schemas.microsoft.com/office/word/2010/wordprocessingDrawing" xmlns:wp="http://schemas.openxmlformats.org/drawingml/2006/wordprocessingDrawing" xmlns:w10="urn:schemas-microsoft-com:office:word" xmlns:w="http://schemas.openxmlformats.org/wordprocessingml/2006/main" xmlns:w14="http://schemas.microsoft.com/office/word/2010/wordml" xmlns:w15="http://schemas.microsoft.com/office/word/2012/wordml" xmlns:w16cex="http://schemas.microsoft.com/office/word/2018/wordml/cex" xmlns:w16cid="http://schemas.microsoft.com/office/word/2016/wordml/cid" xmlns:w16="http://schemas.microsoft.com/office/word/2018/wordml" xmlns:w16sdtdh="http://schemas.microsoft.com/office/word/2020/wordml/sdtdatahash" xmlns:w16se="http://schemas.microsoft.com/office/word/2015/wordml/symex" xmlns:wpg="http://schemas.microsoft.com/office/word/2010/wordprocessingGroup" xmlns:wpi="http://schemas.microsoft.com/office/word/2010/wordprocessingInk" xmlns:wne="http://schemas.microsoft.com/office/word/2006/wordml" xmlns:wps="http://schemas.microsoft.com/office/word/2010/wordprocessingShape" mc:Ignorable="w14 w15 w16se w16cid w16 w16cex w16sdtdh wp14">
   <w15:commentEx w15:paraId="34D7B734" w15:done="0"/>
   <w15:commentEx w15:paraId="1AF62A36" w15:done="0"/>
   <w15:commentEx w15:paraId="7BA1931D" w15:done="0"/>
@@ -1135,7 +1161,7 @@
 </file>
 
 <file path=word/commentsExtensible.xml><?xml version="1.0" encoding="utf-8"?>
-<w16cex:commentsExtensible xmlns:wpc="http://schemas.microsoft.com/office/word/2010/wordprocessingCanvas" xmlns:cx="http://schemas.microsoft.com/office/drawing/2014/chartex" xmlns:cx1="http://schemas.microsoft.com/office/drawing/2015/9/8/chartex" xmlns:cx2="http://schemas.microsoft.com/office/drawing/2015/10/21/chartex" xmlns:cx3="http://schemas.microsoft.com/office/drawing/2016/5/9/chartex" xmlns:cx4="http://schemas.microsoft.com/office/drawing/2016/5/10/chartex" xmlns:cx5="http://schemas.microsoft.com/office/drawing/2016/5/11/chartex" xmlns:cx6="http://schemas.microsoft.com/office/drawing/2016/5/12/chartex" xmlns:cx7="http://schemas.microsoft.com/office/drawing/2016/5/13/chartex" xmlns:cx8="http://schemas.microsoft.com/office/drawing/2016/5/14/chartex" xmlns:cr="http://schemas.microsoft.com/office/comments/2020/reactions" xmlns:mc="http://schemas.openxmlformats.org/markup-compatibility/2006" xmlns:aink="http://schemas.microsoft.com/office/drawing/2016/ink" xmlns:am3d="http://schemas.microsoft.com/office/drawing/2017/model3d" xmlns:o="urn:schemas-microsoft-com:office:office" xmlns:oel="http://schemas.microsoft.com/office/2019/extlst" xmlns:r="http://schemas.openxmlformats.org/officeDocument/2006/relationships" xmlns:m="http://schemas.openxmlformats.org/officeDocument/2006/math" xmlns:v="urn:schemas-microsoft-com:vml" xmlns:wp14="http://schemas.microsoft.com/office/word/2010/wordprocessingDrawing" xmlns:wp="http://schemas.openxmlformats.org/drawingml/2006/wordprocessingDrawing" xmlns:w10="urn:schemas-microsoft-com:office:word" xmlns:w="http://schemas.openxmlformats.org/wordprocessingml/2006/main" xmlns:w14="http://schemas.microsoft.com/office/word/2010/wordml" xmlns:w15="http://schemas.microsoft.com/office/word/2012/wordml" xmlns:w16cex="http://schemas.microsoft.com/office/word/2018/wordml/cex" xmlns:w16cid="http://schemas.microsoft.com/office/word/2016/wordml/cid" xmlns:w16="http://schemas.microsoft.com/office/word/2018/wordml" xmlns:w16du="http://schemas.microsoft.com/office/word/2023/wordml/word16du" xmlns:w16sdtdh="http://schemas.microsoft.com/office/word/2020/wordml/sdtdatahash" xmlns:w16se="http://schemas.microsoft.com/office/word/2015/wordml/symex" xmlns:wpg="http://schemas.microsoft.com/office/word/2010/wordprocessingGroup" xmlns:wpi="http://schemas.microsoft.com/office/word/2010/wordprocessingInk" xmlns:wne="http://schemas.microsoft.com/office/word/2006/wordml" xmlns:wps="http://schemas.microsoft.com/office/word/2010/wordprocessingShape" mc:Ignorable="w14 w15 w16se w16cid w16 w16cex w16sdtdh cr w16du wp14">
+<w16cex:commentsExtensible xmlns:wpc="http://schemas.microsoft.com/office/word/2010/wordprocessingCanvas" xmlns:cx="http://schemas.microsoft.com/office/drawing/2014/chartex" xmlns:cx1="http://schemas.microsoft.com/office/drawing/2015/9/8/chartex" xmlns:cx2="http://schemas.microsoft.com/office/drawing/2015/10/21/chartex" xmlns:cx3="http://schemas.microsoft.com/office/drawing/2016/5/9/chartex" xmlns:cx4="http://schemas.microsoft.com/office/drawing/2016/5/10/chartex" xmlns:cx5="http://schemas.microsoft.com/office/drawing/2016/5/11/chartex" xmlns:cx6="http://schemas.microsoft.com/office/drawing/2016/5/12/chartex" xmlns:cx7="http://schemas.microsoft.com/office/drawing/2016/5/13/chartex" xmlns:cx8="http://schemas.microsoft.com/office/drawing/2016/5/14/chartex" xmlns:mc="http://schemas.openxmlformats.org/markup-compatibility/2006" xmlns:aink="http://schemas.microsoft.com/office/drawing/2016/ink" xmlns:am3d="http://schemas.microsoft.com/office/drawing/2017/model3d" xmlns:o="urn:schemas-microsoft-com:office:office" xmlns:r="http://schemas.openxmlformats.org/officeDocument/2006/relationships" xmlns:m="http://schemas.openxmlformats.org/officeDocument/2006/math" xmlns:v="urn:schemas-microsoft-com:vml" xmlns:wp14="http://schemas.microsoft.com/office/word/2010/wordprocessingDrawing" xmlns:wp="http://schemas.openxmlformats.org/drawingml/2006/wordprocessingDrawing" xmlns:w10="urn:schemas-microsoft-com:office:word" xmlns:w="http://schemas.openxmlformats.org/wordprocessingml/2006/main" xmlns:w14="http://schemas.microsoft.com/office/word/2010/wordml" xmlns:w15="http://schemas.microsoft.com/office/word/2012/wordml" xmlns:w16cex="http://schemas.microsoft.com/office/word/2018/wordml/cex" xmlns:w16cid="http://schemas.microsoft.com/office/word/2016/wordml/cid" xmlns:w16="http://schemas.microsoft.com/office/word/2018/wordml" xmlns:w16sdtdh="http://schemas.microsoft.com/office/word/2020/wordml/sdtdatahash" xmlns:w16se="http://schemas.microsoft.com/office/word/2015/wordml/symex" xmlns:wpg="http://schemas.microsoft.com/office/word/2010/wordprocessingGroup" xmlns:wpi="http://schemas.microsoft.com/office/word/2010/wordprocessingInk" xmlns:wne="http://schemas.microsoft.com/office/word/2006/wordml" xmlns:wps="http://schemas.microsoft.com/office/word/2010/wordprocessingShape" mc:Ignorable="w14 w15 w16se w16cid w16 w16cex w16sdtdh wp14">
   <w16cex:commentExtensible w16cex:durableId="290E6085" w16cex:dateUtc="2023-11-27T06:25:00Z"/>
   <w16cex:commentExtensible w16cex:durableId="290E606C" w16cex:dateUtc="2023-11-27T06:25:00Z"/>
   <w16cex:commentExtensible w16cex:durableId="290E6023" w16cex:dateUtc="2023-11-27T06:24:00Z"/>
@@ -1144,7 +1170,7 @@
 </file>
 
 <file path=word/commentsIds.xml><?xml version="1.0" encoding="utf-8"?>
-<w16cid:commentsIds xmlns:wpc="http://schemas.microsoft.com/office/word/2010/wordprocessingCanvas" xmlns:cx="http://schemas.microsoft.com/office/drawing/2014/chartex" xmlns:cx1="http://schemas.microsoft.com/office/drawing/2015/9/8/chartex" xmlns:cx2="http://schemas.microsoft.com/office/drawing/2015/10/21/chartex" xmlns:cx3="http://schemas.microsoft.com/office/drawing/2016/5/9/chartex" xmlns:cx4="http://schemas.microsoft.com/office/drawing/2016/5/10/chartex" xmlns:cx5="http://schemas.microsoft.com/office/drawing/2016/5/11/chartex" xmlns:cx6="http://schemas.microsoft.com/office/drawing/2016/5/12/chartex" xmlns:cx7="http://schemas.microsoft.com/office/drawing/2016/5/13/chartex" xmlns:cx8="http://schemas.microsoft.com/office/drawing/2016/5/14/chartex" xmlns:mc="http://schemas.openxmlformats.org/markup-compatibility/2006" xmlns:aink="http://schemas.microsoft.com/office/drawing/2016/ink" xmlns:am3d="http://schemas.microsoft.com/office/drawing/2017/model3d" xmlns:o="urn:schemas-microsoft-com:office:office" xmlns:oel="http://schemas.microsoft.com/office/2019/extlst" xmlns:r="http://schemas.openxmlformats.org/officeDocument/2006/relationships" xmlns:m="http://schemas.openxmlformats.org/officeDocument/2006/math" xmlns:v="urn:schemas-microsoft-com:vml" xmlns:wp14="http://schemas.microsoft.com/office/word/2010/wordprocessingDrawing" xmlns:wp="http://schemas.openxmlformats.org/drawingml/2006/wordprocessingDrawing" xmlns:w10="urn:schemas-microsoft-com:office:word" xmlns:w="http://schemas.openxmlformats.org/wordprocessingml/2006/main" xmlns:w14="http://schemas.microsoft.com/office/word/2010/wordml" xmlns:w15="http://schemas.microsoft.com/office/word/2012/wordml" xmlns:w16cex="http://schemas.microsoft.com/office/word/2018/wordml/cex" xmlns:w16cid="http://schemas.microsoft.com/office/word/2016/wordml/cid" xmlns:w16="http://schemas.microsoft.com/office/word/2018/wordml" xmlns:w16du="http://schemas.microsoft.com/office/word/2023/wordml/word16du" xmlns:w16sdtdh="http://schemas.microsoft.com/office/word/2020/wordml/sdtdatahash" xmlns:w16se="http://schemas.microsoft.com/office/word/2015/wordml/symex" xmlns:wpg="http://schemas.microsoft.com/office/word/2010/wordprocessingGroup" xmlns:wpi="http://schemas.microsoft.com/office/word/2010/wordprocessingInk" xmlns:wne="http://schemas.microsoft.com/office/word/2006/wordml" xmlns:wps="http://schemas.microsoft.com/office/word/2010/wordprocessingShape" mc:Ignorable="w14 w15 w16se w16cid w16 w16cex w16sdtdh w16du wp14">
+<w16cid:commentsIds xmlns:wpc="http://schemas.microsoft.com/office/word/2010/wordprocessingCanvas" xmlns:cx="http://schemas.microsoft.com/office/drawing/2014/chartex" xmlns:cx1="http://schemas.microsoft.com/office/drawing/2015/9/8/chartex" xmlns:cx2="http://schemas.microsoft.com/office/drawing/2015/10/21/chartex" xmlns:cx3="http://schemas.microsoft.com/office/drawing/2016/5/9/chartex" xmlns:cx4="http://schemas.microsoft.com/office/drawing/2016/5/10/chartex" xmlns:cx5="http://schemas.microsoft.com/office/drawing/2016/5/11/chartex" xmlns:cx6="http://schemas.microsoft.com/office/drawing/2016/5/12/chartex" xmlns:cx7="http://schemas.microsoft.com/office/drawing/2016/5/13/chartex" xmlns:cx8="http://schemas.microsoft.com/office/drawing/2016/5/14/chartex" xmlns:mc="http://schemas.openxmlformats.org/markup-compatibility/2006" xmlns:aink="http://schemas.microsoft.com/office/drawing/2016/ink" xmlns:am3d="http://schemas.microsoft.com/office/drawing/2017/model3d" xmlns:o="urn:schemas-microsoft-com:office:office" xmlns:r="http://schemas.openxmlformats.org/officeDocument/2006/relationships" xmlns:m="http://schemas.openxmlformats.org/officeDocument/2006/math" xmlns:v="urn:schemas-microsoft-com:vml" xmlns:wp14="http://schemas.microsoft.com/office/word/2010/wordprocessingDrawing" xmlns:wp="http://schemas.openxmlformats.org/drawingml/2006/wordprocessingDrawing" xmlns:w10="urn:schemas-microsoft-com:office:word" xmlns:w="http://schemas.openxmlformats.org/wordprocessingml/2006/main" xmlns:w14="http://schemas.microsoft.com/office/word/2010/wordml" xmlns:w15="http://schemas.microsoft.com/office/word/2012/wordml" xmlns:w16cex="http://schemas.microsoft.com/office/word/2018/wordml/cex" xmlns:w16cid="http://schemas.microsoft.com/office/word/2016/wordml/cid" xmlns:w16="http://schemas.microsoft.com/office/word/2018/wordml" xmlns:w16sdtdh="http://schemas.microsoft.com/office/word/2020/wordml/sdtdatahash" xmlns:w16se="http://schemas.microsoft.com/office/word/2015/wordml/symex" xmlns:wpg="http://schemas.microsoft.com/office/word/2010/wordprocessingGroup" xmlns:wpi="http://schemas.microsoft.com/office/word/2010/wordprocessingInk" xmlns:wne="http://schemas.microsoft.com/office/word/2006/wordml" xmlns:wps="http://schemas.microsoft.com/office/word/2010/wordprocessingShape" mc:Ignorable="w14 w15 w16se w16cid w16 w16cex w16sdtdh wp14">
   <w16cid:commentId w16cid:paraId="34D7B734" w16cid:durableId="290E6085"/>
   <w16cid:commentId w16cid:paraId="1AF62A36" w16cid:durableId="290E606C"/>
   <w16cid:commentId w16cid:paraId="7BA1931D" w16cid:durableId="290E6023"/>
@@ -1153,7 +1179,7 @@
 </file>
 
 <file path=word/endnotes.xml><?xml version="1.0" encoding="utf-8"?>
-<w:endnotes xmlns:wpc="http://schemas.microsoft.com/office/word/2010/wordprocessingCanvas" xmlns:cx="http://schemas.microsoft.com/office/drawing/2014/chartex" xmlns:cx1="http://schemas.microsoft.com/office/drawing/2015/9/8/chartex" xmlns:cx2="http://schemas.microsoft.com/office/drawing/2015/10/21/chartex" xmlns:cx3="http://schemas.microsoft.com/office/drawing/2016/5/9/chartex" xmlns:cx4="http://schemas.microsoft.com/office/drawing/2016/5/10/chartex" xmlns:cx5="http://schemas.microsoft.com/office/drawing/2016/5/11/chartex" xmlns:cx6="http://schemas.microsoft.com/office/drawing/2016/5/12/chartex" xmlns:cx7="http://schemas.microsoft.com/office/drawing/2016/5/13/chartex" xmlns:cx8="http://schemas.microsoft.com/office/drawing/2016/5/14/chartex" xmlns:mc="http://schemas.openxmlformats.org/markup-compatibility/2006" xmlns:aink="http://schemas.microsoft.com/office/drawing/2016/ink" xmlns:am3d="http://schemas.microsoft.com/office/drawing/2017/model3d" xmlns:o="urn:schemas-microsoft-com:office:office" xmlns:oel="http://schemas.microsoft.com/office/2019/extlst" xmlns:r="http://schemas.openxmlformats.org/officeDocument/2006/relationships" xmlns:m="http://schemas.openxmlformats.org/officeDocument/2006/math" xmlns:v="urn:schemas-microsoft-com:vml" xmlns:wp14="http://schemas.microsoft.com/office/word/2010/wordprocessingDrawing" xmlns:wp="http://schemas.openxmlformats.org/drawingml/2006/wordprocessingDrawing" xmlns:w10="urn:schemas-microsoft-com:office:word" xmlns:w="http://schemas.openxmlformats.org/wordprocessingml/2006/main" xmlns:w14="http://schemas.microsoft.com/office/word/2010/wordml" xmlns:w15="http://schemas.microsoft.com/office/word/2012/wordml" xmlns:w16cex="http://schemas.microsoft.com/office/word/2018/wordml/cex" xmlns:w16cid="http://schemas.microsoft.com/office/word/2016/wordml/cid" xmlns:w16="http://schemas.microsoft.com/office/word/2018/wordml" xmlns:w16du="http://schemas.microsoft.com/office/word/2023/wordml/word16du" xmlns:w16sdtdh="http://schemas.microsoft.com/office/word/2020/wordml/sdtdatahash" xmlns:w16se="http://schemas.microsoft.com/office/word/2015/wordml/symex" xmlns:wpg="http://schemas.microsoft.com/office/word/2010/wordprocessingGroup" xmlns:wpi="http://schemas.microsoft.com/office/word/2010/wordprocessingInk" xmlns:wne="http://schemas.microsoft.com/office/word/2006/wordml" xmlns:wps="http://schemas.microsoft.com/office/word/2010/wordprocessingShape" mc:Ignorable="w14 w15 w16se w16cid w16 w16cex w16sdtdh w16du wp14">
+<w:endnotes xmlns:wpc="http://schemas.microsoft.com/office/word/2010/wordprocessingCanvas" xmlns:cx="http://schemas.microsoft.com/office/drawing/2014/chartex" xmlns:cx1="http://schemas.microsoft.com/office/drawing/2015/9/8/chartex" xmlns:cx2="http://schemas.microsoft.com/office/drawing/2015/10/21/chartex" xmlns:cx3="http://schemas.microsoft.com/office/drawing/2016/5/9/chartex" xmlns:cx4="http://schemas.microsoft.com/office/drawing/2016/5/10/chartex" xmlns:cx5="http://schemas.microsoft.com/office/drawing/2016/5/11/chartex" xmlns:cx6="http://schemas.microsoft.com/office/drawing/2016/5/12/chartex" xmlns:cx7="http://schemas.microsoft.com/office/drawing/2016/5/13/chartex" xmlns:cx8="http://schemas.microsoft.com/office/drawing/2016/5/14/chartex" xmlns:mc="http://schemas.openxmlformats.org/markup-compatibility/2006" xmlns:aink="http://schemas.microsoft.com/office/drawing/2016/ink" xmlns:am3d="http://schemas.microsoft.com/office/drawing/2017/model3d" xmlns:o="urn:schemas-microsoft-com:office:office" xmlns:r="http://schemas.openxmlformats.org/officeDocument/2006/relationships" xmlns:m="http://schemas.openxmlformats.org/officeDocument/2006/math" xmlns:v="urn:schemas-microsoft-com:vml" xmlns:wp14="http://schemas.microsoft.com/office/word/2010/wordprocessingDrawing" xmlns:wp="http://schemas.openxmlformats.org/drawingml/2006/wordprocessingDrawing" xmlns:w10="urn:schemas-microsoft-com:office:word" xmlns:w="http://schemas.openxmlformats.org/wordprocessingml/2006/main" xmlns:w14="http://schemas.microsoft.com/office/word/2010/wordml" xmlns:w15="http://schemas.microsoft.com/office/word/2012/wordml" xmlns:w16cex="http://schemas.microsoft.com/office/word/2018/wordml/cex" xmlns:w16cid="http://schemas.microsoft.com/office/word/2016/wordml/cid" xmlns:w16="http://schemas.microsoft.com/office/word/2018/wordml" xmlns:w16sdtdh="http://schemas.microsoft.com/office/word/2020/wordml/sdtdatahash" xmlns:w16se="http://schemas.microsoft.com/office/word/2015/wordml/symex" xmlns:wpg="http://schemas.microsoft.com/office/word/2010/wordprocessingGroup" xmlns:wpi="http://schemas.microsoft.com/office/word/2010/wordprocessingInk" xmlns:wne="http://schemas.microsoft.com/office/word/2006/wordml" xmlns:wps="http://schemas.microsoft.com/office/word/2010/wordprocessingShape" mc:Ignorable="w14 w15 w16se w16cid w16 w16cex w16sdtdh wp14">
   <w:endnote w:type="separator" w:id="-1">
     <w:p>
       <w:pPr>
@@ -1178,7 +1204,7 @@
 </file>
 
 <file path=word/footnotes.xml><?xml version="1.0" encoding="utf-8"?>
-<w:footnotes xmlns:wpc="http://schemas.microsoft.com/office/word/2010/wordprocessingCanvas" xmlns:cx="http://schemas.microsoft.com/office/drawing/2014/chartex" xmlns:cx1="http://schemas.microsoft.com/office/drawing/2015/9/8/chartex" xmlns:cx2="http://schemas.microsoft.com/office/drawing/2015/10/21/chartex" xmlns:cx3="http://schemas.microsoft.com/office/drawing/2016/5/9/chartex" xmlns:cx4="http://schemas.microsoft.com/office/drawing/2016/5/10/chartex" xmlns:cx5="http://schemas.microsoft.com/office/drawing/2016/5/11/chartex" xmlns:cx6="http://schemas.microsoft.com/office/drawing/2016/5/12/chartex" xmlns:cx7="http://schemas.microsoft.com/office/drawing/2016/5/13/chartex" xmlns:cx8="http://schemas.microsoft.com/office/drawing/2016/5/14/chartex" xmlns:mc="http://schemas.openxmlformats.org/markup-compatibility/2006" xmlns:aink="http://schemas.microsoft.com/office/drawing/2016/ink" xmlns:am3d="http://schemas.microsoft.com/office/drawing/2017/model3d" xmlns:o="urn:schemas-microsoft-com:office:office" xmlns:oel="http://schemas.microsoft.com/office/2019/extlst" xmlns:r="http://schemas.openxmlformats.org/officeDocument/2006/relationships" xmlns:m="http://schemas.openxmlformats.org/officeDocument/2006/math" xmlns:v="urn:schemas-microsoft-com:vml" xmlns:wp14="http://schemas.microsoft.com/office/word/2010/wordprocessingDrawing" xmlns:wp="http://schemas.openxmlformats.org/drawingml/2006/wordprocessingDrawing" xmlns:w10="urn:schemas-microsoft-com:office:word" xmlns:w="http://schemas.openxmlformats.org/wordprocessingml/2006/main" xmlns:w14="http://schemas.microsoft.com/office/word/2010/wordml" xmlns:w15="http://schemas.microsoft.com/office/word/2012/wordml" xmlns:w16cex="http://schemas.microsoft.com/office/word/2018/wordml/cex" xmlns:w16cid="http://schemas.microsoft.com/office/word/2016/wordml/cid" xmlns:w16="http://schemas.microsoft.com/office/word/2018/wordml" xmlns:w16du="http://schemas.microsoft.com/office/word/2023/wordml/word16du" xmlns:w16sdtdh="http://schemas.microsoft.com/office/word/2020/wordml/sdtdatahash" xmlns:w16se="http://schemas.microsoft.com/office/word/2015/wordml/symex" xmlns:wpg="http://schemas.microsoft.com/office/word/2010/wordprocessingGroup" xmlns:wpi="http://schemas.microsoft.com/office/word/2010/wordprocessingInk" xmlns:wne="http://schemas.microsoft.com/office/word/2006/wordml" xmlns:wps="http://schemas.microsoft.com/office/word/2010/wordprocessingShape" mc:Ignorable="w14 w15 w16se w16cid w16 w16cex w16sdtdh w16du wp14">
+<w:footnotes xmlns:wpc="http://schemas.microsoft.com/office/word/2010/wordprocessingCanvas" xmlns:cx="http://schemas.microsoft.com/office/drawing/2014/chartex" xmlns:cx1="http://schemas.microsoft.com/office/drawing/2015/9/8/chartex" xmlns:cx2="http://schemas.microsoft.com/office/drawing/2015/10/21/chartex" xmlns:cx3="http://schemas.microsoft.com/office/drawing/2016/5/9/chartex" xmlns:cx4="http://schemas.microsoft.com/office/drawing/2016/5/10/chartex" xmlns:cx5="http://schemas.microsoft.com/office/drawing/2016/5/11/chartex" xmlns:cx6="http://schemas.microsoft.com/office/drawing/2016/5/12/chartex" xmlns:cx7="http://schemas.microsoft.com/office/drawing/2016/5/13/chartex" xmlns:cx8="http://schemas.microsoft.com/office/drawing/2016/5/14/chartex" xmlns:mc="http://schemas.openxmlformats.org/markup-compatibility/2006" xmlns:aink="http://schemas.microsoft.com/office/drawing/2016/ink" xmlns:am3d="http://schemas.microsoft.com/office/drawing/2017/model3d" xmlns:o="urn:schemas-microsoft-com:office:office" xmlns:r="http://schemas.openxmlformats.org/officeDocument/2006/relationships" xmlns:m="http://schemas.openxmlformats.org/officeDocument/2006/math" xmlns:v="urn:schemas-microsoft-com:vml" xmlns:wp14="http://schemas.microsoft.com/office/word/2010/wordprocessingDrawing" xmlns:wp="http://schemas.openxmlformats.org/drawingml/2006/wordprocessingDrawing" xmlns:w10="urn:schemas-microsoft-com:office:word" xmlns:w="http://schemas.openxmlformats.org/wordprocessingml/2006/main" xmlns:w14="http://schemas.microsoft.com/office/word/2010/wordml" xmlns:w15="http://schemas.microsoft.com/office/word/2012/wordml" xmlns:w16cex="http://schemas.microsoft.com/office/word/2018/wordml/cex" xmlns:w16cid="http://schemas.microsoft.com/office/word/2016/wordml/cid" xmlns:w16="http://schemas.microsoft.com/office/word/2018/wordml" xmlns:w16sdtdh="http://schemas.microsoft.com/office/word/2020/wordml/sdtdatahash" xmlns:w16se="http://schemas.microsoft.com/office/word/2015/wordml/symex" xmlns:wpg="http://schemas.microsoft.com/office/word/2010/wordprocessingGroup" xmlns:wpi="http://schemas.microsoft.com/office/word/2010/wordprocessingInk" xmlns:wne="http://schemas.microsoft.com/office/word/2006/wordml" xmlns:wps="http://schemas.microsoft.com/office/word/2010/wordprocessingShape" mc:Ignorable="w14 w15 w16se w16cid w16 w16cex w16sdtdh wp14">
   <w:footnote w:type="separator" w:id="-1">
     <w:p>
       <w:pPr>
@@ -1203,8 +1229,121 @@
 </file>
 
 <file path=word/numbering.xml><?xml version="1.0" encoding="utf-8"?>
-<w:numbering xmlns:wpc="http://schemas.microsoft.com/office/word/2010/wordprocessingCanvas" xmlns:cx="http://schemas.microsoft.com/office/drawing/2014/chartex" xmlns:cx1="http://schemas.microsoft.com/office/drawing/2015/9/8/chartex" xmlns:cx2="http://schemas.microsoft.com/office/drawing/2015/10/21/chartex" xmlns:cx3="http://schemas.microsoft.com/office/drawing/2016/5/9/chartex" xmlns:cx4="http://schemas.microsoft.com/office/drawing/2016/5/10/chartex" xmlns:cx5="http://schemas.microsoft.com/office/drawing/2016/5/11/chartex" xmlns:cx6="http://schemas.microsoft.com/office/drawing/2016/5/12/chartex" xmlns:cx7="http://schemas.microsoft.com/office/drawing/2016/5/13/chartex" xmlns:cx8="http://schemas.microsoft.com/office/drawing/2016/5/14/chartex" xmlns:mc="http://schemas.openxmlformats.org/markup-compatibility/2006" xmlns:aink="http://schemas.microsoft.com/office/drawing/2016/ink" xmlns:am3d="http://schemas.microsoft.com/office/drawing/2017/model3d" xmlns:o="urn:schemas-microsoft-com:office:office" xmlns:oel="http://schemas.microsoft.com/office/2019/extlst" xmlns:r="http://schemas.openxmlformats.org/officeDocument/2006/relationships" xmlns:m="http://schemas.openxmlformats.org/officeDocument/2006/math" xmlns:v="urn:schemas-microsoft-com:vml" xmlns:wp14="http://schemas.microsoft.com/office/word/2010/wordprocessingDrawing" xmlns:wp="http://schemas.openxmlformats.org/drawingml/2006/wordprocessingDrawing" xmlns:w10="urn:schemas-microsoft-com:office:word" xmlns:w="http://schemas.openxmlformats.org/wordprocessingml/2006/main" xmlns:w14="http://schemas.microsoft.com/office/word/2010/wordml" xmlns:w15="http://schemas.microsoft.com/office/word/2012/wordml" xmlns:w16cex="http://schemas.microsoft.com/office/word/2018/wordml/cex" xmlns:w16cid="http://schemas.microsoft.com/office/word/2016/wordml/cid" xmlns:w16="http://schemas.microsoft.com/office/word/2018/wordml" xmlns:w16du="http://schemas.microsoft.com/office/word/2023/wordml/word16du" xmlns:w16sdtdh="http://schemas.microsoft.com/office/word/2020/wordml/sdtdatahash" xmlns:w16se="http://schemas.microsoft.com/office/word/2015/wordml/symex" xmlns:wpg="http://schemas.microsoft.com/office/word/2010/wordprocessingGroup" xmlns:wpi="http://schemas.microsoft.com/office/word/2010/wordprocessingInk" xmlns:wne="http://schemas.microsoft.com/office/word/2006/wordml" xmlns:wps="http://schemas.microsoft.com/office/word/2010/wordprocessingShape" mc:Ignorable="w14 w15 w16se w16cid w16 w16cex w16sdtdh w16du wp14">
+<w:numbering xmlns:wpc="http://schemas.microsoft.com/office/word/2010/wordprocessingCanvas" xmlns:cx="http://schemas.microsoft.com/office/drawing/2014/chartex" xmlns:cx1="http://schemas.microsoft.com/office/drawing/2015/9/8/chartex" xmlns:cx2="http://schemas.microsoft.com/office/drawing/2015/10/21/chartex" xmlns:cx3="http://schemas.microsoft.com/office/drawing/2016/5/9/chartex" xmlns:cx4="http://schemas.microsoft.com/office/drawing/2016/5/10/chartex" xmlns:cx5="http://schemas.microsoft.com/office/drawing/2016/5/11/chartex" xmlns:cx6="http://schemas.microsoft.com/office/drawing/2016/5/12/chartex" xmlns:cx7="http://schemas.microsoft.com/office/drawing/2016/5/13/chartex" xmlns:cx8="http://schemas.microsoft.com/office/drawing/2016/5/14/chartex" xmlns:mc="http://schemas.openxmlformats.org/markup-compatibility/2006" xmlns:aink="http://schemas.microsoft.com/office/drawing/2016/ink" xmlns:am3d="http://schemas.microsoft.com/office/drawing/2017/model3d" xmlns:o="urn:schemas-microsoft-com:office:office" xmlns:r="http://schemas.openxmlformats.org/officeDocument/2006/relationships" xmlns:m="http://schemas.openxmlformats.org/officeDocument/2006/math" xmlns:v="urn:schemas-microsoft-com:vml" xmlns:wp14="http://schemas.microsoft.com/office/word/2010/wordprocessingDrawing" xmlns:wp="http://schemas.openxmlformats.org/drawingml/2006/wordprocessingDrawing" xmlns:w10="urn:schemas-microsoft-com:office:word" xmlns:w="http://schemas.openxmlformats.org/wordprocessingml/2006/main" xmlns:w14="http://schemas.microsoft.com/office/word/2010/wordml" xmlns:w15="http://schemas.microsoft.com/office/word/2012/wordml" xmlns:w16cex="http://schemas.microsoft.com/office/word/2018/wordml/cex" xmlns:w16cid="http://schemas.microsoft.com/office/word/2016/wordml/cid" xmlns:w16="http://schemas.microsoft.com/office/word/2018/wordml" xmlns:w16sdtdh="http://schemas.microsoft.com/office/word/2020/wordml/sdtdatahash" xmlns:w16se="http://schemas.microsoft.com/office/word/2015/wordml/symex" xmlns:wpg="http://schemas.microsoft.com/office/word/2010/wordprocessingGroup" xmlns:wpi="http://schemas.microsoft.com/office/word/2010/wordprocessingInk" xmlns:wne="http://schemas.microsoft.com/office/word/2006/wordml" xmlns:wps="http://schemas.microsoft.com/office/word/2010/wordprocessingShape" mc:Ignorable="w14 w15 w16se w16cid w16 w16cex w16sdtdh wp14">
   <w:abstractNum w:abstractNumId="0" w15:restartNumberingAfterBreak="0">
+    <w:nsid w:val="234838E4"/>
+    <w:multiLevelType w:val="hybridMultilevel"/>
+    <w:tmpl w:val="63AAE890"/>
+    <w:lvl w:ilvl="0" w:tplc="04090001">
+      <w:start w:val="1"/>
+      <w:numFmt w:val="bullet"/>
+      <w:lvlText w:val=""/>
+      <w:lvlJc w:val="left"/>
+      <w:pPr>
+        <w:ind w:left="720" w:hanging="360"/>
+      </w:pPr>
+      <w:rPr>
+        <w:rFonts w:ascii="Symbol" w:hAnsi="Symbol" w:hint="default"/>
+      </w:rPr>
+    </w:lvl>
+    <w:lvl w:ilvl="1" w:tplc="04090003" w:tentative="1">
+      <w:start w:val="1"/>
+      <w:numFmt w:val="bullet"/>
+      <w:lvlText w:val="o"/>
+      <w:lvlJc w:val="left"/>
+      <w:pPr>
+        <w:ind w:left="1440" w:hanging="360"/>
+      </w:pPr>
+      <w:rPr>
+        <w:rFonts w:ascii="Courier New" w:hAnsi="Courier New" w:cs="Courier New" w:hint="default"/>
+      </w:rPr>
+    </w:lvl>
+    <w:lvl w:ilvl="2" w:tplc="04090005" w:tentative="1">
+      <w:start w:val="1"/>
+      <w:numFmt w:val="bullet"/>
+      <w:lvlText w:val=""/>
+      <w:lvlJc w:val="left"/>
+      <w:pPr>
+        <w:ind w:left="2160" w:hanging="360"/>
+      </w:pPr>
+      <w:rPr>
+        <w:rFonts w:ascii="Wingdings" w:hAnsi="Wingdings" w:hint="default"/>
+      </w:rPr>
+    </w:lvl>
+    <w:lvl w:ilvl="3" w:tplc="04090001" w:tentative="1">
+      <w:start w:val="1"/>
+      <w:numFmt w:val="bullet"/>
+      <w:lvlText w:val=""/>
+      <w:lvlJc w:val="left"/>
+      <w:pPr>
+        <w:ind w:left="2880" w:hanging="360"/>
+      </w:pPr>
+      <w:rPr>
+        <w:rFonts w:ascii="Symbol" w:hAnsi="Symbol" w:hint="default"/>
+      </w:rPr>
+    </w:lvl>
+    <w:lvl w:ilvl="4" w:tplc="04090003" w:tentative="1">
+      <w:start w:val="1"/>
+      <w:numFmt w:val="bullet"/>
+      <w:lvlText w:val="o"/>
+      <w:lvlJc w:val="left"/>
+      <w:pPr>
+        <w:ind w:left="3600" w:hanging="360"/>
+      </w:pPr>
+      <w:rPr>
+        <w:rFonts w:ascii="Courier New" w:hAnsi="Courier New" w:cs="Courier New" w:hint="default"/>
+      </w:rPr>
+    </w:lvl>
+    <w:lvl w:ilvl="5" w:tplc="04090005" w:tentative="1">
+      <w:start w:val="1"/>
+      <w:numFmt w:val="bullet"/>
+      <w:lvlText w:val=""/>
+      <w:lvlJc w:val="left"/>
+      <w:pPr>
+        <w:ind w:left="4320" w:hanging="360"/>
+      </w:pPr>
+      <w:rPr>
+        <w:rFonts w:ascii="Wingdings" w:hAnsi="Wingdings" w:hint="default"/>
+      </w:rPr>
+    </w:lvl>
+    <w:lvl w:ilvl="6" w:tplc="04090001" w:tentative="1">
+      <w:start w:val="1"/>
+      <w:numFmt w:val="bullet"/>
+      <w:lvlText w:val=""/>
+      <w:lvlJc w:val="left"/>
+      <w:pPr>
+        <w:ind w:left="5040" w:hanging="360"/>
+      </w:pPr>
+      <w:rPr>
+        <w:rFonts w:ascii="Symbol" w:hAnsi="Symbol" w:hint="default"/>
+      </w:rPr>
+    </w:lvl>
+    <w:lvl w:ilvl="7" w:tplc="04090003" w:tentative="1">
+      <w:start w:val="1"/>
+      <w:numFmt w:val="bullet"/>
+      <w:lvlText w:val="o"/>
+      <w:lvlJc w:val="left"/>
+      <w:pPr>
+        <w:ind w:left="5760" w:hanging="360"/>
+      </w:pPr>
+      <w:rPr>
+        <w:rFonts w:ascii="Courier New" w:hAnsi="Courier New" w:cs="Courier New" w:hint="default"/>
+      </w:rPr>
+    </w:lvl>
+    <w:lvl w:ilvl="8" w:tplc="04090005" w:tentative="1">
+      <w:start w:val="1"/>
+      <w:numFmt w:val="bullet"/>
+      <w:lvlText w:val=""/>
+      <w:lvlJc w:val="left"/>
+      <w:pPr>
+        <w:ind w:left="6480" w:hanging="360"/>
+      </w:pPr>
+      <w:rPr>
+        <w:rFonts w:ascii="Wingdings" w:hAnsi="Wingdings" w:hint="default"/>
+      </w:rPr>
+    </w:lvl>
+  </w:abstractNum>
+  <w:abstractNum w:abstractNumId="1" w15:restartNumberingAfterBreak="0">
     <w:nsid w:val="51AE44FF"/>
     <w:multiLevelType w:val="hybridMultilevel"/>
     <w:tmpl w:val="355A413E"/>
@@ -1317,14 +1456,17 @@
       </w:rPr>
     </w:lvl>
   </w:abstractNum>
-  <w:num w:numId="1" w16cid:durableId="2023390943">
+  <w:num w:numId="1">
+    <w:abstractNumId w:val="1"/>
+  </w:num>
+  <w:num w:numId="2">
     <w:abstractNumId w:val="0"/>
   </w:num>
 </w:numbering>
 </file>
 
 <file path=word/people.xml><?xml version="1.0" encoding="utf-8"?>
-<w15:people xmlns:wpc="http://schemas.microsoft.com/office/word/2010/wordprocessingCanvas" xmlns:cx="http://schemas.microsoft.com/office/drawing/2014/chartex" xmlns:cx1="http://schemas.microsoft.com/office/drawing/2015/9/8/chartex" xmlns:cx2="http://schemas.microsoft.com/office/drawing/2015/10/21/chartex" xmlns:cx3="http://schemas.microsoft.com/office/drawing/2016/5/9/chartex" xmlns:cx4="http://schemas.microsoft.com/office/drawing/2016/5/10/chartex" xmlns:cx5="http://schemas.microsoft.com/office/drawing/2016/5/11/chartex" xmlns:cx6="http://schemas.microsoft.com/office/drawing/2016/5/12/chartex" xmlns:cx7="http://schemas.microsoft.com/office/drawing/2016/5/13/chartex" xmlns:cx8="http://schemas.microsoft.com/office/drawing/2016/5/14/chartex" xmlns:mc="http://schemas.openxmlformats.org/markup-compatibility/2006" xmlns:aink="http://schemas.microsoft.com/office/drawing/2016/ink" xmlns:am3d="http://schemas.microsoft.com/office/drawing/2017/model3d" xmlns:o="urn:schemas-microsoft-com:office:office" xmlns:oel="http://schemas.microsoft.com/office/2019/extlst" xmlns:r="http://schemas.openxmlformats.org/officeDocument/2006/relationships" xmlns:m="http://schemas.openxmlformats.org/officeDocument/2006/math" xmlns:v="urn:schemas-microsoft-com:vml" xmlns:wp14="http://schemas.microsoft.com/office/word/2010/wordprocessingDrawing" xmlns:wp="http://schemas.openxmlformats.org/drawingml/2006/wordprocessingDrawing" xmlns:w10="urn:schemas-microsoft-com:office:word" xmlns:w="http://schemas.openxmlformats.org/wordprocessingml/2006/main" xmlns:w14="http://schemas.microsoft.com/office/word/2010/wordml" xmlns:w15="http://schemas.microsoft.com/office/word/2012/wordml" xmlns:w16cex="http://schemas.microsoft.com/office/word/2018/wordml/cex" xmlns:w16cid="http://schemas.microsoft.com/office/word/2016/wordml/cid" xmlns:w16="http://schemas.microsoft.com/office/word/2018/wordml" xmlns:w16du="http://schemas.microsoft.com/office/word/2023/wordml/word16du" xmlns:w16sdtdh="http://schemas.microsoft.com/office/word/2020/wordml/sdtdatahash" xmlns:w16se="http://schemas.microsoft.com/office/word/2015/wordml/symex" xmlns:wpg="http://schemas.microsoft.com/office/word/2010/wordprocessingGroup" xmlns:wpi="http://schemas.microsoft.com/office/word/2010/wordprocessingInk" xmlns:wne="http://schemas.microsoft.com/office/word/2006/wordml" xmlns:wps="http://schemas.microsoft.com/office/word/2010/wordprocessingShape" mc:Ignorable="w14 w15 w16se w16cid w16 w16cex w16sdtdh w16du wp14">
+<w15:people xmlns:wpc="http://schemas.microsoft.com/office/word/2010/wordprocessingCanvas" xmlns:cx="http://schemas.microsoft.com/office/drawing/2014/chartex" xmlns:cx1="http://schemas.microsoft.com/office/drawing/2015/9/8/chartex" xmlns:cx2="http://schemas.microsoft.com/office/drawing/2015/10/21/chartex" xmlns:cx3="http://schemas.microsoft.com/office/drawing/2016/5/9/chartex" xmlns:cx4="http://schemas.microsoft.com/office/drawing/2016/5/10/chartex" xmlns:cx5="http://schemas.microsoft.com/office/drawing/2016/5/11/chartex" xmlns:cx6="http://schemas.microsoft.com/office/drawing/2016/5/12/chartex" xmlns:cx7="http://schemas.microsoft.com/office/drawing/2016/5/13/chartex" xmlns:cx8="http://schemas.microsoft.com/office/drawing/2016/5/14/chartex" xmlns:mc="http://schemas.openxmlformats.org/markup-compatibility/2006" xmlns:aink="http://schemas.microsoft.com/office/drawing/2016/ink" xmlns:am3d="http://schemas.microsoft.com/office/drawing/2017/model3d" xmlns:o="urn:schemas-microsoft-com:office:office" xmlns:r="http://schemas.openxmlformats.org/officeDocument/2006/relationships" xmlns:m="http://schemas.openxmlformats.org/officeDocument/2006/math" xmlns:v="urn:schemas-microsoft-com:vml" xmlns:wp14="http://schemas.microsoft.com/office/word/2010/wordprocessingDrawing" xmlns:wp="http://schemas.openxmlformats.org/drawingml/2006/wordprocessingDrawing" xmlns:w10="urn:schemas-microsoft-com:office:word" xmlns:w="http://schemas.openxmlformats.org/wordprocessingml/2006/main" xmlns:w14="http://schemas.microsoft.com/office/word/2010/wordml" xmlns:w15="http://schemas.microsoft.com/office/word/2012/wordml" xmlns:w16cex="http://schemas.microsoft.com/office/word/2018/wordml/cex" xmlns:w16cid="http://schemas.microsoft.com/office/word/2016/wordml/cid" xmlns:w16="http://schemas.microsoft.com/office/word/2018/wordml" xmlns:w16sdtdh="http://schemas.microsoft.com/office/word/2020/wordml/sdtdatahash" xmlns:w16se="http://schemas.microsoft.com/office/word/2015/wordml/symex" xmlns:wpg="http://schemas.microsoft.com/office/word/2010/wordprocessingGroup" xmlns:wpi="http://schemas.microsoft.com/office/word/2010/wordprocessingInk" xmlns:wne="http://schemas.microsoft.com/office/word/2006/wordml" xmlns:wps="http://schemas.microsoft.com/office/word/2010/wordprocessingShape" mc:Ignorable="w14 w15 w16se w16cid w16 w16cex w16sdtdh wp14">
   <w15:person w15:author="Pedro Armas">
     <w15:presenceInfo w15:providerId="Windows Live" w15:userId="a665e30787f7f555"/>
   </w15:person>
@@ -1332,7 +1474,7 @@
 </file>
 
 <file path=word/styles.xml><?xml version="1.0" encoding="utf-8"?>
-<w:styles xmlns:mc="http://schemas.openxmlformats.org/markup-compatibility/2006" xmlns:r="http://schemas.openxmlformats.org/officeDocument/2006/relationships" xmlns:w="http://schemas.openxmlformats.org/wordprocessingml/2006/main" xmlns:w14="http://schemas.microsoft.com/office/word/2010/wordml" xmlns:w15="http://schemas.microsoft.com/office/word/2012/wordml" xmlns:w16cex="http://schemas.microsoft.com/office/word/2018/wordml/cex" xmlns:w16cid="http://schemas.microsoft.com/office/word/2016/wordml/cid" xmlns:w16="http://schemas.microsoft.com/office/word/2018/wordml" xmlns:w16du="http://schemas.microsoft.com/office/word/2023/wordml/word16du" xmlns:w16sdtdh="http://schemas.microsoft.com/office/word/2020/wordml/sdtdatahash" xmlns:w16se="http://schemas.microsoft.com/office/word/2015/wordml/symex" mc:Ignorable="w14 w15 w16se w16cid w16 w16cex w16sdtdh w16du">
+<w:styles xmlns:mc="http://schemas.openxmlformats.org/markup-compatibility/2006" xmlns:r="http://schemas.openxmlformats.org/officeDocument/2006/relationships" xmlns:w="http://schemas.openxmlformats.org/wordprocessingml/2006/main" xmlns:w14="http://schemas.microsoft.com/office/word/2010/wordml" xmlns:w15="http://schemas.microsoft.com/office/word/2012/wordml" xmlns:w16cex="http://schemas.microsoft.com/office/word/2018/wordml/cex" xmlns:w16cid="http://schemas.microsoft.com/office/word/2016/wordml/cid" xmlns:w16="http://schemas.microsoft.com/office/word/2018/wordml" xmlns:w16sdtdh="http://schemas.microsoft.com/office/word/2020/wordml/sdtdatahash" xmlns:w16se="http://schemas.microsoft.com/office/word/2015/wordml/symex" mc:Ignorable="w14 w15 w16se w16cid w16 w16cex w16sdtdh">
   <w:docDefaults>
     <w:rPrDefault>
       <w:rPr>

</xml_diff>

<commit_message>
Se agrega el nombre (Hettson Ceballos) y el cargo (Programador) al documento word del proyecto
</commit_message>
<xml_diff>
--- a/Proyecto-PixelGameStore.IN5AM.Fila#1.docx
+++ b/Proyecto-PixelGameStore.IN5AM.Fila#1.docx
@@ -1,6 +1,6 @@
 
 <file path=word/document.xml><?xml version="1.0" encoding="utf-8"?>
-<w:document xmlns:wpc="http://schemas.microsoft.com/office/word/2010/wordprocessingCanvas" xmlns:cx="http://schemas.microsoft.com/office/drawing/2014/chartex" xmlns:cx1="http://schemas.microsoft.com/office/drawing/2015/9/8/chartex" xmlns:cx2="http://schemas.microsoft.com/office/drawing/2015/10/21/chartex" xmlns:cx3="http://schemas.microsoft.com/office/drawing/2016/5/9/chartex" xmlns:cx4="http://schemas.microsoft.com/office/drawing/2016/5/10/chartex" xmlns:cx5="http://schemas.microsoft.com/office/drawing/2016/5/11/chartex" xmlns:cx6="http://schemas.microsoft.com/office/drawing/2016/5/12/chartex" xmlns:cx7="http://schemas.microsoft.com/office/drawing/2016/5/13/chartex" xmlns:cx8="http://schemas.microsoft.com/office/drawing/2016/5/14/chartex" xmlns:mc="http://schemas.openxmlformats.org/markup-compatibility/2006" xmlns:aink="http://schemas.microsoft.com/office/drawing/2016/ink" xmlns:am3d="http://schemas.microsoft.com/office/drawing/2017/model3d" xmlns:o="urn:schemas-microsoft-com:office:office" xmlns:oel="http://schemas.microsoft.com/office/2019/extlst" xmlns:r="http://schemas.openxmlformats.org/officeDocument/2006/relationships" xmlns:m="http://schemas.openxmlformats.org/officeDocument/2006/math" xmlns:v="urn:schemas-microsoft-com:vml" xmlns:wp14="http://schemas.microsoft.com/office/word/2010/wordprocessingDrawing" xmlns:wp="http://schemas.openxmlformats.org/drawingml/2006/wordprocessingDrawing" xmlns:w10="urn:schemas-microsoft-com:office:word" xmlns:w="http://schemas.openxmlformats.org/wordprocessingml/2006/main" xmlns:w14="http://schemas.microsoft.com/office/word/2010/wordml" xmlns:w15="http://schemas.microsoft.com/office/word/2012/wordml" xmlns:w16cex="http://schemas.microsoft.com/office/word/2018/wordml/cex" xmlns:w16cid="http://schemas.microsoft.com/office/word/2016/wordml/cid" xmlns:w16="http://schemas.microsoft.com/office/word/2018/wordml" xmlns:w16du="http://schemas.microsoft.com/office/word/2023/wordml/word16du" xmlns:w16sdtdh="http://schemas.microsoft.com/office/word/2020/wordml/sdtdatahash" xmlns:w16se="http://schemas.microsoft.com/office/word/2015/wordml/symex" xmlns:wpg="http://schemas.microsoft.com/office/word/2010/wordprocessingGroup" xmlns:wpi="http://schemas.microsoft.com/office/word/2010/wordprocessingInk" xmlns:wne="http://schemas.microsoft.com/office/word/2006/wordml" xmlns:wps="http://schemas.microsoft.com/office/word/2010/wordprocessingShape" mc:Ignorable="w14 w15 w16se w16cid w16 w16cex w16sdtdh w16du wp14">
+<w:document xmlns:wpc="http://schemas.microsoft.com/office/word/2010/wordprocessingCanvas" xmlns:cx="http://schemas.microsoft.com/office/drawing/2014/chartex" xmlns:cx1="http://schemas.microsoft.com/office/drawing/2015/9/8/chartex" xmlns:cx2="http://schemas.microsoft.com/office/drawing/2015/10/21/chartex" xmlns:cx3="http://schemas.microsoft.com/office/drawing/2016/5/9/chartex" xmlns:cx4="http://schemas.microsoft.com/office/drawing/2016/5/10/chartex" xmlns:cx5="http://schemas.microsoft.com/office/drawing/2016/5/11/chartex" xmlns:cx6="http://schemas.microsoft.com/office/drawing/2016/5/12/chartex" xmlns:cx7="http://schemas.microsoft.com/office/drawing/2016/5/13/chartex" xmlns:cx8="http://schemas.microsoft.com/office/drawing/2016/5/14/chartex" xmlns:mc="http://schemas.openxmlformats.org/markup-compatibility/2006" xmlns:aink="http://schemas.microsoft.com/office/drawing/2016/ink" xmlns:am3d="http://schemas.microsoft.com/office/drawing/2017/model3d" xmlns:o="urn:schemas-microsoft-com:office:office" xmlns:oel="http://schemas.microsoft.com/office/2019/extlst" xmlns:r="http://schemas.openxmlformats.org/officeDocument/2006/relationships" xmlns:m="http://schemas.openxmlformats.org/officeDocument/2006/math" xmlns:v="urn:schemas-microsoft-com:vml" xmlns:wp14="http://schemas.microsoft.com/office/word/2010/wordprocessingDrawing" xmlns:wp="http://schemas.openxmlformats.org/drawingml/2006/wordprocessingDrawing" xmlns:w10="urn:schemas-microsoft-com:office:word" xmlns:w="http://schemas.openxmlformats.org/wordprocessingml/2006/main" xmlns:w14="http://schemas.microsoft.com/office/word/2010/wordml" xmlns:w15="http://schemas.microsoft.com/office/word/2012/wordml" xmlns:w16cex="http://schemas.microsoft.com/office/word/2018/wordml/cex" xmlns:w16cid="http://schemas.microsoft.com/office/word/2016/wordml/cid" xmlns:w16="http://schemas.microsoft.com/office/word/2018/wordml" xmlns:w16du="http://schemas.microsoft.com/office/word/2023/wordml/word16du" xmlns:w16sdtdh="http://schemas.microsoft.com/office/word/2020/wordml/sdtdatahash" xmlns:w16se="http://schemas.microsoft.com/office/word/2015/wordml/symex" xmlns:wpg="http://schemas.microsoft.com/office/word/2010/wordprocessingGroup" xmlns:wpi="http://schemas.microsoft.com/office/word/2010/wordprocessingInk" xmlns:wne="http://schemas.microsoft.com/office/word/2006/wordml" xmlns:wps="http://schemas.microsoft.com/office/word/2010/wordprocessingShape" xmlns:a="http://schemas.openxmlformats.org/drawingml/2006/main" xmlns:pic="http://schemas.openxmlformats.org/drawingml/2006/picture" xmlns:a14="http://schemas.microsoft.com/office/drawing/2010/main" mc:Ignorable="w14 w15 w16se w16cid w16 w16cex w16sdtdh w16du wp14">
   <w:body>
     <w:p>
       <w:pPr>
@@ -298,7 +298,7 @@
       </w:pPr>
       <w:r>
         <w:rPr>
-          <w:rFonts w:ascii="Arial" w:eastAsia="MS Mincho" w:hAnsi="Arial" w:cs="Arial"/>
+          <w:rFonts w:ascii="Arial" w:hAnsi="Arial" w:eastAsia="MS Mincho" w:cs="Arial"/>
           <w:b/>
           <w:sz w:val="40"/>
         </w:rPr>
@@ -614,7 +614,7 @@
           <w:sz w:val="24"/>
         </w:rPr>
         <w:sectPr>
-          <w:pgSz w:w="12240" w:h="15840"/>
+          <w:pgSz w:w="12240" w:h="15840" w:orient="portrait"/>
           <w:pgMar w:top="1417" w:right="1701" w:bottom="1417" w:left="1701" w:header="708" w:footer="708" w:gutter="0"/>
           <w:cols w:space="708"/>
           <w:docGrid w:linePitch="360"/>
@@ -627,12 +627,11 @@
         </w:rPr>
         <w:br w:type="page"/>
       </w:r>
-      <w:commentRangeEnd w:id="3"/>
-    </w:p>
-    <w:p>
-      <w:pPr>
-        <w:rPr>
-          <w:rFonts w:ascii="Arial" w:eastAsiaTheme="minorHAnsi" w:hAnsi="Arial" w:cs="Arial"/>
+    </w:p>
+    <w:p>
+      <w:pPr>
+        <w:rPr>
+          <w:rFonts w:ascii="Arial" w:hAnsi="Arial" w:cs="Arial" w:eastAsiaTheme="minorHAnsi"/>
           <w:b/>
           <w:bCs/>
           <w:i/>
@@ -644,7 +643,7 @@
       </w:pPr>
       <w:r>
         <w:rPr>
-          <w:rFonts w:ascii="Arial" w:eastAsiaTheme="minorHAnsi" w:hAnsi="Arial" w:cs="Arial"/>
+          <w:rFonts w:ascii="Arial" w:hAnsi="Arial" w:cs="Arial" w:eastAsiaTheme="minorHAnsi"/>
           <w:b/>
           <w:bCs/>
           <w:i/>
@@ -656,6 +655,7 @@
         <w:lastRenderedPageBreak/>
         <w:t>Listado de Integrantes</w:t>
       </w:r>
+      <w:commentRangeEnd w:id="3"/>
       <w:r>
         <w:rPr>
           <w:rStyle w:val="Refdecomentario"/>
@@ -671,17 +671,367 @@
     </w:p>
     <w:p>
       <w:pPr>
-        <w:rPr>
-          <w:rFonts w:ascii="Arial" w:eastAsiaTheme="minorHAnsi" w:hAnsi="Arial" w:cs="Arial"/>
-          <w:noProof/>
-          <w:sz w:val="24"/>
-        </w:rPr>
-      </w:pPr>
-    </w:p>
-    <w:p>
-      <w:pPr>
-        <w:rPr>
-          <w:rFonts w:ascii="Arial" w:eastAsiaTheme="minorHAnsi" w:hAnsi="Arial" w:cs="Arial"/>
+        <w:pStyle w:val="Prrafodelista"/>
+        <w:numPr>
+          <w:ilvl w:val="0"/>
+          <w:numId w:val="2"/>
+        </w:numPr>
+        <w:rPr>
+          <w:rFonts w:ascii="Arial" w:hAnsi="Arial" w:cs="Arial" w:eastAsiaTheme="minorHAnsi"/>
+          <w:noProof/>
+          <w:sz w:val="24"/>
+        </w:rPr>
+      </w:pPr>
+      <w:r>
+        <w:rPr>
+          <w:rFonts w:ascii="Arial" w:hAnsi="Arial" w:cs="Arial" w:eastAsiaTheme="minorHAnsi"/>
+          <w:noProof/>
+          <w:sz w:val="24"/>
+        </w:rPr>
+        <w:t>Kevin Omar Castillo Calderón – Scrum master</w:t>
+      </w:r>
+    </w:p>
+    <w:p>
+      <w:pPr>
+        <w:pStyle w:val="Prrafodelista"/>
+        <w:numPr>
+          <w:ilvl w:val="0"/>
+          <w:numId w:val="2"/>
+        </w:numPr>
+        <w:rPr>
+          <w:rFonts w:ascii="Arial" w:hAnsi="Arial" w:cs="Arial" w:eastAsiaTheme="minorHAnsi"/>
+          <w:noProof/>
+          <w:sz w:val="24"/>
+        </w:rPr>
+      </w:pPr>
+      <w:r>
+        <w:rPr>
+          <w:rFonts w:ascii="Arial" w:hAnsi="Arial" w:cs="Arial" w:eastAsiaTheme="minorHAnsi"/>
+          <w:noProof/>
+          <w:sz w:val="24"/>
+        </w:rPr>
+        <w:t xml:space="preserve">Miguel Angel Bautista Garcìa </w:t>
+      </w:r>
+      <w:r>
+        <w:rPr>
+          <w:rFonts w:ascii="Arial" w:hAnsi="Arial" w:cs="Arial" w:eastAsiaTheme="minorHAnsi"/>
+          <w:noProof/>
+          <w:sz w:val="24"/>
+        </w:rPr>
+        <w:t>–</w:t>
+      </w:r>
+      <w:r>
+        <w:rPr>
+          <w:rFonts w:ascii="Arial" w:hAnsi="Arial" w:cs="Arial" w:eastAsiaTheme="minorHAnsi"/>
+          <w:noProof/>
+          <w:sz w:val="24"/>
+        </w:rPr>
+        <w:t xml:space="preserve"> Programador</w:t>
+      </w:r>
+    </w:p>
+    <w:p>
+      <w:pPr>
+        <w:pStyle w:val="Prrafodelista"/>
+        <w:numPr>
+          <w:ilvl w:val="0"/>
+          <w:numId w:val="2"/>
+        </w:numPr>
+        <w:rPr>
+          <w:rFonts w:ascii="Arial" w:hAnsi="Arial" w:cs="Arial" w:eastAsiaTheme="minorEastAsia"/>
+          <w:noProof/>
+          <w:sz w:val="24"/>
+          <w:szCs w:val="24"/>
+        </w:rPr>
+      </w:pPr>
+      <w:r>
+        <w:rPr>
+          <w:rFonts w:ascii="Arial" w:hAnsi="Arial" w:cs="Arial" w:eastAsiaTheme="minorEastAsia"/>
+          <w:noProof/>
+          <w:sz w:val="24"/>
+          <w:szCs w:val="24"/>
+        </w:rPr>
+        <w:t xml:space="preserve">Julio Rene Alvarado Herrera – Programador </w:t>
+      </w:r>
+    </w:p>
+    <w:p>
+      <w:pPr>
+        <w:pStyle w:val="Prrafodelista"/>
+        <w:numPr>
+          <w:ilvl w:val="0"/>
+          <w:numId w:val="2"/>
+        </w:numPr>
+        <w:rPr>
+          <w:rFonts w:ascii="Arial" w:hAnsi="Arial" w:cs="Arial" w:eastAsiaTheme="minorEastAsia"/>
+          <w:noProof/>
+          <w:sz w:val="24"/>
+          <w:szCs w:val="24"/>
+        </w:rPr>
+      </w:pPr>
+      <w:r>
+        <w:rPr>
+          <w:rFonts w:ascii="Arial" w:hAnsi="Arial" w:cs="Arial" w:eastAsiaTheme="minorEastAsia"/>
+          <w:noProof/>
+          <w:sz w:val="24"/>
+          <w:szCs w:val="24"/>
+        </w:rPr>
+        <w:t xml:space="preserve">José Daniel Aceituno Martínez </w:t>
+      </w:r>
+      <w:r>
+        <w:rPr>
+          <w:rFonts w:ascii="Arial" w:hAnsi="Arial" w:cs="Arial" w:eastAsiaTheme="minorEastAsia"/>
+          <w:noProof/>
+          <w:sz w:val="24"/>
+          <w:szCs w:val="24"/>
+        </w:rPr>
+        <w:t>–</w:t>
+      </w:r>
+      <w:r>
+        <w:rPr>
+          <w:rFonts w:ascii="Arial" w:hAnsi="Arial" w:cs="Arial" w:eastAsiaTheme="minorEastAsia"/>
+          <w:noProof/>
+          <w:sz w:val="24"/>
+          <w:szCs w:val="24"/>
+        </w:rPr>
+        <w:t xml:space="preserve"> Programador</w:t>
+      </w:r>
+    </w:p>
+    <w:p>
+      <w:pPr>
+        <w:pStyle w:val="Prrafodelista"/>
+        <w:numPr>
+          <w:ilvl w:val="0"/>
+          <w:numId w:val="2"/>
+        </w:numPr>
+        <w:rPr>
+          <w:rFonts w:ascii="Arial" w:hAnsi="Arial" w:cs="Arial" w:eastAsiaTheme="minorEastAsia"/>
+          <w:noProof/>
+          <w:sz w:val="24"/>
+          <w:szCs w:val="24"/>
+          <w:lang w:val="en-US"/>
+        </w:rPr>
+      </w:pPr>
+      <w:r>
+        <w:rPr>
+          <w:rFonts w:ascii="Arial" w:hAnsi="Arial" w:cs="Arial" w:eastAsiaTheme="minorEastAsia"/>
+          <w:noProof/>
+          <w:sz w:val="24"/>
+          <w:szCs w:val="24"/>
+          <w:lang w:val="en-US"/>
+        </w:rPr>
+        <w:t xml:space="preserve">Jose André Arrecis Vargas </w:t>
+      </w:r>
+      <w:r>
+        <w:rPr>
+          <w:rFonts w:ascii="Arial" w:hAnsi="Arial" w:cs="Arial" w:eastAsiaTheme="minorEastAsia"/>
+          <w:noProof/>
+          <w:sz w:val="24"/>
+          <w:szCs w:val="24"/>
+          <w:lang w:val="en-US"/>
+        </w:rPr>
+        <w:t>–</w:t>
+      </w:r>
+      <w:r>
+        <w:rPr>
+          <w:rFonts w:ascii="Arial" w:hAnsi="Arial" w:cs="Arial" w:eastAsiaTheme="minorEastAsia"/>
+          <w:noProof/>
+          <w:sz w:val="24"/>
+          <w:szCs w:val="24"/>
+          <w:lang w:val="en-US"/>
+        </w:rPr>
+        <w:t xml:space="preserve"> Pro</w:t>
+      </w:r>
+      <w:r>
+        <w:rPr>
+          <w:rFonts w:ascii="Arial" w:hAnsi="Arial" w:cs="Arial" w:eastAsiaTheme="minorEastAsia"/>
+          <w:noProof/>
+          <w:sz w:val="24"/>
+          <w:szCs w:val="24"/>
+          <w:lang w:val="en-US"/>
+        </w:rPr>
+        <w:t>gramador</w:t>
+      </w:r>
+    </w:p>
+    <w:p>
+      <w:pPr>
+        <w:pStyle w:val="Prrafodelista"/>
+        <w:numPr>
+          <w:ilvl w:val="0"/>
+          <w:numId w:val="2"/>
+        </w:numPr>
+        <w:rPr>
+          <w:rFonts w:ascii="Arial" w:hAnsi="Arial" w:cs="Arial" w:eastAsiaTheme="minorEastAsia"/>
+          <w:noProof/>
+          <w:sz w:val="24"/>
+          <w:szCs w:val="24"/>
+          <w:lang w:val="en-US"/>
+        </w:rPr>
+      </w:pPr>
+      <w:r>
+        <w:rPr>
+          <w:rFonts w:ascii="Arial" w:hAnsi="Arial" w:cs="Arial" w:eastAsiaTheme="minorEastAsia"/>
+          <w:noProof/>
+          <w:sz w:val="24"/>
+          <w:szCs w:val="24"/>
+          <w:lang w:val="en-US"/>
+        </w:rPr>
+        <w:t>Juan Pablo Barrera Delgado – Programador</w:t>
+      </w:r>
+    </w:p>
+    <w:p>
+      <w:pPr>
+        <w:pStyle w:val="Prrafodelista"/>
+        <w:numPr>
+          <w:ilvl w:val="0"/>
+          <w:numId w:val="2"/>
+        </w:numPr>
+        <w:rPr>
+          <w:rFonts w:ascii="Arial" w:hAnsi="Arial" w:cs="Arial" w:eastAsiaTheme="minorEastAsia"/>
+          <w:noProof/>
+          <w:sz w:val="24"/>
+          <w:szCs w:val="24"/>
+          <w:lang w:val="en-US"/>
+        </w:rPr>
+      </w:pPr>
+      <w:r>
+        <w:rPr>
+          <w:rFonts w:ascii="Arial" w:hAnsi="Arial" w:cs="Arial" w:eastAsiaTheme="minorEastAsia"/>
+          <w:noProof/>
+          <w:sz w:val="24"/>
+          <w:szCs w:val="24"/>
+          <w:lang w:val="en-US"/>
+        </w:rPr>
+        <w:t>Christopher Steve Barrera Mazariegos – Programador</w:t>
+      </w:r>
+    </w:p>
+    <w:p>
+      <w:pPr>
+        <w:pStyle w:val="Prrafodelista"/>
+        <w:numPr>
+          <w:ilvl w:val="0"/>
+          <w:numId w:val="2"/>
+        </w:numPr>
+        <w:rPr>
+          <w:rFonts w:ascii="Arial" w:hAnsi="Arial" w:cs="Arial" w:eastAsiaTheme="minorEastAsia"/>
+          <w:noProof/>
+          <w:sz w:val="24"/>
+          <w:szCs w:val="24"/>
+          <w:lang w:val="en-US"/>
+        </w:rPr>
+      </w:pPr>
+      <w:r>
+        <w:rPr>
+          <w:rFonts w:ascii="Arial" w:hAnsi="Arial" w:cs="Arial" w:eastAsiaTheme="minorEastAsia"/>
+          <w:noProof/>
+          <w:sz w:val="24"/>
+          <w:szCs w:val="24"/>
+          <w:lang w:val="en-US"/>
+        </w:rPr>
+        <w:t>Alexander David Borja Mena – Programador</w:t>
+      </w:r>
+    </w:p>
+    <w:p>
+      <w:pPr>
+        <w:pStyle w:val="Prrafodelista"/>
+        <w:numPr>
+          <w:ilvl w:val="0"/>
+          <w:numId w:val="2"/>
+        </w:numPr>
+        <w:rPr>
+          <w:rFonts w:ascii="Arial" w:hAnsi="Arial" w:cs="Arial" w:eastAsiaTheme="minorEastAsia"/>
+          <w:noProof/>
+          <w:sz w:val="24"/>
+          <w:szCs w:val="24"/>
+        </w:rPr>
+      </w:pPr>
+      <w:r>
+        <w:rPr>
+          <w:rFonts w:ascii="Arial" w:hAnsi="Arial" w:eastAsia="" w:cs="Arial" w:eastAsiaTheme="minorEastAsia"/>
+          <w:noProof/>
+          <w:sz w:val="24"/>
+          <w:szCs w:val="24"/>
+        </w:rPr>
+        <w:t xml:space="preserve">Diego Alejandro Caal Hernandez </w:t>
+      </w:r>
+      <w:r>
+        <w:rPr>
+          <w:rFonts w:ascii="Arial" w:hAnsi="Arial" w:eastAsia="" w:cs="Arial" w:eastAsiaTheme="minorEastAsia"/>
+          <w:noProof/>
+          <w:sz w:val="24"/>
+          <w:szCs w:val="24"/>
+        </w:rPr>
+        <w:t>–</w:t>
+      </w:r>
+      <w:r>
+        <w:rPr>
+          <w:rFonts w:ascii="Arial" w:hAnsi="Arial" w:eastAsia="" w:cs="Arial" w:eastAsiaTheme="minorEastAsia"/>
+          <w:noProof/>
+          <w:sz w:val="24"/>
+          <w:szCs w:val="24"/>
+        </w:rPr>
+        <w:t xml:space="preserve"> P</w:t>
+      </w:r>
+      <w:r>
+        <w:rPr>
+          <w:rFonts w:ascii="Arial" w:hAnsi="Arial" w:eastAsia="" w:cs="Arial" w:eastAsiaTheme="minorEastAsia"/>
+          <w:noProof/>
+          <w:sz w:val="24"/>
+          <w:szCs w:val="24"/>
+        </w:rPr>
+        <w:t>rogramador</w:t>
+      </w:r>
+    </w:p>
+    <w:p>
+      <w:pPr>
+        <w:pStyle w:val="Prrafodelista"/>
+        <w:numPr>
+          <w:ilvl w:val="0"/>
+          <w:numId w:val="2"/>
+        </w:numPr>
+        <w:rPr>
+          <w:rFonts w:ascii="Arial" w:hAnsi="Arial" w:eastAsia="" w:cs="Arial" w:eastAsiaTheme="minorEastAsia"/>
+          <w:noProof/>
+          <w:sz w:val="24"/>
+          <w:szCs w:val="24"/>
+        </w:rPr>
+      </w:pPr>
+      <w:r>
+        <w:rPr>
+          <w:rFonts w:ascii="Arial" w:hAnsi="Arial" w:eastAsia="" w:cs="Arial" w:eastAsiaTheme="minorEastAsia"/>
+          <w:noProof/>
+          <w:sz w:val="24"/>
+          <w:szCs w:val="24"/>
+        </w:rPr>
+        <w:t>Jorge Mario Castellanos Pérez - Programador</w:t>
+      </w:r>
+    </w:p>
+    <w:p>
+      <w:pPr>
+        <w:pStyle w:val="Prrafodelista"/>
+        <w:numPr>
+          <w:ilvl w:val="0"/>
+          <w:numId w:val="2"/>
+        </w:numPr>
+        <w:rPr>
+          <w:rFonts w:ascii="Arial" w:hAnsi="Arial" w:eastAsia="" w:cs="Arial" w:eastAsiaTheme="minorEastAsia"/>
+          <w:noProof/>
+          <w:sz w:val="24"/>
+          <w:szCs w:val="24"/>
+        </w:rPr>
+      </w:pPr>
+      <w:r>
+        <w:rPr>
+          <w:rFonts w:ascii="Arial" w:hAnsi="Arial" w:eastAsia="" w:cs="Arial" w:eastAsiaTheme="minorEastAsia"/>
+          <w:noProof/>
+          <w:sz w:val="24"/>
+          <w:szCs w:val="24"/>
+        </w:rPr>
+        <w:t>Hettson Enrique Ceballos Alcalán - Programador</w:t>
+      </w:r>
+    </w:p>
+    <w:p>
+      <w:pPr>
+        <w:rPr>
+          <w:rFonts w:ascii="Arial" w:hAnsi="Arial" w:cs="Arial" w:eastAsiaTheme="minorHAnsi"/>
           <w:sz w:val="24"/>
           <w:u w:val="single"/>
         </w:rPr>
@@ -690,183 +1040,63 @@
     <w:p>
       <w:pPr>
         <w:rPr>
-          <w:rFonts w:ascii="Arial" w:eastAsiaTheme="minorHAnsi" w:hAnsi="Arial" w:cs="Arial"/>
-          <w:sz w:val="24"/>
-        </w:rPr>
-      </w:pPr>
-    </w:p>
-    <w:p>
-      <w:pPr>
-        <w:rPr>
-          <w:rFonts w:ascii="Arial" w:eastAsiaTheme="minorHAnsi" w:hAnsi="Arial" w:cs="Arial"/>
-          <w:sz w:val="24"/>
-        </w:rPr>
-      </w:pPr>
-    </w:p>
-    <w:p>
-      <w:pPr>
-        <w:rPr>
-          <w:rFonts w:ascii="Arial" w:eastAsiaTheme="minorHAnsi" w:hAnsi="Arial" w:cs="Arial"/>
-          <w:sz w:val="24"/>
-        </w:rPr>
-      </w:pPr>
-    </w:p>
-    <w:p>
-      <w:pPr>
-        <w:rPr>
-          <w:rFonts w:ascii="Arial" w:eastAsiaTheme="minorHAnsi" w:hAnsi="Arial" w:cs="Arial"/>
-          <w:sz w:val="24"/>
-        </w:rPr>
-      </w:pPr>
-    </w:p>
-    <w:p>
-      <w:pPr>
-        <w:rPr>
-          <w:rFonts w:ascii="Arial" w:eastAsiaTheme="minorHAnsi" w:hAnsi="Arial" w:cs="Arial"/>
-          <w:sz w:val="24"/>
-        </w:rPr>
-      </w:pPr>
-    </w:p>
-    <w:p>
-      <w:pPr>
-        <w:rPr>
-          <w:rFonts w:ascii="Arial" w:eastAsiaTheme="minorHAnsi" w:hAnsi="Arial" w:cs="Arial"/>
-          <w:sz w:val="24"/>
-        </w:rPr>
-      </w:pPr>
-    </w:p>
-    <w:p>
-      <w:pPr>
-        <w:rPr>
-          <w:rFonts w:ascii="Arial" w:eastAsiaTheme="minorHAnsi" w:hAnsi="Arial" w:cs="Arial"/>
-          <w:sz w:val="24"/>
-        </w:rPr>
-      </w:pPr>
-    </w:p>
-    <w:p>
-      <w:pPr>
-        <w:rPr>
-          <w:rFonts w:ascii="Arial" w:eastAsiaTheme="minorHAnsi" w:hAnsi="Arial" w:cs="Arial"/>
-          <w:sz w:val="24"/>
-        </w:rPr>
-      </w:pPr>
-    </w:p>
-    <w:p>
-      <w:pPr>
-        <w:rPr>
-          <w:rFonts w:ascii="Arial" w:eastAsiaTheme="minorHAnsi" w:hAnsi="Arial" w:cs="Arial"/>
-          <w:sz w:val="24"/>
-        </w:rPr>
-      </w:pPr>
-    </w:p>
-    <w:p>
-      <w:pPr>
-        <w:rPr>
-          <w:rFonts w:ascii="Arial" w:eastAsiaTheme="minorHAnsi" w:hAnsi="Arial" w:cs="Arial"/>
-          <w:sz w:val="24"/>
-        </w:rPr>
-      </w:pPr>
-    </w:p>
-    <w:p>
-      <w:pPr>
-        <w:rPr>
-          <w:rFonts w:ascii="Arial" w:eastAsiaTheme="minorHAnsi" w:hAnsi="Arial" w:cs="Arial"/>
-          <w:sz w:val="24"/>
-        </w:rPr>
-      </w:pPr>
-    </w:p>
-    <w:p>
-      <w:pPr>
-        <w:rPr>
-          <w:rFonts w:ascii="Arial" w:eastAsiaTheme="minorHAnsi" w:hAnsi="Arial" w:cs="Arial"/>
-          <w:sz w:val="24"/>
-        </w:rPr>
-      </w:pPr>
-    </w:p>
-    <w:p>
-      <w:pPr>
-        <w:rPr>
-          <w:rFonts w:ascii="Arial" w:eastAsiaTheme="minorHAnsi" w:hAnsi="Arial" w:cs="Arial"/>
-          <w:sz w:val="24"/>
-        </w:rPr>
-      </w:pPr>
-    </w:p>
-    <w:p>
-      <w:pPr>
-        <w:rPr>
-          <w:rFonts w:ascii="Arial" w:eastAsiaTheme="minorHAnsi" w:hAnsi="Arial" w:cs="Arial"/>
-          <w:sz w:val="24"/>
-        </w:rPr>
-      </w:pPr>
-    </w:p>
-    <w:p>
-      <w:pPr>
-        <w:rPr>
-          <w:rFonts w:ascii="Arial" w:eastAsiaTheme="minorHAnsi" w:hAnsi="Arial" w:cs="Arial"/>
-          <w:sz w:val="24"/>
-        </w:rPr>
-      </w:pPr>
-    </w:p>
-    <w:p>
-      <w:pPr>
-        <w:rPr>
-          <w:rFonts w:ascii="Arial" w:eastAsiaTheme="minorHAnsi" w:hAnsi="Arial" w:cs="Arial"/>
-          <w:sz w:val="24"/>
-        </w:rPr>
-      </w:pPr>
-    </w:p>
-    <w:p>
-      <w:pPr>
-        <w:rPr>
-          <w:rFonts w:ascii="Arial" w:eastAsiaTheme="minorHAnsi" w:hAnsi="Arial" w:cs="Arial"/>
-          <w:sz w:val="24"/>
-        </w:rPr>
-      </w:pPr>
-    </w:p>
-    <w:p>
-      <w:pPr>
-        <w:rPr>
-          <w:rFonts w:ascii="Arial" w:eastAsiaTheme="minorHAnsi" w:hAnsi="Arial" w:cs="Arial"/>
-          <w:sz w:val="24"/>
-        </w:rPr>
-      </w:pPr>
-    </w:p>
-    <w:p>
-      <w:pPr>
-        <w:rPr>
-          <w:rFonts w:ascii="Arial" w:eastAsiaTheme="minorHAnsi" w:hAnsi="Arial" w:cs="Arial"/>
-          <w:sz w:val="24"/>
-        </w:rPr>
-      </w:pPr>
-    </w:p>
-    <w:p>
-      <w:pPr>
-        <w:rPr>
-          <w:rFonts w:ascii="Arial" w:eastAsiaTheme="minorHAnsi" w:hAnsi="Arial" w:cs="Arial"/>
-          <w:sz w:val="24"/>
-        </w:rPr>
-      </w:pPr>
-    </w:p>
-    <w:p>
-      <w:pPr>
-        <w:rPr>
-          <w:rFonts w:ascii="Arial" w:eastAsiaTheme="minorHAnsi" w:hAnsi="Arial" w:cs="Arial"/>
-          <w:sz w:val="24"/>
-        </w:rPr>
-      </w:pPr>
-    </w:p>
-    <w:p>
-      <w:pPr>
-        <w:rPr>
-          <w:rFonts w:ascii="Arial" w:eastAsiaTheme="minorHAnsi" w:hAnsi="Arial" w:cs="Arial"/>
-          <w:sz w:val="24"/>
-        </w:rPr>
-      </w:pPr>
-    </w:p>
-    <w:p>
-      <w:pPr>
-        <w:rPr>
-          <w:rFonts w:ascii="Arial" w:eastAsiaTheme="minorHAnsi" w:hAnsi="Arial" w:cs="Arial"/>
+          <w:rFonts w:ascii="Arial" w:hAnsi="Arial" w:cs="Arial" w:eastAsiaTheme="minorHAnsi"/>
+          <w:sz w:val="24"/>
+        </w:rPr>
+      </w:pPr>
+    </w:p>
+    <w:p>
+      <w:pPr>
+        <w:rPr>
+          <w:rFonts w:ascii="Arial" w:hAnsi="Arial" w:cs="Arial" w:eastAsiaTheme="minorHAnsi"/>
+          <w:sz w:val="24"/>
+        </w:rPr>
+      </w:pPr>
+    </w:p>
+    <w:p>
+      <w:pPr>
+        <w:rPr>
+          <w:rFonts w:ascii="Arial" w:hAnsi="Arial" w:cs="Arial" w:eastAsiaTheme="minorHAnsi"/>
+          <w:sz w:val="24"/>
+        </w:rPr>
+      </w:pPr>
+    </w:p>
+    <w:p>
+      <w:pPr>
+        <w:rPr>
+          <w:rFonts w:ascii="Arial" w:hAnsi="Arial" w:cs="Arial" w:eastAsiaTheme="minorHAnsi"/>
+          <w:sz w:val="24"/>
+        </w:rPr>
+      </w:pPr>
+    </w:p>
+    <w:p>
+      <w:pPr>
+        <w:rPr>
+          <w:rFonts w:ascii="Arial" w:hAnsi="Arial" w:cs="Arial" w:eastAsiaTheme="minorHAnsi"/>
+          <w:sz w:val="24"/>
+        </w:rPr>
+      </w:pPr>
+    </w:p>
+    <w:p>
+      <w:pPr>
+        <w:rPr>
+          <w:rFonts w:ascii="Arial" w:hAnsi="Arial" w:cs="Arial" w:eastAsiaTheme="minorHAnsi"/>
+          <w:sz w:val="24"/>
+        </w:rPr>
+      </w:pPr>
+    </w:p>
+    <w:p>
+      <w:pPr>
+        <w:rPr>
+          <w:rFonts w:ascii="Arial" w:hAnsi="Arial" w:cs="Arial" w:eastAsiaTheme="minorHAnsi"/>
+          <w:sz w:val="24"/>
+        </w:rPr>
+      </w:pPr>
+    </w:p>
+    <w:p>
+      <w:pPr>
+        <w:rPr>
+          <w:rFonts w:ascii="Arial" w:hAnsi="Arial" w:cs="Arial" w:eastAsiaTheme="minorHAnsi"/>
           <w:sz w:val="24"/>
         </w:rPr>
       </w:pPr>
@@ -875,7 +1105,94 @@
       <w:pPr>
         <w:pStyle w:val="NormalWeb"/>
         <w:rPr>
-          <w:rFonts w:ascii="Arial" w:eastAsiaTheme="minorHAnsi" w:hAnsi="Arial" w:cs="Arial"/>
+          <w:rFonts w:ascii="Arial" w:hAnsi="Arial" w:eastAsia="Calibri" w:cs="Arial" w:eastAsiaTheme="minorAscii"/>
+          <w:noProof/>
+          <w:sz w:val="24"/>
+          <w:szCs w:val="24"/>
+        </w:rPr>
+        <w:sectPr>
+          <w:pgSz w:w="12240" w:h="15840" w:orient="portrait"/>
+          <w:pgMar w:top="1411" w:right="1699" w:bottom="1411" w:left="1699" w:header="706" w:footer="706" w:gutter="0"/>
+          <w:cols w:space="708"/>
+          <w:docGrid w:linePitch="360"/>
+        </w:sectPr>
+      </w:pPr>
+    </w:p>
+    <w:p>
+      <w:pPr>
+        <w:pStyle w:val="NormalWeb"/>
+      </w:pPr>
+      <w:r>
+        <w:rPr>
+          <w:noProof/>
+        </w:rPr>
+        <w:lastRenderedPageBreak/>
+        <w:drawing>
+          <wp:anchor distT="0" distB="0" distL="114300" distR="114300" simplePos="0" relativeHeight="251658240" behindDoc="0" locked="0" layoutInCell="1" allowOverlap="1" wp14:anchorId="6DF70F74" wp14:editId="49D73516">
+            <wp:simplePos x="0" y="0"/>
+            <wp:positionH relativeFrom="margin">
+              <wp:align>center</wp:align>
+            </wp:positionH>
+            <wp:positionV relativeFrom="paragraph">
+              <wp:posOffset>358140</wp:posOffset>
+            </wp:positionV>
+            <wp:extent cx="9553575" cy="5916782"/>
+            <wp:effectExtent l="0" t="0" r="0" b="8255"/>
+            <wp:wrapNone/>
+            <wp:docPr id="1" name="Imagen 1" descr="C:\Users\Julio Alvarado\AppData\Local\Packages\Microsoft.Windows.Photos_8wekyb3d8bbwe\TempState\ShareServiceTempFolder\Modelo de Entidades - ERD.jpeg"/>
+            <wp:cNvGraphicFramePr>
+              <a:graphicFrameLocks xmlns:a="http://schemas.openxmlformats.org/drawingml/2006/main" noChangeAspect="1"/>
+            </wp:cNvGraphicFramePr>
+            <a:graphic xmlns:a="http://schemas.openxmlformats.org/drawingml/2006/main">
+              <a:graphicData uri="http://schemas.openxmlformats.org/drawingml/2006/picture">
+                <pic:pic xmlns:pic="http://schemas.openxmlformats.org/drawingml/2006/picture">
+                  <pic:nvPicPr>
+                    <pic:cNvPr id="0" name="Picture 1" descr="C:\Users\Julio Alvarado\AppData\Local\Packages\Microsoft.Windows.Photos_8wekyb3d8bbwe\TempState\ShareServiceTempFolder\Modelo de Entidades - ERD.jpeg"/>
+                    <pic:cNvPicPr>
+                      <a:picLocks noChangeAspect="1" noChangeArrowheads="1"/>
+                    </pic:cNvPicPr>
+                  </pic:nvPicPr>
+                  <pic:blipFill>
+                    <a:blip r:embed="rId12" cstate="print">
+                      <a:extLst>
+                        <a:ext uri="{28A0092B-C50C-407E-A947-70E740481C1C}">
+                          <a14:useLocalDpi xmlns:a14="http://schemas.microsoft.com/office/drawing/2010/main" val="0"/>
+                        </a:ext>
+                      </a:extLst>
+                    </a:blip>
+                    <a:srcRect/>
+                    <a:stretch>
+                      <a:fillRect/>
+                    </a:stretch>
+                  </pic:blipFill>
+                  <pic:spPr bwMode="auto">
+                    <a:xfrm>
+                      <a:off x="0" y="0"/>
+                      <a:ext cx="9553575" cy="5916782"/>
+                    </a:xfrm>
+                    <a:prstGeom prst="rect">
+                      <a:avLst/>
+                    </a:prstGeom>
+                    <a:noFill/>
+                    <a:ln>
+                      <a:noFill/>
+                    </a:ln>
+                  </pic:spPr>
+                </pic:pic>
+              </a:graphicData>
+            </a:graphic>
+            <wp14:sizeRelH relativeFrom="margin">
+              <wp14:pctWidth>0</wp14:pctWidth>
+            </wp14:sizeRelH>
+            <wp14:sizeRelV relativeFrom="margin">
+              <wp14:pctHeight>0</wp14:pctHeight>
+            </wp14:sizeRelV>
+          </wp:anchor>
+        </w:drawing>
+      </w:r>
+      <w:r>
+        <w:rPr>
+          <w:rFonts w:ascii="Arial" w:hAnsi="Arial" w:cs="Arial" w:eastAsiaTheme="minorHAnsi"/>
           <w:b/>
           <w:bCs/>
           <w:i/>
@@ -884,19 +1201,11 @@
           <w:sz w:val="32"/>
           <w:szCs w:val="32"/>
         </w:rPr>
-        <w:sectPr>
-          <w:pgSz w:w="12240" w:h="15840"/>
-          <w:pgMar w:top="1411" w:right="1699" w:bottom="1411" w:left="1699" w:header="706" w:footer="706" w:gutter="0"/>
-          <w:cols w:space="708"/>
-          <w:docGrid w:linePitch="360"/>
-        </w:sectPr>
-      </w:pPr>
-    </w:p>
-    <w:p>
-      <w:pPr>
-        <w:pStyle w:val="NormalWeb"/>
-        <w:rPr>
-          <w:rFonts w:ascii="Arial" w:eastAsiaTheme="minorHAnsi" w:hAnsi="Arial" w:cs="Arial"/>
+        <w:t>Modelo</w:t>
+      </w:r>
+      <w:r>
+        <w:rPr>
+          <w:rFonts w:ascii="Arial" w:hAnsi="Arial" w:cs="Arial" w:eastAsiaTheme="minorHAnsi"/>
           <w:b/>
           <w:bCs/>
           <w:i/>
@@ -905,10 +1214,14 @@
           <w:sz w:val="32"/>
           <w:szCs w:val="32"/>
         </w:rPr>
-      </w:pPr>
-      <w:r>
-        <w:rPr>
-          <w:rFonts w:ascii="Arial" w:eastAsiaTheme="minorHAnsi" w:hAnsi="Arial" w:cs="Arial"/>
+        <w:t xml:space="preserve"> de Entidades</w:t>
+      </w:r>
+    </w:p>
+    <w:p>
+      <w:pPr>
+        <w:pStyle w:val="NormalWeb"/>
+        <w:rPr>
+          <w:rFonts w:ascii="Arial" w:hAnsi="Arial" w:cs="Arial" w:eastAsiaTheme="minorHAnsi"/>
           <w:b/>
           <w:bCs/>
           <w:i/>
@@ -917,12 +1230,12 @@
           <w:sz w:val="32"/>
           <w:szCs w:val="32"/>
         </w:rPr>
-        <w:lastRenderedPageBreak/>
-        <w:t>Modelo</w:t>
-      </w:r>
-      <w:r>
-        <w:rPr>
-          <w:rFonts w:ascii="Arial" w:eastAsiaTheme="minorHAnsi" w:hAnsi="Arial" w:cs="Arial"/>
+      </w:pPr>
+    </w:p>
+    <w:p>
+      <w:pPr>
+        <w:rPr>
+          <w:rFonts w:ascii="Arial" w:hAnsi="Arial" w:cs="Arial" w:eastAsiaTheme="minorHAnsi"/>
           <w:b/>
           <w:bCs/>
           <w:i/>
@@ -930,14 +1243,12 @@
           <w:noProof/>
           <w:sz w:val="32"/>
           <w:szCs w:val="32"/>
-        </w:rPr>
-        <w:t xml:space="preserve"> de Entidades</w:t>
-      </w:r>
-    </w:p>
-    <w:p>
-      <w:pPr>
-        <w:rPr>
-          <w:rFonts w:ascii="Arial" w:eastAsiaTheme="minorHAnsi" w:hAnsi="Arial" w:cs="Arial"/>
+          <w:lang w:eastAsia="es-GT"/>
+        </w:rPr>
+      </w:pPr>
+      <w:r>
+        <w:rPr>
+          <w:rFonts w:ascii="Arial" w:hAnsi="Arial" w:cs="Arial" w:eastAsiaTheme="minorHAnsi"/>
           <w:b/>
           <w:bCs/>
           <w:i/>
@@ -945,12 +1256,15 @@
           <w:noProof/>
           <w:sz w:val="32"/>
           <w:szCs w:val="32"/>
-          <w:lang w:eastAsia="es-GT"/>
-        </w:rPr>
-      </w:pPr>
-      <w:r>
-        <w:rPr>
-          <w:rFonts w:ascii="Arial" w:eastAsiaTheme="minorHAnsi" w:hAnsi="Arial" w:cs="Arial"/>
+        </w:rPr>
+        <w:br w:type="page"/>
+      </w:r>
+    </w:p>
+    <w:p>
+      <w:pPr>
+        <w:pStyle w:val="NormalWeb"/>
+        <w:rPr>
+          <w:rFonts w:ascii="Arial" w:hAnsi="Arial" w:cs="Arial" w:eastAsiaTheme="minorHAnsi"/>
           <w:b/>
           <w:bCs/>
           <w:i/>
@@ -959,14 +1273,10 @@
           <w:sz w:val="32"/>
           <w:szCs w:val="32"/>
         </w:rPr>
-        <w:br w:type="page"/>
-      </w:r>
-    </w:p>
-    <w:p>
-      <w:pPr>
-        <w:pStyle w:val="NormalWeb"/>
-        <w:rPr>
-          <w:rFonts w:ascii="Arial" w:eastAsiaTheme="minorHAnsi" w:hAnsi="Arial" w:cs="Arial"/>
+      </w:pPr>
+      <w:r>
+        <w:rPr>
+          <w:rFonts w:ascii="Arial" w:hAnsi="Arial" w:cs="Arial" w:eastAsiaTheme="minorHAnsi"/>
           <w:b/>
           <w:bCs/>
           <w:i/>
@@ -975,10 +1285,15 @@
           <w:sz w:val="32"/>
           <w:szCs w:val="32"/>
         </w:rPr>
-      </w:pPr>
-      <w:r>
-        <w:rPr>
-          <w:rFonts w:ascii="Arial" w:eastAsiaTheme="minorHAnsi" w:hAnsi="Arial" w:cs="Arial"/>
+        <w:lastRenderedPageBreak/>
+        <w:t>Modelo ER</w:t>
+      </w:r>
+    </w:p>
+    <w:p>
+      <w:pPr>
+        <w:pStyle w:val="NormalWeb"/>
+        <w:rPr>
+          <w:rFonts w:ascii="Arial" w:hAnsi="Arial" w:cs="Arial" w:eastAsiaTheme="minorHAnsi"/>
           <w:b/>
           <w:bCs/>
           <w:i/>
@@ -987,15 +1302,87 @@
           <w:sz w:val="32"/>
           <w:szCs w:val="32"/>
         </w:rPr>
-        <w:lastRenderedPageBreak/>
-        <w:t>Modelo ER</w:t>
+      </w:pPr>
+      <w:r>
+        <w:rPr>
+          <w:rFonts w:ascii="Arial" w:hAnsi="Arial" w:cs="Arial" w:eastAsiaTheme="minorHAnsi"/>
+          <w:b/>
+          <w:bCs/>
+          <w:i/>
+          <w:iCs/>
+          <w:noProof/>
+          <w:sz w:val="32"/>
+          <w:szCs w:val="32"/>
+        </w:rPr>
+        <w:drawing>
+          <wp:anchor distT="0" distB="0" distL="114300" distR="114300" simplePos="0" relativeHeight="251659264" behindDoc="0" locked="0" layoutInCell="1" allowOverlap="1" wp14:anchorId="69C02190" wp14:editId="29C79784">
+            <wp:simplePos x="0" y="0"/>
+            <wp:positionH relativeFrom="margin">
+              <wp:align>left</wp:align>
+            </wp:positionH>
+            <wp:positionV relativeFrom="paragraph">
+              <wp:posOffset>9525</wp:posOffset>
+            </wp:positionV>
+            <wp:extent cx="7825740" cy="6050151"/>
+            <wp:effectExtent l="0" t="0" r="3810" b="8255"/>
+            <wp:wrapNone/>
+            <wp:docPr id="3" name="Imagen 3"/>
+            <wp:cNvGraphicFramePr>
+              <a:graphicFrameLocks xmlns:a="http://schemas.openxmlformats.org/drawingml/2006/main" noChangeAspect="1"/>
+            </wp:cNvGraphicFramePr>
+            <a:graphic xmlns:a="http://schemas.openxmlformats.org/drawingml/2006/main">
+              <a:graphicData uri="http://schemas.openxmlformats.org/drawingml/2006/picture">
+                <pic:pic xmlns:pic="http://schemas.openxmlformats.org/drawingml/2006/picture">
+                  <pic:nvPicPr>
+                    <pic:cNvPr id="0" name="Picture 1"/>
+                    <pic:cNvPicPr>
+                      <a:picLocks noChangeAspect="1" noChangeArrowheads="1"/>
+                    </pic:cNvPicPr>
+                  </pic:nvPicPr>
+                  <pic:blipFill>
+                    <a:blip r:embed="rId13" cstate="print">
+                      <a:extLst>
+                        <a:ext uri="{28A0092B-C50C-407E-A947-70E740481C1C}">
+                          <a14:useLocalDpi xmlns:a14="http://schemas.microsoft.com/office/drawing/2010/main" val="0"/>
+                        </a:ext>
+                      </a:extLst>
+                    </a:blip>
+                    <a:srcRect/>
+                    <a:stretch>
+                      <a:fillRect/>
+                    </a:stretch>
+                  </pic:blipFill>
+                  <pic:spPr bwMode="auto">
+                    <a:xfrm>
+                      <a:off x="0" y="0"/>
+                      <a:ext cx="7830776" cy="6054044"/>
+                    </a:xfrm>
+                    <a:prstGeom prst="rect">
+                      <a:avLst/>
+                    </a:prstGeom>
+                    <a:noFill/>
+                    <a:ln>
+                      <a:noFill/>
+                    </a:ln>
+                  </pic:spPr>
+                </pic:pic>
+              </a:graphicData>
+            </a:graphic>
+            <wp14:sizeRelH relativeFrom="margin">
+              <wp14:pctWidth>0</wp14:pctWidth>
+            </wp14:sizeRelH>
+            <wp14:sizeRelV relativeFrom="margin">
+              <wp14:pctHeight>0</wp14:pctHeight>
+            </wp14:sizeRelV>
+          </wp:anchor>
+        </w:drawing>
       </w:r>
     </w:p>
     <w:p>
       <w:pPr>
         <w:pStyle w:val="NormalWeb"/>
         <w:rPr>
-          <w:rFonts w:ascii="Arial" w:eastAsiaTheme="minorHAnsi" w:hAnsi="Arial" w:cs="Arial"/>
+          <w:rFonts w:ascii="Arial" w:hAnsi="Arial" w:cs="Arial" w:eastAsiaTheme="minorHAnsi"/>
           <w:b/>
           <w:bCs/>
           <w:i/>
@@ -1016,7 +1403,7 @@
       <w:pPr>
         <w:pStyle w:val="NormalWeb"/>
         <w:rPr>
-          <w:rFonts w:ascii="Arial" w:eastAsiaTheme="minorHAnsi" w:hAnsi="Arial" w:cs="Arial"/>
+          <w:rFonts w:ascii="Arial" w:hAnsi="Arial" w:cs="Arial" w:eastAsiaTheme="minorHAnsi"/>
           <w:b/>
           <w:bCs/>
           <w:i/>
@@ -1028,7 +1415,7 @@
       </w:pPr>
       <w:r>
         <w:rPr>
-          <w:rFonts w:ascii="Arial" w:eastAsiaTheme="minorHAnsi" w:hAnsi="Arial" w:cs="Arial"/>
+          <w:rFonts w:ascii="Arial" w:hAnsi="Arial" w:cs="Arial" w:eastAsiaTheme="minorHAnsi"/>
           <w:b/>
           <w:bCs/>
           <w:i/>
@@ -1044,10 +1431,73 @@
     <w:p>
       <w:pPr>
         <w:pStyle w:val="NormalWeb"/>
-      </w:pPr>
+        <w:rPr>
+          <w:rFonts w:ascii="Arial" w:hAnsi="Arial" w:cs="Arial" w:eastAsiaTheme="minorHAnsi"/>
+          <w:b/>
+          <w:bCs/>
+          <w:i/>
+          <w:iCs/>
+          <w:noProof/>
+          <w:sz w:val="32"/>
+          <w:szCs w:val="32"/>
+        </w:rPr>
+      </w:pPr>
+      <w:r>
+        <w:rPr>
+          <w:noProof/>
+        </w:rPr>
+        <w:drawing>
+          <wp:inline distT="0" distB="0" distL="0" distR="0" wp14:anchorId="74E55D71" wp14:editId="6AA129B1">
+            <wp:extent cx="6567279" cy="7604760"/>
+            <wp:effectExtent l="0" t="0" r="5080" b="0"/>
+            <wp:docPr id="4" name="Imagen 4"/>
+            <wp:cNvGraphicFramePr>
+              <a:graphicFrameLocks xmlns:a="http://schemas.openxmlformats.org/drawingml/2006/main" noChangeAspect="1"/>
+            </wp:cNvGraphicFramePr>
+            <a:graphic xmlns:a="http://schemas.openxmlformats.org/drawingml/2006/main">
+              <a:graphicData uri="http://schemas.openxmlformats.org/drawingml/2006/picture">
+                <pic:pic xmlns:pic="http://schemas.openxmlformats.org/drawingml/2006/picture">
+                  <pic:nvPicPr>
+                    <pic:cNvPr id="0" name="Picture 1"/>
+                    <pic:cNvPicPr>
+                      <a:picLocks noChangeAspect="1" noChangeArrowheads="1"/>
+                    </pic:cNvPicPr>
+                  </pic:nvPicPr>
+                  <pic:blipFill>
+                    <a:blip r:embed="rId14">
+                      <a:extLst>
+                        <a:ext uri="{28A0092B-C50C-407E-A947-70E740481C1C}">
+                          <a14:useLocalDpi xmlns:a14="http://schemas.microsoft.com/office/drawing/2010/main" val="0"/>
+                        </a:ext>
+                      </a:extLst>
+                    </a:blip>
+                    <a:srcRect/>
+                    <a:stretch>
+                      <a:fillRect/>
+                    </a:stretch>
+                  </pic:blipFill>
+                  <pic:spPr bwMode="auto">
+                    <a:xfrm>
+                      <a:off x="0" y="0"/>
+                      <a:ext cx="6602905" cy="7646014"/>
+                    </a:xfrm>
+                    <a:prstGeom prst="rect">
+                      <a:avLst/>
+                    </a:prstGeom>
+                    <a:noFill/>
+                    <a:ln>
+                      <a:noFill/>
+                    </a:ln>
+                  </pic:spPr>
+                </pic:pic>
+              </a:graphicData>
+            </a:graphic>
+          </wp:inline>
+        </w:drawing>
+      </w:r>
     </w:p>
     <w:sectPr>
-      <w:pgSz w:w="12240" w:h="15840"/>
+      <w:pgSz w:w="12240" w:h="15840" w:orient="portrait"/>
       <w:pgMar w:top="1412" w:right="1701" w:bottom="1412" w:left="1701" w:header="709" w:footer="709" w:gutter="0"/>
       <w:cols w:space="708"/>
       <w:docGrid w:linePitch="360"/>
@@ -1058,7 +1508,7 @@
 
 <file path=word/comments.xml><?xml version="1.0" encoding="utf-8"?>
 <w:comments xmlns:wpc="http://schemas.microsoft.com/office/word/2010/wordprocessingCanvas" xmlns:cx="http://schemas.microsoft.com/office/drawing/2014/chartex" xmlns:cx1="http://schemas.microsoft.com/office/drawing/2015/9/8/chartex" xmlns:cx2="http://schemas.microsoft.com/office/drawing/2015/10/21/chartex" xmlns:cx3="http://schemas.microsoft.com/office/drawing/2016/5/9/chartex" xmlns:cx4="http://schemas.microsoft.com/office/drawing/2016/5/10/chartex" xmlns:cx5="http://schemas.microsoft.com/office/drawing/2016/5/11/chartex" xmlns:cx6="http://schemas.microsoft.com/office/drawing/2016/5/12/chartex" xmlns:cx7="http://schemas.microsoft.com/office/drawing/2016/5/13/chartex" xmlns:cx8="http://schemas.microsoft.com/office/drawing/2016/5/14/chartex" xmlns:mc="http://schemas.openxmlformats.org/markup-compatibility/2006" xmlns:aink="http://schemas.microsoft.com/office/drawing/2016/ink" xmlns:am3d="http://schemas.microsoft.com/office/drawing/2017/model3d" xmlns:o="urn:schemas-microsoft-com:office:office" xmlns:oel="http://schemas.microsoft.com/office/2019/extlst" xmlns:r="http://schemas.openxmlformats.org/officeDocument/2006/relationships" xmlns:m="http://schemas.openxmlformats.org/officeDocument/2006/math" xmlns:v="urn:schemas-microsoft-com:vml" xmlns:wp14="http://schemas.microsoft.com/office/word/2010/wordprocessingDrawing" xmlns:wp="http://schemas.openxmlformats.org/drawingml/2006/wordprocessingDrawing" xmlns:w10="urn:schemas-microsoft-com:office:word" xmlns:w="http://schemas.openxmlformats.org/wordprocessingml/2006/main" xmlns:w14="http://schemas.microsoft.com/office/word/2010/wordml" xmlns:w15="http://schemas.microsoft.com/office/word/2012/wordml" xmlns:w16cex="http://schemas.microsoft.com/office/word/2018/wordml/cex" xmlns:w16cid="http://schemas.microsoft.com/office/word/2016/wordml/cid" xmlns:w16="http://schemas.microsoft.com/office/word/2018/wordml" xmlns:w16du="http://schemas.microsoft.com/office/word/2023/wordml/word16du" xmlns:w16sdtdh="http://schemas.microsoft.com/office/word/2020/wordml/sdtdatahash" xmlns:w16se="http://schemas.microsoft.com/office/word/2015/wordml/symex" xmlns:wpg="http://schemas.microsoft.com/office/word/2010/wordprocessingGroup" xmlns:wpi="http://schemas.microsoft.com/office/word/2010/wordprocessingInk" xmlns:wne="http://schemas.microsoft.com/office/word/2006/wordml" xmlns:wps="http://schemas.microsoft.com/office/word/2010/wordprocessingShape" mc:Ignorable="w14 w15 w16se w16cid w16 w16cex w16sdtdh w16du wp14">
-  <w:comment w:id="0" w:author="Pedro Armas" w:date="2023-11-27T00:25:00Z" w:initials="PA">
+  <w:comment w:initials="PA" w:author="Pedro Armas" w:date="2023-11-27T00:25:00Z" w:id="0">
     <w:p>
       <w:pPr>
         <w:pStyle w:val="Textocomentario"/>
@@ -1074,7 +1524,7 @@
       </w:r>
     </w:p>
   </w:comment>
-  <w:comment w:id="1" w:author="Pedro Armas" w:date="2023-11-27T00:25:00Z" w:initials="PA">
+  <w:comment w:initials="PA" w:author="Pedro Armas" w:date="2023-11-27T00:25:00Z" w:id="1">
     <w:p>
       <w:pPr>
         <w:pStyle w:val="Textocomentario"/>
@@ -1090,7 +1540,7 @@
       </w:r>
     </w:p>
   </w:comment>
-  <w:comment w:id="2" w:author="Pedro Armas" w:date="2023-11-27T00:24:00Z" w:initials="PA">
+  <w:comment w:initials="PA" w:author="Pedro Armas" w:date="2023-11-27T00:24:00Z" w:id="2">
     <w:p>
       <w:pPr>
         <w:pStyle w:val="Textocomentario"/>
@@ -1106,7 +1556,7 @@
       </w:r>
     </w:p>
   </w:comment>
-  <w:comment w:id="3" w:author="Pedro Armas" w:date="2023-11-27T00:24:00Z" w:initials="PA">
+  <w:comment w:initials="PA" w:author="Pedro Armas" w:date="2023-11-27T00:24:00Z" w:id="3">
     <w:p>
       <w:pPr>
         <w:pStyle w:val="Textocomentario"/>
@@ -1205,6 +1655,119 @@
 <file path=word/numbering.xml><?xml version="1.0" encoding="utf-8"?>
 <w:numbering xmlns:wpc="http://schemas.microsoft.com/office/word/2010/wordprocessingCanvas" xmlns:cx="http://schemas.microsoft.com/office/drawing/2014/chartex" xmlns:cx1="http://schemas.microsoft.com/office/drawing/2015/9/8/chartex" xmlns:cx2="http://schemas.microsoft.com/office/drawing/2015/10/21/chartex" xmlns:cx3="http://schemas.microsoft.com/office/drawing/2016/5/9/chartex" xmlns:cx4="http://schemas.microsoft.com/office/drawing/2016/5/10/chartex" xmlns:cx5="http://schemas.microsoft.com/office/drawing/2016/5/11/chartex" xmlns:cx6="http://schemas.microsoft.com/office/drawing/2016/5/12/chartex" xmlns:cx7="http://schemas.microsoft.com/office/drawing/2016/5/13/chartex" xmlns:cx8="http://schemas.microsoft.com/office/drawing/2016/5/14/chartex" xmlns:mc="http://schemas.openxmlformats.org/markup-compatibility/2006" xmlns:aink="http://schemas.microsoft.com/office/drawing/2016/ink" xmlns:am3d="http://schemas.microsoft.com/office/drawing/2017/model3d" xmlns:o="urn:schemas-microsoft-com:office:office" xmlns:oel="http://schemas.microsoft.com/office/2019/extlst" xmlns:r="http://schemas.openxmlformats.org/officeDocument/2006/relationships" xmlns:m="http://schemas.openxmlformats.org/officeDocument/2006/math" xmlns:v="urn:schemas-microsoft-com:vml" xmlns:wp14="http://schemas.microsoft.com/office/word/2010/wordprocessingDrawing" xmlns:wp="http://schemas.openxmlformats.org/drawingml/2006/wordprocessingDrawing" xmlns:w10="urn:schemas-microsoft-com:office:word" xmlns:w="http://schemas.openxmlformats.org/wordprocessingml/2006/main" xmlns:w14="http://schemas.microsoft.com/office/word/2010/wordml" xmlns:w15="http://schemas.microsoft.com/office/word/2012/wordml" xmlns:w16cex="http://schemas.microsoft.com/office/word/2018/wordml/cex" xmlns:w16cid="http://schemas.microsoft.com/office/word/2016/wordml/cid" xmlns:w16="http://schemas.microsoft.com/office/word/2018/wordml" xmlns:w16du="http://schemas.microsoft.com/office/word/2023/wordml/word16du" xmlns:w16sdtdh="http://schemas.microsoft.com/office/word/2020/wordml/sdtdatahash" xmlns:w16se="http://schemas.microsoft.com/office/word/2015/wordml/symex" xmlns:wpg="http://schemas.microsoft.com/office/word/2010/wordprocessingGroup" xmlns:wpi="http://schemas.microsoft.com/office/word/2010/wordprocessingInk" xmlns:wne="http://schemas.microsoft.com/office/word/2006/wordml" xmlns:wps="http://schemas.microsoft.com/office/word/2010/wordprocessingShape" mc:Ignorable="w14 w15 w16se w16cid w16 w16cex w16sdtdh w16du wp14">
   <w:abstractNum w:abstractNumId="0" w15:restartNumberingAfterBreak="0">
+    <w:nsid w:val="234838E4"/>
+    <w:multiLevelType w:val="hybridMultilevel"/>
+    <w:tmpl w:val="63AAE890"/>
+    <w:lvl w:ilvl="0" w:tplc="04090001">
+      <w:start w:val="1"/>
+      <w:numFmt w:val="bullet"/>
+      <w:lvlText w:val=""/>
+      <w:lvlJc w:val="left"/>
+      <w:pPr>
+        <w:ind w:left="720" w:hanging="360"/>
+      </w:pPr>
+      <w:rPr>
+        <w:rFonts w:hint="default" w:ascii="Symbol" w:hAnsi="Symbol"/>
+      </w:rPr>
+    </w:lvl>
+    <w:lvl w:ilvl="1" w:tplc="04090003" w:tentative="1">
+      <w:start w:val="1"/>
+      <w:numFmt w:val="bullet"/>
+      <w:lvlText w:val="o"/>
+      <w:lvlJc w:val="left"/>
+      <w:pPr>
+        <w:ind w:left="1440" w:hanging="360"/>
+      </w:pPr>
+      <w:rPr>
+        <w:rFonts w:hint="default" w:ascii="Courier New" w:hAnsi="Courier New" w:cs="Courier New"/>
+      </w:rPr>
+    </w:lvl>
+    <w:lvl w:ilvl="2" w:tplc="04090005" w:tentative="1">
+      <w:start w:val="1"/>
+      <w:numFmt w:val="bullet"/>
+      <w:lvlText w:val=""/>
+      <w:lvlJc w:val="left"/>
+      <w:pPr>
+        <w:ind w:left="2160" w:hanging="360"/>
+      </w:pPr>
+      <w:rPr>
+        <w:rFonts w:hint="default" w:ascii="Wingdings" w:hAnsi="Wingdings"/>
+      </w:rPr>
+    </w:lvl>
+    <w:lvl w:ilvl="3" w:tplc="04090001" w:tentative="1">
+      <w:start w:val="1"/>
+      <w:numFmt w:val="bullet"/>
+      <w:lvlText w:val=""/>
+      <w:lvlJc w:val="left"/>
+      <w:pPr>
+        <w:ind w:left="2880" w:hanging="360"/>
+      </w:pPr>
+      <w:rPr>
+        <w:rFonts w:hint="default" w:ascii="Symbol" w:hAnsi="Symbol"/>
+      </w:rPr>
+    </w:lvl>
+    <w:lvl w:ilvl="4" w:tplc="04090003" w:tentative="1">
+      <w:start w:val="1"/>
+      <w:numFmt w:val="bullet"/>
+      <w:lvlText w:val="o"/>
+      <w:lvlJc w:val="left"/>
+      <w:pPr>
+        <w:ind w:left="3600" w:hanging="360"/>
+      </w:pPr>
+      <w:rPr>
+        <w:rFonts w:hint="default" w:ascii="Courier New" w:hAnsi="Courier New" w:cs="Courier New"/>
+      </w:rPr>
+    </w:lvl>
+    <w:lvl w:ilvl="5" w:tplc="04090005" w:tentative="1">
+      <w:start w:val="1"/>
+      <w:numFmt w:val="bullet"/>
+      <w:lvlText w:val=""/>
+      <w:lvlJc w:val="left"/>
+      <w:pPr>
+        <w:ind w:left="4320" w:hanging="360"/>
+      </w:pPr>
+      <w:rPr>
+        <w:rFonts w:hint="default" w:ascii="Wingdings" w:hAnsi="Wingdings"/>
+      </w:rPr>
+    </w:lvl>
+    <w:lvl w:ilvl="6" w:tplc="04090001" w:tentative="1">
+      <w:start w:val="1"/>
+      <w:numFmt w:val="bullet"/>
+      <w:lvlText w:val=""/>
+      <w:lvlJc w:val="left"/>
+      <w:pPr>
+        <w:ind w:left="5040" w:hanging="360"/>
+      </w:pPr>
+      <w:rPr>
+        <w:rFonts w:hint="default" w:ascii="Symbol" w:hAnsi="Symbol"/>
+      </w:rPr>
+    </w:lvl>
+    <w:lvl w:ilvl="7" w:tplc="04090003" w:tentative="1">
+      <w:start w:val="1"/>
+      <w:numFmt w:val="bullet"/>
+      <w:lvlText w:val="o"/>
+      <w:lvlJc w:val="left"/>
+      <w:pPr>
+        <w:ind w:left="5760" w:hanging="360"/>
+      </w:pPr>
+      <w:rPr>
+        <w:rFonts w:hint="default" w:ascii="Courier New" w:hAnsi="Courier New" w:cs="Courier New"/>
+      </w:rPr>
+    </w:lvl>
+    <w:lvl w:ilvl="8" w:tplc="04090005" w:tentative="1">
+      <w:start w:val="1"/>
+      <w:numFmt w:val="bullet"/>
+      <w:lvlText w:val=""/>
+      <w:lvlJc w:val="left"/>
+      <w:pPr>
+        <w:ind w:left="6480" w:hanging="360"/>
+      </w:pPr>
+      <w:rPr>
+        <w:rFonts w:hint="default" w:ascii="Wingdings" w:hAnsi="Wingdings"/>
+      </w:rPr>
+    </w:lvl>
+  </w:abstractNum>
+  <w:abstractNum w:abstractNumId="1" w15:restartNumberingAfterBreak="0">
     <w:nsid w:val="51AE44FF"/>
     <w:multiLevelType w:val="hybridMultilevel"/>
     <w:tmpl w:val="355A413E"/>
@@ -1217,7 +1780,7 @@
         <w:ind w:left="720" w:hanging="360"/>
       </w:pPr>
       <w:rPr>
-        <w:rFonts w:ascii="Symbol" w:hAnsi="Symbol" w:hint="default"/>
+        <w:rFonts w:hint="default" w:ascii="Symbol" w:hAnsi="Symbol"/>
       </w:rPr>
     </w:lvl>
     <w:lvl w:ilvl="1" w:tplc="100A0003" w:tentative="1">
@@ -1229,7 +1792,7 @@
         <w:ind w:left="1440" w:hanging="360"/>
       </w:pPr>
       <w:rPr>
-        <w:rFonts w:ascii="Courier New" w:hAnsi="Courier New" w:cs="Courier New" w:hint="default"/>
+        <w:rFonts w:hint="default" w:ascii="Courier New" w:hAnsi="Courier New" w:cs="Courier New"/>
       </w:rPr>
     </w:lvl>
     <w:lvl w:ilvl="2" w:tplc="100A0005" w:tentative="1">
@@ -1241,7 +1804,7 @@
         <w:ind w:left="2160" w:hanging="360"/>
       </w:pPr>
       <w:rPr>
-        <w:rFonts w:ascii="Wingdings" w:hAnsi="Wingdings" w:hint="default"/>
+        <w:rFonts w:hint="default" w:ascii="Wingdings" w:hAnsi="Wingdings"/>
       </w:rPr>
     </w:lvl>
     <w:lvl w:ilvl="3" w:tplc="100A0001" w:tentative="1">
@@ -1253,7 +1816,7 @@
         <w:ind w:left="2880" w:hanging="360"/>
       </w:pPr>
       <w:rPr>
-        <w:rFonts w:ascii="Symbol" w:hAnsi="Symbol" w:hint="default"/>
+        <w:rFonts w:hint="default" w:ascii="Symbol" w:hAnsi="Symbol"/>
       </w:rPr>
     </w:lvl>
     <w:lvl w:ilvl="4" w:tplc="100A0003" w:tentative="1">
@@ -1265,7 +1828,7 @@
         <w:ind w:left="3600" w:hanging="360"/>
       </w:pPr>
       <w:rPr>
-        <w:rFonts w:ascii="Courier New" w:hAnsi="Courier New" w:cs="Courier New" w:hint="default"/>
+        <w:rFonts w:hint="default" w:ascii="Courier New" w:hAnsi="Courier New" w:cs="Courier New"/>
       </w:rPr>
     </w:lvl>
     <w:lvl w:ilvl="5" w:tplc="100A0005" w:tentative="1">
@@ -1277,7 +1840,7 @@
         <w:ind w:left="4320" w:hanging="360"/>
       </w:pPr>
       <w:rPr>
-        <w:rFonts w:ascii="Wingdings" w:hAnsi="Wingdings" w:hint="default"/>
+        <w:rFonts w:hint="default" w:ascii="Wingdings" w:hAnsi="Wingdings"/>
       </w:rPr>
     </w:lvl>
     <w:lvl w:ilvl="6" w:tplc="100A0001" w:tentative="1">
@@ -1289,7 +1852,7 @@
         <w:ind w:left="5040" w:hanging="360"/>
       </w:pPr>
       <w:rPr>
-        <w:rFonts w:ascii="Symbol" w:hAnsi="Symbol" w:hint="default"/>
+        <w:rFonts w:hint="default" w:ascii="Symbol" w:hAnsi="Symbol"/>
       </w:rPr>
     </w:lvl>
     <w:lvl w:ilvl="7" w:tplc="100A0003" w:tentative="1">
@@ -1301,7 +1864,7 @@
         <w:ind w:left="5760" w:hanging="360"/>
       </w:pPr>
       <w:rPr>
-        <w:rFonts w:ascii="Courier New" w:hAnsi="Courier New" w:cs="Courier New" w:hint="default"/>
+        <w:rFonts w:hint="default" w:ascii="Courier New" w:hAnsi="Courier New" w:cs="Courier New"/>
       </w:rPr>
     </w:lvl>
     <w:lvl w:ilvl="8" w:tplc="100A0005" w:tentative="1">
@@ -1313,11 +1876,14 @@
         <w:ind w:left="6480" w:hanging="360"/>
       </w:pPr>
       <w:rPr>
-        <w:rFonts w:ascii="Wingdings" w:hAnsi="Wingdings" w:hint="default"/>
+        <w:rFonts w:hint="default" w:ascii="Wingdings" w:hAnsi="Wingdings"/>
       </w:rPr>
     </w:lvl>
   </w:abstractNum>
-  <w:num w:numId="1" w16cid:durableId="2023390943">
+  <w:num w:numId="1" w16cid:durableId="918174106">
+    <w:abstractNumId w:val="1"/>
+  </w:num>
+  <w:num w:numId="2" w16cid:durableId="1593662803">
     <w:abstractNumId w:val="0"/>
   </w:num>
 </w:numbering>
@@ -1336,7 +1902,7 @@
   <w:docDefaults>
     <w:rPrDefault>
       <w:rPr>
-        <w:rFonts w:asciiTheme="minorHAnsi" w:eastAsiaTheme="minorHAnsi" w:hAnsiTheme="minorHAnsi" w:cstheme="minorBidi"/>
+        <w:rFonts w:asciiTheme="minorHAnsi" w:hAnsiTheme="minorHAnsi" w:eastAsiaTheme="minorHAnsi" w:cstheme="minorBidi"/>
         <w:sz w:val="22"/>
         <w:szCs w:val="22"/>
         <w:lang w:val="es-GT" w:eastAsia="en-US" w:bidi="ar-SA"/>
@@ -1351,14 +1917,14 @@
   <w:latentStyles w:defLockedState="0" w:defUIPriority="99" w:defSemiHidden="0" w:defUnhideWhenUsed="0" w:defQFormat="0" w:count="376">
     <w:lsdException w:name="Normal" w:uiPriority="0" w:qFormat="1"/>
     <w:lsdException w:name="heading 1" w:uiPriority="9" w:qFormat="1"/>
-    <w:lsdException w:name="heading 2" w:semiHidden="1" w:uiPriority="9" w:unhideWhenUsed="1" w:qFormat="1"/>
-    <w:lsdException w:name="heading 3" w:semiHidden="1" w:uiPriority="9" w:unhideWhenUsed="1" w:qFormat="1"/>
-    <w:lsdException w:name="heading 4" w:semiHidden="1" w:uiPriority="9" w:unhideWhenUsed="1" w:qFormat="1"/>
-    <w:lsdException w:name="heading 5" w:semiHidden="1" w:uiPriority="9" w:unhideWhenUsed="1" w:qFormat="1"/>
-    <w:lsdException w:name="heading 6" w:semiHidden="1" w:uiPriority="9" w:unhideWhenUsed="1" w:qFormat="1"/>
-    <w:lsdException w:name="heading 7" w:semiHidden="1" w:uiPriority="9" w:unhideWhenUsed="1" w:qFormat="1"/>
-    <w:lsdException w:name="heading 8" w:semiHidden="1" w:uiPriority="9" w:unhideWhenUsed="1" w:qFormat="1"/>
-    <w:lsdException w:name="heading 9" w:semiHidden="1" w:uiPriority="9" w:unhideWhenUsed="1" w:qFormat="1"/>
+    <w:lsdException w:name="heading 2" w:uiPriority="9" w:semiHidden="1" w:unhideWhenUsed="1" w:qFormat="1"/>
+    <w:lsdException w:name="heading 3" w:uiPriority="9" w:semiHidden="1" w:unhideWhenUsed="1" w:qFormat="1"/>
+    <w:lsdException w:name="heading 4" w:uiPriority="9" w:semiHidden="1" w:unhideWhenUsed="1" w:qFormat="1"/>
+    <w:lsdException w:name="heading 5" w:uiPriority="9" w:semiHidden="1" w:unhideWhenUsed="1" w:qFormat="1"/>
+    <w:lsdException w:name="heading 6" w:uiPriority="9" w:semiHidden="1" w:unhideWhenUsed="1" w:qFormat="1"/>
+    <w:lsdException w:name="heading 7" w:uiPriority="9" w:semiHidden="1" w:unhideWhenUsed="1" w:qFormat="1"/>
+    <w:lsdException w:name="heading 8" w:uiPriority="9" w:semiHidden="1" w:unhideWhenUsed="1" w:qFormat="1"/>
+    <w:lsdException w:name="heading 9" w:uiPriority="9" w:semiHidden="1" w:unhideWhenUsed="1" w:qFormat="1"/>
     <w:lsdException w:name="index 1" w:semiHidden="1" w:unhideWhenUsed="1"/>
     <w:lsdException w:name="index 2" w:semiHidden="1" w:unhideWhenUsed="1"/>
     <w:lsdException w:name="index 3" w:semiHidden="1" w:unhideWhenUsed="1"/>
@@ -1368,22 +1934,22 @@
     <w:lsdException w:name="index 7" w:semiHidden="1" w:unhideWhenUsed="1"/>
     <w:lsdException w:name="index 8" w:semiHidden="1" w:unhideWhenUsed="1"/>
     <w:lsdException w:name="index 9" w:semiHidden="1" w:unhideWhenUsed="1"/>
-    <w:lsdException w:name="toc 1" w:semiHidden="1" w:uiPriority="39" w:unhideWhenUsed="1"/>
-    <w:lsdException w:name="toc 2" w:semiHidden="1" w:uiPriority="39" w:unhideWhenUsed="1"/>
-    <w:lsdException w:name="toc 3" w:semiHidden="1" w:uiPriority="39" w:unhideWhenUsed="1"/>
-    <w:lsdException w:name="toc 4" w:semiHidden="1" w:uiPriority="39" w:unhideWhenUsed="1"/>
-    <w:lsdException w:name="toc 5" w:semiHidden="1" w:uiPriority="39" w:unhideWhenUsed="1"/>
-    <w:lsdException w:name="toc 6" w:semiHidden="1" w:uiPriority="39" w:unhideWhenUsed="1"/>
-    <w:lsdException w:name="toc 7" w:semiHidden="1" w:uiPriority="39" w:unhideWhenUsed="1"/>
-    <w:lsdException w:name="toc 8" w:semiHidden="1" w:uiPriority="39" w:unhideWhenUsed="1"/>
-    <w:lsdException w:name="toc 9" w:semiHidden="1" w:uiPriority="39" w:unhideWhenUsed="1"/>
+    <w:lsdException w:name="toc 1" w:uiPriority="39" w:semiHidden="1" w:unhideWhenUsed="1"/>
+    <w:lsdException w:name="toc 2" w:uiPriority="39" w:semiHidden="1" w:unhideWhenUsed="1"/>
+    <w:lsdException w:name="toc 3" w:uiPriority="39" w:semiHidden="1" w:unhideWhenUsed="1"/>
+    <w:lsdException w:name="toc 4" w:uiPriority="39" w:semiHidden="1" w:unhideWhenUsed="1"/>
+    <w:lsdException w:name="toc 5" w:uiPriority="39" w:semiHidden="1" w:unhideWhenUsed="1"/>
+    <w:lsdException w:name="toc 6" w:uiPriority="39" w:semiHidden="1" w:unhideWhenUsed="1"/>
+    <w:lsdException w:name="toc 7" w:uiPriority="39" w:semiHidden="1" w:unhideWhenUsed="1"/>
+    <w:lsdException w:name="toc 8" w:uiPriority="39" w:semiHidden="1" w:unhideWhenUsed="1"/>
+    <w:lsdException w:name="toc 9" w:uiPriority="39" w:semiHidden="1" w:unhideWhenUsed="1"/>
     <w:lsdException w:name="Normal Indent" w:semiHidden="1" w:unhideWhenUsed="1"/>
     <w:lsdException w:name="footnote text" w:semiHidden="1" w:unhideWhenUsed="1"/>
     <w:lsdException w:name="annotation text" w:semiHidden="1" w:unhideWhenUsed="1"/>
     <w:lsdException w:name="header" w:semiHidden="1" w:unhideWhenUsed="1"/>
     <w:lsdException w:name="footer" w:semiHidden="1" w:unhideWhenUsed="1"/>
     <w:lsdException w:name="index heading" w:semiHidden="1" w:unhideWhenUsed="1"/>
-    <w:lsdException w:name="caption" w:semiHidden="1" w:uiPriority="35" w:unhideWhenUsed="1" w:qFormat="1"/>
+    <w:lsdException w:name="caption" w:uiPriority="35" w:semiHidden="1" w:unhideWhenUsed="1" w:qFormat="1"/>
     <w:lsdException w:name="table of figures" w:semiHidden="1" w:unhideWhenUsed="1"/>
     <w:lsdException w:name="envelope address" w:semiHidden="1" w:unhideWhenUsed="1"/>
     <w:lsdException w:name="envelope return" w:semiHidden="1" w:unhideWhenUsed="1"/>
@@ -1414,7 +1980,7 @@
     <w:lsdException w:name="Title" w:uiPriority="10" w:qFormat="1"/>
     <w:lsdException w:name="Closing" w:semiHidden="1" w:unhideWhenUsed="1"/>
     <w:lsdException w:name="Signature" w:semiHidden="1" w:unhideWhenUsed="1"/>
-    <w:lsdException w:name="Default Paragraph Font" w:semiHidden="1" w:uiPriority="1" w:unhideWhenUsed="1"/>
+    <w:lsdException w:name="Default Paragraph Font" w:uiPriority="1" w:semiHidden="1" w:unhideWhenUsed="1"/>
     <w:lsdException w:name="Body Text" w:semiHidden="1" w:unhideWhenUsed="1"/>
     <w:lsdException w:name="Body Text Indent" w:semiHidden="1" w:unhideWhenUsed="1"/>
     <w:lsdException w:name="List Continue" w:semiHidden="1" w:unhideWhenUsed="1"/>
@@ -1614,8 +2180,8 @@
     <w:lsdException w:name="Subtle Reference" w:uiPriority="31" w:qFormat="1"/>
     <w:lsdException w:name="Intense Reference" w:uiPriority="32" w:qFormat="1"/>
     <w:lsdException w:name="Book Title" w:uiPriority="33" w:qFormat="1"/>
-    <w:lsdException w:name="Bibliography" w:semiHidden="1" w:uiPriority="37" w:unhideWhenUsed="1"/>
-    <w:lsdException w:name="TOC Heading" w:semiHidden="1" w:uiPriority="39" w:unhideWhenUsed="1" w:qFormat="1"/>
+    <w:lsdException w:name="Bibliography" w:uiPriority="37" w:semiHidden="1" w:unhideWhenUsed="1"/>
+    <w:lsdException w:name="TOC Heading" w:uiPriority="39" w:semiHidden="1" w:unhideWhenUsed="1" w:qFormat="1"/>
     <w:lsdException w:name="Plain Table 1" w:uiPriority="41"/>
     <w:lsdException w:name="Plain Table 2" w:uiPriority="42"/>
     <w:lsdException w:name="Plain Table 3" w:uiPriority="43"/>
@@ -1726,7 +2292,7 @@
     <w:lsdException w:name="Unresolved Mention" w:semiHidden="1" w:unhideWhenUsed="1"/>
     <w:lsdException w:name="Smart Link" w:semiHidden="1" w:unhideWhenUsed="1"/>
   </w:latentStyles>
-  <w:style w:type="paragraph" w:default="1" w:styleId="Normal">
+  <w:style w:type="paragraph" w:styleId="Normal" w:default="1">
     <w:name w:val="Normal"/>
     <w:qFormat/>
     <w:rsid w:val="007B480D"/>
@@ -1734,13 +2300,13 @@
       <w:rFonts w:eastAsia="MS Mincho"/>
     </w:rPr>
   </w:style>
-  <w:style w:type="character" w:default="1" w:styleId="Fuentedeprrafopredeter">
+  <w:style w:type="character" w:styleId="Fuentedeprrafopredeter" w:default="1">
     <w:name w:val="Default Paragraph Font"/>
     <w:uiPriority w:val="1"/>
     <w:semiHidden/>
     <w:unhideWhenUsed/>
   </w:style>
-  <w:style w:type="table" w:default="1" w:styleId="Tablanormal">
+  <w:style w:type="table" w:styleId="Tablanormal" w:default="1">
     <w:name w:val="Normal Table"/>
     <w:uiPriority w:val="99"/>
     <w:semiHidden/>
@@ -1755,7 +2321,7 @@
       </w:tblCellMar>
     </w:tblPr>
   </w:style>
-  <w:style w:type="numbering" w:default="1" w:styleId="Sinlista">
+  <w:style w:type="numbering" w:styleId="Sinlista" w:default="1">
     <w:name w:val="No List"/>
     <w:uiPriority w:val="99"/>
     <w:semiHidden/>
@@ -1798,7 +2364,7 @@
       <w:szCs w:val="20"/>
     </w:rPr>
   </w:style>
-  <w:style w:type="character" w:customStyle="1" w:styleId="TextocomentarioCar">
+  <w:style w:type="character" w:styleId="TextocomentarioCar" w:customStyle="1">
     <w:name w:val="Texto comentario Car"/>
     <w:basedOn w:val="Fuentedeprrafopredeter"/>
     <w:link w:val="Textocomentario"/>
@@ -1825,7 +2391,7 @@
       <w:bCs/>
     </w:rPr>
   </w:style>
-  <w:style w:type="character" w:customStyle="1" w:styleId="AsuntodelcomentarioCar">
+  <w:style w:type="character" w:styleId="AsuntodelcomentarioCar" w:customStyle="1">
     <w:name w:val="Asunto del comentario Car"/>
     <w:basedOn w:val="TextocomentarioCar"/>
     <w:link w:val="Asuntodelcomentario"/>
@@ -1861,7 +2427,7 @@
       <w:spacing w:before="100" w:beforeAutospacing="1" w:after="100" w:afterAutospacing="1" w:line="240" w:lineRule="auto"/>
     </w:pPr>
     <w:rPr>
-      <w:rFonts w:ascii="Times New Roman" w:eastAsia="Times New Roman" w:hAnsi="Times New Roman" w:cs="Times New Roman"/>
+      <w:rFonts w:ascii="Times New Roman" w:hAnsi="Times New Roman" w:eastAsia="Times New Roman" w:cs="Times New Roman"/>
       <w:sz w:val="24"/>
       <w:szCs w:val="24"/>
       <w:lang w:eastAsia="es-GT"/>
@@ -1882,7 +2448,7 @@
       <w:spacing w:after="0" w:line="240" w:lineRule="auto"/>
     </w:pPr>
   </w:style>
-  <w:style w:type="character" w:customStyle="1" w:styleId="EncabezadoCar">
+  <w:style w:type="character" w:styleId="EncabezadoCar" w:customStyle="1">
     <w:name w:val="Encabezado Car"/>
     <w:basedOn w:val="Fuentedeprrafopredeter"/>
     <w:link w:val="Encabezado"/>
@@ -1907,7 +2473,7 @@
       <w:spacing w:after="0" w:line="240" w:lineRule="auto"/>
     </w:pPr>
   </w:style>
-  <w:style w:type="character" w:customStyle="1" w:styleId="PiedepginaCar">
+  <w:style w:type="character" w:styleId="PiedepginaCar" w:customStyle="1">
     <w:name w:val="Pie de página Car"/>
     <w:basedOn w:val="Fuentedeprrafopredeter"/>
     <w:link w:val="Piedepgina"/>

</xml_diff>

<commit_message>
Se agrega nombre (Julio Alvarado), cargo (Programador) y modelo de entidades al documento word del proyecto
</commit_message>
<xml_diff>
--- a/Proyecto-PixelGameStore.IN5AM.Fila#1.docx
+++ b/Proyecto-PixelGameStore.IN5AM.Fila#1.docx
@@ -1,6 +1,6 @@
 
 <file path=word/document.xml><?xml version="1.0" encoding="utf-8"?>
-<w:document xmlns:wpc="http://schemas.microsoft.com/office/word/2010/wordprocessingCanvas" xmlns:cx="http://schemas.microsoft.com/office/drawing/2014/chartex" xmlns:cx1="http://schemas.microsoft.com/office/drawing/2015/9/8/chartex" xmlns:cx2="http://schemas.microsoft.com/office/drawing/2015/10/21/chartex" xmlns:cx3="http://schemas.microsoft.com/office/drawing/2016/5/9/chartex" xmlns:cx4="http://schemas.microsoft.com/office/drawing/2016/5/10/chartex" xmlns:cx5="http://schemas.microsoft.com/office/drawing/2016/5/11/chartex" xmlns:cx6="http://schemas.microsoft.com/office/drawing/2016/5/12/chartex" xmlns:cx7="http://schemas.microsoft.com/office/drawing/2016/5/13/chartex" xmlns:cx8="http://schemas.microsoft.com/office/drawing/2016/5/14/chartex" xmlns:mc="http://schemas.openxmlformats.org/markup-compatibility/2006" xmlns:aink="http://schemas.microsoft.com/office/drawing/2016/ink" xmlns:am3d="http://schemas.microsoft.com/office/drawing/2017/model3d" xmlns:o="urn:schemas-microsoft-com:office:office" xmlns:oel="http://schemas.microsoft.com/office/2019/extlst" xmlns:r="http://schemas.openxmlformats.org/officeDocument/2006/relationships" xmlns:m="http://schemas.openxmlformats.org/officeDocument/2006/math" xmlns:v="urn:schemas-microsoft-com:vml" xmlns:wp14="http://schemas.microsoft.com/office/word/2010/wordprocessingDrawing" xmlns:wp="http://schemas.openxmlformats.org/drawingml/2006/wordprocessingDrawing" xmlns:w10="urn:schemas-microsoft-com:office:word" xmlns:w="http://schemas.openxmlformats.org/wordprocessingml/2006/main" xmlns:w14="http://schemas.microsoft.com/office/word/2010/wordml" xmlns:w15="http://schemas.microsoft.com/office/word/2012/wordml" xmlns:w16cex="http://schemas.microsoft.com/office/word/2018/wordml/cex" xmlns:w16cid="http://schemas.microsoft.com/office/word/2016/wordml/cid" xmlns:w16="http://schemas.microsoft.com/office/word/2018/wordml" xmlns:w16du="http://schemas.microsoft.com/office/word/2023/wordml/word16du" xmlns:w16sdtdh="http://schemas.microsoft.com/office/word/2020/wordml/sdtdatahash" xmlns:w16se="http://schemas.microsoft.com/office/word/2015/wordml/symex" xmlns:wpg="http://schemas.microsoft.com/office/word/2010/wordprocessingGroup" xmlns:wpi="http://schemas.microsoft.com/office/word/2010/wordprocessingInk" xmlns:wne="http://schemas.microsoft.com/office/word/2006/wordml" xmlns:wps="http://schemas.microsoft.com/office/word/2010/wordprocessingShape" mc:Ignorable="w14 w15 w16se w16cid w16 w16cex w16sdtdh w16du wp14">
+<w:document xmlns:wpc="http://schemas.microsoft.com/office/word/2010/wordprocessingCanvas" xmlns:mc="http://schemas.openxmlformats.org/markup-compatibility/2006" xmlns:o="urn:schemas-microsoft-com:office:office" xmlns:r="http://schemas.openxmlformats.org/officeDocument/2006/relationships" xmlns:m="http://schemas.openxmlformats.org/officeDocument/2006/math" xmlns:v="urn:schemas-microsoft-com:vml" xmlns:wp14="http://schemas.microsoft.com/office/word/2010/wordprocessingDrawing" xmlns:wp="http://schemas.openxmlformats.org/drawingml/2006/wordprocessingDrawing" xmlns:w10="urn:schemas-microsoft-com:office:word" xmlns:w="http://schemas.openxmlformats.org/wordprocessingml/2006/main" xmlns:w14="http://schemas.microsoft.com/office/word/2010/wordml" xmlns:w15="http://schemas.microsoft.com/office/word/2012/wordml" xmlns:wpg="http://schemas.microsoft.com/office/word/2010/wordprocessingGroup" xmlns:wpi="http://schemas.microsoft.com/office/word/2010/wordprocessingInk" xmlns:wne="http://schemas.microsoft.com/office/word/2006/wordml" xmlns:wps="http://schemas.microsoft.com/office/word/2010/wordprocessingShape" mc:Ignorable="w14 w15 wp14">
   <w:body>
     <w:p>
       <w:pPr>
@@ -45,7 +45,7 @@
                     </pic:cNvPicPr>
                   </pic:nvPicPr>
                   <pic:blipFill>
-                    <a:blip r:embed="rId11" cstate="print">
+                    <a:blip r:embed="rId9" cstate="print">
                       <a:extLst>
                         <a:ext uri="{28A0092B-C50C-407E-A947-70E740481C1C}">
                           <a14:useLocalDpi xmlns:a14="http://schemas.microsoft.com/office/drawing/2010/main" val="0"/>
@@ -574,17 +574,8 @@
           <w:rFonts w:ascii="Arial" w:hAnsi="Arial" w:cs="Arial"/>
           <w:sz w:val="24"/>
         </w:rPr>
-        <w:t xml:space="preserve"> </w:t>
-      </w:r>
-      <w:proofErr w:type="gramStart"/>
-      <w:r>
-        <w:rPr>
-          <w:rFonts w:ascii="Arial" w:hAnsi="Arial" w:cs="Arial"/>
-          <w:sz w:val="24"/>
-        </w:rPr>
-        <w:t>Junio</w:t>
-      </w:r>
-      <w:proofErr w:type="gramEnd"/>
+        <w:t xml:space="preserve"> Junio</w:t>
+      </w:r>
       <w:r>
         <w:rPr>
           <w:rFonts w:ascii="Arial" w:hAnsi="Arial" w:cs="Arial"/>
@@ -671,12 +662,85 @@
     </w:p>
     <w:p>
       <w:pPr>
+        <w:pStyle w:val="Prrafodelista"/>
+        <w:numPr>
+          <w:ilvl w:val="0"/>
+          <w:numId w:val="2"/>
+        </w:numPr>
         <w:rPr>
           <w:rFonts w:ascii="Arial" w:eastAsiaTheme="minorHAnsi" w:hAnsi="Arial" w:cs="Arial"/>
           <w:noProof/>
           <w:sz w:val="24"/>
         </w:rPr>
       </w:pPr>
+      <w:r>
+        <w:rPr>
+          <w:rFonts w:ascii="Arial" w:eastAsiaTheme="minorHAnsi" w:hAnsi="Arial" w:cs="Arial"/>
+          <w:noProof/>
+          <w:sz w:val="24"/>
+        </w:rPr>
+        <w:t>Kevin Omar Castillo Calderón – Scrum master</w:t>
+      </w:r>
+    </w:p>
+    <w:p>
+      <w:pPr>
+        <w:pStyle w:val="Prrafodelista"/>
+        <w:numPr>
+          <w:ilvl w:val="0"/>
+          <w:numId w:val="2"/>
+        </w:numPr>
+        <w:rPr>
+          <w:rFonts w:ascii="Arial" w:eastAsiaTheme="minorHAnsi" w:hAnsi="Arial" w:cs="Arial"/>
+          <w:noProof/>
+          <w:sz w:val="24"/>
+        </w:rPr>
+      </w:pPr>
+      <w:r>
+        <w:rPr>
+          <w:rFonts w:ascii="Arial" w:eastAsiaTheme="minorHAnsi" w:hAnsi="Arial" w:cs="Arial"/>
+          <w:noProof/>
+          <w:sz w:val="24"/>
+        </w:rPr>
+        <w:t xml:space="preserve">Miguel Angel Bautista Garcìa </w:t>
+      </w:r>
+      <w:r>
+        <w:rPr>
+          <w:rFonts w:ascii="Arial" w:eastAsiaTheme="minorHAnsi" w:hAnsi="Arial" w:cs="Arial"/>
+          <w:noProof/>
+          <w:sz w:val="24"/>
+        </w:rPr>
+        <w:t>–</w:t>
+      </w:r>
+      <w:r>
+        <w:rPr>
+          <w:rFonts w:ascii="Arial" w:eastAsiaTheme="minorHAnsi" w:hAnsi="Arial" w:cs="Arial"/>
+          <w:noProof/>
+          <w:sz w:val="24"/>
+        </w:rPr>
+        <w:t xml:space="preserve"> Programador</w:t>
+      </w:r>
+    </w:p>
+    <w:p>
+      <w:pPr>
+        <w:pStyle w:val="Prrafodelista"/>
+        <w:numPr>
+          <w:ilvl w:val="0"/>
+          <w:numId w:val="2"/>
+        </w:numPr>
+        <w:rPr>
+          <w:rFonts w:ascii="Arial" w:eastAsiaTheme="minorHAnsi" w:hAnsi="Arial" w:cs="Arial"/>
+          <w:noProof/>
+          <w:sz w:val="24"/>
+        </w:rPr>
+      </w:pPr>
+      <w:r>
+        <w:rPr>
+          <w:rFonts w:ascii="Arial" w:eastAsiaTheme="minorHAnsi" w:hAnsi="Arial" w:cs="Arial"/>
+          <w:noProof/>
+          <w:sz w:val="24"/>
+        </w:rPr>
+        <w:t xml:space="preserve">Julio Rene Alvarado Herrera – Programador </w:t>
+      </w:r>
     </w:p>
     <w:p>
       <w:pPr>
@@ -895,6 +959,78 @@
     <w:p>
       <w:pPr>
         <w:pStyle w:val="NormalWeb"/>
+      </w:pPr>
+      <w:bookmarkStart w:id="4" w:name="_GoBack"/>
+      <w:r>
+        <w:rPr>
+          <w:noProof/>
+        </w:rPr>
+        <w:lastRenderedPageBreak/>
+        <w:drawing>
+          <wp:anchor distT="0" distB="0" distL="114300" distR="114300" simplePos="0" relativeHeight="251658240" behindDoc="0" locked="0" layoutInCell="1" allowOverlap="1" wp14:anchorId="6DF70F74" wp14:editId="49D73516">
+            <wp:simplePos x="0" y="0"/>
+            <wp:positionH relativeFrom="margin">
+              <wp:align>center</wp:align>
+            </wp:positionH>
+            <wp:positionV relativeFrom="paragraph">
+              <wp:posOffset>358140</wp:posOffset>
+            </wp:positionV>
+            <wp:extent cx="9553575" cy="5916782"/>
+            <wp:effectExtent l="0" t="0" r="0" b="8255"/>
+            <wp:wrapNone/>
+            <wp:docPr id="1" name="Imagen 1" descr="C:\Users\Julio Alvarado\AppData\Local\Packages\Microsoft.Windows.Photos_8wekyb3d8bbwe\TempState\ShareServiceTempFolder\Modelo de Entidades - ERD.jpeg"/>
+            <wp:cNvGraphicFramePr>
+              <a:graphicFrameLocks xmlns:a="http://schemas.openxmlformats.org/drawingml/2006/main" noChangeAspect="1"/>
+            </wp:cNvGraphicFramePr>
+            <a:graphic xmlns:a="http://schemas.openxmlformats.org/drawingml/2006/main">
+              <a:graphicData uri="http://schemas.openxmlformats.org/drawingml/2006/picture">
+                <pic:pic xmlns:pic="http://schemas.openxmlformats.org/drawingml/2006/picture">
+                  <pic:nvPicPr>
+                    <pic:cNvPr id="0" name="Picture 1" descr="C:\Users\Julio Alvarado\AppData\Local\Packages\Microsoft.Windows.Photos_8wekyb3d8bbwe\TempState\ShareServiceTempFolder\Modelo de Entidades - ERD.jpeg"/>
+                    <pic:cNvPicPr>
+                      <a:picLocks noChangeAspect="1" noChangeArrowheads="1"/>
+                    </pic:cNvPicPr>
+                  </pic:nvPicPr>
+                  <pic:blipFill>
+                    <a:blip r:embed="rId10" cstate="print">
+                      <a:extLst>
+                        <a:ext uri="{28A0092B-C50C-407E-A947-70E740481C1C}">
+                          <a14:useLocalDpi xmlns:a14="http://schemas.microsoft.com/office/drawing/2010/main" val="0"/>
+                        </a:ext>
+                      </a:extLst>
+                    </a:blip>
+                    <a:srcRect/>
+                    <a:stretch>
+                      <a:fillRect/>
+                    </a:stretch>
+                  </pic:blipFill>
+                  <pic:spPr bwMode="auto">
+                    <a:xfrm>
+                      <a:off x="0" y="0"/>
+                      <a:ext cx="9553575" cy="5916782"/>
+                    </a:xfrm>
+                    <a:prstGeom prst="rect">
+                      <a:avLst/>
+                    </a:prstGeom>
+                    <a:noFill/>
+                    <a:ln>
+                      <a:noFill/>
+                    </a:ln>
+                  </pic:spPr>
+                </pic:pic>
+              </a:graphicData>
+            </a:graphic>
+            <wp14:sizeRelH relativeFrom="margin">
+              <wp14:pctWidth>0</wp14:pctWidth>
+            </wp14:sizeRelH>
+            <wp14:sizeRelV relativeFrom="margin">
+              <wp14:pctHeight>0</wp14:pctHeight>
+            </wp14:sizeRelV>
+          </wp:anchor>
+        </w:drawing>
+      </w:r>
+      <w:bookmarkEnd w:id="4"/>
+      <w:r>
         <w:rPr>
           <w:rFonts w:ascii="Arial" w:eastAsiaTheme="minorHAnsi" w:hAnsi="Arial" w:cs="Arial"/>
           <w:b/>
@@ -905,7 +1041,8 @@
           <w:sz w:val="32"/>
           <w:szCs w:val="32"/>
         </w:rPr>
-      </w:pPr>
+        <w:t>Modelo</w:t>
+      </w:r>
       <w:r>
         <w:rPr>
           <w:rFonts w:ascii="Arial" w:eastAsiaTheme="minorHAnsi" w:hAnsi="Arial" w:cs="Arial"/>
@@ -917,10 +1054,12 @@
           <w:sz w:val="32"/>
           <w:szCs w:val="32"/>
         </w:rPr>
-        <w:lastRenderedPageBreak/>
-        <w:t>Modelo</w:t>
-      </w:r>
-      <w:r>
+        <w:t xml:space="preserve"> de Entidades</w:t>
+      </w:r>
+    </w:p>
+    <w:p>
+      <w:pPr>
+        <w:pStyle w:val="NormalWeb"/>
         <w:rPr>
           <w:rFonts w:ascii="Arial" w:eastAsiaTheme="minorHAnsi" w:hAnsi="Arial" w:cs="Arial"/>
           <w:b/>
@@ -931,8 +1070,7 @@
           <w:sz w:val="32"/>
           <w:szCs w:val="32"/>
         </w:rPr>
-        <w:t xml:space="preserve"> de Entidades</w:t>
-      </w:r>
+      </w:pPr>
     </w:p>
     <w:p>
       <w:pPr>
@@ -1057,7 +1195,7 @@
 </file>
 
 <file path=word/comments.xml><?xml version="1.0" encoding="utf-8"?>
-<w:comments xmlns:wpc="http://schemas.microsoft.com/office/word/2010/wordprocessingCanvas" xmlns:cx="http://schemas.microsoft.com/office/drawing/2014/chartex" xmlns:cx1="http://schemas.microsoft.com/office/drawing/2015/9/8/chartex" xmlns:cx2="http://schemas.microsoft.com/office/drawing/2015/10/21/chartex" xmlns:cx3="http://schemas.microsoft.com/office/drawing/2016/5/9/chartex" xmlns:cx4="http://schemas.microsoft.com/office/drawing/2016/5/10/chartex" xmlns:cx5="http://schemas.microsoft.com/office/drawing/2016/5/11/chartex" xmlns:cx6="http://schemas.microsoft.com/office/drawing/2016/5/12/chartex" xmlns:cx7="http://schemas.microsoft.com/office/drawing/2016/5/13/chartex" xmlns:cx8="http://schemas.microsoft.com/office/drawing/2016/5/14/chartex" xmlns:mc="http://schemas.openxmlformats.org/markup-compatibility/2006" xmlns:aink="http://schemas.microsoft.com/office/drawing/2016/ink" xmlns:am3d="http://schemas.microsoft.com/office/drawing/2017/model3d" xmlns:o="urn:schemas-microsoft-com:office:office" xmlns:oel="http://schemas.microsoft.com/office/2019/extlst" xmlns:r="http://schemas.openxmlformats.org/officeDocument/2006/relationships" xmlns:m="http://schemas.openxmlformats.org/officeDocument/2006/math" xmlns:v="urn:schemas-microsoft-com:vml" xmlns:wp14="http://schemas.microsoft.com/office/word/2010/wordprocessingDrawing" xmlns:wp="http://schemas.openxmlformats.org/drawingml/2006/wordprocessingDrawing" xmlns:w10="urn:schemas-microsoft-com:office:word" xmlns:w="http://schemas.openxmlformats.org/wordprocessingml/2006/main" xmlns:w14="http://schemas.microsoft.com/office/word/2010/wordml" xmlns:w15="http://schemas.microsoft.com/office/word/2012/wordml" xmlns:w16cex="http://schemas.microsoft.com/office/word/2018/wordml/cex" xmlns:w16cid="http://schemas.microsoft.com/office/word/2016/wordml/cid" xmlns:w16="http://schemas.microsoft.com/office/word/2018/wordml" xmlns:w16du="http://schemas.microsoft.com/office/word/2023/wordml/word16du" xmlns:w16sdtdh="http://schemas.microsoft.com/office/word/2020/wordml/sdtdatahash" xmlns:w16se="http://schemas.microsoft.com/office/word/2015/wordml/symex" xmlns:wpg="http://schemas.microsoft.com/office/word/2010/wordprocessingGroup" xmlns:wpi="http://schemas.microsoft.com/office/word/2010/wordprocessingInk" xmlns:wne="http://schemas.microsoft.com/office/word/2006/wordml" xmlns:wps="http://schemas.microsoft.com/office/word/2010/wordprocessingShape" mc:Ignorable="w14 w15 w16se w16cid w16 w16cex w16sdtdh w16du wp14">
+<w:comments xmlns:wpc="http://schemas.microsoft.com/office/word/2010/wordprocessingCanvas" xmlns:mc="http://schemas.openxmlformats.org/markup-compatibility/2006" xmlns:o="urn:schemas-microsoft-com:office:office" xmlns:r="http://schemas.openxmlformats.org/officeDocument/2006/relationships" xmlns:m="http://schemas.openxmlformats.org/officeDocument/2006/math" xmlns:v="urn:schemas-microsoft-com:vml" xmlns:wp14="http://schemas.microsoft.com/office/word/2010/wordprocessingDrawing" xmlns:wp="http://schemas.openxmlformats.org/drawingml/2006/wordprocessingDrawing" xmlns:w10="urn:schemas-microsoft-com:office:word" xmlns:w="http://schemas.openxmlformats.org/wordprocessingml/2006/main" xmlns:w14="http://schemas.microsoft.com/office/word/2010/wordml" xmlns:w15="http://schemas.microsoft.com/office/word/2012/wordml" xmlns:wpg="http://schemas.microsoft.com/office/word/2010/wordprocessingGroup" xmlns:wpi="http://schemas.microsoft.com/office/word/2010/wordprocessingInk" xmlns:wne="http://schemas.microsoft.com/office/word/2006/wordml" xmlns:wps="http://schemas.microsoft.com/office/word/2010/wordprocessingShape" mc:Ignorable="w14 w15 wp14">
   <w:comment w:id="0" w:author="Pedro Armas" w:date="2023-11-27T00:25:00Z" w:initials="PA">
     <w:p>
       <w:pPr>
@@ -1126,7 +1264,7 @@
 </file>
 
 <file path=word/commentsExtended.xml><?xml version="1.0" encoding="utf-8"?>
-<w15:commentsEx xmlns:wpc="http://schemas.microsoft.com/office/word/2010/wordprocessingCanvas" xmlns:cx="http://schemas.microsoft.com/office/drawing/2014/chartex" xmlns:cx1="http://schemas.microsoft.com/office/drawing/2015/9/8/chartex" xmlns:cx2="http://schemas.microsoft.com/office/drawing/2015/10/21/chartex" xmlns:cx3="http://schemas.microsoft.com/office/drawing/2016/5/9/chartex" xmlns:cx4="http://schemas.microsoft.com/office/drawing/2016/5/10/chartex" xmlns:cx5="http://schemas.microsoft.com/office/drawing/2016/5/11/chartex" xmlns:cx6="http://schemas.microsoft.com/office/drawing/2016/5/12/chartex" xmlns:cx7="http://schemas.microsoft.com/office/drawing/2016/5/13/chartex" xmlns:cx8="http://schemas.microsoft.com/office/drawing/2016/5/14/chartex" xmlns:mc="http://schemas.openxmlformats.org/markup-compatibility/2006" xmlns:aink="http://schemas.microsoft.com/office/drawing/2016/ink" xmlns:am3d="http://schemas.microsoft.com/office/drawing/2017/model3d" xmlns:o="urn:schemas-microsoft-com:office:office" xmlns:oel="http://schemas.microsoft.com/office/2019/extlst" xmlns:r="http://schemas.openxmlformats.org/officeDocument/2006/relationships" xmlns:m="http://schemas.openxmlformats.org/officeDocument/2006/math" xmlns:v="urn:schemas-microsoft-com:vml" xmlns:wp14="http://schemas.microsoft.com/office/word/2010/wordprocessingDrawing" xmlns:wp="http://schemas.openxmlformats.org/drawingml/2006/wordprocessingDrawing" xmlns:w10="urn:schemas-microsoft-com:office:word" xmlns:w="http://schemas.openxmlformats.org/wordprocessingml/2006/main" xmlns:w14="http://schemas.microsoft.com/office/word/2010/wordml" xmlns:w15="http://schemas.microsoft.com/office/word/2012/wordml" xmlns:w16cex="http://schemas.microsoft.com/office/word/2018/wordml/cex" xmlns:w16cid="http://schemas.microsoft.com/office/word/2016/wordml/cid" xmlns:w16="http://schemas.microsoft.com/office/word/2018/wordml" xmlns:w16du="http://schemas.microsoft.com/office/word/2023/wordml/word16du" xmlns:w16sdtdh="http://schemas.microsoft.com/office/word/2020/wordml/sdtdatahash" xmlns:w16se="http://schemas.microsoft.com/office/word/2015/wordml/symex" xmlns:wpg="http://schemas.microsoft.com/office/word/2010/wordprocessingGroup" xmlns:wpi="http://schemas.microsoft.com/office/word/2010/wordprocessingInk" xmlns:wne="http://schemas.microsoft.com/office/word/2006/wordml" xmlns:wps="http://schemas.microsoft.com/office/word/2010/wordprocessingShape" mc:Ignorable="w14 w15 w16se w16cid w16 w16cex w16sdtdh w16du wp14">
+<w15:commentsEx xmlns:wpc="http://schemas.microsoft.com/office/word/2010/wordprocessingCanvas" xmlns:mc="http://schemas.openxmlformats.org/markup-compatibility/2006" xmlns:o="urn:schemas-microsoft-com:office:office" xmlns:r="http://schemas.openxmlformats.org/officeDocument/2006/relationships" xmlns:m="http://schemas.openxmlformats.org/officeDocument/2006/math" xmlns:v="urn:schemas-microsoft-com:vml" xmlns:wp14="http://schemas.microsoft.com/office/word/2010/wordprocessingDrawing" xmlns:wp="http://schemas.openxmlformats.org/drawingml/2006/wordprocessingDrawing" xmlns:w10="urn:schemas-microsoft-com:office:word" xmlns:w="http://schemas.openxmlformats.org/wordprocessingml/2006/main" xmlns:w14="http://schemas.microsoft.com/office/word/2010/wordml" xmlns:w15="http://schemas.microsoft.com/office/word/2012/wordml" xmlns:wpg="http://schemas.microsoft.com/office/word/2010/wordprocessingGroup" xmlns:wpi="http://schemas.microsoft.com/office/word/2010/wordprocessingInk" xmlns:wne="http://schemas.microsoft.com/office/word/2006/wordml" xmlns:wps="http://schemas.microsoft.com/office/word/2010/wordprocessingShape" mc:Ignorable="w14 w15 wp14">
   <w15:commentEx w15:paraId="34D7B734" w15:done="0"/>
   <w15:commentEx w15:paraId="1AF62A36" w15:done="0"/>
   <w15:commentEx w15:paraId="7BA1931D" w15:done="0"/>
@@ -1135,7 +1273,7 @@
 </file>
 
 <file path=word/commentsExtensible.xml><?xml version="1.0" encoding="utf-8"?>
-<w16cex:commentsExtensible xmlns:wpc="http://schemas.microsoft.com/office/word/2010/wordprocessingCanvas" xmlns:cx="http://schemas.microsoft.com/office/drawing/2014/chartex" xmlns:cx1="http://schemas.microsoft.com/office/drawing/2015/9/8/chartex" xmlns:cx2="http://schemas.microsoft.com/office/drawing/2015/10/21/chartex" xmlns:cx3="http://schemas.microsoft.com/office/drawing/2016/5/9/chartex" xmlns:cx4="http://schemas.microsoft.com/office/drawing/2016/5/10/chartex" xmlns:cx5="http://schemas.microsoft.com/office/drawing/2016/5/11/chartex" xmlns:cx6="http://schemas.microsoft.com/office/drawing/2016/5/12/chartex" xmlns:cx7="http://schemas.microsoft.com/office/drawing/2016/5/13/chartex" xmlns:cx8="http://schemas.microsoft.com/office/drawing/2016/5/14/chartex" xmlns:cr="http://schemas.microsoft.com/office/comments/2020/reactions" xmlns:mc="http://schemas.openxmlformats.org/markup-compatibility/2006" xmlns:aink="http://schemas.microsoft.com/office/drawing/2016/ink" xmlns:am3d="http://schemas.microsoft.com/office/drawing/2017/model3d" xmlns:o="urn:schemas-microsoft-com:office:office" xmlns:oel="http://schemas.microsoft.com/office/2019/extlst" xmlns:r="http://schemas.openxmlformats.org/officeDocument/2006/relationships" xmlns:m="http://schemas.openxmlformats.org/officeDocument/2006/math" xmlns:v="urn:schemas-microsoft-com:vml" xmlns:wp14="http://schemas.microsoft.com/office/word/2010/wordprocessingDrawing" xmlns:wp="http://schemas.openxmlformats.org/drawingml/2006/wordprocessingDrawing" xmlns:w10="urn:schemas-microsoft-com:office:word" xmlns:w="http://schemas.openxmlformats.org/wordprocessingml/2006/main" xmlns:w14="http://schemas.microsoft.com/office/word/2010/wordml" xmlns:w15="http://schemas.microsoft.com/office/word/2012/wordml" xmlns:w16cex="http://schemas.microsoft.com/office/word/2018/wordml/cex" xmlns:w16cid="http://schemas.microsoft.com/office/word/2016/wordml/cid" xmlns:w16="http://schemas.microsoft.com/office/word/2018/wordml" xmlns:w16du="http://schemas.microsoft.com/office/word/2023/wordml/word16du" xmlns:w16sdtdh="http://schemas.microsoft.com/office/word/2020/wordml/sdtdatahash" xmlns:w16se="http://schemas.microsoft.com/office/word/2015/wordml/symex" xmlns:wpg="http://schemas.microsoft.com/office/word/2010/wordprocessingGroup" xmlns:wpi="http://schemas.microsoft.com/office/word/2010/wordprocessingInk" xmlns:wne="http://schemas.microsoft.com/office/word/2006/wordml" xmlns:wps="http://schemas.microsoft.com/office/word/2010/wordprocessingShape" mc:Ignorable="w14 w15 w16se w16cid w16 w16cex w16sdtdh cr w16du wp14">
+<w16cex:commentsExtensible xmlns:wpc="http://schemas.microsoft.com/office/word/2010/wordprocessingCanvas" xmlns:cx="http://schemas.microsoft.com/office/drawing/2014/chartex" xmlns:cx1="http://schemas.microsoft.com/office/drawing/2015/9/8/chartex" xmlns:cx2="http://schemas.microsoft.com/office/drawing/2015/10/21/chartex" xmlns:cx3="http://schemas.microsoft.com/office/drawing/2016/5/9/chartex" xmlns:cx4="http://schemas.microsoft.com/office/drawing/2016/5/10/chartex" xmlns:cx5="http://schemas.microsoft.com/office/drawing/2016/5/11/chartex" xmlns:cx6="http://schemas.microsoft.com/office/drawing/2016/5/12/chartex" xmlns:cx7="http://schemas.microsoft.com/office/drawing/2016/5/13/chartex" xmlns:cx8="http://schemas.microsoft.com/office/drawing/2016/5/14/chartex" xmlns:mc="http://schemas.openxmlformats.org/markup-compatibility/2006" xmlns:aink="http://schemas.microsoft.com/office/drawing/2016/ink" xmlns:am3d="http://schemas.microsoft.com/office/drawing/2017/model3d" xmlns:o="urn:schemas-microsoft-com:office:office" xmlns:r="http://schemas.openxmlformats.org/officeDocument/2006/relationships" xmlns:m="http://schemas.openxmlformats.org/officeDocument/2006/math" xmlns:v="urn:schemas-microsoft-com:vml" xmlns:wp14="http://schemas.microsoft.com/office/word/2010/wordprocessingDrawing" xmlns:wp="http://schemas.openxmlformats.org/drawingml/2006/wordprocessingDrawing" xmlns:w10="urn:schemas-microsoft-com:office:word" xmlns:w="http://schemas.openxmlformats.org/wordprocessingml/2006/main" xmlns:w14="http://schemas.microsoft.com/office/word/2010/wordml" xmlns:w15="http://schemas.microsoft.com/office/word/2012/wordml" xmlns:w16cex="http://schemas.microsoft.com/office/word/2018/wordml/cex" xmlns:w16cid="http://schemas.microsoft.com/office/word/2016/wordml/cid" xmlns:w16="http://schemas.microsoft.com/office/word/2018/wordml" xmlns:w16sdtdh="http://schemas.microsoft.com/office/word/2020/wordml/sdtdatahash" xmlns:w16se="http://schemas.microsoft.com/office/word/2015/wordml/symex" xmlns:wpg="http://schemas.microsoft.com/office/word/2010/wordprocessingGroup" xmlns:wpi="http://schemas.microsoft.com/office/word/2010/wordprocessingInk" xmlns:wne="http://schemas.microsoft.com/office/word/2006/wordml" xmlns:wps="http://schemas.microsoft.com/office/word/2010/wordprocessingShape" mc:Ignorable="w14 w15 w16se w16cid w16 w16cex w16sdtdh wp14">
   <w16cex:commentExtensible w16cex:durableId="290E6085" w16cex:dateUtc="2023-11-27T06:25:00Z"/>
   <w16cex:commentExtensible w16cex:durableId="290E606C" w16cex:dateUtc="2023-11-27T06:25:00Z"/>
   <w16cex:commentExtensible w16cex:durableId="290E6023" w16cex:dateUtc="2023-11-27T06:24:00Z"/>
@@ -1144,7 +1282,7 @@
 </file>
 
 <file path=word/commentsIds.xml><?xml version="1.0" encoding="utf-8"?>
-<w16cid:commentsIds xmlns:wpc="http://schemas.microsoft.com/office/word/2010/wordprocessingCanvas" xmlns:cx="http://schemas.microsoft.com/office/drawing/2014/chartex" xmlns:cx1="http://schemas.microsoft.com/office/drawing/2015/9/8/chartex" xmlns:cx2="http://schemas.microsoft.com/office/drawing/2015/10/21/chartex" xmlns:cx3="http://schemas.microsoft.com/office/drawing/2016/5/9/chartex" xmlns:cx4="http://schemas.microsoft.com/office/drawing/2016/5/10/chartex" xmlns:cx5="http://schemas.microsoft.com/office/drawing/2016/5/11/chartex" xmlns:cx6="http://schemas.microsoft.com/office/drawing/2016/5/12/chartex" xmlns:cx7="http://schemas.microsoft.com/office/drawing/2016/5/13/chartex" xmlns:cx8="http://schemas.microsoft.com/office/drawing/2016/5/14/chartex" xmlns:mc="http://schemas.openxmlformats.org/markup-compatibility/2006" xmlns:aink="http://schemas.microsoft.com/office/drawing/2016/ink" xmlns:am3d="http://schemas.microsoft.com/office/drawing/2017/model3d" xmlns:o="urn:schemas-microsoft-com:office:office" xmlns:oel="http://schemas.microsoft.com/office/2019/extlst" xmlns:r="http://schemas.openxmlformats.org/officeDocument/2006/relationships" xmlns:m="http://schemas.openxmlformats.org/officeDocument/2006/math" xmlns:v="urn:schemas-microsoft-com:vml" xmlns:wp14="http://schemas.microsoft.com/office/word/2010/wordprocessingDrawing" xmlns:wp="http://schemas.openxmlformats.org/drawingml/2006/wordprocessingDrawing" xmlns:w10="urn:schemas-microsoft-com:office:word" xmlns:w="http://schemas.openxmlformats.org/wordprocessingml/2006/main" xmlns:w14="http://schemas.microsoft.com/office/word/2010/wordml" xmlns:w15="http://schemas.microsoft.com/office/word/2012/wordml" xmlns:w16cex="http://schemas.microsoft.com/office/word/2018/wordml/cex" xmlns:w16cid="http://schemas.microsoft.com/office/word/2016/wordml/cid" xmlns:w16="http://schemas.microsoft.com/office/word/2018/wordml" xmlns:w16du="http://schemas.microsoft.com/office/word/2023/wordml/word16du" xmlns:w16sdtdh="http://schemas.microsoft.com/office/word/2020/wordml/sdtdatahash" xmlns:w16se="http://schemas.microsoft.com/office/word/2015/wordml/symex" xmlns:wpg="http://schemas.microsoft.com/office/word/2010/wordprocessingGroup" xmlns:wpi="http://schemas.microsoft.com/office/word/2010/wordprocessingInk" xmlns:wne="http://schemas.microsoft.com/office/word/2006/wordml" xmlns:wps="http://schemas.microsoft.com/office/word/2010/wordprocessingShape" mc:Ignorable="w14 w15 w16se w16cid w16 w16cex w16sdtdh w16du wp14">
+<w16cid:commentsIds xmlns:wpc="http://schemas.microsoft.com/office/word/2010/wordprocessingCanvas" xmlns:cx="http://schemas.microsoft.com/office/drawing/2014/chartex" xmlns:cx1="http://schemas.microsoft.com/office/drawing/2015/9/8/chartex" xmlns:cx2="http://schemas.microsoft.com/office/drawing/2015/10/21/chartex" xmlns:cx3="http://schemas.microsoft.com/office/drawing/2016/5/9/chartex" xmlns:cx4="http://schemas.microsoft.com/office/drawing/2016/5/10/chartex" xmlns:cx5="http://schemas.microsoft.com/office/drawing/2016/5/11/chartex" xmlns:cx6="http://schemas.microsoft.com/office/drawing/2016/5/12/chartex" xmlns:cx7="http://schemas.microsoft.com/office/drawing/2016/5/13/chartex" xmlns:cx8="http://schemas.microsoft.com/office/drawing/2016/5/14/chartex" xmlns:mc="http://schemas.openxmlformats.org/markup-compatibility/2006" xmlns:aink="http://schemas.microsoft.com/office/drawing/2016/ink" xmlns:am3d="http://schemas.microsoft.com/office/drawing/2017/model3d" xmlns:o="urn:schemas-microsoft-com:office:office" xmlns:r="http://schemas.openxmlformats.org/officeDocument/2006/relationships" xmlns:m="http://schemas.openxmlformats.org/officeDocument/2006/math" xmlns:v="urn:schemas-microsoft-com:vml" xmlns:wp14="http://schemas.microsoft.com/office/word/2010/wordprocessingDrawing" xmlns:wp="http://schemas.openxmlformats.org/drawingml/2006/wordprocessingDrawing" xmlns:w10="urn:schemas-microsoft-com:office:word" xmlns:w="http://schemas.openxmlformats.org/wordprocessingml/2006/main" xmlns:w14="http://schemas.microsoft.com/office/word/2010/wordml" xmlns:w15="http://schemas.microsoft.com/office/word/2012/wordml" xmlns:w16cex="http://schemas.microsoft.com/office/word/2018/wordml/cex" xmlns:w16cid="http://schemas.microsoft.com/office/word/2016/wordml/cid" xmlns:w16="http://schemas.microsoft.com/office/word/2018/wordml" xmlns:w16sdtdh="http://schemas.microsoft.com/office/word/2020/wordml/sdtdatahash" xmlns:w16se="http://schemas.microsoft.com/office/word/2015/wordml/symex" xmlns:wpg="http://schemas.microsoft.com/office/word/2010/wordprocessingGroup" xmlns:wpi="http://schemas.microsoft.com/office/word/2010/wordprocessingInk" xmlns:wne="http://schemas.microsoft.com/office/word/2006/wordml" xmlns:wps="http://schemas.microsoft.com/office/word/2010/wordprocessingShape" mc:Ignorable="w14 w15 w16se w16cid w16 w16cex w16sdtdh wp14">
   <w16cid:commentId w16cid:paraId="34D7B734" w16cid:durableId="290E6085"/>
   <w16cid:commentId w16cid:paraId="1AF62A36" w16cid:durableId="290E606C"/>
   <w16cid:commentId w16cid:paraId="7BA1931D" w16cid:durableId="290E6023"/>
@@ -1153,7 +1291,7 @@
 </file>
 
 <file path=word/endnotes.xml><?xml version="1.0" encoding="utf-8"?>
-<w:endnotes xmlns:wpc="http://schemas.microsoft.com/office/word/2010/wordprocessingCanvas" xmlns:cx="http://schemas.microsoft.com/office/drawing/2014/chartex" xmlns:cx1="http://schemas.microsoft.com/office/drawing/2015/9/8/chartex" xmlns:cx2="http://schemas.microsoft.com/office/drawing/2015/10/21/chartex" xmlns:cx3="http://schemas.microsoft.com/office/drawing/2016/5/9/chartex" xmlns:cx4="http://schemas.microsoft.com/office/drawing/2016/5/10/chartex" xmlns:cx5="http://schemas.microsoft.com/office/drawing/2016/5/11/chartex" xmlns:cx6="http://schemas.microsoft.com/office/drawing/2016/5/12/chartex" xmlns:cx7="http://schemas.microsoft.com/office/drawing/2016/5/13/chartex" xmlns:cx8="http://schemas.microsoft.com/office/drawing/2016/5/14/chartex" xmlns:mc="http://schemas.openxmlformats.org/markup-compatibility/2006" xmlns:aink="http://schemas.microsoft.com/office/drawing/2016/ink" xmlns:am3d="http://schemas.microsoft.com/office/drawing/2017/model3d" xmlns:o="urn:schemas-microsoft-com:office:office" xmlns:oel="http://schemas.microsoft.com/office/2019/extlst" xmlns:r="http://schemas.openxmlformats.org/officeDocument/2006/relationships" xmlns:m="http://schemas.openxmlformats.org/officeDocument/2006/math" xmlns:v="urn:schemas-microsoft-com:vml" xmlns:wp14="http://schemas.microsoft.com/office/word/2010/wordprocessingDrawing" xmlns:wp="http://schemas.openxmlformats.org/drawingml/2006/wordprocessingDrawing" xmlns:w10="urn:schemas-microsoft-com:office:word" xmlns:w="http://schemas.openxmlformats.org/wordprocessingml/2006/main" xmlns:w14="http://schemas.microsoft.com/office/word/2010/wordml" xmlns:w15="http://schemas.microsoft.com/office/word/2012/wordml" xmlns:w16cex="http://schemas.microsoft.com/office/word/2018/wordml/cex" xmlns:w16cid="http://schemas.microsoft.com/office/word/2016/wordml/cid" xmlns:w16="http://schemas.microsoft.com/office/word/2018/wordml" xmlns:w16du="http://schemas.microsoft.com/office/word/2023/wordml/word16du" xmlns:w16sdtdh="http://schemas.microsoft.com/office/word/2020/wordml/sdtdatahash" xmlns:w16se="http://schemas.microsoft.com/office/word/2015/wordml/symex" xmlns:wpg="http://schemas.microsoft.com/office/word/2010/wordprocessingGroup" xmlns:wpi="http://schemas.microsoft.com/office/word/2010/wordprocessingInk" xmlns:wne="http://schemas.microsoft.com/office/word/2006/wordml" xmlns:wps="http://schemas.microsoft.com/office/word/2010/wordprocessingShape" mc:Ignorable="w14 w15 w16se w16cid w16 w16cex w16sdtdh w16du wp14">
+<w:endnotes xmlns:wpc="http://schemas.microsoft.com/office/word/2010/wordprocessingCanvas" xmlns:mc="http://schemas.openxmlformats.org/markup-compatibility/2006" xmlns:o="urn:schemas-microsoft-com:office:office" xmlns:r="http://schemas.openxmlformats.org/officeDocument/2006/relationships" xmlns:m="http://schemas.openxmlformats.org/officeDocument/2006/math" xmlns:v="urn:schemas-microsoft-com:vml" xmlns:wp14="http://schemas.microsoft.com/office/word/2010/wordprocessingDrawing" xmlns:wp="http://schemas.openxmlformats.org/drawingml/2006/wordprocessingDrawing" xmlns:w10="urn:schemas-microsoft-com:office:word" xmlns:w="http://schemas.openxmlformats.org/wordprocessingml/2006/main" xmlns:w14="http://schemas.microsoft.com/office/word/2010/wordml" xmlns:w15="http://schemas.microsoft.com/office/word/2012/wordml" xmlns:wpg="http://schemas.microsoft.com/office/word/2010/wordprocessingGroup" xmlns:wpi="http://schemas.microsoft.com/office/word/2010/wordprocessingInk" xmlns:wne="http://schemas.microsoft.com/office/word/2006/wordml" xmlns:wps="http://schemas.microsoft.com/office/word/2010/wordprocessingShape" mc:Ignorable="w14 w15 wp14">
   <w:endnote w:type="separator" w:id="-1">
     <w:p>
       <w:pPr>
@@ -1178,7 +1316,7 @@
 </file>
 
 <file path=word/footnotes.xml><?xml version="1.0" encoding="utf-8"?>
-<w:footnotes xmlns:wpc="http://schemas.microsoft.com/office/word/2010/wordprocessingCanvas" xmlns:cx="http://schemas.microsoft.com/office/drawing/2014/chartex" xmlns:cx1="http://schemas.microsoft.com/office/drawing/2015/9/8/chartex" xmlns:cx2="http://schemas.microsoft.com/office/drawing/2015/10/21/chartex" xmlns:cx3="http://schemas.microsoft.com/office/drawing/2016/5/9/chartex" xmlns:cx4="http://schemas.microsoft.com/office/drawing/2016/5/10/chartex" xmlns:cx5="http://schemas.microsoft.com/office/drawing/2016/5/11/chartex" xmlns:cx6="http://schemas.microsoft.com/office/drawing/2016/5/12/chartex" xmlns:cx7="http://schemas.microsoft.com/office/drawing/2016/5/13/chartex" xmlns:cx8="http://schemas.microsoft.com/office/drawing/2016/5/14/chartex" xmlns:mc="http://schemas.openxmlformats.org/markup-compatibility/2006" xmlns:aink="http://schemas.microsoft.com/office/drawing/2016/ink" xmlns:am3d="http://schemas.microsoft.com/office/drawing/2017/model3d" xmlns:o="urn:schemas-microsoft-com:office:office" xmlns:oel="http://schemas.microsoft.com/office/2019/extlst" xmlns:r="http://schemas.openxmlformats.org/officeDocument/2006/relationships" xmlns:m="http://schemas.openxmlformats.org/officeDocument/2006/math" xmlns:v="urn:schemas-microsoft-com:vml" xmlns:wp14="http://schemas.microsoft.com/office/word/2010/wordprocessingDrawing" xmlns:wp="http://schemas.openxmlformats.org/drawingml/2006/wordprocessingDrawing" xmlns:w10="urn:schemas-microsoft-com:office:word" xmlns:w="http://schemas.openxmlformats.org/wordprocessingml/2006/main" xmlns:w14="http://schemas.microsoft.com/office/word/2010/wordml" xmlns:w15="http://schemas.microsoft.com/office/word/2012/wordml" xmlns:w16cex="http://schemas.microsoft.com/office/word/2018/wordml/cex" xmlns:w16cid="http://schemas.microsoft.com/office/word/2016/wordml/cid" xmlns:w16="http://schemas.microsoft.com/office/word/2018/wordml" xmlns:w16du="http://schemas.microsoft.com/office/word/2023/wordml/word16du" xmlns:w16sdtdh="http://schemas.microsoft.com/office/word/2020/wordml/sdtdatahash" xmlns:w16se="http://schemas.microsoft.com/office/word/2015/wordml/symex" xmlns:wpg="http://schemas.microsoft.com/office/word/2010/wordprocessingGroup" xmlns:wpi="http://schemas.microsoft.com/office/word/2010/wordprocessingInk" xmlns:wne="http://schemas.microsoft.com/office/word/2006/wordml" xmlns:wps="http://schemas.microsoft.com/office/word/2010/wordprocessingShape" mc:Ignorable="w14 w15 w16se w16cid w16 w16cex w16sdtdh w16du wp14">
+<w:footnotes xmlns:wpc="http://schemas.microsoft.com/office/word/2010/wordprocessingCanvas" xmlns:mc="http://schemas.openxmlformats.org/markup-compatibility/2006" xmlns:o="urn:schemas-microsoft-com:office:office" xmlns:r="http://schemas.openxmlformats.org/officeDocument/2006/relationships" xmlns:m="http://schemas.openxmlformats.org/officeDocument/2006/math" xmlns:v="urn:schemas-microsoft-com:vml" xmlns:wp14="http://schemas.microsoft.com/office/word/2010/wordprocessingDrawing" xmlns:wp="http://schemas.openxmlformats.org/drawingml/2006/wordprocessingDrawing" xmlns:w10="urn:schemas-microsoft-com:office:word" xmlns:w="http://schemas.openxmlformats.org/wordprocessingml/2006/main" xmlns:w14="http://schemas.microsoft.com/office/word/2010/wordml" xmlns:w15="http://schemas.microsoft.com/office/word/2012/wordml" xmlns:wpg="http://schemas.microsoft.com/office/word/2010/wordprocessingGroup" xmlns:wpi="http://schemas.microsoft.com/office/word/2010/wordprocessingInk" xmlns:wne="http://schemas.microsoft.com/office/word/2006/wordml" xmlns:wps="http://schemas.microsoft.com/office/word/2010/wordprocessingShape" mc:Ignorable="w14 w15 wp14">
   <w:footnote w:type="separator" w:id="-1">
     <w:p>
       <w:pPr>
@@ -1203,8 +1341,121 @@
 </file>
 
 <file path=word/numbering.xml><?xml version="1.0" encoding="utf-8"?>
-<w:numbering xmlns:wpc="http://schemas.microsoft.com/office/word/2010/wordprocessingCanvas" xmlns:cx="http://schemas.microsoft.com/office/drawing/2014/chartex" xmlns:cx1="http://schemas.microsoft.com/office/drawing/2015/9/8/chartex" xmlns:cx2="http://schemas.microsoft.com/office/drawing/2015/10/21/chartex" xmlns:cx3="http://schemas.microsoft.com/office/drawing/2016/5/9/chartex" xmlns:cx4="http://schemas.microsoft.com/office/drawing/2016/5/10/chartex" xmlns:cx5="http://schemas.microsoft.com/office/drawing/2016/5/11/chartex" xmlns:cx6="http://schemas.microsoft.com/office/drawing/2016/5/12/chartex" xmlns:cx7="http://schemas.microsoft.com/office/drawing/2016/5/13/chartex" xmlns:cx8="http://schemas.microsoft.com/office/drawing/2016/5/14/chartex" xmlns:mc="http://schemas.openxmlformats.org/markup-compatibility/2006" xmlns:aink="http://schemas.microsoft.com/office/drawing/2016/ink" xmlns:am3d="http://schemas.microsoft.com/office/drawing/2017/model3d" xmlns:o="urn:schemas-microsoft-com:office:office" xmlns:oel="http://schemas.microsoft.com/office/2019/extlst" xmlns:r="http://schemas.openxmlformats.org/officeDocument/2006/relationships" xmlns:m="http://schemas.openxmlformats.org/officeDocument/2006/math" xmlns:v="urn:schemas-microsoft-com:vml" xmlns:wp14="http://schemas.microsoft.com/office/word/2010/wordprocessingDrawing" xmlns:wp="http://schemas.openxmlformats.org/drawingml/2006/wordprocessingDrawing" xmlns:w10="urn:schemas-microsoft-com:office:word" xmlns:w="http://schemas.openxmlformats.org/wordprocessingml/2006/main" xmlns:w14="http://schemas.microsoft.com/office/word/2010/wordml" xmlns:w15="http://schemas.microsoft.com/office/word/2012/wordml" xmlns:w16cex="http://schemas.microsoft.com/office/word/2018/wordml/cex" xmlns:w16cid="http://schemas.microsoft.com/office/word/2016/wordml/cid" xmlns:w16="http://schemas.microsoft.com/office/word/2018/wordml" xmlns:w16du="http://schemas.microsoft.com/office/word/2023/wordml/word16du" xmlns:w16sdtdh="http://schemas.microsoft.com/office/word/2020/wordml/sdtdatahash" xmlns:w16se="http://schemas.microsoft.com/office/word/2015/wordml/symex" xmlns:wpg="http://schemas.microsoft.com/office/word/2010/wordprocessingGroup" xmlns:wpi="http://schemas.microsoft.com/office/word/2010/wordprocessingInk" xmlns:wne="http://schemas.microsoft.com/office/word/2006/wordml" xmlns:wps="http://schemas.microsoft.com/office/word/2010/wordprocessingShape" mc:Ignorable="w14 w15 w16se w16cid w16 w16cex w16sdtdh w16du wp14">
-  <w:abstractNum w:abstractNumId="0" w15:restartNumberingAfterBreak="0">
+<w:numbering xmlns:wpc="http://schemas.microsoft.com/office/word/2010/wordprocessingCanvas" xmlns:mc="http://schemas.openxmlformats.org/markup-compatibility/2006" xmlns:o="urn:schemas-microsoft-com:office:office" xmlns:r="http://schemas.openxmlformats.org/officeDocument/2006/relationships" xmlns:m="http://schemas.openxmlformats.org/officeDocument/2006/math" xmlns:v="urn:schemas-microsoft-com:vml" xmlns:wp14="http://schemas.microsoft.com/office/word/2010/wordprocessingDrawing" xmlns:wp="http://schemas.openxmlformats.org/drawingml/2006/wordprocessingDrawing" xmlns:w10="urn:schemas-microsoft-com:office:word" xmlns:w="http://schemas.openxmlformats.org/wordprocessingml/2006/main" xmlns:w14="http://schemas.microsoft.com/office/word/2010/wordml" xmlns:w15="http://schemas.microsoft.com/office/word/2012/wordml" xmlns:wpg="http://schemas.microsoft.com/office/word/2010/wordprocessingGroup" xmlns:wpi="http://schemas.microsoft.com/office/word/2010/wordprocessingInk" xmlns:wne="http://schemas.microsoft.com/office/word/2006/wordml" xmlns:wps="http://schemas.microsoft.com/office/word/2010/wordprocessingShape" mc:Ignorable="w14 w15 wp14">
+  <w:abstractNum w:abstractNumId="0">
+    <w:nsid w:val="234838E4"/>
+    <w:multiLevelType w:val="hybridMultilevel"/>
+    <w:tmpl w:val="63AAE890"/>
+    <w:lvl w:ilvl="0" w:tplc="04090001">
+      <w:start w:val="1"/>
+      <w:numFmt w:val="bullet"/>
+      <w:lvlText w:val=""/>
+      <w:lvlJc w:val="left"/>
+      <w:pPr>
+        <w:ind w:left="720" w:hanging="360"/>
+      </w:pPr>
+      <w:rPr>
+        <w:rFonts w:ascii="Symbol" w:hAnsi="Symbol" w:hint="default"/>
+      </w:rPr>
+    </w:lvl>
+    <w:lvl w:ilvl="1" w:tplc="04090003" w:tentative="1">
+      <w:start w:val="1"/>
+      <w:numFmt w:val="bullet"/>
+      <w:lvlText w:val="o"/>
+      <w:lvlJc w:val="left"/>
+      <w:pPr>
+        <w:ind w:left="1440" w:hanging="360"/>
+      </w:pPr>
+      <w:rPr>
+        <w:rFonts w:ascii="Courier New" w:hAnsi="Courier New" w:cs="Courier New" w:hint="default"/>
+      </w:rPr>
+    </w:lvl>
+    <w:lvl w:ilvl="2" w:tplc="04090005" w:tentative="1">
+      <w:start w:val="1"/>
+      <w:numFmt w:val="bullet"/>
+      <w:lvlText w:val=""/>
+      <w:lvlJc w:val="left"/>
+      <w:pPr>
+        <w:ind w:left="2160" w:hanging="360"/>
+      </w:pPr>
+      <w:rPr>
+        <w:rFonts w:ascii="Wingdings" w:hAnsi="Wingdings" w:hint="default"/>
+      </w:rPr>
+    </w:lvl>
+    <w:lvl w:ilvl="3" w:tplc="04090001" w:tentative="1">
+      <w:start w:val="1"/>
+      <w:numFmt w:val="bullet"/>
+      <w:lvlText w:val=""/>
+      <w:lvlJc w:val="left"/>
+      <w:pPr>
+        <w:ind w:left="2880" w:hanging="360"/>
+      </w:pPr>
+      <w:rPr>
+        <w:rFonts w:ascii="Symbol" w:hAnsi="Symbol" w:hint="default"/>
+      </w:rPr>
+    </w:lvl>
+    <w:lvl w:ilvl="4" w:tplc="04090003" w:tentative="1">
+      <w:start w:val="1"/>
+      <w:numFmt w:val="bullet"/>
+      <w:lvlText w:val="o"/>
+      <w:lvlJc w:val="left"/>
+      <w:pPr>
+        <w:ind w:left="3600" w:hanging="360"/>
+      </w:pPr>
+      <w:rPr>
+        <w:rFonts w:ascii="Courier New" w:hAnsi="Courier New" w:cs="Courier New" w:hint="default"/>
+      </w:rPr>
+    </w:lvl>
+    <w:lvl w:ilvl="5" w:tplc="04090005" w:tentative="1">
+      <w:start w:val="1"/>
+      <w:numFmt w:val="bullet"/>
+      <w:lvlText w:val=""/>
+      <w:lvlJc w:val="left"/>
+      <w:pPr>
+        <w:ind w:left="4320" w:hanging="360"/>
+      </w:pPr>
+      <w:rPr>
+        <w:rFonts w:ascii="Wingdings" w:hAnsi="Wingdings" w:hint="default"/>
+      </w:rPr>
+    </w:lvl>
+    <w:lvl w:ilvl="6" w:tplc="04090001" w:tentative="1">
+      <w:start w:val="1"/>
+      <w:numFmt w:val="bullet"/>
+      <w:lvlText w:val=""/>
+      <w:lvlJc w:val="left"/>
+      <w:pPr>
+        <w:ind w:left="5040" w:hanging="360"/>
+      </w:pPr>
+      <w:rPr>
+        <w:rFonts w:ascii="Symbol" w:hAnsi="Symbol" w:hint="default"/>
+      </w:rPr>
+    </w:lvl>
+    <w:lvl w:ilvl="7" w:tplc="04090003" w:tentative="1">
+      <w:start w:val="1"/>
+      <w:numFmt w:val="bullet"/>
+      <w:lvlText w:val="o"/>
+      <w:lvlJc w:val="left"/>
+      <w:pPr>
+        <w:ind w:left="5760" w:hanging="360"/>
+      </w:pPr>
+      <w:rPr>
+        <w:rFonts w:ascii="Courier New" w:hAnsi="Courier New" w:cs="Courier New" w:hint="default"/>
+      </w:rPr>
+    </w:lvl>
+    <w:lvl w:ilvl="8" w:tplc="04090005" w:tentative="1">
+      <w:start w:val="1"/>
+      <w:numFmt w:val="bullet"/>
+      <w:lvlText w:val=""/>
+      <w:lvlJc w:val="left"/>
+      <w:pPr>
+        <w:ind w:left="6480" w:hanging="360"/>
+      </w:pPr>
+      <w:rPr>
+        <w:rFonts w:ascii="Wingdings" w:hAnsi="Wingdings" w:hint="default"/>
+      </w:rPr>
+    </w:lvl>
+  </w:abstractNum>
+  <w:abstractNum w:abstractNumId="1">
     <w:nsid w:val="51AE44FF"/>
     <w:multiLevelType w:val="hybridMultilevel"/>
     <w:tmpl w:val="355A413E"/>
@@ -1317,14 +1568,17 @@
       </w:rPr>
     </w:lvl>
   </w:abstractNum>
-  <w:num w:numId="1" w16cid:durableId="2023390943">
+  <w:num w:numId="1">
+    <w:abstractNumId w:val="1"/>
+  </w:num>
+  <w:num w:numId="2">
     <w:abstractNumId w:val="0"/>
   </w:num>
 </w:numbering>
 </file>
 
 <file path=word/people.xml><?xml version="1.0" encoding="utf-8"?>
-<w15:people xmlns:wpc="http://schemas.microsoft.com/office/word/2010/wordprocessingCanvas" xmlns:cx="http://schemas.microsoft.com/office/drawing/2014/chartex" xmlns:cx1="http://schemas.microsoft.com/office/drawing/2015/9/8/chartex" xmlns:cx2="http://schemas.microsoft.com/office/drawing/2015/10/21/chartex" xmlns:cx3="http://schemas.microsoft.com/office/drawing/2016/5/9/chartex" xmlns:cx4="http://schemas.microsoft.com/office/drawing/2016/5/10/chartex" xmlns:cx5="http://schemas.microsoft.com/office/drawing/2016/5/11/chartex" xmlns:cx6="http://schemas.microsoft.com/office/drawing/2016/5/12/chartex" xmlns:cx7="http://schemas.microsoft.com/office/drawing/2016/5/13/chartex" xmlns:cx8="http://schemas.microsoft.com/office/drawing/2016/5/14/chartex" xmlns:mc="http://schemas.openxmlformats.org/markup-compatibility/2006" xmlns:aink="http://schemas.microsoft.com/office/drawing/2016/ink" xmlns:am3d="http://schemas.microsoft.com/office/drawing/2017/model3d" xmlns:o="urn:schemas-microsoft-com:office:office" xmlns:oel="http://schemas.microsoft.com/office/2019/extlst" xmlns:r="http://schemas.openxmlformats.org/officeDocument/2006/relationships" xmlns:m="http://schemas.openxmlformats.org/officeDocument/2006/math" xmlns:v="urn:schemas-microsoft-com:vml" xmlns:wp14="http://schemas.microsoft.com/office/word/2010/wordprocessingDrawing" xmlns:wp="http://schemas.openxmlformats.org/drawingml/2006/wordprocessingDrawing" xmlns:w10="urn:schemas-microsoft-com:office:word" xmlns:w="http://schemas.openxmlformats.org/wordprocessingml/2006/main" xmlns:w14="http://schemas.microsoft.com/office/word/2010/wordml" xmlns:w15="http://schemas.microsoft.com/office/word/2012/wordml" xmlns:w16cex="http://schemas.microsoft.com/office/word/2018/wordml/cex" xmlns:w16cid="http://schemas.microsoft.com/office/word/2016/wordml/cid" xmlns:w16="http://schemas.microsoft.com/office/word/2018/wordml" xmlns:w16du="http://schemas.microsoft.com/office/word/2023/wordml/word16du" xmlns:w16sdtdh="http://schemas.microsoft.com/office/word/2020/wordml/sdtdatahash" xmlns:w16se="http://schemas.microsoft.com/office/word/2015/wordml/symex" xmlns:wpg="http://schemas.microsoft.com/office/word/2010/wordprocessingGroup" xmlns:wpi="http://schemas.microsoft.com/office/word/2010/wordprocessingInk" xmlns:wne="http://schemas.microsoft.com/office/word/2006/wordml" xmlns:wps="http://schemas.microsoft.com/office/word/2010/wordprocessingShape" mc:Ignorable="w14 w15 w16se w16cid w16 w16cex w16sdtdh w16du wp14">
+<w15:people xmlns:wpc="http://schemas.microsoft.com/office/word/2010/wordprocessingCanvas" xmlns:mc="http://schemas.openxmlformats.org/markup-compatibility/2006" xmlns:o="urn:schemas-microsoft-com:office:office" xmlns:r="http://schemas.openxmlformats.org/officeDocument/2006/relationships" xmlns:m="http://schemas.openxmlformats.org/officeDocument/2006/math" xmlns:v="urn:schemas-microsoft-com:vml" xmlns:wp14="http://schemas.microsoft.com/office/word/2010/wordprocessingDrawing" xmlns:wp="http://schemas.openxmlformats.org/drawingml/2006/wordprocessingDrawing" xmlns:w10="urn:schemas-microsoft-com:office:word" xmlns:w="http://schemas.openxmlformats.org/wordprocessingml/2006/main" xmlns:w14="http://schemas.microsoft.com/office/word/2010/wordml" xmlns:w15="http://schemas.microsoft.com/office/word/2012/wordml" xmlns:wpg="http://schemas.microsoft.com/office/word/2010/wordprocessingGroup" xmlns:wpi="http://schemas.microsoft.com/office/word/2010/wordprocessingInk" xmlns:wne="http://schemas.microsoft.com/office/word/2006/wordml" xmlns:wps="http://schemas.microsoft.com/office/word/2010/wordprocessingShape" mc:Ignorable="w14 w15 wp14">
   <w15:person w15:author="Pedro Armas">
     <w15:presenceInfo w15:providerId="Windows Live" w15:userId="a665e30787f7f555"/>
   </w15:person>
@@ -1332,7 +1586,7 @@
 </file>
 
 <file path=word/styles.xml><?xml version="1.0" encoding="utf-8"?>
-<w:styles xmlns:mc="http://schemas.openxmlformats.org/markup-compatibility/2006" xmlns:r="http://schemas.openxmlformats.org/officeDocument/2006/relationships" xmlns:w="http://schemas.openxmlformats.org/wordprocessingml/2006/main" xmlns:w14="http://schemas.microsoft.com/office/word/2010/wordml" xmlns:w15="http://schemas.microsoft.com/office/word/2012/wordml" xmlns:w16cex="http://schemas.microsoft.com/office/word/2018/wordml/cex" xmlns:w16cid="http://schemas.microsoft.com/office/word/2016/wordml/cid" xmlns:w16="http://schemas.microsoft.com/office/word/2018/wordml" xmlns:w16du="http://schemas.microsoft.com/office/word/2023/wordml/word16du" xmlns:w16sdtdh="http://schemas.microsoft.com/office/word/2020/wordml/sdtdatahash" xmlns:w16se="http://schemas.microsoft.com/office/word/2015/wordml/symex" mc:Ignorable="w14 w15 w16se w16cid w16 w16cex w16sdtdh w16du">
+<w:styles xmlns:mc="http://schemas.openxmlformats.org/markup-compatibility/2006" xmlns:r="http://schemas.openxmlformats.org/officeDocument/2006/relationships" xmlns:w="http://schemas.openxmlformats.org/wordprocessingml/2006/main" xmlns:w14="http://schemas.microsoft.com/office/word/2010/wordml" xmlns:w15="http://schemas.microsoft.com/office/word/2012/wordml" mc:Ignorable="w14 w15">
   <w:docDefaults>
     <w:rPrDefault>
       <w:rPr>
@@ -1348,7 +1602,7 @@
       </w:pPr>
     </w:pPrDefault>
   </w:docDefaults>
-  <w:latentStyles w:defLockedState="0" w:defUIPriority="99" w:defSemiHidden="0" w:defUnhideWhenUsed="0" w:defQFormat="0" w:count="376">
+  <w:latentStyles w:defLockedState="0" w:defUIPriority="99" w:defSemiHidden="0" w:defUnhideWhenUsed="0" w:defQFormat="0" w:count="371">
     <w:lsdException w:name="Normal" w:uiPriority="0" w:qFormat="1"/>
     <w:lsdException w:name="heading 1" w:uiPriority="9" w:qFormat="1"/>
     <w:lsdException w:name="heading 2" w:semiHidden="1" w:uiPriority="9" w:unhideWhenUsed="1" w:qFormat="1"/>
@@ -1720,11 +1974,6 @@
     <w:lsdException w:name="List Table 5 Dark Accent 6" w:uiPriority="50"/>
     <w:lsdException w:name="List Table 6 Colorful Accent 6" w:uiPriority="51"/>
     <w:lsdException w:name="List Table 7 Colorful Accent 6" w:uiPriority="52"/>
-    <w:lsdException w:name="Mention" w:semiHidden="1" w:unhideWhenUsed="1"/>
-    <w:lsdException w:name="Smart Hyperlink" w:semiHidden="1" w:unhideWhenUsed="1"/>
-    <w:lsdException w:name="Hashtag" w:semiHidden="1" w:unhideWhenUsed="1"/>
-    <w:lsdException w:name="Unresolved Mention" w:semiHidden="1" w:unhideWhenUsed="1"/>
-    <w:lsdException w:name="Smart Link" w:semiHidden="1" w:unhideWhenUsed="1"/>
   </w:latentStyles>
   <w:style w:type="paragraph" w:default="1" w:styleId="Normal">
     <w:name w:val="Normal"/>

</xml_diff>

<commit_message>
Se agrego el nombre (José Aceituno) y el cargo (Programador)
</commit_message>
<xml_diff>
--- a/Proyecto-PixelGameStore.IN5AM.Fila#1.docx
+++ b/Proyecto-PixelGameStore.IN5AM.Fila#1.docx
@@ -1,6 +1,6 @@
 
 <file path=word/document.xml><?xml version="1.0" encoding="utf-8"?>
-<w:document xmlns:wpc="http://schemas.microsoft.com/office/word/2010/wordprocessingCanvas" xmlns:cx="http://schemas.microsoft.com/office/drawing/2014/chartex" xmlns:cx1="http://schemas.microsoft.com/office/drawing/2015/9/8/chartex" xmlns:cx2="http://schemas.microsoft.com/office/drawing/2015/10/21/chartex" xmlns:cx3="http://schemas.microsoft.com/office/drawing/2016/5/9/chartex" xmlns:cx4="http://schemas.microsoft.com/office/drawing/2016/5/10/chartex" xmlns:cx5="http://schemas.microsoft.com/office/drawing/2016/5/11/chartex" xmlns:cx6="http://schemas.microsoft.com/office/drawing/2016/5/12/chartex" xmlns:cx7="http://schemas.microsoft.com/office/drawing/2016/5/13/chartex" xmlns:cx8="http://schemas.microsoft.com/office/drawing/2016/5/14/chartex" xmlns:mc="http://schemas.openxmlformats.org/markup-compatibility/2006" xmlns:aink="http://schemas.microsoft.com/office/drawing/2016/ink" xmlns:am3d="http://schemas.microsoft.com/office/drawing/2017/model3d" xmlns:o="urn:schemas-microsoft-com:office:office" xmlns:oel="http://schemas.microsoft.com/office/2019/extlst" xmlns:r="http://schemas.openxmlformats.org/officeDocument/2006/relationships" xmlns:m="http://schemas.openxmlformats.org/officeDocument/2006/math" xmlns:v="urn:schemas-microsoft-com:vml" xmlns:wp14="http://schemas.microsoft.com/office/word/2010/wordprocessingDrawing" xmlns:wp="http://schemas.openxmlformats.org/drawingml/2006/wordprocessingDrawing" xmlns:w10="urn:schemas-microsoft-com:office:word" xmlns:w="http://schemas.openxmlformats.org/wordprocessingml/2006/main" xmlns:w14="http://schemas.microsoft.com/office/word/2010/wordml" xmlns:w15="http://schemas.microsoft.com/office/word/2012/wordml" xmlns:w16cex="http://schemas.microsoft.com/office/word/2018/wordml/cex" xmlns:w16cid="http://schemas.microsoft.com/office/word/2016/wordml/cid" xmlns:w16="http://schemas.microsoft.com/office/word/2018/wordml" xmlns:w16du="http://schemas.microsoft.com/office/word/2023/wordml/word16du" xmlns:w16sdtdh="http://schemas.microsoft.com/office/word/2020/wordml/sdtdatahash" xmlns:w16se="http://schemas.microsoft.com/office/word/2015/wordml/symex" xmlns:wpg="http://schemas.microsoft.com/office/word/2010/wordprocessingGroup" xmlns:wpi="http://schemas.microsoft.com/office/word/2010/wordprocessingInk" xmlns:wne="http://schemas.microsoft.com/office/word/2006/wordml" xmlns:wps="http://schemas.microsoft.com/office/word/2010/wordprocessingShape" mc:Ignorable="w14 w15 w16se w16cid w16 w16cex w16sdtdh w16du wp14">
+<w:document xmlns:wpc="http://schemas.microsoft.com/office/word/2010/wordprocessingCanvas" xmlns:mc="http://schemas.openxmlformats.org/markup-compatibility/2006" xmlns:o="urn:schemas-microsoft-com:office:office" xmlns:r="http://schemas.openxmlformats.org/officeDocument/2006/relationships" xmlns:m="http://schemas.openxmlformats.org/officeDocument/2006/math" xmlns:v="urn:schemas-microsoft-com:vml" xmlns:wp14="http://schemas.microsoft.com/office/word/2010/wordprocessingDrawing" xmlns:wp="http://schemas.openxmlformats.org/drawingml/2006/wordprocessingDrawing" xmlns:w10="urn:schemas-microsoft-com:office:word" xmlns:w="http://schemas.openxmlformats.org/wordprocessingml/2006/main" xmlns:w14="http://schemas.microsoft.com/office/word/2010/wordml" xmlns:w15="http://schemas.microsoft.com/office/word/2012/wordml" xmlns:wpg="http://schemas.microsoft.com/office/word/2010/wordprocessingGroup" xmlns:wpi="http://schemas.microsoft.com/office/word/2010/wordprocessingInk" xmlns:wne="http://schemas.microsoft.com/office/word/2006/wordml" xmlns:wps="http://schemas.microsoft.com/office/word/2010/wordprocessingShape" xmlns:a="http://schemas.openxmlformats.org/drawingml/2006/main" xmlns:pic="http://schemas.openxmlformats.org/drawingml/2006/picture" xmlns:a14="http://schemas.microsoft.com/office/drawing/2010/main" mc:Ignorable="w14 w15 wp14">
   <w:body>
     <w:p>
       <w:pPr>
@@ -45,7 +45,7 @@
                     </pic:cNvPicPr>
                   </pic:nvPicPr>
                   <pic:blipFill>
-                    <a:blip r:embed="rId11" cstate="print">
+                    <a:blip r:embed="rId9" cstate="print">
                       <a:extLst>
                         <a:ext uri="{28A0092B-C50C-407E-A947-70E740481C1C}">
                           <a14:useLocalDpi xmlns:a14="http://schemas.microsoft.com/office/drawing/2010/main" val="0"/>
@@ -298,7 +298,7 @@
       </w:pPr>
       <w:r>
         <w:rPr>
-          <w:rFonts w:ascii="Arial" w:eastAsia="MS Mincho" w:hAnsi="Arial" w:cs="Arial"/>
+          <w:rFonts w:ascii="Arial" w:hAnsi="Arial" w:eastAsia="MS Mincho" w:cs="Arial"/>
           <w:b/>
           <w:sz w:val="40"/>
         </w:rPr>
@@ -574,17 +574,8 @@
           <w:rFonts w:ascii="Arial" w:hAnsi="Arial" w:cs="Arial"/>
           <w:sz w:val="24"/>
         </w:rPr>
-        <w:t xml:space="preserve"> </w:t>
-      </w:r>
-      <w:proofErr w:type="gramStart"/>
-      <w:r>
-        <w:rPr>
-          <w:rFonts w:ascii="Arial" w:hAnsi="Arial" w:cs="Arial"/>
-          <w:sz w:val="24"/>
-        </w:rPr>
-        <w:t>Junio</w:t>
-      </w:r>
-      <w:proofErr w:type="gramEnd"/>
+        <w:t xml:space="preserve"> Junio</w:t>
+      </w:r>
       <w:r>
         <w:rPr>
           <w:rFonts w:ascii="Arial" w:hAnsi="Arial" w:cs="Arial"/>
@@ -614,7 +605,7 @@
           <w:sz w:val="24"/>
         </w:rPr>
         <w:sectPr>
-          <w:pgSz w:w="12240" w:h="15840"/>
+          <w:pgSz w:w="12240" w:h="15840" w:orient="portrait"/>
           <w:pgMar w:top="1417" w:right="1701" w:bottom="1417" w:left="1701" w:header="708" w:footer="708" w:gutter="0"/>
           <w:cols w:space="708"/>
           <w:docGrid w:linePitch="360"/>
@@ -627,12 +618,11 @@
         </w:rPr>
         <w:br w:type="page"/>
       </w:r>
-      <w:commentRangeEnd w:id="3"/>
-    </w:p>
-    <w:p>
-      <w:pPr>
-        <w:rPr>
-          <w:rFonts w:ascii="Arial" w:eastAsiaTheme="minorHAnsi" w:hAnsi="Arial" w:cs="Arial"/>
+    </w:p>
+    <w:p>
+      <w:pPr>
+        <w:rPr>
+          <w:rFonts w:ascii="Arial" w:hAnsi="Arial" w:cs="Arial" w:eastAsiaTheme="minorHAnsi"/>
           <w:b/>
           <w:bCs/>
           <w:i/>
@@ -644,7 +634,7 @@
       </w:pPr>
       <w:r>
         <w:rPr>
-          <w:rFonts w:ascii="Arial" w:eastAsiaTheme="minorHAnsi" w:hAnsi="Arial" w:cs="Arial"/>
+          <w:rFonts w:ascii="Arial" w:hAnsi="Arial" w:cs="Arial" w:eastAsiaTheme="minorHAnsi"/>
           <w:b/>
           <w:bCs/>
           <w:i/>
@@ -656,6 +646,7 @@
         <w:lastRenderedPageBreak/>
         <w:t>Listado de Integrantes</w:t>
       </w:r>
+      <w:commentRangeEnd w:id="3"/>
       <w:r>
         <w:rPr>
           <w:rStyle w:val="Refdecomentario"/>
@@ -671,17 +662,116 @@
     </w:p>
     <w:p>
       <w:pPr>
-        <w:rPr>
-          <w:rFonts w:ascii="Arial" w:eastAsiaTheme="minorHAnsi" w:hAnsi="Arial" w:cs="Arial"/>
+        <w:pStyle w:val="Prrafodelista"/>
+        <w:numPr>
+          <w:ilvl w:val="0"/>
+          <w:numId w:val="2"/>
+        </w:numPr>
+        <w:rPr>
+          <w:rFonts w:ascii="Arial" w:hAnsi="Arial" w:cs="Arial" w:eastAsiaTheme="minorHAnsi"/>
           <w:noProof/>
           <w:sz w:val="24"/>
         </w:rPr>
       </w:pPr>
-    </w:p>
-    <w:p>
-      <w:pPr>
-        <w:rPr>
-          <w:rFonts w:ascii="Arial" w:eastAsiaTheme="minorHAnsi" w:hAnsi="Arial" w:cs="Arial"/>
+      <w:r>
+        <w:rPr>
+          <w:rFonts w:ascii="Arial" w:hAnsi="Arial" w:cs="Arial" w:eastAsiaTheme="minorHAnsi"/>
+          <w:noProof/>
+          <w:sz w:val="24"/>
+        </w:rPr>
+        <w:t>Kevin Omar Castillo Calderón – Scrum master</w:t>
+      </w:r>
+    </w:p>
+    <w:p>
+      <w:pPr>
+        <w:pStyle w:val="Prrafodelista"/>
+        <w:numPr>
+          <w:ilvl w:val="0"/>
+          <w:numId w:val="2"/>
+        </w:numPr>
+        <w:rPr>
+          <w:rFonts w:ascii="Arial" w:hAnsi="Arial" w:cs="Arial" w:eastAsiaTheme="minorHAnsi"/>
+          <w:noProof/>
+          <w:sz w:val="24"/>
+        </w:rPr>
+      </w:pPr>
+      <w:r>
+        <w:rPr>
+          <w:rFonts w:ascii="Arial" w:hAnsi="Arial" w:cs="Arial" w:eastAsiaTheme="minorHAnsi"/>
+          <w:noProof/>
+          <w:sz w:val="24"/>
+        </w:rPr>
+        <w:t xml:space="preserve">Miguel Angel Bautista Garcìa </w:t>
+      </w:r>
+      <w:r>
+        <w:rPr>
+          <w:rFonts w:ascii="Arial" w:hAnsi="Arial" w:cs="Arial" w:eastAsiaTheme="minorHAnsi"/>
+          <w:noProof/>
+          <w:sz w:val="24"/>
+        </w:rPr>
+        <w:t>–</w:t>
+      </w:r>
+      <w:r>
+        <w:rPr>
+          <w:rFonts w:ascii="Arial" w:hAnsi="Arial" w:cs="Arial" w:eastAsiaTheme="minorHAnsi"/>
+          <w:noProof/>
+          <w:sz w:val="24"/>
+        </w:rPr>
+        <w:t xml:space="preserve"> Programador</w:t>
+      </w:r>
+    </w:p>
+    <w:p>
+      <w:pPr>
+        <w:pStyle w:val="Prrafodelista"/>
+        <w:numPr>
+          <w:ilvl w:val="0"/>
+          <w:numId w:val="2"/>
+        </w:numPr>
+        <w:rPr>
+          <w:rFonts w:ascii="Arial" w:hAnsi="Arial" w:eastAsia="Calibri" w:cs="Arial" w:eastAsiaTheme="minorAscii"/>
+          <w:noProof/>
+          <w:sz w:val="24"/>
+          <w:szCs w:val="24"/>
+        </w:rPr>
+      </w:pPr>
+      <w:r>
+        <w:rPr>
+          <w:rFonts w:ascii="Arial" w:hAnsi="Arial" w:eastAsia="Calibri" w:cs="Arial" w:eastAsiaTheme="minorAscii"/>
+          <w:noProof/>
+          <w:sz w:val="24"/>
+          <w:szCs w:val="24"/>
+        </w:rPr>
+        <w:t xml:space="preserve">Julio Rene Alvarado Herrera – Programador </w:t>
+      </w:r>
+    </w:p>
+    <w:p>
+      <w:pPr>
+        <w:pStyle w:val="Prrafodelista"/>
+        <w:numPr>
+          <w:ilvl w:val="0"/>
+          <w:numId w:val="2"/>
+        </w:numPr>
+        <w:rPr>
+          <w:rFonts w:ascii="Arial" w:hAnsi="Arial" w:eastAsia="Calibri" w:cs="Arial" w:eastAsiaTheme="minorAscii"/>
+          <w:noProof/>
+          <w:sz w:val="24"/>
+          <w:szCs w:val="24"/>
+        </w:rPr>
+      </w:pPr>
+      <w:r>
+        <w:rPr>
+          <w:rFonts w:ascii="Arial" w:hAnsi="Arial" w:eastAsia="Calibri" w:cs="Arial" w:eastAsiaTheme="minorAscii"/>
+          <w:noProof/>
+          <w:sz w:val="24"/>
+          <w:szCs w:val="24"/>
+        </w:rPr>
+        <w:t>José Daniel Aceituno Martínez - Programador</w:t>
+      </w:r>
+    </w:p>
+    <w:p>
+      <w:pPr>
+        <w:rPr>
+          <w:rFonts w:ascii="Arial" w:hAnsi="Arial" w:cs="Arial" w:eastAsiaTheme="minorHAnsi"/>
           <w:sz w:val="24"/>
           <w:u w:val="single"/>
         </w:rPr>
@@ -690,183 +780,183 @@
     <w:p>
       <w:pPr>
         <w:rPr>
-          <w:rFonts w:ascii="Arial" w:eastAsiaTheme="minorHAnsi" w:hAnsi="Arial" w:cs="Arial"/>
-          <w:sz w:val="24"/>
-        </w:rPr>
-      </w:pPr>
-    </w:p>
-    <w:p>
-      <w:pPr>
-        <w:rPr>
-          <w:rFonts w:ascii="Arial" w:eastAsiaTheme="minorHAnsi" w:hAnsi="Arial" w:cs="Arial"/>
-          <w:sz w:val="24"/>
-        </w:rPr>
-      </w:pPr>
-    </w:p>
-    <w:p>
-      <w:pPr>
-        <w:rPr>
-          <w:rFonts w:ascii="Arial" w:eastAsiaTheme="minorHAnsi" w:hAnsi="Arial" w:cs="Arial"/>
-          <w:sz w:val="24"/>
-        </w:rPr>
-      </w:pPr>
-    </w:p>
-    <w:p>
-      <w:pPr>
-        <w:rPr>
-          <w:rFonts w:ascii="Arial" w:eastAsiaTheme="minorHAnsi" w:hAnsi="Arial" w:cs="Arial"/>
-          <w:sz w:val="24"/>
-        </w:rPr>
-      </w:pPr>
-    </w:p>
-    <w:p>
-      <w:pPr>
-        <w:rPr>
-          <w:rFonts w:ascii="Arial" w:eastAsiaTheme="minorHAnsi" w:hAnsi="Arial" w:cs="Arial"/>
-          <w:sz w:val="24"/>
-        </w:rPr>
-      </w:pPr>
-    </w:p>
-    <w:p>
-      <w:pPr>
-        <w:rPr>
-          <w:rFonts w:ascii="Arial" w:eastAsiaTheme="minorHAnsi" w:hAnsi="Arial" w:cs="Arial"/>
-          <w:sz w:val="24"/>
-        </w:rPr>
-      </w:pPr>
-    </w:p>
-    <w:p>
-      <w:pPr>
-        <w:rPr>
-          <w:rFonts w:ascii="Arial" w:eastAsiaTheme="minorHAnsi" w:hAnsi="Arial" w:cs="Arial"/>
-          <w:sz w:val="24"/>
-        </w:rPr>
-      </w:pPr>
-    </w:p>
-    <w:p>
-      <w:pPr>
-        <w:rPr>
-          <w:rFonts w:ascii="Arial" w:eastAsiaTheme="minorHAnsi" w:hAnsi="Arial" w:cs="Arial"/>
-          <w:sz w:val="24"/>
-        </w:rPr>
-      </w:pPr>
-    </w:p>
-    <w:p>
-      <w:pPr>
-        <w:rPr>
-          <w:rFonts w:ascii="Arial" w:eastAsiaTheme="minorHAnsi" w:hAnsi="Arial" w:cs="Arial"/>
-          <w:sz w:val="24"/>
-        </w:rPr>
-      </w:pPr>
-    </w:p>
-    <w:p>
-      <w:pPr>
-        <w:rPr>
-          <w:rFonts w:ascii="Arial" w:eastAsiaTheme="minorHAnsi" w:hAnsi="Arial" w:cs="Arial"/>
-          <w:sz w:val="24"/>
-        </w:rPr>
-      </w:pPr>
-    </w:p>
-    <w:p>
-      <w:pPr>
-        <w:rPr>
-          <w:rFonts w:ascii="Arial" w:eastAsiaTheme="minorHAnsi" w:hAnsi="Arial" w:cs="Arial"/>
-          <w:sz w:val="24"/>
-        </w:rPr>
-      </w:pPr>
-    </w:p>
-    <w:p>
-      <w:pPr>
-        <w:rPr>
-          <w:rFonts w:ascii="Arial" w:eastAsiaTheme="minorHAnsi" w:hAnsi="Arial" w:cs="Arial"/>
-          <w:sz w:val="24"/>
-        </w:rPr>
-      </w:pPr>
-    </w:p>
-    <w:p>
-      <w:pPr>
-        <w:rPr>
-          <w:rFonts w:ascii="Arial" w:eastAsiaTheme="minorHAnsi" w:hAnsi="Arial" w:cs="Arial"/>
-          <w:sz w:val="24"/>
-        </w:rPr>
-      </w:pPr>
-    </w:p>
-    <w:p>
-      <w:pPr>
-        <w:rPr>
-          <w:rFonts w:ascii="Arial" w:eastAsiaTheme="minorHAnsi" w:hAnsi="Arial" w:cs="Arial"/>
-          <w:sz w:val="24"/>
-        </w:rPr>
-      </w:pPr>
-    </w:p>
-    <w:p>
-      <w:pPr>
-        <w:rPr>
-          <w:rFonts w:ascii="Arial" w:eastAsiaTheme="minorHAnsi" w:hAnsi="Arial" w:cs="Arial"/>
-          <w:sz w:val="24"/>
-        </w:rPr>
-      </w:pPr>
-    </w:p>
-    <w:p>
-      <w:pPr>
-        <w:rPr>
-          <w:rFonts w:ascii="Arial" w:eastAsiaTheme="minorHAnsi" w:hAnsi="Arial" w:cs="Arial"/>
-          <w:sz w:val="24"/>
-        </w:rPr>
-      </w:pPr>
-    </w:p>
-    <w:p>
-      <w:pPr>
-        <w:rPr>
-          <w:rFonts w:ascii="Arial" w:eastAsiaTheme="minorHAnsi" w:hAnsi="Arial" w:cs="Arial"/>
-          <w:sz w:val="24"/>
-        </w:rPr>
-      </w:pPr>
-    </w:p>
-    <w:p>
-      <w:pPr>
-        <w:rPr>
-          <w:rFonts w:ascii="Arial" w:eastAsiaTheme="minorHAnsi" w:hAnsi="Arial" w:cs="Arial"/>
-          <w:sz w:val="24"/>
-        </w:rPr>
-      </w:pPr>
-    </w:p>
-    <w:p>
-      <w:pPr>
-        <w:rPr>
-          <w:rFonts w:ascii="Arial" w:eastAsiaTheme="minorHAnsi" w:hAnsi="Arial" w:cs="Arial"/>
-          <w:sz w:val="24"/>
-        </w:rPr>
-      </w:pPr>
-    </w:p>
-    <w:p>
-      <w:pPr>
-        <w:rPr>
-          <w:rFonts w:ascii="Arial" w:eastAsiaTheme="minorHAnsi" w:hAnsi="Arial" w:cs="Arial"/>
-          <w:sz w:val="24"/>
-        </w:rPr>
-      </w:pPr>
-    </w:p>
-    <w:p>
-      <w:pPr>
-        <w:rPr>
-          <w:rFonts w:ascii="Arial" w:eastAsiaTheme="minorHAnsi" w:hAnsi="Arial" w:cs="Arial"/>
-          <w:sz w:val="24"/>
-        </w:rPr>
-      </w:pPr>
-    </w:p>
-    <w:p>
-      <w:pPr>
-        <w:rPr>
-          <w:rFonts w:ascii="Arial" w:eastAsiaTheme="minorHAnsi" w:hAnsi="Arial" w:cs="Arial"/>
-          <w:sz w:val="24"/>
-        </w:rPr>
-      </w:pPr>
-    </w:p>
-    <w:p>
-      <w:pPr>
-        <w:rPr>
-          <w:rFonts w:ascii="Arial" w:eastAsiaTheme="minorHAnsi" w:hAnsi="Arial" w:cs="Arial"/>
+          <w:rFonts w:ascii="Arial" w:hAnsi="Arial" w:cs="Arial" w:eastAsiaTheme="minorHAnsi"/>
+          <w:sz w:val="24"/>
+        </w:rPr>
+      </w:pPr>
+    </w:p>
+    <w:p>
+      <w:pPr>
+        <w:rPr>
+          <w:rFonts w:ascii="Arial" w:hAnsi="Arial" w:cs="Arial" w:eastAsiaTheme="minorHAnsi"/>
+          <w:sz w:val="24"/>
+        </w:rPr>
+      </w:pPr>
+    </w:p>
+    <w:p>
+      <w:pPr>
+        <w:rPr>
+          <w:rFonts w:ascii="Arial" w:hAnsi="Arial" w:cs="Arial" w:eastAsiaTheme="minorHAnsi"/>
+          <w:sz w:val="24"/>
+        </w:rPr>
+      </w:pPr>
+    </w:p>
+    <w:p>
+      <w:pPr>
+        <w:rPr>
+          <w:rFonts w:ascii="Arial" w:hAnsi="Arial" w:cs="Arial" w:eastAsiaTheme="minorHAnsi"/>
+          <w:sz w:val="24"/>
+        </w:rPr>
+      </w:pPr>
+    </w:p>
+    <w:p>
+      <w:pPr>
+        <w:rPr>
+          <w:rFonts w:ascii="Arial" w:hAnsi="Arial" w:cs="Arial" w:eastAsiaTheme="minorHAnsi"/>
+          <w:sz w:val="24"/>
+        </w:rPr>
+      </w:pPr>
+    </w:p>
+    <w:p>
+      <w:pPr>
+        <w:rPr>
+          <w:rFonts w:ascii="Arial" w:hAnsi="Arial" w:cs="Arial" w:eastAsiaTheme="minorHAnsi"/>
+          <w:sz w:val="24"/>
+        </w:rPr>
+      </w:pPr>
+    </w:p>
+    <w:p>
+      <w:pPr>
+        <w:rPr>
+          <w:rFonts w:ascii="Arial" w:hAnsi="Arial" w:cs="Arial" w:eastAsiaTheme="minorHAnsi"/>
+          <w:sz w:val="24"/>
+        </w:rPr>
+      </w:pPr>
+    </w:p>
+    <w:p>
+      <w:pPr>
+        <w:rPr>
+          <w:rFonts w:ascii="Arial" w:hAnsi="Arial" w:cs="Arial" w:eastAsiaTheme="minorHAnsi"/>
+          <w:sz w:val="24"/>
+        </w:rPr>
+      </w:pPr>
+    </w:p>
+    <w:p>
+      <w:pPr>
+        <w:rPr>
+          <w:rFonts w:ascii="Arial" w:hAnsi="Arial" w:cs="Arial" w:eastAsiaTheme="minorHAnsi"/>
+          <w:sz w:val="24"/>
+        </w:rPr>
+      </w:pPr>
+    </w:p>
+    <w:p>
+      <w:pPr>
+        <w:rPr>
+          <w:rFonts w:ascii="Arial" w:hAnsi="Arial" w:cs="Arial" w:eastAsiaTheme="minorHAnsi"/>
+          <w:sz w:val="24"/>
+        </w:rPr>
+      </w:pPr>
+    </w:p>
+    <w:p>
+      <w:pPr>
+        <w:rPr>
+          <w:rFonts w:ascii="Arial" w:hAnsi="Arial" w:cs="Arial" w:eastAsiaTheme="minorHAnsi"/>
+          <w:sz w:val="24"/>
+        </w:rPr>
+      </w:pPr>
+    </w:p>
+    <w:p>
+      <w:pPr>
+        <w:rPr>
+          <w:rFonts w:ascii="Arial" w:hAnsi="Arial" w:cs="Arial" w:eastAsiaTheme="minorHAnsi"/>
+          <w:sz w:val="24"/>
+        </w:rPr>
+      </w:pPr>
+    </w:p>
+    <w:p>
+      <w:pPr>
+        <w:rPr>
+          <w:rFonts w:ascii="Arial" w:hAnsi="Arial" w:cs="Arial" w:eastAsiaTheme="minorHAnsi"/>
+          <w:sz w:val="24"/>
+        </w:rPr>
+      </w:pPr>
+    </w:p>
+    <w:p>
+      <w:pPr>
+        <w:rPr>
+          <w:rFonts w:ascii="Arial" w:hAnsi="Arial" w:cs="Arial" w:eastAsiaTheme="minorHAnsi"/>
+          <w:sz w:val="24"/>
+        </w:rPr>
+      </w:pPr>
+    </w:p>
+    <w:p>
+      <w:pPr>
+        <w:rPr>
+          <w:rFonts w:ascii="Arial" w:hAnsi="Arial" w:cs="Arial" w:eastAsiaTheme="minorHAnsi"/>
+          <w:sz w:val="24"/>
+        </w:rPr>
+      </w:pPr>
+    </w:p>
+    <w:p>
+      <w:pPr>
+        <w:rPr>
+          <w:rFonts w:ascii="Arial" w:hAnsi="Arial" w:cs="Arial" w:eastAsiaTheme="minorHAnsi"/>
+          <w:sz w:val="24"/>
+        </w:rPr>
+      </w:pPr>
+    </w:p>
+    <w:p>
+      <w:pPr>
+        <w:rPr>
+          <w:rFonts w:ascii="Arial" w:hAnsi="Arial" w:cs="Arial" w:eastAsiaTheme="minorHAnsi"/>
+          <w:sz w:val="24"/>
+        </w:rPr>
+      </w:pPr>
+    </w:p>
+    <w:p>
+      <w:pPr>
+        <w:rPr>
+          <w:rFonts w:ascii="Arial" w:hAnsi="Arial" w:cs="Arial" w:eastAsiaTheme="minorHAnsi"/>
+          <w:sz w:val="24"/>
+        </w:rPr>
+      </w:pPr>
+    </w:p>
+    <w:p>
+      <w:pPr>
+        <w:rPr>
+          <w:rFonts w:ascii="Arial" w:hAnsi="Arial" w:cs="Arial" w:eastAsiaTheme="minorHAnsi"/>
+          <w:sz w:val="24"/>
+        </w:rPr>
+      </w:pPr>
+    </w:p>
+    <w:p>
+      <w:pPr>
+        <w:rPr>
+          <w:rFonts w:ascii="Arial" w:hAnsi="Arial" w:cs="Arial" w:eastAsiaTheme="minorHAnsi"/>
+          <w:sz w:val="24"/>
+        </w:rPr>
+      </w:pPr>
+    </w:p>
+    <w:p>
+      <w:pPr>
+        <w:rPr>
+          <w:rFonts w:ascii="Arial" w:hAnsi="Arial" w:cs="Arial" w:eastAsiaTheme="minorHAnsi"/>
+          <w:sz w:val="24"/>
+        </w:rPr>
+      </w:pPr>
+    </w:p>
+    <w:p>
+      <w:pPr>
+        <w:rPr>
+          <w:rFonts w:ascii="Arial" w:hAnsi="Arial" w:cs="Arial" w:eastAsiaTheme="minorHAnsi"/>
+          <w:sz w:val="24"/>
+        </w:rPr>
+      </w:pPr>
+    </w:p>
+    <w:p>
+      <w:pPr>
+        <w:rPr>
+          <w:rFonts w:ascii="Arial" w:hAnsi="Arial" w:cs="Arial" w:eastAsiaTheme="minorHAnsi"/>
           <w:sz w:val="24"/>
         </w:rPr>
       </w:pPr>
@@ -875,7 +965,7 @@
       <w:pPr>
         <w:pStyle w:val="NormalWeb"/>
         <w:rPr>
-          <w:rFonts w:ascii="Arial" w:eastAsiaTheme="minorHAnsi" w:hAnsi="Arial" w:cs="Arial"/>
+          <w:rFonts w:ascii="Arial" w:hAnsi="Arial" w:cs="Arial" w:eastAsiaTheme="minorHAnsi"/>
           <w:b/>
           <w:bCs/>
           <w:i/>
@@ -885,7 +975,7 @@
           <w:szCs w:val="32"/>
         </w:rPr>
         <w:sectPr>
-          <w:pgSz w:w="12240" w:h="15840"/>
+          <w:pgSz w:w="12240" w:h="15840" w:orient="portrait"/>
           <w:pgMar w:top="1411" w:right="1699" w:bottom="1411" w:left="1699" w:header="706" w:footer="706" w:gutter="0"/>
           <w:cols w:space="708"/>
           <w:docGrid w:linePitch="360"/>
@@ -895,8 +985,80 @@
     <w:p>
       <w:pPr>
         <w:pStyle w:val="NormalWeb"/>
-        <w:rPr>
-          <w:rFonts w:ascii="Arial" w:eastAsiaTheme="minorHAnsi" w:hAnsi="Arial" w:cs="Arial"/>
+      </w:pPr>
+      <w:bookmarkStart w:name="_GoBack" w:id="4"/>
+      <w:r>
+        <w:rPr>
+          <w:noProof/>
+        </w:rPr>
+        <w:lastRenderedPageBreak/>
+        <w:drawing>
+          <wp:anchor distT="0" distB="0" distL="114300" distR="114300" simplePos="0" relativeHeight="251658240" behindDoc="0" locked="0" layoutInCell="1" allowOverlap="1" wp14:anchorId="6DF70F74" wp14:editId="49D73516">
+            <wp:simplePos x="0" y="0"/>
+            <wp:positionH relativeFrom="margin">
+              <wp:align>center</wp:align>
+            </wp:positionH>
+            <wp:positionV relativeFrom="paragraph">
+              <wp:posOffset>358140</wp:posOffset>
+            </wp:positionV>
+            <wp:extent cx="9553575" cy="5916782"/>
+            <wp:effectExtent l="0" t="0" r="0" b="8255"/>
+            <wp:wrapNone/>
+            <wp:docPr id="1" name="Imagen 1" descr="C:\Users\Julio Alvarado\AppData\Local\Packages\Microsoft.Windows.Photos_8wekyb3d8bbwe\TempState\ShareServiceTempFolder\Modelo de Entidades - ERD.jpeg"/>
+            <wp:cNvGraphicFramePr>
+              <a:graphicFrameLocks xmlns:a="http://schemas.openxmlformats.org/drawingml/2006/main" noChangeAspect="1"/>
+            </wp:cNvGraphicFramePr>
+            <a:graphic xmlns:a="http://schemas.openxmlformats.org/drawingml/2006/main">
+              <a:graphicData uri="http://schemas.openxmlformats.org/drawingml/2006/picture">
+                <pic:pic xmlns:pic="http://schemas.openxmlformats.org/drawingml/2006/picture">
+                  <pic:nvPicPr>
+                    <pic:cNvPr id="0" name="Picture 1" descr="C:\Users\Julio Alvarado\AppData\Local\Packages\Microsoft.Windows.Photos_8wekyb3d8bbwe\TempState\ShareServiceTempFolder\Modelo de Entidades - ERD.jpeg"/>
+                    <pic:cNvPicPr>
+                      <a:picLocks noChangeAspect="1" noChangeArrowheads="1"/>
+                    </pic:cNvPicPr>
+                  </pic:nvPicPr>
+                  <pic:blipFill>
+                    <a:blip r:embed="rId10" cstate="print">
+                      <a:extLst>
+                        <a:ext uri="{28A0092B-C50C-407E-A947-70E740481C1C}">
+                          <a14:useLocalDpi xmlns:a14="http://schemas.microsoft.com/office/drawing/2010/main" val="0"/>
+                        </a:ext>
+                      </a:extLst>
+                    </a:blip>
+                    <a:srcRect/>
+                    <a:stretch>
+                      <a:fillRect/>
+                    </a:stretch>
+                  </pic:blipFill>
+                  <pic:spPr bwMode="auto">
+                    <a:xfrm>
+                      <a:off x="0" y="0"/>
+                      <a:ext cx="9553575" cy="5916782"/>
+                    </a:xfrm>
+                    <a:prstGeom prst="rect">
+                      <a:avLst/>
+                    </a:prstGeom>
+                    <a:noFill/>
+                    <a:ln>
+                      <a:noFill/>
+                    </a:ln>
+                  </pic:spPr>
+                </pic:pic>
+              </a:graphicData>
+            </a:graphic>
+            <wp14:sizeRelH relativeFrom="margin">
+              <wp14:pctWidth>0</wp14:pctWidth>
+            </wp14:sizeRelH>
+            <wp14:sizeRelV relativeFrom="margin">
+              <wp14:pctHeight>0</wp14:pctHeight>
+            </wp14:sizeRelV>
+          </wp:anchor>
+        </w:drawing>
+      </w:r>
+      <w:bookmarkEnd w:id="4"/>
+      <w:r>
+        <w:rPr>
+          <w:rFonts w:ascii="Arial" w:hAnsi="Arial" w:cs="Arial" w:eastAsiaTheme="minorHAnsi"/>
           <w:b/>
           <w:bCs/>
           <w:i/>
@@ -905,10 +1067,11 @@
           <w:sz w:val="32"/>
           <w:szCs w:val="32"/>
         </w:rPr>
-      </w:pPr>
-      <w:r>
-        <w:rPr>
-          <w:rFonts w:ascii="Arial" w:eastAsiaTheme="minorHAnsi" w:hAnsi="Arial" w:cs="Arial"/>
+        <w:t>Modelo</w:t>
+      </w:r>
+      <w:r>
+        <w:rPr>
+          <w:rFonts w:ascii="Arial" w:hAnsi="Arial" w:cs="Arial" w:eastAsiaTheme="minorHAnsi"/>
           <w:b/>
           <w:bCs/>
           <w:i/>
@@ -917,12 +1080,14 @@
           <w:sz w:val="32"/>
           <w:szCs w:val="32"/>
         </w:rPr>
-        <w:lastRenderedPageBreak/>
-        <w:t>Modelo</w:t>
-      </w:r>
-      <w:r>
-        <w:rPr>
-          <w:rFonts w:ascii="Arial" w:eastAsiaTheme="minorHAnsi" w:hAnsi="Arial" w:cs="Arial"/>
+        <w:t xml:space="preserve"> de Entidades</w:t>
+      </w:r>
+    </w:p>
+    <w:p>
+      <w:pPr>
+        <w:pStyle w:val="NormalWeb"/>
+        <w:rPr>
+          <w:rFonts w:ascii="Arial" w:hAnsi="Arial" w:cs="Arial" w:eastAsiaTheme="minorHAnsi"/>
           <w:b/>
           <w:bCs/>
           <w:i/>
@@ -931,13 +1096,12 @@
           <w:sz w:val="32"/>
           <w:szCs w:val="32"/>
         </w:rPr>
-        <w:t xml:space="preserve"> de Entidades</w:t>
-      </w:r>
-    </w:p>
-    <w:p>
-      <w:pPr>
-        <w:rPr>
-          <w:rFonts w:ascii="Arial" w:eastAsiaTheme="minorHAnsi" w:hAnsi="Arial" w:cs="Arial"/>
+      </w:pPr>
+    </w:p>
+    <w:p>
+      <w:pPr>
+        <w:rPr>
+          <w:rFonts w:ascii="Arial" w:hAnsi="Arial" w:cs="Arial" w:eastAsiaTheme="minorHAnsi"/>
           <w:b/>
           <w:bCs/>
           <w:i/>
@@ -950,7 +1114,7 @@
       </w:pPr>
       <w:r>
         <w:rPr>
-          <w:rFonts w:ascii="Arial" w:eastAsiaTheme="minorHAnsi" w:hAnsi="Arial" w:cs="Arial"/>
+          <w:rFonts w:ascii="Arial" w:hAnsi="Arial" w:cs="Arial" w:eastAsiaTheme="minorHAnsi"/>
           <w:b/>
           <w:bCs/>
           <w:i/>
@@ -966,7 +1130,7 @@
       <w:pPr>
         <w:pStyle w:val="NormalWeb"/>
         <w:rPr>
-          <w:rFonts w:ascii="Arial" w:eastAsiaTheme="minorHAnsi" w:hAnsi="Arial" w:cs="Arial"/>
+          <w:rFonts w:ascii="Arial" w:hAnsi="Arial" w:cs="Arial" w:eastAsiaTheme="minorHAnsi"/>
           <w:b/>
           <w:bCs/>
           <w:i/>
@@ -978,7 +1142,7 @@
       </w:pPr>
       <w:r>
         <w:rPr>
-          <w:rFonts w:ascii="Arial" w:eastAsiaTheme="minorHAnsi" w:hAnsi="Arial" w:cs="Arial"/>
+          <w:rFonts w:ascii="Arial" w:hAnsi="Arial" w:cs="Arial" w:eastAsiaTheme="minorHAnsi"/>
           <w:b/>
           <w:bCs/>
           <w:i/>
@@ -995,7 +1159,7 @@
       <w:pPr>
         <w:pStyle w:val="NormalWeb"/>
         <w:rPr>
-          <w:rFonts w:ascii="Arial" w:eastAsiaTheme="minorHAnsi" w:hAnsi="Arial" w:cs="Arial"/>
+          <w:rFonts w:ascii="Arial" w:hAnsi="Arial" w:cs="Arial" w:eastAsiaTheme="minorHAnsi"/>
           <w:b/>
           <w:bCs/>
           <w:i/>
@@ -1016,7 +1180,7 @@
       <w:pPr>
         <w:pStyle w:val="NormalWeb"/>
         <w:rPr>
-          <w:rFonts w:ascii="Arial" w:eastAsiaTheme="minorHAnsi" w:hAnsi="Arial" w:cs="Arial"/>
+          <w:rFonts w:ascii="Arial" w:hAnsi="Arial" w:cs="Arial" w:eastAsiaTheme="minorHAnsi"/>
           <w:b/>
           <w:bCs/>
           <w:i/>
@@ -1028,7 +1192,7 @@
       </w:pPr>
       <w:r>
         <w:rPr>
-          <w:rFonts w:ascii="Arial" w:eastAsiaTheme="minorHAnsi" w:hAnsi="Arial" w:cs="Arial"/>
+          <w:rFonts w:ascii="Arial" w:hAnsi="Arial" w:cs="Arial" w:eastAsiaTheme="minorHAnsi"/>
           <w:b/>
           <w:bCs/>
           <w:i/>
@@ -1047,7 +1211,7 @@
       </w:pPr>
     </w:p>
     <w:sectPr>
-      <w:pgSz w:w="12240" w:h="15840"/>
+      <w:pgSz w:w="12240" w:h="15840" w:orient="portrait"/>
       <w:pgMar w:top="1412" w:right="1701" w:bottom="1412" w:left="1701" w:header="709" w:footer="709" w:gutter="0"/>
       <w:cols w:space="708"/>
       <w:docGrid w:linePitch="360"/>
@@ -1057,8 +1221,8 @@
 </file>
 
 <file path=word/comments.xml><?xml version="1.0" encoding="utf-8"?>
-<w:comments xmlns:wpc="http://schemas.microsoft.com/office/word/2010/wordprocessingCanvas" xmlns:cx="http://schemas.microsoft.com/office/drawing/2014/chartex" xmlns:cx1="http://schemas.microsoft.com/office/drawing/2015/9/8/chartex" xmlns:cx2="http://schemas.microsoft.com/office/drawing/2015/10/21/chartex" xmlns:cx3="http://schemas.microsoft.com/office/drawing/2016/5/9/chartex" xmlns:cx4="http://schemas.microsoft.com/office/drawing/2016/5/10/chartex" xmlns:cx5="http://schemas.microsoft.com/office/drawing/2016/5/11/chartex" xmlns:cx6="http://schemas.microsoft.com/office/drawing/2016/5/12/chartex" xmlns:cx7="http://schemas.microsoft.com/office/drawing/2016/5/13/chartex" xmlns:cx8="http://schemas.microsoft.com/office/drawing/2016/5/14/chartex" xmlns:mc="http://schemas.openxmlformats.org/markup-compatibility/2006" xmlns:aink="http://schemas.microsoft.com/office/drawing/2016/ink" xmlns:am3d="http://schemas.microsoft.com/office/drawing/2017/model3d" xmlns:o="urn:schemas-microsoft-com:office:office" xmlns:oel="http://schemas.microsoft.com/office/2019/extlst" xmlns:r="http://schemas.openxmlformats.org/officeDocument/2006/relationships" xmlns:m="http://schemas.openxmlformats.org/officeDocument/2006/math" xmlns:v="urn:schemas-microsoft-com:vml" xmlns:wp14="http://schemas.microsoft.com/office/word/2010/wordprocessingDrawing" xmlns:wp="http://schemas.openxmlformats.org/drawingml/2006/wordprocessingDrawing" xmlns:w10="urn:schemas-microsoft-com:office:word" xmlns:w="http://schemas.openxmlformats.org/wordprocessingml/2006/main" xmlns:w14="http://schemas.microsoft.com/office/word/2010/wordml" xmlns:w15="http://schemas.microsoft.com/office/word/2012/wordml" xmlns:w16cex="http://schemas.microsoft.com/office/word/2018/wordml/cex" xmlns:w16cid="http://schemas.microsoft.com/office/word/2016/wordml/cid" xmlns:w16="http://schemas.microsoft.com/office/word/2018/wordml" xmlns:w16du="http://schemas.microsoft.com/office/word/2023/wordml/word16du" xmlns:w16sdtdh="http://schemas.microsoft.com/office/word/2020/wordml/sdtdatahash" xmlns:w16se="http://schemas.microsoft.com/office/word/2015/wordml/symex" xmlns:wpg="http://schemas.microsoft.com/office/word/2010/wordprocessingGroup" xmlns:wpi="http://schemas.microsoft.com/office/word/2010/wordprocessingInk" xmlns:wne="http://schemas.microsoft.com/office/word/2006/wordml" xmlns:wps="http://schemas.microsoft.com/office/word/2010/wordprocessingShape" mc:Ignorable="w14 w15 w16se w16cid w16 w16cex w16sdtdh w16du wp14">
-  <w:comment w:id="0" w:author="Pedro Armas" w:date="2023-11-27T00:25:00Z" w:initials="PA">
+<w:comments xmlns:wpc="http://schemas.microsoft.com/office/word/2010/wordprocessingCanvas" xmlns:mc="http://schemas.openxmlformats.org/markup-compatibility/2006" xmlns:o="urn:schemas-microsoft-com:office:office" xmlns:r="http://schemas.openxmlformats.org/officeDocument/2006/relationships" xmlns:m="http://schemas.openxmlformats.org/officeDocument/2006/math" xmlns:v="urn:schemas-microsoft-com:vml" xmlns:wp14="http://schemas.microsoft.com/office/word/2010/wordprocessingDrawing" xmlns:wp="http://schemas.openxmlformats.org/drawingml/2006/wordprocessingDrawing" xmlns:w10="urn:schemas-microsoft-com:office:word" xmlns:w="http://schemas.openxmlformats.org/wordprocessingml/2006/main" xmlns:w14="http://schemas.microsoft.com/office/word/2010/wordml" xmlns:w15="http://schemas.microsoft.com/office/word/2012/wordml" xmlns:wpg="http://schemas.microsoft.com/office/word/2010/wordprocessingGroup" xmlns:wpi="http://schemas.microsoft.com/office/word/2010/wordprocessingInk" xmlns:wne="http://schemas.microsoft.com/office/word/2006/wordml" xmlns:wps="http://schemas.microsoft.com/office/word/2010/wordprocessingShape" mc:Ignorable="w14 w15 wp14">
+  <w:comment w:initials="PA" w:author="Pedro Armas" w:date="2023-11-27T00:25:00Z" w:id="0">
     <w:p>
       <w:pPr>
         <w:pStyle w:val="Textocomentario"/>
@@ -1074,7 +1238,7 @@
       </w:r>
     </w:p>
   </w:comment>
-  <w:comment w:id="1" w:author="Pedro Armas" w:date="2023-11-27T00:25:00Z" w:initials="PA">
+  <w:comment w:initials="PA" w:author="Pedro Armas" w:date="2023-11-27T00:25:00Z" w:id="1">
     <w:p>
       <w:pPr>
         <w:pStyle w:val="Textocomentario"/>
@@ -1090,7 +1254,7 @@
       </w:r>
     </w:p>
   </w:comment>
-  <w:comment w:id="2" w:author="Pedro Armas" w:date="2023-11-27T00:24:00Z" w:initials="PA">
+  <w:comment w:initials="PA" w:author="Pedro Armas" w:date="2023-11-27T00:24:00Z" w:id="2">
     <w:p>
       <w:pPr>
         <w:pStyle w:val="Textocomentario"/>
@@ -1106,7 +1270,7 @@
       </w:r>
     </w:p>
   </w:comment>
-  <w:comment w:id="3" w:author="Pedro Armas" w:date="2023-11-27T00:24:00Z" w:initials="PA">
+  <w:comment w:initials="PA" w:author="Pedro Armas" w:date="2023-11-27T00:24:00Z" w:id="3">
     <w:p>
       <w:pPr>
         <w:pStyle w:val="Textocomentario"/>
@@ -1126,7 +1290,7 @@
 </file>
 
 <file path=word/commentsExtended.xml><?xml version="1.0" encoding="utf-8"?>
-<w15:commentsEx xmlns:wpc="http://schemas.microsoft.com/office/word/2010/wordprocessingCanvas" xmlns:cx="http://schemas.microsoft.com/office/drawing/2014/chartex" xmlns:cx1="http://schemas.microsoft.com/office/drawing/2015/9/8/chartex" xmlns:cx2="http://schemas.microsoft.com/office/drawing/2015/10/21/chartex" xmlns:cx3="http://schemas.microsoft.com/office/drawing/2016/5/9/chartex" xmlns:cx4="http://schemas.microsoft.com/office/drawing/2016/5/10/chartex" xmlns:cx5="http://schemas.microsoft.com/office/drawing/2016/5/11/chartex" xmlns:cx6="http://schemas.microsoft.com/office/drawing/2016/5/12/chartex" xmlns:cx7="http://schemas.microsoft.com/office/drawing/2016/5/13/chartex" xmlns:cx8="http://schemas.microsoft.com/office/drawing/2016/5/14/chartex" xmlns:mc="http://schemas.openxmlformats.org/markup-compatibility/2006" xmlns:aink="http://schemas.microsoft.com/office/drawing/2016/ink" xmlns:am3d="http://schemas.microsoft.com/office/drawing/2017/model3d" xmlns:o="urn:schemas-microsoft-com:office:office" xmlns:oel="http://schemas.microsoft.com/office/2019/extlst" xmlns:r="http://schemas.openxmlformats.org/officeDocument/2006/relationships" xmlns:m="http://schemas.openxmlformats.org/officeDocument/2006/math" xmlns:v="urn:schemas-microsoft-com:vml" xmlns:wp14="http://schemas.microsoft.com/office/word/2010/wordprocessingDrawing" xmlns:wp="http://schemas.openxmlformats.org/drawingml/2006/wordprocessingDrawing" xmlns:w10="urn:schemas-microsoft-com:office:word" xmlns:w="http://schemas.openxmlformats.org/wordprocessingml/2006/main" xmlns:w14="http://schemas.microsoft.com/office/word/2010/wordml" xmlns:w15="http://schemas.microsoft.com/office/word/2012/wordml" xmlns:w16cex="http://schemas.microsoft.com/office/word/2018/wordml/cex" xmlns:w16cid="http://schemas.microsoft.com/office/word/2016/wordml/cid" xmlns:w16="http://schemas.microsoft.com/office/word/2018/wordml" xmlns:w16du="http://schemas.microsoft.com/office/word/2023/wordml/word16du" xmlns:w16sdtdh="http://schemas.microsoft.com/office/word/2020/wordml/sdtdatahash" xmlns:w16se="http://schemas.microsoft.com/office/word/2015/wordml/symex" xmlns:wpg="http://schemas.microsoft.com/office/word/2010/wordprocessingGroup" xmlns:wpi="http://schemas.microsoft.com/office/word/2010/wordprocessingInk" xmlns:wne="http://schemas.microsoft.com/office/word/2006/wordml" xmlns:wps="http://schemas.microsoft.com/office/word/2010/wordprocessingShape" mc:Ignorable="w14 w15 w16se w16cid w16 w16cex w16sdtdh w16du wp14">
+<w15:commentsEx xmlns:wpc="http://schemas.microsoft.com/office/word/2010/wordprocessingCanvas" xmlns:mc="http://schemas.openxmlformats.org/markup-compatibility/2006" xmlns:o="urn:schemas-microsoft-com:office:office" xmlns:r="http://schemas.openxmlformats.org/officeDocument/2006/relationships" xmlns:m="http://schemas.openxmlformats.org/officeDocument/2006/math" xmlns:v="urn:schemas-microsoft-com:vml" xmlns:wp14="http://schemas.microsoft.com/office/word/2010/wordprocessingDrawing" xmlns:wp="http://schemas.openxmlformats.org/drawingml/2006/wordprocessingDrawing" xmlns:w10="urn:schemas-microsoft-com:office:word" xmlns:w="http://schemas.openxmlformats.org/wordprocessingml/2006/main" xmlns:w14="http://schemas.microsoft.com/office/word/2010/wordml" xmlns:w15="http://schemas.microsoft.com/office/word/2012/wordml" xmlns:wpg="http://schemas.microsoft.com/office/word/2010/wordprocessingGroup" xmlns:wpi="http://schemas.microsoft.com/office/word/2010/wordprocessingInk" xmlns:wne="http://schemas.microsoft.com/office/word/2006/wordml" xmlns:wps="http://schemas.microsoft.com/office/word/2010/wordprocessingShape" mc:Ignorable="w14 w15 wp14">
   <w15:commentEx w15:paraId="34D7B734" w15:done="0"/>
   <w15:commentEx w15:paraId="1AF62A36" w15:done="0"/>
   <w15:commentEx w15:paraId="7BA1931D" w15:done="0"/>
@@ -1135,7 +1299,7 @@
 </file>
 
 <file path=word/commentsExtensible.xml><?xml version="1.0" encoding="utf-8"?>
-<w16cex:commentsExtensible xmlns:wpc="http://schemas.microsoft.com/office/word/2010/wordprocessingCanvas" xmlns:cx="http://schemas.microsoft.com/office/drawing/2014/chartex" xmlns:cx1="http://schemas.microsoft.com/office/drawing/2015/9/8/chartex" xmlns:cx2="http://schemas.microsoft.com/office/drawing/2015/10/21/chartex" xmlns:cx3="http://schemas.microsoft.com/office/drawing/2016/5/9/chartex" xmlns:cx4="http://schemas.microsoft.com/office/drawing/2016/5/10/chartex" xmlns:cx5="http://schemas.microsoft.com/office/drawing/2016/5/11/chartex" xmlns:cx6="http://schemas.microsoft.com/office/drawing/2016/5/12/chartex" xmlns:cx7="http://schemas.microsoft.com/office/drawing/2016/5/13/chartex" xmlns:cx8="http://schemas.microsoft.com/office/drawing/2016/5/14/chartex" xmlns:cr="http://schemas.microsoft.com/office/comments/2020/reactions" xmlns:mc="http://schemas.openxmlformats.org/markup-compatibility/2006" xmlns:aink="http://schemas.microsoft.com/office/drawing/2016/ink" xmlns:am3d="http://schemas.microsoft.com/office/drawing/2017/model3d" xmlns:o="urn:schemas-microsoft-com:office:office" xmlns:oel="http://schemas.microsoft.com/office/2019/extlst" xmlns:r="http://schemas.openxmlformats.org/officeDocument/2006/relationships" xmlns:m="http://schemas.openxmlformats.org/officeDocument/2006/math" xmlns:v="urn:schemas-microsoft-com:vml" xmlns:wp14="http://schemas.microsoft.com/office/word/2010/wordprocessingDrawing" xmlns:wp="http://schemas.openxmlformats.org/drawingml/2006/wordprocessingDrawing" xmlns:w10="urn:schemas-microsoft-com:office:word" xmlns:w="http://schemas.openxmlformats.org/wordprocessingml/2006/main" xmlns:w14="http://schemas.microsoft.com/office/word/2010/wordml" xmlns:w15="http://schemas.microsoft.com/office/word/2012/wordml" xmlns:w16cex="http://schemas.microsoft.com/office/word/2018/wordml/cex" xmlns:w16cid="http://schemas.microsoft.com/office/word/2016/wordml/cid" xmlns:w16="http://schemas.microsoft.com/office/word/2018/wordml" xmlns:w16du="http://schemas.microsoft.com/office/word/2023/wordml/word16du" xmlns:w16sdtdh="http://schemas.microsoft.com/office/word/2020/wordml/sdtdatahash" xmlns:w16se="http://schemas.microsoft.com/office/word/2015/wordml/symex" xmlns:wpg="http://schemas.microsoft.com/office/word/2010/wordprocessingGroup" xmlns:wpi="http://schemas.microsoft.com/office/word/2010/wordprocessingInk" xmlns:wne="http://schemas.microsoft.com/office/word/2006/wordml" xmlns:wps="http://schemas.microsoft.com/office/word/2010/wordprocessingShape" mc:Ignorable="w14 w15 w16se w16cid w16 w16cex w16sdtdh cr w16du wp14">
+<w16cex:commentsExtensible xmlns:wpc="http://schemas.microsoft.com/office/word/2010/wordprocessingCanvas" xmlns:cx="http://schemas.microsoft.com/office/drawing/2014/chartex" xmlns:cx1="http://schemas.microsoft.com/office/drawing/2015/9/8/chartex" xmlns:cx2="http://schemas.microsoft.com/office/drawing/2015/10/21/chartex" xmlns:cx3="http://schemas.microsoft.com/office/drawing/2016/5/9/chartex" xmlns:cx4="http://schemas.microsoft.com/office/drawing/2016/5/10/chartex" xmlns:cx5="http://schemas.microsoft.com/office/drawing/2016/5/11/chartex" xmlns:cx6="http://schemas.microsoft.com/office/drawing/2016/5/12/chartex" xmlns:cx7="http://schemas.microsoft.com/office/drawing/2016/5/13/chartex" xmlns:cx8="http://schemas.microsoft.com/office/drawing/2016/5/14/chartex" xmlns:mc="http://schemas.openxmlformats.org/markup-compatibility/2006" xmlns:aink="http://schemas.microsoft.com/office/drawing/2016/ink" xmlns:am3d="http://schemas.microsoft.com/office/drawing/2017/model3d" xmlns:o="urn:schemas-microsoft-com:office:office" xmlns:r="http://schemas.openxmlformats.org/officeDocument/2006/relationships" xmlns:m="http://schemas.openxmlformats.org/officeDocument/2006/math" xmlns:v="urn:schemas-microsoft-com:vml" xmlns:wp14="http://schemas.microsoft.com/office/word/2010/wordprocessingDrawing" xmlns:wp="http://schemas.openxmlformats.org/drawingml/2006/wordprocessingDrawing" xmlns:w10="urn:schemas-microsoft-com:office:word" xmlns:w="http://schemas.openxmlformats.org/wordprocessingml/2006/main" xmlns:w14="http://schemas.microsoft.com/office/word/2010/wordml" xmlns:w15="http://schemas.microsoft.com/office/word/2012/wordml" xmlns:w16cex="http://schemas.microsoft.com/office/word/2018/wordml/cex" xmlns:w16cid="http://schemas.microsoft.com/office/word/2016/wordml/cid" xmlns:w16="http://schemas.microsoft.com/office/word/2018/wordml" xmlns:w16sdtdh="http://schemas.microsoft.com/office/word/2020/wordml/sdtdatahash" xmlns:w16se="http://schemas.microsoft.com/office/word/2015/wordml/symex" xmlns:wpg="http://schemas.microsoft.com/office/word/2010/wordprocessingGroup" xmlns:wpi="http://schemas.microsoft.com/office/word/2010/wordprocessingInk" xmlns:wne="http://schemas.microsoft.com/office/word/2006/wordml" xmlns:wps="http://schemas.microsoft.com/office/word/2010/wordprocessingShape" mc:Ignorable="w14 w15 w16se w16cid w16 w16cex w16sdtdh wp14">
   <w16cex:commentExtensible w16cex:durableId="290E6085" w16cex:dateUtc="2023-11-27T06:25:00Z"/>
   <w16cex:commentExtensible w16cex:durableId="290E606C" w16cex:dateUtc="2023-11-27T06:25:00Z"/>
   <w16cex:commentExtensible w16cex:durableId="290E6023" w16cex:dateUtc="2023-11-27T06:24:00Z"/>
@@ -1144,7 +1308,7 @@
 </file>
 
 <file path=word/commentsIds.xml><?xml version="1.0" encoding="utf-8"?>
-<w16cid:commentsIds xmlns:wpc="http://schemas.microsoft.com/office/word/2010/wordprocessingCanvas" xmlns:cx="http://schemas.microsoft.com/office/drawing/2014/chartex" xmlns:cx1="http://schemas.microsoft.com/office/drawing/2015/9/8/chartex" xmlns:cx2="http://schemas.microsoft.com/office/drawing/2015/10/21/chartex" xmlns:cx3="http://schemas.microsoft.com/office/drawing/2016/5/9/chartex" xmlns:cx4="http://schemas.microsoft.com/office/drawing/2016/5/10/chartex" xmlns:cx5="http://schemas.microsoft.com/office/drawing/2016/5/11/chartex" xmlns:cx6="http://schemas.microsoft.com/office/drawing/2016/5/12/chartex" xmlns:cx7="http://schemas.microsoft.com/office/drawing/2016/5/13/chartex" xmlns:cx8="http://schemas.microsoft.com/office/drawing/2016/5/14/chartex" xmlns:mc="http://schemas.openxmlformats.org/markup-compatibility/2006" xmlns:aink="http://schemas.microsoft.com/office/drawing/2016/ink" xmlns:am3d="http://schemas.microsoft.com/office/drawing/2017/model3d" xmlns:o="urn:schemas-microsoft-com:office:office" xmlns:oel="http://schemas.microsoft.com/office/2019/extlst" xmlns:r="http://schemas.openxmlformats.org/officeDocument/2006/relationships" xmlns:m="http://schemas.openxmlformats.org/officeDocument/2006/math" xmlns:v="urn:schemas-microsoft-com:vml" xmlns:wp14="http://schemas.microsoft.com/office/word/2010/wordprocessingDrawing" xmlns:wp="http://schemas.openxmlformats.org/drawingml/2006/wordprocessingDrawing" xmlns:w10="urn:schemas-microsoft-com:office:word" xmlns:w="http://schemas.openxmlformats.org/wordprocessingml/2006/main" xmlns:w14="http://schemas.microsoft.com/office/word/2010/wordml" xmlns:w15="http://schemas.microsoft.com/office/word/2012/wordml" xmlns:w16cex="http://schemas.microsoft.com/office/word/2018/wordml/cex" xmlns:w16cid="http://schemas.microsoft.com/office/word/2016/wordml/cid" xmlns:w16="http://schemas.microsoft.com/office/word/2018/wordml" xmlns:w16du="http://schemas.microsoft.com/office/word/2023/wordml/word16du" xmlns:w16sdtdh="http://schemas.microsoft.com/office/word/2020/wordml/sdtdatahash" xmlns:w16se="http://schemas.microsoft.com/office/word/2015/wordml/symex" xmlns:wpg="http://schemas.microsoft.com/office/word/2010/wordprocessingGroup" xmlns:wpi="http://schemas.microsoft.com/office/word/2010/wordprocessingInk" xmlns:wne="http://schemas.microsoft.com/office/word/2006/wordml" xmlns:wps="http://schemas.microsoft.com/office/word/2010/wordprocessingShape" mc:Ignorable="w14 w15 w16se w16cid w16 w16cex w16sdtdh w16du wp14">
+<w16cid:commentsIds xmlns:wpc="http://schemas.microsoft.com/office/word/2010/wordprocessingCanvas" xmlns:cx="http://schemas.microsoft.com/office/drawing/2014/chartex" xmlns:cx1="http://schemas.microsoft.com/office/drawing/2015/9/8/chartex" xmlns:cx2="http://schemas.microsoft.com/office/drawing/2015/10/21/chartex" xmlns:cx3="http://schemas.microsoft.com/office/drawing/2016/5/9/chartex" xmlns:cx4="http://schemas.microsoft.com/office/drawing/2016/5/10/chartex" xmlns:cx5="http://schemas.microsoft.com/office/drawing/2016/5/11/chartex" xmlns:cx6="http://schemas.microsoft.com/office/drawing/2016/5/12/chartex" xmlns:cx7="http://schemas.microsoft.com/office/drawing/2016/5/13/chartex" xmlns:cx8="http://schemas.microsoft.com/office/drawing/2016/5/14/chartex" xmlns:mc="http://schemas.openxmlformats.org/markup-compatibility/2006" xmlns:aink="http://schemas.microsoft.com/office/drawing/2016/ink" xmlns:am3d="http://schemas.microsoft.com/office/drawing/2017/model3d" xmlns:o="urn:schemas-microsoft-com:office:office" xmlns:r="http://schemas.openxmlformats.org/officeDocument/2006/relationships" xmlns:m="http://schemas.openxmlformats.org/officeDocument/2006/math" xmlns:v="urn:schemas-microsoft-com:vml" xmlns:wp14="http://schemas.microsoft.com/office/word/2010/wordprocessingDrawing" xmlns:wp="http://schemas.openxmlformats.org/drawingml/2006/wordprocessingDrawing" xmlns:w10="urn:schemas-microsoft-com:office:word" xmlns:w="http://schemas.openxmlformats.org/wordprocessingml/2006/main" xmlns:w14="http://schemas.microsoft.com/office/word/2010/wordml" xmlns:w15="http://schemas.microsoft.com/office/word/2012/wordml" xmlns:w16cex="http://schemas.microsoft.com/office/word/2018/wordml/cex" xmlns:w16cid="http://schemas.microsoft.com/office/word/2016/wordml/cid" xmlns:w16="http://schemas.microsoft.com/office/word/2018/wordml" xmlns:w16sdtdh="http://schemas.microsoft.com/office/word/2020/wordml/sdtdatahash" xmlns:w16se="http://schemas.microsoft.com/office/word/2015/wordml/symex" xmlns:wpg="http://schemas.microsoft.com/office/word/2010/wordprocessingGroup" xmlns:wpi="http://schemas.microsoft.com/office/word/2010/wordprocessingInk" xmlns:wne="http://schemas.microsoft.com/office/word/2006/wordml" xmlns:wps="http://schemas.microsoft.com/office/word/2010/wordprocessingShape" mc:Ignorable="w14 w15 w16se w16cid w16 w16cex w16sdtdh wp14">
   <w16cid:commentId w16cid:paraId="34D7B734" w16cid:durableId="290E6085"/>
   <w16cid:commentId w16cid:paraId="1AF62A36" w16cid:durableId="290E606C"/>
   <w16cid:commentId w16cid:paraId="7BA1931D" w16cid:durableId="290E6023"/>
@@ -1153,7 +1317,7 @@
 </file>
 
 <file path=word/endnotes.xml><?xml version="1.0" encoding="utf-8"?>
-<w:endnotes xmlns:wpc="http://schemas.microsoft.com/office/word/2010/wordprocessingCanvas" xmlns:cx="http://schemas.microsoft.com/office/drawing/2014/chartex" xmlns:cx1="http://schemas.microsoft.com/office/drawing/2015/9/8/chartex" xmlns:cx2="http://schemas.microsoft.com/office/drawing/2015/10/21/chartex" xmlns:cx3="http://schemas.microsoft.com/office/drawing/2016/5/9/chartex" xmlns:cx4="http://schemas.microsoft.com/office/drawing/2016/5/10/chartex" xmlns:cx5="http://schemas.microsoft.com/office/drawing/2016/5/11/chartex" xmlns:cx6="http://schemas.microsoft.com/office/drawing/2016/5/12/chartex" xmlns:cx7="http://schemas.microsoft.com/office/drawing/2016/5/13/chartex" xmlns:cx8="http://schemas.microsoft.com/office/drawing/2016/5/14/chartex" xmlns:mc="http://schemas.openxmlformats.org/markup-compatibility/2006" xmlns:aink="http://schemas.microsoft.com/office/drawing/2016/ink" xmlns:am3d="http://schemas.microsoft.com/office/drawing/2017/model3d" xmlns:o="urn:schemas-microsoft-com:office:office" xmlns:oel="http://schemas.microsoft.com/office/2019/extlst" xmlns:r="http://schemas.openxmlformats.org/officeDocument/2006/relationships" xmlns:m="http://schemas.openxmlformats.org/officeDocument/2006/math" xmlns:v="urn:schemas-microsoft-com:vml" xmlns:wp14="http://schemas.microsoft.com/office/word/2010/wordprocessingDrawing" xmlns:wp="http://schemas.openxmlformats.org/drawingml/2006/wordprocessingDrawing" xmlns:w10="urn:schemas-microsoft-com:office:word" xmlns:w="http://schemas.openxmlformats.org/wordprocessingml/2006/main" xmlns:w14="http://schemas.microsoft.com/office/word/2010/wordml" xmlns:w15="http://schemas.microsoft.com/office/word/2012/wordml" xmlns:w16cex="http://schemas.microsoft.com/office/word/2018/wordml/cex" xmlns:w16cid="http://schemas.microsoft.com/office/word/2016/wordml/cid" xmlns:w16="http://schemas.microsoft.com/office/word/2018/wordml" xmlns:w16du="http://schemas.microsoft.com/office/word/2023/wordml/word16du" xmlns:w16sdtdh="http://schemas.microsoft.com/office/word/2020/wordml/sdtdatahash" xmlns:w16se="http://schemas.microsoft.com/office/word/2015/wordml/symex" xmlns:wpg="http://schemas.microsoft.com/office/word/2010/wordprocessingGroup" xmlns:wpi="http://schemas.microsoft.com/office/word/2010/wordprocessingInk" xmlns:wne="http://schemas.microsoft.com/office/word/2006/wordml" xmlns:wps="http://schemas.microsoft.com/office/word/2010/wordprocessingShape" mc:Ignorable="w14 w15 w16se w16cid w16 w16cex w16sdtdh w16du wp14">
+<w:endnotes xmlns:wpc="http://schemas.microsoft.com/office/word/2010/wordprocessingCanvas" xmlns:mc="http://schemas.openxmlformats.org/markup-compatibility/2006" xmlns:o="urn:schemas-microsoft-com:office:office" xmlns:r="http://schemas.openxmlformats.org/officeDocument/2006/relationships" xmlns:m="http://schemas.openxmlformats.org/officeDocument/2006/math" xmlns:v="urn:schemas-microsoft-com:vml" xmlns:wp14="http://schemas.microsoft.com/office/word/2010/wordprocessingDrawing" xmlns:wp="http://schemas.openxmlformats.org/drawingml/2006/wordprocessingDrawing" xmlns:w10="urn:schemas-microsoft-com:office:word" xmlns:w="http://schemas.openxmlformats.org/wordprocessingml/2006/main" xmlns:w14="http://schemas.microsoft.com/office/word/2010/wordml" xmlns:w15="http://schemas.microsoft.com/office/word/2012/wordml" xmlns:wpg="http://schemas.microsoft.com/office/word/2010/wordprocessingGroup" xmlns:wpi="http://schemas.microsoft.com/office/word/2010/wordprocessingInk" xmlns:wne="http://schemas.microsoft.com/office/word/2006/wordml" xmlns:wps="http://schemas.microsoft.com/office/word/2010/wordprocessingShape" mc:Ignorable="w14 w15 wp14">
   <w:endnote w:type="separator" w:id="-1">
     <w:p>
       <w:pPr>
@@ -1178,7 +1342,7 @@
 </file>
 
 <file path=word/footnotes.xml><?xml version="1.0" encoding="utf-8"?>
-<w:footnotes xmlns:wpc="http://schemas.microsoft.com/office/word/2010/wordprocessingCanvas" xmlns:cx="http://schemas.microsoft.com/office/drawing/2014/chartex" xmlns:cx1="http://schemas.microsoft.com/office/drawing/2015/9/8/chartex" xmlns:cx2="http://schemas.microsoft.com/office/drawing/2015/10/21/chartex" xmlns:cx3="http://schemas.microsoft.com/office/drawing/2016/5/9/chartex" xmlns:cx4="http://schemas.microsoft.com/office/drawing/2016/5/10/chartex" xmlns:cx5="http://schemas.microsoft.com/office/drawing/2016/5/11/chartex" xmlns:cx6="http://schemas.microsoft.com/office/drawing/2016/5/12/chartex" xmlns:cx7="http://schemas.microsoft.com/office/drawing/2016/5/13/chartex" xmlns:cx8="http://schemas.microsoft.com/office/drawing/2016/5/14/chartex" xmlns:mc="http://schemas.openxmlformats.org/markup-compatibility/2006" xmlns:aink="http://schemas.microsoft.com/office/drawing/2016/ink" xmlns:am3d="http://schemas.microsoft.com/office/drawing/2017/model3d" xmlns:o="urn:schemas-microsoft-com:office:office" xmlns:oel="http://schemas.microsoft.com/office/2019/extlst" xmlns:r="http://schemas.openxmlformats.org/officeDocument/2006/relationships" xmlns:m="http://schemas.openxmlformats.org/officeDocument/2006/math" xmlns:v="urn:schemas-microsoft-com:vml" xmlns:wp14="http://schemas.microsoft.com/office/word/2010/wordprocessingDrawing" xmlns:wp="http://schemas.openxmlformats.org/drawingml/2006/wordprocessingDrawing" xmlns:w10="urn:schemas-microsoft-com:office:word" xmlns:w="http://schemas.openxmlformats.org/wordprocessingml/2006/main" xmlns:w14="http://schemas.microsoft.com/office/word/2010/wordml" xmlns:w15="http://schemas.microsoft.com/office/word/2012/wordml" xmlns:w16cex="http://schemas.microsoft.com/office/word/2018/wordml/cex" xmlns:w16cid="http://schemas.microsoft.com/office/word/2016/wordml/cid" xmlns:w16="http://schemas.microsoft.com/office/word/2018/wordml" xmlns:w16du="http://schemas.microsoft.com/office/word/2023/wordml/word16du" xmlns:w16sdtdh="http://schemas.microsoft.com/office/word/2020/wordml/sdtdatahash" xmlns:w16se="http://schemas.microsoft.com/office/word/2015/wordml/symex" xmlns:wpg="http://schemas.microsoft.com/office/word/2010/wordprocessingGroup" xmlns:wpi="http://schemas.microsoft.com/office/word/2010/wordprocessingInk" xmlns:wne="http://schemas.microsoft.com/office/word/2006/wordml" xmlns:wps="http://schemas.microsoft.com/office/word/2010/wordprocessingShape" mc:Ignorable="w14 w15 w16se w16cid w16 w16cex w16sdtdh w16du wp14">
+<w:footnotes xmlns:wpc="http://schemas.microsoft.com/office/word/2010/wordprocessingCanvas" xmlns:mc="http://schemas.openxmlformats.org/markup-compatibility/2006" xmlns:o="urn:schemas-microsoft-com:office:office" xmlns:r="http://schemas.openxmlformats.org/officeDocument/2006/relationships" xmlns:m="http://schemas.openxmlformats.org/officeDocument/2006/math" xmlns:v="urn:schemas-microsoft-com:vml" xmlns:wp14="http://schemas.microsoft.com/office/word/2010/wordprocessingDrawing" xmlns:wp="http://schemas.openxmlformats.org/drawingml/2006/wordprocessingDrawing" xmlns:w10="urn:schemas-microsoft-com:office:word" xmlns:w="http://schemas.openxmlformats.org/wordprocessingml/2006/main" xmlns:w14="http://schemas.microsoft.com/office/word/2010/wordml" xmlns:w15="http://schemas.microsoft.com/office/word/2012/wordml" xmlns:wpg="http://schemas.microsoft.com/office/word/2010/wordprocessingGroup" xmlns:wpi="http://schemas.microsoft.com/office/word/2010/wordprocessingInk" xmlns:wne="http://schemas.microsoft.com/office/word/2006/wordml" xmlns:wps="http://schemas.microsoft.com/office/word/2010/wordprocessingShape" mc:Ignorable="w14 w15 wp14">
   <w:footnote w:type="separator" w:id="-1">
     <w:p>
       <w:pPr>
@@ -1203,8 +1367,121 @@
 </file>
 
 <file path=word/numbering.xml><?xml version="1.0" encoding="utf-8"?>
-<w:numbering xmlns:wpc="http://schemas.microsoft.com/office/word/2010/wordprocessingCanvas" xmlns:cx="http://schemas.microsoft.com/office/drawing/2014/chartex" xmlns:cx1="http://schemas.microsoft.com/office/drawing/2015/9/8/chartex" xmlns:cx2="http://schemas.microsoft.com/office/drawing/2015/10/21/chartex" xmlns:cx3="http://schemas.microsoft.com/office/drawing/2016/5/9/chartex" xmlns:cx4="http://schemas.microsoft.com/office/drawing/2016/5/10/chartex" xmlns:cx5="http://schemas.microsoft.com/office/drawing/2016/5/11/chartex" xmlns:cx6="http://schemas.microsoft.com/office/drawing/2016/5/12/chartex" xmlns:cx7="http://schemas.microsoft.com/office/drawing/2016/5/13/chartex" xmlns:cx8="http://schemas.microsoft.com/office/drawing/2016/5/14/chartex" xmlns:mc="http://schemas.openxmlformats.org/markup-compatibility/2006" xmlns:aink="http://schemas.microsoft.com/office/drawing/2016/ink" xmlns:am3d="http://schemas.microsoft.com/office/drawing/2017/model3d" xmlns:o="urn:schemas-microsoft-com:office:office" xmlns:oel="http://schemas.microsoft.com/office/2019/extlst" xmlns:r="http://schemas.openxmlformats.org/officeDocument/2006/relationships" xmlns:m="http://schemas.openxmlformats.org/officeDocument/2006/math" xmlns:v="urn:schemas-microsoft-com:vml" xmlns:wp14="http://schemas.microsoft.com/office/word/2010/wordprocessingDrawing" xmlns:wp="http://schemas.openxmlformats.org/drawingml/2006/wordprocessingDrawing" xmlns:w10="urn:schemas-microsoft-com:office:word" xmlns:w="http://schemas.openxmlformats.org/wordprocessingml/2006/main" xmlns:w14="http://schemas.microsoft.com/office/word/2010/wordml" xmlns:w15="http://schemas.microsoft.com/office/word/2012/wordml" xmlns:w16cex="http://schemas.microsoft.com/office/word/2018/wordml/cex" xmlns:w16cid="http://schemas.microsoft.com/office/word/2016/wordml/cid" xmlns:w16="http://schemas.microsoft.com/office/word/2018/wordml" xmlns:w16du="http://schemas.microsoft.com/office/word/2023/wordml/word16du" xmlns:w16sdtdh="http://schemas.microsoft.com/office/word/2020/wordml/sdtdatahash" xmlns:w16se="http://schemas.microsoft.com/office/word/2015/wordml/symex" xmlns:wpg="http://schemas.microsoft.com/office/word/2010/wordprocessingGroup" xmlns:wpi="http://schemas.microsoft.com/office/word/2010/wordprocessingInk" xmlns:wne="http://schemas.microsoft.com/office/word/2006/wordml" xmlns:wps="http://schemas.microsoft.com/office/word/2010/wordprocessingShape" mc:Ignorable="w14 w15 w16se w16cid w16 w16cex w16sdtdh w16du wp14">
-  <w:abstractNum w:abstractNumId="0" w15:restartNumberingAfterBreak="0">
+<w:numbering xmlns:wpc="http://schemas.microsoft.com/office/word/2010/wordprocessingCanvas" xmlns:mc="http://schemas.openxmlformats.org/markup-compatibility/2006" xmlns:o="urn:schemas-microsoft-com:office:office" xmlns:r="http://schemas.openxmlformats.org/officeDocument/2006/relationships" xmlns:m="http://schemas.openxmlformats.org/officeDocument/2006/math" xmlns:v="urn:schemas-microsoft-com:vml" xmlns:wp14="http://schemas.microsoft.com/office/word/2010/wordprocessingDrawing" xmlns:wp="http://schemas.openxmlformats.org/drawingml/2006/wordprocessingDrawing" xmlns:w10="urn:schemas-microsoft-com:office:word" xmlns:w="http://schemas.openxmlformats.org/wordprocessingml/2006/main" xmlns:w14="http://schemas.microsoft.com/office/word/2010/wordml" xmlns:w15="http://schemas.microsoft.com/office/word/2012/wordml" xmlns:wpg="http://schemas.microsoft.com/office/word/2010/wordprocessingGroup" xmlns:wpi="http://schemas.microsoft.com/office/word/2010/wordprocessingInk" xmlns:wne="http://schemas.microsoft.com/office/word/2006/wordml" xmlns:wps="http://schemas.microsoft.com/office/word/2010/wordprocessingShape" mc:Ignorable="w14 w15 wp14">
+  <w:abstractNum w:abstractNumId="0">
+    <w:nsid w:val="234838E4"/>
+    <w:multiLevelType w:val="hybridMultilevel"/>
+    <w:tmpl w:val="63AAE890"/>
+    <w:lvl w:ilvl="0" w:tplc="04090001">
+      <w:start w:val="1"/>
+      <w:numFmt w:val="bullet"/>
+      <w:lvlText w:val=""/>
+      <w:lvlJc w:val="left"/>
+      <w:pPr>
+        <w:ind w:left="720" w:hanging="360"/>
+      </w:pPr>
+      <w:rPr>
+        <w:rFonts w:hint="default" w:ascii="Symbol" w:hAnsi="Symbol"/>
+      </w:rPr>
+    </w:lvl>
+    <w:lvl w:ilvl="1" w:tplc="04090003" w:tentative="1">
+      <w:start w:val="1"/>
+      <w:numFmt w:val="bullet"/>
+      <w:lvlText w:val="o"/>
+      <w:lvlJc w:val="left"/>
+      <w:pPr>
+        <w:ind w:left="1440" w:hanging="360"/>
+      </w:pPr>
+      <w:rPr>
+        <w:rFonts w:hint="default" w:ascii="Courier New" w:hAnsi="Courier New" w:cs="Courier New"/>
+      </w:rPr>
+    </w:lvl>
+    <w:lvl w:ilvl="2" w:tplc="04090005" w:tentative="1">
+      <w:start w:val="1"/>
+      <w:numFmt w:val="bullet"/>
+      <w:lvlText w:val=""/>
+      <w:lvlJc w:val="left"/>
+      <w:pPr>
+        <w:ind w:left="2160" w:hanging="360"/>
+      </w:pPr>
+      <w:rPr>
+        <w:rFonts w:hint="default" w:ascii="Wingdings" w:hAnsi="Wingdings"/>
+      </w:rPr>
+    </w:lvl>
+    <w:lvl w:ilvl="3" w:tplc="04090001" w:tentative="1">
+      <w:start w:val="1"/>
+      <w:numFmt w:val="bullet"/>
+      <w:lvlText w:val=""/>
+      <w:lvlJc w:val="left"/>
+      <w:pPr>
+        <w:ind w:left="2880" w:hanging="360"/>
+      </w:pPr>
+      <w:rPr>
+        <w:rFonts w:hint="default" w:ascii="Symbol" w:hAnsi="Symbol"/>
+      </w:rPr>
+    </w:lvl>
+    <w:lvl w:ilvl="4" w:tplc="04090003" w:tentative="1">
+      <w:start w:val="1"/>
+      <w:numFmt w:val="bullet"/>
+      <w:lvlText w:val="o"/>
+      <w:lvlJc w:val="left"/>
+      <w:pPr>
+        <w:ind w:left="3600" w:hanging="360"/>
+      </w:pPr>
+      <w:rPr>
+        <w:rFonts w:hint="default" w:ascii="Courier New" w:hAnsi="Courier New" w:cs="Courier New"/>
+      </w:rPr>
+    </w:lvl>
+    <w:lvl w:ilvl="5" w:tplc="04090005" w:tentative="1">
+      <w:start w:val="1"/>
+      <w:numFmt w:val="bullet"/>
+      <w:lvlText w:val=""/>
+      <w:lvlJc w:val="left"/>
+      <w:pPr>
+        <w:ind w:left="4320" w:hanging="360"/>
+      </w:pPr>
+      <w:rPr>
+        <w:rFonts w:hint="default" w:ascii="Wingdings" w:hAnsi="Wingdings"/>
+      </w:rPr>
+    </w:lvl>
+    <w:lvl w:ilvl="6" w:tplc="04090001" w:tentative="1">
+      <w:start w:val="1"/>
+      <w:numFmt w:val="bullet"/>
+      <w:lvlText w:val=""/>
+      <w:lvlJc w:val="left"/>
+      <w:pPr>
+        <w:ind w:left="5040" w:hanging="360"/>
+      </w:pPr>
+      <w:rPr>
+        <w:rFonts w:hint="default" w:ascii="Symbol" w:hAnsi="Symbol"/>
+      </w:rPr>
+    </w:lvl>
+    <w:lvl w:ilvl="7" w:tplc="04090003" w:tentative="1">
+      <w:start w:val="1"/>
+      <w:numFmt w:val="bullet"/>
+      <w:lvlText w:val="o"/>
+      <w:lvlJc w:val="left"/>
+      <w:pPr>
+        <w:ind w:left="5760" w:hanging="360"/>
+      </w:pPr>
+      <w:rPr>
+        <w:rFonts w:hint="default" w:ascii="Courier New" w:hAnsi="Courier New" w:cs="Courier New"/>
+      </w:rPr>
+    </w:lvl>
+    <w:lvl w:ilvl="8" w:tplc="04090005" w:tentative="1">
+      <w:start w:val="1"/>
+      <w:numFmt w:val="bullet"/>
+      <w:lvlText w:val=""/>
+      <w:lvlJc w:val="left"/>
+      <w:pPr>
+        <w:ind w:left="6480" w:hanging="360"/>
+      </w:pPr>
+      <w:rPr>
+        <w:rFonts w:hint="default" w:ascii="Wingdings" w:hAnsi="Wingdings"/>
+      </w:rPr>
+    </w:lvl>
+  </w:abstractNum>
+  <w:abstractNum w:abstractNumId="1">
     <w:nsid w:val="51AE44FF"/>
     <w:multiLevelType w:val="hybridMultilevel"/>
     <w:tmpl w:val="355A413E"/>
@@ -1217,7 +1494,7 @@
         <w:ind w:left="720" w:hanging="360"/>
       </w:pPr>
       <w:rPr>
-        <w:rFonts w:ascii="Symbol" w:hAnsi="Symbol" w:hint="default"/>
+        <w:rFonts w:hint="default" w:ascii="Symbol" w:hAnsi="Symbol"/>
       </w:rPr>
     </w:lvl>
     <w:lvl w:ilvl="1" w:tplc="100A0003" w:tentative="1">
@@ -1229,7 +1506,7 @@
         <w:ind w:left="1440" w:hanging="360"/>
       </w:pPr>
       <w:rPr>
-        <w:rFonts w:ascii="Courier New" w:hAnsi="Courier New" w:cs="Courier New" w:hint="default"/>
+        <w:rFonts w:hint="default" w:ascii="Courier New" w:hAnsi="Courier New" w:cs="Courier New"/>
       </w:rPr>
     </w:lvl>
     <w:lvl w:ilvl="2" w:tplc="100A0005" w:tentative="1">
@@ -1241,7 +1518,7 @@
         <w:ind w:left="2160" w:hanging="360"/>
       </w:pPr>
       <w:rPr>
-        <w:rFonts w:ascii="Wingdings" w:hAnsi="Wingdings" w:hint="default"/>
+        <w:rFonts w:hint="default" w:ascii="Wingdings" w:hAnsi="Wingdings"/>
       </w:rPr>
     </w:lvl>
     <w:lvl w:ilvl="3" w:tplc="100A0001" w:tentative="1">
@@ -1253,7 +1530,7 @@
         <w:ind w:left="2880" w:hanging="360"/>
       </w:pPr>
       <w:rPr>
-        <w:rFonts w:ascii="Symbol" w:hAnsi="Symbol" w:hint="default"/>
+        <w:rFonts w:hint="default" w:ascii="Symbol" w:hAnsi="Symbol"/>
       </w:rPr>
     </w:lvl>
     <w:lvl w:ilvl="4" w:tplc="100A0003" w:tentative="1">
@@ -1265,7 +1542,7 @@
         <w:ind w:left="3600" w:hanging="360"/>
       </w:pPr>
       <w:rPr>
-        <w:rFonts w:ascii="Courier New" w:hAnsi="Courier New" w:cs="Courier New" w:hint="default"/>
+        <w:rFonts w:hint="default" w:ascii="Courier New" w:hAnsi="Courier New" w:cs="Courier New"/>
       </w:rPr>
     </w:lvl>
     <w:lvl w:ilvl="5" w:tplc="100A0005" w:tentative="1">
@@ -1277,7 +1554,7 @@
         <w:ind w:left="4320" w:hanging="360"/>
       </w:pPr>
       <w:rPr>
-        <w:rFonts w:ascii="Wingdings" w:hAnsi="Wingdings" w:hint="default"/>
+        <w:rFonts w:hint="default" w:ascii="Wingdings" w:hAnsi="Wingdings"/>
       </w:rPr>
     </w:lvl>
     <w:lvl w:ilvl="6" w:tplc="100A0001" w:tentative="1">
@@ -1289,7 +1566,7 @@
         <w:ind w:left="5040" w:hanging="360"/>
       </w:pPr>
       <w:rPr>
-        <w:rFonts w:ascii="Symbol" w:hAnsi="Symbol" w:hint="default"/>
+        <w:rFonts w:hint="default" w:ascii="Symbol" w:hAnsi="Symbol"/>
       </w:rPr>
     </w:lvl>
     <w:lvl w:ilvl="7" w:tplc="100A0003" w:tentative="1">
@@ -1301,7 +1578,7 @@
         <w:ind w:left="5760" w:hanging="360"/>
       </w:pPr>
       <w:rPr>
-        <w:rFonts w:ascii="Courier New" w:hAnsi="Courier New" w:cs="Courier New" w:hint="default"/>
+        <w:rFonts w:hint="default" w:ascii="Courier New" w:hAnsi="Courier New" w:cs="Courier New"/>
       </w:rPr>
     </w:lvl>
     <w:lvl w:ilvl="8" w:tplc="100A0005" w:tentative="1">
@@ -1313,18 +1590,21 @@
         <w:ind w:left="6480" w:hanging="360"/>
       </w:pPr>
       <w:rPr>
-        <w:rFonts w:ascii="Wingdings" w:hAnsi="Wingdings" w:hint="default"/>
+        <w:rFonts w:hint="default" w:ascii="Wingdings" w:hAnsi="Wingdings"/>
       </w:rPr>
     </w:lvl>
   </w:abstractNum>
-  <w:num w:numId="1" w16cid:durableId="2023390943">
+  <w:num w:numId="1">
+    <w:abstractNumId w:val="1"/>
+  </w:num>
+  <w:num w:numId="2">
     <w:abstractNumId w:val="0"/>
   </w:num>
 </w:numbering>
 </file>
 
 <file path=word/people.xml><?xml version="1.0" encoding="utf-8"?>
-<w15:people xmlns:wpc="http://schemas.microsoft.com/office/word/2010/wordprocessingCanvas" xmlns:cx="http://schemas.microsoft.com/office/drawing/2014/chartex" xmlns:cx1="http://schemas.microsoft.com/office/drawing/2015/9/8/chartex" xmlns:cx2="http://schemas.microsoft.com/office/drawing/2015/10/21/chartex" xmlns:cx3="http://schemas.microsoft.com/office/drawing/2016/5/9/chartex" xmlns:cx4="http://schemas.microsoft.com/office/drawing/2016/5/10/chartex" xmlns:cx5="http://schemas.microsoft.com/office/drawing/2016/5/11/chartex" xmlns:cx6="http://schemas.microsoft.com/office/drawing/2016/5/12/chartex" xmlns:cx7="http://schemas.microsoft.com/office/drawing/2016/5/13/chartex" xmlns:cx8="http://schemas.microsoft.com/office/drawing/2016/5/14/chartex" xmlns:mc="http://schemas.openxmlformats.org/markup-compatibility/2006" xmlns:aink="http://schemas.microsoft.com/office/drawing/2016/ink" xmlns:am3d="http://schemas.microsoft.com/office/drawing/2017/model3d" xmlns:o="urn:schemas-microsoft-com:office:office" xmlns:oel="http://schemas.microsoft.com/office/2019/extlst" xmlns:r="http://schemas.openxmlformats.org/officeDocument/2006/relationships" xmlns:m="http://schemas.openxmlformats.org/officeDocument/2006/math" xmlns:v="urn:schemas-microsoft-com:vml" xmlns:wp14="http://schemas.microsoft.com/office/word/2010/wordprocessingDrawing" xmlns:wp="http://schemas.openxmlformats.org/drawingml/2006/wordprocessingDrawing" xmlns:w10="urn:schemas-microsoft-com:office:word" xmlns:w="http://schemas.openxmlformats.org/wordprocessingml/2006/main" xmlns:w14="http://schemas.microsoft.com/office/word/2010/wordml" xmlns:w15="http://schemas.microsoft.com/office/word/2012/wordml" xmlns:w16cex="http://schemas.microsoft.com/office/word/2018/wordml/cex" xmlns:w16cid="http://schemas.microsoft.com/office/word/2016/wordml/cid" xmlns:w16="http://schemas.microsoft.com/office/word/2018/wordml" xmlns:w16du="http://schemas.microsoft.com/office/word/2023/wordml/word16du" xmlns:w16sdtdh="http://schemas.microsoft.com/office/word/2020/wordml/sdtdatahash" xmlns:w16se="http://schemas.microsoft.com/office/word/2015/wordml/symex" xmlns:wpg="http://schemas.microsoft.com/office/word/2010/wordprocessingGroup" xmlns:wpi="http://schemas.microsoft.com/office/word/2010/wordprocessingInk" xmlns:wne="http://schemas.microsoft.com/office/word/2006/wordml" xmlns:wps="http://schemas.microsoft.com/office/word/2010/wordprocessingShape" mc:Ignorable="w14 w15 w16se w16cid w16 w16cex w16sdtdh w16du wp14">
+<w15:people xmlns:wpc="http://schemas.microsoft.com/office/word/2010/wordprocessingCanvas" xmlns:mc="http://schemas.openxmlformats.org/markup-compatibility/2006" xmlns:o="urn:schemas-microsoft-com:office:office" xmlns:r="http://schemas.openxmlformats.org/officeDocument/2006/relationships" xmlns:m="http://schemas.openxmlformats.org/officeDocument/2006/math" xmlns:v="urn:schemas-microsoft-com:vml" xmlns:wp14="http://schemas.microsoft.com/office/word/2010/wordprocessingDrawing" xmlns:wp="http://schemas.openxmlformats.org/drawingml/2006/wordprocessingDrawing" xmlns:w10="urn:schemas-microsoft-com:office:word" xmlns:w="http://schemas.openxmlformats.org/wordprocessingml/2006/main" xmlns:w14="http://schemas.microsoft.com/office/word/2010/wordml" xmlns:w15="http://schemas.microsoft.com/office/word/2012/wordml" xmlns:wpg="http://schemas.microsoft.com/office/word/2010/wordprocessingGroup" xmlns:wpi="http://schemas.microsoft.com/office/word/2010/wordprocessingInk" xmlns:wne="http://schemas.microsoft.com/office/word/2006/wordml" xmlns:wps="http://schemas.microsoft.com/office/word/2010/wordprocessingShape" mc:Ignorable="w14 w15 wp14">
   <w15:person w15:author="Pedro Armas">
     <w15:presenceInfo w15:providerId="Windows Live" w15:userId="a665e30787f7f555"/>
   </w15:person>
@@ -1332,11 +1612,11 @@
 </file>
 
 <file path=word/styles.xml><?xml version="1.0" encoding="utf-8"?>
-<w:styles xmlns:mc="http://schemas.openxmlformats.org/markup-compatibility/2006" xmlns:r="http://schemas.openxmlformats.org/officeDocument/2006/relationships" xmlns:w="http://schemas.openxmlformats.org/wordprocessingml/2006/main" xmlns:w14="http://schemas.microsoft.com/office/word/2010/wordml" xmlns:w15="http://schemas.microsoft.com/office/word/2012/wordml" xmlns:w16cex="http://schemas.microsoft.com/office/word/2018/wordml/cex" xmlns:w16cid="http://schemas.microsoft.com/office/word/2016/wordml/cid" xmlns:w16="http://schemas.microsoft.com/office/word/2018/wordml" xmlns:w16du="http://schemas.microsoft.com/office/word/2023/wordml/word16du" xmlns:w16sdtdh="http://schemas.microsoft.com/office/word/2020/wordml/sdtdatahash" xmlns:w16se="http://schemas.microsoft.com/office/word/2015/wordml/symex" mc:Ignorable="w14 w15 w16se w16cid w16 w16cex w16sdtdh w16du">
+<w:styles xmlns:mc="http://schemas.openxmlformats.org/markup-compatibility/2006" xmlns:r="http://schemas.openxmlformats.org/officeDocument/2006/relationships" xmlns:w="http://schemas.openxmlformats.org/wordprocessingml/2006/main" xmlns:w14="http://schemas.microsoft.com/office/word/2010/wordml" xmlns:w15="http://schemas.microsoft.com/office/word/2012/wordml" mc:Ignorable="w14 w15">
   <w:docDefaults>
     <w:rPrDefault>
       <w:rPr>
-        <w:rFonts w:asciiTheme="minorHAnsi" w:eastAsiaTheme="minorHAnsi" w:hAnsiTheme="minorHAnsi" w:cstheme="minorBidi"/>
+        <w:rFonts w:asciiTheme="minorHAnsi" w:hAnsiTheme="minorHAnsi" w:eastAsiaTheme="minorHAnsi" w:cstheme="minorBidi"/>
         <w:sz w:val="22"/>
         <w:szCs w:val="22"/>
         <w:lang w:val="es-GT" w:eastAsia="en-US" w:bidi="ar-SA"/>
@@ -1348,17 +1628,17 @@
       </w:pPr>
     </w:pPrDefault>
   </w:docDefaults>
-  <w:latentStyles w:defLockedState="0" w:defUIPriority="99" w:defSemiHidden="0" w:defUnhideWhenUsed="0" w:defQFormat="0" w:count="376">
+  <w:latentStyles w:defLockedState="0" w:defUIPriority="99" w:defSemiHidden="0" w:defUnhideWhenUsed="0" w:defQFormat="0" w:count="371">
     <w:lsdException w:name="Normal" w:uiPriority="0" w:qFormat="1"/>
     <w:lsdException w:name="heading 1" w:uiPriority="9" w:qFormat="1"/>
-    <w:lsdException w:name="heading 2" w:semiHidden="1" w:uiPriority="9" w:unhideWhenUsed="1" w:qFormat="1"/>
-    <w:lsdException w:name="heading 3" w:semiHidden="1" w:uiPriority="9" w:unhideWhenUsed="1" w:qFormat="1"/>
-    <w:lsdException w:name="heading 4" w:semiHidden="1" w:uiPriority="9" w:unhideWhenUsed="1" w:qFormat="1"/>
-    <w:lsdException w:name="heading 5" w:semiHidden="1" w:uiPriority="9" w:unhideWhenUsed="1" w:qFormat="1"/>
-    <w:lsdException w:name="heading 6" w:semiHidden="1" w:uiPriority="9" w:unhideWhenUsed="1" w:qFormat="1"/>
-    <w:lsdException w:name="heading 7" w:semiHidden="1" w:uiPriority="9" w:unhideWhenUsed="1" w:qFormat="1"/>
-    <w:lsdException w:name="heading 8" w:semiHidden="1" w:uiPriority="9" w:unhideWhenUsed="1" w:qFormat="1"/>
-    <w:lsdException w:name="heading 9" w:semiHidden="1" w:uiPriority="9" w:unhideWhenUsed="1" w:qFormat="1"/>
+    <w:lsdException w:name="heading 2" w:uiPriority="9" w:semiHidden="1" w:unhideWhenUsed="1" w:qFormat="1"/>
+    <w:lsdException w:name="heading 3" w:uiPriority="9" w:semiHidden="1" w:unhideWhenUsed="1" w:qFormat="1"/>
+    <w:lsdException w:name="heading 4" w:uiPriority="9" w:semiHidden="1" w:unhideWhenUsed="1" w:qFormat="1"/>
+    <w:lsdException w:name="heading 5" w:uiPriority="9" w:semiHidden="1" w:unhideWhenUsed="1" w:qFormat="1"/>
+    <w:lsdException w:name="heading 6" w:uiPriority="9" w:semiHidden="1" w:unhideWhenUsed="1" w:qFormat="1"/>
+    <w:lsdException w:name="heading 7" w:uiPriority="9" w:semiHidden="1" w:unhideWhenUsed="1" w:qFormat="1"/>
+    <w:lsdException w:name="heading 8" w:uiPriority="9" w:semiHidden="1" w:unhideWhenUsed="1" w:qFormat="1"/>
+    <w:lsdException w:name="heading 9" w:uiPriority="9" w:semiHidden="1" w:unhideWhenUsed="1" w:qFormat="1"/>
     <w:lsdException w:name="index 1" w:semiHidden="1" w:unhideWhenUsed="1"/>
     <w:lsdException w:name="index 2" w:semiHidden="1" w:unhideWhenUsed="1"/>
     <w:lsdException w:name="index 3" w:semiHidden="1" w:unhideWhenUsed="1"/>
@@ -1368,22 +1648,22 @@
     <w:lsdException w:name="index 7" w:semiHidden="1" w:unhideWhenUsed="1"/>
     <w:lsdException w:name="index 8" w:semiHidden="1" w:unhideWhenUsed="1"/>
     <w:lsdException w:name="index 9" w:semiHidden="1" w:unhideWhenUsed="1"/>
-    <w:lsdException w:name="toc 1" w:semiHidden="1" w:uiPriority="39" w:unhideWhenUsed="1"/>
-    <w:lsdException w:name="toc 2" w:semiHidden="1" w:uiPriority="39" w:unhideWhenUsed="1"/>
-    <w:lsdException w:name="toc 3" w:semiHidden="1" w:uiPriority="39" w:unhideWhenUsed="1"/>
-    <w:lsdException w:name="toc 4" w:semiHidden="1" w:uiPriority="39" w:unhideWhenUsed="1"/>
-    <w:lsdException w:name="toc 5" w:semiHidden="1" w:uiPriority="39" w:unhideWhenUsed="1"/>
-    <w:lsdException w:name="toc 6" w:semiHidden="1" w:uiPriority="39" w:unhideWhenUsed="1"/>
-    <w:lsdException w:name="toc 7" w:semiHidden="1" w:uiPriority="39" w:unhideWhenUsed="1"/>
-    <w:lsdException w:name="toc 8" w:semiHidden="1" w:uiPriority="39" w:unhideWhenUsed="1"/>
-    <w:lsdException w:name="toc 9" w:semiHidden="1" w:uiPriority="39" w:unhideWhenUsed="1"/>
+    <w:lsdException w:name="toc 1" w:uiPriority="39" w:semiHidden="1" w:unhideWhenUsed="1"/>
+    <w:lsdException w:name="toc 2" w:uiPriority="39" w:semiHidden="1" w:unhideWhenUsed="1"/>
+    <w:lsdException w:name="toc 3" w:uiPriority="39" w:semiHidden="1" w:unhideWhenUsed="1"/>
+    <w:lsdException w:name="toc 4" w:uiPriority="39" w:semiHidden="1" w:unhideWhenUsed="1"/>
+    <w:lsdException w:name="toc 5" w:uiPriority="39" w:semiHidden="1" w:unhideWhenUsed="1"/>
+    <w:lsdException w:name="toc 6" w:uiPriority="39" w:semiHidden="1" w:unhideWhenUsed="1"/>
+    <w:lsdException w:name="toc 7" w:uiPriority="39" w:semiHidden="1" w:unhideWhenUsed="1"/>
+    <w:lsdException w:name="toc 8" w:uiPriority="39" w:semiHidden="1" w:unhideWhenUsed="1"/>
+    <w:lsdException w:name="toc 9" w:uiPriority="39" w:semiHidden="1" w:unhideWhenUsed="1"/>
     <w:lsdException w:name="Normal Indent" w:semiHidden="1" w:unhideWhenUsed="1"/>
     <w:lsdException w:name="footnote text" w:semiHidden="1" w:unhideWhenUsed="1"/>
     <w:lsdException w:name="annotation text" w:semiHidden="1" w:unhideWhenUsed="1"/>
     <w:lsdException w:name="header" w:semiHidden="1" w:unhideWhenUsed="1"/>
     <w:lsdException w:name="footer" w:semiHidden="1" w:unhideWhenUsed="1"/>
     <w:lsdException w:name="index heading" w:semiHidden="1" w:unhideWhenUsed="1"/>
-    <w:lsdException w:name="caption" w:semiHidden="1" w:uiPriority="35" w:unhideWhenUsed="1" w:qFormat="1"/>
+    <w:lsdException w:name="caption" w:uiPriority="35" w:semiHidden="1" w:unhideWhenUsed="1" w:qFormat="1"/>
     <w:lsdException w:name="table of figures" w:semiHidden="1" w:unhideWhenUsed="1"/>
     <w:lsdException w:name="envelope address" w:semiHidden="1" w:unhideWhenUsed="1"/>
     <w:lsdException w:name="envelope return" w:semiHidden="1" w:unhideWhenUsed="1"/>
@@ -1414,7 +1694,7 @@
     <w:lsdException w:name="Title" w:uiPriority="10" w:qFormat="1"/>
     <w:lsdException w:name="Closing" w:semiHidden="1" w:unhideWhenUsed="1"/>
     <w:lsdException w:name="Signature" w:semiHidden="1" w:unhideWhenUsed="1"/>
-    <w:lsdException w:name="Default Paragraph Font" w:semiHidden="1" w:uiPriority="1" w:unhideWhenUsed="1"/>
+    <w:lsdException w:name="Default Paragraph Font" w:uiPriority="1" w:semiHidden="1" w:unhideWhenUsed="1"/>
     <w:lsdException w:name="Body Text" w:semiHidden="1" w:unhideWhenUsed="1"/>
     <w:lsdException w:name="Body Text Indent" w:semiHidden="1" w:unhideWhenUsed="1"/>
     <w:lsdException w:name="List Continue" w:semiHidden="1" w:unhideWhenUsed="1"/>
@@ -1614,8 +1894,8 @@
     <w:lsdException w:name="Subtle Reference" w:uiPriority="31" w:qFormat="1"/>
     <w:lsdException w:name="Intense Reference" w:uiPriority="32" w:qFormat="1"/>
     <w:lsdException w:name="Book Title" w:uiPriority="33" w:qFormat="1"/>
-    <w:lsdException w:name="Bibliography" w:semiHidden="1" w:uiPriority="37" w:unhideWhenUsed="1"/>
-    <w:lsdException w:name="TOC Heading" w:semiHidden="1" w:uiPriority="39" w:unhideWhenUsed="1" w:qFormat="1"/>
+    <w:lsdException w:name="Bibliography" w:uiPriority="37" w:semiHidden="1" w:unhideWhenUsed="1"/>
+    <w:lsdException w:name="TOC Heading" w:uiPriority="39" w:semiHidden="1" w:unhideWhenUsed="1" w:qFormat="1"/>
     <w:lsdException w:name="Plain Table 1" w:uiPriority="41"/>
     <w:lsdException w:name="Plain Table 2" w:uiPriority="42"/>
     <w:lsdException w:name="Plain Table 3" w:uiPriority="43"/>
@@ -1720,13 +2000,8 @@
     <w:lsdException w:name="List Table 5 Dark Accent 6" w:uiPriority="50"/>
     <w:lsdException w:name="List Table 6 Colorful Accent 6" w:uiPriority="51"/>
     <w:lsdException w:name="List Table 7 Colorful Accent 6" w:uiPriority="52"/>
-    <w:lsdException w:name="Mention" w:semiHidden="1" w:unhideWhenUsed="1"/>
-    <w:lsdException w:name="Smart Hyperlink" w:semiHidden="1" w:unhideWhenUsed="1"/>
-    <w:lsdException w:name="Hashtag" w:semiHidden="1" w:unhideWhenUsed="1"/>
-    <w:lsdException w:name="Unresolved Mention" w:semiHidden="1" w:unhideWhenUsed="1"/>
-    <w:lsdException w:name="Smart Link" w:semiHidden="1" w:unhideWhenUsed="1"/>
   </w:latentStyles>
-  <w:style w:type="paragraph" w:default="1" w:styleId="Normal">
+  <w:style w:type="paragraph" w:styleId="Normal" w:default="1">
     <w:name w:val="Normal"/>
     <w:qFormat/>
     <w:rsid w:val="007B480D"/>
@@ -1734,13 +2009,13 @@
       <w:rFonts w:eastAsia="MS Mincho"/>
     </w:rPr>
   </w:style>
-  <w:style w:type="character" w:default="1" w:styleId="Fuentedeprrafopredeter">
+  <w:style w:type="character" w:styleId="Fuentedeprrafopredeter" w:default="1">
     <w:name w:val="Default Paragraph Font"/>
     <w:uiPriority w:val="1"/>
     <w:semiHidden/>
     <w:unhideWhenUsed/>
   </w:style>
-  <w:style w:type="table" w:default="1" w:styleId="Tablanormal">
+  <w:style w:type="table" w:styleId="Tablanormal" w:default="1">
     <w:name w:val="Normal Table"/>
     <w:uiPriority w:val="99"/>
     <w:semiHidden/>
@@ -1755,7 +2030,7 @@
       </w:tblCellMar>
     </w:tblPr>
   </w:style>
-  <w:style w:type="numbering" w:default="1" w:styleId="Sinlista">
+  <w:style w:type="numbering" w:styleId="Sinlista" w:default="1">
     <w:name w:val="No List"/>
     <w:uiPriority w:val="99"/>
     <w:semiHidden/>
@@ -1798,7 +2073,7 @@
       <w:szCs w:val="20"/>
     </w:rPr>
   </w:style>
-  <w:style w:type="character" w:customStyle="1" w:styleId="TextocomentarioCar">
+  <w:style w:type="character" w:styleId="TextocomentarioCar" w:customStyle="1">
     <w:name w:val="Texto comentario Car"/>
     <w:basedOn w:val="Fuentedeprrafopredeter"/>
     <w:link w:val="Textocomentario"/>
@@ -1825,7 +2100,7 @@
       <w:bCs/>
     </w:rPr>
   </w:style>
-  <w:style w:type="character" w:customStyle="1" w:styleId="AsuntodelcomentarioCar">
+  <w:style w:type="character" w:styleId="AsuntodelcomentarioCar" w:customStyle="1">
     <w:name w:val="Asunto del comentario Car"/>
     <w:basedOn w:val="TextocomentarioCar"/>
     <w:link w:val="Asuntodelcomentario"/>
@@ -1861,7 +2136,7 @@
       <w:spacing w:before="100" w:beforeAutospacing="1" w:after="100" w:afterAutospacing="1" w:line="240" w:lineRule="auto"/>
     </w:pPr>
     <w:rPr>
-      <w:rFonts w:ascii="Times New Roman" w:eastAsia="Times New Roman" w:hAnsi="Times New Roman" w:cs="Times New Roman"/>
+      <w:rFonts w:ascii="Times New Roman" w:hAnsi="Times New Roman" w:eastAsia="Times New Roman" w:cs="Times New Roman"/>
       <w:sz w:val="24"/>
       <w:szCs w:val="24"/>
       <w:lang w:eastAsia="es-GT"/>
@@ -1882,7 +2157,7 @@
       <w:spacing w:after="0" w:line="240" w:lineRule="auto"/>
     </w:pPr>
   </w:style>
-  <w:style w:type="character" w:customStyle="1" w:styleId="EncabezadoCar">
+  <w:style w:type="character" w:styleId="EncabezadoCar" w:customStyle="1">
     <w:name w:val="Encabezado Car"/>
     <w:basedOn w:val="Fuentedeprrafopredeter"/>
     <w:link w:val="Encabezado"/>
@@ -1907,7 +2182,7 @@
       <w:spacing w:after="0" w:line="240" w:lineRule="auto"/>
     </w:pPr>
   </w:style>
-  <w:style w:type="character" w:customStyle="1" w:styleId="PiedepginaCar">
+  <w:style w:type="character" w:styleId="PiedepginaCar" w:customStyle="1">
     <w:name w:val="Pie de página Car"/>
     <w:basedOn w:val="Fuentedeprrafopredeter"/>
     <w:link w:val="Piedepgina"/>

</xml_diff>

<commit_message>
Se agrega el nombre (Jose Arrecis) y el cargo (programador) al documento word del proyecto
</commit_message>
<xml_diff>
--- a/Proyecto-PixelGameStore.IN5AM.Fila#1.docx
+++ b/Proyecto-PixelGameStore.IN5AM.Fila#1.docx
@@ -1,6 +1,6 @@
 
 <file path=word/document.xml><?xml version="1.0" encoding="utf-8"?>
-<w:document xmlns:wpc="http://schemas.microsoft.com/office/word/2010/wordprocessingCanvas" xmlns:cx="http://schemas.microsoft.com/office/drawing/2014/chartex" xmlns:cx1="http://schemas.microsoft.com/office/drawing/2015/9/8/chartex" xmlns:cx2="http://schemas.microsoft.com/office/drawing/2015/10/21/chartex" xmlns:cx3="http://schemas.microsoft.com/office/drawing/2016/5/9/chartex" xmlns:cx4="http://schemas.microsoft.com/office/drawing/2016/5/10/chartex" xmlns:cx5="http://schemas.microsoft.com/office/drawing/2016/5/11/chartex" xmlns:cx6="http://schemas.microsoft.com/office/drawing/2016/5/12/chartex" xmlns:cx7="http://schemas.microsoft.com/office/drawing/2016/5/13/chartex" xmlns:cx8="http://schemas.microsoft.com/office/drawing/2016/5/14/chartex" xmlns:mc="http://schemas.openxmlformats.org/markup-compatibility/2006" xmlns:aink="http://schemas.microsoft.com/office/drawing/2016/ink" xmlns:am3d="http://schemas.microsoft.com/office/drawing/2017/model3d" xmlns:o="urn:schemas-microsoft-com:office:office" xmlns:oel="http://schemas.microsoft.com/office/2019/extlst" xmlns:r="http://schemas.openxmlformats.org/officeDocument/2006/relationships" xmlns:m="http://schemas.openxmlformats.org/officeDocument/2006/math" xmlns:v="urn:schemas-microsoft-com:vml" xmlns:wp14="http://schemas.microsoft.com/office/word/2010/wordprocessingDrawing" xmlns:wp="http://schemas.openxmlformats.org/drawingml/2006/wordprocessingDrawing" xmlns:w10="urn:schemas-microsoft-com:office:word" xmlns:w="http://schemas.openxmlformats.org/wordprocessingml/2006/main" xmlns:w14="http://schemas.microsoft.com/office/word/2010/wordml" xmlns:w15="http://schemas.microsoft.com/office/word/2012/wordml" xmlns:w16cex="http://schemas.microsoft.com/office/word/2018/wordml/cex" xmlns:w16cid="http://schemas.microsoft.com/office/word/2016/wordml/cid" xmlns:w16="http://schemas.microsoft.com/office/word/2018/wordml" xmlns:w16du="http://schemas.microsoft.com/office/word/2023/wordml/word16du" xmlns:w16sdtdh="http://schemas.microsoft.com/office/word/2020/wordml/sdtdatahash" xmlns:w16se="http://schemas.microsoft.com/office/word/2015/wordml/symex" xmlns:wpg="http://schemas.microsoft.com/office/word/2010/wordprocessingGroup" xmlns:wpi="http://schemas.microsoft.com/office/word/2010/wordprocessingInk" xmlns:wne="http://schemas.microsoft.com/office/word/2006/wordml" xmlns:wps="http://schemas.microsoft.com/office/word/2010/wordprocessingShape" mc:Ignorable="w14 w15 w16se w16cid w16 w16cex w16sdtdh w16du wp14">
+<w:document xmlns:wpc="http://schemas.microsoft.com/office/word/2010/wordprocessingCanvas" xmlns:cx="http://schemas.microsoft.com/office/drawing/2014/chartex" xmlns:cx1="http://schemas.microsoft.com/office/drawing/2015/9/8/chartex" xmlns:cx2="http://schemas.microsoft.com/office/drawing/2015/10/21/chartex" xmlns:cx3="http://schemas.microsoft.com/office/drawing/2016/5/9/chartex" xmlns:cx4="http://schemas.microsoft.com/office/drawing/2016/5/10/chartex" xmlns:cx5="http://schemas.microsoft.com/office/drawing/2016/5/11/chartex" xmlns:cx6="http://schemas.microsoft.com/office/drawing/2016/5/12/chartex" xmlns:cx7="http://schemas.microsoft.com/office/drawing/2016/5/13/chartex" xmlns:cx8="http://schemas.microsoft.com/office/drawing/2016/5/14/chartex" xmlns:mc="http://schemas.openxmlformats.org/markup-compatibility/2006" xmlns:aink="http://schemas.microsoft.com/office/drawing/2016/ink" xmlns:am3d="http://schemas.microsoft.com/office/drawing/2017/model3d" xmlns:o="urn:schemas-microsoft-com:office:office" xmlns:r="http://schemas.openxmlformats.org/officeDocument/2006/relationships" xmlns:m="http://schemas.openxmlformats.org/officeDocument/2006/math" xmlns:v="urn:schemas-microsoft-com:vml" xmlns:wp14="http://schemas.microsoft.com/office/word/2010/wordprocessingDrawing" xmlns:wp="http://schemas.openxmlformats.org/drawingml/2006/wordprocessingDrawing" xmlns:w10="urn:schemas-microsoft-com:office:word" xmlns:w="http://schemas.openxmlformats.org/wordprocessingml/2006/main" xmlns:w14="http://schemas.microsoft.com/office/word/2010/wordml" xmlns:w15="http://schemas.microsoft.com/office/word/2012/wordml" xmlns:w16cex="http://schemas.microsoft.com/office/word/2018/wordml/cex" xmlns:w16cid="http://schemas.microsoft.com/office/word/2016/wordml/cid" xmlns:w16="http://schemas.microsoft.com/office/word/2018/wordml" xmlns:w16sdtdh="http://schemas.microsoft.com/office/word/2020/wordml/sdtdatahash" xmlns:w16se="http://schemas.microsoft.com/office/word/2015/wordml/symex" xmlns:wpg="http://schemas.microsoft.com/office/word/2010/wordprocessingGroup" xmlns:wpi="http://schemas.microsoft.com/office/word/2010/wordprocessingInk" xmlns:wne="http://schemas.microsoft.com/office/word/2006/wordml" xmlns:wps="http://schemas.microsoft.com/office/word/2010/wordprocessingShape" mc:Ignorable="w14 w15 w16se w16cid w16 w16cex w16sdtdh wp14">
   <w:body>
     <w:p>
       <w:pPr>
@@ -574,17 +574,8 @@
           <w:rFonts w:ascii="Arial" w:hAnsi="Arial" w:cs="Arial"/>
           <w:sz w:val="24"/>
         </w:rPr>
-        <w:t xml:space="preserve"> </w:t>
-      </w:r>
-      <w:proofErr w:type="gramStart"/>
-      <w:r>
-        <w:rPr>
-          <w:rFonts w:ascii="Arial" w:hAnsi="Arial" w:cs="Arial"/>
-          <w:sz w:val="24"/>
-        </w:rPr>
-        <w:t>Junio</w:t>
-      </w:r>
-      <w:proofErr w:type="gramEnd"/>
+        <w:t xml:space="preserve"> Junio</w:t>
+      </w:r>
       <w:r>
         <w:rPr>
           <w:rFonts w:ascii="Arial" w:hAnsi="Arial" w:cs="Arial"/>
@@ -627,7 +618,6 @@
         </w:rPr>
         <w:br w:type="page"/>
       </w:r>
-      <w:commentRangeEnd w:id="3"/>
     </w:p>
     <w:p>
       <w:pPr>
@@ -656,6 +646,7 @@
         <w:lastRenderedPageBreak/>
         <w:t>Listado de Integrantes</w:t>
       </w:r>
+      <w:commentRangeEnd w:id="3"/>
       <w:r>
         <w:rPr>
           <w:rStyle w:val="Refdecomentario"/>
@@ -671,12 +662,165 @@
     </w:p>
     <w:p>
       <w:pPr>
-        <w:rPr>
-          <w:rFonts w:ascii="Arial" w:eastAsiaTheme="minorHAnsi" w:hAnsi="Arial" w:cs="Arial"/>
-          <w:noProof/>
-          <w:sz w:val="24"/>
-        </w:rPr>
-      </w:pPr>
+        <w:pStyle w:val="Prrafodelista"/>
+        <w:numPr>
+          <w:ilvl w:val="0"/>
+          <w:numId w:val="2"/>
+        </w:numPr>
+        <w:rPr>
+          <w:rFonts w:ascii="Arial" w:eastAsiaTheme="minorHAnsi" w:hAnsi="Arial" w:cs="Arial"/>
+          <w:noProof/>
+          <w:sz w:val="24"/>
+        </w:rPr>
+      </w:pPr>
+      <w:r>
+        <w:rPr>
+          <w:rFonts w:ascii="Arial" w:eastAsiaTheme="minorHAnsi" w:hAnsi="Arial" w:cs="Arial"/>
+          <w:noProof/>
+          <w:sz w:val="24"/>
+        </w:rPr>
+        <w:t>Kevin Omar Castillo Calderón – Scrum master</w:t>
+      </w:r>
+    </w:p>
+    <w:p>
+      <w:pPr>
+        <w:pStyle w:val="Prrafodelista"/>
+        <w:numPr>
+          <w:ilvl w:val="0"/>
+          <w:numId w:val="2"/>
+        </w:numPr>
+        <w:rPr>
+          <w:rFonts w:ascii="Arial" w:eastAsiaTheme="minorHAnsi" w:hAnsi="Arial" w:cs="Arial"/>
+          <w:noProof/>
+          <w:sz w:val="24"/>
+        </w:rPr>
+      </w:pPr>
+      <w:r>
+        <w:rPr>
+          <w:rFonts w:ascii="Arial" w:eastAsiaTheme="minorHAnsi" w:hAnsi="Arial" w:cs="Arial"/>
+          <w:noProof/>
+          <w:sz w:val="24"/>
+        </w:rPr>
+        <w:t xml:space="preserve">Miguel Angel Bautista Garcìa </w:t>
+      </w:r>
+      <w:r>
+        <w:rPr>
+          <w:rFonts w:ascii="Arial" w:eastAsiaTheme="minorHAnsi" w:hAnsi="Arial" w:cs="Arial"/>
+          <w:noProof/>
+          <w:sz w:val="24"/>
+        </w:rPr>
+        <w:t>–</w:t>
+      </w:r>
+      <w:r>
+        <w:rPr>
+          <w:rFonts w:ascii="Arial" w:eastAsiaTheme="minorHAnsi" w:hAnsi="Arial" w:cs="Arial"/>
+          <w:noProof/>
+          <w:sz w:val="24"/>
+        </w:rPr>
+        <w:t xml:space="preserve"> Programador</w:t>
+      </w:r>
+    </w:p>
+    <w:p>
+      <w:pPr>
+        <w:pStyle w:val="Prrafodelista"/>
+        <w:numPr>
+          <w:ilvl w:val="0"/>
+          <w:numId w:val="2"/>
+        </w:numPr>
+        <w:rPr>
+          <w:rFonts w:ascii="Arial" w:eastAsiaTheme="minorEastAsia" w:hAnsi="Arial" w:cs="Arial"/>
+          <w:noProof/>
+          <w:sz w:val="24"/>
+          <w:szCs w:val="24"/>
+        </w:rPr>
+      </w:pPr>
+      <w:r>
+        <w:rPr>
+          <w:rFonts w:ascii="Arial" w:eastAsiaTheme="minorEastAsia" w:hAnsi="Arial" w:cs="Arial"/>
+          <w:noProof/>
+          <w:sz w:val="24"/>
+          <w:szCs w:val="24"/>
+        </w:rPr>
+        <w:t xml:space="preserve">Julio Rene Alvarado Herrera – Programador </w:t>
+      </w:r>
+    </w:p>
+    <w:p>
+      <w:pPr>
+        <w:pStyle w:val="Prrafodelista"/>
+        <w:numPr>
+          <w:ilvl w:val="0"/>
+          <w:numId w:val="2"/>
+        </w:numPr>
+        <w:rPr>
+          <w:rFonts w:ascii="Arial" w:eastAsiaTheme="minorEastAsia" w:hAnsi="Arial" w:cs="Arial"/>
+          <w:noProof/>
+          <w:sz w:val="24"/>
+          <w:szCs w:val="24"/>
+        </w:rPr>
+      </w:pPr>
+      <w:r>
+        <w:rPr>
+          <w:rFonts w:ascii="Arial" w:eastAsiaTheme="minorEastAsia" w:hAnsi="Arial" w:cs="Arial"/>
+          <w:noProof/>
+          <w:sz w:val="24"/>
+          <w:szCs w:val="24"/>
+        </w:rPr>
+        <w:t xml:space="preserve">José Daniel Aceituno Martínez </w:t>
+      </w:r>
+      <w:r>
+        <w:rPr>
+          <w:rFonts w:ascii="Arial" w:eastAsiaTheme="minorEastAsia" w:hAnsi="Arial" w:cs="Arial"/>
+          <w:noProof/>
+          <w:sz w:val="24"/>
+          <w:szCs w:val="24"/>
+        </w:rPr>
+        <w:t>–</w:t>
+      </w:r>
+      <w:r>
+        <w:rPr>
+          <w:rFonts w:ascii="Arial" w:eastAsiaTheme="minorEastAsia" w:hAnsi="Arial" w:cs="Arial"/>
+          <w:noProof/>
+          <w:sz w:val="24"/>
+          <w:szCs w:val="24"/>
+        </w:rPr>
+        <w:t xml:space="preserve"> Programador</w:t>
+      </w:r>
+    </w:p>
+    <w:p>
+      <w:pPr>
+        <w:pStyle w:val="Prrafodelista"/>
+        <w:numPr>
+          <w:ilvl w:val="0"/>
+          <w:numId w:val="2"/>
+        </w:numPr>
+        <w:rPr>
+          <w:rFonts w:ascii="Arial" w:eastAsiaTheme="minorEastAsia" w:hAnsi="Arial" w:cs="Arial"/>
+          <w:noProof/>
+          <w:sz w:val="24"/>
+          <w:szCs w:val="24"/>
+          <w:lang w:val="en-US"/>
+        </w:rPr>
+      </w:pPr>
+      <w:r>
+        <w:rPr>
+          <w:rFonts w:ascii="Arial" w:eastAsiaTheme="minorEastAsia" w:hAnsi="Arial" w:cs="Arial"/>
+          <w:noProof/>
+          <w:sz w:val="24"/>
+          <w:szCs w:val="24"/>
+          <w:lang w:val="en-US"/>
+        </w:rPr>
+        <w:t>Jose André Arrecis Vargas - Pro</w:t>
+      </w:r>
+      <w:r>
+        <w:rPr>
+          <w:rFonts w:ascii="Arial" w:eastAsiaTheme="minorEastAsia" w:hAnsi="Arial" w:cs="Arial"/>
+          <w:noProof/>
+          <w:sz w:val="24"/>
+          <w:szCs w:val="24"/>
+          <w:lang w:val="en-US"/>
+        </w:rPr>
+        <w:t>gramador</w:t>
+      </w:r>
     </w:p>
     <w:p>
       <w:pPr>
@@ -684,190 +828,214 @@
           <w:rFonts w:ascii="Arial" w:eastAsiaTheme="minorHAnsi" w:hAnsi="Arial" w:cs="Arial"/>
           <w:sz w:val="24"/>
           <w:u w:val="single"/>
-        </w:rPr>
-      </w:pPr>
-    </w:p>
-    <w:p>
-      <w:pPr>
-        <w:rPr>
-          <w:rFonts w:ascii="Arial" w:eastAsiaTheme="minorHAnsi" w:hAnsi="Arial" w:cs="Arial"/>
-          <w:sz w:val="24"/>
-        </w:rPr>
-      </w:pPr>
-    </w:p>
-    <w:p>
-      <w:pPr>
-        <w:rPr>
-          <w:rFonts w:ascii="Arial" w:eastAsiaTheme="minorHAnsi" w:hAnsi="Arial" w:cs="Arial"/>
-          <w:sz w:val="24"/>
-        </w:rPr>
-      </w:pPr>
-    </w:p>
-    <w:p>
-      <w:pPr>
-        <w:rPr>
-          <w:rFonts w:ascii="Arial" w:eastAsiaTheme="minorHAnsi" w:hAnsi="Arial" w:cs="Arial"/>
-          <w:sz w:val="24"/>
-        </w:rPr>
-      </w:pPr>
-    </w:p>
-    <w:p>
-      <w:pPr>
-        <w:rPr>
-          <w:rFonts w:ascii="Arial" w:eastAsiaTheme="minorHAnsi" w:hAnsi="Arial" w:cs="Arial"/>
-          <w:sz w:val="24"/>
-        </w:rPr>
-      </w:pPr>
-    </w:p>
-    <w:p>
-      <w:pPr>
-        <w:rPr>
-          <w:rFonts w:ascii="Arial" w:eastAsiaTheme="minorHAnsi" w:hAnsi="Arial" w:cs="Arial"/>
-          <w:sz w:val="24"/>
-        </w:rPr>
-      </w:pPr>
-    </w:p>
-    <w:p>
-      <w:pPr>
-        <w:rPr>
-          <w:rFonts w:ascii="Arial" w:eastAsiaTheme="minorHAnsi" w:hAnsi="Arial" w:cs="Arial"/>
-          <w:sz w:val="24"/>
-        </w:rPr>
-      </w:pPr>
-    </w:p>
-    <w:p>
-      <w:pPr>
-        <w:rPr>
-          <w:rFonts w:ascii="Arial" w:eastAsiaTheme="minorHAnsi" w:hAnsi="Arial" w:cs="Arial"/>
-          <w:sz w:val="24"/>
-        </w:rPr>
-      </w:pPr>
-    </w:p>
-    <w:p>
-      <w:pPr>
-        <w:rPr>
-          <w:rFonts w:ascii="Arial" w:eastAsiaTheme="minorHAnsi" w:hAnsi="Arial" w:cs="Arial"/>
-          <w:sz w:val="24"/>
-        </w:rPr>
-      </w:pPr>
-    </w:p>
-    <w:p>
-      <w:pPr>
-        <w:rPr>
-          <w:rFonts w:ascii="Arial" w:eastAsiaTheme="minorHAnsi" w:hAnsi="Arial" w:cs="Arial"/>
-          <w:sz w:val="24"/>
-        </w:rPr>
-      </w:pPr>
-    </w:p>
-    <w:p>
-      <w:pPr>
-        <w:rPr>
-          <w:rFonts w:ascii="Arial" w:eastAsiaTheme="minorHAnsi" w:hAnsi="Arial" w:cs="Arial"/>
-          <w:sz w:val="24"/>
-        </w:rPr>
-      </w:pPr>
-    </w:p>
-    <w:p>
-      <w:pPr>
-        <w:rPr>
-          <w:rFonts w:ascii="Arial" w:eastAsiaTheme="minorHAnsi" w:hAnsi="Arial" w:cs="Arial"/>
-          <w:sz w:val="24"/>
-        </w:rPr>
-      </w:pPr>
-    </w:p>
-    <w:p>
-      <w:pPr>
-        <w:rPr>
-          <w:rFonts w:ascii="Arial" w:eastAsiaTheme="minorHAnsi" w:hAnsi="Arial" w:cs="Arial"/>
-          <w:sz w:val="24"/>
-        </w:rPr>
-      </w:pPr>
-    </w:p>
-    <w:p>
-      <w:pPr>
-        <w:rPr>
-          <w:rFonts w:ascii="Arial" w:eastAsiaTheme="minorHAnsi" w:hAnsi="Arial" w:cs="Arial"/>
-          <w:sz w:val="24"/>
-        </w:rPr>
-      </w:pPr>
-    </w:p>
-    <w:p>
-      <w:pPr>
-        <w:rPr>
-          <w:rFonts w:ascii="Arial" w:eastAsiaTheme="minorHAnsi" w:hAnsi="Arial" w:cs="Arial"/>
-          <w:sz w:val="24"/>
-        </w:rPr>
-      </w:pPr>
-    </w:p>
-    <w:p>
-      <w:pPr>
-        <w:rPr>
-          <w:rFonts w:ascii="Arial" w:eastAsiaTheme="minorHAnsi" w:hAnsi="Arial" w:cs="Arial"/>
-          <w:sz w:val="24"/>
-        </w:rPr>
-      </w:pPr>
-    </w:p>
-    <w:p>
-      <w:pPr>
-        <w:rPr>
-          <w:rFonts w:ascii="Arial" w:eastAsiaTheme="minorHAnsi" w:hAnsi="Arial" w:cs="Arial"/>
-          <w:sz w:val="24"/>
-        </w:rPr>
-      </w:pPr>
-    </w:p>
-    <w:p>
-      <w:pPr>
-        <w:rPr>
-          <w:rFonts w:ascii="Arial" w:eastAsiaTheme="minorHAnsi" w:hAnsi="Arial" w:cs="Arial"/>
-          <w:sz w:val="24"/>
-        </w:rPr>
-      </w:pPr>
-    </w:p>
-    <w:p>
-      <w:pPr>
-        <w:rPr>
-          <w:rFonts w:ascii="Arial" w:eastAsiaTheme="minorHAnsi" w:hAnsi="Arial" w:cs="Arial"/>
-          <w:sz w:val="24"/>
-        </w:rPr>
-      </w:pPr>
-    </w:p>
-    <w:p>
-      <w:pPr>
-        <w:rPr>
-          <w:rFonts w:ascii="Arial" w:eastAsiaTheme="minorHAnsi" w:hAnsi="Arial" w:cs="Arial"/>
-          <w:sz w:val="24"/>
-        </w:rPr>
-      </w:pPr>
-    </w:p>
-    <w:p>
-      <w:pPr>
-        <w:rPr>
-          <w:rFonts w:ascii="Arial" w:eastAsiaTheme="minorHAnsi" w:hAnsi="Arial" w:cs="Arial"/>
-          <w:sz w:val="24"/>
-        </w:rPr>
-      </w:pPr>
-    </w:p>
-    <w:p>
-      <w:pPr>
-        <w:rPr>
-          <w:rFonts w:ascii="Arial" w:eastAsiaTheme="minorHAnsi" w:hAnsi="Arial" w:cs="Arial"/>
-          <w:sz w:val="24"/>
-        </w:rPr>
-      </w:pPr>
-    </w:p>
-    <w:p>
-      <w:pPr>
-        <w:rPr>
-          <w:rFonts w:ascii="Arial" w:eastAsiaTheme="minorHAnsi" w:hAnsi="Arial" w:cs="Arial"/>
-          <w:sz w:val="24"/>
-        </w:rPr>
-      </w:pPr>
-    </w:p>
-    <w:p>
-      <w:pPr>
-        <w:rPr>
-          <w:rFonts w:ascii="Arial" w:eastAsiaTheme="minorHAnsi" w:hAnsi="Arial" w:cs="Arial"/>
-          <w:sz w:val="24"/>
+          <w:lang w:val="en-US"/>
+        </w:rPr>
+      </w:pPr>
+    </w:p>
+    <w:p>
+      <w:pPr>
+        <w:rPr>
+          <w:rFonts w:ascii="Arial" w:eastAsiaTheme="minorHAnsi" w:hAnsi="Arial" w:cs="Arial"/>
+          <w:sz w:val="24"/>
+          <w:lang w:val="en-US"/>
+        </w:rPr>
+      </w:pPr>
+    </w:p>
+    <w:p>
+      <w:pPr>
+        <w:rPr>
+          <w:rFonts w:ascii="Arial" w:eastAsiaTheme="minorHAnsi" w:hAnsi="Arial" w:cs="Arial"/>
+          <w:sz w:val="24"/>
+          <w:lang w:val="en-US"/>
+        </w:rPr>
+      </w:pPr>
+    </w:p>
+    <w:p>
+      <w:pPr>
+        <w:rPr>
+          <w:rFonts w:ascii="Arial" w:eastAsiaTheme="minorHAnsi" w:hAnsi="Arial" w:cs="Arial"/>
+          <w:sz w:val="24"/>
+          <w:lang w:val="en-US"/>
+        </w:rPr>
+      </w:pPr>
+    </w:p>
+    <w:p>
+      <w:pPr>
+        <w:rPr>
+          <w:rFonts w:ascii="Arial" w:eastAsiaTheme="minorHAnsi" w:hAnsi="Arial" w:cs="Arial"/>
+          <w:sz w:val="24"/>
+          <w:lang w:val="en-US"/>
+        </w:rPr>
+      </w:pPr>
+    </w:p>
+    <w:p>
+      <w:pPr>
+        <w:rPr>
+          <w:rFonts w:ascii="Arial" w:eastAsiaTheme="minorHAnsi" w:hAnsi="Arial" w:cs="Arial"/>
+          <w:sz w:val="24"/>
+          <w:lang w:val="en-US"/>
+        </w:rPr>
+      </w:pPr>
+    </w:p>
+    <w:p>
+      <w:pPr>
+        <w:rPr>
+          <w:rFonts w:ascii="Arial" w:eastAsiaTheme="minorHAnsi" w:hAnsi="Arial" w:cs="Arial"/>
+          <w:sz w:val="24"/>
+          <w:lang w:val="en-US"/>
+        </w:rPr>
+      </w:pPr>
+    </w:p>
+    <w:p>
+      <w:pPr>
+        <w:rPr>
+          <w:rFonts w:ascii="Arial" w:eastAsiaTheme="minorHAnsi" w:hAnsi="Arial" w:cs="Arial"/>
+          <w:sz w:val="24"/>
+          <w:lang w:val="en-US"/>
+        </w:rPr>
+      </w:pPr>
+    </w:p>
+    <w:p>
+      <w:pPr>
+        <w:rPr>
+          <w:rFonts w:ascii="Arial" w:eastAsiaTheme="minorHAnsi" w:hAnsi="Arial" w:cs="Arial"/>
+          <w:sz w:val="24"/>
+          <w:lang w:val="en-US"/>
+        </w:rPr>
+      </w:pPr>
+    </w:p>
+    <w:p>
+      <w:pPr>
+        <w:rPr>
+          <w:rFonts w:ascii="Arial" w:eastAsiaTheme="minorHAnsi" w:hAnsi="Arial" w:cs="Arial"/>
+          <w:sz w:val="24"/>
+          <w:lang w:val="en-US"/>
+        </w:rPr>
+      </w:pPr>
+    </w:p>
+    <w:p>
+      <w:pPr>
+        <w:rPr>
+          <w:rFonts w:ascii="Arial" w:eastAsiaTheme="minorHAnsi" w:hAnsi="Arial" w:cs="Arial"/>
+          <w:sz w:val="24"/>
+          <w:lang w:val="en-US"/>
+        </w:rPr>
+      </w:pPr>
+    </w:p>
+    <w:p>
+      <w:pPr>
+        <w:rPr>
+          <w:rFonts w:ascii="Arial" w:eastAsiaTheme="minorHAnsi" w:hAnsi="Arial" w:cs="Arial"/>
+          <w:sz w:val="24"/>
+          <w:lang w:val="en-US"/>
+        </w:rPr>
+      </w:pPr>
+    </w:p>
+    <w:p>
+      <w:pPr>
+        <w:rPr>
+          <w:rFonts w:ascii="Arial" w:eastAsiaTheme="minorHAnsi" w:hAnsi="Arial" w:cs="Arial"/>
+          <w:sz w:val="24"/>
+          <w:lang w:val="en-US"/>
+        </w:rPr>
+      </w:pPr>
+    </w:p>
+    <w:p>
+      <w:pPr>
+        <w:rPr>
+          <w:rFonts w:ascii="Arial" w:eastAsiaTheme="minorHAnsi" w:hAnsi="Arial" w:cs="Arial"/>
+          <w:sz w:val="24"/>
+          <w:lang w:val="en-US"/>
+        </w:rPr>
+      </w:pPr>
+    </w:p>
+    <w:p>
+      <w:pPr>
+        <w:rPr>
+          <w:rFonts w:ascii="Arial" w:eastAsiaTheme="minorHAnsi" w:hAnsi="Arial" w:cs="Arial"/>
+          <w:sz w:val="24"/>
+          <w:lang w:val="en-US"/>
+        </w:rPr>
+      </w:pPr>
+    </w:p>
+    <w:p>
+      <w:pPr>
+        <w:rPr>
+          <w:rFonts w:ascii="Arial" w:eastAsiaTheme="minorHAnsi" w:hAnsi="Arial" w:cs="Arial"/>
+          <w:sz w:val="24"/>
+          <w:lang w:val="en-US"/>
+        </w:rPr>
+      </w:pPr>
+    </w:p>
+    <w:p>
+      <w:pPr>
+        <w:rPr>
+          <w:rFonts w:ascii="Arial" w:eastAsiaTheme="minorHAnsi" w:hAnsi="Arial" w:cs="Arial"/>
+          <w:sz w:val="24"/>
+          <w:lang w:val="en-US"/>
+        </w:rPr>
+      </w:pPr>
+    </w:p>
+    <w:p>
+      <w:pPr>
+        <w:rPr>
+          <w:rFonts w:ascii="Arial" w:eastAsiaTheme="minorHAnsi" w:hAnsi="Arial" w:cs="Arial"/>
+          <w:sz w:val="24"/>
+          <w:lang w:val="en-US"/>
+        </w:rPr>
+      </w:pPr>
+    </w:p>
+    <w:p>
+      <w:pPr>
+        <w:rPr>
+          <w:rFonts w:ascii="Arial" w:eastAsiaTheme="minorHAnsi" w:hAnsi="Arial" w:cs="Arial"/>
+          <w:sz w:val="24"/>
+          <w:lang w:val="en-US"/>
+        </w:rPr>
+      </w:pPr>
+    </w:p>
+    <w:p>
+      <w:pPr>
+        <w:rPr>
+          <w:rFonts w:ascii="Arial" w:eastAsiaTheme="minorHAnsi" w:hAnsi="Arial" w:cs="Arial"/>
+          <w:sz w:val="24"/>
+          <w:lang w:val="en-US"/>
+        </w:rPr>
+      </w:pPr>
+    </w:p>
+    <w:p>
+      <w:pPr>
+        <w:rPr>
+          <w:rFonts w:ascii="Arial" w:eastAsiaTheme="minorHAnsi" w:hAnsi="Arial" w:cs="Arial"/>
+          <w:sz w:val="24"/>
+          <w:lang w:val="en-US"/>
+        </w:rPr>
+      </w:pPr>
+    </w:p>
+    <w:p>
+      <w:pPr>
+        <w:rPr>
+          <w:rFonts w:ascii="Arial" w:eastAsiaTheme="minorHAnsi" w:hAnsi="Arial" w:cs="Arial"/>
+          <w:sz w:val="24"/>
+          <w:lang w:val="en-US"/>
+        </w:rPr>
+      </w:pPr>
+    </w:p>
+    <w:p>
+      <w:pPr>
+        <w:rPr>
+          <w:rFonts w:ascii="Arial" w:eastAsiaTheme="minorHAnsi" w:hAnsi="Arial" w:cs="Arial"/>
+          <w:sz w:val="24"/>
+          <w:lang w:val="en-US"/>
+        </w:rPr>
+      </w:pPr>
+    </w:p>
+    <w:p>
+      <w:pPr>
+        <w:rPr>
+          <w:rFonts w:ascii="Arial" w:eastAsiaTheme="minorHAnsi" w:hAnsi="Arial" w:cs="Arial"/>
+          <w:sz w:val="24"/>
+          <w:lang w:val="en-US"/>
         </w:rPr>
       </w:pPr>
     </w:p>
@@ -883,6 +1051,7 @@
           <w:noProof/>
           <w:sz w:val="32"/>
           <w:szCs w:val="32"/>
+          <w:lang w:val="en-US"/>
         </w:rPr>
         <w:sectPr>
           <w:pgSz w:w="12240" w:h="15840"/>
@@ -895,6 +1064,76 @@
     <w:p>
       <w:pPr>
         <w:pStyle w:val="NormalWeb"/>
+      </w:pPr>
+      <w:r>
+        <w:rPr>
+          <w:noProof/>
+        </w:rPr>
+        <w:lastRenderedPageBreak/>
+        <w:drawing>
+          <wp:anchor distT="0" distB="0" distL="114300" distR="114300" simplePos="0" relativeHeight="251658240" behindDoc="0" locked="0" layoutInCell="1" allowOverlap="1" wp14:anchorId="6DF70F74" wp14:editId="49D73516">
+            <wp:simplePos x="0" y="0"/>
+            <wp:positionH relativeFrom="margin">
+              <wp:align>center</wp:align>
+            </wp:positionH>
+            <wp:positionV relativeFrom="paragraph">
+              <wp:posOffset>358140</wp:posOffset>
+            </wp:positionV>
+            <wp:extent cx="9553575" cy="5916782"/>
+            <wp:effectExtent l="0" t="0" r="0" b="8255"/>
+            <wp:wrapNone/>
+            <wp:docPr id="1" name="Imagen 1" descr="C:\Users\Julio Alvarado\AppData\Local\Packages\Microsoft.Windows.Photos_8wekyb3d8bbwe\TempState\ShareServiceTempFolder\Modelo de Entidades - ERD.jpeg"/>
+            <wp:cNvGraphicFramePr>
+              <a:graphicFrameLocks xmlns:a="http://schemas.openxmlformats.org/drawingml/2006/main" noChangeAspect="1"/>
+            </wp:cNvGraphicFramePr>
+            <a:graphic xmlns:a="http://schemas.openxmlformats.org/drawingml/2006/main">
+              <a:graphicData uri="http://schemas.openxmlformats.org/drawingml/2006/picture">
+                <pic:pic xmlns:pic="http://schemas.openxmlformats.org/drawingml/2006/picture">
+                  <pic:nvPicPr>
+                    <pic:cNvPr id="0" name="Picture 1" descr="C:\Users\Julio Alvarado\AppData\Local\Packages\Microsoft.Windows.Photos_8wekyb3d8bbwe\TempState\ShareServiceTempFolder\Modelo de Entidades - ERD.jpeg"/>
+                    <pic:cNvPicPr>
+                      <a:picLocks noChangeAspect="1" noChangeArrowheads="1"/>
+                    </pic:cNvPicPr>
+                  </pic:nvPicPr>
+                  <pic:blipFill>
+                    <a:blip r:embed="rId12" cstate="print">
+                      <a:extLst>
+                        <a:ext uri="{28A0092B-C50C-407E-A947-70E740481C1C}">
+                          <a14:useLocalDpi xmlns:a14="http://schemas.microsoft.com/office/drawing/2010/main" val="0"/>
+                        </a:ext>
+                      </a:extLst>
+                    </a:blip>
+                    <a:srcRect/>
+                    <a:stretch>
+                      <a:fillRect/>
+                    </a:stretch>
+                  </pic:blipFill>
+                  <pic:spPr bwMode="auto">
+                    <a:xfrm>
+                      <a:off x="0" y="0"/>
+                      <a:ext cx="9553575" cy="5916782"/>
+                    </a:xfrm>
+                    <a:prstGeom prst="rect">
+                      <a:avLst/>
+                    </a:prstGeom>
+                    <a:noFill/>
+                    <a:ln>
+                      <a:noFill/>
+                    </a:ln>
+                  </pic:spPr>
+                </pic:pic>
+              </a:graphicData>
+            </a:graphic>
+            <wp14:sizeRelH relativeFrom="margin">
+              <wp14:pctWidth>0</wp14:pctWidth>
+            </wp14:sizeRelH>
+            <wp14:sizeRelV relativeFrom="margin">
+              <wp14:pctHeight>0</wp14:pctHeight>
+            </wp14:sizeRelV>
+          </wp:anchor>
+        </w:drawing>
+      </w:r>
+      <w:r>
         <w:rPr>
           <w:rFonts w:ascii="Arial" w:eastAsiaTheme="minorHAnsi" w:hAnsi="Arial" w:cs="Arial"/>
           <w:b/>
@@ -905,7 +1144,8 @@
           <w:sz w:val="32"/>
           <w:szCs w:val="32"/>
         </w:rPr>
-      </w:pPr>
+        <w:t>Modelo</w:t>
+      </w:r>
       <w:r>
         <w:rPr>
           <w:rFonts w:ascii="Arial" w:eastAsiaTheme="minorHAnsi" w:hAnsi="Arial" w:cs="Arial"/>
@@ -917,10 +1157,12 @@
           <w:sz w:val="32"/>
           <w:szCs w:val="32"/>
         </w:rPr>
-        <w:lastRenderedPageBreak/>
-        <w:t>Modelo</w:t>
-      </w:r>
-      <w:r>
+        <w:t xml:space="preserve"> de Entidades</w:t>
+      </w:r>
+    </w:p>
+    <w:p>
+      <w:pPr>
+        <w:pStyle w:val="NormalWeb"/>
         <w:rPr>
           <w:rFonts w:ascii="Arial" w:eastAsiaTheme="minorHAnsi" w:hAnsi="Arial" w:cs="Arial"/>
           <w:b/>
@@ -931,8 +1173,7 @@
           <w:sz w:val="32"/>
           <w:szCs w:val="32"/>
         </w:rPr>
-        <w:t xml:space="preserve"> de Entidades</w:t>
-      </w:r>
+      </w:pPr>
     </w:p>
     <w:p>
       <w:pPr>
@@ -1057,7 +1298,7 @@
 </file>
 
 <file path=word/comments.xml><?xml version="1.0" encoding="utf-8"?>
-<w:comments xmlns:wpc="http://schemas.microsoft.com/office/word/2010/wordprocessingCanvas" xmlns:cx="http://schemas.microsoft.com/office/drawing/2014/chartex" xmlns:cx1="http://schemas.microsoft.com/office/drawing/2015/9/8/chartex" xmlns:cx2="http://schemas.microsoft.com/office/drawing/2015/10/21/chartex" xmlns:cx3="http://schemas.microsoft.com/office/drawing/2016/5/9/chartex" xmlns:cx4="http://schemas.microsoft.com/office/drawing/2016/5/10/chartex" xmlns:cx5="http://schemas.microsoft.com/office/drawing/2016/5/11/chartex" xmlns:cx6="http://schemas.microsoft.com/office/drawing/2016/5/12/chartex" xmlns:cx7="http://schemas.microsoft.com/office/drawing/2016/5/13/chartex" xmlns:cx8="http://schemas.microsoft.com/office/drawing/2016/5/14/chartex" xmlns:mc="http://schemas.openxmlformats.org/markup-compatibility/2006" xmlns:aink="http://schemas.microsoft.com/office/drawing/2016/ink" xmlns:am3d="http://schemas.microsoft.com/office/drawing/2017/model3d" xmlns:o="urn:schemas-microsoft-com:office:office" xmlns:oel="http://schemas.microsoft.com/office/2019/extlst" xmlns:r="http://schemas.openxmlformats.org/officeDocument/2006/relationships" xmlns:m="http://schemas.openxmlformats.org/officeDocument/2006/math" xmlns:v="urn:schemas-microsoft-com:vml" xmlns:wp14="http://schemas.microsoft.com/office/word/2010/wordprocessingDrawing" xmlns:wp="http://schemas.openxmlformats.org/drawingml/2006/wordprocessingDrawing" xmlns:w10="urn:schemas-microsoft-com:office:word" xmlns:w="http://schemas.openxmlformats.org/wordprocessingml/2006/main" xmlns:w14="http://schemas.microsoft.com/office/word/2010/wordml" xmlns:w15="http://schemas.microsoft.com/office/word/2012/wordml" xmlns:w16cex="http://schemas.microsoft.com/office/word/2018/wordml/cex" xmlns:w16cid="http://schemas.microsoft.com/office/word/2016/wordml/cid" xmlns:w16="http://schemas.microsoft.com/office/word/2018/wordml" xmlns:w16du="http://schemas.microsoft.com/office/word/2023/wordml/word16du" xmlns:w16sdtdh="http://schemas.microsoft.com/office/word/2020/wordml/sdtdatahash" xmlns:w16se="http://schemas.microsoft.com/office/word/2015/wordml/symex" xmlns:wpg="http://schemas.microsoft.com/office/word/2010/wordprocessingGroup" xmlns:wpi="http://schemas.microsoft.com/office/word/2010/wordprocessingInk" xmlns:wne="http://schemas.microsoft.com/office/word/2006/wordml" xmlns:wps="http://schemas.microsoft.com/office/word/2010/wordprocessingShape" mc:Ignorable="w14 w15 w16se w16cid w16 w16cex w16sdtdh w16du wp14">
+<w:comments xmlns:wpc="http://schemas.microsoft.com/office/word/2010/wordprocessingCanvas" xmlns:cx="http://schemas.microsoft.com/office/drawing/2014/chartex" xmlns:cx1="http://schemas.microsoft.com/office/drawing/2015/9/8/chartex" xmlns:cx2="http://schemas.microsoft.com/office/drawing/2015/10/21/chartex" xmlns:cx3="http://schemas.microsoft.com/office/drawing/2016/5/9/chartex" xmlns:cx4="http://schemas.microsoft.com/office/drawing/2016/5/10/chartex" xmlns:cx5="http://schemas.microsoft.com/office/drawing/2016/5/11/chartex" xmlns:cx6="http://schemas.microsoft.com/office/drawing/2016/5/12/chartex" xmlns:cx7="http://schemas.microsoft.com/office/drawing/2016/5/13/chartex" xmlns:cx8="http://schemas.microsoft.com/office/drawing/2016/5/14/chartex" xmlns:mc="http://schemas.openxmlformats.org/markup-compatibility/2006" xmlns:aink="http://schemas.microsoft.com/office/drawing/2016/ink" xmlns:am3d="http://schemas.microsoft.com/office/drawing/2017/model3d" xmlns:o="urn:schemas-microsoft-com:office:office" xmlns:r="http://schemas.openxmlformats.org/officeDocument/2006/relationships" xmlns:m="http://schemas.openxmlformats.org/officeDocument/2006/math" xmlns:v="urn:schemas-microsoft-com:vml" xmlns:wp14="http://schemas.microsoft.com/office/word/2010/wordprocessingDrawing" xmlns:wp="http://schemas.openxmlformats.org/drawingml/2006/wordprocessingDrawing" xmlns:w10="urn:schemas-microsoft-com:office:word" xmlns:w="http://schemas.openxmlformats.org/wordprocessingml/2006/main" xmlns:w14="http://schemas.microsoft.com/office/word/2010/wordml" xmlns:w15="http://schemas.microsoft.com/office/word/2012/wordml" xmlns:w16cex="http://schemas.microsoft.com/office/word/2018/wordml/cex" xmlns:w16cid="http://schemas.microsoft.com/office/word/2016/wordml/cid" xmlns:w16="http://schemas.microsoft.com/office/word/2018/wordml" xmlns:w16sdtdh="http://schemas.microsoft.com/office/word/2020/wordml/sdtdatahash" xmlns:w16se="http://schemas.microsoft.com/office/word/2015/wordml/symex" xmlns:wpg="http://schemas.microsoft.com/office/word/2010/wordprocessingGroup" xmlns:wpi="http://schemas.microsoft.com/office/word/2010/wordprocessingInk" xmlns:wne="http://schemas.microsoft.com/office/word/2006/wordml" xmlns:wps="http://schemas.microsoft.com/office/word/2010/wordprocessingShape" mc:Ignorable="w14 w15 w16se w16cid w16 w16cex w16sdtdh wp14">
   <w:comment w:id="0" w:author="Pedro Armas" w:date="2023-11-27T00:25:00Z" w:initials="PA">
     <w:p>
       <w:pPr>
@@ -1126,7 +1367,7 @@
 </file>
 
 <file path=word/commentsExtended.xml><?xml version="1.0" encoding="utf-8"?>
-<w15:commentsEx xmlns:wpc="http://schemas.microsoft.com/office/word/2010/wordprocessingCanvas" xmlns:cx="http://schemas.microsoft.com/office/drawing/2014/chartex" xmlns:cx1="http://schemas.microsoft.com/office/drawing/2015/9/8/chartex" xmlns:cx2="http://schemas.microsoft.com/office/drawing/2015/10/21/chartex" xmlns:cx3="http://schemas.microsoft.com/office/drawing/2016/5/9/chartex" xmlns:cx4="http://schemas.microsoft.com/office/drawing/2016/5/10/chartex" xmlns:cx5="http://schemas.microsoft.com/office/drawing/2016/5/11/chartex" xmlns:cx6="http://schemas.microsoft.com/office/drawing/2016/5/12/chartex" xmlns:cx7="http://schemas.microsoft.com/office/drawing/2016/5/13/chartex" xmlns:cx8="http://schemas.microsoft.com/office/drawing/2016/5/14/chartex" xmlns:mc="http://schemas.openxmlformats.org/markup-compatibility/2006" xmlns:aink="http://schemas.microsoft.com/office/drawing/2016/ink" xmlns:am3d="http://schemas.microsoft.com/office/drawing/2017/model3d" xmlns:o="urn:schemas-microsoft-com:office:office" xmlns:oel="http://schemas.microsoft.com/office/2019/extlst" xmlns:r="http://schemas.openxmlformats.org/officeDocument/2006/relationships" xmlns:m="http://schemas.openxmlformats.org/officeDocument/2006/math" xmlns:v="urn:schemas-microsoft-com:vml" xmlns:wp14="http://schemas.microsoft.com/office/word/2010/wordprocessingDrawing" xmlns:wp="http://schemas.openxmlformats.org/drawingml/2006/wordprocessingDrawing" xmlns:w10="urn:schemas-microsoft-com:office:word" xmlns:w="http://schemas.openxmlformats.org/wordprocessingml/2006/main" xmlns:w14="http://schemas.microsoft.com/office/word/2010/wordml" xmlns:w15="http://schemas.microsoft.com/office/word/2012/wordml" xmlns:w16cex="http://schemas.microsoft.com/office/word/2018/wordml/cex" xmlns:w16cid="http://schemas.microsoft.com/office/word/2016/wordml/cid" xmlns:w16="http://schemas.microsoft.com/office/word/2018/wordml" xmlns:w16du="http://schemas.microsoft.com/office/word/2023/wordml/word16du" xmlns:w16sdtdh="http://schemas.microsoft.com/office/word/2020/wordml/sdtdatahash" xmlns:w16se="http://schemas.microsoft.com/office/word/2015/wordml/symex" xmlns:wpg="http://schemas.microsoft.com/office/word/2010/wordprocessingGroup" xmlns:wpi="http://schemas.microsoft.com/office/word/2010/wordprocessingInk" xmlns:wne="http://schemas.microsoft.com/office/word/2006/wordml" xmlns:wps="http://schemas.microsoft.com/office/word/2010/wordprocessingShape" mc:Ignorable="w14 w15 w16se w16cid w16 w16cex w16sdtdh w16du wp14">
+<w15:commentsEx xmlns:wpc="http://schemas.microsoft.com/office/word/2010/wordprocessingCanvas" xmlns:cx="http://schemas.microsoft.com/office/drawing/2014/chartex" xmlns:cx1="http://schemas.microsoft.com/office/drawing/2015/9/8/chartex" xmlns:cx2="http://schemas.microsoft.com/office/drawing/2015/10/21/chartex" xmlns:cx3="http://schemas.microsoft.com/office/drawing/2016/5/9/chartex" xmlns:cx4="http://schemas.microsoft.com/office/drawing/2016/5/10/chartex" xmlns:cx5="http://schemas.microsoft.com/office/drawing/2016/5/11/chartex" xmlns:cx6="http://schemas.microsoft.com/office/drawing/2016/5/12/chartex" xmlns:cx7="http://schemas.microsoft.com/office/drawing/2016/5/13/chartex" xmlns:cx8="http://schemas.microsoft.com/office/drawing/2016/5/14/chartex" xmlns:mc="http://schemas.openxmlformats.org/markup-compatibility/2006" xmlns:aink="http://schemas.microsoft.com/office/drawing/2016/ink" xmlns:am3d="http://schemas.microsoft.com/office/drawing/2017/model3d" xmlns:o="urn:schemas-microsoft-com:office:office" xmlns:r="http://schemas.openxmlformats.org/officeDocument/2006/relationships" xmlns:m="http://schemas.openxmlformats.org/officeDocument/2006/math" xmlns:v="urn:schemas-microsoft-com:vml" xmlns:wp14="http://schemas.microsoft.com/office/word/2010/wordprocessingDrawing" xmlns:wp="http://schemas.openxmlformats.org/drawingml/2006/wordprocessingDrawing" xmlns:w10="urn:schemas-microsoft-com:office:word" xmlns:w="http://schemas.openxmlformats.org/wordprocessingml/2006/main" xmlns:w14="http://schemas.microsoft.com/office/word/2010/wordml" xmlns:w15="http://schemas.microsoft.com/office/word/2012/wordml" xmlns:w16cex="http://schemas.microsoft.com/office/word/2018/wordml/cex" xmlns:w16cid="http://schemas.microsoft.com/office/word/2016/wordml/cid" xmlns:w16="http://schemas.microsoft.com/office/word/2018/wordml" xmlns:w16sdtdh="http://schemas.microsoft.com/office/word/2020/wordml/sdtdatahash" xmlns:w16se="http://schemas.microsoft.com/office/word/2015/wordml/symex" xmlns:wpg="http://schemas.microsoft.com/office/word/2010/wordprocessingGroup" xmlns:wpi="http://schemas.microsoft.com/office/word/2010/wordprocessingInk" xmlns:wne="http://schemas.microsoft.com/office/word/2006/wordml" xmlns:wps="http://schemas.microsoft.com/office/word/2010/wordprocessingShape" mc:Ignorable="w14 w15 w16se w16cid w16 w16cex w16sdtdh wp14">
   <w15:commentEx w15:paraId="34D7B734" w15:done="0"/>
   <w15:commentEx w15:paraId="1AF62A36" w15:done="0"/>
   <w15:commentEx w15:paraId="7BA1931D" w15:done="0"/>
@@ -1135,7 +1376,7 @@
 </file>
 
 <file path=word/commentsExtensible.xml><?xml version="1.0" encoding="utf-8"?>
-<w16cex:commentsExtensible xmlns:wpc="http://schemas.microsoft.com/office/word/2010/wordprocessingCanvas" xmlns:cx="http://schemas.microsoft.com/office/drawing/2014/chartex" xmlns:cx1="http://schemas.microsoft.com/office/drawing/2015/9/8/chartex" xmlns:cx2="http://schemas.microsoft.com/office/drawing/2015/10/21/chartex" xmlns:cx3="http://schemas.microsoft.com/office/drawing/2016/5/9/chartex" xmlns:cx4="http://schemas.microsoft.com/office/drawing/2016/5/10/chartex" xmlns:cx5="http://schemas.microsoft.com/office/drawing/2016/5/11/chartex" xmlns:cx6="http://schemas.microsoft.com/office/drawing/2016/5/12/chartex" xmlns:cx7="http://schemas.microsoft.com/office/drawing/2016/5/13/chartex" xmlns:cx8="http://schemas.microsoft.com/office/drawing/2016/5/14/chartex" xmlns:cr="http://schemas.microsoft.com/office/comments/2020/reactions" xmlns:mc="http://schemas.openxmlformats.org/markup-compatibility/2006" xmlns:aink="http://schemas.microsoft.com/office/drawing/2016/ink" xmlns:am3d="http://schemas.microsoft.com/office/drawing/2017/model3d" xmlns:o="urn:schemas-microsoft-com:office:office" xmlns:oel="http://schemas.microsoft.com/office/2019/extlst" xmlns:r="http://schemas.openxmlformats.org/officeDocument/2006/relationships" xmlns:m="http://schemas.openxmlformats.org/officeDocument/2006/math" xmlns:v="urn:schemas-microsoft-com:vml" xmlns:wp14="http://schemas.microsoft.com/office/word/2010/wordprocessingDrawing" xmlns:wp="http://schemas.openxmlformats.org/drawingml/2006/wordprocessingDrawing" xmlns:w10="urn:schemas-microsoft-com:office:word" xmlns:w="http://schemas.openxmlformats.org/wordprocessingml/2006/main" xmlns:w14="http://schemas.microsoft.com/office/word/2010/wordml" xmlns:w15="http://schemas.microsoft.com/office/word/2012/wordml" xmlns:w16cex="http://schemas.microsoft.com/office/word/2018/wordml/cex" xmlns:w16cid="http://schemas.microsoft.com/office/word/2016/wordml/cid" xmlns:w16="http://schemas.microsoft.com/office/word/2018/wordml" xmlns:w16du="http://schemas.microsoft.com/office/word/2023/wordml/word16du" xmlns:w16sdtdh="http://schemas.microsoft.com/office/word/2020/wordml/sdtdatahash" xmlns:w16se="http://schemas.microsoft.com/office/word/2015/wordml/symex" xmlns:wpg="http://schemas.microsoft.com/office/word/2010/wordprocessingGroup" xmlns:wpi="http://schemas.microsoft.com/office/word/2010/wordprocessingInk" xmlns:wne="http://schemas.microsoft.com/office/word/2006/wordml" xmlns:wps="http://schemas.microsoft.com/office/word/2010/wordprocessingShape" mc:Ignorable="w14 w15 w16se w16cid w16 w16cex w16sdtdh cr w16du wp14">
+<w16cex:commentsExtensible xmlns:wpc="http://schemas.microsoft.com/office/word/2010/wordprocessingCanvas" xmlns:cx="http://schemas.microsoft.com/office/drawing/2014/chartex" xmlns:cx1="http://schemas.microsoft.com/office/drawing/2015/9/8/chartex" xmlns:cx2="http://schemas.microsoft.com/office/drawing/2015/10/21/chartex" xmlns:cx3="http://schemas.microsoft.com/office/drawing/2016/5/9/chartex" xmlns:cx4="http://schemas.microsoft.com/office/drawing/2016/5/10/chartex" xmlns:cx5="http://schemas.microsoft.com/office/drawing/2016/5/11/chartex" xmlns:cx6="http://schemas.microsoft.com/office/drawing/2016/5/12/chartex" xmlns:cx7="http://schemas.microsoft.com/office/drawing/2016/5/13/chartex" xmlns:cx8="http://schemas.microsoft.com/office/drawing/2016/5/14/chartex" xmlns:mc="http://schemas.openxmlformats.org/markup-compatibility/2006" xmlns:aink="http://schemas.microsoft.com/office/drawing/2016/ink" xmlns:am3d="http://schemas.microsoft.com/office/drawing/2017/model3d" xmlns:o="urn:schemas-microsoft-com:office:office" xmlns:r="http://schemas.openxmlformats.org/officeDocument/2006/relationships" xmlns:m="http://schemas.openxmlformats.org/officeDocument/2006/math" xmlns:v="urn:schemas-microsoft-com:vml" xmlns:wp14="http://schemas.microsoft.com/office/word/2010/wordprocessingDrawing" xmlns:wp="http://schemas.openxmlformats.org/drawingml/2006/wordprocessingDrawing" xmlns:w10="urn:schemas-microsoft-com:office:word" xmlns:w="http://schemas.openxmlformats.org/wordprocessingml/2006/main" xmlns:w14="http://schemas.microsoft.com/office/word/2010/wordml" xmlns:w15="http://schemas.microsoft.com/office/word/2012/wordml" xmlns:w16cex="http://schemas.microsoft.com/office/word/2018/wordml/cex" xmlns:w16cid="http://schemas.microsoft.com/office/word/2016/wordml/cid" xmlns:w16="http://schemas.microsoft.com/office/word/2018/wordml" xmlns:w16sdtdh="http://schemas.microsoft.com/office/word/2020/wordml/sdtdatahash" xmlns:w16se="http://schemas.microsoft.com/office/word/2015/wordml/symex" xmlns:wpg="http://schemas.microsoft.com/office/word/2010/wordprocessingGroup" xmlns:wpi="http://schemas.microsoft.com/office/word/2010/wordprocessingInk" xmlns:wne="http://schemas.microsoft.com/office/word/2006/wordml" xmlns:wps="http://schemas.microsoft.com/office/word/2010/wordprocessingShape" mc:Ignorable="w14 w15 w16se w16cid w16 w16cex w16sdtdh wp14">
   <w16cex:commentExtensible w16cex:durableId="290E6085" w16cex:dateUtc="2023-11-27T06:25:00Z"/>
   <w16cex:commentExtensible w16cex:durableId="290E606C" w16cex:dateUtc="2023-11-27T06:25:00Z"/>
   <w16cex:commentExtensible w16cex:durableId="290E6023" w16cex:dateUtc="2023-11-27T06:24:00Z"/>
@@ -1144,7 +1385,7 @@
 </file>
 
 <file path=word/commentsIds.xml><?xml version="1.0" encoding="utf-8"?>
-<w16cid:commentsIds xmlns:wpc="http://schemas.microsoft.com/office/word/2010/wordprocessingCanvas" xmlns:cx="http://schemas.microsoft.com/office/drawing/2014/chartex" xmlns:cx1="http://schemas.microsoft.com/office/drawing/2015/9/8/chartex" xmlns:cx2="http://schemas.microsoft.com/office/drawing/2015/10/21/chartex" xmlns:cx3="http://schemas.microsoft.com/office/drawing/2016/5/9/chartex" xmlns:cx4="http://schemas.microsoft.com/office/drawing/2016/5/10/chartex" xmlns:cx5="http://schemas.microsoft.com/office/drawing/2016/5/11/chartex" xmlns:cx6="http://schemas.microsoft.com/office/drawing/2016/5/12/chartex" xmlns:cx7="http://schemas.microsoft.com/office/drawing/2016/5/13/chartex" xmlns:cx8="http://schemas.microsoft.com/office/drawing/2016/5/14/chartex" xmlns:mc="http://schemas.openxmlformats.org/markup-compatibility/2006" xmlns:aink="http://schemas.microsoft.com/office/drawing/2016/ink" xmlns:am3d="http://schemas.microsoft.com/office/drawing/2017/model3d" xmlns:o="urn:schemas-microsoft-com:office:office" xmlns:oel="http://schemas.microsoft.com/office/2019/extlst" xmlns:r="http://schemas.openxmlformats.org/officeDocument/2006/relationships" xmlns:m="http://schemas.openxmlformats.org/officeDocument/2006/math" xmlns:v="urn:schemas-microsoft-com:vml" xmlns:wp14="http://schemas.microsoft.com/office/word/2010/wordprocessingDrawing" xmlns:wp="http://schemas.openxmlformats.org/drawingml/2006/wordprocessingDrawing" xmlns:w10="urn:schemas-microsoft-com:office:word" xmlns:w="http://schemas.openxmlformats.org/wordprocessingml/2006/main" xmlns:w14="http://schemas.microsoft.com/office/word/2010/wordml" xmlns:w15="http://schemas.microsoft.com/office/word/2012/wordml" xmlns:w16cex="http://schemas.microsoft.com/office/word/2018/wordml/cex" xmlns:w16cid="http://schemas.microsoft.com/office/word/2016/wordml/cid" xmlns:w16="http://schemas.microsoft.com/office/word/2018/wordml" xmlns:w16du="http://schemas.microsoft.com/office/word/2023/wordml/word16du" xmlns:w16sdtdh="http://schemas.microsoft.com/office/word/2020/wordml/sdtdatahash" xmlns:w16se="http://schemas.microsoft.com/office/word/2015/wordml/symex" xmlns:wpg="http://schemas.microsoft.com/office/word/2010/wordprocessingGroup" xmlns:wpi="http://schemas.microsoft.com/office/word/2010/wordprocessingInk" xmlns:wne="http://schemas.microsoft.com/office/word/2006/wordml" xmlns:wps="http://schemas.microsoft.com/office/word/2010/wordprocessingShape" mc:Ignorable="w14 w15 w16se w16cid w16 w16cex w16sdtdh w16du wp14">
+<w16cid:commentsIds xmlns:wpc="http://schemas.microsoft.com/office/word/2010/wordprocessingCanvas" xmlns:cx="http://schemas.microsoft.com/office/drawing/2014/chartex" xmlns:cx1="http://schemas.microsoft.com/office/drawing/2015/9/8/chartex" xmlns:cx2="http://schemas.microsoft.com/office/drawing/2015/10/21/chartex" xmlns:cx3="http://schemas.microsoft.com/office/drawing/2016/5/9/chartex" xmlns:cx4="http://schemas.microsoft.com/office/drawing/2016/5/10/chartex" xmlns:cx5="http://schemas.microsoft.com/office/drawing/2016/5/11/chartex" xmlns:cx6="http://schemas.microsoft.com/office/drawing/2016/5/12/chartex" xmlns:cx7="http://schemas.microsoft.com/office/drawing/2016/5/13/chartex" xmlns:cx8="http://schemas.microsoft.com/office/drawing/2016/5/14/chartex" xmlns:mc="http://schemas.openxmlformats.org/markup-compatibility/2006" xmlns:aink="http://schemas.microsoft.com/office/drawing/2016/ink" xmlns:am3d="http://schemas.microsoft.com/office/drawing/2017/model3d" xmlns:o="urn:schemas-microsoft-com:office:office" xmlns:r="http://schemas.openxmlformats.org/officeDocument/2006/relationships" xmlns:m="http://schemas.openxmlformats.org/officeDocument/2006/math" xmlns:v="urn:schemas-microsoft-com:vml" xmlns:wp14="http://schemas.microsoft.com/office/word/2010/wordprocessingDrawing" xmlns:wp="http://schemas.openxmlformats.org/drawingml/2006/wordprocessingDrawing" xmlns:w10="urn:schemas-microsoft-com:office:word" xmlns:w="http://schemas.openxmlformats.org/wordprocessingml/2006/main" xmlns:w14="http://schemas.microsoft.com/office/word/2010/wordml" xmlns:w15="http://schemas.microsoft.com/office/word/2012/wordml" xmlns:w16cex="http://schemas.microsoft.com/office/word/2018/wordml/cex" xmlns:w16cid="http://schemas.microsoft.com/office/word/2016/wordml/cid" xmlns:w16="http://schemas.microsoft.com/office/word/2018/wordml" xmlns:w16sdtdh="http://schemas.microsoft.com/office/word/2020/wordml/sdtdatahash" xmlns:w16se="http://schemas.microsoft.com/office/word/2015/wordml/symex" xmlns:wpg="http://schemas.microsoft.com/office/word/2010/wordprocessingGroup" xmlns:wpi="http://schemas.microsoft.com/office/word/2010/wordprocessingInk" xmlns:wne="http://schemas.microsoft.com/office/word/2006/wordml" xmlns:wps="http://schemas.microsoft.com/office/word/2010/wordprocessingShape" mc:Ignorable="w14 w15 w16se w16cid w16 w16cex w16sdtdh wp14">
   <w16cid:commentId w16cid:paraId="34D7B734" w16cid:durableId="290E6085"/>
   <w16cid:commentId w16cid:paraId="1AF62A36" w16cid:durableId="290E606C"/>
   <w16cid:commentId w16cid:paraId="7BA1931D" w16cid:durableId="290E6023"/>
@@ -1153,7 +1394,7 @@
 </file>
 
 <file path=word/endnotes.xml><?xml version="1.0" encoding="utf-8"?>
-<w:endnotes xmlns:wpc="http://schemas.microsoft.com/office/word/2010/wordprocessingCanvas" xmlns:cx="http://schemas.microsoft.com/office/drawing/2014/chartex" xmlns:cx1="http://schemas.microsoft.com/office/drawing/2015/9/8/chartex" xmlns:cx2="http://schemas.microsoft.com/office/drawing/2015/10/21/chartex" xmlns:cx3="http://schemas.microsoft.com/office/drawing/2016/5/9/chartex" xmlns:cx4="http://schemas.microsoft.com/office/drawing/2016/5/10/chartex" xmlns:cx5="http://schemas.microsoft.com/office/drawing/2016/5/11/chartex" xmlns:cx6="http://schemas.microsoft.com/office/drawing/2016/5/12/chartex" xmlns:cx7="http://schemas.microsoft.com/office/drawing/2016/5/13/chartex" xmlns:cx8="http://schemas.microsoft.com/office/drawing/2016/5/14/chartex" xmlns:mc="http://schemas.openxmlformats.org/markup-compatibility/2006" xmlns:aink="http://schemas.microsoft.com/office/drawing/2016/ink" xmlns:am3d="http://schemas.microsoft.com/office/drawing/2017/model3d" xmlns:o="urn:schemas-microsoft-com:office:office" xmlns:oel="http://schemas.microsoft.com/office/2019/extlst" xmlns:r="http://schemas.openxmlformats.org/officeDocument/2006/relationships" xmlns:m="http://schemas.openxmlformats.org/officeDocument/2006/math" xmlns:v="urn:schemas-microsoft-com:vml" xmlns:wp14="http://schemas.microsoft.com/office/word/2010/wordprocessingDrawing" xmlns:wp="http://schemas.openxmlformats.org/drawingml/2006/wordprocessingDrawing" xmlns:w10="urn:schemas-microsoft-com:office:word" xmlns:w="http://schemas.openxmlformats.org/wordprocessingml/2006/main" xmlns:w14="http://schemas.microsoft.com/office/word/2010/wordml" xmlns:w15="http://schemas.microsoft.com/office/word/2012/wordml" xmlns:w16cex="http://schemas.microsoft.com/office/word/2018/wordml/cex" xmlns:w16cid="http://schemas.microsoft.com/office/word/2016/wordml/cid" xmlns:w16="http://schemas.microsoft.com/office/word/2018/wordml" xmlns:w16du="http://schemas.microsoft.com/office/word/2023/wordml/word16du" xmlns:w16sdtdh="http://schemas.microsoft.com/office/word/2020/wordml/sdtdatahash" xmlns:w16se="http://schemas.microsoft.com/office/word/2015/wordml/symex" xmlns:wpg="http://schemas.microsoft.com/office/word/2010/wordprocessingGroup" xmlns:wpi="http://schemas.microsoft.com/office/word/2010/wordprocessingInk" xmlns:wne="http://schemas.microsoft.com/office/word/2006/wordml" xmlns:wps="http://schemas.microsoft.com/office/word/2010/wordprocessingShape" mc:Ignorable="w14 w15 w16se w16cid w16 w16cex w16sdtdh w16du wp14">
+<w:endnotes xmlns:wpc="http://schemas.microsoft.com/office/word/2010/wordprocessingCanvas" xmlns:cx="http://schemas.microsoft.com/office/drawing/2014/chartex" xmlns:cx1="http://schemas.microsoft.com/office/drawing/2015/9/8/chartex" xmlns:cx2="http://schemas.microsoft.com/office/drawing/2015/10/21/chartex" xmlns:cx3="http://schemas.microsoft.com/office/drawing/2016/5/9/chartex" xmlns:cx4="http://schemas.microsoft.com/office/drawing/2016/5/10/chartex" xmlns:cx5="http://schemas.microsoft.com/office/drawing/2016/5/11/chartex" xmlns:cx6="http://schemas.microsoft.com/office/drawing/2016/5/12/chartex" xmlns:cx7="http://schemas.microsoft.com/office/drawing/2016/5/13/chartex" xmlns:cx8="http://schemas.microsoft.com/office/drawing/2016/5/14/chartex" xmlns:mc="http://schemas.openxmlformats.org/markup-compatibility/2006" xmlns:aink="http://schemas.microsoft.com/office/drawing/2016/ink" xmlns:am3d="http://schemas.microsoft.com/office/drawing/2017/model3d" xmlns:o="urn:schemas-microsoft-com:office:office" xmlns:r="http://schemas.openxmlformats.org/officeDocument/2006/relationships" xmlns:m="http://schemas.openxmlformats.org/officeDocument/2006/math" xmlns:v="urn:schemas-microsoft-com:vml" xmlns:wp14="http://schemas.microsoft.com/office/word/2010/wordprocessingDrawing" xmlns:wp="http://schemas.openxmlformats.org/drawingml/2006/wordprocessingDrawing" xmlns:w10="urn:schemas-microsoft-com:office:word" xmlns:w="http://schemas.openxmlformats.org/wordprocessingml/2006/main" xmlns:w14="http://schemas.microsoft.com/office/word/2010/wordml" xmlns:w15="http://schemas.microsoft.com/office/word/2012/wordml" xmlns:w16cex="http://schemas.microsoft.com/office/word/2018/wordml/cex" xmlns:w16cid="http://schemas.microsoft.com/office/word/2016/wordml/cid" xmlns:w16="http://schemas.microsoft.com/office/word/2018/wordml" xmlns:w16sdtdh="http://schemas.microsoft.com/office/word/2020/wordml/sdtdatahash" xmlns:w16se="http://schemas.microsoft.com/office/word/2015/wordml/symex" xmlns:wpg="http://schemas.microsoft.com/office/word/2010/wordprocessingGroup" xmlns:wpi="http://schemas.microsoft.com/office/word/2010/wordprocessingInk" xmlns:wne="http://schemas.microsoft.com/office/word/2006/wordml" xmlns:wps="http://schemas.microsoft.com/office/word/2010/wordprocessingShape" mc:Ignorable="w14 w15 w16se w16cid w16 w16cex w16sdtdh wp14">
   <w:endnote w:type="separator" w:id="-1">
     <w:p>
       <w:pPr>
@@ -1178,7 +1419,7 @@
 </file>
 
 <file path=word/footnotes.xml><?xml version="1.0" encoding="utf-8"?>
-<w:footnotes xmlns:wpc="http://schemas.microsoft.com/office/word/2010/wordprocessingCanvas" xmlns:cx="http://schemas.microsoft.com/office/drawing/2014/chartex" xmlns:cx1="http://schemas.microsoft.com/office/drawing/2015/9/8/chartex" xmlns:cx2="http://schemas.microsoft.com/office/drawing/2015/10/21/chartex" xmlns:cx3="http://schemas.microsoft.com/office/drawing/2016/5/9/chartex" xmlns:cx4="http://schemas.microsoft.com/office/drawing/2016/5/10/chartex" xmlns:cx5="http://schemas.microsoft.com/office/drawing/2016/5/11/chartex" xmlns:cx6="http://schemas.microsoft.com/office/drawing/2016/5/12/chartex" xmlns:cx7="http://schemas.microsoft.com/office/drawing/2016/5/13/chartex" xmlns:cx8="http://schemas.microsoft.com/office/drawing/2016/5/14/chartex" xmlns:mc="http://schemas.openxmlformats.org/markup-compatibility/2006" xmlns:aink="http://schemas.microsoft.com/office/drawing/2016/ink" xmlns:am3d="http://schemas.microsoft.com/office/drawing/2017/model3d" xmlns:o="urn:schemas-microsoft-com:office:office" xmlns:oel="http://schemas.microsoft.com/office/2019/extlst" xmlns:r="http://schemas.openxmlformats.org/officeDocument/2006/relationships" xmlns:m="http://schemas.openxmlformats.org/officeDocument/2006/math" xmlns:v="urn:schemas-microsoft-com:vml" xmlns:wp14="http://schemas.microsoft.com/office/word/2010/wordprocessingDrawing" xmlns:wp="http://schemas.openxmlformats.org/drawingml/2006/wordprocessingDrawing" xmlns:w10="urn:schemas-microsoft-com:office:word" xmlns:w="http://schemas.openxmlformats.org/wordprocessingml/2006/main" xmlns:w14="http://schemas.microsoft.com/office/word/2010/wordml" xmlns:w15="http://schemas.microsoft.com/office/word/2012/wordml" xmlns:w16cex="http://schemas.microsoft.com/office/word/2018/wordml/cex" xmlns:w16cid="http://schemas.microsoft.com/office/word/2016/wordml/cid" xmlns:w16="http://schemas.microsoft.com/office/word/2018/wordml" xmlns:w16du="http://schemas.microsoft.com/office/word/2023/wordml/word16du" xmlns:w16sdtdh="http://schemas.microsoft.com/office/word/2020/wordml/sdtdatahash" xmlns:w16se="http://schemas.microsoft.com/office/word/2015/wordml/symex" xmlns:wpg="http://schemas.microsoft.com/office/word/2010/wordprocessingGroup" xmlns:wpi="http://schemas.microsoft.com/office/word/2010/wordprocessingInk" xmlns:wne="http://schemas.microsoft.com/office/word/2006/wordml" xmlns:wps="http://schemas.microsoft.com/office/word/2010/wordprocessingShape" mc:Ignorable="w14 w15 w16se w16cid w16 w16cex w16sdtdh w16du wp14">
+<w:footnotes xmlns:wpc="http://schemas.microsoft.com/office/word/2010/wordprocessingCanvas" xmlns:cx="http://schemas.microsoft.com/office/drawing/2014/chartex" xmlns:cx1="http://schemas.microsoft.com/office/drawing/2015/9/8/chartex" xmlns:cx2="http://schemas.microsoft.com/office/drawing/2015/10/21/chartex" xmlns:cx3="http://schemas.microsoft.com/office/drawing/2016/5/9/chartex" xmlns:cx4="http://schemas.microsoft.com/office/drawing/2016/5/10/chartex" xmlns:cx5="http://schemas.microsoft.com/office/drawing/2016/5/11/chartex" xmlns:cx6="http://schemas.microsoft.com/office/drawing/2016/5/12/chartex" xmlns:cx7="http://schemas.microsoft.com/office/drawing/2016/5/13/chartex" xmlns:cx8="http://schemas.microsoft.com/office/drawing/2016/5/14/chartex" xmlns:mc="http://schemas.openxmlformats.org/markup-compatibility/2006" xmlns:aink="http://schemas.microsoft.com/office/drawing/2016/ink" xmlns:am3d="http://schemas.microsoft.com/office/drawing/2017/model3d" xmlns:o="urn:schemas-microsoft-com:office:office" xmlns:r="http://schemas.openxmlformats.org/officeDocument/2006/relationships" xmlns:m="http://schemas.openxmlformats.org/officeDocument/2006/math" xmlns:v="urn:schemas-microsoft-com:vml" xmlns:wp14="http://schemas.microsoft.com/office/word/2010/wordprocessingDrawing" xmlns:wp="http://schemas.openxmlformats.org/drawingml/2006/wordprocessingDrawing" xmlns:w10="urn:schemas-microsoft-com:office:word" xmlns:w="http://schemas.openxmlformats.org/wordprocessingml/2006/main" xmlns:w14="http://schemas.microsoft.com/office/word/2010/wordml" xmlns:w15="http://schemas.microsoft.com/office/word/2012/wordml" xmlns:w16cex="http://schemas.microsoft.com/office/word/2018/wordml/cex" xmlns:w16cid="http://schemas.microsoft.com/office/word/2016/wordml/cid" xmlns:w16="http://schemas.microsoft.com/office/word/2018/wordml" xmlns:w16sdtdh="http://schemas.microsoft.com/office/word/2020/wordml/sdtdatahash" xmlns:w16se="http://schemas.microsoft.com/office/word/2015/wordml/symex" xmlns:wpg="http://schemas.microsoft.com/office/word/2010/wordprocessingGroup" xmlns:wpi="http://schemas.microsoft.com/office/word/2010/wordprocessingInk" xmlns:wne="http://schemas.microsoft.com/office/word/2006/wordml" xmlns:wps="http://schemas.microsoft.com/office/word/2010/wordprocessingShape" mc:Ignorable="w14 w15 w16se w16cid w16 w16cex w16sdtdh wp14">
   <w:footnote w:type="separator" w:id="-1">
     <w:p>
       <w:pPr>
@@ -1203,8 +1444,121 @@
 </file>
 
 <file path=word/numbering.xml><?xml version="1.0" encoding="utf-8"?>
-<w:numbering xmlns:wpc="http://schemas.microsoft.com/office/word/2010/wordprocessingCanvas" xmlns:cx="http://schemas.microsoft.com/office/drawing/2014/chartex" xmlns:cx1="http://schemas.microsoft.com/office/drawing/2015/9/8/chartex" xmlns:cx2="http://schemas.microsoft.com/office/drawing/2015/10/21/chartex" xmlns:cx3="http://schemas.microsoft.com/office/drawing/2016/5/9/chartex" xmlns:cx4="http://schemas.microsoft.com/office/drawing/2016/5/10/chartex" xmlns:cx5="http://schemas.microsoft.com/office/drawing/2016/5/11/chartex" xmlns:cx6="http://schemas.microsoft.com/office/drawing/2016/5/12/chartex" xmlns:cx7="http://schemas.microsoft.com/office/drawing/2016/5/13/chartex" xmlns:cx8="http://schemas.microsoft.com/office/drawing/2016/5/14/chartex" xmlns:mc="http://schemas.openxmlformats.org/markup-compatibility/2006" xmlns:aink="http://schemas.microsoft.com/office/drawing/2016/ink" xmlns:am3d="http://schemas.microsoft.com/office/drawing/2017/model3d" xmlns:o="urn:schemas-microsoft-com:office:office" xmlns:oel="http://schemas.microsoft.com/office/2019/extlst" xmlns:r="http://schemas.openxmlformats.org/officeDocument/2006/relationships" xmlns:m="http://schemas.openxmlformats.org/officeDocument/2006/math" xmlns:v="urn:schemas-microsoft-com:vml" xmlns:wp14="http://schemas.microsoft.com/office/word/2010/wordprocessingDrawing" xmlns:wp="http://schemas.openxmlformats.org/drawingml/2006/wordprocessingDrawing" xmlns:w10="urn:schemas-microsoft-com:office:word" xmlns:w="http://schemas.openxmlformats.org/wordprocessingml/2006/main" xmlns:w14="http://schemas.microsoft.com/office/word/2010/wordml" xmlns:w15="http://schemas.microsoft.com/office/word/2012/wordml" xmlns:w16cex="http://schemas.microsoft.com/office/word/2018/wordml/cex" xmlns:w16cid="http://schemas.microsoft.com/office/word/2016/wordml/cid" xmlns:w16="http://schemas.microsoft.com/office/word/2018/wordml" xmlns:w16du="http://schemas.microsoft.com/office/word/2023/wordml/word16du" xmlns:w16sdtdh="http://schemas.microsoft.com/office/word/2020/wordml/sdtdatahash" xmlns:w16se="http://schemas.microsoft.com/office/word/2015/wordml/symex" xmlns:wpg="http://schemas.microsoft.com/office/word/2010/wordprocessingGroup" xmlns:wpi="http://schemas.microsoft.com/office/word/2010/wordprocessingInk" xmlns:wne="http://schemas.microsoft.com/office/word/2006/wordml" xmlns:wps="http://schemas.microsoft.com/office/word/2010/wordprocessingShape" mc:Ignorable="w14 w15 w16se w16cid w16 w16cex w16sdtdh w16du wp14">
+<w:numbering xmlns:wpc="http://schemas.microsoft.com/office/word/2010/wordprocessingCanvas" xmlns:cx="http://schemas.microsoft.com/office/drawing/2014/chartex" xmlns:cx1="http://schemas.microsoft.com/office/drawing/2015/9/8/chartex" xmlns:cx2="http://schemas.microsoft.com/office/drawing/2015/10/21/chartex" xmlns:cx3="http://schemas.microsoft.com/office/drawing/2016/5/9/chartex" xmlns:cx4="http://schemas.microsoft.com/office/drawing/2016/5/10/chartex" xmlns:cx5="http://schemas.microsoft.com/office/drawing/2016/5/11/chartex" xmlns:cx6="http://schemas.microsoft.com/office/drawing/2016/5/12/chartex" xmlns:cx7="http://schemas.microsoft.com/office/drawing/2016/5/13/chartex" xmlns:cx8="http://schemas.microsoft.com/office/drawing/2016/5/14/chartex" xmlns:mc="http://schemas.openxmlformats.org/markup-compatibility/2006" xmlns:aink="http://schemas.microsoft.com/office/drawing/2016/ink" xmlns:am3d="http://schemas.microsoft.com/office/drawing/2017/model3d" xmlns:o="urn:schemas-microsoft-com:office:office" xmlns:r="http://schemas.openxmlformats.org/officeDocument/2006/relationships" xmlns:m="http://schemas.openxmlformats.org/officeDocument/2006/math" xmlns:v="urn:schemas-microsoft-com:vml" xmlns:wp14="http://schemas.microsoft.com/office/word/2010/wordprocessingDrawing" xmlns:wp="http://schemas.openxmlformats.org/drawingml/2006/wordprocessingDrawing" xmlns:w10="urn:schemas-microsoft-com:office:word" xmlns:w="http://schemas.openxmlformats.org/wordprocessingml/2006/main" xmlns:w14="http://schemas.microsoft.com/office/word/2010/wordml" xmlns:w15="http://schemas.microsoft.com/office/word/2012/wordml" xmlns:w16cex="http://schemas.microsoft.com/office/word/2018/wordml/cex" xmlns:w16cid="http://schemas.microsoft.com/office/word/2016/wordml/cid" xmlns:w16="http://schemas.microsoft.com/office/word/2018/wordml" xmlns:w16sdtdh="http://schemas.microsoft.com/office/word/2020/wordml/sdtdatahash" xmlns:w16se="http://schemas.microsoft.com/office/word/2015/wordml/symex" xmlns:wpg="http://schemas.microsoft.com/office/word/2010/wordprocessingGroup" xmlns:wpi="http://schemas.microsoft.com/office/word/2010/wordprocessingInk" xmlns:wne="http://schemas.microsoft.com/office/word/2006/wordml" xmlns:wps="http://schemas.microsoft.com/office/word/2010/wordprocessingShape" mc:Ignorable="w14 w15 w16se w16cid w16 w16cex w16sdtdh wp14">
   <w:abstractNum w:abstractNumId="0" w15:restartNumberingAfterBreak="0">
+    <w:nsid w:val="234838E4"/>
+    <w:multiLevelType w:val="hybridMultilevel"/>
+    <w:tmpl w:val="63AAE890"/>
+    <w:lvl w:ilvl="0" w:tplc="04090001">
+      <w:start w:val="1"/>
+      <w:numFmt w:val="bullet"/>
+      <w:lvlText w:val=""/>
+      <w:lvlJc w:val="left"/>
+      <w:pPr>
+        <w:ind w:left="720" w:hanging="360"/>
+      </w:pPr>
+      <w:rPr>
+        <w:rFonts w:ascii="Symbol" w:hAnsi="Symbol" w:hint="default"/>
+      </w:rPr>
+    </w:lvl>
+    <w:lvl w:ilvl="1" w:tplc="04090003" w:tentative="1">
+      <w:start w:val="1"/>
+      <w:numFmt w:val="bullet"/>
+      <w:lvlText w:val="o"/>
+      <w:lvlJc w:val="left"/>
+      <w:pPr>
+        <w:ind w:left="1440" w:hanging="360"/>
+      </w:pPr>
+      <w:rPr>
+        <w:rFonts w:ascii="Courier New" w:hAnsi="Courier New" w:cs="Courier New" w:hint="default"/>
+      </w:rPr>
+    </w:lvl>
+    <w:lvl w:ilvl="2" w:tplc="04090005" w:tentative="1">
+      <w:start w:val="1"/>
+      <w:numFmt w:val="bullet"/>
+      <w:lvlText w:val=""/>
+      <w:lvlJc w:val="left"/>
+      <w:pPr>
+        <w:ind w:left="2160" w:hanging="360"/>
+      </w:pPr>
+      <w:rPr>
+        <w:rFonts w:ascii="Wingdings" w:hAnsi="Wingdings" w:hint="default"/>
+      </w:rPr>
+    </w:lvl>
+    <w:lvl w:ilvl="3" w:tplc="04090001" w:tentative="1">
+      <w:start w:val="1"/>
+      <w:numFmt w:val="bullet"/>
+      <w:lvlText w:val=""/>
+      <w:lvlJc w:val="left"/>
+      <w:pPr>
+        <w:ind w:left="2880" w:hanging="360"/>
+      </w:pPr>
+      <w:rPr>
+        <w:rFonts w:ascii="Symbol" w:hAnsi="Symbol" w:hint="default"/>
+      </w:rPr>
+    </w:lvl>
+    <w:lvl w:ilvl="4" w:tplc="04090003" w:tentative="1">
+      <w:start w:val="1"/>
+      <w:numFmt w:val="bullet"/>
+      <w:lvlText w:val="o"/>
+      <w:lvlJc w:val="left"/>
+      <w:pPr>
+        <w:ind w:left="3600" w:hanging="360"/>
+      </w:pPr>
+      <w:rPr>
+        <w:rFonts w:ascii="Courier New" w:hAnsi="Courier New" w:cs="Courier New" w:hint="default"/>
+      </w:rPr>
+    </w:lvl>
+    <w:lvl w:ilvl="5" w:tplc="04090005" w:tentative="1">
+      <w:start w:val="1"/>
+      <w:numFmt w:val="bullet"/>
+      <w:lvlText w:val=""/>
+      <w:lvlJc w:val="left"/>
+      <w:pPr>
+        <w:ind w:left="4320" w:hanging="360"/>
+      </w:pPr>
+      <w:rPr>
+        <w:rFonts w:ascii="Wingdings" w:hAnsi="Wingdings" w:hint="default"/>
+      </w:rPr>
+    </w:lvl>
+    <w:lvl w:ilvl="6" w:tplc="04090001" w:tentative="1">
+      <w:start w:val="1"/>
+      <w:numFmt w:val="bullet"/>
+      <w:lvlText w:val=""/>
+      <w:lvlJc w:val="left"/>
+      <w:pPr>
+        <w:ind w:left="5040" w:hanging="360"/>
+      </w:pPr>
+      <w:rPr>
+        <w:rFonts w:ascii="Symbol" w:hAnsi="Symbol" w:hint="default"/>
+      </w:rPr>
+    </w:lvl>
+    <w:lvl w:ilvl="7" w:tplc="04090003" w:tentative="1">
+      <w:start w:val="1"/>
+      <w:numFmt w:val="bullet"/>
+      <w:lvlText w:val="o"/>
+      <w:lvlJc w:val="left"/>
+      <w:pPr>
+        <w:ind w:left="5760" w:hanging="360"/>
+      </w:pPr>
+      <w:rPr>
+        <w:rFonts w:ascii="Courier New" w:hAnsi="Courier New" w:cs="Courier New" w:hint="default"/>
+      </w:rPr>
+    </w:lvl>
+    <w:lvl w:ilvl="8" w:tplc="04090005" w:tentative="1">
+      <w:start w:val="1"/>
+      <w:numFmt w:val="bullet"/>
+      <w:lvlText w:val=""/>
+      <w:lvlJc w:val="left"/>
+      <w:pPr>
+        <w:ind w:left="6480" w:hanging="360"/>
+      </w:pPr>
+      <w:rPr>
+        <w:rFonts w:ascii="Wingdings" w:hAnsi="Wingdings" w:hint="default"/>
+      </w:rPr>
+    </w:lvl>
+  </w:abstractNum>
+  <w:abstractNum w:abstractNumId="1" w15:restartNumberingAfterBreak="0">
     <w:nsid w:val="51AE44FF"/>
     <w:multiLevelType w:val="hybridMultilevel"/>
     <w:tmpl w:val="355A413E"/>
@@ -1317,14 +1671,17 @@
       </w:rPr>
     </w:lvl>
   </w:abstractNum>
-  <w:num w:numId="1" w16cid:durableId="2023390943">
+  <w:num w:numId="1">
+    <w:abstractNumId w:val="1"/>
+  </w:num>
+  <w:num w:numId="2">
     <w:abstractNumId w:val="0"/>
   </w:num>
 </w:numbering>
 </file>
 
 <file path=word/people.xml><?xml version="1.0" encoding="utf-8"?>
-<w15:people xmlns:wpc="http://schemas.microsoft.com/office/word/2010/wordprocessingCanvas" xmlns:cx="http://schemas.microsoft.com/office/drawing/2014/chartex" xmlns:cx1="http://schemas.microsoft.com/office/drawing/2015/9/8/chartex" xmlns:cx2="http://schemas.microsoft.com/office/drawing/2015/10/21/chartex" xmlns:cx3="http://schemas.microsoft.com/office/drawing/2016/5/9/chartex" xmlns:cx4="http://schemas.microsoft.com/office/drawing/2016/5/10/chartex" xmlns:cx5="http://schemas.microsoft.com/office/drawing/2016/5/11/chartex" xmlns:cx6="http://schemas.microsoft.com/office/drawing/2016/5/12/chartex" xmlns:cx7="http://schemas.microsoft.com/office/drawing/2016/5/13/chartex" xmlns:cx8="http://schemas.microsoft.com/office/drawing/2016/5/14/chartex" xmlns:mc="http://schemas.openxmlformats.org/markup-compatibility/2006" xmlns:aink="http://schemas.microsoft.com/office/drawing/2016/ink" xmlns:am3d="http://schemas.microsoft.com/office/drawing/2017/model3d" xmlns:o="urn:schemas-microsoft-com:office:office" xmlns:oel="http://schemas.microsoft.com/office/2019/extlst" xmlns:r="http://schemas.openxmlformats.org/officeDocument/2006/relationships" xmlns:m="http://schemas.openxmlformats.org/officeDocument/2006/math" xmlns:v="urn:schemas-microsoft-com:vml" xmlns:wp14="http://schemas.microsoft.com/office/word/2010/wordprocessingDrawing" xmlns:wp="http://schemas.openxmlformats.org/drawingml/2006/wordprocessingDrawing" xmlns:w10="urn:schemas-microsoft-com:office:word" xmlns:w="http://schemas.openxmlformats.org/wordprocessingml/2006/main" xmlns:w14="http://schemas.microsoft.com/office/word/2010/wordml" xmlns:w15="http://schemas.microsoft.com/office/word/2012/wordml" xmlns:w16cex="http://schemas.microsoft.com/office/word/2018/wordml/cex" xmlns:w16cid="http://schemas.microsoft.com/office/word/2016/wordml/cid" xmlns:w16="http://schemas.microsoft.com/office/word/2018/wordml" xmlns:w16du="http://schemas.microsoft.com/office/word/2023/wordml/word16du" xmlns:w16sdtdh="http://schemas.microsoft.com/office/word/2020/wordml/sdtdatahash" xmlns:w16se="http://schemas.microsoft.com/office/word/2015/wordml/symex" xmlns:wpg="http://schemas.microsoft.com/office/word/2010/wordprocessingGroup" xmlns:wpi="http://schemas.microsoft.com/office/word/2010/wordprocessingInk" xmlns:wne="http://schemas.microsoft.com/office/word/2006/wordml" xmlns:wps="http://schemas.microsoft.com/office/word/2010/wordprocessingShape" mc:Ignorable="w14 w15 w16se w16cid w16 w16cex w16sdtdh w16du wp14">
+<w15:people xmlns:wpc="http://schemas.microsoft.com/office/word/2010/wordprocessingCanvas" xmlns:cx="http://schemas.microsoft.com/office/drawing/2014/chartex" xmlns:cx1="http://schemas.microsoft.com/office/drawing/2015/9/8/chartex" xmlns:cx2="http://schemas.microsoft.com/office/drawing/2015/10/21/chartex" xmlns:cx3="http://schemas.microsoft.com/office/drawing/2016/5/9/chartex" xmlns:cx4="http://schemas.microsoft.com/office/drawing/2016/5/10/chartex" xmlns:cx5="http://schemas.microsoft.com/office/drawing/2016/5/11/chartex" xmlns:cx6="http://schemas.microsoft.com/office/drawing/2016/5/12/chartex" xmlns:cx7="http://schemas.microsoft.com/office/drawing/2016/5/13/chartex" xmlns:cx8="http://schemas.microsoft.com/office/drawing/2016/5/14/chartex" xmlns:mc="http://schemas.openxmlformats.org/markup-compatibility/2006" xmlns:aink="http://schemas.microsoft.com/office/drawing/2016/ink" xmlns:am3d="http://schemas.microsoft.com/office/drawing/2017/model3d" xmlns:o="urn:schemas-microsoft-com:office:office" xmlns:r="http://schemas.openxmlformats.org/officeDocument/2006/relationships" xmlns:m="http://schemas.openxmlformats.org/officeDocument/2006/math" xmlns:v="urn:schemas-microsoft-com:vml" xmlns:wp14="http://schemas.microsoft.com/office/word/2010/wordprocessingDrawing" xmlns:wp="http://schemas.openxmlformats.org/drawingml/2006/wordprocessingDrawing" xmlns:w10="urn:schemas-microsoft-com:office:word" xmlns:w="http://schemas.openxmlformats.org/wordprocessingml/2006/main" xmlns:w14="http://schemas.microsoft.com/office/word/2010/wordml" xmlns:w15="http://schemas.microsoft.com/office/word/2012/wordml" xmlns:w16cex="http://schemas.microsoft.com/office/word/2018/wordml/cex" xmlns:w16cid="http://schemas.microsoft.com/office/word/2016/wordml/cid" xmlns:w16="http://schemas.microsoft.com/office/word/2018/wordml" xmlns:w16sdtdh="http://schemas.microsoft.com/office/word/2020/wordml/sdtdatahash" xmlns:w16se="http://schemas.microsoft.com/office/word/2015/wordml/symex" xmlns:wpg="http://schemas.microsoft.com/office/word/2010/wordprocessingGroup" xmlns:wpi="http://schemas.microsoft.com/office/word/2010/wordprocessingInk" xmlns:wne="http://schemas.microsoft.com/office/word/2006/wordml" xmlns:wps="http://schemas.microsoft.com/office/word/2010/wordprocessingShape" mc:Ignorable="w14 w15 w16se w16cid w16 w16cex w16sdtdh wp14">
   <w15:person w15:author="Pedro Armas">
     <w15:presenceInfo w15:providerId="Windows Live" w15:userId="a665e30787f7f555"/>
   </w15:person>
@@ -1332,7 +1689,7 @@
 </file>
 
 <file path=word/styles.xml><?xml version="1.0" encoding="utf-8"?>
-<w:styles xmlns:mc="http://schemas.openxmlformats.org/markup-compatibility/2006" xmlns:r="http://schemas.openxmlformats.org/officeDocument/2006/relationships" xmlns:w="http://schemas.openxmlformats.org/wordprocessingml/2006/main" xmlns:w14="http://schemas.microsoft.com/office/word/2010/wordml" xmlns:w15="http://schemas.microsoft.com/office/word/2012/wordml" xmlns:w16cex="http://schemas.microsoft.com/office/word/2018/wordml/cex" xmlns:w16cid="http://schemas.microsoft.com/office/word/2016/wordml/cid" xmlns:w16="http://schemas.microsoft.com/office/word/2018/wordml" xmlns:w16du="http://schemas.microsoft.com/office/word/2023/wordml/word16du" xmlns:w16sdtdh="http://schemas.microsoft.com/office/word/2020/wordml/sdtdatahash" xmlns:w16se="http://schemas.microsoft.com/office/word/2015/wordml/symex" mc:Ignorable="w14 w15 w16se w16cid w16 w16cex w16sdtdh w16du">
+<w:styles xmlns:mc="http://schemas.openxmlformats.org/markup-compatibility/2006" xmlns:r="http://schemas.openxmlformats.org/officeDocument/2006/relationships" xmlns:w="http://schemas.openxmlformats.org/wordprocessingml/2006/main" xmlns:w14="http://schemas.microsoft.com/office/word/2010/wordml" xmlns:w15="http://schemas.microsoft.com/office/word/2012/wordml" xmlns:w16cex="http://schemas.microsoft.com/office/word/2018/wordml/cex" xmlns:w16cid="http://schemas.microsoft.com/office/word/2016/wordml/cid" xmlns:w16="http://schemas.microsoft.com/office/word/2018/wordml" xmlns:w16sdtdh="http://schemas.microsoft.com/office/word/2020/wordml/sdtdatahash" xmlns:w16se="http://schemas.microsoft.com/office/word/2015/wordml/symex" mc:Ignorable="w14 w15 w16se w16cid w16 w16cex w16sdtdh">
   <w:docDefaults>
     <w:rPrDefault>
       <w:rPr>
@@ -1454,7 +1811,6 @@
     <w:lsdException w:name="HTML Sample" w:semiHidden="1" w:unhideWhenUsed="1"/>
     <w:lsdException w:name="HTML Typewriter" w:semiHidden="1" w:unhideWhenUsed="1"/>
     <w:lsdException w:name="HTML Variable" w:semiHidden="1" w:unhideWhenUsed="1"/>
-    <w:lsdException w:name="Normal Table" w:semiHidden="1" w:unhideWhenUsed="1"/>
     <w:lsdException w:name="annotation subject" w:semiHidden="1" w:unhideWhenUsed="1"/>
     <w:lsdException w:name="No List" w:semiHidden="1" w:unhideWhenUsed="1"/>
     <w:lsdException w:name="Outline List 1" w:semiHidden="1" w:unhideWhenUsed="1"/>
@@ -1497,11 +1853,8 @@
     <w:lsdException w:name="Table Contemporary" w:semiHidden="1" w:unhideWhenUsed="1"/>
     <w:lsdException w:name="Table Elegant" w:semiHidden="1" w:unhideWhenUsed="1"/>
     <w:lsdException w:name="Table Professional" w:semiHidden="1" w:unhideWhenUsed="1"/>
-    <w:lsdException w:name="Table Subtle 1" w:semiHidden="1" w:unhideWhenUsed="1"/>
     <w:lsdException w:name="Table Subtle 2" w:semiHidden="1" w:unhideWhenUsed="1"/>
     <w:lsdException w:name="Table Web 1" w:semiHidden="1" w:unhideWhenUsed="1"/>
-    <w:lsdException w:name="Table Web 2" w:semiHidden="1" w:unhideWhenUsed="1"/>
-    <w:lsdException w:name="Table Web 3" w:semiHidden="1" w:unhideWhenUsed="1"/>
     <w:lsdException w:name="Balloon Text" w:semiHidden="1" w:unhideWhenUsed="1"/>
     <w:lsdException w:name="Table Grid" w:uiPriority="39"/>
     <w:lsdException w:name="Table Theme" w:semiHidden="1" w:unhideWhenUsed="1"/>

</xml_diff>

<commit_message>
Se agrega el nombre (Juan Barrera), el cargo (Programador) y el Modelo Entidad Relacion al documento word del proyecto
</commit_message>
<xml_diff>
--- a/Proyecto-PixelGameStore.IN5AM.Fila#1.docx
+++ b/Proyecto-PixelGameStore.IN5AM.Fila#1.docx
@@ -1,6 +1,6 @@
 
 <file path=word/document.xml><?xml version="1.0" encoding="utf-8"?>
-<w:document xmlns:wpc="http://schemas.microsoft.com/office/word/2010/wordprocessingCanvas" xmlns:cx="http://schemas.microsoft.com/office/drawing/2014/chartex" xmlns:cx1="http://schemas.microsoft.com/office/drawing/2015/9/8/chartex" xmlns:cx2="http://schemas.microsoft.com/office/drawing/2015/10/21/chartex" xmlns:cx3="http://schemas.microsoft.com/office/drawing/2016/5/9/chartex" xmlns:cx4="http://schemas.microsoft.com/office/drawing/2016/5/10/chartex" xmlns:cx5="http://schemas.microsoft.com/office/drawing/2016/5/11/chartex" xmlns:cx6="http://schemas.microsoft.com/office/drawing/2016/5/12/chartex" xmlns:cx7="http://schemas.microsoft.com/office/drawing/2016/5/13/chartex" xmlns:cx8="http://schemas.microsoft.com/office/drawing/2016/5/14/chartex" xmlns:mc="http://schemas.openxmlformats.org/markup-compatibility/2006" xmlns:aink="http://schemas.microsoft.com/office/drawing/2016/ink" xmlns:am3d="http://schemas.microsoft.com/office/drawing/2017/model3d" xmlns:o="urn:schemas-microsoft-com:office:office" xmlns:oel="http://schemas.microsoft.com/office/2019/extlst" xmlns:r="http://schemas.openxmlformats.org/officeDocument/2006/relationships" xmlns:m="http://schemas.openxmlformats.org/officeDocument/2006/math" xmlns:v="urn:schemas-microsoft-com:vml" xmlns:wp14="http://schemas.microsoft.com/office/word/2010/wordprocessingDrawing" xmlns:wp="http://schemas.openxmlformats.org/drawingml/2006/wordprocessingDrawing" xmlns:w10="urn:schemas-microsoft-com:office:word" xmlns:w="http://schemas.openxmlformats.org/wordprocessingml/2006/main" xmlns:w14="http://schemas.microsoft.com/office/word/2010/wordml" xmlns:w15="http://schemas.microsoft.com/office/word/2012/wordml" xmlns:w16cex="http://schemas.microsoft.com/office/word/2018/wordml/cex" xmlns:w16cid="http://schemas.microsoft.com/office/word/2016/wordml/cid" xmlns:w16="http://schemas.microsoft.com/office/word/2018/wordml" xmlns:w16du="http://schemas.microsoft.com/office/word/2023/wordml/word16du" xmlns:w16sdtdh="http://schemas.microsoft.com/office/word/2020/wordml/sdtdatahash" xmlns:w16se="http://schemas.microsoft.com/office/word/2015/wordml/symex" xmlns:wpg="http://schemas.microsoft.com/office/word/2010/wordprocessingGroup" xmlns:wpi="http://schemas.microsoft.com/office/word/2010/wordprocessingInk" xmlns:wne="http://schemas.microsoft.com/office/word/2006/wordml" xmlns:wps="http://schemas.microsoft.com/office/word/2010/wordprocessingShape" mc:Ignorable="w14 w15 w16se w16cid w16 w16cex w16sdtdh w16du wp14">
+<w:document xmlns:wpc="http://schemas.microsoft.com/office/word/2010/wordprocessingCanvas" xmlns:cx="http://schemas.microsoft.com/office/drawing/2014/chartex" xmlns:cx1="http://schemas.microsoft.com/office/drawing/2015/9/8/chartex" xmlns:cx2="http://schemas.microsoft.com/office/drawing/2015/10/21/chartex" xmlns:cx3="http://schemas.microsoft.com/office/drawing/2016/5/9/chartex" xmlns:cx4="http://schemas.microsoft.com/office/drawing/2016/5/10/chartex" xmlns:cx5="http://schemas.microsoft.com/office/drawing/2016/5/11/chartex" xmlns:cx6="http://schemas.microsoft.com/office/drawing/2016/5/12/chartex" xmlns:cx7="http://schemas.microsoft.com/office/drawing/2016/5/13/chartex" xmlns:cx8="http://schemas.microsoft.com/office/drawing/2016/5/14/chartex" xmlns:mc="http://schemas.openxmlformats.org/markup-compatibility/2006" xmlns:aink="http://schemas.microsoft.com/office/drawing/2016/ink" xmlns:am3d="http://schemas.microsoft.com/office/drawing/2017/model3d" xmlns:o="urn:schemas-microsoft-com:office:office" xmlns:r="http://schemas.openxmlformats.org/officeDocument/2006/relationships" xmlns:m="http://schemas.openxmlformats.org/officeDocument/2006/math" xmlns:v="urn:schemas-microsoft-com:vml" xmlns:wp14="http://schemas.microsoft.com/office/word/2010/wordprocessingDrawing" xmlns:wp="http://schemas.openxmlformats.org/drawingml/2006/wordprocessingDrawing" xmlns:w10="urn:schemas-microsoft-com:office:word" xmlns:w="http://schemas.openxmlformats.org/wordprocessingml/2006/main" xmlns:w14="http://schemas.microsoft.com/office/word/2010/wordml" xmlns:w15="http://schemas.microsoft.com/office/word/2012/wordml" xmlns:w16cex="http://schemas.microsoft.com/office/word/2018/wordml/cex" xmlns:w16cid="http://schemas.microsoft.com/office/word/2016/wordml/cid" xmlns:w16="http://schemas.microsoft.com/office/word/2018/wordml" xmlns:w16sdtdh="http://schemas.microsoft.com/office/word/2020/wordml/sdtdatahash" xmlns:w16se="http://schemas.microsoft.com/office/word/2015/wordml/symex" xmlns:wpg="http://schemas.microsoft.com/office/word/2010/wordprocessingGroup" xmlns:wpi="http://schemas.microsoft.com/office/word/2010/wordprocessingInk" xmlns:wne="http://schemas.microsoft.com/office/word/2006/wordml" xmlns:wps="http://schemas.microsoft.com/office/word/2010/wordprocessingShape" mc:Ignorable="w14 w15 w16se w16cid w16 w16cex w16sdtdh wp14">
   <w:body>
     <w:p>
       <w:pPr>
@@ -627,7 +627,6 @@
         </w:rPr>
         <w:br w:type="page"/>
       </w:r>
-      <w:commentRangeEnd w:id="3"/>
     </w:p>
     <w:p>
       <w:pPr>
@@ -656,6 +655,7 @@
         <w:lastRenderedPageBreak/>
         <w:t>Listado de Integrantes</w:t>
       </w:r>
+      <w:commentRangeEnd w:id="3"/>
       <w:r>
         <w:rPr>
           <w:rStyle w:val="Refdecomentario"/>
@@ -671,12 +671,231 @@
     </w:p>
     <w:p>
       <w:pPr>
-        <w:rPr>
-          <w:rFonts w:ascii="Arial" w:eastAsiaTheme="minorHAnsi" w:hAnsi="Arial" w:cs="Arial"/>
-          <w:noProof/>
-          <w:sz w:val="24"/>
-        </w:rPr>
-      </w:pPr>
+        <w:pStyle w:val="Prrafodelista"/>
+        <w:numPr>
+          <w:ilvl w:val="0"/>
+          <w:numId w:val="2"/>
+        </w:numPr>
+        <w:rPr>
+          <w:rFonts w:ascii="Arial" w:eastAsiaTheme="minorHAnsi" w:hAnsi="Arial" w:cs="Arial"/>
+          <w:noProof/>
+          <w:sz w:val="24"/>
+        </w:rPr>
+      </w:pPr>
+      <w:r>
+        <w:rPr>
+          <w:rFonts w:ascii="Arial" w:eastAsiaTheme="minorHAnsi" w:hAnsi="Arial" w:cs="Arial"/>
+          <w:noProof/>
+          <w:sz w:val="24"/>
+        </w:rPr>
+        <w:t>Kevin Omar Castillo Calderón – Scrum master</w:t>
+      </w:r>
+    </w:p>
+    <w:p>
+      <w:pPr>
+        <w:pStyle w:val="Prrafodelista"/>
+        <w:numPr>
+          <w:ilvl w:val="0"/>
+          <w:numId w:val="2"/>
+        </w:numPr>
+        <w:rPr>
+          <w:rFonts w:ascii="Arial" w:eastAsiaTheme="minorHAnsi" w:hAnsi="Arial" w:cs="Arial"/>
+          <w:noProof/>
+          <w:sz w:val="24"/>
+        </w:rPr>
+      </w:pPr>
+      <w:r>
+        <w:rPr>
+          <w:rFonts w:ascii="Arial" w:eastAsiaTheme="minorHAnsi" w:hAnsi="Arial" w:cs="Arial"/>
+          <w:noProof/>
+          <w:sz w:val="24"/>
+        </w:rPr>
+        <w:t xml:space="preserve">Miguel Angel Bautista Garcìa </w:t>
+      </w:r>
+      <w:r>
+        <w:rPr>
+          <w:rFonts w:ascii="Arial" w:eastAsiaTheme="minorHAnsi" w:hAnsi="Arial" w:cs="Arial"/>
+          <w:noProof/>
+          <w:sz w:val="24"/>
+        </w:rPr>
+        <w:t>–</w:t>
+      </w:r>
+      <w:r>
+        <w:rPr>
+          <w:rFonts w:ascii="Arial" w:eastAsiaTheme="minorHAnsi" w:hAnsi="Arial" w:cs="Arial"/>
+          <w:noProof/>
+          <w:sz w:val="24"/>
+        </w:rPr>
+        <w:t xml:space="preserve"> Programador</w:t>
+      </w:r>
+    </w:p>
+    <w:p>
+      <w:pPr>
+        <w:pStyle w:val="Prrafodelista"/>
+        <w:numPr>
+          <w:ilvl w:val="0"/>
+          <w:numId w:val="2"/>
+        </w:numPr>
+        <w:rPr>
+          <w:rFonts w:ascii="Arial" w:eastAsiaTheme="minorEastAsia" w:hAnsi="Arial" w:cs="Arial"/>
+          <w:noProof/>
+          <w:sz w:val="24"/>
+          <w:szCs w:val="24"/>
+        </w:rPr>
+      </w:pPr>
+      <w:r>
+        <w:rPr>
+          <w:rFonts w:ascii="Arial" w:eastAsiaTheme="minorEastAsia" w:hAnsi="Arial" w:cs="Arial"/>
+          <w:noProof/>
+          <w:sz w:val="24"/>
+          <w:szCs w:val="24"/>
+        </w:rPr>
+        <w:t xml:space="preserve">Julio Rene Alvarado Herrera – Programador </w:t>
+      </w:r>
+    </w:p>
+    <w:p>
+      <w:pPr>
+        <w:pStyle w:val="Prrafodelista"/>
+        <w:numPr>
+          <w:ilvl w:val="0"/>
+          <w:numId w:val="2"/>
+        </w:numPr>
+        <w:rPr>
+          <w:rFonts w:ascii="Arial" w:eastAsiaTheme="minorEastAsia" w:hAnsi="Arial" w:cs="Arial"/>
+          <w:noProof/>
+          <w:sz w:val="24"/>
+          <w:szCs w:val="24"/>
+        </w:rPr>
+      </w:pPr>
+      <w:r>
+        <w:rPr>
+          <w:rFonts w:ascii="Arial" w:eastAsiaTheme="minorEastAsia" w:hAnsi="Arial" w:cs="Arial"/>
+          <w:noProof/>
+          <w:sz w:val="24"/>
+          <w:szCs w:val="24"/>
+        </w:rPr>
+        <w:t xml:space="preserve">José Daniel Aceituno Martínez </w:t>
+      </w:r>
+      <w:r>
+        <w:rPr>
+          <w:rFonts w:ascii="Arial" w:eastAsiaTheme="minorEastAsia" w:hAnsi="Arial" w:cs="Arial"/>
+          <w:noProof/>
+          <w:sz w:val="24"/>
+          <w:szCs w:val="24"/>
+        </w:rPr>
+        <w:t>–</w:t>
+      </w:r>
+      <w:r>
+        <w:rPr>
+          <w:rFonts w:ascii="Arial" w:eastAsiaTheme="minorEastAsia" w:hAnsi="Arial" w:cs="Arial"/>
+          <w:noProof/>
+          <w:sz w:val="24"/>
+          <w:szCs w:val="24"/>
+        </w:rPr>
+        <w:t xml:space="preserve"> Programador</w:t>
+      </w:r>
+    </w:p>
+    <w:p>
+      <w:pPr>
+        <w:pStyle w:val="Prrafodelista"/>
+        <w:numPr>
+          <w:ilvl w:val="0"/>
+          <w:numId w:val="2"/>
+        </w:numPr>
+        <w:rPr>
+          <w:rFonts w:ascii="Arial" w:eastAsiaTheme="minorEastAsia" w:hAnsi="Arial" w:cs="Arial"/>
+          <w:noProof/>
+          <w:sz w:val="24"/>
+          <w:szCs w:val="24"/>
+          <w:lang w:val="en-US"/>
+        </w:rPr>
+      </w:pPr>
+      <w:r>
+        <w:rPr>
+          <w:rFonts w:ascii="Arial" w:eastAsiaTheme="minorEastAsia" w:hAnsi="Arial" w:cs="Arial"/>
+          <w:noProof/>
+          <w:sz w:val="24"/>
+          <w:szCs w:val="24"/>
+          <w:lang w:val="en-US"/>
+        </w:rPr>
+        <w:t xml:space="preserve">Jose André Arrecis Vargas </w:t>
+      </w:r>
+      <w:r>
+        <w:rPr>
+          <w:rFonts w:ascii="Arial" w:eastAsiaTheme="minorEastAsia" w:hAnsi="Arial" w:cs="Arial"/>
+          <w:noProof/>
+          <w:sz w:val="24"/>
+          <w:szCs w:val="24"/>
+          <w:lang w:val="en-US"/>
+        </w:rPr>
+        <w:t>–</w:t>
+      </w:r>
+      <w:r>
+        <w:rPr>
+          <w:rFonts w:ascii="Arial" w:eastAsiaTheme="minorEastAsia" w:hAnsi="Arial" w:cs="Arial"/>
+          <w:noProof/>
+          <w:sz w:val="24"/>
+          <w:szCs w:val="24"/>
+          <w:lang w:val="en-US"/>
+        </w:rPr>
+        <w:t xml:space="preserve"> Pro</w:t>
+      </w:r>
+      <w:r>
+        <w:rPr>
+          <w:rFonts w:ascii="Arial" w:eastAsiaTheme="minorEastAsia" w:hAnsi="Arial" w:cs="Arial"/>
+          <w:noProof/>
+          <w:sz w:val="24"/>
+          <w:szCs w:val="24"/>
+          <w:lang w:val="en-US"/>
+        </w:rPr>
+        <w:t>gramador</w:t>
+      </w:r>
+    </w:p>
+    <w:p>
+      <w:pPr>
+        <w:pStyle w:val="Prrafodelista"/>
+        <w:numPr>
+          <w:ilvl w:val="0"/>
+          <w:numId w:val="2"/>
+        </w:numPr>
+        <w:rPr>
+          <w:rFonts w:ascii="Arial" w:eastAsiaTheme="minorEastAsia" w:hAnsi="Arial" w:cs="Arial"/>
+          <w:noProof/>
+          <w:sz w:val="24"/>
+          <w:szCs w:val="24"/>
+          <w:lang w:val="en-US"/>
+        </w:rPr>
+      </w:pPr>
+      <w:r>
+        <w:rPr>
+          <w:rFonts w:ascii="Arial" w:eastAsiaTheme="minorEastAsia" w:hAnsi="Arial" w:cs="Arial"/>
+          <w:noProof/>
+          <w:sz w:val="24"/>
+          <w:szCs w:val="24"/>
+          <w:lang w:val="en-US"/>
+        </w:rPr>
+        <w:t xml:space="preserve">Juan Pablo Barrera Delgado </w:t>
+      </w:r>
+      <w:r>
+        <w:rPr>
+          <w:rFonts w:ascii="Arial" w:eastAsiaTheme="minorEastAsia" w:hAnsi="Arial" w:cs="Arial"/>
+          <w:noProof/>
+          <w:sz w:val="24"/>
+          <w:szCs w:val="24"/>
+          <w:lang w:val="en-US"/>
+        </w:rPr>
+        <w:t>–</w:t>
+      </w:r>
+      <w:r>
+        <w:rPr>
+          <w:rFonts w:ascii="Arial" w:eastAsiaTheme="minorEastAsia" w:hAnsi="Arial" w:cs="Arial"/>
+          <w:noProof/>
+          <w:sz w:val="24"/>
+          <w:szCs w:val="24"/>
+          <w:lang w:val="en-US"/>
+        </w:rPr>
+        <w:t xml:space="preserve"> Programador</w:t>
+      </w:r>
     </w:p>
     <w:p>
       <w:pPr>
@@ -684,190 +903,205 @@
           <w:rFonts w:ascii="Arial" w:eastAsiaTheme="minorHAnsi" w:hAnsi="Arial" w:cs="Arial"/>
           <w:sz w:val="24"/>
           <w:u w:val="single"/>
-        </w:rPr>
-      </w:pPr>
-    </w:p>
-    <w:p>
-      <w:pPr>
-        <w:rPr>
-          <w:rFonts w:ascii="Arial" w:eastAsiaTheme="minorHAnsi" w:hAnsi="Arial" w:cs="Arial"/>
-          <w:sz w:val="24"/>
-        </w:rPr>
-      </w:pPr>
-    </w:p>
-    <w:p>
-      <w:pPr>
-        <w:rPr>
-          <w:rFonts w:ascii="Arial" w:eastAsiaTheme="minorHAnsi" w:hAnsi="Arial" w:cs="Arial"/>
-          <w:sz w:val="24"/>
-        </w:rPr>
-      </w:pPr>
-    </w:p>
-    <w:p>
-      <w:pPr>
-        <w:rPr>
-          <w:rFonts w:ascii="Arial" w:eastAsiaTheme="minorHAnsi" w:hAnsi="Arial" w:cs="Arial"/>
-          <w:sz w:val="24"/>
-        </w:rPr>
-      </w:pPr>
-    </w:p>
-    <w:p>
-      <w:pPr>
-        <w:rPr>
-          <w:rFonts w:ascii="Arial" w:eastAsiaTheme="minorHAnsi" w:hAnsi="Arial" w:cs="Arial"/>
-          <w:sz w:val="24"/>
-        </w:rPr>
-      </w:pPr>
-    </w:p>
-    <w:p>
-      <w:pPr>
-        <w:rPr>
-          <w:rFonts w:ascii="Arial" w:eastAsiaTheme="minorHAnsi" w:hAnsi="Arial" w:cs="Arial"/>
-          <w:sz w:val="24"/>
-        </w:rPr>
-      </w:pPr>
-    </w:p>
-    <w:p>
-      <w:pPr>
-        <w:rPr>
-          <w:rFonts w:ascii="Arial" w:eastAsiaTheme="minorHAnsi" w:hAnsi="Arial" w:cs="Arial"/>
-          <w:sz w:val="24"/>
-        </w:rPr>
-      </w:pPr>
-    </w:p>
-    <w:p>
-      <w:pPr>
-        <w:rPr>
-          <w:rFonts w:ascii="Arial" w:eastAsiaTheme="minorHAnsi" w:hAnsi="Arial" w:cs="Arial"/>
-          <w:sz w:val="24"/>
-        </w:rPr>
-      </w:pPr>
-    </w:p>
-    <w:p>
-      <w:pPr>
-        <w:rPr>
-          <w:rFonts w:ascii="Arial" w:eastAsiaTheme="minorHAnsi" w:hAnsi="Arial" w:cs="Arial"/>
-          <w:sz w:val="24"/>
-        </w:rPr>
-      </w:pPr>
-    </w:p>
-    <w:p>
-      <w:pPr>
-        <w:rPr>
-          <w:rFonts w:ascii="Arial" w:eastAsiaTheme="minorHAnsi" w:hAnsi="Arial" w:cs="Arial"/>
-          <w:sz w:val="24"/>
-        </w:rPr>
-      </w:pPr>
-    </w:p>
-    <w:p>
-      <w:pPr>
-        <w:rPr>
-          <w:rFonts w:ascii="Arial" w:eastAsiaTheme="minorHAnsi" w:hAnsi="Arial" w:cs="Arial"/>
-          <w:sz w:val="24"/>
-        </w:rPr>
-      </w:pPr>
-    </w:p>
-    <w:p>
-      <w:pPr>
-        <w:rPr>
-          <w:rFonts w:ascii="Arial" w:eastAsiaTheme="minorHAnsi" w:hAnsi="Arial" w:cs="Arial"/>
-          <w:sz w:val="24"/>
-        </w:rPr>
-      </w:pPr>
-    </w:p>
-    <w:p>
-      <w:pPr>
-        <w:rPr>
-          <w:rFonts w:ascii="Arial" w:eastAsiaTheme="minorHAnsi" w:hAnsi="Arial" w:cs="Arial"/>
-          <w:sz w:val="24"/>
-        </w:rPr>
-      </w:pPr>
-    </w:p>
-    <w:p>
-      <w:pPr>
-        <w:rPr>
-          <w:rFonts w:ascii="Arial" w:eastAsiaTheme="minorHAnsi" w:hAnsi="Arial" w:cs="Arial"/>
-          <w:sz w:val="24"/>
-        </w:rPr>
-      </w:pPr>
-    </w:p>
-    <w:p>
-      <w:pPr>
-        <w:rPr>
-          <w:rFonts w:ascii="Arial" w:eastAsiaTheme="minorHAnsi" w:hAnsi="Arial" w:cs="Arial"/>
-          <w:sz w:val="24"/>
-        </w:rPr>
-      </w:pPr>
-    </w:p>
-    <w:p>
-      <w:pPr>
-        <w:rPr>
-          <w:rFonts w:ascii="Arial" w:eastAsiaTheme="minorHAnsi" w:hAnsi="Arial" w:cs="Arial"/>
-          <w:sz w:val="24"/>
-        </w:rPr>
-      </w:pPr>
-    </w:p>
-    <w:p>
-      <w:pPr>
-        <w:rPr>
-          <w:rFonts w:ascii="Arial" w:eastAsiaTheme="minorHAnsi" w:hAnsi="Arial" w:cs="Arial"/>
-          <w:sz w:val="24"/>
-        </w:rPr>
-      </w:pPr>
-    </w:p>
-    <w:p>
-      <w:pPr>
-        <w:rPr>
-          <w:rFonts w:ascii="Arial" w:eastAsiaTheme="minorHAnsi" w:hAnsi="Arial" w:cs="Arial"/>
-          <w:sz w:val="24"/>
-        </w:rPr>
-      </w:pPr>
-    </w:p>
-    <w:p>
-      <w:pPr>
-        <w:rPr>
-          <w:rFonts w:ascii="Arial" w:eastAsiaTheme="minorHAnsi" w:hAnsi="Arial" w:cs="Arial"/>
-          <w:sz w:val="24"/>
-        </w:rPr>
-      </w:pPr>
-    </w:p>
-    <w:p>
-      <w:pPr>
-        <w:rPr>
-          <w:rFonts w:ascii="Arial" w:eastAsiaTheme="minorHAnsi" w:hAnsi="Arial" w:cs="Arial"/>
-          <w:sz w:val="24"/>
-        </w:rPr>
-      </w:pPr>
-    </w:p>
-    <w:p>
-      <w:pPr>
-        <w:rPr>
-          <w:rFonts w:ascii="Arial" w:eastAsiaTheme="minorHAnsi" w:hAnsi="Arial" w:cs="Arial"/>
-          <w:sz w:val="24"/>
-        </w:rPr>
-      </w:pPr>
-    </w:p>
-    <w:p>
-      <w:pPr>
-        <w:rPr>
-          <w:rFonts w:ascii="Arial" w:eastAsiaTheme="minorHAnsi" w:hAnsi="Arial" w:cs="Arial"/>
-          <w:sz w:val="24"/>
-        </w:rPr>
-      </w:pPr>
-    </w:p>
-    <w:p>
-      <w:pPr>
-        <w:rPr>
-          <w:rFonts w:ascii="Arial" w:eastAsiaTheme="minorHAnsi" w:hAnsi="Arial" w:cs="Arial"/>
-          <w:sz w:val="24"/>
-        </w:rPr>
-      </w:pPr>
-    </w:p>
-    <w:p>
-      <w:pPr>
-        <w:rPr>
-          <w:rFonts w:ascii="Arial" w:eastAsiaTheme="minorHAnsi" w:hAnsi="Arial" w:cs="Arial"/>
-          <w:sz w:val="24"/>
+          <w:lang w:val="en-US"/>
+        </w:rPr>
+      </w:pPr>
+    </w:p>
+    <w:p>
+      <w:pPr>
+        <w:rPr>
+          <w:rFonts w:ascii="Arial" w:eastAsiaTheme="minorHAnsi" w:hAnsi="Arial" w:cs="Arial"/>
+          <w:sz w:val="24"/>
+          <w:lang w:val="en-US"/>
+        </w:rPr>
+      </w:pPr>
+    </w:p>
+    <w:p>
+      <w:pPr>
+        <w:rPr>
+          <w:rFonts w:ascii="Arial" w:eastAsiaTheme="minorHAnsi" w:hAnsi="Arial" w:cs="Arial"/>
+          <w:sz w:val="24"/>
+          <w:lang w:val="en-US"/>
+        </w:rPr>
+      </w:pPr>
+    </w:p>
+    <w:p>
+      <w:pPr>
+        <w:rPr>
+          <w:rFonts w:ascii="Arial" w:eastAsiaTheme="minorHAnsi" w:hAnsi="Arial" w:cs="Arial"/>
+          <w:sz w:val="24"/>
+          <w:lang w:val="en-US"/>
+        </w:rPr>
+      </w:pPr>
+    </w:p>
+    <w:p>
+      <w:pPr>
+        <w:rPr>
+          <w:rFonts w:ascii="Arial" w:eastAsiaTheme="minorHAnsi" w:hAnsi="Arial" w:cs="Arial"/>
+          <w:sz w:val="24"/>
+          <w:lang w:val="en-US"/>
+        </w:rPr>
+      </w:pPr>
+    </w:p>
+    <w:p>
+      <w:pPr>
+        <w:rPr>
+          <w:rFonts w:ascii="Arial" w:eastAsiaTheme="minorHAnsi" w:hAnsi="Arial" w:cs="Arial"/>
+          <w:sz w:val="24"/>
+          <w:lang w:val="en-US"/>
+        </w:rPr>
+      </w:pPr>
+    </w:p>
+    <w:p>
+      <w:pPr>
+        <w:rPr>
+          <w:rFonts w:ascii="Arial" w:eastAsiaTheme="minorHAnsi" w:hAnsi="Arial" w:cs="Arial"/>
+          <w:sz w:val="24"/>
+          <w:lang w:val="en-US"/>
+        </w:rPr>
+      </w:pPr>
+    </w:p>
+    <w:p>
+      <w:pPr>
+        <w:rPr>
+          <w:rFonts w:ascii="Arial" w:eastAsiaTheme="minorHAnsi" w:hAnsi="Arial" w:cs="Arial"/>
+          <w:sz w:val="24"/>
+          <w:lang w:val="en-US"/>
+        </w:rPr>
+      </w:pPr>
+    </w:p>
+    <w:p>
+      <w:pPr>
+        <w:rPr>
+          <w:rFonts w:ascii="Arial" w:eastAsiaTheme="minorHAnsi" w:hAnsi="Arial" w:cs="Arial"/>
+          <w:sz w:val="24"/>
+          <w:lang w:val="en-US"/>
+        </w:rPr>
+      </w:pPr>
+    </w:p>
+    <w:p>
+      <w:pPr>
+        <w:rPr>
+          <w:rFonts w:ascii="Arial" w:eastAsiaTheme="minorHAnsi" w:hAnsi="Arial" w:cs="Arial"/>
+          <w:sz w:val="24"/>
+          <w:lang w:val="en-US"/>
+        </w:rPr>
+      </w:pPr>
+    </w:p>
+    <w:p>
+      <w:pPr>
+        <w:rPr>
+          <w:rFonts w:ascii="Arial" w:eastAsiaTheme="minorHAnsi" w:hAnsi="Arial" w:cs="Arial"/>
+          <w:sz w:val="24"/>
+          <w:lang w:val="en-US"/>
+        </w:rPr>
+      </w:pPr>
+    </w:p>
+    <w:p>
+      <w:pPr>
+        <w:rPr>
+          <w:rFonts w:ascii="Arial" w:eastAsiaTheme="minorHAnsi" w:hAnsi="Arial" w:cs="Arial"/>
+          <w:sz w:val="24"/>
+          <w:lang w:val="en-US"/>
+        </w:rPr>
+      </w:pPr>
+    </w:p>
+    <w:p>
+      <w:pPr>
+        <w:rPr>
+          <w:rFonts w:ascii="Arial" w:eastAsiaTheme="minorHAnsi" w:hAnsi="Arial" w:cs="Arial"/>
+          <w:sz w:val="24"/>
+          <w:lang w:val="en-US"/>
+        </w:rPr>
+      </w:pPr>
+    </w:p>
+    <w:p>
+      <w:pPr>
+        <w:rPr>
+          <w:rFonts w:ascii="Arial" w:eastAsiaTheme="minorHAnsi" w:hAnsi="Arial" w:cs="Arial"/>
+          <w:sz w:val="24"/>
+          <w:lang w:val="en-US"/>
+        </w:rPr>
+      </w:pPr>
+    </w:p>
+    <w:p>
+      <w:pPr>
+        <w:rPr>
+          <w:rFonts w:ascii="Arial" w:eastAsiaTheme="minorHAnsi" w:hAnsi="Arial" w:cs="Arial"/>
+          <w:sz w:val="24"/>
+          <w:lang w:val="en-US"/>
+        </w:rPr>
+      </w:pPr>
+    </w:p>
+    <w:p>
+      <w:pPr>
+        <w:rPr>
+          <w:rFonts w:ascii="Arial" w:eastAsiaTheme="minorHAnsi" w:hAnsi="Arial" w:cs="Arial"/>
+          <w:sz w:val="24"/>
+          <w:lang w:val="en-US"/>
+        </w:rPr>
+      </w:pPr>
+    </w:p>
+    <w:p>
+      <w:pPr>
+        <w:rPr>
+          <w:rFonts w:ascii="Arial" w:eastAsiaTheme="minorHAnsi" w:hAnsi="Arial" w:cs="Arial"/>
+          <w:sz w:val="24"/>
+          <w:lang w:val="en-US"/>
+        </w:rPr>
+      </w:pPr>
+    </w:p>
+    <w:p>
+      <w:pPr>
+        <w:rPr>
+          <w:rFonts w:ascii="Arial" w:eastAsiaTheme="minorHAnsi" w:hAnsi="Arial" w:cs="Arial"/>
+          <w:sz w:val="24"/>
+          <w:lang w:val="en-US"/>
+        </w:rPr>
+      </w:pPr>
+    </w:p>
+    <w:p>
+      <w:pPr>
+        <w:rPr>
+          <w:rFonts w:ascii="Arial" w:eastAsiaTheme="minorHAnsi" w:hAnsi="Arial" w:cs="Arial"/>
+          <w:sz w:val="24"/>
+          <w:lang w:val="en-US"/>
+        </w:rPr>
+      </w:pPr>
+    </w:p>
+    <w:p>
+      <w:pPr>
+        <w:rPr>
+          <w:rFonts w:ascii="Arial" w:eastAsiaTheme="minorHAnsi" w:hAnsi="Arial" w:cs="Arial"/>
+          <w:sz w:val="24"/>
+          <w:lang w:val="en-US"/>
+        </w:rPr>
+      </w:pPr>
+    </w:p>
+    <w:p>
+      <w:pPr>
+        <w:rPr>
+          <w:rFonts w:ascii="Arial" w:eastAsiaTheme="minorHAnsi" w:hAnsi="Arial" w:cs="Arial"/>
+          <w:sz w:val="24"/>
+          <w:lang w:val="en-US"/>
+        </w:rPr>
+      </w:pPr>
+    </w:p>
+    <w:p>
+      <w:pPr>
+        <w:rPr>
+          <w:rFonts w:ascii="Arial" w:eastAsiaTheme="minorHAnsi" w:hAnsi="Arial" w:cs="Arial"/>
+          <w:sz w:val="24"/>
+          <w:lang w:val="en-US"/>
+        </w:rPr>
+      </w:pPr>
+    </w:p>
+    <w:p>
+      <w:pPr>
+        <w:rPr>
+          <w:rFonts w:ascii="Arial" w:eastAsiaTheme="minorHAnsi" w:hAnsi="Arial" w:cs="Arial"/>
+          <w:sz w:val="24"/>
+          <w:lang w:val="en-US"/>
         </w:rPr>
       </w:pPr>
     </w:p>
@@ -883,6 +1117,7 @@
           <w:noProof/>
           <w:sz w:val="32"/>
           <w:szCs w:val="32"/>
+          <w:lang w:val="en-US"/>
         </w:rPr>
         <w:sectPr>
           <w:pgSz w:w="12240" w:h="15840"/>
@@ -895,6 +1130,76 @@
     <w:p>
       <w:pPr>
         <w:pStyle w:val="NormalWeb"/>
+      </w:pPr>
+      <w:r>
+        <w:rPr>
+          <w:noProof/>
+        </w:rPr>
+        <w:lastRenderedPageBreak/>
+        <w:drawing>
+          <wp:anchor distT="0" distB="0" distL="114300" distR="114300" simplePos="0" relativeHeight="251658240" behindDoc="0" locked="0" layoutInCell="1" allowOverlap="1" wp14:anchorId="6DF70F74" wp14:editId="49D73516">
+            <wp:simplePos x="0" y="0"/>
+            <wp:positionH relativeFrom="margin">
+              <wp:align>center</wp:align>
+            </wp:positionH>
+            <wp:positionV relativeFrom="paragraph">
+              <wp:posOffset>358140</wp:posOffset>
+            </wp:positionV>
+            <wp:extent cx="9553575" cy="5916782"/>
+            <wp:effectExtent l="0" t="0" r="0" b="8255"/>
+            <wp:wrapNone/>
+            <wp:docPr id="1" name="Imagen 1" descr="C:\Users\Julio Alvarado\AppData\Local\Packages\Microsoft.Windows.Photos_8wekyb3d8bbwe\TempState\ShareServiceTempFolder\Modelo de Entidades - ERD.jpeg"/>
+            <wp:cNvGraphicFramePr>
+              <a:graphicFrameLocks xmlns:a="http://schemas.openxmlformats.org/drawingml/2006/main" noChangeAspect="1"/>
+            </wp:cNvGraphicFramePr>
+            <a:graphic xmlns:a="http://schemas.openxmlformats.org/drawingml/2006/main">
+              <a:graphicData uri="http://schemas.openxmlformats.org/drawingml/2006/picture">
+                <pic:pic xmlns:pic="http://schemas.openxmlformats.org/drawingml/2006/picture">
+                  <pic:nvPicPr>
+                    <pic:cNvPr id="0" name="Picture 1" descr="C:\Users\Julio Alvarado\AppData\Local\Packages\Microsoft.Windows.Photos_8wekyb3d8bbwe\TempState\ShareServiceTempFolder\Modelo de Entidades - ERD.jpeg"/>
+                    <pic:cNvPicPr>
+                      <a:picLocks noChangeAspect="1" noChangeArrowheads="1"/>
+                    </pic:cNvPicPr>
+                  </pic:nvPicPr>
+                  <pic:blipFill>
+                    <a:blip r:embed="rId12" cstate="print">
+                      <a:extLst>
+                        <a:ext uri="{28A0092B-C50C-407E-A947-70E740481C1C}">
+                          <a14:useLocalDpi xmlns:a14="http://schemas.microsoft.com/office/drawing/2010/main" val="0"/>
+                        </a:ext>
+                      </a:extLst>
+                    </a:blip>
+                    <a:srcRect/>
+                    <a:stretch>
+                      <a:fillRect/>
+                    </a:stretch>
+                  </pic:blipFill>
+                  <pic:spPr bwMode="auto">
+                    <a:xfrm>
+                      <a:off x="0" y="0"/>
+                      <a:ext cx="9553575" cy="5916782"/>
+                    </a:xfrm>
+                    <a:prstGeom prst="rect">
+                      <a:avLst/>
+                    </a:prstGeom>
+                    <a:noFill/>
+                    <a:ln>
+                      <a:noFill/>
+                    </a:ln>
+                  </pic:spPr>
+                </pic:pic>
+              </a:graphicData>
+            </a:graphic>
+            <wp14:sizeRelH relativeFrom="margin">
+              <wp14:pctWidth>0</wp14:pctWidth>
+            </wp14:sizeRelH>
+            <wp14:sizeRelV relativeFrom="margin">
+              <wp14:pctHeight>0</wp14:pctHeight>
+            </wp14:sizeRelV>
+          </wp:anchor>
+        </w:drawing>
+      </w:r>
+      <w:r>
         <w:rPr>
           <w:rFonts w:ascii="Arial" w:eastAsiaTheme="minorHAnsi" w:hAnsi="Arial" w:cs="Arial"/>
           <w:b/>
@@ -905,7 +1210,8 @@
           <w:sz w:val="32"/>
           <w:szCs w:val="32"/>
         </w:rPr>
-      </w:pPr>
+        <w:t>Modelo</w:t>
+      </w:r>
       <w:r>
         <w:rPr>
           <w:rFonts w:ascii="Arial" w:eastAsiaTheme="minorHAnsi" w:hAnsi="Arial" w:cs="Arial"/>
@@ -917,10 +1223,12 @@
           <w:sz w:val="32"/>
           <w:szCs w:val="32"/>
         </w:rPr>
-        <w:lastRenderedPageBreak/>
-        <w:t>Modelo</w:t>
-      </w:r>
-      <w:r>
+        <w:t xml:space="preserve"> de Entidades</w:t>
+      </w:r>
+    </w:p>
+    <w:p>
+      <w:pPr>
+        <w:pStyle w:val="NormalWeb"/>
         <w:rPr>
           <w:rFonts w:ascii="Arial" w:eastAsiaTheme="minorHAnsi" w:hAnsi="Arial" w:cs="Arial"/>
           <w:b/>
@@ -931,8 +1239,7 @@
           <w:sz w:val="32"/>
           <w:szCs w:val="32"/>
         </w:rPr>
-        <w:t xml:space="preserve"> de Entidades</w:t>
-      </w:r>
+      </w:pPr>
     </w:p>
     <w:p>
       <w:pPr>
@@ -989,6 +1296,95 @@
         </w:rPr>
         <w:lastRenderedPageBreak/>
         <w:t>Modelo ER</w:t>
+      </w:r>
+    </w:p>
+    <w:p>
+      <w:pPr>
+        <w:pStyle w:val="NormalWeb"/>
+        <w:rPr>
+          <w:rFonts w:ascii="Arial" w:eastAsiaTheme="minorHAnsi" w:hAnsi="Arial" w:cs="Arial"/>
+          <w:b/>
+          <w:bCs/>
+          <w:i/>
+          <w:iCs/>
+          <w:noProof/>
+          <w:sz w:val="32"/>
+          <w:szCs w:val="32"/>
+        </w:rPr>
+      </w:pPr>
+      <w:r>
+        <w:rPr>
+          <w:rFonts w:ascii="Arial" w:eastAsiaTheme="minorHAnsi" w:hAnsi="Arial" w:cs="Arial"/>
+          <w:b/>
+          <w:bCs/>
+          <w:i/>
+          <w:iCs/>
+          <w:noProof/>
+          <w:sz w:val="32"/>
+          <w:szCs w:val="32"/>
+        </w:rPr>
+        <w:drawing>
+          <wp:anchor distT="0" distB="0" distL="114300" distR="114300" simplePos="0" relativeHeight="251659264" behindDoc="0" locked="0" layoutInCell="1" allowOverlap="1" wp14:anchorId="69C02190" wp14:editId="5DCD5325">
+            <wp:simplePos x="0" y="0"/>
+            <wp:positionH relativeFrom="margin">
+              <wp:align>left</wp:align>
+            </wp:positionH>
+            <wp:positionV relativeFrom="paragraph">
+              <wp:posOffset>9525</wp:posOffset>
+            </wp:positionV>
+            <wp:extent cx="7825740" cy="6050151"/>
+            <wp:effectExtent l="0" t="0" r="3810" b="8255"/>
+            <wp:wrapNone/>
+            <wp:docPr id="3" name="Imagen 3"/>
+            <wp:cNvGraphicFramePr>
+              <a:graphicFrameLocks xmlns:a="http://schemas.openxmlformats.org/drawingml/2006/main" noChangeAspect="1"/>
+            </wp:cNvGraphicFramePr>
+            <a:graphic xmlns:a="http://schemas.openxmlformats.org/drawingml/2006/main">
+              <a:graphicData uri="http://schemas.openxmlformats.org/drawingml/2006/picture">
+                <pic:pic xmlns:pic="http://schemas.openxmlformats.org/drawingml/2006/picture">
+                  <pic:nvPicPr>
+                    <pic:cNvPr id="0" name="Picture 1"/>
+                    <pic:cNvPicPr>
+                      <a:picLocks noChangeAspect="1" noChangeArrowheads="1"/>
+                    </pic:cNvPicPr>
+                  </pic:nvPicPr>
+                  <pic:blipFill>
+                    <a:blip r:embed="rId13" cstate="print">
+                      <a:extLst>
+                        <a:ext uri="{28A0092B-C50C-407E-A947-70E740481C1C}">
+                          <a14:useLocalDpi xmlns:a14="http://schemas.microsoft.com/office/drawing/2010/main" val="0"/>
+                        </a:ext>
+                      </a:extLst>
+                    </a:blip>
+                    <a:srcRect/>
+                    <a:stretch>
+                      <a:fillRect/>
+                    </a:stretch>
+                  </pic:blipFill>
+                  <pic:spPr bwMode="auto">
+                    <a:xfrm>
+                      <a:off x="0" y="0"/>
+                      <a:ext cx="7830776" cy="6054044"/>
+                    </a:xfrm>
+                    <a:prstGeom prst="rect">
+                      <a:avLst/>
+                    </a:prstGeom>
+                    <a:noFill/>
+                    <a:ln>
+                      <a:noFill/>
+                    </a:ln>
+                  </pic:spPr>
+                </pic:pic>
+              </a:graphicData>
+            </a:graphic>
+            <wp14:sizeRelH relativeFrom="margin">
+              <wp14:pctWidth>0</wp14:pctWidth>
+            </wp14:sizeRelH>
+            <wp14:sizeRelV relativeFrom="margin">
+              <wp14:pctHeight>0</wp14:pctHeight>
+            </wp14:sizeRelV>
+          </wp:anchor>
+        </w:drawing>
       </w:r>
     </w:p>
     <w:p>
@@ -1057,7 +1453,7 @@
 </file>
 
 <file path=word/comments.xml><?xml version="1.0" encoding="utf-8"?>
-<w:comments xmlns:wpc="http://schemas.microsoft.com/office/word/2010/wordprocessingCanvas" xmlns:cx="http://schemas.microsoft.com/office/drawing/2014/chartex" xmlns:cx1="http://schemas.microsoft.com/office/drawing/2015/9/8/chartex" xmlns:cx2="http://schemas.microsoft.com/office/drawing/2015/10/21/chartex" xmlns:cx3="http://schemas.microsoft.com/office/drawing/2016/5/9/chartex" xmlns:cx4="http://schemas.microsoft.com/office/drawing/2016/5/10/chartex" xmlns:cx5="http://schemas.microsoft.com/office/drawing/2016/5/11/chartex" xmlns:cx6="http://schemas.microsoft.com/office/drawing/2016/5/12/chartex" xmlns:cx7="http://schemas.microsoft.com/office/drawing/2016/5/13/chartex" xmlns:cx8="http://schemas.microsoft.com/office/drawing/2016/5/14/chartex" xmlns:mc="http://schemas.openxmlformats.org/markup-compatibility/2006" xmlns:aink="http://schemas.microsoft.com/office/drawing/2016/ink" xmlns:am3d="http://schemas.microsoft.com/office/drawing/2017/model3d" xmlns:o="urn:schemas-microsoft-com:office:office" xmlns:oel="http://schemas.microsoft.com/office/2019/extlst" xmlns:r="http://schemas.openxmlformats.org/officeDocument/2006/relationships" xmlns:m="http://schemas.openxmlformats.org/officeDocument/2006/math" xmlns:v="urn:schemas-microsoft-com:vml" xmlns:wp14="http://schemas.microsoft.com/office/word/2010/wordprocessingDrawing" xmlns:wp="http://schemas.openxmlformats.org/drawingml/2006/wordprocessingDrawing" xmlns:w10="urn:schemas-microsoft-com:office:word" xmlns:w="http://schemas.openxmlformats.org/wordprocessingml/2006/main" xmlns:w14="http://schemas.microsoft.com/office/word/2010/wordml" xmlns:w15="http://schemas.microsoft.com/office/word/2012/wordml" xmlns:w16cex="http://schemas.microsoft.com/office/word/2018/wordml/cex" xmlns:w16cid="http://schemas.microsoft.com/office/word/2016/wordml/cid" xmlns:w16="http://schemas.microsoft.com/office/word/2018/wordml" xmlns:w16du="http://schemas.microsoft.com/office/word/2023/wordml/word16du" xmlns:w16sdtdh="http://schemas.microsoft.com/office/word/2020/wordml/sdtdatahash" xmlns:w16se="http://schemas.microsoft.com/office/word/2015/wordml/symex" xmlns:wpg="http://schemas.microsoft.com/office/word/2010/wordprocessingGroup" xmlns:wpi="http://schemas.microsoft.com/office/word/2010/wordprocessingInk" xmlns:wne="http://schemas.microsoft.com/office/word/2006/wordml" xmlns:wps="http://schemas.microsoft.com/office/word/2010/wordprocessingShape" mc:Ignorable="w14 w15 w16se w16cid w16 w16cex w16sdtdh w16du wp14">
+<w:comments xmlns:wpc="http://schemas.microsoft.com/office/word/2010/wordprocessingCanvas" xmlns:cx="http://schemas.microsoft.com/office/drawing/2014/chartex" xmlns:cx1="http://schemas.microsoft.com/office/drawing/2015/9/8/chartex" xmlns:cx2="http://schemas.microsoft.com/office/drawing/2015/10/21/chartex" xmlns:cx3="http://schemas.microsoft.com/office/drawing/2016/5/9/chartex" xmlns:cx4="http://schemas.microsoft.com/office/drawing/2016/5/10/chartex" xmlns:cx5="http://schemas.microsoft.com/office/drawing/2016/5/11/chartex" xmlns:cx6="http://schemas.microsoft.com/office/drawing/2016/5/12/chartex" xmlns:cx7="http://schemas.microsoft.com/office/drawing/2016/5/13/chartex" xmlns:cx8="http://schemas.microsoft.com/office/drawing/2016/5/14/chartex" xmlns:mc="http://schemas.openxmlformats.org/markup-compatibility/2006" xmlns:aink="http://schemas.microsoft.com/office/drawing/2016/ink" xmlns:am3d="http://schemas.microsoft.com/office/drawing/2017/model3d" xmlns:o="urn:schemas-microsoft-com:office:office" xmlns:r="http://schemas.openxmlformats.org/officeDocument/2006/relationships" xmlns:m="http://schemas.openxmlformats.org/officeDocument/2006/math" xmlns:v="urn:schemas-microsoft-com:vml" xmlns:wp14="http://schemas.microsoft.com/office/word/2010/wordprocessingDrawing" xmlns:wp="http://schemas.openxmlformats.org/drawingml/2006/wordprocessingDrawing" xmlns:w10="urn:schemas-microsoft-com:office:word" xmlns:w="http://schemas.openxmlformats.org/wordprocessingml/2006/main" xmlns:w14="http://schemas.microsoft.com/office/word/2010/wordml" xmlns:w15="http://schemas.microsoft.com/office/word/2012/wordml" xmlns:w16cex="http://schemas.microsoft.com/office/word/2018/wordml/cex" xmlns:w16cid="http://schemas.microsoft.com/office/word/2016/wordml/cid" xmlns:w16="http://schemas.microsoft.com/office/word/2018/wordml" xmlns:w16sdtdh="http://schemas.microsoft.com/office/word/2020/wordml/sdtdatahash" xmlns:w16se="http://schemas.microsoft.com/office/word/2015/wordml/symex" xmlns:wpg="http://schemas.microsoft.com/office/word/2010/wordprocessingGroup" xmlns:wpi="http://schemas.microsoft.com/office/word/2010/wordprocessingInk" xmlns:wne="http://schemas.microsoft.com/office/word/2006/wordml" xmlns:wps="http://schemas.microsoft.com/office/word/2010/wordprocessingShape" mc:Ignorable="w14 w15 w16se w16cid w16 w16cex w16sdtdh wp14">
   <w:comment w:id="0" w:author="Pedro Armas" w:date="2023-11-27T00:25:00Z" w:initials="PA">
     <w:p>
       <w:pPr>
@@ -1126,7 +1522,7 @@
 </file>
 
 <file path=word/commentsExtended.xml><?xml version="1.0" encoding="utf-8"?>
-<w15:commentsEx xmlns:wpc="http://schemas.microsoft.com/office/word/2010/wordprocessingCanvas" xmlns:cx="http://schemas.microsoft.com/office/drawing/2014/chartex" xmlns:cx1="http://schemas.microsoft.com/office/drawing/2015/9/8/chartex" xmlns:cx2="http://schemas.microsoft.com/office/drawing/2015/10/21/chartex" xmlns:cx3="http://schemas.microsoft.com/office/drawing/2016/5/9/chartex" xmlns:cx4="http://schemas.microsoft.com/office/drawing/2016/5/10/chartex" xmlns:cx5="http://schemas.microsoft.com/office/drawing/2016/5/11/chartex" xmlns:cx6="http://schemas.microsoft.com/office/drawing/2016/5/12/chartex" xmlns:cx7="http://schemas.microsoft.com/office/drawing/2016/5/13/chartex" xmlns:cx8="http://schemas.microsoft.com/office/drawing/2016/5/14/chartex" xmlns:mc="http://schemas.openxmlformats.org/markup-compatibility/2006" xmlns:aink="http://schemas.microsoft.com/office/drawing/2016/ink" xmlns:am3d="http://schemas.microsoft.com/office/drawing/2017/model3d" xmlns:o="urn:schemas-microsoft-com:office:office" xmlns:oel="http://schemas.microsoft.com/office/2019/extlst" xmlns:r="http://schemas.openxmlformats.org/officeDocument/2006/relationships" xmlns:m="http://schemas.openxmlformats.org/officeDocument/2006/math" xmlns:v="urn:schemas-microsoft-com:vml" xmlns:wp14="http://schemas.microsoft.com/office/word/2010/wordprocessingDrawing" xmlns:wp="http://schemas.openxmlformats.org/drawingml/2006/wordprocessingDrawing" xmlns:w10="urn:schemas-microsoft-com:office:word" xmlns:w="http://schemas.openxmlformats.org/wordprocessingml/2006/main" xmlns:w14="http://schemas.microsoft.com/office/word/2010/wordml" xmlns:w15="http://schemas.microsoft.com/office/word/2012/wordml" xmlns:w16cex="http://schemas.microsoft.com/office/word/2018/wordml/cex" xmlns:w16cid="http://schemas.microsoft.com/office/word/2016/wordml/cid" xmlns:w16="http://schemas.microsoft.com/office/word/2018/wordml" xmlns:w16du="http://schemas.microsoft.com/office/word/2023/wordml/word16du" xmlns:w16sdtdh="http://schemas.microsoft.com/office/word/2020/wordml/sdtdatahash" xmlns:w16se="http://schemas.microsoft.com/office/word/2015/wordml/symex" xmlns:wpg="http://schemas.microsoft.com/office/word/2010/wordprocessingGroup" xmlns:wpi="http://schemas.microsoft.com/office/word/2010/wordprocessingInk" xmlns:wne="http://schemas.microsoft.com/office/word/2006/wordml" xmlns:wps="http://schemas.microsoft.com/office/word/2010/wordprocessingShape" mc:Ignorable="w14 w15 w16se w16cid w16 w16cex w16sdtdh w16du wp14">
+<w15:commentsEx xmlns:wpc="http://schemas.microsoft.com/office/word/2010/wordprocessingCanvas" xmlns:cx="http://schemas.microsoft.com/office/drawing/2014/chartex" xmlns:cx1="http://schemas.microsoft.com/office/drawing/2015/9/8/chartex" xmlns:cx2="http://schemas.microsoft.com/office/drawing/2015/10/21/chartex" xmlns:cx3="http://schemas.microsoft.com/office/drawing/2016/5/9/chartex" xmlns:cx4="http://schemas.microsoft.com/office/drawing/2016/5/10/chartex" xmlns:cx5="http://schemas.microsoft.com/office/drawing/2016/5/11/chartex" xmlns:cx6="http://schemas.microsoft.com/office/drawing/2016/5/12/chartex" xmlns:cx7="http://schemas.microsoft.com/office/drawing/2016/5/13/chartex" xmlns:cx8="http://schemas.microsoft.com/office/drawing/2016/5/14/chartex" xmlns:mc="http://schemas.openxmlformats.org/markup-compatibility/2006" xmlns:aink="http://schemas.microsoft.com/office/drawing/2016/ink" xmlns:am3d="http://schemas.microsoft.com/office/drawing/2017/model3d" xmlns:o="urn:schemas-microsoft-com:office:office" xmlns:r="http://schemas.openxmlformats.org/officeDocument/2006/relationships" xmlns:m="http://schemas.openxmlformats.org/officeDocument/2006/math" xmlns:v="urn:schemas-microsoft-com:vml" xmlns:wp14="http://schemas.microsoft.com/office/word/2010/wordprocessingDrawing" xmlns:wp="http://schemas.openxmlformats.org/drawingml/2006/wordprocessingDrawing" xmlns:w10="urn:schemas-microsoft-com:office:word" xmlns:w="http://schemas.openxmlformats.org/wordprocessingml/2006/main" xmlns:w14="http://schemas.microsoft.com/office/word/2010/wordml" xmlns:w15="http://schemas.microsoft.com/office/word/2012/wordml" xmlns:w16cex="http://schemas.microsoft.com/office/word/2018/wordml/cex" xmlns:w16cid="http://schemas.microsoft.com/office/word/2016/wordml/cid" xmlns:w16="http://schemas.microsoft.com/office/word/2018/wordml" xmlns:w16sdtdh="http://schemas.microsoft.com/office/word/2020/wordml/sdtdatahash" xmlns:w16se="http://schemas.microsoft.com/office/word/2015/wordml/symex" xmlns:wpg="http://schemas.microsoft.com/office/word/2010/wordprocessingGroup" xmlns:wpi="http://schemas.microsoft.com/office/word/2010/wordprocessingInk" xmlns:wne="http://schemas.microsoft.com/office/word/2006/wordml" xmlns:wps="http://schemas.microsoft.com/office/word/2010/wordprocessingShape" mc:Ignorable="w14 w15 w16se w16cid w16 w16cex w16sdtdh wp14">
   <w15:commentEx w15:paraId="34D7B734" w15:done="0"/>
   <w15:commentEx w15:paraId="1AF62A36" w15:done="0"/>
   <w15:commentEx w15:paraId="7BA1931D" w15:done="0"/>
@@ -1135,7 +1531,7 @@
 </file>
 
 <file path=word/commentsExtensible.xml><?xml version="1.0" encoding="utf-8"?>
-<w16cex:commentsExtensible xmlns:wpc="http://schemas.microsoft.com/office/word/2010/wordprocessingCanvas" xmlns:cx="http://schemas.microsoft.com/office/drawing/2014/chartex" xmlns:cx1="http://schemas.microsoft.com/office/drawing/2015/9/8/chartex" xmlns:cx2="http://schemas.microsoft.com/office/drawing/2015/10/21/chartex" xmlns:cx3="http://schemas.microsoft.com/office/drawing/2016/5/9/chartex" xmlns:cx4="http://schemas.microsoft.com/office/drawing/2016/5/10/chartex" xmlns:cx5="http://schemas.microsoft.com/office/drawing/2016/5/11/chartex" xmlns:cx6="http://schemas.microsoft.com/office/drawing/2016/5/12/chartex" xmlns:cx7="http://schemas.microsoft.com/office/drawing/2016/5/13/chartex" xmlns:cx8="http://schemas.microsoft.com/office/drawing/2016/5/14/chartex" xmlns:cr="http://schemas.microsoft.com/office/comments/2020/reactions" xmlns:mc="http://schemas.openxmlformats.org/markup-compatibility/2006" xmlns:aink="http://schemas.microsoft.com/office/drawing/2016/ink" xmlns:am3d="http://schemas.microsoft.com/office/drawing/2017/model3d" xmlns:o="urn:schemas-microsoft-com:office:office" xmlns:oel="http://schemas.microsoft.com/office/2019/extlst" xmlns:r="http://schemas.openxmlformats.org/officeDocument/2006/relationships" xmlns:m="http://schemas.openxmlformats.org/officeDocument/2006/math" xmlns:v="urn:schemas-microsoft-com:vml" xmlns:wp14="http://schemas.microsoft.com/office/word/2010/wordprocessingDrawing" xmlns:wp="http://schemas.openxmlformats.org/drawingml/2006/wordprocessingDrawing" xmlns:w10="urn:schemas-microsoft-com:office:word" xmlns:w="http://schemas.openxmlformats.org/wordprocessingml/2006/main" xmlns:w14="http://schemas.microsoft.com/office/word/2010/wordml" xmlns:w15="http://schemas.microsoft.com/office/word/2012/wordml" xmlns:w16cex="http://schemas.microsoft.com/office/word/2018/wordml/cex" xmlns:w16cid="http://schemas.microsoft.com/office/word/2016/wordml/cid" xmlns:w16="http://schemas.microsoft.com/office/word/2018/wordml" xmlns:w16du="http://schemas.microsoft.com/office/word/2023/wordml/word16du" xmlns:w16sdtdh="http://schemas.microsoft.com/office/word/2020/wordml/sdtdatahash" xmlns:w16se="http://schemas.microsoft.com/office/word/2015/wordml/symex" xmlns:wpg="http://schemas.microsoft.com/office/word/2010/wordprocessingGroup" xmlns:wpi="http://schemas.microsoft.com/office/word/2010/wordprocessingInk" xmlns:wne="http://schemas.microsoft.com/office/word/2006/wordml" xmlns:wps="http://schemas.microsoft.com/office/word/2010/wordprocessingShape" mc:Ignorable="w14 w15 w16se w16cid w16 w16cex w16sdtdh cr w16du wp14">
+<w16cex:commentsExtensible xmlns:wpc="http://schemas.microsoft.com/office/word/2010/wordprocessingCanvas" xmlns:cx="http://schemas.microsoft.com/office/drawing/2014/chartex" xmlns:cx1="http://schemas.microsoft.com/office/drawing/2015/9/8/chartex" xmlns:cx2="http://schemas.microsoft.com/office/drawing/2015/10/21/chartex" xmlns:cx3="http://schemas.microsoft.com/office/drawing/2016/5/9/chartex" xmlns:cx4="http://schemas.microsoft.com/office/drawing/2016/5/10/chartex" xmlns:cx5="http://schemas.microsoft.com/office/drawing/2016/5/11/chartex" xmlns:cx6="http://schemas.microsoft.com/office/drawing/2016/5/12/chartex" xmlns:cx7="http://schemas.microsoft.com/office/drawing/2016/5/13/chartex" xmlns:cx8="http://schemas.microsoft.com/office/drawing/2016/5/14/chartex" xmlns:mc="http://schemas.openxmlformats.org/markup-compatibility/2006" xmlns:aink="http://schemas.microsoft.com/office/drawing/2016/ink" xmlns:am3d="http://schemas.microsoft.com/office/drawing/2017/model3d" xmlns:o="urn:schemas-microsoft-com:office:office" xmlns:r="http://schemas.openxmlformats.org/officeDocument/2006/relationships" xmlns:m="http://schemas.openxmlformats.org/officeDocument/2006/math" xmlns:v="urn:schemas-microsoft-com:vml" xmlns:wp14="http://schemas.microsoft.com/office/word/2010/wordprocessingDrawing" xmlns:wp="http://schemas.openxmlformats.org/drawingml/2006/wordprocessingDrawing" xmlns:w10="urn:schemas-microsoft-com:office:word" xmlns:w="http://schemas.openxmlformats.org/wordprocessingml/2006/main" xmlns:w14="http://schemas.microsoft.com/office/word/2010/wordml" xmlns:w15="http://schemas.microsoft.com/office/word/2012/wordml" xmlns:w16cex="http://schemas.microsoft.com/office/word/2018/wordml/cex" xmlns:w16cid="http://schemas.microsoft.com/office/word/2016/wordml/cid" xmlns:w16="http://schemas.microsoft.com/office/word/2018/wordml" xmlns:w16sdtdh="http://schemas.microsoft.com/office/word/2020/wordml/sdtdatahash" xmlns:w16se="http://schemas.microsoft.com/office/word/2015/wordml/symex" xmlns:wpg="http://schemas.microsoft.com/office/word/2010/wordprocessingGroup" xmlns:wpi="http://schemas.microsoft.com/office/word/2010/wordprocessingInk" xmlns:wne="http://schemas.microsoft.com/office/word/2006/wordml" xmlns:wps="http://schemas.microsoft.com/office/word/2010/wordprocessingShape" mc:Ignorable="w14 w15 w16se w16cid w16 w16cex w16sdtdh wp14">
   <w16cex:commentExtensible w16cex:durableId="290E6085" w16cex:dateUtc="2023-11-27T06:25:00Z"/>
   <w16cex:commentExtensible w16cex:durableId="290E606C" w16cex:dateUtc="2023-11-27T06:25:00Z"/>
   <w16cex:commentExtensible w16cex:durableId="290E6023" w16cex:dateUtc="2023-11-27T06:24:00Z"/>
@@ -1144,7 +1540,7 @@
 </file>
 
 <file path=word/commentsIds.xml><?xml version="1.0" encoding="utf-8"?>
-<w16cid:commentsIds xmlns:wpc="http://schemas.microsoft.com/office/word/2010/wordprocessingCanvas" xmlns:cx="http://schemas.microsoft.com/office/drawing/2014/chartex" xmlns:cx1="http://schemas.microsoft.com/office/drawing/2015/9/8/chartex" xmlns:cx2="http://schemas.microsoft.com/office/drawing/2015/10/21/chartex" xmlns:cx3="http://schemas.microsoft.com/office/drawing/2016/5/9/chartex" xmlns:cx4="http://schemas.microsoft.com/office/drawing/2016/5/10/chartex" xmlns:cx5="http://schemas.microsoft.com/office/drawing/2016/5/11/chartex" xmlns:cx6="http://schemas.microsoft.com/office/drawing/2016/5/12/chartex" xmlns:cx7="http://schemas.microsoft.com/office/drawing/2016/5/13/chartex" xmlns:cx8="http://schemas.microsoft.com/office/drawing/2016/5/14/chartex" xmlns:mc="http://schemas.openxmlformats.org/markup-compatibility/2006" xmlns:aink="http://schemas.microsoft.com/office/drawing/2016/ink" xmlns:am3d="http://schemas.microsoft.com/office/drawing/2017/model3d" xmlns:o="urn:schemas-microsoft-com:office:office" xmlns:oel="http://schemas.microsoft.com/office/2019/extlst" xmlns:r="http://schemas.openxmlformats.org/officeDocument/2006/relationships" xmlns:m="http://schemas.openxmlformats.org/officeDocument/2006/math" xmlns:v="urn:schemas-microsoft-com:vml" xmlns:wp14="http://schemas.microsoft.com/office/word/2010/wordprocessingDrawing" xmlns:wp="http://schemas.openxmlformats.org/drawingml/2006/wordprocessingDrawing" xmlns:w10="urn:schemas-microsoft-com:office:word" xmlns:w="http://schemas.openxmlformats.org/wordprocessingml/2006/main" xmlns:w14="http://schemas.microsoft.com/office/word/2010/wordml" xmlns:w15="http://schemas.microsoft.com/office/word/2012/wordml" xmlns:w16cex="http://schemas.microsoft.com/office/word/2018/wordml/cex" xmlns:w16cid="http://schemas.microsoft.com/office/word/2016/wordml/cid" xmlns:w16="http://schemas.microsoft.com/office/word/2018/wordml" xmlns:w16du="http://schemas.microsoft.com/office/word/2023/wordml/word16du" xmlns:w16sdtdh="http://schemas.microsoft.com/office/word/2020/wordml/sdtdatahash" xmlns:w16se="http://schemas.microsoft.com/office/word/2015/wordml/symex" xmlns:wpg="http://schemas.microsoft.com/office/word/2010/wordprocessingGroup" xmlns:wpi="http://schemas.microsoft.com/office/word/2010/wordprocessingInk" xmlns:wne="http://schemas.microsoft.com/office/word/2006/wordml" xmlns:wps="http://schemas.microsoft.com/office/word/2010/wordprocessingShape" mc:Ignorable="w14 w15 w16se w16cid w16 w16cex w16sdtdh w16du wp14">
+<w16cid:commentsIds xmlns:wpc="http://schemas.microsoft.com/office/word/2010/wordprocessingCanvas" xmlns:cx="http://schemas.microsoft.com/office/drawing/2014/chartex" xmlns:cx1="http://schemas.microsoft.com/office/drawing/2015/9/8/chartex" xmlns:cx2="http://schemas.microsoft.com/office/drawing/2015/10/21/chartex" xmlns:cx3="http://schemas.microsoft.com/office/drawing/2016/5/9/chartex" xmlns:cx4="http://schemas.microsoft.com/office/drawing/2016/5/10/chartex" xmlns:cx5="http://schemas.microsoft.com/office/drawing/2016/5/11/chartex" xmlns:cx6="http://schemas.microsoft.com/office/drawing/2016/5/12/chartex" xmlns:cx7="http://schemas.microsoft.com/office/drawing/2016/5/13/chartex" xmlns:cx8="http://schemas.microsoft.com/office/drawing/2016/5/14/chartex" xmlns:mc="http://schemas.openxmlformats.org/markup-compatibility/2006" xmlns:aink="http://schemas.microsoft.com/office/drawing/2016/ink" xmlns:am3d="http://schemas.microsoft.com/office/drawing/2017/model3d" xmlns:o="urn:schemas-microsoft-com:office:office" xmlns:r="http://schemas.openxmlformats.org/officeDocument/2006/relationships" xmlns:m="http://schemas.openxmlformats.org/officeDocument/2006/math" xmlns:v="urn:schemas-microsoft-com:vml" xmlns:wp14="http://schemas.microsoft.com/office/word/2010/wordprocessingDrawing" xmlns:wp="http://schemas.openxmlformats.org/drawingml/2006/wordprocessingDrawing" xmlns:w10="urn:schemas-microsoft-com:office:word" xmlns:w="http://schemas.openxmlformats.org/wordprocessingml/2006/main" xmlns:w14="http://schemas.microsoft.com/office/word/2010/wordml" xmlns:w15="http://schemas.microsoft.com/office/word/2012/wordml" xmlns:w16cex="http://schemas.microsoft.com/office/word/2018/wordml/cex" xmlns:w16cid="http://schemas.microsoft.com/office/word/2016/wordml/cid" xmlns:w16="http://schemas.microsoft.com/office/word/2018/wordml" xmlns:w16sdtdh="http://schemas.microsoft.com/office/word/2020/wordml/sdtdatahash" xmlns:w16se="http://schemas.microsoft.com/office/word/2015/wordml/symex" xmlns:wpg="http://schemas.microsoft.com/office/word/2010/wordprocessingGroup" xmlns:wpi="http://schemas.microsoft.com/office/word/2010/wordprocessingInk" xmlns:wne="http://schemas.microsoft.com/office/word/2006/wordml" xmlns:wps="http://schemas.microsoft.com/office/word/2010/wordprocessingShape" mc:Ignorable="w14 w15 w16se w16cid w16 w16cex w16sdtdh wp14">
   <w16cid:commentId w16cid:paraId="34D7B734" w16cid:durableId="290E6085"/>
   <w16cid:commentId w16cid:paraId="1AF62A36" w16cid:durableId="290E606C"/>
   <w16cid:commentId w16cid:paraId="7BA1931D" w16cid:durableId="290E6023"/>
@@ -1153,7 +1549,7 @@
 </file>
 
 <file path=word/endnotes.xml><?xml version="1.0" encoding="utf-8"?>
-<w:endnotes xmlns:wpc="http://schemas.microsoft.com/office/word/2010/wordprocessingCanvas" xmlns:cx="http://schemas.microsoft.com/office/drawing/2014/chartex" xmlns:cx1="http://schemas.microsoft.com/office/drawing/2015/9/8/chartex" xmlns:cx2="http://schemas.microsoft.com/office/drawing/2015/10/21/chartex" xmlns:cx3="http://schemas.microsoft.com/office/drawing/2016/5/9/chartex" xmlns:cx4="http://schemas.microsoft.com/office/drawing/2016/5/10/chartex" xmlns:cx5="http://schemas.microsoft.com/office/drawing/2016/5/11/chartex" xmlns:cx6="http://schemas.microsoft.com/office/drawing/2016/5/12/chartex" xmlns:cx7="http://schemas.microsoft.com/office/drawing/2016/5/13/chartex" xmlns:cx8="http://schemas.microsoft.com/office/drawing/2016/5/14/chartex" xmlns:mc="http://schemas.openxmlformats.org/markup-compatibility/2006" xmlns:aink="http://schemas.microsoft.com/office/drawing/2016/ink" xmlns:am3d="http://schemas.microsoft.com/office/drawing/2017/model3d" xmlns:o="urn:schemas-microsoft-com:office:office" xmlns:oel="http://schemas.microsoft.com/office/2019/extlst" xmlns:r="http://schemas.openxmlformats.org/officeDocument/2006/relationships" xmlns:m="http://schemas.openxmlformats.org/officeDocument/2006/math" xmlns:v="urn:schemas-microsoft-com:vml" xmlns:wp14="http://schemas.microsoft.com/office/word/2010/wordprocessingDrawing" xmlns:wp="http://schemas.openxmlformats.org/drawingml/2006/wordprocessingDrawing" xmlns:w10="urn:schemas-microsoft-com:office:word" xmlns:w="http://schemas.openxmlformats.org/wordprocessingml/2006/main" xmlns:w14="http://schemas.microsoft.com/office/word/2010/wordml" xmlns:w15="http://schemas.microsoft.com/office/word/2012/wordml" xmlns:w16cex="http://schemas.microsoft.com/office/word/2018/wordml/cex" xmlns:w16cid="http://schemas.microsoft.com/office/word/2016/wordml/cid" xmlns:w16="http://schemas.microsoft.com/office/word/2018/wordml" xmlns:w16du="http://schemas.microsoft.com/office/word/2023/wordml/word16du" xmlns:w16sdtdh="http://schemas.microsoft.com/office/word/2020/wordml/sdtdatahash" xmlns:w16se="http://schemas.microsoft.com/office/word/2015/wordml/symex" xmlns:wpg="http://schemas.microsoft.com/office/word/2010/wordprocessingGroup" xmlns:wpi="http://schemas.microsoft.com/office/word/2010/wordprocessingInk" xmlns:wne="http://schemas.microsoft.com/office/word/2006/wordml" xmlns:wps="http://schemas.microsoft.com/office/word/2010/wordprocessingShape" mc:Ignorable="w14 w15 w16se w16cid w16 w16cex w16sdtdh w16du wp14">
+<w:endnotes xmlns:wpc="http://schemas.microsoft.com/office/word/2010/wordprocessingCanvas" xmlns:cx="http://schemas.microsoft.com/office/drawing/2014/chartex" xmlns:cx1="http://schemas.microsoft.com/office/drawing/2015/9/8/chartex" xmlns:cx2="http://schemas.microsoft.com/office/drawing/2015/10/21/chartex" xmlns:cx3="http://schemas.microsoft.com/office/drawing/2016/5/9/chartex" xmlns:cx4="http://schemas.microsoft.com/office/drawing/2016/5/10/chartex" xmlns:cx5="http://schemas.microsoft.com/office/drawing/2016/5/11/chartex" xmlns:cx6="http://schemas.microsoft.com/office/drawing/2016/5/12/chartex" xmlns:cx7="http://schemas.microsoft.com/office/drawing/2016/5/13/chartex" xmlns:cx8="http://schemas.microsoft.com/office/drawing/2016/5/14/chartex" xmlns:mc="http://schemas.openxmlformats.org/markup-compatibility/2006" xmlns:aink="http://schemas.microsoft.com/office/drawing/2016/ink" xmlns:am3d="http://schemas.microsoft.com/office/drawing/2017/model3d" xmlns:o="urn:schemas-microsoft-com:office:office" xmlns:r="http://schemas.openxmlformats.org/officeDocument/2006/relationships" xmlns:m="http://schemas.openxmlformats.org/officeDocument/2006/math" xmlns:v="urn:schemas-microsoft-com:vml" xmlns:wp14="http://schemas.microsoft.com/office/word/2010/wordprocessingDrawing" xmlns:wp="http://schemas.openxmlformats.org/drawingml/2006/wordprocessingDrawing" xmlns:w10="urn:schemas-microsoft-com:office:word" xmlns:w="http://schemas.openxmlformats.org/wordprocessingml/2006/main" xmlns:w14="http://schemas.microsoft.com/office/word/2010/wordml" xmlns:w15="http://schemas.microsoft.com/office/word/2012/wordml" xmlns:w16cex="http://schemas.microsoft.com/office/word/2018/wordml/cex" xmlns:w16cid="http://schemas.microsoft.com/office/word/2016/wordml/cid" xmlns:w16="http://schemas.microsoft.com/office/word/2018/wordml" xmlns:w16sdtdh="http://schemas.microsoft.com/office/word/2020/wordml/sdtdatahash" xmlns:w16se="http://schemas.microsoft.com/office/word/2015/wordml/symex" xmlns:wpg="http://schemas.microsoft.com/office/word/2010/wordprocessingGroup" xmlns:wpi="http://schemas.microsoft.com/office/word/2010/wordprocessingInk" xmlns:wne="http://schemas.microsoft.com/office/word/2006/wordml" xmlns:wps="http://schemas.microsoft.com/office/word/2010/wordprocessingShape" mc:Ignorable="w14 w15 w16se w16cid w16 w16cex w16sdtdh wp14">
   <w:endnote w:type="separator" w:id="-1">
     <w:p>
       <w:pPr>
@@ -1178,7 +1574,7 @@
 </file>
 
 <file path=word/footnotes.xml><?xml version="1.0" encoding="utf-8"?>
-<w:footnotes xmlns:wpc="http://schemas.microsoft.com/office/word/2010/wordprocessingCanvas" xmlns:cx="http://schemas.microsoft.com/office/drawing/2014/chartex" xmlns:cx1="http://schemas.microsoft.com/office/drawing/2015/9/8/chartex" xmlns:cx2="http://schemas.microsoft.com/office/drawing/2015/10/21/chartex" xmlns:cx3="http://schemas.microsoft.com/office/drawing/2016/5/9/chartex" xmlns:cx4="http://schemas.microsoft.com/office/drawing/2016/5/10/chartex" xmlns:cx5="http://schemas.microsoft.com/office/drawing/2016/5/11/chartex" xmlns:cx6="http://schemas.microsoft.com/office/drawing/2016/5/12/chartex" xmlns:cx7="http://schemas.microsoft.com/office/drawing/2016/5/13/chartex" xmlns:cx8="http://schemas.microsoft.com/office/drawing/2016/5/14/chartex" xmlns:mc="http://schemas.openxmlformats.org/markup-compatibility/2006" xmlns:aink="http://schemas.microsoft.com/office/drawing/2016/ink" xmlns:am3d="http://schemas.microsoft.com/office/drawing/2017/model3d" xmlns:o="urn:schemas-microsoft-com:office:office" xmlns:oel="http://schemas.microsoft.com/office/2019/extlst" xmlns:r="http://schemas.openxmlformats.org/officeDocument/2006/relationships" xmlns:m="http://schemas.openxmlformats.org/officeDocument/2006/math" xmlns:v="urn:schemas-microsoft-com:vml" xmlns:wp14="http://schemas.microsoft.com/office/word/2010/wordprocessingDrawing" xmlns:wp="http://schemas.openxmlformats.org/drawingml/2006/wordprocessingDrawing" xmlns:w10="urn:schemas-microsoft-com:office:word" xmlns:w="http://schemas.openxmlformats.org/wordprocessingml/2006/main" xmlns:w14="http://schemas.microsoft.com/office/word/2010/wordml" xmlns:w15="http://schemas.microsoft.com/office/word/2012/wordml" xmlns:w16cex="http://schemas.microsoft.com/office/word/2018/wordml/cex" xmlns:w16cid="http://schemas.microsoft.com/office/word/2016/wordml/cid" xmlns:w16="http://schemas.microsoft.com/office/word/2018/wordml" xmlns:w16du="http://schemas.microsoft.com/office/word/2023/wordml/word16du" xmlns:w16sdtdh="http://schemas.microsoft.com/office/word/2020/wordml/sdtdatahash" xmlns:w16se="http://schemas.microsoft.com/office/word/2015/wordml/symex" xmlns:wpg="http://schemas.microsoft.com/office/word/2010/wordprocessingGroup" xmlns:wpi="http://schemas.microsoft.com/office/word/2010/wordprocessingInk" xmlns:wne="http://schemas.microsoft.com/office/word/2006/wordml" xmlns:wps="http://schemas.microsoft.com/office/word/2010/wordprocessingShape" mc:Ignorable="w14 w15 w16se w16cid w16 w16cex w16sdtdh w16du wp14">
+<w:footnotes xmlns:wpc="http://schemas.microsoft.com/office/word/2010/wordprocessingCanvas" xmlns:cx="http://schemas.microsoft.com/office/drawing/2014/chartex" xmlns:cx1="http://schemas.microsoft.com/office/drawing/2015/9/8/chartex" xmlns:cx2="http://schemas.microsoft.com/office/drawing/2015/10/21/chartex" xmlns:cx3="http://schemas.microsoft.com/office/drawing/2016/5/9/chartex" xmlns:cx4="http://schemas.microsoft.com/office/drawing/2016/5/10/chartex" xmlns:cx5="http://schemas.microsoft.com/office/drawing/2016/5/11/chartex" xmlns:cx6="http://schemas.microsoft.com/office/drawing/2016/5/12/chartex" xmlns:cx7="http://schemas.microsoft.com/office/drawing/2016/5/13/chartex" xmlns:cx8="http://schemas.microsoft.com/office/drawing/2016/5/14/chartex" xmlns:mc="http://schemas.openxmlformats.org/markup-compatibility/2006" xmlns:aink="http://schemas.microsoft.com/office/drawing/2016/ink" xmlns:am3d="http://schemas.microsoft.com/office/drawing/2017/model3d" xmlns:o="urn:schemas-microsoft-com:office:office" xmlns:r="http://schemas.openxmlformats.org/officeDocument/2006/relationships" xmlns:m="http://schemas.openxmlformats.org/officeDocument/2006/math" xmlns:v="urn:schemas-microsoft-com:vml" xmlns:wp14="http://schemas.microsoft.com/office/word/2010/wordprocessingDrawing" xmlns:wp="http://schemas.openxmlformats.org/drawingml/2006/wordprocessingDrawing" xmlns:w10="urn:schemas-microsoft-com:office:word" xmlns:w="http://schemas.openxmlformats.org/wordprocessingml/2006/main" xmlns:w14="http://schemas.microsoft.com/office/word/2010/wordml" xmlns:w15="http://schemas.microsoft.com/office/word/2012/wordml" xmlns:w16cex="http://schemas.microsoft.com/office/word/2018/wordml/cex" xmlns:w16cid="http://schemas.microsoft.com/office/word/2016/wordml/cid" xmlns:w16="http://schemas.microsoft.com/office/word/2018/wordml" xmlns:w16sdtdh="http://schemas.microsoft.com/office/word/2020/wordml/sdtdatahash" xmlns:w16se="http://schemas.microsoft.com/office/word/2015/wordml/symex" xmlns:wpg="http://schemas.microsoft.com/office/word/2010/wordprocessingGroup" xmlns:wpi="http://schemas.microsoft.com/office/word/2010/wordprocessingInk" xmlns:wne="http://schemas.microsoft.com/office/word/2006/wordml" xmlns:wps="http://schemas.microsoft.com/office/word/2010/wordprocessingShape" mc:Ignorable="w14 w15 w16se w16cid w16 w16cex w16sdtdh wp14">
   <w:footnote w:type="separator" w:id="-1">
     <w:p>
       <w:pPr>
@@ -1203,8 +1599,121 @@
 </file>
 
 <file path=word/numbering.xml><?xml version="1.0" encoding="utf-8"?>
-<w:numbering xmlns:wpc="http://schemas.microsoft.com/office/word/2010/wordprocessingCanvas" xmlns:cx="http://schemas.microsoft.com/office/drawing/2014/chartex" xmlns:cx1="http://schemas.microsoft.com/office/drawing/2015/9/8/chartex" xmlns:cx2="http://schemas.microsoft.com/office/drawing/2015/10/21/chartex" xmlns:cx3="http://schemas.microsoft.com/office/drawing/2016/5/9/chartex" xmlns:cx4="http://schemas.microsoft.com/office/drawing/2016/5/10/chartex" xmlns:cx5="http://schemas.microsoft.com/office/drawing/2016/5/11/chartex" xmlns:cx6="http://schemas.microsoft.com/office/drawing/2016/5/12/chartex" xmlns:cx7="http://schemas.microsoft.com/office/drawing/2016/5/13/chartex" xmlns:cx8="http://schemas.microsoft.com/office/drawing/2016/5/14/chartex" xmlns:mc="http://schemas.openxmlformats.org/markup-compatibility/2006" xmlns:aink="http://schemas.microsoft.com/office/drawing/2016/ink" xmlns:am3d="http://schemas.microsoft.com/office/drawing/2017/model3d" xmlns:o="urn:schemas-microsoft-com:office:office" xmlns:oel="http://schemas.microsoft.com/office/2019/extlst" xmlns:r="http://schemas.openxmlformats.org/officeDocument/2006/relationships" xmlns:m="http://schemas.openxmlformats.org/officeDocument/2006/math" xmlns:v="urn:schemas-microsoft-com:vml" xmlns:wp14="http://schemas.microsoft.com/office/word/2010/wordprocessingDrawing" xmlns:wp="http://schemas.openxmlformats.org/drawingml/2006/wordprocessingDrawing" xmlns:w10="urn:schemas-microsoft-com:office:word" xmlns:w="http://schemas.openxmlformats.org/wordprocessingml/2006/main" xmlns:w14="http://schemas.microsoft.com/office/word/2010/wordml" xmlns:w15="http://schemas.microsoft.com/office/word/2012/wordml" xmlns:w16cex="http://schemas.microsoft.com/office/word/2018/wordml/cex" xmlns:w16cid="http://schemas.microsoft.com/office/word/2016/wordml/cid" xmlns:w16="http://schemas.microsoft.com/office/word/2018/wordml" xmlns:w16du="http://schemas.microsoft.com/office/word/2023/wordml/word16du" xmlns:w16sdtdh="http://schemas.microsoft.com/office/word/2020/wordml/sdtdatahash" xmlns:w16se="http://schemas.microsoft.com/office/word/2015/wordml/symex" xmlns:wpg="http://schemas.microsoft.com/office/word/2010/wordprocessingGroup" xmlns:wpi="http://schemas.microsoft.com/office/word/2010/wordprocessingInk" xmlns:wne="http://schemas.microsoft.com/office/word/2006/wordml" xmlns:wps="http://schemas.microsoft.com/office/word/2010/wordprocessingShape" mc:Ignorable="w14 w15 w16se w16cid w16 w16cex w16sdtdh w16du wp14">
+<w:numbering xmlns:wpc="http://schemas.microsoft.com/office/word/2010/wordprocessingCanvas" xmlns:cx="http://schemas.microsoft.com/office/drawing/2014/chartex" xmlns:cx1="http://schemas.microsoft.com/office/drawing/2015/9/8/chartex" xmlns:cx2="http://schemas.microsoft.com/office/drawing/2015/10/21/chartex" xmlns:cx3="http://schemas.microsoft.com/office/drawing/2016/5/9/chartex" xmlns:cx4="http://schemas.microsoft.com/office/drawing/2016/5/10/chartex" xmlns:cx5="http://schemas.microsoft.com/office/drawing/2016/5/11/chartex" xmlns:cx6="http://schemas.microsoft.com/office/drawing/2016/5/12/chartex" xmlns:cx7="http://schemas.microsoft.com/office/drawing/2016/5/13/chartex" xmlns:cx8="http://schemas.microsoft.com/office/drawing/2016/5/14/chartex" xmlns:mc="http://schemas.openxmlformats.org/markup-compatibility/2006" xmlns:aink="http://schemas.microsoft.com/office/drawing/2016/ink" xmlns:am3d="http://schemas.microsoft.com/office/drawing/2017/model3d" xmlns:o="urn:schemas-microsoft-com:office:office" xmlns:r="http://schemas.openxmlformats.org/officeDocument/2006/relationships" xmlns:m="http://schemas.openxmlformats.org/officeDocument/2006/math" xmlns:v="urn:schemas-microsoft-com:vml" xmlns:wp14="http://schemas.microsoft.com/office/word/2010/wordprocessingDrawing" xmlns:wp="http://schemas.openxmlformats.org/drawingml/2006/wordprocessingDrawing" xmlns:w10="urn:schemas-microsoft-com:office:word" xmlns:w="http://schemas.openxmlformats.org/wordprocessingml/2006/main" xmlns:w14="http://schemas.microsoft.com/office/word/2010/wordml" xmlns:w15="http://schemas.microsoft.com/office/word/2012/wordml" xmlns:w16cex="http://schemas.microsoft.com/office/word/2018/wordml/cex" xmlns:w16cid="http://schemas.microsoft.com/office/word/2016/wordml/cid" xmlns:w16="http://schemas.microsoft.com/office/word/2018/wordml" xmlns:w16sdtdh="http://schemas.microsoft.com/office/word/2020/wordml/sdtdatahash" xmlns:w16se="http://schemas.microsoft.com/office/word/2015/wordml/symex" xmlns:wpg="http://schemas.microsoft.com/office/word/2010/wordprocessingGroup" xmlns:wpi="http://schemas.microsoft.com/office/word/2010/wordprocessingInk" xmlns:wne="http://schemas.microsoft.com/office/word/2006/wordml" xmlns:wps="http://schemas.microsoft.com/office/word/2010/wordprocessingShape" mc:Ignorable="w14 w15 w16se w16cid w16 w16cex w16sdtdh wp14">
   <w:abstractNum w:abstractNumId="0" w15:restartNumberingAfterBreak="0">
+    <w:nsid w:val="234838E4"/>
+    <w:multiLevelType w:val="hybridMultilevel"/>
+    <w:tmpl w:val="63AAE890"/>
+    <w:lvl w:ilvl="0" w:tplc="04090001">
+      <w:start w:val="1"/>
+      <w:numFmt w:val="bullet"/>
+      <w:lvlText w:val=""/>
+      <w:lvlJc w:val="left"/>
+      <w:pPr>
+        <w:ind w:left="720" w:hanging="360"/>
+      </w:pPr>
+      <w:rPr>
+        <w:rFonts w:ascii="Symbol" w:hAnsi="Symbol" w:hint="default"/>
+      </w:rPr>
+    </w:lvl>
+    <w:lvl w:ilvl="1" w:tplc="04090003" w:tentative="1">
+      <w:start w:val="1"/>
+      <w:numFmt w:val="bullet"/>
+      <w:lvlText w:val="o"/>
+      <w:lvlJc w:val="left"/>
+      <w:pPr>
+        <w:ind w:left="1440" w:hanging="360"/>
+      </w:pPr>
+      <w:rPr>
+        <w:rFonts w:ascii="Courier New" w:hAnsi="Courier New" w:cs="Courier New" w:hint="default"/>
+      </w:rPr>
+    </w:lvl>
+    <w:lvl w:ilvl="2" w:tplc="04090005" w:tentative="1">
+      <w:start w:val="1"/>
+      <w:numFmt w:val="bullet"/>
+      <w:lvlText w:val=""/>
+      <w:lvlJc w:val="left"/>
+      <w:pPr>
+        <w:ind w:left="2160" w:hanging="360"/>
+      </w:pPr>
+      <w:rPr>
+        <w:rFonts w:ascii="Wingdings" w:hAnsi="Wingdings" w:hint="default"/>
+      </w:rPr>
+    </w:lvl>
+    <w:lvl w:ilvl="3" w:tplc="04090001" w:tentative="1">
+      <w:start w:val="1"/>
+      <w:numFmt w:val="bullet"/>
+      <w:lvlText w:val=""/>
+      <w:lvlJc w:val="left"/>
+      <w:pPr>
+        <w:ind w:left="2880" w:hanging="360"/>
+      </w:pPr>
+      <w:rPr>
+        <w:rFonts w:ascii="Symbol" w:hAnsi="Symbol" w:hint="default"/>
+      </w:rPr>
+    </w:lvl>
+    <w:lvl w:ilvl="4" w:tplc="04090003" w:tentative="1">
+      <w:start w:val="1"/>
+      <w:numFmt w:val="bullet"/>
+      <w:lvlText w:val="o"/>
+      <w:lvlJc w:val="left"/>
+      <w:pPr>
+        <w:ind w:left="3600" w:hanging="360"/>
+      </w:pPr>
+      <w:rPr>
+        <w:rFonts w:ascii="Courier New" w:hAnsi="Courier New" w:cs="Courier New" w:hint="default"/>
+      </w:rPr>
+    </w:lvl>
+    <w:lvl w:ilvl="5" w:tplc="04090005" w:tentative="1">
+      <w:start w:val="1"/>
+      <w:numFmt w:val="bullet"/>
+      <w:lvlText w:val=""/>
+      <w:lvlJc w:val="left"/>
+      <w:pPr>
+        <w:ind w:left="4320" w:hanging="360"/>
+      </w:pPr>
+      <w:rPr>
+        <w:rFonts w:ascii="Wingdings" w:hAnsi="Wingdings" w:hint="default"/>
+      </w:rPr>
+    </w:lvl>
+    <w:lvl w:ilvl="6" w:tplc="04090001" w:tentative="1">
+      <w:start w:val="1"/>
+      <w:numFmt w:val="bullet"/>
+      <w:lvlText w:val=""/>
+      <w:lvlJc w:val="left"/>
+      <w:pPr>
+        <w:ind w:left="5040" w:hanging="360"/>
+      </w:pPr>
+      <w:rPr>
+        <w:rFonts w:ascii="Symbol" w:hAnsi="Symbol" w:hint="default"/>
+      </w:rPr>
+    </w:lvl>
+    <w:lvl w:ilvl="7" w:tplc="04090003" w:tentative="1">
+      <w:start w:val="1"/>
+      <w:numFmt w:val="bullet"/>
+      <w:lvlText w:val="o"/>
+      <w:lvlJc w:val="left"/>
+      <w:pPr>
+        <w:ind w:left="5760" w:hanging="360"/>
+      </w:pPr>
+      <w:rPr>
+        <w:rFonts w:ascii="Courier New" w:hAnsi="Courier New" w:cs="Courier New" w:hint="default"/>
+      </w:rPr>
+    </w:lvl>
+    <w:lvl w:ilvl="8" w:tplc="04090005" w:tentative="1">
+      <w:start w:val="1"/>
+      <w:numFmt w:val="bullet"/>
+      <w:lvlText w:val=""/>
+      <w:lvlJc w:val="left"/>
+      <w:pPr>
+        <w:ind w:left="6480" w:hanging="360"/>
+      </w:pPr>
+      <w:rPr>
+        <w:rFonts w:ascii="Wingdings" w:hAnsi="Wingdings" w:hint="default"/>
+      </w:rPr>
+    </w:lvl>
+  </w:abstractNum>
+  <w:abstractNum w:abstractNumId="1" w15:restartNumberingAfterBreak="0">
     <w:nsid w:val="51AE44FF"/>
     <w:multiLevelType w:val="hybridMultilevel"/>
     <w:tmpl w:val="355A413E"/>
@@ -1317,14 +1826,17 @@
       </w:rPr>
     </w:lvl>
   </w:abstractNum>
-  <w:num w:numId="1" w16cid:durableId="2023390943">
+  <w:num w:numId="1">
+    <w:abstractNumId w:val="1"/>
+  </w:num>
+  <w:num w:numId="2">
     <w:abstractNumId w:val="0"/>
   </w:num>
 </w:numbering>
 </file>
 
 <file path=word/people.xml><?xml version="1.0" encoding="utf-8"?>
-<w15:people xmlns:wpc="http://schemas.microsoft.com/office/word/2010/wordprocessingCanvas" xmlns:cx="http://schemas.microsoft.com/office/drawing/2014/chartex" xmlns:cx1="http://schemas.microsoft.com/office/drawing/2015/9/8/chartex" xmlns:cx2="http://schemas.microsoft.com/office/drawing/2015/10/21/chartex" xmlns:cx3="http://schemas.microsoft.com/office/drawing/2016/5/9/chartex" xmlns:cx4="http://schemas.microsoft.com/office/drawing/2016/5/10/chartex" xmlns:cx5="http://schemas.microsoft.com/office/drawing/2016/5/11/chartex" xmlns:cx6="http://schemas.microsoft.com/office/drawing/2016/5/12/chartex" xmlns:cx7="http://schemas.microsoft.com/office/drawing/2016/5/13/chartex" xmlns:cx8="http://schemas.microsoft.com/office/drawing/2016/5/14/chartex" xmlns:mc="http://schemas.openxmlformats.org/markup-compatibility/2006" xmlns:aink="http://schemas.microsoft.com/office/drawing/2016/ink" xmlns:am3d="http://schemas.microsoft.com/office/drawing/2017/model3d" xmlns:o="urn:schemas-microsoft-com:office:office" xmlns:oel="http://schemas.microsoft.com/office/2019/extlst" xmlns:r="http://schemas.openxmlformats.org/officeDocument/2006/relationships" xmlns:m="http://schemas.openxmlformats.org/officeDocument/2006/math" xmlns:v="urn:schemas-microsoft-com:vml" xmlns:wp14="http://schemas.microsoft.com/office/word/2010/wordprocessingDrawing" xmlns:wp="http://schemas.openxmlformats.org/drawingml/2006/wordprocessingDrawing" xmlns:w10="urn:schemas-microsoft-com:office:word" xmlns:w="http://schemas.openxmlformats.org/wordprocessingml/2006/main" xmlns:w14="http://schemas.microsoft.com/office/word/2010/wordml" xmlns:w15="http://schemas.microsoft.com/office/word/2012/wordml" xmlns:w16cex="http://schemas.microsoft.com/office/word/2018/wordml/cex" xmlns:w16cid="http://schemas.microsoft.com/office/word/2016/wordml/cid" xmlns:w16="http://schemas.microsoft.com/office/word/2018/wordml" xmlns:w16du="http://schemas.microsoft.com/office/word/2023/wordml/word16du" xmlns:w16sdtdh="http://schemas.microsoft.com/office/word/2020/wordml/sdtdatahash" xmlns:w16se="http://schemas.microsoft.com/office/word/2015/wordml/symex" xmlns:wpg="http://schemas.microsoft.com/office/word/2010/wordprocessingGroup" xmlns:wpi="http://schemas.microsoft.com/office/word/2010/wordprocessingInk" xmlns:wne="http://schemas.microsoft.com/office/word/2006/wordml" xmlns:wps="http://schemas.microsoft.com/office/word/2010/wordprocessingShape" mc:Ignorable="w14 w15 w16se w16cid w16 w16cex w16sdtdh w16du wp14">
+<w15:people xmlns:wpc="http://schemas.microsoft.com/office/word/2010/wordprocessingCanvas" xmlns:cx="http://schemas.microsoft.com/office/drawing/2014/chartex" xmlns:cx1="http://schemas.microsoft.com/office/drawing/2015/9/8/chartex" xmlns:cx2="http://schemas.microsoft.com/office/drawing/2015/10/21/chartex" xmlns:cx3="http://schemas.microsoft.com/office/drawing/2016/5/9/chartex" xmlns:cx4="http://schemas.microsoft.com/office/drawing/2016/5/10/chartex" xmlns:cx5="http://schemas.microsoft.com/office/drawing/2016/5/11/chartex" xmlns:cx6="http://schemas.microsoft.com/office/drawing/2016/5/12/chartex" xmlns:cx7="http://schemas.microsoft.com/office/drawing/2016/5/13/chartex" xmlns:cx8="http://schemas.microsoft.com/office/drawing/2016/5/14/chartex" xmlns:mc="http://schemas.openxmlformats.org/markup-compatibility/2006" xmlns:aink="http://schemas.microsoft.com/office/drawing/2016/ink" xmlns:am3d="http://schemas.microsoft.com/office/drawing/2017/model3d" xmlns:o="urn:schemas-microsoft-com:office:office" xmlns:r="http://schemas.openxmlformats.org/officeDocument/2006/relationships" xmlns:m="http://schemas.openxmlformats.org/officeDocument/2006/math" xmlns:v="urn:schemas-microsoft-com:vml" xmlns:wp14="http://schemas.microsoft.com/office/word/2010/wordprocessingDrawing" xmlns:wp="http://schemas.openxmlformats.org/drawingml/2006/wordprocessingDrawing" xmlns:w10="urn:schemas-microsoft-com:office:word" xmlns:w="http://schemas.openxmlformats.org/wordprocessingml/2006/main" xmlns:w14="http://schemas.microsoft.com/office/word/2010/wordml" xmlns:w15="http://schemas.microsoft.com/office/word/2012/wordml" xmlns:w16cex="http://schemas.microsoft.com/office/word/2018/wordml/cex" xmlns:w16cid="http://schemas.microsoft.com/office/word/2016/wordml/cid" xmlns:w16="http://schemas.microsoft.com/office/word/2018/wordml" xmlns:w16sdtdh="http://schemas.microsoft.com/office/word/2020/wordml/sdtdatahash" xmlns:w16se="http://schemas.microsoft.com/office/word/2015/wordml/symex" xmlns:wpg="http://schemas.microsoft.com/office/word/2010/wordprocessingGroup" xmlns:wpi="http://schemas.microsoft.com/office/word/2010/wordprocessingInk" xmlns:wne="http://schemas.microsoft.com/office/word/2006/wordml" xmlns:wps="http://schemas.microsoft.com/office/word/2010/wordprocessingShape" mc:Ignorable="w14 w15 w16se w16cid w16 w16cex w16sdtdh wp14">
   <w15:person w15:author="Pedro Armas">
     <w15:presenceInfo w15:providerId="Windows Live" w15:userId="a665e30787f7f555"/>
   </w15:person>
@@ -1332,7 +1844,7 @@
 </file>
 
 <file path=word/styles.xml><?xml version="1.0" encoding="utf-8"?>
-<w:styles xmlns:mc="http://schemas.openxmlformats.org/markup-compatibility/2006" xmlns:r="http://schemas.openxmlformats.org/officeDocument/2006/relationships" xmlns:w="http://schemas.openxmlformats.org/wordprocessingml/2006/main" xmlns:w14="http://schemas.microsoft.com/office/word/2010/wordml" xmlns:w15="http://schemas.microsoft.com/office/word/2012/wordml" xmlns:w16cex="http://schemas.microsoft.com/office/word/2018/wordml/cex" xmlns:w16cid="http://schemas.microsoft.com/office/word/2016/wordml/cid" xmlns:w16="http://schemas.microsoft.com/office/word/2018/wordml" xmlns:w16du="http://schemas.microsoft.com/office/word/2023/wordml/word16du" xmlns:w16sdtdh="http://schemas.microsoft.com/office/word/2020/wordml/sdtdatahash" xmlns:w16se="http://schemas.microsoft.com/office/word/2015/wordml/symex" mc:Ignorable="w14 w15 w16se w16cid w16 w16cex w16sdtdh w16du">
+<w:styles xmlns:mc="http://schemas.openxmlformats.org/markup-compatibility/2006" xmlns:r="http://schemas.openxmlformats.org/officeDocument/2006/relationships" xmlns:w="http://schemas.openxmlformats.org/wordprocessingml/2006/main" xmlns:w14="http://schemas.microsoft.com/office/word/2010/wordml" xmlns:w15="http://schemas.microsoft.com/office/word/2012/wordml" xmlns:w16cex="http://schemas.microsoft.com/office/word/2018/wordml/cex" xmlns:w16cid="http://schemas.microsoft.com/office/word/2016/wordml/cid" xmlns:w16="http://schemas.microsoft.com/office/word/2018/wordml" xmlns:w16sdtdh="http://schemas.microsoft.com/office/word/2020/wordml/sdtdatahash" xmlns:w16se="http://schemas.microsoft.com/office/word/2015/wordml/symex" mc:Ignorable="w14 w15 w16se w16cid w16 w16cex w16sdtdh">
   <w:docDefaults>
     <w:rPrDefault>
       <w:rPr>

</xml_diff>

<commit_message>
Se agrega el nombre (Christopher Barrera) y el cargo (programador)
</commit_message>
<xml_diff>
--- a/Proyecto-PixelGameStore.IN5AM.Fila#1.docx
+++ b/Proyecto-PixelGameStore.IN5AM.Fila#1.docx
@@ -574,17 +574,8 @@
           <w:rFonts w:ascii="Arial" w:hAnsi="Arial" w:cs="Arial"/>
           <w:sz w:val="24"/>
         </w:rPr>
-        <w:t xml:space="preserve"> </w:t>
-      </w:r>
-      <w:proofErr w:type="gramStart"/>
-      <w:r>
-        <w:rPr>
-          <w:rFonts w:ascii="Arial" w:hAnsi="Arial" w:cs="Arial"/>
-          <w:sz w:val="24"/>
-        </w:rPr>
-        <w:t>Junio</w:t>
-      </w:r>
-      <w:proofErr w:type="gramEnd"/>
+        <w:t xml:space="preserve"> Junio</w:t>
+      </w:r>
       <w:r>
         <w:rPr>
           <w:rFonts w:ascii="Arial" w:hAnsi="Arial" w:cs="Arial"/>
@@ -627,7 +618,6 @@
         </w:rPr>
         <w:br w:type="page"/>
       </w:r>
-      <w:commentRangeEnd w:id="3"/>
     </w:p>
     <w:p>
       <w:pPr>
@@ -656,6 +646,7 @@
         <w:lastRenderedPageBreak/>
         <w:t>Listado de Integrantes</w:t>
       </w:r>
+      <w:commentRangeEnd w:id="3"/>
       <w:r>
         <w:rPr>
           <w:rStyle w:val="Refdecomentario"/>
@@ -671,12 +662,257 @@
     </w:p>
     <w:p>
       <w:pPr>
-        <w:rPr>
-          <w:rFonts w:ascii="Arial" w:eastAsiaTheme="minorHAnsi" w:hAnsi="Arial" w:cs="Arial"/>
-          <w:noProof/>
-          <w:sz w:val="24"/>
-        </w:rPr>
-      </w:pPr>
+        <w:pStyle w:val="Prrafodelista"/>
+        <w:numPr>
+          <w:ilvl w:val="0"/>
+          <w:numId w:val="2"/>
+        </w:numPr>
+        <w:rPr>
+          <w:rFonts w:ascii="Arial" w:eastAsiaTheme="minorHAnsi" w:hAnsi="Arial" w:cs="Arial"/>
+          <w:noProof/>
+          <w:sz w:val="24"/>
+        </w:rPr>
+      </w:pPr>
+      <w:r>
+        <w:rPr>
+          <w:rFonts w:ascii="Arial" w:eastAsiaTheme="minorHAnsi" w:hAnsi="Arial" w:cs="Arial"/>
+          <w:noProof/>
+          <w:sz w:val="24"/>
+        </w:rPr>
+        <w:t>Kevin Omar Castillo Calderón – Scrum master</w:t>
+      </w:r>
+    </w:p>
+    <w:p>
+      <w:pPr>
+        <w:pStyle w:val="Prrafodelista"/>
+        <w:numPr>
+          <w:ilvl w:val="0"/>
+          <w:numId w:val="2"/>
+        </w:numPr>
+        <w:rPr>
+          <w:rFonts w:ascii="Arial" w:eastAsiaTheme="minorHAnsi" w:hAnsi="Arial" w:cs="Arial"/>
+          <w:noProof/>
+          <w:sz w:val="24"/>
+        </w:rPr>
+      </w:pPr>
+      <w:r>
+        <w:rPr>
+          <w:rFonts w:ascii="Arial" w:eastAsiaTheme="minorHAnsi" w:hAnsi="Arial" w:cs="Arial"/>
+          <w:noProof/>
+          <w:sz w:val="24"/>
+        </w:rPr>
+        <w:t xml:space="preserve">Miguel Angel Bautista Garcìa </w:t>
+      </w:r>
+      <w:r>
+        <w:rPr>
+          <w:rFonts w:ascii="Arial" w:eastAsiaTheme="minorHAnsi" w:hAnsi="Arial" w:cs="Arial"/>
+          <w:noProof/>
+          <w:sz w:val="24"/>
+        </w:rPr>
+        <w:t>–</w:t>
+      </w:r>
+      <w:r>
+        <w:rPr>
+          <w:rFonts w:ascii="Arial" w:eastAsiaTheme="minorHAnsi" w:hAnsi="Arial" w:cs="Arial"/>
+          <w:noProof/>
+          <w:sz w:val="24"/>
+        </w:rPr>
+        <w:t xml:space="preserve"> Programador</w:t>
+      </w:r>
+    </w:p>
+    <w:p>
+      <w:pPr>
+        <w:pStyle w:val="Prrafodelista"/>
+        <w:numPr>
+          <w:ilvl w:val="0"/>
+          <w:numId w:val="2"/>
+        </w:numPr>
+        <w:rPr>
+          <w:rFonts w:ascii="Arial" w:eastAsiaTheme="minorEastAsia" w:hAnsi="Arial" w:cs="Arial"/>
+          <w:noProof/>
+          <w:sz w:val="24"/>
+          <w:szCs w:val="24"/>
+        </w:rPr>
+      </w:pPr>
+      <w:r>
+        <w:rPr>
+          <w:rFonts w:ascii="Arial" w:eastAsiaTheme="minorEastAsia" w:hAnsi="Arial" w:cs="Arial"/>
+          <w:noProof/>
+          <w:sz w:val="24"/>
+          <w:szCs w:val="24"/>
+        </w:rPr>
+        <w:t xml:space="preserve">Julio Rene Alvarado Herrera – Programador </w:t>
+      </w:r>
+    </w:p>
+    <w:p>
+      <w:pPr>
+        <w:pStyle w:val="Prrafodelista"/>
+        <w:numPr>
+          <w:ilvl w:val="0"/>
+          <w:numId w:val="2"/>
+        </w:numPr>
+        <w:rPr>
+          <w:rFonts w:ascii="Arial" w:eastAsiaTheme="minorEastAsia" w:hAnsi="Arial" w:cs="Arial"/>
+          <w:noProof/>
+          <w:sz w:val="24"/>
+          <w:szCs w:val="24"/>
+        </w:rPr>
+      </w:pPr>
+      <w:r>
+        <w:rPr>
+          <w:rFonts w:ascii="Arial" w:eastAsiaTheme="minorEastAsia" w:hAnsi="Arial" w:cs="Arial"/>
+          <w:noProof/>
+          <w:sz w:val="24"/>
+          <w:szCs w:val="24"/>
+        </w:rPr>
+        <w:t xml:space="preserve">José Daniel Aceituno Martínez </w:t>
+      </w:r>
+      <w:r>
+        <w:rPr>
+          <w:rFonts w:ascii="Arial" w:eastAsiaTheme="minorEastAsia" w:hAnsi="Arial" w:cs="Arial"/>
+          <w:noProof/>
+          <w:sz w:val="24"/>
+          <w:szCs w:val="24"/>
+        </w:rPr>
+        <w:t>–</w:t>
+      </w:r>
+      <w:r>
+        <w:rPr>
+          <w:rFonts w:ascii="Arial" w:eastAsiaTheme="minorEastAsia" w:hAnsi="Arial" w:cs="Arial"/>
+          <w:noProof/>
+          <w:sz w:val="24"/>
+          <w:szCs w:val="24"/>
+        </w:rPr>
+        <w:t xml:space="preserve"> Programador</w:t>
+      </w:r>
+    </w:p>
+    <w:p>
+      <w:pPr>
+        <w:pStyle w:val="Prrafodelista"/>
+        <w:numPr>
+          <w:ilvl w:val="0"/>
+          <w:numId w:val="2"/>
+        </w:numPr>
+        <w:rPr>
+          <w:rFonts w:ascii="Arial" w:eastAsiaTheme="minorEastAsia" w:hAnsi="Arial" w:cs="Arial"/>
+          <w:noProof/>
+          <w:sz w:val="24"/>
+          <w:szCs w:val="24"/>
+          <w:lang w:val="en-US"/>
+        </w:rPr>
+      </w:pPr>
+      <w:r>
+        <w:rPr>
+          <w:rFonts w:ascii="Arial" w:eastAsiaTheme="minorEastAsia" w:hAnsi="Arial" w:cs="Arial"/>
+          <w:noProof/>
+          <w:sz w:val="24"/>
+          <w:szCs w:val="24"/>
+          <w:lang w:val="en-US"/>
+        </w:rPr>
+        <w:t xml:space="preserve">Jose André Arrecis Vargas </w:t>
+      </w:r>
+      <w:r>
+        <w:rPr>
+          <w:rFonts w:ascii="Arial" w:eastAsiaTheme="minorEastAsia" w:hAnsi="Arial" w:cs="Arial"/>
+          <w:noProof/>
+          <w:sz w:val="24"/>
+          <w:szCs w:val="24"/>
+          <w:lang w:val="en-US"/>
+        </w:rPr>
+        <w:t>–</w:t>
+      </w:r>
+      <w:r>
+        <w:rPr>
+          <w:rFonts w:ascii="Arial" w:eastAsiaTheme="minorEastAsia" w:hAnsi="Arial" w:cs="Arial"/>
+          <w:noProof/>
+          <w:sz w:val="24"/>
+          <w:szCs w:val="24"/>
+          <w:lang w:val="en-US"/>
+        </w:rPr>
+        <w:t xml:space="preserve"> Pro</w:t>
+      </w:r>
+      <w:r>
+        <w:rPr>
+          <w:rFonts w:ascii="Arial" w:eastAsiaTheme="minorEastAsia" w:hAnsi="Arial" w:cs="Arial"/>
+          <w:noProof/>
+          <w:sz w:val="24"/>
+          <w:szCs w:val="24"/>
+          <w:lang w:val="en-US"/>
+        </w:rPr>
+        <w:t>gramador</w:t>
+      </w:r>
+    </w:p>
+    <w:p>
+      <w:pPr>
+        <w:pStyle w:val="Prrafodelista"/>
+        <w:numPr>
+          <w:ilvl w:val="0"/>
+          <w:numId w:val="2"/>
+        </w:numPr>
+        <w:rPr>
+          <w:rFonts w:ascii="Arial" w:eastAsiaTheme="minorEastAsia" w:hAnsi="Arial" w:cs="Arial"/>
+          <w:noProof/>
+          <w:sz w:val="24"/>
+          <w:szCs w:val="24"/>
+          <w:lang w:val="en-US"/>
+        </w:rPr>
+      </w:pPr>
+      <w:r>
+        <w:rPr>
+          <w:rFonts w:ascii="Arial" w:eastAsiaTheme="minorEastAsia" w:hAnsi="Arial" w:cs="Arial"/>
+          <w:noProof/>
+          <w:sz w:val="24"/>
+          <w:szCs w:val="24"/>
+          <w:lang w:val="en-US"/>
+        </w:rPr>
+        <w:t>Juan Pablo Barrera Delgado – Programador</w:t>
+      </w:r>
+    </w:p>
+    <w:p>
+      <w:pPr>
+        <w:pStyle w:val="Prrafodelista"/>
+        <w:numPr>
+          <w:ilvl w:val="0"/>
+          <w:numId w:val="2"/>
+        </w:numPr>
+        <w:rPr>
+          <w:rFonts w:ascii="Arial" w:eastAsiaTheme="minorEastAsia" w:hAnsi="Arial" w:cs="Arial"/>
+          <w:noProof/>
+          <w:sz w:val="24"/>
+          <w:szCs w:val="24"/>
+          <w:lang w:val="en-US"/>
+        </w:rPr>
+      </w:pPr>
+      <w:r>
+        <w:rPr>
+          <w:rFonts w:ascii="Arial" w:eastAsiaTheme="minorEastAsia" w:hAnsi="Arial" w:cs="Arial"/>
+          <w:noProof/>
+          <w:sz w:val="24"/>
+          <w:szCs w:val="24"/>
+          <w:lang w:val="en-US"/>
+        </w:rPr>
+        <w:t xml:space="preserve">Christopher Steve Barrera Mazariegos </w:t>
+      </w:r>
+      <w:r>
+        <w:rPr>
+          <w:rFonts w:ascii="Arial" w:eastAsiaTheme="minorEastAsia" w:hAnsi="Arial" w:cs="Arial"/>
+          <w:noProof/>
+          <w:sz w:val="24"/>
+          <w:szCs w:val="24"/>
+          <w:lang w:val="en-US"/>
+        </w:rPr>
+        <w:t xml:space="preserve">– </w:t>
+      </w:r>
+      <w:r>
+        <w:rPr>
+          <w:rFonts w:ascii="Arial" w:eastAsiaTheme="minorEastAsia" w:hAnsi="Arial" w:cs="Arial"/>
+          <w:noProof/>
+          <w:sz w:val="24"/>
+          <w:szCs w:val="24"/>
+          <w:lang w:val="en-US"/>
+        </w:rPr>
+        <w:t>Programador</w:t>
+      </w:r>
     </w:p>
     <w:p>
       <w:pPr>
@@ -684,190 +920,205 @@
           <w:rFonts w:ascii="Arial" w:eastAsiaTheme="minorHAnsi" w:hAnsi="Arial" w:cs="Arial"/>
           <w:sz w:val="24"/>
           <w:u w:val="single"/>
-        </w:rPr>
-      </w:pPr>
-    </w:p>
-    <w:p>
-      <w:pPr>
-        <w:rPr>
-          <w:rFonts w:ascii="Arial" w:eastAsiaTheme="minorHAnsi" w:hAnsi="Arial" w:cs="Arial"/>
-          <w:sz w:val="24"/>
-        </w:rPr>
-      </w:pPr>
-    </w:p>
-    <w:p>
-      <w:pPr>
-        <w:rPr>
-          <w:rFonts w:ascii="Arial" w:eastAsiaTheme="minorHAnsi" w:hAnsi="Arial" w:cs="Arial"/>
-          <w:sz w:val="24"/>
-        </w:rPr>
-      </w:pPr>
-    </w:p>
-    <w:p>
-      <w:pPr>
-        <w:rPr>
-          <w:rFonts w:ascii="Arial" w:eastAsiaTheme="minorHAnsi" w:hAnsi="Arial" w:cs="Arial"/>
-          <w:sz w:val="24"/>
-        </w:rPr>
-      </w:pPr>
-    </w:p>
-    <w:p>
-      <w:pPr>
-        <w:rPr>
-          <w:rFonts w:ascii="Arial" w:eastAsiaTheme="minorHAnsi" w:hAnsi="Arial" w:cs="Arial"/>
-          <w:sz w:val="24"/>
-        </w:rPr>
-      </w:pPr>
-    </w:p>
-    <w:p>
-      <w:pPr>
-        <w:rPr>
-          <w:rFonts w:ascii="Arial" w:eastAsiaTheme="minorHAnsi" w:hAnsi="Arial" w:cs="Arial"/>
-          <w:sz w:val="24"/>
-        </w:rPr>
-      </w:pPr>
-    </w:p>
-    <w:p>
-      <w:pPr>
-        <w:rPr>
-          <w:rFonts w:ascii="Arial" w:eastAsiaTheme="minorHAnsi" w:hAnsi="Arial" w:cs="Arial"/>
-          <w:sz w:val="24"/>
-        </w:rPr>
-      </w:pPr>
-    </w:p>
-    <w:p>
-      <w:pPr>
-        <w:rPr>
-          <w:rFonts w:ascii="Arial" w:eastAsiaTheme="minorHAnsi" w:hAnsi="Arial" w:cs="Arial"/>
-          <w:sz w:val="24"/>
-        </w:rPr>
-      </w:pPr>
-    </w:p>
-    <w:p>
-      <w:pPr>
-        <w:rPr>
-          <w:rFonts w:ascii="Arial" w:eastAsiaTheme="minorHAnsi" w:hAnsi="Arial" w:cs="Arial"/>
-          <w:sz w:val="24"/>
-        </w:rPr>
-      </w:pPr>
-    </w:p>
-    <w:p>
-      <w:pPr>
-        <w:rPr>
-          <w:rFonts w:ascii="Arial" w:eastAsiaTheme="minorHAnsi" w:hAnsi="Arial" w:cs="Arial"/>
-          <w:sz w:val="24"/>
-        </w:rPr>
-      </w:pPr>
-    </w:p>
-    <w:p>
-      <w:pPr>
-        <w:rPr>
-          <w:rFonts w:ascii="Arial" w:eastAsiaTheme="minorHAnsi" w:hAnsi="Arial" w:cs="Arial"/>
-          <w:sz w:val="24"/>
-        </w:rPr>
-      </w:pPr>
-    </w:p>
-    <w:p>
-      <w:pPr>
-        <w:rPr>
-          <w:rFonts w:ascii="Arial" w:eastAsiaTheme="minorHAnsi" w:hAnsi="Arial" w:cs="Arial"/>
-          <w:sz w:val="24"/>
-        </w:rPr>
-      </w:pPr>
-    </w:p>
-    <w:p>
-      <w:pPr>
-        <w:rPr>
-          <w:rFonts w:ascii="Arial" w:eastAsiaTheme="minorHAnsi" w:hAnsi="Arial" w:cs="Arial"/>
-          <w:sz w:val="24"/>
-        </w:rPr>
-      </w:pPr>
-    </w:p>
-    <w:p>
-      <w:pPr>
-        <w:rPr>
-          <w:rFonts w:ascii="Arial" w:eastAsiaTheme="minorHAnsi" w:hAnsi="Arial" w:cs="Arial"/>
-          <w:sz w:val="24"/>
-        </w:rPr>
-      </w:pPr>
-    </w:p>
-    <w:p>
-      <w:pPr>
-        <w:rPr>
-          <w:rFonts w:ascii="Arial" w:eastAsiaTheme="minorHAnsi" w:hAnsi="Arial" w:cs="Arial"/>
-          <w:sz w:val="24"/>
-        </w:rPr>
-      </w:pPr>
-    </w:p>
-    <w:p>
-      <w:pPr>
-        <w:rPr>
-          <w:rFonts w:ascii="Arial" w:eastAsiaTheme="minorHAnsi" w:hAnsi="Arial" w:cs="Arial"/>
-          <w:sz w:val="24"/>
-        </w:rPr>
-      </w:pPr>
-    </w:p>
-    <w:p>
-      <w:pPr>
-        <w:rPr>
-          <w:rFonts w:ascii="Arial" w:eastAsiaTheme="minorHAnsi" w:hAnsi="Arial" w:cs="Arial"/>
-          <w:sz w:val="24"/>
-        </w:rPr>
-      </w:pPr>
-    </w:p>
-    <w:p>
-      <w:pPr>
-        <w:rPr>
-          <w:rFonts w:ascii="Arial" w:eastAsiaTheme="minorHAnsi" w:hAnsi="Arial" w:cs="Arial"/>
-          <w:sz w:val="24"/>
-        </w:rPr>
-      </w:pPr>
-    </w:p>
-    <w:p>
-      <w:pPr>
-        <w:rPr>
-          <w:rFonts w:ascii="Arial" w:eastAsiaTheme="minorHAnsi" w:hAnsi="Arial" w:cs="Arial"/>
-          <w:sz w:val="24"/>
-        </w:rPr>
-      </w:pPr>
-    </w:p>
-    <w:p>
-      <w:pPr>
-        <w:rPr>
-          <w:rFonts w:ascii="Arial" w:eastAsiaTheme="minorHAnsi" w:hAnsi="Arial" w:cs="Arial"/>
-          <w:sz w:val="24"/>
-        </w:rPr>
-      </w:pPr>
-    </w:p>
-    <w:p>
-      <w:pPr>
-        <w:rPr>
-          <w:rFonts w:ascii="Arial" w:eastAsiaTheme="minorHAnsi" w:hAnsi="Arial" w:cs="Arial"/>
-          <w:sz w:val="24"/>
-        </w:rPr>
-      </w:pPr>
-    </w:p>
-    <w:p>
-      <w:pPr>
-        <w:rPr>
-          <w:rFonts w:ascii="Arial" w:eastAsiaTheme="minorHAnsi" w:hAnsi="Arial" w:cs="Arial"/>
-          <w:sz w:val="24"/>
-        </w:rPr>
-      </w:pPr>
-    </w:p>
-    <w:p>
-      <w:pPr>
-        <w:rPr>
-          <w:rFonts w:ascii="Arial" w:eastAsiaTheme="minorHAnsi" w:hAnsi="Arial" w:cs="Arial"/>
-          <w:sz w:val="24"/>
-        </w:rPr>
-      </w:pPr>
-    </w:p>
-    <w:p>
-      <w:pPr>
-        <w:rPr>
-          <w:rFonts w:ascii="Arial" w:eastAsiaTheme="minorHAnsi" w:hAnsi="Arial" w:cs="Arial"/>
-          <w:sz w:val="24"/>
+          <w:lang w:val="en-US"/>
+        </w:rPr>
+      </w:pPr>
+    </w:p>
+    <w:p>
+      <w:pPr>
+        <w:rPr>
+          <w:rFonts w:ascii="Arial" w:eastAsiaTheme="minorHAnsi" w:hAnsi="Arial" w:cs="Arial"/>
+          <w:sz w:val="24"/>
+          <w:lang w:val="en-US"/>
+        </w:rPr>
+      </w:pPr>
+    </w:p>
+    <w:p>
+      <w:pPr>
+        <w:rPr>
+          <w:rFonts w:ascii="Arial" w:eastAsiaTheme="minorHAnsi" w:hAnsi="Arial" w:cs="Arial"/>
+          <w:sz w:val="24"/>
+          <w:lang w:val="en-US"/>
+        </w:rPr>
+      </w:pPr>
+    </w:p>
+    <w:p>
+      <w:pPr>
+        <w:rPr>
+          <w:rFonts w:ascii="Arial" w:eastAsiaTheme="minorHAnsi" w:hAnsi="Arial" w:cs="Arial"/>
+          <w:sz w:val="24"/>
+          <w:lang w:val="en-US"/>
+        </w:rPr>
+      </w:pPr>
+    </w:p>
+    <w:p>
+      <w:pPr>
+        <w:rPr>
+          <w:rFonts w:ascii="Arial" w:eastAsiaTheme="minorHAnsi" w:hAnsi="Arial" w:cs="Arial"/>
+          <w:sz w:val="24"/>
+          <w:lang w:val="en-US"/>
+        </w:rPr>
+      </w:pPr>
+    </w:p>
+    <w:p>
+      <w:pPr>
+        <w:rPr>
+          <w:rFonts w:ascii="Arial" w:eastAsiaTheme="minorHAnsi" w:hAnsi="Arial" w:cs="Arial"/>
+          <w:sz w:val="24"/>
+          <w:lang w:val="en-US"/>
+        </w:rPr>
+      </w:pPr>
+    </w:p>
+    <w:p>
+      <w:pPr>
+        <w:rPr>
+          <w:rFonts w:ascii="Arial" w:eastAsiaTheme="minorHAnsi" w:hAnsi="Arial" w:cs="Arial"/>
+          <w:sz w:val="24"/>
+          <w:lang w:val="en-US"/>
+        </w:rPr>
+      </w:pPr>
+    </w:p>
+    <w:p>
+      <w:pPr>
+        <w:rPr>
+          <w:rFonts w:ascii="Arial" w:eastAsiaTheme="minorHAnsi" w:hAnsi="Arial" w:cs="Arial"/>
+          <w:sz w:val="24"/>
+          <w:lang w:val="en-US"/>
+        </w:rPr>
+      </w:pPr>
+    </w:p>
+    <w:p>
+      <w:pPr>
+        <w:rPr>
+          <w:rFonts w:ascii="Arial" w:eastAsiaTheme="minorHAnsi" w:hAnsi="Arial" w:cs="Arial"/>
+          <w:sz w:val="24"/>
+          <w:lang w:val="en-US"/>
+        </w:rPr>
+      </w:pPr>
+    </w:p>
+    <w:p>
+      <w:pPr>
+        <w:rPr>
+          <w:rFonts w:ascii="Arial" w:eastAsiaTheme="minorHAnsi" w:hAnsi="Arial" w:cs="Arial"/>
+          <w:sz w:val="24"/>
+          <w:lang w:val="en-US"/>
+        </w:rPr>
+      </w:pPr>
+    </w:p>
+    <w:p>
+      <w:pPr>
+        <w:rPr>
+          <w:rFonts w:ascii="Arial" w:eastAsiaTheme="minorHAnsi" w:hAnsi="Arial" w:cs="Arial"/>
+          <w:sz w:val="24"/>
+          <w:lang w:val="en-US"/>
+        </w:rPr>
+      </w:pPr>
+    </w:p>
+    <w:p>
+      <w:pPr>
+        <w:rPr>
+          <w:rFonts w:ascii="Arial" w:eastAsiaTheme="minorHAnsi" w:hAnsi="Arial" w:cs="Arial"/>
+          <w:sz w:val="24"/>
+          <w:lang w:val="en-US"/>
+        </w:rPr>
+      </w:pPr>
+    </w:p>
+    <w:p>
+      <w:pPr>
+        <w:rPr>
+          <w:rFonts w:ascii="Arial" w:eastAsiaTheme="minorHAnsi" w:hAnsi="Arial" w:cs="Arial"/>
+          <w:sz w:val="24"/>
+          <w:lang w:val="en-US"/>
+        </w:rPr>
+      </w:pPr>
+    </w:p>
+    <w:p>
+      <w:pPr>
+        <w:rPr>
+          <w:rFonts w:ascii="Arial" w:eastAsiaTheme="minorHAnsi" w:hAnsi="Arial" w:cs="Arial"/>
+          <w:sz w:val="24"/>
+          <w:lang w:val="en-US"/>
+        </w:rPr>
+      </w:pPr>
+    </w:p>
+    <w:p>
+      <w:pPr>
+        <w:rPr>
+          <w:rFonts w:ascii="Arial" w:eastAsiaTheme="minorHAnsi" w:hAnsi="Arial" w:cs="Arial"/>
+          <w:sz w:val="24"/>
+          <w:lang w:val="en-US"/>
+        </w:rPr>
+      </w:pPr>
+    </w:p>
+    <w:p>
+      <w:pPr>
+        <w:rPr>
+          <w:rFonts w:ascii="Arial" w:eastAsiaTheme="minorHAnsi" w:hAnsi="Arial" w:cs="Arial"/>
+          <w:sz w:val="24"/>
+          <w:lang w:val="en-US"/>
+        </w:rPr>
+      </w:pPr>
+    </w:p>
+    <w:p>
+      <w:pPr>
+        <w:rPr>
+          <w:rFonts w:ascii="Arial" w:eastAsiaTheme="minorHAnsi" w:hAnsi="Arial" w:cs="Arial"/>
+          <w:sz w:val="24"/>
+          <w:lang w:val="en-US"/>
+        </w:rPr>
+      </w:pPr>
+    </w:p>
+    <w:p>
+      <w:pPr>
+        <w:rPr>
+          <w:rFonts w:ascii="Arial" w:eastAsiaTheme="minorHAnsi" w:hAnsi="Arial" w:cs="Arial"/>
+          <w:sz w:val="24"/>
+          <w:lang w:val="en-US"/>
+        </w:rPr>
+      </w:pPr>
+    </w:p>
+    <w:p>
+      <w:pPr>
+        <w:rPr>
+          <w:rFonts w:ascii="Arial" w:eastAsiaTheme="minorHAnsi" w:hAnsi="Arial" w:cs="Arial"/>
+          <w:sz w:val="24"/>
+          <w:lang w:val="en-US"/>
+        </w:rPr>
+      </w:pPr>
+    </w:p>
+    <w:p>
+      <w:pPr>
+        <w:rPr>
+          <w:rFonts w:ascii="Arial" w:eastAsiaTheme="minorHAnsi" w:hAnsi="Arial" w:cs="Arial"/>
+          <w:sz w:val="24"/>
+          <w:lang w:val="en-US"/>
+        </w:rPr>
+      </w:pPr>
+    </w:p>
+    <w:p>
+      <w:pPr>
+        <w:rPr>
+          <w:rFonts w:ascii="Arial" w:eastAsiaTheme="minorHAnsi" w:hAnsi="Arial" w:cs="Arial"/>
+          <w:sz w:val="24"/>
+          <w:lang w:val="en-US"/>
+        </w:rPr>
+      </w:pPr>
+    </w:p>
+    <w:p>
+      <w:pPr>
+        <w:rPr>
+          <w:rFonts w:ascii="Arial" w:eastAsiaTheme="minorHAnsi" w:hAnsi="Arial" w:cs="Arial"/>
+          <w:sz w:val="24"/>
+          <w:lang w:val="en-US"/>
+        </w:rPr>
+      </w:pPr>
+    </w:p>
+    <w:p>
+      <w:pPr>
+        <w:rPr>
+          <w:rFonts w:ascii="Arial" w:eastAsiaTheme="minorHAnsi" w:hAnsi="Arial" w:cs="Arial"/>
+          <w:sz w:val="24"/>
+          <w:lang w:val="en-US"/>
         </w:rPr>
       </w:pPr>
     </w:p>
@@ -883,6 +1134,7 @@
           <w:noProof/>
           <w:sz w:val="32"/>
           <w:szCs w:val="32"/>
+          <w:lang w:val="en-US"/>
         </w:rPr>
         <w:sectPr>
           <w:pgSz w:w="12240" w:h="15840"/>
@@ -895,6 +1147,75 @@
     <w:p>
       <w:pPr>
         <w:pStyle w:val="NormalWeb"/>
+      </w:pPr>
+      <w:r>
+        <w:rPr>
+          <w:noProof/>
+        </w:rPr>
+        <w:drawing>
+          <wp:anchor distT="0" distB="0" distL="114300" distR="114300" simplePos="0" relativeHeight="251658240" behindDoc="0" locked="0" layoutInCell="1" allowOverlap="1" wp14:anchorId="6DF70F74" wp14:editId="49D73516">
+            <wp:simplePos x="0" y="0"/>
+            <wp:positionH relativeFrom="margin">
+              <wp:align>center</wp:align>
+            </wp:positionH>
+            <wp:positionV relativeFrom="paragraph">
+              <wp:posOffset>358140</wp:posOffset>
+            </wp:positionV>
+            <wp:extent cx="9553575" cy="5916782"/>
+            <wp:effectExtent l="0" t="0" r="0" b="8255"/>
+            <wp:wrapNone/>
+            <wp:docPr id="1" name="Imagen 1" descr="C:\Users\Julio Alvarado\AppData\Local\Packages\Microsoft.Windows.Photos_8wekyb3d8bbwe\TempState\ShareServiceTempFolder\Modelo de Entidades - ERD.jpeg"/>
+            <wp:cNvGraphicFramePr>
+              <a:graphicFrameLocks xmlns:a="http://schemas.openxmlformats.org/drawingml/2006/main" noChangeAspect="1"/>
+            </wp:cNvGraphicFramePr>
+            <a:graphic xmlns:a="http://schemas.openxmlformats.org/drawingml/2006/main">
+              <a:graphicData uri="http://schemas.openxmlformats.org/drawingml/2006/picture">
+                <pic:pic xmlns:pic="http://schemas.openxmlformats.org/drawingml/2006/picture">
+                  <pic:nvPicPr>
+                    <pic:cNvPr id="0" name="Picture 1" descr="C:\Users\Julio Alvarado\AppData\Local\Packages\Microsoft.Windows.Photos_8wekyb3d8bbwe\TempState\ShareServiceTempFolder\Modelo de Entidades - ERD.jpeg"/>
+                    <pic:cNvPicPr>
+                      <a:picLocks noChangeAspect="1" noChangeArrowheads="1"/>
+                    </pic:cNvPicPr>
+                  </pic:nvPicPr>
+                  <pic:blipFill>
+                    <a:blip r:embed="rId12" cstate="print">
+                      <a:extLst>
+                        <a:ext uri="{28A0092B-C50C-407E-A947-70E740481C1C}">
+                          <a14:useLocalDpi xmlns:a14="http://schemas.microsoft.com/office/drawing/2010/main" val="0"/>
+                        </a:ext>
+                      </a:extLst>
+                    </a:blip>
+                    <a:srcRect/>
+                    <a:stretch>
+                      <a:fillRect/>
+                    </a:stretch>
+                  </pic:blipFill>
+                  <pic:spPr bwMode="auto">
+                    <a:xfrm>
+                      <a:off x="0" y="0"/>
+                      <a:ext cx="9553575" cy="5916782"/>
+                    </a:xfrm>
+                    <a:prstGeom prst="rect">
+                      <a:avLst/>
+                    </a:prstGeom>
+                    <a:noFill/>
+                    <a:ln>
+                      <a:noFill/>
+                    </a:ln>
+                  </pic:spPr>
+                </pic:pic>
+              </a:graphicData>
+            </a:graphic>
+            <wp14:sizeRelH relativeFrom="margin">
+              <wp14:pctWidth>0</wp14:pctWidth>
+            </wp14:sizeRelH>
+            <wp14:sizeRelV relativeFrom="margin">
+              <wp14:pctHeight>0</wp14:pctHeight>
+            </wp14:sizeRelV>
+          </wp:anchor>
+        </w:drawing>
+      </w:r>
+      <w:r>
         <w:rPr>
           <w:rFonts w:ascii="Arial" w:eastAsiaTheme="minorHAnsi" w:hAnsi="Arial" w:cs="Arial"/>
           <w:b/>
@@ -905,7 +1226,8 @@
           <w:sz w:val="32"/>
           <w:szCs w:val="32"/>
         </w:rPr>
-      </w:pPr>
+        <w:t>Modelo</w:t>
+      </w:r>
       <w:r>
         <w:rPr>
           <w:rFonts w:ascii="Arial" w:eastAsiaTheme="minorHAnsi" w:hAnsi="Arial" w:cs="Arial"/>
@@ -917,10 +1239,12 @@
           <w:sz w:val="32"/>
           <w:szCs w:val="32"/>
         </w:rPr>
-        <w:lastRenderedPageBreak/>
-        <w:t>Modelo</w:t>
-      </w:r>
-      <w:r>
+        <w:t xml:space="preserve"> de Entidades</w:t>
+      </w:r>
+    </w:p>
+    <w:p>
+      <w:pPr>
+        <w:pStyle w:val="NormalWeb"/>
         <w:rPr>
           <w:rFonts w:ascii="Arial" w:eastAsiaTheme="minorHAnsi" w:hAnsi="Arial" w:cs="Arial"/>
           <w:b/>
@@ -931,8 +1255,7 @@
           <w:sz w:val="32"/>
           <w:szCs w:val="32"/>
         </w:rPr>
-        <w:t xml:space="preserve"> de Entidades</w:t>
-      </w:r>
+      </w:pPr>
     </w:p>
     <w:p>
       <w:pPr>
@@ -987,8 +1310,96 @@
           <w:sz w:val="32"/>
           <w:szCs w:val="32"/>
         </w:rPr>
-        <w:lastRenderedPageBreak/>
         <w:t>Modelo ER</w:t>
+      </w:r>
+    </w:p>
+    <w:p>
+      <w:pPr>
+        <w:pStyle w:val="NormalWeb"/>
+        <w:rPr>
+          <w:rFonts w:ascii="Arial" w:eastAsiaTheme="minorHAnsi" w:hAnsi="Arial" w:cs="Arial"/>
+          <w:b/>
+          <w:bCs/>
+          <w:i/>
+          <w:iCs/>
+          <w:noProof/>
+          <w:sz w:val="32"/>
+          <w:szCs w:val="32"/>
+        </w:rPr>
+      </w:pPr>
+      <w:r>
+        <w:rPr>
+          <w:rFonts w:ascii="Arial" w:eastAsiaTheme="minorHAnsi" w:hAnsi="Arial" w:cs="Arial"/>
+          <w:b/>
+          <w:bCs/>
+          <w:i/>
+          <w:iCs/>
+          <w:noProof/>
+          <w:sz w:val="32"/>
+          <w:szCs w:val="32"/>
+        </w:rPr>
+        <w:drawing>
+          <wp:anchor distT="0" distB="0" distL="114300" distR="114300" simplePos="0" relativeHeight="251659264" behindDoc="0" locked="0" layoutInCell="1" allowOverlap="1" wp14:anchorId="69C02190" wp14:editId="49572CD7">
+            <wp:simplePos x="0" y="0"/>
+            <wp:positionH relativeFrom="margin">
+              <wp:align>left</wp:align>
+            </wp:positionH>
+            <wp:positionV relativeFrom="paragraph">
+              <wp:posOffset>9525</wp:posOffset>
+            </wp:positionV>
+            <wp:extent cx="7825740" cy="6050151"/>
+            <wp:effectExtent l="0" t="0" r="3810" b="8255"/>
+            <wp:wrapNone/>
+            <wp:docPr id="3" name="Imagen 3"/>
+            <wp:cNvGraphicFramePr>
+              <a:graphicFrameLocks xmlns:a="http://schemas.openxmlformats.org/drawingml/2006/main" noChangeAspect="1"/>
+            </wp:cNvGraphicFramePr>
+            <a:graphic xmlns:a="http://schemas.openxmlformats.org/drawingml/2006/main">
+              <a:graphicData uri="http://schemas.openxmlformats.org/drawingml/2006/picture">
+                <pic:pic xmlns:pic="http://schemas.openxmlformats.org/drawingml/2006/picture">
+                  <pic:nvPicPr>
+                    <pic:cNvPr id="0" name="Picture 1"/>
+                    <pic:cNvPicPr>
+                      <a:picLocks noChangeAspect="1" noChangeArrowheads="1"/>
+                    </pic:cNvPicPr>
+                  </pic:nvPicPr>
+                  <pic:blipFill>
+                    <a:blip r:embed="rId13" cstate="print">
+                      <a:extLst>
+                        <a:ext uri="{28A0092B-C50C-407E-A947-70E740481C1C}">
+                          <a14:useLocalDpi xmlns:a14="http://schemas.microsoft.com/office/drawing/2010/main" val="0"/>
+                        </a:ext>
+                      </a:extLst>
+                    </a:blip>
+                    <a:srcRect/>
+                    <a:stretch>
+                      <a:fillRect/>
+                    </a:stretch>
+                  </pic:blipFill>
+                  <pic:spPr bwMode="auto">
+                    <a:xfrm>
+                      <a:off x="0" y="0"/>
+                      <a:ext cx="7830776" cy="6054044"/>
+                    </a:xfrm>
+                    <a:prstGeom prst="rect">
+                      <a:avLst/>
+                    </a:prstGeom>
+                    <a:noFill/>
+                    <a:ln>
+                      <a:noFill/>
+                    </a:ln>
+                  </pic:spPr>
+                </pic:pic>
+              </a:graphicData>
+            </a:graphic>
+            <wp14:sizeRelH relativeFrom="margin">
+              <wp14:pctWidth>0</wp14:pctWidth>
+            </wp14:sizeRelH>
+            <wp14:sizeRelV relativeFrom="margin">
+              <wp14:pctHeight>0</wp14:pctHeight>
+            </wp14:sizeRelV>
+          </wp:anchor>
+        </w:drawing>
       </w:r>
     </w:p>
     <w:p>
@@ -1037,7 +1448,6 @@
           <w:sz w:val="32"/>
           <w:szCs w:val="32"/>
         </w:rPr>
-        <w:lastRenderedPageBreak/>
         <w:t>Diagrama ER</w:t>
       </w:r>
     </w:p>
@@ -1205,6 +1615,119 @@
 <file path=word/numbering.xml><?xml version="1.0" encoding="utf-8"?>
 <w:numbering xmlns:wpc="http://schemas.microsoft.com/office/word/2010/wordprocessingCanvas" xmlns:cx="http://schemas.microsoft.com/office/drawing/2014/chartex" xmlns:cx1="http://schemas.microsoft.com/office/drawing/2015/9/8/chartex" xmlns:cx2="http://schemas.microsoft.com/office/drawing/2015/10/21/chartex" xmlns:cx3="http://schemas.microsoft.com/office/drawing/2016/5/9/chartex" xmlns:cx4="http://schemas.microsoft.com/office/drawing/2016/5/10/chartex" xmlns:cx5="http://schemas.microsoft.com/office/drawing/2016/5/11/chartex" xmlns:cx6="http://schemas.microsoft.com/office/drawing/2016/5/12/chartex" xmlns:cx7="http://schemas.microsoft.com/office/drawing/2016/5/13/chartex" xmlns:cx8="http://schemas.microsoft.com/office/drawing/2016/5/14/chartex" xmlns:mc="http://schemas.openxmlformats.org/markup-compatibility/2006" xmlns:aink="http://schemas.microsoft.com/office/drawing/2016/ink" xmlns:am3d="http://schemas.microsoft.com/office/drawing/2017/model3d" xmlns:o="urn:schemas-microsoft-com:office:office" xmlns:oel="http://schemas.microsoft.com/office/2019/extlst" xmlns:r="http://schemas.openxmlformats.org/officeDocument/2006/relationships" xmlns:m="http://schemas.openxmlformats.org/officeDocument/2006/math" xmlns:v="urn:schemas-microsoft-com:vml" xmlns:wp14="http://schemas.microsoft.com/office/word/2010/wordprocessingDrawing" xmlns:wp="http://schemas.openxmlformats.org/drawingml/2006/wordprocessingDrawing" xmlns:w10="urn:schemas-microsoft-com:office:word" xmlns:w="http://schemas.openxmlformats.org/wordprocessingml/2006/main" xmlns:w14="http://schemas.microsoft.com/office/word/2010/wordml" xmlns:w15="http://schemas.microsoft.com/office/word/2012/wordml" xmlns:w16cex="http://schemas.microsoft.com/office/word/2018/wordml/cex" xmlns:w16cid="http://schemas.microsoft.com/office/word/2016/wordml/cid" xmlns:w16="http://schemas.microsoft.com/office/word/2018/wordml" xmlns:w16du="http://schemas.microsoft.com/office/word/2023/wordml/word16du" xmlns:w16sdtdh="http://schemas.microsoft.com/office/word/2020/wordml/sdtdatahash" xmlns:w16se="http://schemas.microsoft.com/office/word/2015/wordml/symex" xmlns:wpg="http://schemas.microsoft.com/office/word/2010/wordprocessingGroup" xmlns:wpi="http://schemas.microsoft.com/office/word/2010/wordprocessingInk" xmlns:wne="http://schemas.microsoft.com/office/word/2006/wordml" xmlns:wps="http://schemas.microsoft.com/office/word/2010/wordprocessingShape" mc:Ignorable="w14 w15 w16se w16cid w16 w16cex w16sdtdh w16du wp14">
   <w:abstractNum w:abstractNumId="0" w15:restartNumberingAfterBreak="0">
+    <w:nsid w:val="234838E4"/>
+    <w:multiLevelType w:val="hybridMultilevel"/>
+    <w:tmpl w:val="63AAE890"/>
+    <w:lvl w:ilvl="0" w:tplc="04090001">
+      <w:start w:val="1"/>
+      <w:numFmt w:val="bullet"/>
+      <w:lvlText w:val=""/>
+      <w:lvlJc w:val="left"/>
+      <w:pPr>
+        <w:ind w:left="720" w:hanging="360"/>
+      </w:pPr>
+      <w:rPr>
+        <w:rFonts w:ascii="Symbol" w:hAnsi="Symbol" w:hint="default"/>
+      </w:rPr>
+    </w:lvl>
+    <w:lvl w:ilvl="1" w:tplc="04090003" w:tentative="1">
+      <w:start w:val="1"/>
+      <w:numFmt w:val="bullet"/>
+      <w:lvlText w:val="o"/>
+      <w:lvlJc w:val="left"/>
+      <w:pPr>
+        <w:ind w:left="1440" w:hanging="360"/>
+      </w:pPr>
+      <w:rPr>
+        <w:rFonts w:ascii="Courier New" w:hAnsi="Courier New" w:cs="Courier New" w:hint="default"/>
+      </w:rPr>
+    </w:lvl>
+    <w:lvl w:ilvl="2" w:tplc="04090005" w:tentative="1">
+      <w:start w:val="1"/>
+      <w:numFmt w:val="bullet"/>
+      <w:lvlText w:val=""/>
+      <w:lvlJc w:val="left"/>
+      <w:pPr>
+        <w:ind w:left="2160" w:hanging="360"/>
+      </w:pPr>
+      <w:rPr>
+        <w:rFonts w:ascii="Wingdings" w:hAnsi="Wingdings" w:hint="default"/>
+      </w:rPr>
+    </w:lvl>
+    <w:lvl w:ilvl="3" w:tplc="04090001" w:tentative="1">
+      <w:start w:val="1"/>
+      <w:numFmt w:val="bullet"/>
+      <w:lvlText w:val=""/>
+      <w:lvlJc w:val="left"/>
+      <w:pPr>
+        <w:ind w:left="2880" w:hanging="360"/>
+      </w:pPr>
+      <w:rPr>
+        <w:rFonts w:ascii="Symbol" w:hAnsi="Symbol" w:hint="default"/>
+      </w:rPr>
+    </w:lvl>
+    <w:lvl w:ilvl="4" w:tplc="04090003" w:tentative="1">
+      <w:start w:val="1"/>
+      <w:numFmt w:val="bullet"/>
+      <w:lvlText w:val="o"/>
+      <w:lvlJc w:val="left"/>
+      <w:pPr>
+        <w:ind w:left="3600" w:hanging="360"/>
+      </w:pPr>
+      <w:rPr>
+        <w:rFonts w:ascii="Courier New" w:hAnsi="Courier New" w:cs="Courier New" w:hint="default"/>
+      </w:rPr>
+    </w:lvl>
+    <w:lvl w:ilvl="5" w:tplc="04090005" w:tentative="1">
+      <w:start w:val="1"/>
+      <w:numFmt w:val="bullet"/>
+      <w:lvlText w:val=""/>
+      <w:lvlJc w:val="left"/>
+      <w:pPr>
+        <w:ind w:left="4320" w:hanging="360"/>
+      </w:pPr>
+      <w:rPr>
+        <w:rFonts w:ascii="Wingdings" w:hAnsi="Wingdings" w:hint="default"/>
+      </w:rPr>
+    </w:lvl>
+    <w:lvl w:ilvl="6" w:tplc="04090001" w:tentative="1">
+      <w:start w:val="1"/>
+      <w:numFmt w:val="bullet"/>
+      <w:lvlText w:val=""/>
+      <w:lvlJc w:val="left"/>
+      <w:pPr>
+        <w:ind w:left="5040" w:hanging="360"/>
+      </w:pPr>
+      <w:rPr>
+        <w:rFonts w:ascii="Symbol" w:hAnsi="Symbol" w:hint="default"/>
+      </w:rPr>
+    </w:lvl>
+    <w:lvl w:ilvl="7" w:tplc="04090003" w:tentative="1">
+      <w:start w:val="1"/>
+      <w:numFmt w:val="bullet"/>
+      <w:lvlText w:val="o"/>
+      <w:lvlJc w:val="left"/>
+      <w:pPr>
+        <w:ind w:left="5760" w:hanging="360"/>
+      </w:pPr>
+      <w:rPr>
+        <w:rFonts w:ascii="Courier New" w:hAnsi="Courier New" w:cs="Courier New" w:hint="default"/>
+      </w:rPr>
+    </w:lvl>
+    <w:lvl w:ilvl="8" w:tplc="04090005" w:tentative="1">
+      <w:start w:val="1"/>
+      <w:numFmt w:val="bullet"/>
+      <w:lvlText w:val=""/>
+      <w:lvlJc w:val="left"/>
+      <w:pPr>
+        <w:ind w:left="6480" w:hanging="360"/>
+      </w:pPr>
+      <w:rPr>
+        <w:rFonts w:ascii="Wingdings" w:hAnsi="Wingdings" w:hint="default"/>
+      </w:rPr>
+    </w:lvl>
+  </w:abstractNum>
+  <w:abstractNum w:abstractNumId="1" w15:restartNumberingAfterBreak="0">
     <w:nsid w:val="51AE44FF"/>
     <w:multiLevelType w:val="hybridMultilevel"/>
     <w:tmpl w:val="355A413E"/>
@@ -1317,7 +1840,10 @@
       </w:rPr>
     </w:lvl>
   </w:abstractNum>
-  <w:num w:numId="1" w16cid:durableId="2023390943">
+  <w:num w:numId="1" w16cid:durableId="577133574">
+    <w:abstractNumId w:val="1"/>
+  </w:num>
+  <w:num w:numId="2" w16cid:durableId="1372799074">
     <w:abstractNumId w:val="0"/>
   </w:num>
 </w:numbering>

</xml_diff>

<commit_message>
Se agrega el nombre (Alexander Borja), el cargo (Programador) y el Diagrama ER al documento Word del proyecto
</commit_message>
<xml_diff>
--- a/Proyecto-PixelGameStore.IN5AM.Fila#1.docx
+++ b/Proyecto-PixelGameStore.IN5AM.Fila#1.docx
@@ -1,6 +1,6 @@
 
 <file path=word/document.xml><?xml version="1.0" encoding="utf-8"?>
-<w:document xmlns:wpc="http://schemas.microsoft.com/office/word/2010/wordprocessingCanvas" xmlns:cx="http://schemas.microsoft.com/office/drawing/2014/chartex" xmlns:cx1="http://schemas.microsoft.com/office/drawing/2015/9/8/chartex" xmlns:cx2="http://schemas.microsoft.com/office/drawing/2015/10/21/chartex" xmlns:cx3="http://schemas.microsoft.com/office/drawing/2016/5/9/chartex" xmlns:cx4="http://schemas.microsoft.com/office/drawing/2016/5/10/chartex" xmlns:cx5="http://schemas.microsoft.com/office/drawing/2016/5/11/chartex" xmlns:cx6="http://schemas.microsoft.com/office/drawing/2016/5/12/chartex" xmlns:cx7="http://schemas.microsoft.com/office/drawing/2016/5/13/chartex" xmlns:cx8="http://schemas.microsoft.com/office/drawing/2016/5/14/chartex" xmlns:mc="http://schemas.openxmlformats.org/markup-compatibility/2006" xmlns:aink="http://schemas.microsoft.com/office/drawing/2016/ink" xmlns:am3d="http://schemas.microsoft.com/office/drawing/2017/model3d" xmlns:o="urn:schemas-microsoft-com:office:office" xmlns:oel="http://schemas.microsoft.com/office/2019/extlst" xmlns:r="http://schemas.openxmlformats.org/officeDocument/2006/relationships" xmlns:m="http://schemas.openxmlformats.org/officeDocument/2006/math" xmlns:v="urn:schemas-microsoft-com:vml" xmlns:wp14="http://schemas.microsoft.com/office/word/2010/wordprocessingDrawing" xmlns:wp="http://schemas.openxmlformats.org/drawingml/2006/wordprocessingDrawing" xmlns:w10="urn:schemas-microsoft-com:office:word" xmlns:w="http://schemas.openxmlformats.org/wordprocessingml/2006/main" xmlns:w14="http://schemas.microsoft.com/office/word/2010/wordml" xmlns:w15="http://schemas.microsoft.com/office/word/2012/wordml" xmlns:w16cex="http://schemas.microsoft.com/office/word/2018/wordml/cex" xmlns:w16cid="http://schemas.microsoft.com/office/word/2016/wordml/cid" xmlns:w16="http://schemas.microsoft.com/office/word/2018/wordml" xmlns:w16du="http://schemas.microsoft.com/office/word/2023/wordml/word16du" xmlns:w16sdtdh="http://schemas.microsoft.com/office/word/2020/wordml/sdtdatahash" xmlns:w16se="http://schemas.microsoft.com/office/word/2015/wordml/symex" xmlns:wpg="http://schemas.microsoft.com/office/word/2010/wordprocessingGroup" xmlns:wpi="http://schemas.microsoft.com/office/word/2010/wordprocessingInk" xmlns:wne="http://schemas.microsoft.com/office/word/2006/wordml" xmlns:wps="http://schemas.microsoft.com/office/word/2010/wordprocessingShape" mc:Ignorable="w14 w15 w16se w16cid w16 w16cex w16sdtdh w16du wp14">
+<w:document xmlns:wpc="http://schemas.microsoft.com/office/word/2010/wordprocessingCanvas" xmlns:cx="http://schemas.microsoft.com/office/drawing/2014/chartex" xmlns:cx1="http://schemas.microsoft.com/office/drawing/2015/9/8/chartex" xmlns:cx2="http://schemas.microsoft.com/office/drawing/2015/10/21/chartex" xmlns:cx3="http://schemas.microsoft.com/office/drawing/2016/5/9/chartex" xmlns:cx4="http://schemas.microsoft.com/office/drawing/2016/5/10/chartex" xmlns:cx5="http://schemas.microsoft.com/office/drawing/2016/5/11/chartex" xmlns:cx6="http://schemas.microsoft.com/office/drawing/2016/5/12/chartex" xmlns:cx7="http://schemas.microsoft.com/office/drawing/2016/5/13/chartex" xmlns:cx8="http://schemas.microsoft.com/office/drawing/2016/5/14/chartex" xmlns:mc="http://schemas.openxmlformats.org/markup-compatibility/2006" xmlns:aink="http://schemas.microsoft.com/office/drawing/2016/ink" xmlns:am3d="http://schemas.microsoft.com/office/drawing/2017/model3d" xmlns:o="urn:schemas-microsoft-com:office:office" xmlns:r="http://schemas.openxmlformats.org/officeDocument/2006/relationships" xmlns:m="http://schemas.openxmlformats.org/officeDocument/2006/math" xmlns:v="urn:schemas-microsoft-com:vml" xmlns:wp14="http://schemas.microsoft.com/office/word/2010/wordprocessingDrawing" xmlns:wp="http://schemas.openxmlformats.org/drawingml/2006/wordprocessingDrawing" xmlns:w10="urn:schemas-microsoft-com:office:word" xmlns:w="http://schemas.openxmlformats.org/wordprocessingml/2006/main" xmlns:w14="http://schemas.microsoft.com/office/word/2010/wordml" xmlns:w15="http://schemas.microsoft.com/office/word/2012/wordml" xmlns:w16cex="http://schemas.microsoft.com/office/word/2018/wordml/cex" xmlns:w16cid="http://schemas.microsoft.com/office/word/2016/wordml/cid" xmlns:w16="http://schemas.microsoft.com/office/word/2018/wordml" xmlns:w16sdtdh="http://schemas.microsoft.com/office/word/2020/wordml/sdtdatahash" xmlns:w16se="http://schemas.microsoft.com/office/word/2015/wordml/symex" xmlns:wpg="http://schemas.microsoft.com/office/word/2010/wordprocessingGroup" xmlns:wpi="http://schemas.microsoft.com/office/word/2010/wordprocessingInk" xmlns:wne="http://schemas.microsoft.com/office/word/2006/wordml" xmlns:wps="http://schemas.microsoft.com/office/word/2010/wordprocessingShape" mc:Ignorable="w14 w15 w16se w16cid w16 w16cex w16sdtdh wp14">
   <w:body>
     <w:p>
       <w:pPr>
@@ -627,7 +627,6 @@
         </w:rPr>
         <w:br w:type="page"/>
       </w:r>
-      <w:commentRangeEnd w:id="3"/>
     </w:p>
     <w:p>
       <w:pPr>
@@ -656,6 +655,7 @@
         <w:lastRenderedPageBreak/>
         <w:t>Listado de Integrantes</w:t>
       </w:r>
+      <w:commentRangeEnd w:id="3"/>
       <w:r>
         <w:rPr>
           <w:rStyle w:val="Refdecomentario"/>
@@ -671,12 +671,283 @@
     </w:p>
     <w:p>
       <w:pPr>
-        <w:rPr>
-          <w:rFonts w:ascii="Arial" w:eastAsiaTheme="minorHAnsi" w:hAnsi="Arial" w:cs="Arial"/>
-          <w:noProof/>
-          <w:sz w:val="24"/>
-        </w:rPr>
-      </w:pPr>
+        <w:pStyle w:val="Prrafodelista"/>
+        <w:numPr>
+          <w:ilvl w:val="0"/>
+          <w:numId w:val="2"/>
+        </w:numPr>
+        <w:rPr>
+          <w:rFonts w:ascii="Arial" w:eastAsiaTheme="minorHAnsi" w:hAnsi="Arial" w:cs="Arial"/>
+          <w:noProof/>
+          <w:sz w:val="24"/>
+        </w:rPr>
+      </w:pPr>
+      <w:r>
+        <w:rPr>
+          <w:rFonts w:ascii="Arial" w:eastAsiaTheme="minorHAnsi" w:hAnsi="Arial" w:cs="Arial"/>
+          <w:noProof/>
+          <w:sz w:val="24"/>
+        </w:rPr>
+        <w:t>Kevin Omar Castillo Calderón – Scrum master</w:t>
+      </w:r>
+    </w:p>
+    <w:p>
+      <w:pPr>
+        <w:pStyle w:val="Prrafodelista"/>
+        <w:numPr>
+          <w:ilvl w:val="0"/>
+          <w:numId w:val="2"/>
+        </w:numPr>
+        <w:rPr>
+          <w:rFonts w:ascii="Arial" w:eastAsiaTheme="minorHAnsi" w:hAnsi="Arial" w:cs="Arial"/>
+          <w:noProof/>
+          <w:sz w:val="24"/>
+        </w:rPr>
+      </w:pPr>
+      <w:r>
+        <w:rPr>
+          <w:rFonts w:ascii="Arial" w:eastAsiaTheme="minorHAnsi" w:hAnsi="Arial" w:cs="Arial"/>
+          <w:noProof/>
+          <w:sz w:val="24"/>
+        </w:rPr>
+        <w:t xml:space="preserve">Miguel Angel Bautista Garcìa </w:t>
+      </w:r>
+      <w:r>
+        <w:rPr>
+          <w:rFonts w:ascii="Arial" w:eastAsiaTheme="minorHAnsi" w:hAnsi="Arial" w:cs="Arial"/>
+          <w:noProof/>
+          <w:sz w:val="24"/>
+        </w:rPr>
+        <w:t>–</w:t>
+      </w:r>
+      <w:r>
+        <w:rPr>
+          <w:rFonts w:ascii="Arial" w:eastAsiaTheme="minorHAnsi" w:hAnsi="Arial" w:cs="Arial"/>
+          <w:noProof/>
+          <w:sz w:val="24"/>
+        </w:rPr>
+        <w:t xml:space="preserve"> Programador</w:t>
+      </w:r>
+    </w:p>
+    <w:p>
+      <w:pPr>
+        <w:pStyle w:val="Prrafodelista"/>
+        <w:numPr>
+          <w:ilvl w:val="0"/>
+          <w:numId w:val="2"/>
+        </w:numPr>
+        <w:rPr>
+          <w:rFonts w:ascii="Arial" w:eastAsiaTheme="minorEastAsia" w:hAnsi="Arial" w:cs="Arial"/>
+          <w:noProof/>
+          <w:sz w:val="24"/>
+          <w:szCs w:val="24"/>
+        </w:rPr>
+      </w:pPr>
+      <w:r>
+        <w:rPr>
+          <w:rFonts w:ascii="Arial" w:eastAsiaTheme="minorEastAsia" w:hAnsi="Arial" w:cs="Arial"/>
+          <w:noProof/>
+          <w:sz w:val="24"/>
+          <w:szCs w:val="24"/>
+        </w:rPr>
+        <w:t xml:space="preserve">Julio Rene Alvarado Herrera – Programador </w:t>
+      </w:r>
+    </w:p>
+    <w:p>
+      <w:pPr>
+        <w:pStyle w:val="Prrafodelista"/>
+        <w:numPr>
+          <w:ilvl w:val="0"/>
+          <w:numId w:val="2"/>
+        </w:numPr>
+        <w:rPr>
+          <w:rFonts w:ascii="Arial" w:eastAsiaTheme="minorEastAsia" w:hAnsi="Arial" w:cs="Arial"/>
+          <w:noProof/>
+          <w:sz w:val="24"/>
+          <w:szCs w:val="24"/>
+        </w:rPr>
+      </w:pPr>
+      <w:r>
+        <w:rPr>
+          <w:rFonts w:ascii="Arial" w:eastAsiaTheme="minorEastAsia" w:hAnsi="Arial" w:cs="Arial"/>
+          <w:noProof/>
+          <w:sz w:val="24"/>
+          <w:szCs w:val="24"/>
+        </w:rPr>
+        <w:t xml:space="preserve">José Daniel Aceituno Martínez </w:t>
+      </w:r>
+      <w:r>
+        <w:rPr>
+          <w:rFonts w:ascii="Arial" w:eastAsiaTheme="minorEastAsia" w:hAnsi="Arial" w:cs="Arial"/>
+          <w:noProof/>
+          <w:sz w:val="24"/>
+          <w:szCs w:val="24"/>
+        </w:rPr>
+        <w:t>–</w:t>
+      </w:r>
+      <w:r>
+        <w:rPr>
+          <w:rFonts w:ascii="Arial" w:eastAsiaTheme="minorEastAsia" w:hAnsi="Arial" w:cs="Arial"/>
+          <w:noProof/>
+          <w:sz w:val="24"/>
+          <w:szCs w:val="24"/>
+        </w:rPr>
+        <w:t xml:space="preserve"> Programador</w:t>
+      </w:r>
+    </w:p>
+    <w:p>
+      <w:pPr>
+        <w:pStyle w:val="Prrafodelista"/>
+        <w:numPr>
+          <w:ilvl w:val="0"/>
+          <w:numId w:val="2"/>
+        </w:numPr>
+        <w:rPr>
+          <w:rFonts w:ascii="Arial" w:eastAsiaTheme="minorEastAsia" w:hAnsi="Arial" w:cs="Arial"/>
+          <w:noProof/>
+          <w:sz w:val="24"/>
+          <w:szCs w:val="24"/>
+          <w:lang w:val="en-US"/>
+        </w:rPr>
+      </w:pPr>
+      <w:r>
+        <w:rPr>
+          <w:rFonts w:ascii="Arial" w:eastAsiaTheme="minorEastAsia" w:hAnsi="Arial" w:cs="Arial"/>
+          <w:noProof/>
+          <w:sz w:val="24"/>
+          <w:szCs w:val="24"/>
+          <w:lang w:val="en-US"/>
+        </w:rPr>
+        <w:t xml:space="preserve">Jose André Arrecis Vargas </w:t>
+      </w:r>
+      <w:r>
+        <w:rPr>
+          <w:rFonts w:ascii="Arial" w:eastAsiaTheme="minorEastAsia" w:hAnsi="Arial" w:cs="Arial"/>
+          <w:noProof/>
+          <w:sz w:val="24"/>
+          <w:szCs w:val="24"/>
+          <w:lang w:val="en-US"/>
+        </w:rPr>
+        <w:t>–</w:t>
+      </w:r>
+      <w:r>
+        <w:rPr>
+          <w:rFonts w:ascii="Arial" w:eastAsiaTheme="minorEastAsia" w:hAnsi="Arial" w:cs="Arial"/>
+          <w:noProof/>
+          <w:sz w:val="24"/>
+          <w:szCs w:val="24"/>
+          <w:lang w:val="en-US"/>
+        </w:rPr>
+        <w:t xml:space="preserve"> Pro</w:t>
+      </w:r>
+      <w:r>
+        <w:rPr>
+          <w:rFonts w:ascii="Arial" w:eastAsiaTheme="minorEastAsia" w:hAnsi="Arial" w:cs="Arial"/>
+          <w:noProof/>
+          <w:sz w:val="24"/>
+          <w:szCs w:val="24"/>
+          <w:lang w:val="en-US"/>
+        </w:rPr>
+        <w:t>gramador</w:t>
+      </w:r>
+    </w:p>
+    <w:p>
+      <w:pPr>
+        <w:pStyle w:val="Prrafodelista"/>
+        <w:numPr>
+          <w:ilvl w:val="0"/>
+          <w:numId w:val="2"/>
+        </w:numPr>
+        <w:rPr>
+          <w:rFonts w:ascii="Arial" w:eastAsiaTheme="minorEastAsia" w:hAnsi="Arial" w:cs="Arial"/>
+          <w:noProof/>
+          <w:sz w:val="24"/>
+          <w:szCs w:val="24"/>
+          <w:lang w:val="en-US"/>
+        </w:rPr>
+      </w:pPr>
+      <w:r>
+        <w:rPr>
+          <w:rFonts w:ascii="Arial" w:eastAsiaTheme="minorEastAsia" w:hAnsi="Arial" w:cs="Arial"/>
+          <w:noProof/>
+          <w:sz w:val="24"/>
+          <w:szCs w:val="24"/>
+          <w:lang w:val="en-US"/>
+        </w:rPr>
+        <w:t>Juan Pablo Barrera Delgado – Programador</w:t>
+      </w:r>
+    </w:p>
+    <w:p>
+      <w:pPr>
+        <w:pStyle w:val="Prrafodelista"/>
+        <w:numPr>
+          <w:ilvl w:val="0"/>
+          <w:numId w:val="2"/>
+        </w:numPr>
+        <w:rPr>
+          <w:rFonts w:ascii="Arial" w:eastAsiaTheme="minorEastAsia" w:hAnsi="Arial" w:cs="Arial"/>
+          <w:noProof/>
+          <w:sz w:val="24"/>
+          <w:szCs w:val="24"/>
+          <w:lang w:val="en-US"/>
+        </w:rPr>
+      </w:pPr>
+      <w:r>
+        <w:rPr>
+          <w:rFonts w:ascii="Arial" w:eastAsiaTheme="minorEastAsia" w:hAnsi="Arial" w:cs="Arial"/>
+          <w:noProof/>
+          <w:sz w:val="24"/>
+          <w:szCs w:val="24"/>
+          <w:lang w:val="en-US"/>
+        </w:rPr>
+        <w:t>Christopher Steve Barrera Mazariegos – Programador</w:t>
+      </w:r>
+    </w:p>
+    <w:p>
+      <w:pPr>
+        <w:pStyle w:val="Prrafodelista"/>
+        <w:numPr>
+          <w:ilvl w:val="0"/>
+          <w:numId w:val="2"/>
+        </w:numPr>
+        <w:rPr>
+          <w:rFonts w:ascii="Arial" w:eastAsiaTheme="minorEastAsia" w:hAnsi="Arial" w:cs="Arial"/>
+          <w:noProof/>
+          <w:sz w:val="24"/>
+          <w:szCs w:val="24"/>
+          <w:lang w:val="en-US"/>
+        </w:rPr>
+      </w:pPr>
+      <w:r>
+        <w:rPr>
+          <w:rFonts w:ascii="Arial" w:eastAsiaTheme="minorEastAsia" w:hAnsi="Arial" w:cs="Arial"/>
+          <w:noProof/>
+          <w:sz w:val="24"/>
+          <w:szCs w:val="24"/>
+          <w:lang w:val="en-US"/>
+        </w:rPr>
+        <w:t xml:space="preserve">Alexander David Borja Mena </w:t>
+      </w:r>
+      <w:r>
+        <w:rPr>
+          <w:rFonts w:ascii="Arial" w:eastAsiaTheme="minorEastAsia" w:hAnsi="Arial" w:cs="Arial"/>
+          <w:noProof/>
+          <w:sz w:val="24"/>
+          <w:szCs w:val="24"/>
+          <w:lang w:val="en-US"/>
+        </w:rPr>
+        <w:t>–</w:t>
+      </w:r>
+      <w:r>
+        <w:rPr>
+          <w:rFonts w:ascii="Arial" w:eastAsiaTheme="minorEastAsia" w:hAnsi="Arial" w:cs="Arial"/>
+          <w:noProof/>
+          <w:sz w:val="24"/>
+          <w:szCs w:val="24"/>
+          <w:lang w:val="en-US"/>
+        </w:rPr>
+        <w:t xml:space="preserve"> Programador</w:t>
+      </w:r>
     </w:p>
     <w:p>
       <w:pPr>
@@ -684,190 +955,187 @@
           <w:rFonts w:ascii="Arial" w:eastAsiaTheme="minorHAnsi" w:hAnsi="Arial" w:cs="Arial"/>
           <w:sz w:val="24"/>
           <w:u w:val="single"/>
-        </w:rPr>
-      </w:pPr>
-    </w:p>
-    <w:p>
-      <w:pPr>
-        <w:rPr>
-          <w:rFonts w:ascii="Arial" w:eastAsiaTheme="minorHAnsi" w:hAnsi="Arial" w:cs="Arial"/>
-          <w:sz w:val="24"/>
-        </w:rPr>
-      </w:pPr>
-    </w:p>
-    <w:p>
-      <w:pPr>
-        <w:rPr>
-          <w:rFonts w:ascii="Arial" w:eastAsiaTheme="minorHAnsi" w:hAnsi="Arial" w:cs="Arial"/>
-          <w:sz w:val="24"/>
-        </w:rPr>
-      </w:pPr>
-    </w:p>
-    <w:p>
-      <w:pPr>
-        <w:rPr>
-          <w:rFonts w:ascii="Arial" w:eastAsiaTheme="minorHAnsi" w:hAnsi="Arial" w:cs="Arial"/>
-          <w:sz w:val="24"/>
-        </w:rPr>
-      </w:pPr>
-    </w:p>
-    <w:p>
-      <w:pPr>
-        <w:rPr>
-          <w:rFonts w:ascii="Arial" w:eastAsiaTheme="minorHAnsi" w:hAnsi="Arial" w:cs="Arial"/>
-          <w:sz w:val="24"/>
-        </w:rPr>
-      </w:pPr>
-    </w:p>
-    <w:p>
-      <w:pPr>
-        <w:rPr>
-          <w:rFonts w:ascii="Arial" w:eastAsiaTheme="minorHAnsi" w:hAnsi="Arial" w:cs="Arial"/>
-          <w:sz w:val="24"/>
-        </w:rPr>
-      </w:pPr>
-    </w:p>
-    <w:p>
-      <w:pPr>
-        <w:rPr>
-          <w:rFonts w:ascii="Arial" w:eastAsiaTheme="minorHAnsi" w:hAnsi="Arial" w:cs="Arial"/>
-          <w:sz w:val="24"/>
-        </w:rPr>
-      </w:pPr>
-    </w:p>
-    <w:p>
-      <w:pPr>
-        <w:rPr>
-          <w:rFonts w:ascii="Arial" w:eastAsiaTheme="minorHAnsi" w:hAnsi="Arial" w:cs="Arial"/>
-          <w:sz w:val="24"/>
-        </w:rPr>
-      </w:pPr>
-    </w:p>
-    <w:p>
-      <w:pPr>
-        <w:rPr>
-          <w:rFonts w:ascii="Arial" w:eastAsiaTheme="minorHAnsi" w:hAnsi="Arial" w:cs="Arial"/>
-          <w:sz w:val="24"/>
-        </w:rPr>
-      </w:pPr>
-    </w:p>
-    <w:p>
-      <w:pPr>
-        <w:rPr>
-          <w:rFonts w:ascii="Arial" w:eastAsiaTheme="minorHAnsi" w:hAnsi="Arial" w:cs="Arial"/>
-          <w:sz w:val="24"/>
-        </w:rPr>
-      </w:pPr>
-    </w:p>
-    <w:p>
-      <w:pPr>
-        <w:rPr>
-          <w:rFonts w:ascii="Arial" w:eastAsiaTheme="minorHAnsi" w:hAnsi="Arial" w:cs="Arial"/>
-          <w:sz w:val="24"/>
-        </w:rPr>
-      </w:pPr>
-    </w:p>
-    <w:p>
-      <w:pPr>
-        <w:rPr>
-          <w:rFonts w:ascii="Arial" w:eastAsiaTheme="minorHAnsi" w:hAnsi="Arial" w:cs="Arial"/>
-          <w:sz w:val="24"/>
-        </w:rPr>
-      </w:pPr>
-    </w:p>
-    <w:p>
-      <w:pPr>
-        <w:rPr>
-          <w:rFonts w:ascii="Arial" w:eastAsiaTheme="minorHAnsi" w:hAnsi="Arial" w:cs="Arial"/>
-          <w:sz w:val="24"/>
-        </w:rPr>
-      </w:pPr>
-    </w:p>
-    <w:p>
-      <w:pPr>
-        <w:rPr>
-          <w:rFonts w:ascii="Arial" w:eastAsiaTheme="minorHAnsi" w:hAnsi="Arial" w:cs="Arial"/>
-          <w:sz w:val="24"/>
-        </w:rPr>
-      </w:pPr>
-    </w:p>
-    <w:p>
-      <w:pPr>
-        <w:rPr>
-          <w:rFonts w:ascii="Arial" w:eastAsiaTheme="minorHAnsi" w:hAnsi="Arial" w:cs="Arial"/>
-          <w:sz w:val="24"/>
-        </w:rPr>
-      </w:pPr>
-    </w:p>
-    <w:p>
-      <w:pPr>
-        <w:rPr>
-          <w:rFonts w:ascii="Arial" w:eastAsiaTheme="minorHAnsi" w:hAnsi="Arial" w:cs="Arial"/>
-          <w:sz w:val="24"/>
-        </w:rPr>
-      </w:pPr>
-    </w:p>
-    <w:p>
-      <w:pPr>
-        <w:rPr>
-          <w:rFonts w:ascii="Arial" w:eastAsiaTheme="minorHAnsi" w:hAnsi="Arial" w:cs="Arial"/>
-          <w:sz w:val="24"/>
-        </w:rPr>
-      </w:pPr>
-    </w:p>
-    <w:p>
-      <w:pPr>
-        <w:rPr>
-          <w:rFonts w:ascii="Arial" w:eastAsiaTheme="minorHAnsi" w:hAnsi="Arial" w:cs="Arial"/>
-          <w:sz w:val="24"/>
-        </w:rPr>
-      </w:pPr>
-    </w:p>
-    <w:p>
-      <w:pPr>
-        <w:rPr>
-          <w:rFonts w:ascii="Arial" w:eastAsiaTheme="minorHAnsi" w:hAnsi="Arial" w:cs="Arial"/>
-          <w:sz w:val="24"/>
-        </w:rPr>
-      </w:pPr>
-    </w:p>
-    <w:p>
-      <w:pPr>
-        <w:rPr>
-          <w:rFonts w:ascii="Arial" w:eastAsiaTheme="minorHAnsi" w:hAnsi="Arial" w:cs="Arial"/>
-          <w:sz w:val="24"/>
-        </w:rPr>
-      </w:pPr>
-    </w:p>
-    <w:p>
-      <w:pPr>
-        <w:rPr>
-          <w:rFonts w:ascii="Arial" w:eastAsiaTheme="minorHAnsi" w:hAnsi="Arial" w:cs="Arial"/>
-          <w:sz w:val="24"/>
-        </w:rPr>
-      </w:pPr>
-    </w:p>
-    <w:p>
-      <w:pPr>
-        <w:rPr>
-          <w:rFonts w:ascii="Arial" w:eastAsiaTheme="minorHAnsi" w:hAnsi="Arial" w:cs="Arial"/>
-          <w:sz w:val="24"/>
-        </w:rPr>
-      </w:pPr>
-    </w:p>
-    <w:p>
-      <w:pPr>
-        <w:rPr>
-          <w:rFonts w:ascii="Arial" w:eastAsiaTheme="minorHAnsi" w:hAnsi="Arial" w:cs="Arial"/>
-          <w:sz w:val="24"/>
-        </w:rPr>
-      </w:pPr>
-    </w:p>
-    <w:p>
-      <w:pPr>
-        <w:rPr>
-          <w:rFonts w:ascii="Arial" w:eastAsiaTheme="minorHAnsi" w:hAnsi="Arial" w:cs="Arial"/>
-          <w:sz w:val="24"/>
+          <w:lang w:val="en-US"/>
+        </w:rPr>
+      </w:pPr>
+    </w:p>
+    <w:p>
+      <w:pPr>
+        <w:rPr>
+          <w:rFonts w:ascii="Arial" w:eastAsiaTheme="minorHAnsi" w:hAnsi="Arial" w:cs="Arial"/>
+          <w:sz w:val="24"/>
+          <w:lang w:val="en-US"/>
+        </w:rPr>
+      </w:pPr>
+    </w:p>
+    <w:p>
+      <w:pPr>
+        <w:rPr>
+          <w:rFonts w:ascii="Arial" w:eastAsiaTheme="minorHAnsi" w:hAnsi="Arial" w:cs="Arial"/>
+          <w:sz w:val="24"/>
+          <w:lang w:val="en-US"/>
+        </w:rPr>
+      </w:pPr>
+    </w:p>
+    <w:p>
+      <w:pPr>
+        <w:rPr>
+          <w:rFonts w:ascii="Arial" w:eastAsiaTheme="minorHAnsi" w:hAnsi="Arial" w:cs="Arial"/>
+          <w:sz w:val="24"/>
+          <w:lang w:val="en-US"/>
+        </w:rPr>
+      </w:pPr>
+    </w:p>
+    <w:p>
+      <w:pPr>
+        <w:rPr>
+          <w:rFonts w:ascii="Arial" w:eastAsiaTheme="minorHAnsi" w:hAnsi="Arial" w:cs="Arial"/>
+          <w:sz w:val="24"/>
+          <w:lang w:val="en-US"/>
+        </w:rPr>
+      </w:pPr>
+    </w:p>
+    <w:p>
+      <w:pPr>
+        <w:rPr>
+          <w:rFonts w:ascii="Arial" w:eastAsiaTheme="minorHAnsi" w:hAnsi="Arial" w:cs="Arial"/>
+          <w:sz w:val="24"/>
+          <w:lang w:val="en-US"/>
+        </w:rPr>
+      </w:pPr>
+    </w:p>
+    <w:p>
+      <w:pPr>
+        <w:rPr>
+          <w:rFonts w:ascii="Arial" w:eastAsiaTheme="minorHAnsi" w:hAnsi="Arial" w:cs="Arial"/>
+          <w:sz w:val="24"/>
+          <w:lang w:val="en-US"/>
+        </w:rPr>
+      </w:pPr>
+    </w:p>
+    <w:p>
+      <w:pPr>
+        <w:rPr>
+          <w:rFonts w:ascii="Arial" w:eastAsiaTheme="minorHAnsi" w:hAnsi="Arial" w:cs="Arial"/>
+          <w:sz w:val="24"/>
+          <w:lang w:val="en-US"/>
+        </w:rPr>
+      </w:pPr>
+    </w:p>
+    <w:p>
+      <w:pPr>
+        <w:rPr>
+          <w:rFonts w:ascii="Arial" w:eastAsiaTheme="minorHAnsi" w:hAnsi="Arial" w:cs="Arial"/>
+          <w:sz w:val="24"/>
+          <w:lang w:val="en-US"/>
+        </w:rPr>
+      </w:pPr>
+    </w:p>
+    <w:p>
+      <w:pPr>
+        <w:rPr>
+          <w:rFonts w:ascii="Arial" w:eastAsiaTheme="minorHAnsi" w:hAnsi="Arial" w:cs="Arial"/>
+          <w:sz w:val="24"/>
+          <w:lang w:val="en-US"/>
+        </w:rPr>
+      </w:pPr>
+    </w:p>
+    <w:p>
+      <w:pPr>
+        <w:rPr>
+          <w:rFonts w:ascii="Arial" w:eastAsiaTheme="minorHAnsi" w:hAnsi="Arial" w:cs="Arial"/>
+          <w:sz w:val="24"/>
+          <w:lang w:val="en-US"/>
+        </w:rPr>
+      </w:pPr>
+    </w:p>
+    <w:p>
+      <w:pPr>
+        <w:rPr>
+          <w:rFonts w:ascii="Arial" w:eastAsiaTheme="minorHAnsi" w:hAnsi="Arial" w:cs="Arial"/>
+          <w:sz w:val="24"/>
+          <w:lang w:val="en-US"/>
+        </w:rPr>
+      </w:pPr>
+    </w:p>
+    <w:p>
+      <w:pPr>
+        <w:rPr>
+          <w:rFonts w:ascii="Arial" w:eastAsiaTheme="minorHAnsi" w:hAnsi="Arial" w:cs="Arial"/>
+          <w:sz w:val="24"/>
+          <w:lang w:val="en-US"/>
+        </w:rPr>
+      </w:pPr>
+    </w:p>
+    <w:p>
+      <w:pPr>
+        <w:rPr>
+          <w:rFonts w:ascii="Arial" w:eastAsiaTheme="minorHAnsi" w:hAnsi="Arial" w:cs="Arial"/>
+          <w:sz w:val="24"/>
+          <w:lang w:val="en-US"/>
+        </w:rPr>
+      </w:pPr>
+    </w:p>
+    <w:p>
+      <w:pPr>
+        <w:rPr>
+          <w:rFonts w:ascii="Arial" w:eastAsiaTheme="minorHAnsi" w:hAnsi="Arial" w:cs="Arial"/>
+          <w:sz w:val="24"/>
+          <w:lang w:val="en-US"/>
+        </w:rPr>
+      </w:pPr>
+    </w:p>
+    <w:p>
+      <w:pPr>
+        <w:rPr>
+          <w:rFonts w:ascii="Arial" w:eastAsiaTheme="minorHAnsi" w:hAnsi="Arial" w:cs="Arial"/>
+          <w:sz w:val="24"/>
+          <w:lang w:val="en-US"/>
+        </w:rPr>
+      </w:pPr>
+    </w:p>
+    <w:p>
+      <w:pPr>
+        <w:rPr>
+          <w:rFonts w:ascii="Arial" w:eastAsiaTheme="minorHAnsi" w:hAnsi="Arial" w:cs="Arial"/>
+          <w:sz w:val="24"/>
+          <w:lang w:val="en-US"/>
+        </w:rPr>
+      </w:pPr>
+    </w:p>
+    <w:p>
+      <w:pPr>
+        <w:rPr>
+          <w:rFonts w:ascii="Arial" w:eastAsiaTheme="minorHAnsi" w:hAnsi="Arial" w:cs="Arial"/>
+          <w:sz w:val="24"/>
+          <w:lang w:val="en-US"/>
+        </w:rPr>
+      </w:pPr>
+    </w:p>
+    <w:p>
+      <w:pPr>
+        <w:rPr>
+          <w:rFonts w:ascii="Arial" w:eastAsiaTheme="minorHAnsi" w:hAnsi="Arial" w:cs="Arial"/>
+          <w:sz w:val="24"/>
+          <w:lang w:val="en-US"/>
+        </w:rPr>
+      </w:pPr>
+    </w:p>
+    <w:p>
+      <w:pPr>
+        <w:rPr>
+          <w:rFonts w:ascii="Arial" w:eastAsiaTheme="minorHAnsi" w:hAnsi="Arial" w:cs="Arial"/>
+          <w:sz w:val="24"/>
+          <w:lang w:val="en-US"/>
+        </w:rPr>
+      </w:pPr>
+    </w:p>
+    <w:p>
+      <w:pPr>
+        <w:rPr>
+          <w:rFonts w:ascii="Arial" w:eastAsiaTheme="minorHAnsi" w:hAnsi="Arial" w:cs="Arial"/>
+          <w:sz w:val="24"/>
+          <w:lang w:val="en-US"/>
         </w:rPr>
       </w:pPr>
     </w:p>
@@ -883,6 +1151,7 @@
           <w:noProof/>
           <w:sz w:val="32"/>
           <w:szCs w:val="32"/>
+          <w:lang w:val="en-US"/>
         </w:rPr>
         <w:sectPr>
           <w:pgSz w:w="12240" w:h="15840"/>
@@ -895,6 +1164,76 @@
     <w:p>
       <w:pPr>
         <w:pStyle w:val="NormalWeb"/>
+      </w:pPr>
+      <w:r>
+        <w:rPr>
+          <w:noProof/>
+        </w:rPr>
+        <w:lastRenderedPageBreak/>
+        <w:drawing>
+          <wp:anchor distT="0" distB="0" distL="114300" distR="114300" simplePos="0" relativeHeight="251658240" behindDoc="0" locked="0" layoutInCell="1" allowOverlap="1" wp14:anchorId="6DF70F74" wp14:editId="49D73516">
+            <wp:simplePos x="0" y="0"/>
+            <wp:positionH relativeFrom="margin">
+              <wp:align>center</wp:align>
+            </wp:positionH>
+            <wp:positionV relativeFrom="paragraph">
+              <wp:posOffset>358140</wp:posOffset>
+            </wp:positionV>
+            <wp:extent cx="9553575" cy="5916782"/>
+            <wp:effectExtent l="0" t="0" r="0" b="8255"/>
+            <wp:wrapNone/>
+            <wp:docPr id="1" name="Imagen 1" descr="C:\Users\Julio Alvarado\AppData\Local\Packages\Microsoft.Windows.Photos_8wekyb3d8bbwe\TempState\ShareServiceTempFolder\Modelo de Entidades - ERD.jpeg"/>
+            <wp:cNvGraphicFramePr>
+              <a:graphicFrameLocks xmlns:a="http://schemas.openxmlformats.org/drawingml/2006/main" noChangeAspect="1"/>
+            </wp:cNvGraphicFramePr>
+            <a:graphic xmlns:a="http://schemas.openxmlformats.org/drawingml/2006/main">
+              <a:graphicData uri="http://schemas.openxmlformats.org/drawingml/2006/picture">
+                <pic:pic xmlns:pic="http://schemas.openxmlformats.org/drawingml/2006/picture">
+                  <pic:nvPicPr>
+                    <pic:cNvPr id="0" name="Picture 1" descr="C:\Users\Julio Alvarado\AppData\Local\Packages\Microsoft.Windows.Photos_8wekyb3d8bbwe\TempState\ShareServiceTempFolder\Modelo de Entidades - ERD.jpeg"/>
+                    <pic:cNvPicPr>
+                      <a:picLocks noChangeAspect="1" noChangeArrowheads="1"/>
+                    </pic:cNvPicPr>
+                  </pic:nvPicPr>
+                  <pic:blipFill>
+                    <a:blip r:embed="rId12" cstate="print">
+                      <a:extLst>
+                        <a:ext uri="{28A0092B-C50C-407E-A947-70E740481C1C}">
+                          <a14:useLocalDpi xmlns:a14="http://schemas.microsoft.com/office/drawing/2010/main" val="0"/>
+                        </a:ext>
+                      </a:extLst>
+                    </a:blip>
+                    <a:srcRect/>
+                    <a:stretch>
+                      <a:fillRect/>
+                    </a:stretch>
+                  </pic:blipFill>
+                  <pic:spPr bwMode="auto">
+                    <a:xfrm>
+                      <a:off x="0" y="0"/>
+                      <a:ext cx="9553575" cy="5916782"/>
+                    </a:xfrm>
+                    <a:prstGeom prst="rect">
+                      <a:avLst/>
+                    </a:prstGeom>
+                    <a:noFill/>
+                    <a:ln>
+                      <a:noFill/>
+                    </a:ln>
+                  </pic:spPr>
+                </pic:pic>
+              </a:graphicData>
+            </a:graphic>
+            <wp14:sizeRelH relativeFrom="margin">
+              <wp14:pctWidth>0</wp14:pctWidth>
+            </wp14:sizeRelH>
+            <wp14:sizeRelV relativeFrom="margin">
+              <wp14:pctHeight>0</wp14:pctHeight>
+            </wp14:sizeRelV>
+          </wp:anchor>
+        </w:drawing>
+      </w:r>
+      <w:r>
         <w:rPr>
           <w:rFonts w:ascii="Arial" w:eastAsiaTheme="minorHAnsi" w:hAnsi="Arial" w:cs="Arial"/>
           <w:b/>
@@ -905,7 +1244,8 @@
           <w:sz w:val="32"/>
           <w:szCs w:val="32"/>
         </w:rPr>
-      </w:pPr>
+        <w:t>Modelo</w:t>
+      </w:r>
       <w:r>
         <w:rPr>
           <w:rFonts w:ascii="Arial" w:eastAsiaTheme="minorHAnsi" w:hAnsi="Arial" w:cs="Arial"/>
@@ -917,10 +1257,12 @@
           <w:sz w:val="32"/>
           <w:szCs w:val="32"/>
         </w:rPr>
-        <w:lastRenderedPageBreak/>
-        <w:t>Modelo</w:t>
-      </w:r>
-      <w:r>
+        <w:t xml:space="preserve"> de Entidades</w:t>
+      </w:r>
+    </w:p>
+    <w:p>
+      <w:pPr>
+        <w:pStyle w:val="NormalWeb"/>
         <w:rPr>
           <w:rFonts w:ascii="Arial" w:eastAsiaTheme="minorHAnsi" w:hAnsi="Arial" w:cs="Arial"/>
           <w:b/>
@@ -931,8 +1273,7 @@
           <w:sz w:val="32"/>
           <w:szCs w:val="32"/>
         </w:rPr>
-        <w:t xml:space="preserve"> de Entidades</w:t>
-      </w:r>
+      </w:pPr>
     </w:p>
     <w:p>
       <w:pPr>
@@ -989,6 +1330,95 @@
         </w:rPr>
         <w:lastRenderedPageBreak/>
         <w:t>Modelo ER</w:t>
+      </w:r>
+    </w:p>
+    <w:p>
+      <w:pPr>
+        <w:pStyle w:val="NormalWeb"/>
+        <w:rPr>
+          <w:rFonts w:ascii="Arial" w:eastAsiaTheme="minorHAnsi" w:hAnsi="Arial" w:cs="Arial"/>
+          <w:b/>
+          <w:bCs/>
+          <w:i/>
+          <w:iCs/>
+          <w:noProof/>
+          <w:sz w:val="32"/>
+          <w:szCs w:val="32"/>
+        </w:rPr>
+      </w:pPr>
+      <w:r>
+        <w:rPr>
+          <w:rFonts w:ascii="Arial" w:eastAsiaTheme="minorHAnsi" w:hAnsi="Arial" w:cs="Arial"/>
+          <w:b/>
+          <w:bCs/>
+          <w:i/>
+          <w:iCs/>
+          <w:noProof/>
+          <w:sz w:val="32"/>
+          <w:szCs w:val="32"/>
+        </w:rPr>
+        <w:drawing>
+          <wp:anchor distT="0" distB="0" distL="114300" distR="114300" simplePos="0" relativeHeight="251659264" behindDoc="0" locked="0" layoutInCell="1" allowOverlap="1" wp14:anchorId="69C02190" wp14:editId="49572CD7">
+            <wp:simplePos x="0" y="0"/>
+            <wp:positionH relativeFrom="margin">
+              <wp:align>left</wp:align>
+            </wp:positionH>
+            <wp:positionV relativeFrom="paragraph">
+              <wp:posOffset>9525</wp:posOffset>
+            </wp:positionV>
+            <wp:extent cx="7825740" cy="6050151"/>
+            <wp:effectExtent l="0" t="0" r="3810" b="8255"/>
+            <wp:wrapNone/>
+            <wp:docPr id="3" name="Imagen 3"/>
+            <wp:cNvGraphicFramePr>
+              <a:graphicFrameLocks xmlns:a="http://schemas.openxmlformats.org/drawingml/2006/main" noChangeAspect="1"/>
+            </wp:cNvGraphicFramePr>
+            <a:graphic xmlns:a="http://schemas.openxmlformats.org/drawingml/2006/main">
+              <a:graphicData uri="http://schemas.openxmlformats.org/drawingml/2006/picture">
+                <pic:pic xmlns:pic="http://schemas.openxmlformats.org/drawingml/2006/picture">
+                  <pic:nvPicPr>
+                    <pic:cNvPr id="0" name="Picture 1"/>
+                    <pic:cNvPicPr>
+                      <a:picLocks noChangeAspect="1" noChangeArrowheads="1"/>
+                    </pic:cNvPicPr>
+                  </pic:nvPicPr>
+                  <pic:blipFill>
+                    <a:blip r:embed="rId13" cstate="print">
+                      <a:extLst>
+                        <a:ext uri="{28A0092B-C50C-407E-A947-70E740481C1C}">
+                          <a14:useLocalDpi xmlns:a14="http://schemas.microsoft.com/office/drawing/2010/main" val="0"/>
+                        </a:ext>
+                      </a:extLst>
+                    </a:blip>
+                    <a:srcRect/>
+                    <a:stretch>
+                      <a:fillRect/>
+                    </a:stretch>
+                  </pic:blipFill>
+                  <pic:spPr bwMode="auto">
+                    <a:xfrm>
+                      <a:off x="0" y="0"/>
+                      <a:ext cx="7830776" cy="6054044"/>
+                    </a:xfrm>
+                    <a:prstGeom prst="rect">
+                      <a:avLst/>
+                    </a:prstGeom>
+                    <a:noFill/>
+                    <a:ln>
+                      <a:noFill/>
+                    </a:ln>
+                  </pic:spPr>
+                </pic:pic>
+              </a:graphicData>
+            </a:graphic>
+            <wp14:sizeRelH relativeFrom="margin">
+              <wp14:pctWidth>0</wp14:pctWidth>
+            </wp14:sizeRelH>
+            <wp14:sizeRelV relativeFrom="margin">
+              <wp14:pctHeight>0</wp14:pctHeight>
+            </wp14:sizeRelV>
+          </wp:anchor>
+        </w:drawing>
       </w:r>
     </w:p>
     <w:p>
@@ -1044,7 +1474,70 @@
     <w:p>
       <w:pPr>
         <w:pStyle w:val="NormalWeb"/>
-      </w:pPr>
+        <w:rPr>
+          <w:rFonts w:ascii="Arial" w:eastAsiaTheme="minorHAnsi" w:hAnsi="Arial" w:cs="Arial"/>
+          <w:b/>
+          <w:bCs/>
+          <w:i/>
+          <w:iCs/>
+          <w:noProof/>
+          <w:sz w:val="32"/>
+          <w:szCs w:val="32"/>
+        </w:rPr>
+      </w:pPr>
+      <w:r>
+        <w:rPr>
+          <w:noProof/>
+        </w:rPr>
+        <w:drawing>
+          <wp:inline distT="0" distB="0" distL="0" distR="0" wp14:anchorId="74E55D71" wp14:editId="6AA129B1">
+            <wp:extent cx="6567279" cy="7604760"/>
+            <wp:effectExtent l="0" t="0" r="5080" b="0"/>
+            <wp:docPr id="4" name="Imagen 4"/>
+            <wp:cNvGraphicFramePr>
+              <a:graphicFrameLocks xmlns:a="http://schemas.openxmlformats.org/drawingml/2006/main" noChangeAspect="1"/>
+            </wp:cNvGraphicFramePr>
+            <a:graphic xmlns:a="http://schemas.openxmlformats.org/drawingml/2006/main">
+              <a:graphicData uri="http://schemas.openxmlformats.org/drawingml/2006/picture">
+                <pic:pic xmlns:pic="http://schemas.openxmlformats.org/drawingml/2006/picture">
+                  <pic:nvPicPr>
+                    <pic:cNvPr id="0" name="Picture 1"/>
+                    <pic:cNvPicPr>
+                      <a:picLocks noChangeAspect="1" noChangeArrowheads="1"/>
+                    </pic:cNvPicPr>
+                  </pic:nvPicPr>
+                  <pic:blipFill>
+                    <a:blip r:embed="rId14">
+                      <a:extLst>
+                        <a:ext uri="{28A0092B-C50C-407E-A947-70E740481C1C}">
+                          <a14:useLocalDpi xmlns:a14="http://schemas.microsoft.com/office/drawing/2010/main" val="0"/>
+                        </a:ext>
+                      </a:extLst>
+                    </a:blip>
+                    <a:srcRect/>
+                    <a:stretch>
+                      <a:fillRect/>
+                    </a:stretch>
+                  </pic:blipFill>
+                  <pic:spPr bwMode="auto">
+                    <a:xfrm>
+                      <a:off x="0" y="0"/>
+                      <a:ext cx="6602905" cy="7646014"/>
+                    </a:xfrm>
+                    <a:prstGeom prst="rect">
+                      <a:avLst/>
+                    </a:prstGeom>
+                    <a:noFill/>
+                    <a:ln>
+                      <a:noFill/>
+                    </a:ln>
+                  </pic:spPr>
+                </pic:pic>
+              </a:graphicData>
+            </a:graphic>
+          </wp:inline>
+        </w:drawing>
+      </w:r>
     </w:p>
     <w:sectPr>
       <w:pgSz w:w="12240" w:h="15840"/>
@@ -1057,7 +1550,7 @@
 </file>
 
 <file path=word/comments.xml><?xml version="1.0" encoding="utf-8"?>
-<w:comments xmlns:wpc="http://schemas.microsoft.com/office/word/2010/wordprocessingCanvas" xmlns:cx="http://schemas.microsoft.com/office/drawing/2014/chartex" xmlns:cx1="http://schemas.microsoft.com/office/drawing/2015/9/8/chartex" xmlns:cx2="http://schemas.microsoft.com/office/drawing/2015/10/21/chartex" xmlns:cx3="http://schemas.microsoft.com/office/drawing/2016/5/9/chartex" xmlns:cx4="http://schemas.microsoft.com/office/drawing/2016/5/10/chartex" xmlns:cx5="http://schemas.microsoft.com/office/drawing/2016/5/11/chartex" xmlns:cx6="http://schemas.microsoft.com/office/drawing/2016/5/12/chartex" xmlns:cx7="http://schemas.microsoft.com/office/drawing/2016/5/13/chartex" xmlns:cx8="http://schemas.microsoft.com/office/drawing/2016/5/14/chartex" xmlns:mc="http://schemas.openxmlformats.org/markup-compatibility/2006" xmlns:aink="http://schemas.microsoft.com/office/drawing/2016/ink" xmlns:am3d="http://schemas.microsoft.com/office/drawing/2017/model3d" xmlns:o="urn:schemas-microsoft-com:office:office" xmlns:oel="http://schemas.microsoft.com/office/2019/extlst" xmlns:r="http://schemas.openxmlformats.org/officeDocument/2006/relationships" xmlns:m="http://schemas.openxmlformats.org/officeDocument/2006/math" xmlns:v="urn:schemas-microsoft-com:vml" xmlns:wp14="http://schemas.microsoft.com/office/word/2010/wordprocessingDrawing" xmlns:wp="http://schemas.openxmlformats.org/drawingml/2006/wordprocessingDrawing" xmlns:w10="urn:schemas-microsoft-com:office:word" xmlns:w="http://schemas.openxmlformats.org/wordprocessingml/2006/main" xmlns:w14="http://schemas.microsoft.com/office/word/2010/wordml" xmlns:w15="http://schemas.microsoft.com/office/word/2012/wordml" xmlns:w16cex="http://schemas.microsoft.com/office/word/2018/wordml/cex" xmlns:w16cid="http://schemas.microsoft.com/office/word/2016/wordml/cid" xmlns:w16="http://schemas.microsoft.com/office/word/2018/wordml" xmlns:w16du="http://schemas.microsoft.com/office/word/2023/wordml/word16du" xmlns:w16sdtdh="http://schemas.microsoft.com/office/word/2020/wordml/sdtdatahash" xmlns:w16se="http://schemas.microsoft.com/office/word/2015/wordml/symex" xmlns:wpg="http://schemas.microsoft.com/office/word/2010/wordprocessingGroup" xmlns:wpi="http://schemas.microsoft.com/office/word/2010/wordprocessingInk" xmlns:wne="http://schemas.microsoft.com/office/word/2006/wordml" xmlns:wps="http://schemas.microsoft.com/office/word/2010/wordprocessingShape" mc:Ignorable="w14 w15 w16se w16cid w16 w16cex w16sdtdh w16du wp14">
+<w:comments xmlns:wpc="http://schemas.microsoft.com/office/word/2010/wordprocessingCanvas" xmlns:cx="http://schemas.microsoft.com/office/drawing/2014/chartex" xmlns:cx1="http://schemas.microsoft.com/office/drawing/2015/9/8/chartex" xmlns:cx2="http://schemas.microsoft.com/office/drawing/2015/10/21/chartex" xmlns:cx3="http://schemas.microsoft.com/office/drawing/2016/5/9/chartex" xmlns:cx4="http://schemas.microsoft.com/office/drawing/2016/5/10/chartex" xmlns:cx5="http://schemas.microsoft.com/office/drawing/2016/5/11/chartex" xmlns:cx6="http://schemas.microsoft.com/office/drawing/2016/5/12/chartex" xmlns:cx7="http://schemas.microsoft.com/office/drawing/2016/5/13/chartex" xmlns:cx8="http://schemas.microsoft.com/office/drawing/2016/5/14/chartex" xmlns:mc="http://schemas.openxmlformats.org/markup-compatibility/2006" xmlns:aink="http://schemas.microsoft.com/office/drawing/2016/ink" xmlns:am3d="http://schemas.microsoft.com/office/drawing/2017/model3d" xmlns:o="urn:schemas-microsoft-com:office:office" xmlns:r="http://schemas.openxmlformats.org/officeDocument/2006/relationships" xmlns:m="http://schemas.openxmlformats.org/officeDocument/2006/math" xmlns:v="urn:schemas-microsoft-com:vml" xmlns:wp14="http://schemas.microsoft.com/office/word/2010/wordprocessingDrawing" xmlns:wp="http://schemas.openxmlformats.org/drawingml/2006/wordprocessingDrawing" xmlns:w10="urn:schemas-microsoft-com:office:word" xmlns:w="http://schemas.openxmlformats.org/wordprocessingml/2006/main" xmlns:w14="http://schemas.microsoft.com/office/word/2010/wordml" xmlns:w15="http://schemas.microsoft.com/office/word/2012/wordml" xmlns:w16cex="http://schemas.microsoft.com/office/word/2018/wordml/cex" xmlns:w16cid="http://schemas.microsoft.com/office/word/2016/wordml/cid" xmlns:w16="http://schemas.microsoft.com/office/word/2018/wordml" xmlns:w16sdtdh="http://schemas.microsoft.com/office/word/2020/wordml/sdtdatahash" xmlns:w16se="http://schemas.microsoft.com/office/word/2015/wordml/symex" xmlns:wpg="http://schemas.microsoft.com/office/word/2010/wordprocessingGroup" xmlns:wpi="http://schemas.microsoft.com/office/word/2010/wordprocessingInk" xmlns:wne="http://schemas.microsoft.com/office/word/2006/wordml" xmlns:wps="http://schemas.microsoft.com/office/word/2010/wordprocessingShape" mc:Ignorable="w14 w15 w16se w16cid w16 w16cex w16sdtdh wp14">
   <w:comment w:id="0" w:author="Pedro Armas" w:date="2023-11-27T00:25:00Z" w:initials="PA">
     <w:p>
       <w:pPr>
@@ -1126,7 +1619,7 @@
 </file>
 
 <file path=word/commentsExtended.xml><?xml version="1.0" encoding="utf-8"?>
-<w15:commentsEx xmlns:wpc="http://schemas.microsoft.com/office/word/2010/wordprocessingCanvas" xmlns:cx="http://schemas.microsoft.com/office/drawing/2014/chartex" xmlns:cx1="http://schemas.microsoft.com/office/drawing/2015/9/8/chartex" xmlns:cx2="http://schemas.microsoft.com/office/drawing/2015/10/21/chartex" xmlns:cx3="http://schemas.microsoft.com/office/drawing/2016/5/9/chartex" xmlns:cx4="http://schemas.microsoft.com/office/drawing/2016/5/10/chartex" xmlns:cx5="http://schemas.microsoft.com/office/drawing/2016/5/11/chartex" xmlns:cx6="http://schemas.microsoft.com/office/drawing/2016/5/12/chartex" xmlns:cx7="http://schemas.microsoft.com/office/drawing/2016/5/13/chartex" xmlns:cx8="http://schemas.microsoft.com/office/drawing/2016/5/14/chartex" xmlns:mc="http://schemas.openxmlformats.org/markup-compatibility/2006" xmlns:aink="http://schemas.microsoft.com/office/drawing/2016/ink" xmlns:am3d="http://schemas.microsoft.com/office/drawing/2017/model3d" xmlns:o="urn:schemas-microsoft-com:office:office" xmlns:oel="http://schemas.microsoft.com/office/2019/extlst" xmlns:r="http://schemas.openxmlformats.org/officeDocument/2006/relationships" xmlns:m="http://schemas.openxmlformats.org/officeDocument/2006/math" xmlns:v="urn:schemas-microsoft-com:vml" xmlns:wp14="http://schemas.microsoft.com/office/word/2010/wordprocessingDrawing" xmlns:wp="http://schemas.openxmlformats.org/drawingml/2006/wordprocessingDrawing" xmlns:w10="urn:schemas-microsoft-com:office:word" xmlns:w="http://schemas.openxmlformats.org/wordprocessingml/2006/main" xmlns:w14="http://schemas.microsoft.com/office/word/2010/wordml" xmlns:w15="http://schemas.microsoft.com/office/word/2012/wordml" xmlns:w16cex="http://schemas.microsoft.com/office/word/2018/wordml/cex" xmlns:w16cid="http://schemas.microsoft.com/office/word/2016/wordml/cid" xmlns:w16="http://schemas.microsoft.com/office/word/2018/wordml" xmlns:w16du="http://schemas.microsoft.com/office/word/2023/wordml/word16du" xmlns:w16sdtdh="http://schemas.microsoft.com/office/word/2020/wordml/sdtdatahash" xmlns:w16se="http://schemas.microsoft.com/office/word/2015/wordml/symex" xmlns:wpg="http://schemas.microsoft.com/office/word/2010/wordprocessingGroup" xmlns:wpi="http://schemas.microsoft.com/office/word/2010/wordprocessingInk" xmlns:wne="http://schemas.microsoft.com/office/word/2006/wordml" xmlns:wps="http://schemas.microsoft.com/office/word/2010/wordprocessingShape" mc:Ignorable="w14 w15 w16se w16cid w16 w16cex w16sdtdh w16du wp14">
+<w15:commentsEx xmlns:wpc="http://schemas.microsoft.com/office/word/2010/wordprocessingCanvas" xmlns:cx="http://schemas.microsoft.com/office/drawing/2014/chartex" xmlns:cx1="http://schemas.microsoft.com/office/drawing/2015/9/8/chartex" xmlns:cx2="http://schemas.microsoft.com/office/drawing/2015/10/21/chartex" xmlns:cx3="http://schemas.microsoft.com/office/drawing/2016/5/9/chartex" xmlns:cx4="http://schemas.microsoft.com/office/drawing/2016/5/10/chartex" xmlns:cx5="http://schemas.microsoft.com/office/drawing/2016/5/11/chartex" xmlns:cx6="http://schemas.microsoft.com/office/drawing/2016/5/12/chartex" xmlns:cx7="http://schemas.microsoft.com/office/drawing/2016/5/13/chartex" xmlns:cx8="http://schemas.microsoft.com/office/drawing/2016/5/14/chartex" xmlns:mc="http://schemas.openxmlformats.org/markup-compatibility/2006" xmlns:aink="http://schemas.microsoft.com/office/drawing/2016/ink" xmlns:am3d="http://schemas.microsoft.com/office/drawing/2017/model3d" xmlns:o="urn:schemas-microsoft-com:office:office" xmlns:r="http://schemas.openxmlformats.org/officeDocument/2006/relationships" xmlns:m="http://schemas.openxmlformats.org/officeDocument/2006/math" xmlns:v="urn:schemas-microsoft-com:vml" xmlns:wp14="http://schemas.microsoft.com/office/word/2010/wordprocessingDrawing" xmlns:wp="http://schemas.openxmlformats.org/drawingml/2006/wordprocessingDrawing" xmlns:w10="urn:schemas-microsoft-com:office:word" xmlns:w="http://schemas.openxmlformats.org/wordprocessingml/2006/main" xmlns:w14="http://schemas.microsoft.com/office/word/2010/wordml" xmlns:w15="http://schemas.microsoft.com/office/word/2012/wordml" xmlns:w16cex="http://schemas.microsoft.com/office/word/2018/wordml/cex" xmlns:w16cid="http://schemas.microsoft.com/office/word/2016/wordml/cid" xmlns:w16="http://schemas.microsoft.com/office/word/2018/wordml" xmlns:w16sdtdh="http://schemas.microsoft.com/office/word/2020/wordml/sdtdatahash" xmlns:w16se="http://schemas.microsoft.com/office/word/2015/wordml/symex" xmlns:wpg="http://schemas.microsoft.com/office/word/2010/wordprocessingGroup" xmlns:wpi="http://schemas.microsoft.com/office/word/2010/wordprocessingInk" xmlns:wne="http://schemas.microsoft.com/office/word/2006/wordml" xmlns:wps="http://schemas.microsoft.com/office/word/2010/wordprocessingShape" mc:Ignorable="w14 w15 w16se w16cid w16 w16cex w16sdtdh wp14">
   <w15:commentEx w15:paraId="34D7B734" w15:done="0"/>
   <w15:commentEx w15:paraId="1AF62A36" w15:done="0"/>
   <w15:commentEx w15:paraId="7BA1931D" w15:done="0"/>
@@ -1135,7 +1628,7 @@
 </file>
 
 <file path=word/commentsExtensible.xml><?xml version="1.0" encoding="utf-8"?>
-<w16cex:commentsExtensible xmlns:wpc="http://schemas.microsoft.com/office/word/2010/wordprocessingCanvas" xmlns:cx="http://schemas.microsoft.com/office/drawing/2014/chartex" xmlns:cx1="http://schemas.microsoft.com/office/drawing/2015/9/8/chartex" xmlns:cx2="http://schemas.microsoft.com/office/drawing/2015/10/21/chartex" xmlns:cx3="http://schemas.microsoft.com/office/drawing/2016/5/9/chartex" xmlns:cx4="http://schemas.microsoft.com/office/drawing/2016/5/10/chartex" xmlns:cx5="http://schemas.microsoft.com/office/drawing/2016/5/11/chartex" xmlns:cx6="http://schemas.microsoft.com/office/drawing/2016/5/12/chartex" xmlns:cx7="http://schemas.microsoft.com/office/drawing/2016/5/13/chartex" xmlns:cx8="http://schemas.microsoft.com/office/drawing/2016/5/14/chartex" xmlns:cr="http://schemas.microsoft.com/office/comments/2020/reactions" xmlns:mc="http://schemas.openxmlformats.org/markup-compatibility/2006" xmlns:aink="http://schemas.microsoft.com/office/drawing/2016/ink" xmlns:am3d="http://schemas.microsoft.com/office/drawing/2017/model3d" xmlns:o="urn:schemas-microsoft-com:office:office" xmlns:oel="http://schemas.microsoft.com/office/2019/extlst" xmlns:r="http://schemas.openxmlformats.org/officeDocument/2006/relationships" xmlns:m="http://schemas.openxmlformats.org/officeDocument/2006/math" xmlns:v="urn:schemas-microsoft-com:vml" xmlns:wp14="http://schemas.microsoft.com/office/word/2010/wordprocessingDrawing" xmlns:wp="http://schemas.openxmlformats.org/drawingml/2006/wordprocessingDrawing" xmlns:w10="urn:schemas-microsoft-com:office:word" xmlns:w="http://schemas.openxmlformats.org/wordprocessingml/2006/main" xmlns:w14="http://schemas.microsoft.com/office/word/2010/wordml" xmlns:w15="http://schemas.microsoft.com/office/word/2012/wordml" xmlns:w16cex="http://schemas.microsoft.com/office/word/2018/wordml/cex" xmlns:w16cid="http://schemas.microsoft.com/office/word/2016/wordml/cid" xmlns:w16="http://schemas.microsoft.com/office/word/2018/wordml" xmlns:w16du="http://schemas.microsoft.com/office/word/2023/wordml/word16du" xmlns:w16sdtdh="http://schemas.microsoft.com/office/word/2020/wordml/sdtdatahash" xmlns:w16se="http://schemas.microsoft.com/office/word/2015/wordml/symex" xmlns:wpg="http://schemas.microsoft.com/office/word/2010/wordprocessingGroup" xmlns:wpi="http://schemas.microsoft.com/office/word/2010/wordprocessingInk" xmlns:wne="http://schemas.microsoft.com/office/word/2006/wordml" xmlns:wps="http://schemas.microsoft.com/office/word/2010/wordprocessingShape" mc:Ignorable="w14 w15 w16se w16cid w16 w16cex w16sdtdh cr w16du wp14">
+<w16cex:commentsExtensible xmlns:wpc="http://schemas.microsoft.com/office/word/2010/wordprocessingCanvas" xmlns:cx="http://schemas.microsoft.com/office/drawing/2014/chartex" xmlns:cx1="http://schemas.microsoft.com/office/drawing/2015/9/8/chartex" xmlns:cx2="http://schemas.microsoft.com/office/drawing/2015/10/21/chartex" xmlns:cx3="http://schemas.microsoft.com/office/drawing/2016/5/9/chartex" xmlns:cx4="http://schemas.microsoft.com/office/drawing/2016/5/10/chartex" xmlns:cx5="http://schemas.microsoft.com/office/drawing/2016/5/11/chartex" xmlns:cx6="http://schemas.microsoft.com/office/drawing/2016/5/12/chartex" xmlns:cx7="http://schemas.microsoft.com/office/drawing/2016/5/13/chartex" xmlns:cx8="http://schemas.microsoft.com/office/drawing/2016/5/14/chartex" xmlns:mc="http://schemas.openxmlformats.org/markup-compatibility/2006" xmlns:aink="http://schemas.microsoft.com/office/drawing/2016/ink" xmlns:am3d="http://schemas.microsoft.com/office/drawing/2017/model3d" xmlns:o="urn:schemas-microsoft-com:office:office" xmlns:r="http://schemas.openxmlformats.org/officeDocument/2006/relationships" xmlns:m="http://schemas.openxmlformats.org/officeDocument/2006/math" xmlns:v="urn:schemas-microsoft-com:vml" xmlns:wp14="http://schemas.microsoft.com/office/word/2010/wordprocessingDrawing" xmlns:wp="http://schemas.openxmlformats.org/drawingml/2006/wordprocessingDrawing" xmlns:w10="urn:schemas-microsoft-com:office:word" xmlns:w="http://schemas.openxmlformats.org/wordprocessingml/2006/main" xmlns:w14="http://schemas.microsoft.com/office/word/2010/wordml" xmlns:w15="http://schemas.microsoft.com/office/word/2012/wordml" xmlns:w16cex="http://schemas.microsoft.com/office/word/2018/wordml/cex" xmlns:w16cid="http://schemas.microsoft.com/office/word/2016/wordml/cid" xmlns:w16="http://schemas.microsoft.com/office/word/2018/wordml" xmlns:w16sdtdh="http://schemas.microsoft.com/office/word/2020/wordml/sdtdatahash" xmlns:w16se="http://schemas.microsoft.com/office/word/2015/wordml/symex" xmlns:wpg="http://schemas.microsoft.com/office/word/2010/wordprocessingGroup" xmlns:wpi="http://schemas.microsoft.com/office/word/2010/wordprocessingInk" xmlns:wne="http://schemas.microsoft.com/office/word/2006/wordml" xmlns:wps="http://schemas.microsoft.com/office/word/2010/wordprocessingShape" mc:Ignorable="w14 w15 w16se w16cid w16 w16cex w16sdtdh wp14">
   <w16cex:commentExtensible w16cex:durableId="290E6085" w16cex:dateUtc="2023-11-27T06:25:00Z"/>
   <w16cex:commentExtensible w16cex:durableId="290E606C" w16cex:dateUtc="2023-11-27T06:25:00Z"/>
   <w16cex:commentExtensible w16cex:durableId="290E6023" w16cex:dateUtc="2023-11-27T06:24:00Z"/>
@@ -1144,7 +1637,7 @@
 </file>
 
 <file path=word/commentsIds.xml><?xml version="1.0" encoding="utf-8"?>
-<w16cid:commentsIds xmlns:wpc="http://schemas.microsoft.com/office/word/2010/wordprocessingCanvas" xmlns:cx="http://schemas.microsoft.com/office/drawing/2014/chartex" xmlns:cx1="http://schemas.microsoft.com/office/drawing/2015/9/8/chartex" xmlns:cx2="http://schemas.microsoft.com/office/drawing/2015/10/21/chartex" xmlns:cx3="http://schemas.microsoft.com/office/drawing/2016/5/9/chartex" xmlns:cx4="http://schemas.microsoft.com/office/drawing/2016/5/10/chartex" xmlns:cx5="http://schemas.microsoft.com/office/drawing/2016/5/11/chartex" xmlns:cx6="http://schemas.microsoft.com/office/drawing/2016/5/12/chartex" xmlns:cx7="http://schemas.microsoft.com/office/drawing/2016/5/13/chartex" xmlns:cx8="http://schemas.microsoft.com/office/drawing/2016/5/14/chartex" xmlns:mc="http://schemas.openxmlformats.org/markup-compatibility/2006" xmlns:aink="http://schemas.microsoft.com/office/drawing/2016/ink" xmlns:am3d="http://schemas.microsoft.com/office/drawing/2017/model3d" xmlns:o="urn:schemas-microsoft-com:office:office" xmlns:oel="http://schemas.microsoft.com/office/2019/extlst" xmlns:r="http://schemas.openxmlformats.org/officeDocument/2006/relationships" xmlns:m="http://schemas.openxmlformats.org/officeDocument/2006/math" xmlns:v="urn:schemas-microsoft-com:vml" xmlns:wp14="http://schemas.microsoft.com/office/word/2010/wordprocessingDrawing" xmlns:wp="http://schemas.openxmlformats.org/drawingml/2006/wordprocessingDrawing" xmlns:w10="urn:schemas-microsoft-com:office:word" xmlns:w="http://schemas.openxmlformats.org/wordprocessingml/2006/main" xmlns:w14="http://schemas.microsoft.com/office/word/2010/wordml" xmlns:w15="http://schemas.microsoft.com/office/word/2012/wordml" xmlns:w16cex="http://schemas.microsoft.com/office/word/2018/wordml/cex" xmlns:w16cid="http://schemas.microsoft.com/office/word/2016/wordml/cid" xmlns:w16="http://schemas.microsoft.com/office/word/2018/wordml" xmlns:w16du="http://schemas.microsoft.com/office/word/2023/wordml/word16du" xmlns:w16sdtdh="http://schemas.microsoft.com/office/word/2020/wordml/sdtdatahash" xmlns:w16se="http://schemas.microsoft.com/office/word/2015/wordml/symex" xmlns:wpg="http://schemas.microsoft.com/office/word/2010/wordprocessingGroup" xmlns:wpi="http://schemas.microsoft.com/office/word/2010/wordprocessingInk" xmlns:wne="http://schemas.microsoft.com/office/word/2006/wordml" xmlns:wps="http://schemas.microsoft.com/office/word/2010/wordprocessingShape" mc:Ignorable="w14 w15 w16se w16cid w16 w16cex w16sdtdh w16du wp14">
+<w16cid:commentsIds xmlns:wpc="http://schemas.microsoft.com/office/word/2010/wordprocessingCanvas" xmlns:cx="http://schemas.microsoft.com/office/drawing/2014/chartex" xmlns:cx1="http://schemas.microsoft.com/office/drawing/2015/9/8/chartex" xmlns:cx2="http://schemas.microsoft.com/office/drawing/2015/10/21/chartex" xmlns:cx3="http://schemas.microsoft.com/office/drawing/2016/5/9/chartex" xmlns:cx4="http://schemas.microsoft.com/office/drawing/2016/5/10/chartex" xmlns:cx5="http://schemas.microsoft.com/office/drawing/2016/5/11/chartex" xmlns:cx6="http://schemas.microsoft.com/office/drawing/2016/5/12/chartex" xmlns:cx7="http://schemas.microsoft.com/office/drawing/2016/5/13/chartex" xmlns:cx8="http://schemas.microsoft.com/office/drawing/2016/5/14/chartex" xmlns:mc="http://schemas.openxmlformats.org/markup-compatibility/2006" xmlns:aink="http://schemas.microsoft.com/office/drawing/2016/ink" xmlns:am3d="http://schemas.microsoft.com/office/drawing/2017/model3d" xmlns:o="urn:schemas-microsoft-com:office:office" xmlns:r="http://schemas.openxmlformats.org/officeDocument/2006/relationships" xmlns:m="http://schemas.openxmlformats.org/officeDocument/2006/math" xmlns:v="urn:schemas-microsoft-com:vml" xmlns:wp14="http://schemas.microsoft.com/office/word/2010/wordprocessingDrawing" xmlns:wp="http://schemas.openxmlformats.org/drawingml/2006/wordprocessingDrawing" xmlns:w10="urn:schemas-microsoft-com:office:word" xmlns:w="http://schemas.openxmlformats.org/wordprocessingml/2006/main" xmlns:w14="http://schemas.microsoft.com/office/word/2010/wordml" xmlns:w15="http://schemas.microsoft.com/office/word/2012/wordml" xmlns:w16cex="http://schemas.microsoft.com/office/word/2018/wordml/cex" xmlns:w16cid="http://schemas.microsoft.com/office/word/2016/wordml/cid" xmlns:w16="http://schemas.microsoft.com/office/word/2018/wordml" xmlns:w16sdtdh="http://schemas.microsoft.com/office/word/2020/wordml/sdtdatahash" xmlns:w16se="http://schemas.microsoft.com/office/word/2015/wordml/symex" xmlns:wpg="http://schemas.microsoft.com/office/word/2010/wordprocessingGroup" xmlns:wpi="http://schemas.microsoft.com/office/word/2010/wordprocessingInk" xmlns:wne="http://schemas.microsoft.com/office/word/2006/wordml" xmlns:wps="http://schemas.microsoft.com/office/word/2010/wordprocessingShape" mc:Ignorable="w14 w15 w16se w16cid w16 w16cex w16sdtdh wp14">
   <w16cid:commentId w16cid:paraId="34D7B734" w16cid:durableId="290E6085"/>
   <w16cid:commentId w16cid:paraId="1AF62A36" w16cid:durableId="290E606C"/>
   <w16cid:commentId w16cid:paraId="7BA1931D" w16cid:durableId="290E6023"/>
@@ -1153,7 +1646,7 @@
 </file>
 
 <file path=word/endnotes.xml><?xml version="1.0" encoding="utf-8"?>
-<w:endnotes xmlns:wpc="http://schemas.microsoft.com/office/word/2010/wordprocessingCanvas" xmlns:cx="http://schemas.microsoft.com/office/drawing/2014/chartex" xmlns:cx1="http://schemas.microsoft.com/office/drawing/2015/9/8/chartex" xmlns:cx2="http://schemas.microsoft.com/office/drawing/2015/10/21/chartex" xmlns:cx3="http://schemas.microsoft.com/office/drawing/2016/5/9/chartex" xmlns:cx4="http://schemas.microsoft.com/office/drawing/2016/5/10/chartex" xmlns:cx5="http://schemas.microsoft.com/office/drawing/2016/5/11/chartex" xmlns:cx6="http://schemas.microsoft.com/office/drawing/2016/5/12/chartex" xmlns:cx7="http://schemas.microsoft.com/office/drawing/2016/5/13/chartex" xmlns:cx8="http://schemas.microsoft.com/office/drawing/2016/5/14/chartex" xmlns:mc="http://schemas.openxmlformats.org/markup-compatibility/2006" xmlns:aink="http://schemas.microsoft.com/office/drawing/2016/ink" xmlns:am3d="http://schemas.microsoft.com/office/drawing/2017/model3d" xmlns:o="urn:schemas-microsoft-com:office:office" xmlns:oel="http://schemas.microsoft.com/office/2019/extlst" xmlns:r="http://schemas.openxmlformats.org/officeDocument/2006/relationships" xmlns:m="http://schemas.openxmlformats.org/officeDocument/2006/math" xmlns:v="urn:schemas-microsoft-com:vml" xmlns:wp14="http://schemas.microsoft.com/office/word/2010/wordprocessingDrawing" xmlns:wp="http://schemas.openxmlformats.org/drawingml/2006/wordprocessingDrawing" xmlns:w10="urn:schemas-microsoft-com:office:word" xmlns:w="http://schemas.openxmlformats.org/wordprocessingml/2006/main" xmlns:w14="http://schemas.microsoft.com/office/word/2010/wordml" xmlns:w15="http://schemas.microsoft.com/office/word/2012/wordml" xmlns:w16cex="http://schemas.microsoft.com/office/word/2018/wordml/cex" xmlns:w16cid="http://schemas.microsoft.com/office/word/2016/wordml/cid" xmlns:w16="http://schemas.microsoft.com/office/word/2018/wordml" xmlns:w16du="http://schemas.microsoft.com/office/word/2023/wordml/word16du" xmlns:w16sdtdh="http://schemas.microsoft.com/office/word/2020/wordml/sdtdatahash" xmlns:w16se="http://schemas.microsoft.com/office/word/2015/wordml/symex" xmlns:wpg="http://schemas.microsoft.com/office/word/2010/wordprocessingGroup" xmlns:wpi="http://schemas.microsoft.com/office/word/2010/wordprocessingInk" xmlns:wne="http://schemas.microsoft.com/office/word/2006/wordml" xmlns:wps="http://schemas.microsoft.com/office/word/2010/wordprocessingShape" mc:Ignorable="w14 w15 w16se w16cid w16 w16cex w16sdtdh w16du wp14">
+<w:endnotes xmlns:wpc="http://schemas.microsoft.com/office/word/2010/wordprocessingCanvas" xmlns:cx="http://schemas.microsoft.com/office/drawing/2014/chartex" xmlns:cx1="http://schemas.microsoft.com/office/drawing/2015/9/8/chartex" xmlns:cx2="http://schemas.microsoft.com/office/drawing/2015/10/21/chartex" xmlns:cx3="http://schemas.microsoft.com/office/drawing/2016/5/9/chartex" xmlns:cx4="http://schemas.microsoft.com/office/drawing/2016/5/10/chartex" xmlns:cx5="http://schemas.microsoft.com/office/drawing/2016/5/11/chartex" xmlns:cx6="http://schemas.microsoft.com/office/drawing/2016/5/12/chartex" xmlns:cx7="http://schemas.microsoft.com/office/drawing/2016/5/13/chartex" xmlns:cx8="http://schemas.microsoft.com/office/drawing/2016/5/14/chartex" xmlns:mc="http://schemas.openxmlformats.org/markup-compatibility/2006" xmlns:aink="http://schemas.microsoft.com/office/drawing/2016/ink" xmlns:am3d="http://schemas.microsoft.com/office/drawing/2017/model3d" xmlns:o="urn:schemas-microsoft-com:office:office" xmlns:r="http://schemas.openxmlformats.org/officeDocument/2006/relationships" xmlns:m="http://schemas.openxmlformats.org/officeDocument/2006/math" xmlns:v="urn:schemas-microsoft-com:vml" xmlns:wp14="http://schemas.microsoft.com/office/word/2010/wordprocessingDrawing" xmlns:wp="http://schemas.openxmlformats.org/drawingml/2006/wordprocessingDrawing" xmlns:w10="urn:schemas-microsoft-com:office:word" xmlns:w="http://schemas.openxmlformats.org/wordprocessingml/2006/main" xmlns:w14="http://schemas.microsoft.com/office/word/2010/wordml" xmlns:w15="http://schemas.microsoft.com/office/word/2012/wordml" xmlns:w16cex="http://schemas.microsoft.com/office/word/2018/wordml/cex" xmlns:w16cid="http://schemas.microsoft.com/office/word/2016/wordml/cid" xmlns:w16="http://schemas.microsoft.com/office/word/2018/wordml" xmlns:w16sdtdh="http://schemas.microsoft.com/office/word/2020/wordml/sdtdatahash" xmlns:w16se="http://schemas.microsoft.com/office/word/2015/wordml/symex" xmlns:wpg="http://schemas.microsoft.com/office/word/2010/wordprocessingGroup" xmlns:wpi="http://schemas.microsoft.com/office/word/2010/wordprocessingInk" xmlns:wne="http://schemas.microsoft.com/office/word/2006/wordml" xmlns:wps="http://schemas.microsoft.com/office/word/2010/wordprocessingShape" mc:Ignorable="w14 w15 w16se w16cid w16 w16cex w16sdtdh wp14">
   <w:endnote w:type="separator" w:id="-1">
     <w:p>
       <w:pPr>
@@ -1178,7 +1671,7 @@
 </file>
 
 <file path=word/footnotes.xml><?xml version="1.0" encoding="utf-8"?>
-<w:footnotes xmlns:wpc="http://schemas.microsoft.com/office/word/2010/wordprocessingCanvas" xmlns:cx="http://schemas.microsoft.com/office/drawing/2014/chartex" xmlns:cx1="http://schemas.microsoft.com/office/drawing/2015/9/8/chartex" xmlns:cx2="http://schemas.microsoft.com/office/drawing/2015/10/21/chartex" xmlns:cx3="http://schemas.microsoft.com/office/drawing/2016/5/9/chartex" xmlns:cx4="http://schemas.microsoft.com/office/drawing/2016/5/10/chartex" xmlns:cx5="http://schemas.microsoft.com/office/drawing/2016/5/11/chartex" xmlns:cx6="http://schemas.microsoft.com/office/drawing/2016/5/12/chartex" xmlns:cx7="http://schemas.microsoft.com/office/drawing/2016/5/13/chartex" xmlns:cx8="http://schemas.microsoft.com/office/drawing/2016/5/14/chartex" xmlns:mc="http://schemas.openxmlformats.org/markup-compatibility/2006" xmlns:aink="http://schemas.microsoft.com/office/drawing/2016/ink" xmlns:am3d="http://schemas.microsoft.com/office/drawing/2017/model3d" xmlns:o="urn:schemas-microsoft-com:office:office" xmlns:oel="http://schemas.microsoft.com/office/2019/extlst" xmlns:r="http://schemas.openxmlformats.org/officeDocument/2006/relationships" xmlns:m="http://schemas.openxmlformats.org/officeDocument/2006/math" xmlns:v="urn:schemas-microsoft-com:vml" xmlns:wp14="http://schemas.microsoft.com/office/word/2010/wordprocessingDrawing" xmlns:wp="http://schemas.openxmlformats.org/drawingml/2006/wordprocessingDrawing" xmlns:w10="urn:schemas-microsoft-com:office:word" xmlns:w="http://schemas.openxmlformats.org/wordprocessingml/2006/main" xmlns:w14="http://schemas.microsoft.com/office/word/2010/wordml" xmlns:w15="http://schemas.microsoft.com/office/word/2012/wordml" xmlns:w16cex="http://schemas.microsoft.com/office/word/2018/wordml/cex" xmlns:w16cid="http://schemas.microsoft.com/office/word/2016/wordml/cid" xmlns:w16="http://schemas.microsoft.com/office/word/2018/wordml" xmlns:w16du="http://schemas.microsoft.com/office/word/2023/wordml/word16du" xmlns:w16sdtdh="http://schemas.microsoft.com/office/word/2020/wordml/sdtdatahash" xmlns:w16se="http://schemas.microsoft.com/office/word/2015/wordml/symex" xmlns:wpg="http://schemas.microsoft.com/office/word/2010/wordprocessingGroup" xmlns:wpi="http://schemas.microsoft.com/office/word/2010/wordprocessingInk" xmlns:wne="http://schemas.microsoft.com/office/word/2006/wordml" xmlns:wps="http://schemas.microsoft.com/office/word/2010/wordprocessingShape" mc:Ignorable="w14 w15 w16se w16cid w16 w16cex w16sdtdh w16du wp14">
+<w:footnotes xmlns:wpc="http://schemas.microsoft.com/office/word/2010/wordprocessingCanvas" xmlns:cx="http://schemas.microsoft.com/office/drawing/2014/chartex" xmlns:cx1="http://schemas.microsoft.com/office/drawing/2015/9/8/chartex" xmlns:cx2="http://schemas.microsoft.com/office/drawing/2015/10/21/chartex" xmlns:cx3="http://schemas.microsoft.com/office/drawing/2016/5/9/chartex" xmlns:cx4="http://schemas.microsoft.com/office/drawing/2016/5/10/chartex" xmlns:cx5="http://schemas.microsoft.com/office/drawing/2016/5/11/chartex" xmlns:cx6="http://schemas.microsoft.com/office/drawing/2016/5/12/chartex" xmlns:cx7="http://schemas.microsoft.com/office/drawing/2016/5/13/chartex" xmlns:cx8="http://schemas.microsoft.com/office/drawing/2016/5/14/chartex" xmlns:mc="http://schemas.openxmlformats.org/markup-compatibility/2006" xmlns:aink="http://schemas.microsoft.com/office/drawing/2016/ink" xmlns:am3d="http://schemas.microsoft.com/office/drawing/2017/model3d" xmlns:o="urn:schemas-microsoft-com:office:office" xmlns:r="http://schemas.openxmlformats.org/officeDocument/2006/relationships" xmlns:m="http://schemas.openxmlformats.org/officeDocument/2006/math" xmlns:v="urn:schemas-microsoft-com:vml" xmlns:wp14="http://schemas.microsoft.com/office/word/2010/wordprocessingDrawing" xmlns:wp="http://schemas.openxmlformats.org/drawingml/2006/wordprocessingDrawing" xmlns:w10="urn:schemas-microsoft-com:office:word" xmlns:w="http://schemas.openxmlformats.org/wordprocessingml/2006/main" xmlns:w14="http://schemas.microsoft.com/office/word/2010/wordml" xmlns:w15="http://schemas.microsoft.com/office/word/2012/wordml" xmlns:w16cex="http://schemas.microsoft.com/office/word/2018/wordml/cex" xmlns:w16cid="http://schemas.microsoft.com/office/word/2016/wordml/cid" xmlns:w16="http://schemas.microsoft.com/office/word/2018/wordml" xmlns:w16sdtdh="http://schemas.microsoft.com/office/word/2020/wordml/sdtdatahash" xmlns:w16se="http://schemas.microsoft.com/office/word/2015/wordml/symex" xmlns:wpg="http://schemas.microsoft.com/office/word/2010/wordprocessingGroup" xmlns:wpi="http://schemas.microsoft.com/office/word/2010/wordprocessingInk" xmlns:wne="http://schemas.microsoft.com/office/word/2006/wordml" xmlns:wps="http://schemas.microsoft.com/office/word/2010/wordprocessingShape" mc:Ignorable="w14 w15 w16se w16cid w16 w16cex w16sdtdh wp14">
   <w:footnote w:type="separator" w:id="-1">
     <w:p>
       <w:pPr>
@@ -1203,8 +1696,121 @@
 </file>
 
 <file path=word/numbering.xml><?xml version="1.0" encoding="utf-8"?>
-<w:numbering xmlns:wpc="http://schemas.microsoft.com/office/word/2010/wordprocessingCanvas" xmlns:cx="http://schemas.microsoft.com/office/drawing/2014/chartex" xmlns:cx1="http://schemas.microsoft.com/office/drawing/2015/9/8/chartex" xmlns:cx2="http://schemas.microsoft.com/office/drawing/2015/10/21/chartex" xmlns:cx3="http://schemas.microsoft.com/office/drawing/2016/5/9/chartex" xmlns:cx4="http://schemas.microsoft.com/office/drawing/2016/5/10/chartex" xmlns:cx5="http://schemas.microsoft.com/office/drawing/2016/5/11/chartex" xmlns:cx6="http://schemas.microsoft.com/office/drawing/2016/5/12/chartex" xmlns:cx7="http://schemas.microsoft.com/office/drawing/2016/5/13/chartex" xmlns:cx8="http://schemas.microsoft.com/office/drawing/2016/5/14/chartex" xmlns:mc="http://schemas.openxmlformats.org/markup-compatibility/2006" xmlns:aink="http://schemas.microsoft.com/office/drawing/2016/ink" xmlns:am3d="http://schemas.microsoft.com/office/drawing/2017/model3d" xmlns:o="urn:schemas-microsoft-com:office:office" xmlns:oel="http://schemas.microsoft.com/office/2019/extlst" xmlns:r="http://schemas.openxmlformats.org/officeDocument/2006/relationships" xmlns:m="http://schemas.openxmlformats.org/officeDocument/2006/math" xmlns:v="urn:schemas-microsoft-com:vml" xmlns:wp14="http://schemas.microsoft.com/office/word/2010/wordprocessingDrawing" xmlns:wp="http://schemas.openxmlformats.org/drawingml/2006/wordprocessingDrawing" xmlns:w10="urn:schemas-microsoft-com:office:word" xmlns:w="http://schemas.openxmlformats.org/wordprocessingml/2006/main" xmlns:w14="http://schemas.microsoft.com/office/word/2010/wordml" xmlns:w15="http://schemas.microsoft.com/office/word/2012/wordml" xmlns:w16cex="http://schemas.microsoft.com/office/word/2018/wordml/cex" xmlns:w16cid="http://schemas.microsoft.com/office/word/2016/wordml/cid" xmlns:w16="http://schemas.microsoft.com/office/word/2018/wordml" xmlns:w16du="http://schemas.microsoft.com/office/word/2023/wordml/word16du" xmlns:w16sdtdh="http://schemas.microsoft.com/office/word/2020/wordml/sdtdatahash" xmlns:w16se="http://schemas.microsoft.com/office/word/2015/wordml/symex" xmlns:wpg="http://schemas.microsoft.com/office/word/2010/wordprocessingGroup" xmlns:wpi="http://schemas.microsoft.com/office/word/2010/wordprocessingInk" xmlns:wne="http://schemas.microsoft.com/office/word/2006/wordml" xmlns:wps="http://schemas.microsoft.com/office/word/2010/wordprocessingShape" mc:Ignorable="w14 w15 w16se w16cid w16 w16cex w16sdtdh w16du wp14">
+<w:numbering xmlns:wpc="http://schemas.microsoft.com/office/word/2010/wordprocessingCanvas" xmlns:cx="http://schemas.microsoft.com/office/drawing/2014/chartex" xmlns:cx1="http://schemas.microsoft.com/office/drawing/2015/9/8/chartex" xmlns:cx2="http://schemas.microsoft.com/office/drawing/2015/10/21/chartex" xmlns:cx3="http://schemas.microsoft.com/office/drawing/2016/5/9/chartex" xmlns:cx4="http://schemas.microsoft.com/office/drawing/2016/5/10/chartex" xmlns:cx5="http://schemas.microsoft.com/office/drawing/2016/5/11/chartex" xmlns:cx6="http://schemas.microsoft.com/office/drawing/2016/5/12/chartex" xmlns:cx7="http://schemas.microsoft.com/office/drawing/2016/5/13/chartex" xmlns:cx8="http://schemas.microsoft.com/office/drawing/2016/5/14/chartex" xmlns:mc="http://schemas.openxmlformats.org/markup-compatibility/2006" xmlns:aink="http://schemas.microsoft.com/office/drawing/2016/ink" xmlns:am3d="http://schemas.microsoft.com/office/drawing/2017/model3d" xmlns:o="urn:schemas-microsoft-com:office:office" xmlns:r="http://schemas.openxmlformats.org/officeDocument/2006/relationships" xmlns:m="http://schemas.openxmlformats.org/officeDocument/2006/math" xmlns:v="urn:schemas-microsoft-com:vml" xmlns:wp14="http://schemas.microsoft.com/office/word/2010/wordprocessingDrawing" xmlns:wp="http://schemas.openxmlformats.org/drawingml/2006/wordprocessingDrawing" xmlns:w10="urn:schemas-microsoft-com:office:word" xmlns:w="http://schemas.openxmlformats.org/wordprocessingml/2006/main" xmlns:w14="http://schemas.microsoft.com/office/word/2010/wordml" xmlns:w15="http://schemas.microsoft.com/office/word/2012/wordml" xmlns:w16cex="http://schemas.microsoft.com/office/word/2018/wordml/cex" xmlns:w16cid="http://schemas.microsoft.com/office/word/2016/wordml/cid" xmlns:w16="http://schemas.microsoft.com/office/word/2018/wordml" xmlns:w16sdtdh="http://schemas.microsoft.com/office/word/2020/wordml/sdtdatahash" xmlns:w16se="http://schemas.microsoft.com/office/word/2015/wordml/symex" xmlns:wpg="http://schemas.microsoft.com/office/word/2010/wordprocessingGroup" xmlns:wpi="http://schemas.microsoft.com/office/word/2010/wordprocessingInk" xmlns:wne="http://schemas.microsoft.com/office/word/2006/wordml" xmlns:wps="http://schemas.microsoft.com/office/word/2010/wordprocessingShape" mc:Ignorable="w14 w15 w16se w16cid w16 w16cex w16sdtdh wp14">
   <w:abstractNum w:abstractNumId="0" w15:restartNumberingAfterBreak="0">
+    <w:nsid w:val="234838E4"/>
+    <w:multiLevelType w:val="hybridMultilevel"/>
+    <w:tmpl w:val="63AAE890"/>
+    <w:lvl w:ilvl="0" w:tplc="04090001">
+      <w:start w:val="1"/>
+      <w:numFmt w:val="bullet"/>
+      <w:lvlText w:val=""/>
+      <w:lvlJc w:val="left"/>
+      <w:pPr>
+        <w:ind w:left="720" w:hanging="360"/>
+      </w:pPr>
+      <w:rPr>
+        <w:rFonts w:ascii="Symbol" w:hAnsi="Symbol" w:hint="default"/>
+      </w:rPr>
+    </w:lvl>
+    <w:lvl w:ilvl="1" w:tplc="04090003" w:tentative="1">
+      <w:start w:val="1"/>
+      <w:numFmt w:val="bullet"/>
+      <w:lvlText w:val="o"/>
+      <w:lvlJc w:val="left"/>
+      <w:pPr>
+        <w:ind w:left="1440" w:hanging="360"/>
+      </w:pPr>
+      <w:rPr>
+        <w:rFonts w:ascii="Courier New" w:hAnsi="Courier New" w:cs="Courier New" w:hint="default"/>
+      </w:rPr>
+    </w:lvl>
+    <w:lvl w:ilvl="2" w:tplc="04090005" w:tentative="1">
+      <w:start w:val="1"/>
+      <w:numFmt w:val="bullet"/>
+      <w:lvlText w:val=""/>
+      <w:lvlJc w:val="left"/>
+      <w:pPr>
+        <w:ind w:left="2160" w:hanging="360"/>
+      </w:pPr>
+      <w:rPr>
+        <w:rFonts w:ascii="Wingdings" w:hAnsi="Wingdings" w:hint="default"/>
+      </w:rPr>
+    </w:lvl>
+    <w:lvl w:ilvl="3" w:tplc="04090001" w:tentative="1">
+      <w:start w:val="1"/>
+      <w:numFmt w:val="bullet"/>
+      <w:lvlText w:val=""/>
+      <w:lvlJc w:val="left"/>
+      <w:pPr>
+        <w:ind w:left="2880" w:hanging="360"/>
+      </w:pPr>
+      <w:rPr>
+        <w:rFonts w:ascii="Symbol" w:hAnsi="Symbol" w:hint="default"/>
+      </w:rPr>
+    </w:lvl>
+    <w:lvl w:ilvl="4" w:tplc="04090003" w:tentative="1">
+      <w:start w:val="1"/>
+      <w:numFmt w:val="bullet"/>
+      <w:lvlText w:val="o"/>
+      <w:lvlJc w:val="left"/>
+      <w:pPr>
+        <w:ind w:left="3600" w:hanging="360"/>
+      </w:pPr>
+      <w:rPr>
+        <w:rFonts w:ascii="Courier New" w:hAnsi="Courier New" w:cs="Courier New" w:hint="default"/>
+      </w:rPr>
+    </w:lvl>
+    <w:lvl w:ilvl="5" w:tplc="04090005" w:tentative="1">
+      <w:start w:val="1"/>
+      <w:numFmt w:val="bullet"/>
+      <w:lvlText w:val=""/>
+      <w:lvlJc w:val="left"/>
+      <w:pPr>
+        <w:ind w:left="4320" w:hanging="360"/>
+      </w:pPr>
+      <w:rPr>
+        <w:rFonts w:ascii="Wingdings" w:hAnsi="Wingdings" w:hint="default"/>
+      </w:rPr>
+    </w:lvl>
+    <w:lvl w:ilvl="6" w:tplc="04090001" w:tentative="1">
+      <w:start w:val="1"/>
+      <w:numFmt w:val="bullet"/>
+      <w:lvlText w:val=""/>
+      <w:lvlJc w:val="left"/>
+      <w:pPr>
+        <w:ind w:left="5040" w:hanging="360"/>
+      </w:pPr>
+      <w:rPr>
+        <w:rFonts w:ascii="Symbol" w:hAnsi="Symbol" w:hint="default"/>
+      </w:rPr>
+    </w:lvl>
+    <w:lvl w:ilvl="7" w:tplc="04090003" w:tentative="1">
+      <w:start w:val="1"/>
+      <w:numFmt w:val="bullet"/>
+      <w:lvlText w:val="o"/>
+      <w:lvlJc w:val="left"/>
+      <w:pPr>
+        <w:ind w:left="5760" w:hanging="360"/>
+      </w:pPr>
+      <w:rPr>
+        <w:rFonts w:ascii="Courier New" w:hAnsi="Courier New" w:cs="Courier New" w:hint="default"/>
+      </w:rPr>
+    </w:lvl>
+    <w:lvl w:ilvl="8" w:tplc="04090005" w:tentative="1">
+      <w:start w:val="1"/>
+      <w:numFmt w:val="bullet"/>
+      <w:lvlText w:val=""/>
+      <w:lvlJc w:val="left"/>
+      <w:pPr>
+        <w:ind w:left="6480" w:hanging="360"/>
+      </w:pPr>
+      <w:rPr>
+        <w:rFonts w:ascii="Wingdings" w:hAnsi="Wingdings" w:hint="default"/>
+      </w:rPr>
+    </w:lvl>
+  </w:abstractNum>
+  <w:abstractNum w:abstractNumId="1" w15:restartNumberingAfterBreak="0">
     <w:nsid w:val="51AE44FF"/>
     <w:multiLevelType w:val="hybridMultilevel"/>
     <w:tmpl w:val="355A413E"/>
@@ -1317,14 +1923,17 @@
       </w:rPr>
     </w:lvl>
   </w:abstractNum>
-  <w:num w:numId="1" w16cid:durableId="2023390943">
+  <w:num w:numId="1">
+    <w:abstractNumId w:val="1"/>
+  </w:num>
+  <w:num w:numId="2">
     <w:abstractNumId w:val="0"/>
   </w:num>
 </w:numbering>
 </file>
 
 <file path=word/people.xml><?xml version="1.0" encoding="utf-8"?>
-<w15:people xmlns:wpc="http://schemas.microsoft.com/office/word/2010/wordprocessingCanvas" xmlns:cx="http://schemas.microsoft.com/office/drawing/2014/chartex" xmlns:cx1="http://schemas.microsoft.com/office/drawing/2015/9/8/chartex" xmlns:cx2="http://schemas.microsoft.com/office/drawing/2015/10/21/chartex" xmlns:cx3="http://schemas.microsoft.com/office/drawing/2016/5/9/chartex" xmlns:cx4="http://schemas.microsoft.com/office/drawing/2016/5/10/chartex" xmlns:cx5="http://schemas.microsoft.com/office/drawing/2016/5/11/chartex" xmlns:cx6="http://schemas.microsoft.com/office/drawing/2016/5/12/chartex" xmlns:cx7="http://schemas.microsoft.com/office/drawing/2016/5/13/chartex" xmlns:cx8="http://schemas.microsoft.com/office/drawing/2016/5/14/chartex" xmlns:mc="http://schemas.openxmlformats.org/markup-compatibility/2006" xmlns:aink="http://schemas.microsoft.com/office/drawing/2016/ink" xmlns:am3d="http://schemas.microsoft.com/office/drawing/2017/model3d" xmlns:o="urn:schemas-microsoft-com:office:office" xmlns:oel="http://schemas.microsoft.com/office/2019/extlst" xmlns:r="http://schemas.openxmlformats.org/officeDocument/2006/relationships" xmlns:m="http://schemas.openxmlformats.org/officeDocument/2006/math" xmlns:v="urn:schemas-microsoft-com:vml" xmlns:wp14="http://schemas.microsoft.com/office/word/2010/wordprocessingDrawing" xmlns:wp="http://schemas.openxmlformats.org/drawingml/2006/wordprocessingDrawing" xmlns:w10="urn:schemas-microsoft-com:office:word" xmlns:w="http://schemas.openxmlformats.org/wordprocessingml/2006/main" xmlns:w14="http://schemas.microsoft.com/office/word/2010/wordml" xmlns:w15="http://schemas.microsoft.com/office/word/2012/wordml" xmlns:w16cex="http://schemas.microsoft.com/office/word/2018/wordml/cex" xmlns:w16cid="http://schemas.microsoft.com/office/word/2016/wordml/cid" xmlns:w16="http://schemas.microsoft.com/office/word/2018/wordml" xmlns:w16du="http://schemas.microsoft.com/office/word/2023/wordml/word16du" xmlns:w16sdtdh="http://schemas.microsoft.com/office/word/2020/wordml/sdtdatahash" xmlns:w16se="http://schemas.microsoft.com/office/word/2015/wordml/symex" xmlns:wpg="http://schemas.microsoft.com/office/word/2010/wordprocessingGroup" xmlns:wpi="http://schemas.microsoft.com/office/word/2010/wordprocessingInk" xmlns:wne="http://schemas.microsoft.com/office/word/2006/wordml" xmlns:wps="http://schemas.microsoft.com/office/word/2010/wordprocessingShape" mc:Ignorable="w14 w15 w16se w16cid w16 w16cex w16sdtdh w16du wp14">
+<w15:people xmlns:wpc="http://schemas.microsoft.com/office/word/2010/wordprocessingCanvas" xmlns:cx="http://schemas.microsoft.com/office/drawing/2014/chartex" xmlns:cx1="http://schemas.microsoft.com/office/drawing/2015/9/8/chartex" xmlns:cx2="http://schemas.microsoft.com/office/drawing/2015/10/21/chartex" xmlns:cx3="http://schemas.microsoft.com/office/drawing/2016/5/9/chartex" xmlns:cx4="http://schemas.microsoft.com/office/drawing/2016/5/10/chartex" xmlns:cx5="http://schemas.microsoft.com/office/drawing/2016/5/11/chartex" xmlns:cx6="http://schemas.microsoft.com/office/drawing/2016/5/12/chartex" xmlns:cx7="http://schemas.microsoft.com/office/drawing/2016/5/13/chartex" xmlns:cx8="http://schemas.microsoft.com/office/drawing/2016/5/14/chartex" xmlns:mc="http://schemas.openxmlformats.org/markup-compatibility/2006" xmlns:aink="http://schemas.microsoft.com/office/drawing/2016/ink" xmlns:am3d="http://schemas.microsoft.com/office/drawing/2017/model3d" xmlns:o="urn:schemas-microsoft-com:office:office" xmlns:r="http://schemas.openxmlformats.org/officeDocument/2006/relationships" xmlns:m="http://schemas.openxmlformats.org/officeDocument/2006/math" xmlns:v="urn:schemas-microsoft-com:vml" xmlns:wp14="http://schemas.microsoft.com/office/word/2010/wordprocessingDrawing" xmlns:wp="http://schemas.openxmlformats.org/drawingml/2006/wordprocessingDrawing" xmlns:w10="urn:schemas-microsoft-com:office:word" xmlns:w="http://schemas.openxmlformats.org/wordprocessingml/2006/main" xmlns:w14="http://schemas.microsoft.com/office/word/2010/wordml" xmlns:w15="http://schemas.microsoft.com/office/word/2012/wordml" xmlns:w16cex="http://schemas.microsoft.com/office/word/2018/wordml/cex" xmlns:w16cid="http://schemas.microsoft.com/office/word/2016/wordml/cid" xmlns:w16="http://schemas.microsoft.com/office/word/2018/wordml" xmlns:w16sdtdh="http://schemas.microsoft.com/office/word/2020/wordml/sdtdatahash" xmlns:w16se="http://schemas.microsoft.com/office/word/2015/wordml/symex" xmlns:wpg="http://schemas.microsoft.com/office/word/2010/wordprocessingGroup" xmlns:wpi="http://schemas.microsoft.com/office/word/2010/wordprocessingInk" xmlns:wne="http://schemas.microsoft.com/office/word/2006/wordml" xmlns:wps="http://schemas.microsoft.com/office/word/2010/wordprocessingShape" mc:Ignorable="w14 w15 w16se w16cid w16 w16cex w16sdtdh wp14">
   <w15:person w15:author="Pedro Armas">
     <w15:presenceInfo w15:providerId="Windows Live" w15:userId="a665e30787f7f555"/>
   </w15:person>
@@ -1332,7 +1941,7 @@
 </file>
 
 <file path=word/styles.xml><?xml version="1.0" encoding="utf-8"?>
-<w:styles xmlns:mc="http://schemas.openxmlformats.org/markup-compatibility/2006" xmlns:r="http://schemas.openxmlformats.org/officeDocument/2006/relationships" xmlns:w="http://schemas.openxmlformats.org/wordprocessingml/2006/main" xmlns:w14="http://schemas.microsoft.com/office/word/2010/wordml" xmlns:w15="http://schemas.microsoft.com/office/word/2012/wordml" xmlns:w16cex="http://schemas.microsoft.com/office/word/2018/wordml/cex" xmlns:w16cid="http://schemas.microsoft.com/office/word/2016/wordml/cid" xmlns:w16="http://schemas.microsoft.com/office/word/2018/wordml" xmlns:w16du="http://schemas.microsoft.com/office/word/2023/wordml/word16du" xmlns:w16sdtdh="http://schemas.microsoft.com/office/word/2020/wordml/sdtdatahash" xmlns:w16se="http://schemas.microsoft.com/office/word/2015/wordml/symex" mc:Ignorable="w14 w15 w16se w16cid w16 w16cex w16sdtdh w16du">
+<w:styles xmlns:mc="http://schemas.openxmlformats.org/markup-compatibility/2006" xmlns:r="http://schemas.openxmlformats.org/officeDocument/2006/relationships" xmlns:w="http://schemas.openxmlformats.org/wordprocessingml/2006/main" xmlns:w14="http://schemas.microsoft.com/office/word/2010/wordml" xmlns:w15="http://schemas.microsoft.com/office/word/2012/wordml" xmlns:w16cex="http://schemas.microsoft.com/office/word/2018/wordml/cex" xmlns:w16cid="http://schemas.microsoft.com/office/word/2016/wordml/cid" xmlns:w16="http://schemas.microsoft.com/office/word/2018/wordml" xmlns:w16sdtdh="http://schemas.microsoft.com/office/word/2020/wordml/sdtdatahash" xmlns:w16se="http://schemas.microsoft.com/office/word/2015/wordml/symex" mc:Ignorable="w14 w15 w16se w16cid w16 w16cex w16sdtdh">
   <w:docDefaults>
     <w:rPrDefault>
       <w:rPr>

</xml_diff>

<commit_message>
Se agrega el nombre (Diego Caal) y el cargo (Programador) al documento word del proyecto
</commit_message>
<xml_diff>
--- a/Proyecto-PixelGameStore.IN5AM.Fila#1.docx
+++ b/Proyecto-PixelGameStore.IN5AM.Fila#1.docx
@@ -627,7 +627,6 @@
         </w:rPr>
         <w:br w:type="page"/>
       </w:r>
-      <w:commentRangeEnd w:id="3"/>
     </w:p>
     <w:p>
       <w:pPr>
@@ -656,6 +655,7 @@
         <w:lastRenderedPageBreak/>
         <w:t>Listado de Integrantes</w:t>
       </w:r>
+      <w:commentRangeEnd w:id="3"/>
       <w:r>
         <w:rPr>
           <w:rStyle w:val="Refdecomentario"/>
@@ -671,12 +671,314 @@
     </w:p>
     <w:p>
       <w:pPr>
-        <w:rPr>
-          <w:rFonts w:ascii="Arial" w:eastAsiaTheme="minorHAnsi" w:hAnsi="Arial" w:cs="Arial"/>
-          <w:noProof/>
-          <w:sz w:val="24"/>
-        </w:rPr>
-      </w:pPr>
+        <w:pStyle w:val="Prrafodelista"/>
+        <w:numPr>
+          <w:ilvl w:val="0"/>
+          <w:numId w:val="2"/>
+        </w:numPr>
+        <w:rPr>
+          <w:rFonts w:ascii="Arial" w:eastAsiaTheme="minorHAnsi" w:hAnsi="Arial" w:cs="Arial"/>
+          <w:noProof/>
+          <w:sz w:val="24"/>
+        </w:rPr>
+      </w:pPr>
+      <w:r>
+        <w:rPr>
+          <w:rFonts w:ascii="Arial" w:eastAsiaTheme="minorHAnsi" w:hAnsi="Arial" w:cs="Arial"/>
+          <w:noProof/>
+          <w:sz w:val="24"/>
+        </w:rPr>
+        <w:t>Kevin Omar Castillo Calderón – Scrum master</w:t>
+      </w:r>
+    </w:p>
+    <w:p>
+      <w:pPr>
+        <w:pStyle w:val="Prrafodelista"/>
+        <w:numPr>
+          <w:ilvl w:val="0"/>
+          <w:numId w:val="2"/>
+        </w:numPr>
+        <w:rPr>
+          <w:rFonts w:ascii="Arial" w:eastAsiaTheme="minorHAnsi" w:hAnsi="Arial" w:cs="Arial"/>
+          <w:noProof/>
+          <w:sz w:val="24"/>
+        </w:rPr>
+      </w:pPr>
+      <w:r>
+        <w:rPr>
+          <w:rFonts w:ascii="Arial" w:eastAsiaTheme="minorHAnsi" w:hAnsi="Arial" w:cs="Arial"/>
+          <w:noProof/>
+          <w:sz w:val="24"/>
+        </w:rPr>
+        <w:t xml:space="preserve">Miguel Angel Bautista Garcìa </w:t>
+      </w:r>
+      <w:r>
+        <w:rPr>
+          <w:rFonts w:ascii="Arial" w:eastAsiaTheme="minorHAnsi" w:hAnsi="Arial" w:cs="Arial"/>
+          <w:noProof/>
+          <w:sz w:val="24"/>
+        </w:rPr>
+        <w:t>–</w:t>
+      </w:r>
+      <w:r>
+        <w:rPr>
+          <w:rFonts w:ascii="Arial" w:eastAsiaTheme="minorHAnsi" w:hAnsi="Arial" w:cs="Arial"/>
+          <w:noProof/>
+          <w:sz w:val="24"/>
+        </w:rPr>
+        <w:t xml:space="preserve"> Programador</w:t>
+      </w:r>
+    </w:p>
+    <w:p>
+      <w:pPr>
+        <w:pStyle w:val="Prrafodelista"/>
+        <w:numPr>
+          <w:ilvl w:val="0"/>
+          <w:numId w:val="2"/>
+        </w:numPr>
+        <w:rPr>
+          <w:rFonts w:ascii="Arial" w:eastAsiaTheme="minorEastAsia" w:hAnsi="Arial" w:cs="Arial"/>
+          <w:noProof/>
+          <w:sz w:val="24"/>
+          <w:szCs w:val="24"/>
+        </w:rPr>
+      </w:pPr>
+      <w:r>
+        <w:rPr>
+          <w:rFonts w:ascii="Arial" w:eastAsiaTheme="minorEastAsia" w:hAnsi="Arial" w:cs="Arial"/>
+          <w:noProof/>
+          <w:sz w:val="24"/>
+          <w:szCs w:val="24"/>
+        </w:rPr>
+        <w:t xml:space="preserve">Julio Rene Alvarado Herrera – Programador </w:t>
+      </w:r>
+    </w:p>
+    <w:p>
+      <w:pPr>
+        <w:pStyle w:val="Prrafodelista"/>
+        <w:numPr>
+          <w:ilvl w:val="0"/>
+          <w:numId w:val="2"/>
+        </w:numPr>
+        <w:rPr>
+          <w:rFonts w:ascii="Arial" w:eastAsiaTheme="minorEastAsia" w:hAnsi="Arial" w:cs="Arial"/>
+          <w:noProof/>
+          <w:sz w:val="24"/>
+          <w:szCs w:val="24"/>
+        </w:rPr>
+      </w:pPr>
+      <w:r>
+        <w:rPr>
+          <w:rFonts w:ascii="Arial" w:eastAsiaTheme="minorEastAsia" w:hAnsi="Arial" w:cs="Arial"/>
+          <w:noProof/>
+          <w:sz w:val="24"/>
+          <w:szCs w:val="24"/>
+        </w:rPr>
+        <w:t xml:space="preserve">José Daniel Aceituno Martínez </w:t>
+      </w:r>
+      <w:r>
+        <w:rPr>
+          <w:rFonts w:ascii="Arial" w:eastAsiaTheme="minorEastAsia" w:hAnsi="Arial" w:cs="Arial"/>
+          <w:noProof/>
+          <w:sz w:val="24"/>
+          <w:szCs w:val="24"/>
+        </w:rPr>
+        <w:t>–</w:t>
+      </w:r>
+      <w:r>
+        <w:rPr>
+          <w:rFonts w:ascii="Arial" w:eastAsiaTheme="minorEastAsia" w:hAnsi="Arial" w:cs="Arial"/>
+          <w:noProof/>
+          <w:sz w:val="24"/>
+          <w:szCs w:val="24"/>
+        </w:rPr>
+        <w:t xml:space="preserve"> Programador</w:t>
+      </w:r>
+    </w:p>
+    <w:p>
+      <w:pPr>
+        <w:pStyle w:val="Prrafodelista"/>
+        <w:numPr>
+          <w:ilvl w:val="0"/>
+          <w:numId w:val="2"/>
+        </w:numPr>
+        <w:rPr>
+          <w:rFonts w:ascii="Arial" w:eastAsiaTheme="minorEastAsia" w:hAnsi="Arial" w:cs="Arial"/>
+          <w:noProof/>
+          <w:sz w:val="24"/>
+          <w:szCs w:val="24"/>
+          <w:lang w:val="en-US"/>
+        </w:rPr>
+      </w:pPr>
+      <w:r>
+        <w:rPr>
+          <w:rFonts w:ascii="Arial" w:eastAsiaTheme="minorEastAsia" w:hAnsi="Arial" w:cs="Arial"/>
+          <w:noProof/>
+          <w:sz w:val="24"/>
+          <w:szCs w:val="24"/>
+          <w:lang w:val="en-US"/>
+        </w:rPr>
+        <w:t xml:space="preserve">Jose André Arrecis Vargas </w:t>
+      </w:r>
+      <w:r>
+        <w:rPr>
+          <w:rFonts w:ascii="Arial" w:eastAsiaTheme="minorEastAsia" w:hAnsi="Arial" w:cs="Arial"/>
+          <w:noProof/>
+          <w:sz w:val="24"/>
+          <w:szCs w:val="24"/>
+          <w:lang w:val="en-US"/>
+        </w:rPr>
+        <w:t>–</w:t>
+      </w:r>
+      <w:r>
+        <w:rPr>
+          <w:rFonts w:ascii="Arial" w:eastAsiaTheme="minorEastAsia" w:hAnsi="Arial" w:cs="Arial"/>
+          <w:noProof/>
+          <w:sz w:val="24"/>
+          <w:szCs w:val="24"/>
+          <w:lang w:val="en-US"/>
+        </w:rPr>
+        <w:t xml:space="preserve"> Pro</w:t>
+      </w:r>
+      <w:r>
+        <w:rPr>
+          <w:rFonts w:ascii="Arial" w:eastAsiaTheme="minorEastAsia" w:hAnsi="Arial" w:cs="Arial"/>
+          <w:noProof/>
+          <w:sz w:val="24"/>
+          <w:szCs w:val="24"/>
+          <w:lang w:val="en-US"/>
+        </w:rPr>
+        <w:t>gramador</w:t>
+      </w:r>
+    </w:p>
+    <w:p>
+      <w:pPr>
+        <w:pStyle w:val="Prrafodelista"/>
+        <w:numPr>
+          <w:ilvl w:val="0"/>
+          <w:numId w:val="2"/>
+        </w:numPr>
+        <w:rPr>
+          <w:rFonts w:ascii="Arial" w:eastAsiaTheme="minorEastAsia" w:hAnsi="Arial" w:cs="Arial"/>
+          <w:noProof/>
+          <w:sz w:val="24"/>
+          <w:szCs w:val="24"/>
+          <w:lang w:val="en-US"/>
+        </w:rPr>
+      </w:pPr>
+      <w:r>
+        <w:rPr>
+          <w:rFonts w:ascii="Arial" w:eastAsiaTheme="minorEastAsia" w:hAnsi="Arial" w:cs="Arial"/>
+          <w:noProof/>
+          <w:sz w:val="24"/>
+          <w:szCs w:val="24"/>
+          <w:lang w:val="en-US"/>
+        </w:rPr>
+        <w:t>Juan Pablo Barrera Delgado – Programador</w:t>
+      </w:r>
+    </w:p>
+    <w:p>
+      <w:pPr>
+        <w:pStyle w:val="Prrafodelista"/>
+        <w:numPr>
+          <w:ilvl w:val="0"/>
+          <w:numId w:val="2"/>
+        </w:numPr>
+        <w:rPr>
+          <w:rFonts w:ascii="Arial" w:eastAsiaTheme="minorEastAsia" w:hAnsi="Arial" w:cs="Arial"/>
+          <w:noProof/>
+          <w:sz w:val="24"/>
+          <w:szCs w:val="24"/>
+          <w:lang w:val="en-US"/>
+        </w:rPr>
+      </w:pPr>
+      <w:r>
+        <w:rPr>
+          <w:rFonts w:ascii="Arial" w:eastAsiaTheme="minorEastAsia" w:hAnsi="Arial" w:cs="Arial"/>
+          <w:noProof/>
+          <w:sz w:val="24"/>
+          <w:szCs w:val="24"/>
+          <w:lang w:val="en-US"/>
+        </w:rPr>
+        <w:t>Christopher Steve Barrera Mazariegos – Programador</w:t>
+      </w:r>
+    </w:p>
+    <w:p>
+      <w:pPr>
+        <w:pStyle w:val="Prrafodelista"/>
+        <w:numPr>
+          <w:ilvl w:val="0"/>
+          <w:numId w:val="2"/>
+        </w:numPr>
+        <w:rPr>
+          <w:rFonts w:ascii="Arial" w:eastAsiaTheme="minorEastAsia" w:hAnsi="Arial" w:cs="Arial"/>
+          <w:noProof/>
+          <w:sz w:val="24"/>
+          <w:szCs w:val="24"/>
+          <w:lang w:val="en-US"/>
+        </w:rPr>
+      </w:pPr>
+      <w:r>
+        <w:rPr>
+          <w:rFonts w:ascii="Arial" w:eastAsiaTheme="minorEastAsia" w:hAnsi="Arial" w:cs="Arial"/>
+          <w:noProof/>
+          <w:sz w:val="24"/>
+          <w:szCs w:val="24"/>
+          <w:lang w:val="en-US"/>
+        </w:rPr>
+        <w:t>Alexander David Borja Mena – Programador</w:t>
+      </w:r>
+    </w:p>
+    <w:p>
+      <w:pPr>
+        <w:pStyle w:val="Prrafodelista"/>
+        <w:numPr>
+          <w:ilvl w:val="0"/>
+          <w:numId w:val="2"/>
+        </w:numPr>
+        <w:rPr>
+          <w:rFonts w:ascii="Arial" w:eastAsiaTheme="minorEastAsia" w:hAnsi="Arial" w:cs="Arial"/>
+          <w:noProof/>
+          <w:sz w:val="24"/>
+          <w:szCs w:val="24"/>
+        </w:rPr>
+      </w:pPr>
+      <w:r>
+        <w:rPr>
+          <w:rFonts w:ascii="Arial" w:eastAsiaTheme="minorEastAsia" w:hAnsi="Arial" w:cs="Arial"/>
+          <w:noProof/>
+          <w:sz w:val="24"/>
+          <w:szCs w:val="24"/>
+        </w:rPr>
+        <w:t xml:space="preserve">Diego Alejandro Caal Hernandez </w:t>
+      </w:r>
+      <w:r>
+        <w:rPr>
+          <w:rFonts w:ascii="Arial" w:eastAsiaTheme="minorEastAsia" w:hAnsi="Arial" w:cs="Arial"/>
+          <w:noProof/>
+          <w:sz w:val="24"/>
+          <w:szCs w:val="24"/>
+        </w:rPr>
+        <w:t>–</w:t>
+      </w:r>
+      <w:r>
+        <w:rPr>
+          <w:rFonts w:ascii="Arial" w:eastAsiaTheme="minorEastAsia" w:hAnsi="Arial" w:cs="Arial"/>
+          <w:noProof/>
+          <w:sz w:val="24"/>
+          <w:szCs w:val="24"/>
+        </w:rPr>
+        <w:t xml:space="preserve"> P</w:t>
+      </w:r>
+      <w:r>
+        <w:rPr>
+          <w:rFonts w:ascii="Arial" w:eastAsiaTheme="minorEastAsia" w:hAnsi="Arial" w:cs="Arial"/>
+          <w:noProof/>
+          <w:sz w:val="24"/>
+          <w:szCs w:val="24"/>
+        </w:rPr>
+        <w:t>rogramador</w:t>
+      </w:r>
     </w:p>
     <w:p>
       <w:pPr>
@@ -684,30 +986,6 @@
           <w:rFonts w:ascii="Arial" w:eastAsiaTheme="minorHAnsi" w:hAnsi="Arial" w:cs="Arial"/>
           <w:sz w:val="24"/>
           <w:u w:val="single"/>
-        </w:rPr>
-      </w:pPr>
-    </w:p>
-    <w:p>
-      <w:pPr>
-        <w:rPr>
-          <w:rFonts w:ascii="Arial" w:eastAsiaTheme="minorHAnsi" w:hAnsi="Arial" w:cs="Arial"/>
-          <w:sz w:val="24"/>
-        </w:rPr>
-      </w:pPr>
-    </w:p>
-    <w:p>
-      <w:pPr>
-        <w:rPr>
-          <w:rFonts w:ascii="Arial" w:eastAsiaTheme="minorHAnsi" w:hAnsi="Arial" w:cs="Arial"/>
-          <w:sz w:val="24"/>
-        </w:rPr>
-      </w:pPr>
-    </w:p>
-    <w:p>
-      <w:pPr>
-        <w:rPr>
-          <w:rFonts w:ascii="Arial" w:eastAsiaTheme="minorHAnsi" w:hAnsi="Arial" w:cs="Arial"/>
-          <w:sz w:val="24"/>
         </w:rPr>
       </w:pPr>
     </w:p>
@@ -895,6 +1173,76 @@
     <w:p>
       <w:pPr>
         <w:pStyle w:val="NormalWeb"/>
+      </w:pPr>
+      <w:r>
+        <w:rPr>
+          <w:noProof/>
+        </w:rPr>
+        <w:lastRenderedPageBreak/>
+        <w:drawing>
+          <wp:anchor distT="0" distB="0" distL="114300" distR="114300" simplePos="0" relativeHeight="251658240" behindDoc="0" locked="0" layoutInCell="1" allowOverlap="1" wp14:anchorId="6DF70F74" wp14:editId="49D73516">
+            <wp:simplePos x="0" y="0"/>
+            <wp:positionH relativeFrom="margin">
+              <wp:align>center</wp:align>
+            </wp:positionH>
+            <wp:positionV relativeFrom="paragraph">
+              <wp:posOffset>358140</wp:posOffset>
+            </wp:positionV>
+            <wp:extent cx="9553575" cy="5916782"/>
+            <wp:effectExtent l="0" t="0" r="0" b="8255"/>
+            <wp:wrapNone/>
+            <wp:docPr id="1" name="Imagen 1" descr="C:\Users\Julio Alvarado\AppData\Local\Packages\Microsoft.Windows.Photos_8wekyb3d8bbwe\TempState\ShareServiceTempFolder\Modelo de Entidades - ERD.jpeg"/>
+            <wp:cNvGraphicFramePr>
+              <a:graphicFrameLocks xmlns:a="http://schemas.openxmlformats.org/drawingml/2006/main" noChangeAspect="1"/>
+            </wp:cNvGraphicFramePr>
+            <a:graphic xmlns:a="http://schemas.openxmlformats.org/drawingml/2006/main">
+              <a:graphicData uri="http://schemas.openxmlformats.org/drawingml/2006/picture">
+                <pic:pic xmlns:pic="http://schemas.openxmlformats.org/drawingml/2006/picture">
+                  <pic:nvPicPr>
+                    <pic:cNvPr id="0" name="Picture 1" descr="C:\Users\Julio Alvarado\AppData\Local\Packages\Microsoft.Windows.Photos_8wekyb3d8bbwe\TempState\ShareServiceTempFolder\Modelo de Entidades - ERD.jpeg"/>
+                    <pic:cNvPicPr>
+                      <a:picLocks noChangeAspect="1" noChangeArrowheads="1"/>
+                    </pic:cNvPicPr>
+                  </pic:nvPicPr>
+                  <pic:blipFill>
+                    <a:blip r:embed="rId12" cstate="print">
+                      <a:extLst>
+                        <a:ext uri="{28A0092B-C50C-407E-A947-70E740481C1C}">
+                          <a14:useLocalDpi xmlns:a14="http://schemas.microsoft.com/office/drawing/2010/main" val="0"/>
+                        </a:ext>
+                      </a:extLst>
+                    </a:blip>
+                    <a:srcRect/>
+                    <a:stretch>
+                      <a:fillRect/>
+                    </a:stretch>
+                  </pic:blipFill>
+                  <pic:spPr bwMode="auto">
+                    <a:xfrm>
+                      <a:off x="0" y="0"/>
+                      <a:ext cx="9553575" cy="5916782"/>
+                    </a:xfrm>
+                    <a:prstGeom prst="rect">
+                      <a:avLst/>
+                    </a:prstGeom>
+                    <a:noFill/>
+                    <a:ln>
+                      <a:noFill/>
+                    </a:ln>
+                  </pic:spPr>
+                </pic:pic>
+              </a:graphicData>
+            </a:graphic>
+            <wp14:sizeRelH relativeFrom="margin">
+              <wp14:pctWidth>0</wp14:pctWidth>
+            </wp14:sizeRelH>
+            <wp14:sizeRelV relativeFrom="margin">
+              <wp14:pctHeight>0</wp14:pctHeight>
+            </wp14:sizeRelV>
+          </wp:anchor>
+        </w:drawing>
+      </w:r>
+      <w:r>
         <w:rPr>
           <w:rFonts w:ascii="Arial" w:eastAsiaTheme="minorHAnsi" w:hAnsi="Arial" w:cs="Arial"/>
           <w:b/>
@@ -905,7 +1253,8 @@
           <w:sz w:val="32"/>
           <w:szCs w:val="32"/>
         </w:rPr>
-      </w:pPr>
+        <w:t>Modelo</w:t>
+      </w:r>
       <w:r>
         <w:rPr>
           <w:rFonts w:ascii="Arial" w:eastAsiaTheme="minorHAnsi" w:hAnsi="Arial" w:cs="Arial"/>
@@ -917,10 +1266,12 @@
           <w:sz w:val="32"/>
           <w:szCs w:val="32"/>
         </w:rPr>
-        <w:lastRenderedPageBreak/>
-        <w:t>Modelo</w:t>
-      </w:r>
-      <w:r>
+        <w:t xml:space="preserve"> de Entidades</w:t>
+      </w:r>
+    </w:p>
+    <w:p>
+      <w:pPr>
+        <w:pStyle w:val="NormalWeb"/>
         <w:rPr>
           <w:rFonts w:ascii="Arial" w:eastAsiaTheme="minorHAnsi" w:hAnsi="Arial" w:cs="Arial"/>
           <w:b/>
@@ -931,8 +1282,7 @@
           <w:sz w:val="32"/>
           <w:szCs w:val="32"/>
         </w:rPr>
-        <w:t xml:space="preserve"> de Entidades</w:t>
-      </w:r>
+      </w:pPr>
     </w:p>
     <w:p>
       <w:pPr>
@@ -989,6 +1339,95 @@
         </w:rPr>
         <w:lastRenderedPageBreak/>
         <w:t>Modelo ER</w:t>
+      </w:r>
+    </w:p>
+    <w:p>
+      <w:pPr>
+        <w:pStyle w:val="NormalWeb"/>
+        <w:rPr>
+          <w:rFonts w:ascii="Arial" w:eastAsiaTheme="minorHAnsi" w:hAnsi="Arial" w:cs="Arial"/>
+          <w:b/>
+          <w:bCs/>
+          <w:i/>
+          <w:iCs/>
+          <w:noProof/>
+          <w:sz w:val="32"/>
+          <w:szCs w:val="32"/>
+        </w:rPr>
+      </w:pPr>
+      <w:r>
+        <w:rPr>
+          <w:rFonts w:ascii="Arial" w:eastAsiaTheme="minorHAnsi" w:hAnsi="Arial" w:cs="Arial"/>
+          <w:b/>
+          <w:bCs/>
+          <w:i/>
+          <w:iCs/>
+          <w:noProof/>
+          <w:sz w:val="32"/>
+          <w:szCs w:val="32"/>
+        </w:rPr>
+        <w:drawing>
+          <wp:anchor distT="0" distB="0" distL="114300" distR="114300" simplePos="0" relativeHeight="251659264" behindDoc="0" locked="0" layoutInCell="1" allowOverlap="1" wp14:anchorId="69C02190" wp14:editId="29C79784">
+            <wp:simplePos x="0" y="0"/>
+            <wp:positionH relativeFrom="margin">
+              <wp:align>left</wp:align>
+            </wp:positionH>
+            <wp:positionV relativeFrom="paragraph">
+              <wp:posOffset>9525</wp:posOffset>
+            </wp:positionV>
+            <wp:extent cx="7825740" cy="6050151"/>
+            <wp:effectExtent l="0" t="0" r="3810" b="8255"/>
+            <wp:wrapNone/>
+            <wp:docPr id="3" name="Imagen 3"/>
+            <wp:cNvGraphicFramePr>
+              <a:graphicFrameLocks xmlns:a="http://schemas.openxmlformats.org/drawingml/2006/main" noChangeAspect="1"/>
+            </wp:cNvGraphicFramePr>
+            <a:graphic xmlns:a="http://schemas.openxmlformats.org/drawingml/2006/main">
+              <a:graphicData uri="http://schemas.openxmlformats.org/drawingml/2006/picture">
+                <pic:pic xmlns:pic="http://schemas.openxmlformats.org/drawingml/2006/picture">
+                  <pic:nvPicPr>
+                    <pic:cNvPr id="0" name="Picture 1"/>
+                    <pic:cNvPicPr>
+                      <a:picLocks noChangeAspect="1" noChangeArrowheads="1"/>
+                    </pic:cNvPicPr>
+                  </pic:nvPicPr>
+                  <pic:blipFill>
+                    <a:blip r:embed="rId13" cstate="print">
+                      <a:extLst>
+                        <a:ext uri="{28A0092B-C50C-407E-A947-70E740481C1C}">
+                          <a14:useLocalDpi xmlns:a14="http://schemas.microsoft.com/office/drawing/2010/main" val="0"/>
+                        </a:ext>
+                      </a:extLst>
+                    </a:blip>
+                    <a:srcRect/>
+                    <a:stretch>
+                      <a:fillRect/>
+                    </a:stretch>
+                  </pic:blipFill>
+                  <pic:spPr bwMode="auto">
+                    <a:xfrm>
+                      <a:off x="0" y="0"/>
+                      <a:ext cx="7830776" cy="6054044"/>
+                    </a:xfrm>
+                    <a:prstGeom prst="rect">
+                      <a:avLst/>
+                    </a:prstGeom>
+                    <a:noFill/>
+                    <a:ln>
+                      <a:noFill/>
+                    </a:ln>
+                  </pic:spPr>
+                </pic:pic>
+              </a:graphicData>
+            </a:graphic>
+            <wp14:sizeRelH relativeFrom="margin">
+              <wp14:pctWidth>0</wp14:pctWidth>
+            </wp14:sizeRelH>
+            <wp14:sizeRelV relativeFrom="margin">
+              <wp14:pctHeight>0</wp14:pctHeight>
+            </wp14:sizeRelV>
+          </wp:anchor>
+        </w:drawing>
       </w:r>
     </w:p>
     <w:p>
@@ -1044,7 +1483,70 @@
     <w:p>
       <w:pPr>
         <w:pStyle w:val="NormalWeb"/>
-      </w:pPr>
+        <w:rPr>
+          <w:rFonts w:ascii="Arial" w:eastAsiaTheme="minorHAnsi" w:hAnsi="Arial" w:cs="Arial"/>
+          <w:b/>
+          <w:bCs/>
+          <w:i/>
+          <w:iCs/>
+          <w:noProof/>
+          <w:sz w:val="32"/>
+          <w:szCs w:val="32"/>
+        </w:rPr>
+      </w:pPr>
+      <w:r>
+        <w:rPr>
+          <w:noProof/>
+        </w:rPr>
+        <w:drawing>
+          <wp:inline distT="0" distB="0" distL="0" distR="0" wp14:anchorId="74E55D71" wp14:editId="6AA129B1">
+            <wp:extent cx="6567279" cy="7604760"/>
+            <wp:effectExtent l="0" t="0" r="5080" b="0"/>
+            <wp:docPr id="4" name="Imagen 4"/>
+            <wp:cNvGraphicFramePr>
+              <a:graphicFrameLocks xmlns:a="http://schemas.openxmlformats.org/drawingml/2006/main" noChangeAspect="1"/>
+            </wp:cNvGraphicFramePr>
+            <a:graphic xmlns:a="http://schemas.openxmlformats.org/drawingml/2006/main">
+              <a:graphicData uri="http://schemas.openxmlformats.org/drawingml/2006/picture">
+                <pic:pic xmlns:pic="http://schemas.openxmlformats.org/drawingml/2006/picture">
+                  <pic:nvPicPr>
+                    <pic:cNvPr id="0" name="Picture 1"/>
+                    <pic:cNvPicPr>
+                      <a:picLocks noChangeAspect="1" noChangeArrowheads="1"/>
+                    </pic:cNvPicPr>
+                  </pic:nvPicPr>
+                  <pic:blipFill>
+                    <a:blip r:embed="rId14">
+                      <a:extLst>
+                        <a:ext uri="{28A0092B-C50C-407E-A947-70E740481C1C}">
+                          <a14:useLocalDpi xmlns:a14="http://schemas.microsoft.com/office/drawing/2010/main" val="0"/>
+                        </a:ext>
+                      </a:extLst>
+                    </a:blip>
+                    <a:srcRect/>
+                    <a:stretch>
+                      <a:fillRect/>
+                    </a:stretch>
+                  </pic:blipFill>
+                  <pic:spPr bwMode="auto">
+                    <a:xfrm>
+                      <a:off x="0" y="0"/>
+                      <a:ext cx="6602905" cy="7646014"/>
+                    </a:xfrm>
+                    <a:prstGeom prst="rect">
+                      <a:avLst/>
+                    </a:prstGeom>
+                    <a:noFill/>
+                    <a:ln>
+                      <a:noFill/>
+                    </a:ln>
+                  </pic:spPr>
+                </pic:pic>
+              </a:graphicData>
+            </a:graphic>
+          </wp:inline>
+        </w:drawing>
+      </w:r>
     </w:p>
     <w:sectPr>
       <w:pgSz w:w="12240" w:h="15840"/>
@@ -1205,6 +1707,119 @@
 <file path=word/numbering.xml><?xml version="1.0" encoding="utf-8"?>
 <w:numbering xmlns:wpc="http://schemas.microsoft.com/office/word/2010/wordprocessingCanvas" xmlns:cx="http://schemas.microsoft.com/office/drawing/2014/chartex" xmlns:cx1="http://schemas.microsoft.com/office/drawing/2015/9/8/chartex" xmlns:cx2="http://schemas.microsoft.com/office/drawing/2015/10/21/chartex" xmlns:cx3="http://schemas.microsoft.com/office/drawing/2016/5/9/chartex" xmlns:cx4="http://schemas.microsoft.com/office/drawing/2016/5/10/chartex" xmlns:cx5="http://schemas.microsoft.com/office/drawing/2016/5/11/chartex" xmlns:cx6="http://schemas.microsoft.com/office/drawing/2016/5/12/chartex" xmlns:cx7="http://schemas.microsoft.com/office/drawing/2016/5/13/chartex" xmlns:cx8="http://schemas.microsoft.com/office/drawing/2016/5/14/chartex" xmlns:mc="http://schemas.openxmlformats.org/markup-compatibility/2006" xmlns:aink="http://schemas.microsoft.com/office/drawing/2016/ink" xmlns:am3d="http://schemas.microsoft.com/office/drawing/2017/model3d" xmlns:o="urn:schemas-microsoft-com:office:office" xmlns:oel="http://schemas.microsoft.com/office/2019/extlst" xmlns:r="http://schemas.openxmlformats.org/officeDocument/2006/relationships" xmlns:m="http://schemas.openxmlformats.org/officeDocument/2006/math" xmlns:v="urn:schemas-microsoft-com:vml" xmlns:wp14="http://schemas.microsoft.com/office/word/2010/wordprocessingDrawing" xmlns:wp="http://schemas.openxmlformats.org/drawingml/2006/wordprocessingDrawing" xmlns:w10="urn:schemas-microsoft-com:office:word" xmlns:w="http://schemas.openxmlformats.org/wordprocessingml/2006/main" xmlns:w14="http://schemas.microsoft.com/office/word/2010/wordml" xmlns:w15="http://schemas.microsoft.com/office/word/2012/wordml" xmlns:w16cex="http://schemas.microsoft.com/office/word/2018/wordml/cex" xmlns:w16cid="http://schemas.microsoft.com/office/word/2016/wordml/cid" xmlns:w16="http://schemas.microsoft.com/office/word/2018/wordml" xmlns:w16du="http://schemas.microsoft.com/office/word/2023/wordml/word16du" xmlns:w16sdtdh="http://schemas.microsoft.com/office/word/2020/wordml/sdtdatahash" xmlns:w16se="http://schemas.microsoft.com/office/word/2015/wordml/symex" xmlns:wpg="http://schemas.microsoft.com/office/word/2010/wordprocessingGroup" xmlns:wpi="http://schemas.microsoft.com/office/word/2010/wordprocessingInk" xmlns:wne="http://schemas.microsoft.com/office/word/2006/wordml" xmlns:wps="http://schemas.microsoft.com/office/word/2010/wordprocessingShape" mc:Ignorable="w14 w15 w16se w16cid w16 w16cex w16sdtdh w16du wp14">
   <w:abstractNum w:abstractNumId="0" w15:restartNumberingAfterBreak="0">
+    <w:nsid w:val="234838E4"/>
+    <w:multiLevelType w:val="hybridMultilevel"/>
+    <w:tmpl w:val="63AAE890"/>
+    <w:lvl w:ilvl="0" w:tplc="04090001">
+      <w:start w:val="1"/>
+      <w:numFmt w:val="bullet"/>
+      <w:lvlText w:val=""/>
+      <w:lvlJc w:val="left"/>
+      <w:pPr>
+        <w:ind w:left="720" w:hanging="360"/>
+      </w:pPr>
+      <w:rPr>
+        <w:rFonts w:ascii="Symbol" w:hAnsi="Symbol" w:hint="default"/>
+      </w:rPr>
+    </w:lvl>
+    <w:lvl w:ilvl="1" w:tplc="04090003" w:tentative="1">
+      <w:start w:val="1"/>
+      <w:numFmt w:val="bullet"/>
+      <w:lvlText w:val="o"/>
+      <w:lvlJc w:val="left"/>
+      <w:pPr>
+        <w:ind w:left="1440" w:hanging="360"/>
+      </w:pPr>
+      <w:rPr>
+        <w:rFonts w:ascii="Courier New" w:hAnsi="Courier New" w:cs="Courier New" w:hint="default"/>
+      </w:rPr>
+    </w:lvl>
+    <w:lvl w:ilvl="2" w:tplc="04090005" w:tentative="1">
+      <w:start w:val="1"/>
+      <w:numFmt w:val="bullet"/>
+      <w:lvlText w:val=""/>
+      <w:lvlJc w:val="left"/>
+      <w:pPr>
+        <w:ind w:left="2160" w:hanging="360"/>
+      </w:pPr>
+      <w:rPr>
+        <w:rFonts w:ascii="Wingdings" w:hAnsi="Wingdings" w:hint="default"/>
+      </w:rPr>
+    </w:lvl>
+    <w:lvl w:ilvl="3" w:tplc="04090001" w:tentative="1">
+      <w:start w:val="1"/>
+      <w:numFmt w:val="bullet"/>
+      <w:lvlText w:val=""/>
+      <w:lvlJc w:val="left"/>
+      <w:pPr>
+        <w:ind w:left="2880" w:hanging="360"/>
+      </w:pPr>
+      <w:rPr>
+        <w:rFonts w:ascii="Symbol" w:hAnsi="Symbol" w:hint="default"/>
+      </w:rPr>
+    </w:lvl>
+    <w:lvl w:ilvl="4" w:tplc="04090003" w:tentative="1">
+      <w:start w:val="1"/>
+      <w:numFmt w:val="bullet"/>
+      <w:lvlText w:val="o"/>
+      <w:lvlJc w:val="left"/>
+      <w:pPr>
+        <w:ind w:left="3600" w:hanging="360"/>
+      </w:pPr>
+      <w:rPr>
+        <w:rFonts w:ascii="Courier New" w:hAnsi="Courier New" w:cs="Courier New" w:hint="default"/>
+      </w:rPr>
+    </w:lvl>
+    <w:lvl w:ilvl="5" w:tplc="04090005" w:tentative="1">
+      <w:start w:val="1"/>
+      <w:numFmt w:val="bullet"/>
+      <w:lvlText w:val=""/>
+      <w:lvlJc w:val="left"/>
+      <w:pPr>
+        <w:ind w:left="4320" w:hanging="360"/>
+      </w:pPr>
+      <w:rPr>
+        <w:rFonts w:ascii="Wingdings" w:hAnsi="Wingdings" w:hint="default"/>
+      </w:rPr>
+    </w:lvl>
+    <w:lvl w:ilvl="6" w:tplc="04090001" w:tentative="1">
+      <w:start w:val="1"/>
+      <w:numFmt w:val="bullet"/>
+      <w:lvlText w:val=""/>
+      <w:lvlJc w:val="left"/>
+      <w:pPr>
+        <w:ind w:left="5040" w:hanging="360"/>
+      </w:pPr>
+      <w:rPr>
+        <w:rFonts w:ascii="Symbol" w:hAnsi="Symbol" w:hint="default"/>
+      </w:rPr>
+    </w:lvl>
+    <w:lvl w:ilvl="7" w:tplc="04090003" w:tentative="1">
+      <w:start w:val="1"/>
+      <w:numFmt w:val="bullet"/>
+      <w:lvlText w:val="o"/>
+      <w:lvlJc w:val="left"/>
+      <w:pPr>
+        <w:ind w:left="5760" w:hanging="360"/>
+      </w:pPr>
+      <w:rPr>
+        <w:rFonts w:ascii="Courier New" w:hAnsi="Courier New" w:cs="Courier New" w:hint="default"/>
+      </w:rPr>
+    </w:lvl>
+    <w:lvl w:ilvl="8" w:tplc="04090005" w:tentative="1">
+      <w:start w:val="1"/>
+      <w:numFmt w:val="bullet"/>
+      <w:lvlText w:val=""/>
+      <w:lvlJc w:val="left"/>
+      <w:pPr>
+        <w:ind w:left="6480" w:hanging="360"/>
+      </w:pPr>
+      <w:rPr>
+        <w:rFonts w:ascii="Wingdings" w:hAnsi="Wingdings" w:hint="default"/>
+      </w:rPr>
+    </w:lvl>
+  </w:abstractNum>
+  <w:abstractNum w:abstractNumId="1" w15:restartNumberingAfterBreak="0">
     <w:nsid w:val="51AE44FF"/>
     <w:multiLevelType w:val="hybridMultilevel"/>
     <w:tmpl w:val="355A413E"/>
@@ -1317,7 +1932,10 @@
       </w:rPr>
     </w:lvl>
   </w:abstractNum>
-  <w:num w:numId="1" w16cid:durableId="2023390943">
+  <w:num w:numId="1" w16cid:durableId="918174106">
+    <w:abstractNumId w:val="1"/>
+  </w:num>
+  <w:num w:numId="2" w16cid:durableId="1593662803">
     <w:abstractNumId w:val="0"/>
   </w:num>
 </w:numbering>

</xml_diff>

<commit_message>
Se agrega el nombre (Jorge Castellanos) y el cargo (Programador) al documento word del proyecto
</commit_message>
<xml_diff>
--- a/Proyecto-PixelGameStore.IN5AM.Fila#1.docx
+++ b/Proyecto-PixelGameStore.IN5AM.Fila#1.docx
@@ -1,6 +1,6 @@
 
 <file path=word/document.xml><?xml version="1.0" encoding="utf-8"?>
-<w:document xmlns:wpc="http://schemas.microsoft.com/office/word/2010/wordprocessingCanvas" xmlns:cx="http://schemas.microsoft.com/office/drawing/2014/chartex" xmlns:cx1="http://schemas.microsoft.com/office/drawing/2015/9/8/chartex" xmlns:cx2="http://schemas.microsoft.com/office/drawing/2015/10/21/chartex" xmlns:cx3="http://schemas.microsoft.com/office/drawing/2016/5/9/chartex" xmlns:cx4="http://schemas.microsoft.com/office/drawing/2016/5/10/chartex" xmlns:cx5="http://schemas.microsoft.com/office/drawing/2016/5/11/chartex" xmlns:cx6="http://schemas.microsoft.com/office/drawing/2016/5/12/chartex" xmlns:cx7="http://schemas.microsoft.com/office/drawing/2016/5/13/chartex" xmlns:cx8="http://schemas.microsoft.com/office/drawing/2016/5/14/chartex" xmlns:mc="http://schemas.openxmlformats.org/markup-compatibility/2006" xmlns:aink="http://schemas.microsoft.com/office/drawing/2016/ink" xmlns:am3d="http://schemas.microsoft.com/office/drawing/2017/model3d" xmlns:o="urn:schemas-microsoft-com:office:office" xmlns:oel="http://schemas.microsoft.com/office/2019/extlst" xmlns:r="http://schemas.openxmlformats.org/officeDocument/2006/relationships" xmlns:m="http://schemas.openxmlformats.org/officeDocument/2006/math" xmlns:v="urn:schemas-microsoft-com:vml" xmlns:wp14="http://schemas.microsoft.com/office/word/2010/wordprocessingDrawing" xmlns:wp="http://schemas.openxmlformats.org/drawingml/2006/wordprocessingDrawing" xmlns:w10="urn:schemas-microsoft-com:office:word" xmlns:w="http://schemas.openxmlformats.org/wordprocessingml/2006/main" xmlns:w14="http://schemas.microsoft.com/office/word/2010/wordml" xmlns:w15="http://schemas.microsoft.com/office/word/2012/wordml" xmlns:w16cex="http://schemas.microsoft.com/office/word/2018/wordml/cex" xmlns:w16cid="http://schemas.microsoft.com/office/word/2016/wordml/cid" xmlns:w16="http://schemas.microsoft.com/office/word/2018/wordml" xmlns:w16du="http://schemas.microsoft.com/office/word/2023/wordml/word16du" xmlns:w16sdtdh="http://schemas.microsoft.com/office/word/2020/wordml/sdtdatahash" xmlns:w16se="http://schemas.microsoft.com/office/word/2015/wordml/symex" xmlns:wpg="http://schemas.microsoft.com/office/word/2010/wordprocessingGroup" xmlns:wpi="http://schemas.microsoft.com/office/word/2010/wordprocessingInk" xmlns:wne="http://schemas.microsoft.com/office/word/2006/wordml" xmlns:wps="http://schemas.microsoft.com/office/word/2010/wordprocessingShape" mc:Ignorable="w14 w15 w16se w16cid w16 w16cex w16sdtdh w16du wp14">
+<w:document xmlns:wpc="http://schemas.microsoft.com/office/word/2010/wordprocessingCanvas" xmlns:cx="http://schemas.microsoft.com/office/drawing/2014/chartex" xmlns:cx1="http://schemas.microsoft.com/office/drawing/2015/9/8/chartex" xmlns:cx2="http://schemas.microsoft.com/office/drawing/2015/10/21/chartex" xmlns:cx3="http://schemas.microsoft.com/office/drawing/2016/5/9/chartex" xmlns:cx4="http://schemas.microsoft.com/office/drawing/2016/5/10/chartex" xmlns:cx5="http://schemas.microsoft.com/office/drawing/2016/5/11/chartex" xmlns:cx6="http://schemas.microsoft.com/office/drawing/2016/5/12/chartex" xmlns:cx7="http://schemas.microsoft.com/office/drawing/2016/5/13/chartex" xmlns:cx8="http://schemas.microsoft.com/office/drawing/2016/5/14/chartex" xmlns:mc="http://schemas.openxmlformats.org/markup-compatibility/2006" xmlns:aink="http://schemas.microsoft.com/office/drawing/2016/ink" xmlns:am3d="http://schemas.microsoft.com/office/drawing/2017/model3d" xmlns:o="urn:schemas-microsoft-com:office:office" xmlns:oel="http://schemas.microsoft.com/office/2019/extlst" xmlns:r="http://schemas.openxmlformats.org/officeDocument/2006/relationships" xmlns:m="http://schemas.openxmlformats.org/officeDocument/2006/math" xmlns:v="urn:schemas-microsoft-com:vml" xmlns:wp14="http://schemas.microsoft.com/office/word/2010/wordprocessingDrawing" xmlns:wp="http://schemas.openxmlformats.org/drawingml/2006/wordprocessingDrawing" xmlns:w10="urn:schemas-microsoft-com:office:word" xmlns:w="http://schemas.openxmlformats.org/wordprocessingml/2006/main" xmlns:w14="http://schemas.microsoft.com/office/word/2010/wordml" xmlns:w15="http://schemas.microsoft.com/office/word/2012/wordml" xmlns:w16cex="http://schemas.microsoft.com/office/word/2018/wordml/cex" xmlns:w16cid="http://schemas.microsoft.com/office/word/2016/wordml/cid" xmlns:w16="http://schemas.microsoft.com/office/word/2018/wordml" xmlns:w16du="http://schemas.microsoft.com/office/word/2023/wordml/word16du" xmlns:w16sdtdh="http://schemas.microsoft.com/office/word/2020/wordml/sdtdatahash" xmlns:w16se="http://schemas.microsoft.com/office/word/2015/wordml/symex" xmlns:wpg="http://schemas.microsoft.com/office/word/2010/wordprocessingGroup" xmlns:wpi="http://schemas.microsoft.com/office/word/2010/wordprocessingInk" xmlns:wne="http://schemas.microsoft.com/office/word/2006/wordml" xmlns:wps="http://schemas.microsoft.com/office/word/2010/wordprocessingShape" xmlns:a="http://schemas.openxmlformats.org/drawingml/2006/main" xmlns:pic="http://schemas.openxmlformats.org/drawingml/2006/picture" xmlns:a14="http://schemas.microsoft.com/office/drawing/2010/main" mc:Ignorable="w14 w15 w16se w16cid w16 w16cex w16sdtdh w16du wp14">
   <w:body>
     <w:p>
       <w:pPr>
@@ -298,7 +298,7 @@
       </w:pPr>
       <w:r>
         <w:rPr>
-          <w:rFonts w:ascii="Arial" w:eastAsia="MS Mincho" w:hAnsi="Arial" w:cs="Arial"/>
+          <w:rFonts w:ascii="Arial" w:hAnsi="Arial" w:eastAsia="MS Mincho" w:cs="Arial"/>
           <w:b/>
           <w:sz w:val="40"/>
         </w:rPr>
@@ -614,7 +614,7 @@
           <w:sz w:val="24"/>
         </w:rPr>
         <w:sectPr>
-          <w:pgSz w:w="12240" w:h="15840"/>
+          <w:pgSz w:w="12240" w:h="15840" w:orient="portrait"/>
           <w:pgMar w:top="1417" w:right="1701" w:bottom="1417" w:left="1701" w:header="708" w:footer="708" w:gutter="0"/>
           <w:cols w:space="708"/>
           <w:docGrid w:linePitch="360"/>
@@ -627,12 +627,11 @@
         </w:rPr>
         <w:br w:type="page"/>
       </w:r>
-      <w:commentRangeEnd w:id="3"/>
-    </w:p>
-    <w:p>
-      <w:pPr>
-        <w:rPr>
-          <w:rFonts w:ascii="Arial" w:eastAsiaTheme="minorHAnsi" w:hAnsi="Arial" w:cs="Arial"/>
+    </w:p>
+    <w:p>
+      <w:pPr>
+        <w:rPr>
+          <w:rFonts w:ascii="Arial" w:hAnsi="Arial" w:cs="Arial" w:eastAsiaTheme="minorHAnsi"/>
           <w:b/>
           <w:bCs/>
           <w:i/>
@@ -644,7 +643,7 @@
       </w:pPr>
       <w:r>
         <w:rPr>
-          <w:rFonts w:ascii="Arial" w:eastAsiaTheme="minorHAnsi" w:hAnsi="Arial" w:cs="Arial"/>
+          <w:rFonts w:ascii="Arial" w:hAnsi="Arial" w:cs="Arial" w:eastAsiaTheme="minorHAnsi"/>
           <w:b/>
           <w:bCs/>
           <w:i/>
@@ -656,6 +655,7 @@
         <w:lastRenderedPageBreak/>
         <w:t>Listado de Integrantes</w:t>
       </w:r>
+      <w:commentRangeEnd w:id="3"/>
       <w:r>
         <w:rPr>
           <w:rStyle w:val="Refdecomentario"/>
@@ -671,17 +671,343 @@
     </w:p>
     <w:p>
       <w:pPr>
-        <w:rPr>
-          <w:rFonts w:ascii="Arial" w:eastAsiaTheme="minorHAnsi" w:hAnsi="Arial" w:cs="Arial"/>
-          <w:noProof/>
-          <w:sz w:val="24"/>
-        </w:rPr>
-      </w:pPr>
-    </w:p>
-    <w:p>
-      <w:pPr>
-        <w:rPr>
-          <w:rFonts w:ascii="Arial" w:eastAsiaTheme="minorHAnsi" w:hAnsi="Arial" w:cs="Arial"/>
+        <w:pStyle w:val="Prrafodelista"/>
+        <w:numPr>
+          <w:ilvl w:val="0"/>
+          <w:numId w:val="2"/>
+        </w:numPr>
+        <w:rPr>
+          <w:rFonts w:ascii="Arial" w:hAnsi="Arial" w:cs="Arial" w:eastAsiaTheme="minorHAnsi"/>
+          <w:noProof/>
+          <w:sz w:val="24"/>
+        </w:rPr>
+      </w:pPr>
+      <w:r>
+        <w:rPr>
+          <w:rFonts w:ascii="Arial" w:hAnsi="Arial" w:cs="Arial" w:eastAsiaTheme="minorHAnsi"/>
+          <w:noProof/>
+          <w:sz w:val="24"/>
+        </w:rPr>
+        <w:t>Kevin Omar Castillo Calderón – Scrum master</w:t>
+      </w:r>
+    </w:p>
+    <w:p>
+      <w:pPr>
+        <w:pStyle w:val="Prrafodelista"/>
+        <w:numPr>
+          <w:ilvl w:val="0"/>
+          <w:numId w:val="2"/>
+        </w:numPr>
+        <w:rPr>
+          <w:rFonts w:ascii="Arial" w:hAnsi="Arial" w:cs="Arial" w:eastAsiaTheme="minorHAnsi"/>
+          <w:noProof/>
+          <w:sz w:val="24"/>
+        </w:rPr>
+      </w:pPr>
+      <w:r>
+        <w:rPr>
+          <w:rFonts w:ascii="Arial" w:hAnsi="Arial" w:cs="Arial" w:eastAsiaTheme="minorHAnsi"/>
+          <w:noProof/>
+          <w:sz w:val="24"/>
+        </w:rPr>
+        <w:t xml:space="preserve">Miguel Angel Bautista Garcìa </w:t>
+      </w:r>
+      <w:r>
+        <w:rPr>
+          <w:rFonts w:ascii="Arial" w:hAnsi="Arial" w:cs="Arial" w:eastAsiaTheme="minorHAnsi"/>
+          <w:noProof/>
+          <w:sz w:val="24"/>
+        </w:rPr>
+        <w:t>–</w:t>
+      </w:r>
+      <w:r>
+        <w:rPr>
+          <w:rFonts w:ascii="Arial" w:hAnsi="Arial" w:cs="Arial" w:eastAsiaTheme="minorHAnsi"/>
+          <w:noProof/>
+          <w:sz w:val="24"/>
+        </w:rPr>
+        <w:t xml:space="preserve"> Programador</w:t>
+      </w:r>
+    </w:p>
+    <w:p>
+      <w:pPr>
+        <w:pStyle w:val="Prrafodelista"/>
+        <w:numPr>
+          <w:ilvl w:val="0"/>
+          <w:numId w:val="2"/>
+        </w:numPr>
+        <w:rPr>
+          <w:rFonts w:ascii="Arial" w:hAnsi="Arial" w:cs="Arial" w:eastAsiaTheme="minorEastAsia"/>
+          <w:noProof/>
+          <w:sz w:val="24"/>
+          <w:szCs w:val="24"/>
+        </w:rPr>
+      </w:pPr>
+      <w:r>
+        <w:rPr>
+          <w:rFonts w:ascii="Arial" w:hAnsi="Arial" w:cs="Arial" w:eastAsiaTheme="minorEastAsia"/>
+          <w:noProof/>
+          <w:sz w:val="24"/>
+          <w:szCs w:val="24"/>
+        </w:rPr>
+        <w:t xml:space="preserve">Julio Rene Alvarado Herrera – Programador </w:t>
+      </w:r>
+    </w:p>
+    <w:p>
+      <w:pPr>
+        <w:pStyle w:val="Prrafodelista"/>
+        <w:numPr>
+          <w:ilvl w:val="0"/>
+          <w:numId w:val="2"/>
+        </w:numPr>
+        <w:rPr>
+          <w:rFonts w:ascii="Arial" w:hAnsi="Arial" w:cs="Arial" w:eastAsiaTheme="minorEastAsia"/>
+          <w:noProof/>
+          <w:sz w:val="24"/>
+          <w:szCs w:val="24"/>
+        </w:rPr>
+      </w:pPr>
+      <w:r>
+        <w:rPr>
+          <w:rFonts w:ascii="Arial" w:hAnsi="Arial" w:cs="Arial" w:eastAsiaTheme="minorEastAsia"/>
+          <w:noProof/>
+          <w:sz w:val="24"/>
+          <w:szCs w:val="24"/>
+        </w:rPr>
+        <w:t xml:space="preserve">José Daniel Aceituno Martínez </w:t>
+      </w:r>
+      <w:r>
+        <w:rPr>
+          <w:rFonts w:ascii="Arial" w:hAnsi="Arial" w:cs="Arial" w:eastAsiaTheme="minorEastAsia"/>
+          <w:noProof/>
+          <w:sz w:val="24"/>
+          <w:szCs w:val="24"/>
+        </w:rPr>
+        <w:t>–</w:t>
+      </w:r>
+      <w:r>
+        <w:rPr>
+          <w:rFonts w:ascii="Arial" w:hAnsi="Arial" w:cs="Arial" w:eastAsiaTheme="minorEastAsia"/>
+          <w:noProof/>
+          <w:sz w:val="24"/>
+          <w:szCs w:val="24"/>
+        </w:rPr>
+        <w:t xml:space="preserve"> Programador</w:t>
+      </w:r>
+    </w:p>
+    <w:p>
+      <w:pPr>
+        <w:pStyle w:val="Prrafodelista"/>
+        <w:numPr>
+          <w:ilvl w:val="0"/>
+          <w:numId w:val="2"/>
+        </w:numPr>
+        <w:rPr>
+          <w:rFonts w:ascii="Arial" w:hAnsi="Arial" w:cs="Arial" w:eastAsiaTheme="minorEastAsia"/>
+          <w:noProof/>
+          <w:sz w:val="24"/>
+          <w:szCs w:val="24"/>
+          <w:lang w:val="en-US"/>
+        </w:rPr>
+      </w:pPr>
+      <w:r>
+        <w:rPr>
+          <w:rFonts w:ascii="Arial" w:hAnsi="Arial" w:cs="Arial" w:eastAsiaTheme="minorEastAsia"/>
+          <w:noProof/>
+          <w:sz w:val="24"/>
+          <w:szCs w:val="24"/>
+          <w:lang w:val="en-US"/>
+        </w:rPr>
+        <w:t xml:space="preserve">Jose André Arrecis Vargas </w:t>
+      </w:r>
+      <w:r>
+        <w:rPr>
+          <w:rFonts w:ascii="Arial" w:hAnsi="Arial" w:cs="Arial" w:eastAsiaTheme="minorEastAsia"/>
+          <w:noProof/>
+          <w:sz w:val="24"/>
+          <w:szCs w:val="24"/>
+          <w:lang w:val="en-US"/>
+        </w:rPr>
+        <w:t>–</w:t>
+      </w:r>
+      <w:r>
+        <w:rPr>
+          <w:rFonts w:ascii="Arial" w:hAnsi="Arial" w:cs="Arial" w:eastAsiaTheme="minorEastAsia"/>
+          <w:noProof/>
+          <w:sz w:val="24"/>
+          <w:szCs w:val="24"/>
+          <w:lang w:val="en-US"/>
+        </w:rPr>
+        <w:t xml:space="preserve"> Pro</w:t>
+      </w:r>
+      <w:r>
+        <w:rPr>
+          <w:rFonts w:ascii="Arial" w:hAnsi="Arial" w:cs="Arial" w:eastAsiaTheme="minorEastAsia"/>
+          <w:noProof/>
+          <w:sz w:val="24"/>
+          <w:szCs w:val="24"/>
+          <w:lang w:val="en-US"/>
+        </w:rPr>
+        <w:t>gramador</w:t>
+      </w:r>
+    </w:p>
+    <w:p>
+      <w:pPr>
+        <w:pStyle w:val="Prrafodelista"/>
+        <w:numPr>
+          <w:ilvl w:val="0"/>
+          <w:numId w:val="2"/>
+        </w:numPr>
+        <w:rPr>
+          <w:rFonts w:ascii="Arial" w:hAnsi="Arial" w:cs="Arial" w:eastAsiaTheme="minorEastAsia"/>
+          <w:noProof/>
+          <w:sz w:val="24"/>
+          <w:szCs w:val="24"/>
+          <w:lang w:val="en-US"/>
+        </w:rPr>
+      </w:pPr>
+      <w:r>
+        <w:rPr>
+          <w:rFonts w:ascii="Arial" w:hAnsi="Arial" w:cs="Arial" w:eastAsiaTheme="minorEastAsia"/>
+          <w:noProof/>
+          <w:sz w:val="24"/>
+          <w:szCs w:val="24"/>
+          <w:lang w:val="en-US"/>
+        </w:rPr>
+        <w:t>Juan Pablo Barrera Delgado – Programador</w:t>
+      </w:r>
+    </w:p>
+    <w:p>
+      <w:pPr>
+        <w:pStyle w:val="Prrafodelista"/>
+        <w:numPr>
+          <w:ilvl w:val="0"/>
+          <w:numId w:val="2"/>
+        </w:numPr>
+        <w:rPr>
+          <w:rFonts w:ascii="Arial" w:hAnsi="Arial" w:cs="Arial" w:eastAsiaTheme="minorEastAsia"/>
+          <w:noProof/>
+          <w:sz w:val="24"/>
+          <w:szCs w:val="24"/>
+          <w:lang w:val="en-US"/>
+        </w:rPr>
+      </w:pPr>
+      <w:r>
+        <w:rPr>
+          <w:rFonts w:ascii="Arial" w:hAnsi="Arial" w:cs="Arial" w:eastAsiaTheme="minorEastAsia"/>
+          <w:noProof/>
+          <w:sz w:val="24"/>
+          <w:szCs w:val="24"/>
+          <w:lang w:val="en-US"/>
+        </w:rPr>
+        <w:t>Christopher Steve Barrera Mazariegos – Programador</w:t>
+      </w:r>
+    </w:p>
+    <w:p>
+      <w:pPr>
+        <w:pStyle w:val="Prrafodelista"/>
+        <w:numPr>
+          <w:ilvl w:val="0"/>
+          <w:numId w:val="2"/>
+        </w:numPr>
+        <w:rPr>
+          <w:rFonts w:ascii="Arial" w:hAnsi="Arial" w:cs="Arial" w:eastAsiaTheme="minorEastAsia"/>
+          <w:noProof/>
+          <w:sz w:val="24"/>
+          <w:szCs w:val="24"/>
+          <w:lang w:val="en-US"/>
+        </w:rPr>
+      </w:pPr>
+      <w:r>
+        <w:rPr>
+          <w:rFonts w:ascii="Arial" w:hAnsi="Arial" w:cs="Arial" w:eastAsiaTheme="minorEastAsia"/>
+          <w:noProof/>
+          <w:sz w:val="24"/>
+          <w:szCs w:val="24"/>
+          <w:lang w:val="en-US"/>
+        </w:rPr>
+        <w:t>Alexander David Borja Mena – Programador</w:t>
+      </w:r>
+    </w:p>
+    <w:p>
+      <w:pPr>
+        <w:pStyle w:val="Prrafodelista"/>
+        <w:numPr>
+          <w:ilvl w:val="0"/>
+          <w:numId w:val="2"/>
+        </w:numPr>
+        <w:rPr>
+          <w:rFonts w:ascii="Arial" w:hAnsi="Arial" w:cs="Arial" w:eastAsiaTheme="minorEastAsia"/>
+          <w:noProof/>
+          <w:sz w:val="24"/>
+          <w:szCs w:val="24"/>
+        </w:rPr>
+      </w:pPr>
+      <w:r>
+        <w:rPr>
+          <w:rFonts w:ascii="Arial" w:hAnsi="Arial" w:eastAsia="" w:cs="Arial" w:eastAsiaTheme="minorEastAsia"/>
+          <w:noProof/>
+          <w:sz w:val="24"/>
+          <w:szCs w:val="24"/>
+        </w:rPr>
+        <w:t xml:space="preserve">Diego Alejandro Caal Hernandez </w:t>
+      </w:r>
+      <w:r>
+        <w:rPr>
+          <w:rFonts w:ascii="Arial" w:hAnsi="Arial" w:eastAsia="" w:cs="Arial" w:eastAsiaTheme="minorEastAsia"/>
+          <w:noProof/>
+          <w:sz w:val="24"/>
+          <w:szCs w:val="24"/>
+        </w:rPr>
+        <w:t>–</w:t>
+      </w:r>
+      <w:r>
+        <w:rPr>
+          <w:rFonts w:ascii="Arial" w:hAnsi="Arial" w:eastAsia="" w:cs="Arial" w:eastAsiaTheme="minorEastAsia"/>
+          <w:noProof/>
+          <w:sz w:val="24"/>
+          <w:szCs w:val="24"/>
+        </w:rPr>
+        <w:t xml:space="preserve"> P</w:t>
+      </w:r>
+      <w:r>
+        <w:rPr>
+          <w:rFonts w:ascii="Arial" w:hAnsi="Arial" w:eastAsia="" w:cs="Arial" w:eastAsiaTheme="minorEastAsia"/>
+          <w:noProof/>
+          <w:sz w:val="24"/>
+          <w:szCs w:val="24"/>
+        </w:rPr>
+        <w:t>rogramador</w:t>
+      </w:r>
+    </w:p>
+    <w:p>
+      <w:pPr>
+        <w:pStyle w:val="Prrafodelista"/>
+        <w:numPr>
+          <w:ilvl w:val="0"/>
+          <w:numId w:val="2"/>
+        </w:numPr>
+        <w:rPr>
+          <w:rFonts w:ascii="Arial" w:hAnsi="Arial" w:eastAsia="" w:cs="Arial" w:eastAsiaTheme="minorEastAsia"/>
+          <w:noProof/>
+          <w:sz w:val="24"/>
+          <w:szCs w:val="24"/>
+        </w:rPr>
+      </w:pPr>
+      <w:r>
+        <w:rPr>
+          <w:rFonts w:ascii="Arial" w:hAnsi="Arial" w:eastAsia="" w:cs="Arial" w:eastAsiaTheme="minorEastAsia"/>
+          <w:noProof/>
+          <w:sz w:val="24"/>
+          <w:szCs w:val="24"/>
+        </w:rPr>
+        <w:t>Jorge Mario Castellanos Pérez - Programador</w:t>
+      </w:r>
+    </w:p>
+    <w:p>
+      <w:pPr>
+        <w:rPr>
+          <w:rFonts w:ascii="Arial" w:hAnsi="Arial" w:cs="Arial" w:eastAsiaTheme="minorHAnsi"/>
           <w:sz w:val="24"/>
           <w:u w:val="single"/>
         </w:rPr>
@@ -690,183 +1016,159 @@
     <w:p>
       <w:pPr>
         <w:rPr>
-          <w:rFonts w:ascii="Arial" w:eastAsiaTheme="minorHAnsi" w:hAnsi="Arial" w:cs="Arial"/>
-          <w:sz w:val="24"/>
-        </w:rPr>
-      </w:pPr>
-    </w:p>
-    <w:p>
-      <w:pPr>
-        <w:rPr>
-          <w:rFonts w:ascii="Arial" w:eastAsiaTheme="minorHAnsi" w:hAnsi="Arial" w:cs="Arial"/>
-          <w:sz w:val="24"/>
-        </w:rPr>
-      </w:pPr>
-    </w:p>
-    <w:p>
-      <w:pPr>
-        <w:rPr>
-          <w:rFonts w:ascii="Arial" w:eastAsiaTheme="minorHAnsi" w:hAnsi="Arial" w:cs="Arial"/>
-          <w:sz w:val="24"/>
-        </w:rPr>
-      </w:pPr>
-    </w:p>
-    <w:p>
-      <w:pPr>
-        <w:rPr>
-          <w:rFonts w:ascii="Arial" w:eastAsiaTheme="minorHAnsi" w:hAnsi="Arial" w:cs="Arial"/>
-          <w:sz w:val="24"/>
-        </w:rPr>
-      </w:pPr>
-    </w:p>
-    <w:p>
-      <w:pPr>
-        <w:rPr>
-          <w:rFonts w:ascii="Arial" w:eastAsiaTheme="minorHAnsi" w:hAnsi="Arial" w:cs="Arial"/>
-          <w:sz w:val="24"/>
-        </w:rPr>
-      </w:pPr>
-    </w:p>
-    <w:p>
-      <w:pPr>
-        <w:rPr>
-          <w:rFonts w:ascii="Arial" w:eastAsiaTheme="minorHAnsi" w:hAnsi="Arial" w:cs="Arial"/>
-          <w:sz w:val="24"/>
-        </w:rPr>
-      </w:pPr>
-    </w:p>
-    <w:p>
-      <w:pPr>
-        <w:rPr>
-          <w:rFonts w:ascii="Arial" w:eastAsiaTheme="minorHAnsi" w:hAnsi="Arial" w:cs="Arial"/>
-          <w:sz w:val="24"/>
-        </w:rPr>
-      </w:pPr>
-    </w:p>
-    <w:p>
-      <w:pPr>
-        <w:rPr>
-          <w:rFonts w:ascii="Arial" w:eastAsiaTheme="minorHAnsi" w:hAnsi="Arial" w:cs="Arial"/>
-          <w:sz w:val="24"/>
-        </w:rPr>
-      </w:pPr>
-    </w:p>
-    <w:p>
-      <w:pPr>
-        <w:rPr>
-          <w:rFonts w:ascii="Arial" w:eastAsiaTheme="minorHAnsi" w:hAnsi="Arial" w:cs="Arial"/>
-          <w:sz w:val="24"/>
-        </w:rPr>
-      </w:pPr>
-    </w:p>
-    <w:p>
-      <w:pPr>
-        <w:rPr>
-          <w:rFonts w:ascii="Arial" w:eastAsiaTheme="minorHAnsi" w:hAnsi="Arial" w:cs="Arial"/>
-          <w:sz w:val="24"/>
-        </w:rPr>
-      </w:pPr>
-    </w:p>
-    <w:p>
-      <w:pPr>
-        <w:rPr>
-          <w:rFonts w:ascii="Arial" w:eastAsiaTheme="minorHAnsi" w:hAnsi="Arial" w:cs="Arial"/>
-          <w:sz w:val="24"/>
-        </w:rPr>
-      </w:pPr>
-    </w:p>
-    <w:p>
-      <w:pPr>
-        <w:rPr>
-          <w:rFonts w:ascii="Arial" w:eastAsiaTheme="minorHAnsi" w:hAnsi="Arial" w:cs="Arial"/>
-          <w:sz w:val="24"/>
-        </w:rPr>
-      </w:pPr>
-    </w:p>
-    <w:p>
-      <w:pPr>
-        <w:rPr>
-          <w:rFonts w:ascii="Arial" w:eastAsiaTheme="minorHAnsi" w:hAnsi="Arial" w:cs="Arial"/>
-          <w:sz w:val="24"/>
-        </w:rPr>
-      </w:pPr>
-    </w:p>
-    <w:p>
-      <w:pPr>
-        <w:rPr>
-          <w:rFonts w:ascii="Arial" w:eastAsiaTheme="minorHAnsi" w:hAnsi="Arial" w:cs="Arial"/>
-          <w:sz w:val="24"/>
-        </w:rPr>
-      </w:pPr>
-    </w:p>
-    <w:p>
-      <w:pPr>
-        <w:rPr>
-          <w:rFonts w:ascii="Arial" w:eastAsiaTheme="minorHAnsi" w:hAnsi="Arial" w:cs="Arial"/>
-          <w:sz w:val="24"/>
-        </w:rPr>
-      </w:pPr>
-    </w:p>
-    <w:p>
-      <w:pPr>
-        <w:rPr>
-          <w:rFonts w:ascii="Arial" w:eastAsiaTheme="minorHAnsi" w:hAnsi="Arial" w:cs="Arial"/>
-          <w:sz w:val="24"/>
-        </w:rPr>
-      </w:pPr>
-    </w:p>
-    <w:p>
-      <w:pPr>
-        <w:rPr>
-          <w:rFonts w:ascii="Arial" w:eastAsiaTheme="minorHAnsi" w:hAnsi="Arial" w:cs="Arial"/>
-          <w:sz w:val="24"/>
-        </w:rPr>
-      </w:pPr>
-    </w:p>
-    <w:p>
-      <w:pPr>
-        <w:rPr>
-          <w:rFonts w:ascii="Arial" w:eastAsiaTheme="minorHAnsi" w:hAnsi="Arial" w:cs="Arial"/>
-          <w:sz w:val="24"/>
-        </w:rPr>
-      </w:pPr>
-    </w:p>
-    <w:p>
-      <w:pPr>
-        <w:rPr>
-          <w:rFonts w:ascii="Arial" w:eastAsiaTheme="minorHAnsi" w:hAnsi="Arial" w:cs="Arial"/>
-          <w:sz w:val="24"/>
-        </w:rPr>
-      </w:pPr>
-    </w:p>
-    <w:p>
-      <w:pPr>
-        <w:rPr>
-          <w:rFonts w:ascii="Arial" w:eastAsiaTheme="minorHAnsi" w:hAnsi="Arial" w:cs="Arial"/>
-          <w:sz w:val="24"/>
-        </w:rPr>
-      </w:pPr>
-    </w:p>
-    <w:p>
-      <w:pPr>
-        <w:rPr>
-          <w:rFonts w:ascii="Arial" w:eastAsiaTheme="minorHAnsi" w:hAnsi="Arial" w:cs="Arial"/>
-          <w:sz w:val="24"/>
-        </w:rPr>
-      </w:pPr>
-    </w:p>
-    <w:p>
-      <w:pPr>
-        <w:rPr>
-          <w:rFonts w:ascii="Arial" w:eastAsiaTheme="minorHAnsi" w:hAnsi="Arial" w:cs="Arial"/>
-          <w:sz w:val="24"/>
-        </w:rPr>
-      </w:pPr>
-    </w:p>
-    <w:p>
-      <w:pPr>
-        <w:rPr>
-          <w:rFonts w:ascii="Arial" w:eastAsiaTheme="minorHAnsi" w:hAnsi="Arial" w:cs="Arial"/>
+          <w:rFonts w:ascii="Arial" w:hAnsi="Arial" w:cs="Arial" w:eastAsiaTheme="minorHAnsi"/>
+          <w:sz w:val="24"/>
+        </w:rPr>
+      </w:pPr>
+    </w:p>
+    <w:p>
+      <w:pPr>
+        <w:rPr>
+          <w:rFonts w:ascii="Arial" w:hAnsi="Arial" w:cs="Arial" w:eastAsiaTheme="minorHAnsi"/>
+          <w:sz w:val="24"/>
+        </w:rPr>
+      </w:pPr>
+    </w:p>
+    <w:p>
+      <w:pPr>
+        <w:rPr>
+          <w:rFonts w:ascii="Arial" w:hAnsi="Arial" w:cs="Arial" w:eastAsiaTheme="minorHAnsi"/>
+          <w:sz w:val="24"/>
+        </w:rPr>
+      </w:pPr>
+    </w:p>
+    <w:p>
+      <w:pPr>
+        <w:rPr>
+          <w:rFonts w:ascii="Arial" w:hAnsi="Arial" w:cs="Arial" w:eastAsiaTheme="minorHAnsi"/>
+          <w:sz w:val="24"/>
+        </w:rPr>
+      </w:pPr>
+    </w:p>
+    <w:p>
+      <w:pPr>
+        <w:rPr>
+          <w:rFonts w:ascii="Arial" w:hAnsi="Arial" w:cs="Arial" w:eastAsiaTheme="minorHAnsi"/>
+          <w:sz w:val="24"/>
+        </w:rPr>
+      </w:pPr>
+    </w:p>
+    <w:p>
+      <w:pPr>
+        <w:rPr>
+          <w:rFonts w:ascii="Arial" w:hAnsi="Arial" w:cs="Arial" w:eastAsiaTheme="minorHAnsi"/>
+          <w:sz w:val="24"/>
+        </w:rPr>
+      </w:pPr>
+    </w:p>
+    <w:p>
+      <w:pPr>
+        <w:rPr>
+          <w:rFonts w:ascii="Arial" w:hAnsi="Arial" w:cs="Arial" w:eastAsiaTheme="minorHAnsi"/>
+          <w:sz w:val="24"/>
+        </w:rPr>
+      </w:pPr>
+    </w:p>
+    <w:p>
+      <w:pPr>
+        <w:rPr>
+          <w:rFonts w:ascii="Arial" w:hAnsi="Arial" w:cs="Arial" w:eastAsiaTheme="minorHAnsi"/>
+          <w:sz w:val="24"/>
+        </w:rPr>
+      </w:pPr>
+    </w:p>
+    <w:p>
+      <w:pPr>
+        <w:rPr>
+          <w:rFonts w:ascii="Arial" w:hAnsi="Arial" w:cs="Arial" w:eastAsiaTheme="minorHAnsi"/>
+          <w:sz w:val="24"/>
+        </w:rPr>
+      </w:pPr>
+    </w:p>
+    <w:p>
+      <w:pPr>
+        <w:rPr>
+          <w:rFonts w:ascii="Arial" w:hAnsi="Arial" w:cs="Arial" w:eastAsiaTheme="minorHAnsi"/>
+          <w:sz w:val="24"/>
+        </w:rPr>
+      </w:pPr>
+    </w:p>
+    <w:p>
+      <w:pPr>
+        <w:rPr>
+          <w:rFonts w:ascii="Arial" w:hAnsi="Arial" w:cs="Arial" w:eastAsiaTheme="minorHAnsi"/>
+          <w:sz w:val="24"/>
+        </w:rPr>
+      </w:pPr>
+    </w:p>
+    <w:p>
+      <w:pPr>
+        <w:rPr>
+          <w:rFonts w:ascii="Arial" w:hAnsi="Arial" w:cs="Arial" w:eastAsiaTheme="minorHAnsi"/>
+          <w:sz w:val="24"/>
+        </w:rPr>
+      </w:pPr>
+    </w:p>
+    <w:p>
+      <w:pPr>
+        <w:rPr>
+          <w:rFonts w:ascii="Arial" w:hAnsi="Arial" w:cs="Arial" w:eastAsiaTheme="minorHAnsi"/>
+          <w:sz w:val="24"/>
+        </w:rPr>
+      </w:pPr>
+    </w:p>
+    <w:p>
+      <w:pPr>
+        <w:rPr>
+          <w:rFonts w:ascii="Arial" w:hAnsi="Arial" w:cs="Arial" w:eastAsiaTheme="minorHAnsi"/>
+          <w:sz w:val="24"/>
+        </w:rPr>
+      </w:pPr>
+    </w:p>
+    <w:p>
+      <w:pPr>
+        <w:rPr>
+          <w:rFonts w:ascii="Arial" w:hAnsi="Arial" w:cs="Arial" w:eastAsiaTheme="minorHAnsi"/>
+          <w:sz w:val="24"/>
+        </w:rPr>
+      </w:pPr>
+    </w:p>
+    <w:p>
+      <w:pPr>
+        <w:rPr>
+          <w:rFonts w:ascii="Arial" w:hAnsi="Arial" w:cs="Arial" w:eastAsiaTheme="minorHAnsi"/>
+          <w:sz w:val="24"/>
+        </w:rPr>
+      </w:pPr>
+    </w:p>
+    <w:p>
+      <w:pPr>
+        <w:rPr>
+          <w:rFonts w:ascii="Arial" w:hAnsi="Arial" w:cs="Arial" w:eastAsiaTheme="minorHAnsi"/>
+          <w:sz w:val="24"/>
+        </w:rPr>
+      </w:pPr>
+    </w:p>
+    <w:p>
+      <w:pPr>
+        <w:rPr>
+          <w:rFonts w:ascii="Arial" w:hAnsi="Arial" w:cs="Arial" w:eastAsiaTheme="minorHAnsi"/>
+          <w:sz w:val="24"/>
+        </w:rPr>
+      </w:pPr>
+    </w:p>
+    <w:p>
+      <w:pPr>
+        <w:rPr>
+          <w:rFonts w:ascii="Arial" w:hAnsi="Arial" w:cs="Arial" w:eastAsiaTheme="minorHAnsi"/>
+          <w:sz w:val="24"/>
+        </w:rPr>
+      </w:pPr>
+    </w:p>
+    <w:p>
+      <w:pPr>
+        <w:rPr>
+          <w:rFonts w:ascii="Arial" w:hAnsi="Arial" w:cs="Arial" w:eastAsiaTheme="minorHAnsi"/>
           <w:sz w:val="24"/>
         </w:rPr>
       </w:pPr>
@@ -875,7 +1177,7 @@
       <w:pPr>
         <w:pStyle w:val="NormalWeb"/>
         <w:rPr>
-          <w:rFonts w:ascii="Arial" w:eastAsiaTheme="minorHAnsi" w:hAnsi="Arial" w:cs="Arial"/>
+          <w:rFonts w:ascii="Arial" w:hAnsi="Arial" w:cs="Arial" w:eastAsiaTheme="minorHAnsi"/>
           <w:b/>
           <w:bCs/>
           <w:i/>
@@ -885,7 +1187,7 @@
           <w:szCs w:val="32"/>
         </w:rPr>
         <w:sectPr>
-          <w:pgSz w:w="12240" w:h="15840"/>
+          <w:pgSz w:w="12240" w:h="15840" w:orient="portrait"/>
           <w:pgMar w:top="1411" w:right="1699" w:bottom="1411" w:left="1699" w:header="706" w:footer="706" w:gutter="0"/>
           <w:cols w:space="708"/>
           <w:docGrid w:linePitch="360"/>
@@ -895,8 +1197,78 @@
     <w:p>
       <w:pPr>
         <w:pStyle w:val="NormalWeb"/>
-        <w:rPr>
-          <w:rFonts w:ascii="Arial" w:eastAsiaTheme="minorHAnsi" w:hAnsi="Arial" w:cs="Arial"/>
+      </w:pPr>
+      <w:r>
+        <w:rPr>
+          <w:noProof/>
+        </w:rPr>
+        <w:lastRenderedPageBreak/>
+        <w:drawing>
+          <wp:anchor distT="0" distB="0" distL="114300" distR="114300" simplePos="0" relativeHeight="251658240" behindDoc="0" locked="0" layoutInCell="1" allowOverlap="1" wp14:anchorId="6DF70F74" wp14:editId="49D73516">
+            <wp:simplePos x="0" y="0"/>
+            <wp:positionH relativeFrom="margin">
+              <wp:align>center</wp:align>
+            </wp:positionH>
+            <wp:positionV relativeFrom="paragraph">
+              <wp:posOffset>358140</wp:posOffset>
+            </wp:positionV>
+            <wp:extent cx="9553575" cy="5916782"/>
+            <wp:effectExtent l="0" t="0" r="0" b="8255"/>
+            <wp:wrapNone/>
+            <wp:docPr id="1" name="Imagen 1" descr="C:\Users\Julio Alvarado\AppData\Local\Packages\Microsoft.Windows.Photos_8wekyb3d8bbwe\TempState\ShareServiceTempFolder\Modelo de Entidades - ERD.jpeg"/>
+            <wp:cNvGraphicFramePr>
+              <a:graphicFrameLocks xmlns:a="http://schemas.openxmlformats.org/drawingml/2006/main" noChangeAspect="1"/>
+            </wp:cNvGraphicFramePr>
+            <a:graphic xmlns:a="http://schemas.openxmlformats.org/drawingml/2006/main">
+              <a:graphicData uri="http://schemas.openxmlformats.org/drawingml/2006/picture">
+                <pic:pic xmlns:pic="http://schemas.openxmlformats.org/drawingml/2006/picture">
+                  <pic:nvPicPr>
+                    <pic:cNvPr id="0" name="Picture 1" descr="C:\Users\Julio Alvarado\AppData\Local\Packages\Microsoft.Windows.Photos_8wekyb3d8bbwe\TempState\ShareServiceTempFolder\Modelo de Entidades - ERD.jpeg"/>
+                    <pic:cNvPicPr>
+                      <a:picLocks noChangeAspect="1" noChangeArrowheads="1"/>
+                    </pic:cNvPicPr>
+                  </pic:nvPicPr>
+                  <pic:blipFill>
+                    <a:blip r:embed="rId12" cstate="print">
+                      <a:extLst>
+                        <a:ext uri="{28A0092B-C50C-407E-A947-70E740481C1C}">
+                          <a14:useLocalDpi xmlns:a14="http://schemas.microsoft.com/office/drawing/2010/main" val="0"/>
+                        </a:ext>
+                      </a:extLst>
+                    </a:blip>
+                    <a:srcRect/>
+                    <a:stretch>
+                      <a:fillRect/>
+                    </a:stretch>
+                  </pic:blipFill>
+                  <pic:spPr bwMode="auto">
+                    <a:xfrm>
+                      <a:off x="0" y="0"/>
+                      <a:ext cx="9553575" cy="5916782"/>
+                    </a:xfrm>
+                    <a:prstGeom prst="rect">
+                      <a:avLst/>
+                    </a:prstGeom>
+                    <a:noFill/>
+                    <a:ln>
+                      <a:noFill/>
+                    </a:ln>
+                  </pic:spPr>
+                </pic:pic>
+              </a:graphicData>
+            </a:graphic>
+            <wp14:sizeRelH relativeFrom="margin">
+              <wp14:pctWidth>0</wp14:pctWidth>
+            </wp14:sizeRelH>
+            <wp14:sizeRelV relativeFrom="margin">
+              <wp14:pctHeight>0</wp14:pctHeight>
+            </wp14:sizeRelV>
+          </wp:anchor>
+        </w:drawing>
+      </w:r>
+      <w:r>
+        <w:rPr>
+          <w:rFonts w:ascii="Arial" w:hAnsi="Arial" w:cs="Arial" w:eastAsiaTheme="minorHAnsi"/>
           <w:b/>
           <w:bCs/>
           <w:i/>
@@ -905,10 +1277,11 @@
           <w:sz w:val="32"/>
           <w:szCs w:val="32"/>
         </w:rPr>
-      </w:pPr>
-      <w:r>
-        <w:rPr>
-          <w:rFonts w:ascii="Arial" w:eastAsiaTheme="minorHAnsi" w:hAnsi="Arial" w:cs="Arial"/>
+        <w:t>Modelo</w:t>
+      </w:r>
+      <w:r>
+        <w:rPr>
+          <w:rFonts w:ascii="Arial" w:hAnsi="Arial" w:cs="Arial" w:eastAsiaTheme="minorHAnsi"/>
           <w:b/>
           <w:bCs/>
           <w:i/>
@@ -917,12 +1290,14 @@
           <w:sz w:val="32"/>
           <w:szCs w:val="32"/>
         </w:rPr>
-        <w:lastRenderedPageBreak/>
-        <w:t>Modelo</w:t>
-      </w:r>
-      <w:r>
-        <w:rPr>
-          <w:rFonts w:ascii="Arial" w:eastAsiaTheme="minorHAnsi" w:hAnsi="Arial" w:cs="Arial"/>
+        <w:t xml:space="preserve"> de Entidades</w:t>
+      </w:r>
+    </w:p>
+    <w:p>
+      <w:pPr>
+        <w:pStyle w:val="NormalWeb"/>
+        <w:rPr>
+          <w:rFonts w:ascii="Arial" w:hAnsi="Arial" w:cs="Arial" w:eastAsiaTheme="minorHAnsi"/>
           <w:b/>
           <w:bCs/>
           <w:i/>
@@ -931,13 +1306,12 @@
           <w:sz w:val="32"/>
           <w:szCs w:val="32"/>
         </w:rPr>
-        <w:t xml:space="preserve"> de Entidades</w:t>
-      </w:r>
-    </w:p>
-    <w:p>
-      <w:pPr>
-        <w:rPr>
-          <w:rFonts w:ascii="Arial" w:eastAsiaTheme="minorHAnsi" w:hAnsi="Arial" w:cs="Arial"/>
+      </w:pPr>
+    </w:p>
+    <w:p>
+      <w:pPr>
+        <w:rPr>
+          <w:rFonts w:ascii="Arial" w:hAnsi="Arial" w:cs="Arial" w:eastAsiaTheme="minorHAnsi"/>
           <w:b/>
           <w:bCs/>
           <w:i/>
@@ -950,7 +1324,7 @@
       </w:pPr>
       <w:r>
         <w:rPr>
-          <w:rFonts w:ascii="Arial" w:eastAsiaTheme="minorHAnsi" w:hAnsi="Arial" w:cs="Arial"/>
+          <w:rFonts w:ascii="Arial" w:hAnsi="Arial" w:cs="Arial" w:eastAsiaTheme="minorHAnsi"/>
           <w:b/>
           <w:bCs/>
           <w:i/>
@@ -966,7 +1340,7 @@
       <w:pPr>
         <w:pStyle w:val="NormalWeb"/>
         <w:rPr>
-          <w:rFonts w:ascii="Arial" w:eastAsiaTheme="minorHAnsi" w:hAnsi="Arial" w:cs="Arial"/>
+          <w:rFonts w:ascii="Arial" w:hAnsi="Arial" w:cs="Arial" w:eastAsiaTheme="minorHAnsi"/>
           <w:b/>
           <w:bCs/>
           <w:i/>
@@ -978,7 +1352,7 @@
       </w:pPr>
       <w:r>
         <w:rPr>
-          <w:rFonts w:ascii="Arial" w:eastAsiaTheme="minorHAnsi" w:hAnsi="Arial" w:cs="Arial"/>
+          <w:rFonts w:ascii="Arial" w:hAnsi="Arial" w:cs="Arial" w:eastAsiaTheme="minorHAnsi"/>
           <w:b/>
           <w:bCs/>
           <w:i/>
@@ -995,7 +1369,96 @@
       <w:pPr>
         <w:pStyle w:val="NormalWeb"/>
         <w:rPr>
-          <w:rFonts w:ascii="Arial" w:eastAsiaTheme="minorHAnsi" w:hAnsi="Arial" w:cs="Arial"/>
+          <w:rFonts w:ascii="Arial" w:hAnsi="Arial" w:cs="Arial" w:eastAsiaTheme="minorHAnsi"/>
+          <w:b/>
+          <w:bCs/>
+          <w:i/>
+          <w:iCs/>
+          <w:noProof/>
+          <w:sz w:val="32"/>
+          <w:szCs w:val="32"/>
+        </w:rPr>
+      </w:pPr>
+      <w:r>
+        <w:rPr>
+          <w:rFonts w:ascii="Arial" w:hAnsi="Arial" w:cs="Arial" w:eastAsiaTheme="minorHAnsi"/>
+          <w:b/>
+          <w:bCs/>
+          <w:i/>
+          <w:iCs/>
+          <w:noProof/>
+          <w:sz w:val="32"/>
+          <w:szCs w:val="32"/>
+        </w:rPr>
+        <w:drawing>
+          <wp:anchor distT="0" distB="0" distL="114300" distR="114300" simplePos="0" relativeHeight="251659264" behindDoc="0" locked="0" layoutInCell="1" allowOverlap="1" wp14:anchorId="69C02190" wp14:editId="29C79784">
+            <wp:simplePos x="0" y="0"/>
+            <wp:positionH relativeFrom="margin">
+              <wp:align>left</wp:align>
+            </wp:positionH>
+            <wp:positionV relativeFrom="paragraph">
+              <wp:posOffset>9525</wp:posOffset>
+            </wp:positionV>
+            <wp:extent cx="7825740" cy="6050151"/>
+            <wp:effectExtent l="0" t="0" r="3810" b="8255"/>
+            <wp:wrapNone/>
+            <wp:docPr id="3" name="Imagen 3"/>
+            <wp:cNvGraphicFramePr>
+              <a:graphicFrameLocks xmlns:a="http://schemas.openxmlformats.org/drawingml/2006/main" noChangeAspect="1"/>
+            </wp:cNvGraphicFramePr>
+            <a:graphic xmlns:a="http://schemas.openxmlformats.org/drawingml/2006/main">
+              <a:graphicData uri="http://schemas.openxmlformats.org/drawingml/2006/picture">
+                <pic:pic xmlns:pic="http://schemas.openxmlformats.org/drawingml/2006/picture">
+                  <pic:nvPicPr>
+                    <pic:cNvPr id="0" name="Picture 1"/>
+                    <pic:cNvPicPr>
+                      <a:picLocks noChangeAspect="1" noChangeArrowheads="1"/>
+                    </pic:cNvPicPr>
+                  </pic:nvPicPr>
+                  <pic:blipFill>
+                    <a:blip r:embed="rId13" cstate="print">
+                      <a:extLst>
+                        <a:ext uri="{28A0092B-C50C-407E-A947-70E740481C1C}">
+                          <a14:useLocalDpi xmlns:a14="http://schemas.microsoft.com/office/drawing/2010/main" val="0"/>
+                        </a:ext>
+                      </a:extLst>
+                    </a:blip>
+                    <a:srcRect/>
+                    <a:stretch>
+                      <a:fillRect/>
+                    </a:stretch>
+                  </pic:blipFill>
+                  <pic:spPr bwMode="auto">
+                    <a:xfrm>
+                      <a:off x="0" y="0"/>
+                      <a:ext cx="7830776" cy="6054044"/>
+                    </a:xfrm>
+                    <a:prstGeom prst="rect">
+                      <a:avLst/>
+                    </a:prstGeom>
+                    <a:noFill/>
+                    <a:ln>
+                      <a:noFill/>
+                    </a:ln>
+                  </pic:spPr>
+                </pic:pic>
+              </a:graphicData>
+            </a:graphic>
+            <wp14:sizeRelH relativeFrom="margin">
+              <wp14:pctWidth>0</wp14:pctWidth>
+            </wp14:sizeRelH>
+            <wp14:sizeRelV relativeFrom="margin">
+              <wp14:pctHeight>0</wp14:pctHeight>
+            </wp14:sizeRelV>
+          </wp:anchor>
+        </w:drawing>
+      </w:r>
+    </w:p>
+    <w:p>
+      <w:pPr>
+        <w:pStyle w:val="NormalWeb"/>
+        <w:rPr>
+          <w:rFonts w:ascii="Arial" w:hAnsi="Arial" w:cs="Arial" w:eastAsiaTheme="minorHAnsi"/>
           <w:b/>
           <w:bCs/>
           <w:i/>
@@ -1016,7 +1479,7 @@
       <w:pPr>
         <w:pStyle w:val="NormalWeb"/>
         <w:rPr>
-          <w:rFonts w:ascii="Arial" w:eastAsiaTheme="minorHAnsi" w:hAnsi="Arial" w:cs="Arial"/>
+          <w:rFonts w:ascii="Arial" w:hAnsi="Arial" w:cs="Arial" w:eastAsiaTheme="minorHAnsi"/>
           <w:b/>
           <w:bCs/>
           <w:i/>
@@ -1028,7 +1491,7 @@
       </w:pPr>
       <w:r>
         <w:rPr>
-          <w:rFonts w:ascii="Arial" w:eastAsiaTheme="minorHAnsi" w:hAnsi="Arial" w:cs="Arial"/>
+          <w:rFonts w:ascii="Arial" w:hAnsi="Arial" w:cs="Arial" w:eastAsiaTheme="minorHAnsi"/>
           <w:b/>
           <w:bCs/>
           <w:i/>
@@ -1044,10 +1507,73 @@
     <w:p>
       <w:pPr>
         <w:pStyle w:val="NormalWeb"/>
-      </w:pPr>
+        <w:rPr>
+          <w:rFonts w:ascii="Arial" w:hAnsi="Arial" w:cs="Arial" w:eastAsiaTheme="minorHAnsi"/>
+          <w:b/>
+          <w:bCs/>
+          <w:i/>
+          <w:iCs/>
+          <w:noProof/>
+          <w:sz w:val="32"/>
+          <w:szCs w:val="32"/>
+        </w:rPr>
+      </w:pPr>
+      <w:r>
+        <w:rPr>
+          <w:noProof/>
+        </w:rPr>
+        <w:drawing>
+          <wp:inline distT="0" distB="0" distL="0" distR="0" wp14:anchorId="74E55D71" wp14:editId="6AA129B1">
+            <wp:extent cx="6567279" cy="7604760"/>
+            <wp:effectExtent l="0" t="0" r="5080" b="0"/>
+            <wp:docPr id="4" name="Imagen 4"/>
+            <wp:cNvGraphicFramePr>
+              <a:graphicFrameLocks xmlns:a="http://schemas.openxmlformats.org/drawingml/2006/main" noChangeAspect="1"/>
+            </wp:cNvGraphicFramePr>
+            <a:graphic xmlns:a="http://schemas.openxmlformats.org/drawingml/2006/main">
+              <a:graphicData uri="http://schemas.openxmlformats.org/drawingml/2006/picture">
+                <pic:pic xmlns:pic="http://schemas.openxmlformats.org/drawingml/2006/picture">
+                  <pic:nvPicPr>
+                    <pic:cNvPr id="0" name="Picture 1"/>
+                    <pic:cNvPicPr>
+                      <a:picLocks noChangeAspect="1" noChangeArrowheads="1"/>
+                    </pic:cNvPicPr>
+                  </pic:nvPicPr>
+                  <pic:blipFill>
+                    <a:blip r:embed="rId14">
+                      <a:extLst>
+                        <a:ext uri="{28A0092B-C50C-407E-A947-70E740481C1C}">
+                          <a14:useLocalDpi xmlns:a14="http://schemas.microsoft.com/office/drawing/2010/main" val="0"/>
+                        </a:ext>
+                      </a:extLst>
+                    </a:blip>
+                    <a:srcRect/>
+                    <a:stretch>
+                      <a:fillRect/>
+                    </a:stretch>
+                  </pic:blipFill>
+                  <pic:spPr bwMode="auto">
+                    <a:xfrm>
+                      <a:off x="0" y="0"/>
+                      <a:ext cx="6602905" cy="7646014"/>
+                    </a:xfrm>
+                    <a:prstGeom prst="rect">
+                      <a:avLst/>
+                    </a:prstGeom>
+                    <a:noFill/>
+                    <a:ln>
+                      <a:noFill/>
+                    </a:ln>
+                  </pic:spPr>
+                </pic:pic>
+              </a:graphicData>
+            </a:graphic>
+          </wp:inline>
+        </w:drawing>
+      </w:r>
     </w:p>
     <w:sectPr>
-      <w:pgSz w:w="12240" w:h="15840"/>
+      <w:pgSz w:w="12240" w:h="15840" w:orient="portrait"/>
       <w:pgMar w:top="1412" w:right="1701" w:bottom="1412" w:left="1701" w:header="709" w:footer="709" w:gutter="0"/>
       <w:cols w:space="708"/>
       <w:docGrid w:linePitch="360"/>
@@ -1058,7 +1584,7 @@
 
 <file path=word/comments.xml><?xml version="1.0" encoding="utf-8"?>
 <w:comments xmlns:wpc="http://schemas.microsoft.com/office/word/2010/wordprocessingCanvas" xmlns:cx="http://schemas.microsoft.com/office/drawing/2014/chartex" xmlns:cx1="http://schemas.microsoft.com/office/drawing/2015/9/8/chartex" xmlns:cx2="http://schemas.microsoft.com/office/drawing/2015/10/21/chartex" xmlns:cx3="http://schemas.microsoft.com/office/drawing/2016/5/9/chartex" xmlns:cx4="http://schemas.microsoft.com/office/drawing/2016/5/10/chartex" xmlns:cx5="http://schemas.microsoft.com/office/drawing/2016/5/11/chartex" xmlns:cx6="http://schemas.microsoft.com/office/drawing/2016/5/12/chartex" xmlns:cx7="http://schemas.microsoft.com/office/drawing/2016/5/13/chartex" xmlns:cx8="http://schemas.microsoft.com/office/drawing/2016/5/14/chartex" xmlns:mc="http://schemas.openxmlformats.org/markup-compatibility/2006" xmlns:aink="http://schemas.microsoft.com/office/drawing/2016/ink" xmlns:am3d="http://schemas.microsoft.com/office/drawing/2017/model3d" xmlns:o="urn:schemas-microsoft-com:office:office" xmlns:oel="http://schemas.microsoft.com/office/2019/extlst" xmlns:r="http://schemas.openxmlformats.org/officeDocument/2006/relationships" xmlns:m="http://schemas.openxmlformats.org/officeDocument/2006/math" xmlns:v="urn:schemas-microsoft-com:vml" xmlns:wp14="http://schemas.microsoft.com/office/word/2010/wordprocessingDrawing" xmlns:wp="http://schemas.openxmlformats.org/drawingml/2006/wordprocessingDrawing" xmlns:w10="urn:schemas-microsoft-com:office:word" xmlns:w="http://schemas.openxmlformats.org/wordprocessingml/2006/main" xmlns:w14="http://schemas.microsoft.com/office/word/2010/wordml" xmlns:w15="http://schemas.microsoft.com/office/word/2012/wordml" xmlns:w16cex="http://schemas.microsoft.com/office/word/2018/wordml/cex" xmlns:w16cid="http://schemas.microsoft.com/office/word/2016/wordml/cid" xmlns:w16="http://schemas.microsoft.com/office/word/2018/wordml" xmlns:w16du="http://schemas.microsoft.com/office/word/2023/wordml/word16du" xmlns:w16sdtdh="http://schemas.microsoft.com/office/word/2020/wordml/sdtdatahash" xmlns:w16se="http://schemas.microsoft.com/office/word/2015/wordml/symex" xmlns:wpg="http://schemas.microsoft.com/office/word/2010/wordprocessingGroup" xmlns:wpi="http://schemas.microsoft.com/office/word/2010/wordprocessingInk" xmlns:wne="http://schemas.microsoft.com/office/word/2006/wordml" xmlns:wps="http://schemas.microsoft.com/office/word/2010/wordprocessingShape" mc:Ignorable="w14 w15 w16se w16cid w16 w16cex w16sdtdh w16du wp14">
-  <w:comment w:id="0" w:author="Pedro Armas" w:date="2023-11-27T00:25:00Z" w:initials="PA">
+  <w:comment w:initials="PA" w:author="Pedro Armas" w:date="2023-11-27T00:25:00Z" w:id="0">
     <w:p>
       <w:pPr>
         <w:pStyle w:val="Textocomentario"/>
@@ -1074,7 +1600,7 @@
       </w:r>
     </w:p>
   </w:comment>
-  <w:comment w:id="1" w:author="Pedro Armas" w:date="2023-11-27T00:25:00Z" w:initials="PA">
+  <w:comment w:initials="PA" w:author="Pedro Armas" w:date="2023-11-27T00:25:00Z" w:id="1">
     <w:p>
       <w:pPr>
         <w:pStyle w:val="Textocomentario"/>
@@ -1090,7 +1616,7 @@
       </w:r>
     </w:p>
   </w:comment>
-  <w:comment w:id="2" w:author="Pedro Armas" w:date="2023-11-27T00:24:00Z" w:initials="PA">
+  <w:comment w:initials="PA" w:author="Pedro Armas" w:date="2023-11-27T00:24:00Z" w:id="2">
     <w:p>
       <w:pPr>
         <w:pStyle w:val="Textocomentario"/>
@@ -1106,7 +1632,7 @@
       </w:r>
     </w:p>
   </w:comment>
-  <w:comment w:id="3" w:author="Pedro Armas" w:date="2023-11-27T00:24:00Z" w:initials="PA">
+  <w:comment w:initials="PA" w:author="Pedro Armas" w:date="2023-11-27T00:24:00Z" w:id="3">
     <w:p>
       <w:pPr>
         <w:pStyle w:val="Textocomentario"/>
@@ -1205,6 +1731,119 @@
 <file path=word/numbering.xml><?xml version="1.0" encoding="utf-8"?>
 <w:numbering xmlns:wpc="http://schemas.microsoft.com/office/word/2010/wordprocessingCanvas" xmlns:cx="http://schemas.microsoft.com/office/drawing/2014/chartex" xmlns:cx1="http://schemas.microsoft.com/office/drawing/2015/9/8/chartex" xmlns:cx2="http://schemas.microsoft.com/office/drawing/2015/10/21/chartex" xmlns:cx3="http://schemas.microsoft.com/office/drawing/2016/5/9/chartex" xmlns:cx4="http://schemas.microsoft.com/office/drawing/2016/5/10/chartex" xmlns:cx5="http://schemas.microsoft.com/office/drawing/2016/5/11/chartex" xmlns:cx6="http://schemas.microsoft.com/office/drawing/2016/5/12/chartex" xmlns:cx7="http://schemas.microsoft.com/office/drawing/2016/5/13/chartex" xmlns:cx8="http://schemas.microsoft.com/office/drawing/2016/5/14/chartex" xmlns:mc="http://schemas.openxmlformats.org/markup-compatibility/2006" xmlns:aink="http://schemas.microsoft.com/office/drawing/2016/ink" xmlns:am3d="http://schemas.microsoft.com/office/drawing/2017/model3d" xmlns:o="urn:schemas-microsoft-com:office:office" xmlns:oel="http://schemas.microsoft.com/office/2019/extlst" xmlns:r="http://schemas.openxmlformats.org/officeDocument/2006/relationships" xmlns:m="http://schemas.openxmlformats.org/officeDocument/2006/math" xmlns:v="urn:schemas-microsoft-com:vml" xmlns:wp14="http://schemas.microsoft.com/office/word/2010/wordprocessingDrawing" xmlns:wp="http://schemas.openxmlformats.org/drawingml/2006/wordprocessingDrawing" xmlns:w10="urn:schemas-microsoft-com:office:word" xmlns:w="http://schemas.openxmlformats.org/wordprocessingml/2006/main" xmlns:w14="http://schemas.microsoft.com/office/word/2010/wordml" xmlns:w15="http://schemas.microsoft.com/office/word/2012/wordml" xmlns:w16cex="http://schemas.microsoft.com/office/word/2018/wordml/cex" xmlns:w16cid="http://schemas.microsoft.com/office/word/2016/wordml/cid" xmlns:w16="http://schemas.microsoft.com/office/word/2018/wordml" xmlns:w16du="http://schemas.microsoft.com/office/word/2023/wordml/word16du" xmlns:w16sdtdh="http://schemas.microsoft.com/office/word/2020/wordml/sdtdatahash" xmlns:w16se="http://schemas.microsoft.com/office/word/2015/wordml/symex" xmlns:wpg="http://schemas.microsoft.com/office/word/2010/wordprocessingGroup" xmlns:wpi="http://schemas.microsoft.com/office/word/2010/wordprocessingInk" xmlns:wne="http://schemas.microsoft.com/office/word/2006/wordml" xmlns:wps="http://schemas.microsoft.com/office/word/2010/wordprocessingShape" mc:Ignorable="w14 w15 w16se w16cid w16 w16cex w16sdtdh w16du wp14">
   <w:abstractNum w:abstractNumId="0" w15:restartNumberingAfterBreak="0">
+    <w:nsid w:val="234838E4"/>
+    <w:multiLevelType w:val="hybridMultilevel"/>
+    <w:tmpl w:val="63AAE890"/>
+    <w:lvl w:ilvl="0" w:tplc="04090001">
+      <w:start w:val="1"/>
+      <w:numFmt w:val="bullet"/>
+      <w:lvlText w:val=""/>
+      <w:lvlJc w:val="left"/>
+      <w:pPr>
+        <w:ind w:left="720" w:hanging="360"/>
+      </w:pPr>
+      <w:rPr>
+        <w:rFonts w:hint="default" w:ascii="Symbol" w:hAnsi="Symbol"/>
+      </w:rPr>
+    </w:lvl>
+    <w:lvl w:ilvl="1" w:tplc="04090003" w:tentative="1">
+      <w:start w:val="1"/>
+      <w:numFmt w:val="bullet"/>
+      <w:lvlText w:val="o"/>
+      <w:lvlJc w:val="left"/>
+      <w:pPr>
+        <w:ind w:left="1440" w:hanging="360"/>
+      </w:pPr>
+      <w:rPr>
+        <w:rFonts w:hint="default" w:ascii="Courier New" w:hAnsi="Courier New" w:cs="Courier New"/>
+      </w:rPr>
+    </w:lvl>
+    <w:lvl w:ilvl="2" w:tplc="04090005" w:tentative="1">
+      <w:start w:val="1"/>
+      <w:numFmt w:val="bullet"/>
+      <w:lvlText w:val=""/>
+      <w:lvlJc w:val="left"/>
+      <w:pPr>
+        <w:ind w:left="2160" w:hanging="360"/>
+      </w:pPr>
+      <w:rPr>
+        <w:rFonts w:hint="default" w:ascii="Wingdings" w:hAnsi="Wingdings"/>
+      </w:rPr>
+    </w:lvl>
+    <w:lvl w:ilvl="3" w:tplc="04090001" w:tentative="1">
+      <w:start w:val="1"/>
+      <w:numFmt w:val="bullet"/>
+      <w:lvlText w:val=""/>
+      <w:lvlJc w:val="left"/>
+      <w:pPr>
+        <w:ind w:left="2880" w:hanging="360"/>
+      </w:pPr>
+      <w:rPr>
+        <w:rFonts w:hint="default" w:ascii="Symbol" w:hAnsi="Symbol"/>
+      </w:rPr>
+    </w:lvl>
+    <w:lvl w:ilvl="4" w:tplc="04090003" w:tentative="1">
+      <w:start w:val="1"/>
+      <w:numFmt w:val="bullet"/>
+      <w:lvlText w:val="o"/>
+      <w:lvlJc w:val="left"/>
+      <w:pPr>
+        <w:ind w:left="3600" w:hanging="360"/>
+      </w:pPr>
+      <w:rPr>
+        <w:rFonts w:hint="default" w:ascii="Courier New" w:hAnsi="Courier New" w:cs="Courier New"/>
+      </w:rPr>
+    </w:lvl>
+    <w:lvl w:ilvl="5" w:tplc="04090005" w:tentative="1">
+      <w:start w:val="1"/>
+      <w:numFmt w:val="bullet"/>
+      <w:lvlText w:val=""/>
+      <w:lvlJc w:val="left"/>
+      <w:pPr>
+        <w:ind w:left="4320" w:hanging="360"/>
+      </w:pPr>
+      <w:rPr>
+        <w:rFonts w:hint="default" w:ascii="Wingdings" w:hAnsi="Wingdings"/>
+      </w:rPr>
+    </w:lvl>
+    <w:lvl w:ilvl="6" w:tplc="04090001" w:tentative="1">
+      <w:start w:val="1"/>
+      <w:numFmt w:val="bullet"/>
+      <w:lvlText w:val=""/>
+      <w:lvlJc w:val="left"/>
+      <w:pPr>
+        <w:ind w:left="5040" w:hanging="360"/>
+      </w:pPr>
+      <w:rPr>
+        <w:rFonts w:hint="default" w:ascii="Symbol" w:hAnsi="Symbol"/>
+      </w:rPr>
+    </w:lvl>
+    <w:lvl w:ilvl="7" w:tplc="04090003" w:tentative="1">
+      <w:start w:val="1"/>
+      <w:numFmt w:val="bullet"/>
+      <w:lvlText w:val="o"/>
+      <w:lvlJc w:val="left"/>
+      <w:pPr>
+        <w:ind w:left="5760" w:hanging="360"/>
+      </w:pPr>
+      <w:rPr>
+        <w:rFonts w:hint="default" w:ascii="Courier New" w:hAnsi="Courier New" w:cs="Courier New"/>
+      </w:rPr>
+    </w:lvl>
+    <w:lvl w:ilvl="8" w:tplc="04090005" w:tentative="1">
+      <w:start w:val="1"/>
+      <w:numFmt w:val="bullet"/>
+      <w:lvlText w:val=""/>
+      <w:lvlJc w:val="left"/>
+      <w:pPr>
+        <w:ind w:left="6480" w:hanging="360"/>
+      </w:pPr>
+      <w:rPr>
+        <w:rFonts w:hint="default" w:ascii="Wingdings" w:hAnsi="Wingdings"/>
+      </w:rPr>
+    </w:lvl>
+  </w:abstractNum>
+  <w:abstractNum w:abstractNumId="1" w15:restartNumberingAfterBreak="0">
     <w:nsid w:val="51AE44FF"/>
     <w:multiLevelType w:val="hybridMultilevel"/>
     <w:tmpl w:val="355A413E"/>
@@ -1217,7 +1856,7 @@
         <w:ind w:left="720" w:hanging="360"/>
       </w:pPr>
       <w:rPr>
-        <w:rFonts w:ascii="Symbol" w:hAnsi="Symbol" w:hint="default"/>
+        <w:rFonts w:hint="default" w:ascii="Symbol" w:hAnsi="Symbol"/>
       </w:rPr>
     </w:lvl>
     <w:lvl w:ilvl="1" w:tplc="100A0003" w:tentative="1">
@@ -1229,7 +1868,7 @@
         <w:ind w:left="1440" w:hanging="360"/>
       </w:pPr>
       <w:rPr>
-        <w:rFonts w:ascii="Courier New" w:hAnsi="Courier New" w:cs="Courier New" w:hint="default"/>
+        <w:rFonts w:hint="default" w:ascii="Courier New" w:hAnsi="Courier New" w:cs="Courier New"/>
       </w:rPr>
     </w:lvl>
     <w:lvl w:ilvl="2" w:tplc="100A0005" w:tentative="1">
@@ -1241,7 +1880,7 @@
         <w:ind w:left="2160" w:hanging="360"/>
       </w:pPr>
       <w:rPr>
-        <w:rFonts w:ascii="Wingdings" w:hAnsi="Wingdings" w:hint="default"/>
+        <w:rFonts w:hint="default" w:ascii="Wingdings" w:hAnsi="Wingdings"/>
       </w:rPr>
     </w:lvl>
     <w:lvl w:ilvl="3" w:tplc="100A0001" w:tentative="1">
@@ -1253,7 +1892,7 @@
         <w:ind w:left="2880" w:hanging="360"/>
       </w:pPr>
       <w:rPr>
-        <w:rFonts w:ascii="Symbol" w:hAnsi="Symbol" w:hint="default"/>
+        <w:rFonts w:hint="default" w:ascii="Symbol" w:hAnsi="Symbol"/>
       </w:rPr>
     </w:lvl>
     <w:lvl w:ilvl="4" w:tplc="100A0003" w:tentative="1">
@@ -1265,7 +1904,7 @@
         <w:ind w:left="3600" w:hanging="360"/>
       </w:pPr>
       <w:rPr>
-        <w:rFonts w:ascii="Courier New" w:hAnsi="Courier New" w:cs="Courier New" w:hint="default"/>
+        <w:rFonts w:hint="default" w:ascii="Courier New" w:hAnsi="Courier New" w:cs="Courier New"/>
       </w:rPr>
     </w:lvl>
     <w:lvl w:ilvl="5" w:tplc="100A0005" w:tentative="1">
@@ -1277,7 +1916,7 @@
         <w:ind w:left="4320" w:hanging="360"/>
       </w:pPr>
       <w:rPr>
-        <w:rFonts w:ascii="Wingdings" w:hAnsi="Wingdings" w:hint="default"/>
+        <w:rFonts w:hint="default" w:ascii="Wingdings" w:hAnsi="Wingdings"/>
       </w:rPr>
     </w:lvl>
     <w:lvl w:ilvl="6" w:tplc="100A0001" w:tentative="1">
@@ -1289,7 +1928,7 @@
         <w:ind w:left="5040" w:hanging="360"/>
       </w:pPr>
       <w:rPr>
-        <w:rFonts w:ascii="Symbol" w:hAnsi="Symbol" w:hint="default"/>
+        <w:rFonts w:hint="default" w:ascii="Symbol" w:hAnsi="Symbol"/>
       </w:rPr>
     </w:lvl>
     <w:lvl w:ilvl="7" w:tplc="100A0003" w:tentative="1">
@@ -1301,7 +1940,7 @@
         <w:ind w:left="5760" w:hanging="360"/>
       </w:pPr>
       <w:rPr>
-        <w:rFonts w:ascii="Courier New" w:hAnsi="Courier New" w:cs="Courier New" w:hint="default"/>
+        <w:rFonts w:hint="default" w:ascii="Courier New" w:hAnsi="Courier New" w:cs="Courier New"/>
       </w:rPr>
     </w:lvl>
     <w:lvl w:ilvl="8" w:tplc="100A0005" w:tentative="1">
@@ -1313,11 +1952,14 @@
         <w:ind w:left="6480" w:hanging="360"/>
       </w:pPr>
       <w:rPr>
-        <w:rFonts w:ascii="Wingdings" w:hAnsi="Wingdings" w:hint="default"/>
+        <w:rFonts w:hint="default" w:ascii="Wingdings" w:hAnsi="Wingdings"/>
       </w:rPr>
     </w:lvl>
   </w:abstractNum>
-  <w:num w:numId="1" w16cid:durableId="2023390943">
+  <w:num w:numId="1" w16cid:durableId="918174106">
+    <w:abstractNumId w:val="1"/>
+  </w:num>
+  <w:num w:numId="2" w16cid:durableId="1593662803">
     <w:abstractNumId w:val="0"/>
   </w:num>
 </w:numbering>
@@ -1336,7 +1978,7 @@
   <w:docDefaults>
     <w:rPrDefault>
       <w:rPr>
-        <w:rFonts w:asciiTheme="minorHAnsi" w:eastAsiaTheme="minorHAnsi" w:hAnsiTheme="minorHAnsi" w:cstheme="minorBidi"/>
+        <w:rFonts w:asciiTheme="minorHAnsi" w:hAnsiTheme="minorHAnsi" w:eastAsiaTheme="minorHAnsi" w:cstheme="minorBidi"/>
         <w:sz w:val="22"/>
         <w:szCs w:val="22"/>
         <w:lang w:val="es-GT" w:eastAsia="en-US" w:bidi="ar-SA"/>
@@ -1351,14 +1993,14 @@
   <w:latentStyles w:defLockedState="0" w:defUIPriority="99" w:defSemiHidden="0" w:defUnhideWhenUsed="0" w:defQFormat="0" w:count="376">
     <w:lsdException w:name="Normal" w:uiPriority="0" w:qFormat="1"/>
     <w:lsdException w:name="heading 1" w:uiPriority="9" w:qFormat="1"/>
-    <w:lsdException w:name="heading 2" w:semiHidden="1" w:uiPriority="9" w:unhideWhenUsed="1" w:qFormat="1"/>
-    <w:lsdException w:name="heading 3" w:semiHidden="1" w:uiPriority="9" w:unhideWhenUsed="1" w:qFormat="1"/>
-    <w:lsdException w:name="heading 4" w:semiHidden="1" w:uiPriority="9" w:unhideWhenUsed="1" w:qFormat="1"/>
-    <w:lsdException w:name="heading 5" w:semiHidden="1" w:uiPriority="9" w:unhideWhenUsed="1" w:qFormat="1"/>
-    <w:lsdException w:name="heading 6" w:semiHidden="1" w:uiPriority="9" w:unhideWhenUsed="1" w:qFormat="1"/>
-    <w:lsdException w:name="heading 7" w:semiHidden="1" w:uiPriority="9" w:unhideWhenUsed="1" w:qFormat="1"/>
-    <w:lsdException w:name="heading 8" w:semiHidden="1" w:uiPriority="9" w:unhideWhenUsed="1" w:qFormat="1"/>
-    <w:lsdException w:name="heading 9" w:semiHidden="1" w:uiPriority="9" w:unhideWhenUsed="1" w:qFormat="1"/>
+    <w:lsdException w:name="heading 2" w:uiPriority="9" w:semiHidden="1" w:unhideWhenUsed="1" w:qFormat="1"/>
+    <w:lsdException w:name="heading 3" w:uiPriority="9" w:semiHidden="1" w:unhideWhenUsed="1" w:qFormat="1"/>
+    <w:lsdException w:name="heading 4" w:uiPriority="9" w:semiHidden="1" w:unhideWhenUsed="1" w:qFormat="1"/>
+    <w:lsdException w:name="heading 5" w:uiPriority="9" w:semiHidden="1" w:unhideWhenUsed="1" w:qFormat="1"/>
+    <w:lsdException w:name="heading 6" w:uiPriority="9" w:semiHidden="1" w:unhideWhenUsed="1" w:qFormat="1"/>
+    <w:lsdException w:name="heading 7" w:uiPriority="9" w:semiHidden="1" w:unhideWhenUsed="1" w:qFormat="1"/>
+    <w:lsdException w:name="heading 8" w:uiPriority="9" w:semiHidden="1" w:unhideWhenUsed="1" w:qFormat="1"/>
+    <w:lsdException w:name="heading 9" w:uiPriority="9" w:semiHidden="1" w:unhideWhenUsed="1" w:qFormat="1"/>
     <w:lsdException w:name="index 1" w:semiHidden="1" w:unhideWhenUsed="1"/>
     <w:lsdException w:name="index 2" w:semiHidden="1" w:unhideWhenUsed="1"/>
     <w:lsdException w:name="index 3" w:semiHidden="1" w:unhideWhenUsed="1"/>
@@ -1368,22 +2010,22 @@
     <w:lsdException w:name="index 7" w:semiHidden="1" w:unhideWhenUsed="1"/>
     <w:lsdException w:name="index 8" w:semiHidden="1" w:unhideWhenUsed="1"/>
     <w:lsdException w:name="index 9" w:semiHidden="1" w:unhideWhenUsed="1"/>
-    <w:lsdException w:name="toc 1" w:semiHidden="1" w:uiPriority="39" w:unhideWhenUsed="1"/>
-    <w:lsdException w:name="toc 2" w:semiHidden="1" w:uiPriority="39" w:unhideWhenUsed="1"/>
-    <w:lsdException w:name="toc 3" w:semiHidden="1" w:uiPriority="39" w:unhideWhenUsed="1"/>
-    <w:lsdException w:name="toc 4" w:semiHidden="1" w:uiPriority="39" w:unhideWhenUsed="1"/>
-    <w:lsdException w:name="toc 5" w:semiHidden="1" w:uiPriority="39" w:unhideWhenUsed="1"/>
-    <w:lsdException w:name="toc 6" w:semiHidden="1" w:uiPriority="39" w:unhideWhenUsed="1"/>
-    <w:lsdException w:name="toc 7" w:semiHidden="1" w:uiPriority="39" w:unhideWhenUsed="1"/>
-    <w:lsdException w:name="toc 8" w:semiHidden="1" w:uiPriority="39" w:unhideWhenUsed="1"/>
-    <w:lsdException w:name="toc 9" w:semiHidden="1" w:uiPriority="39" w:unhideWhenUsed="1"/>
+    <w:lsdException w:name="toc 1" w:uiPriority="39" w:semiHidden="1" w:unhideWhenUsed="1"/>
+    <w:lsdException w:name="toc 2" w:uiPriority="39" w:semiHidden="1" w:unhideWhenUsed="1"/>
+    <w:lsdException w:name="toc 3" w:uiPriority="39" w:semiHidden="1" w:unhideWhenUsed="1"/>
+    <w:lsdException w:name="toc 4" w:uiPriority="39" w:semiHidden="1" w:unhideWhenUsed="1"/>
+    <w:lsdException w:name="toc 5" w:uiPriority="39" w:semiHidden="1" w:unhideWhenUsed="1"/>
+    <w:lsdException w:name="toc 6" w:uiPriority="39" w:semiHidden="1" w:unhideWhenUsed="1"/>
+    <w:lsdException w:name="toc 7" w:uiPriority="39" w:semiHidden="1" w:unhideWhenUsed="1"/>
+    <w:lsdException w:name="toc 8" w:uiPriority="39" w:semiHidden="1" w:unhideWhenUsed="1"/>
+    <w:lsdException w:name="toc 9" w:uiPriority="39" w:semiHidden="1" w:unhideWhenUsed="1"/>
     <w:lsdException w:name="Normal Indent" w:semiHidden="1" w:unhideWhenUsed="1"/>
     <w:lsdException w:name="footnote text" w:semiHidden="1" w:unhideWhenUsed="1"/>
     <w:lsdException w:name="annotation text" w:semiHidden="1" w:unhideWhenUsed="1"/>
     <w:lsdException w:name="header" w:semiHidden="1" w:unhideWhenUsed="1"/>
     <w:lsdException w:name="footer" w:semiHidden="1" w:unhideWhenUsed="1"/>
     <w:lsdException w:name="index heading" w:semiHidden="1" w:unhideWhenUsed="1"/>
-    <w:lsdException w:name="caption" w:semiHidden="1" w:uiPriority="35" w:unhideWhenUsed="1" w:qFormat="1"/>
+    <w:lsdException w:name="caption" w:uiPriority="35" w:semiHidden="1" w:unhideWhenUsed="1" w:qFormat="1"/>
     <w:lsdException w:name="table of figures" w:semiHidden="1" w:unhideWhenUsed="1"/>
     <w:lsdException w:name="envelope address" w:semiHidden="1" w:unhideWhenUsed="1"/>
     <w:lsdException w:name="envelope return" w:semiHidden="1" w:unhideWhenUsed="1"/>
@@ -1414,7 +2056,7 @@
     <w:lsdException w:name="Title" w:uiPriority="10" w:qFormat="1"/>
     <w:lsdException w:name="Closing" w:semiHidden="1" w:unhideWhenUsed="1"/>
     <w:lsdException w:name="Signature" w:semiHidden="1" w:unhideWhenUsed="1"/>
-    <w:lsdException w:name="Default Paragraph Font" w:semiHidden="1" w:uiPriority="1" w:unhideWhenUsed="1"/>
+    <w:lsdException w:name="Default Paragraph Font" w:uiPriority="1" w:semiHidden="1" w:unhideWhenUsed="1"/>
     <w:lsdException w:name="Body Text" w:semiHidden="1" w:unhideWhenUsed="1"/>
     <w:lsdException w:name="Body Text Indent" w:semiHidden="1" w:unhideWhenUsed="1"/>
     <w:lsdException w:name="List Continue" w:semiHidden="1" w:unhideWhenUsed="1"/>
@@ -1614,8 +2256,8 @@
     <w:lsdException w:name="Subtle Reference" w:uiPriority="31" w:qFormat="1"/>
     <w:lsdException w:name="Intense Reference" w:uiPriority="32" w:qFormat="1"/>
     <w:lsdException w:name="Book Title" w:uiPriority="33" w:qFormat="1"/>
-    <w:lsdException w:name="Bibliography" w:semiHidden="1" w:uiPriority="37" w:unhideWhenUsed="1"/>
-    <w:lsdException w:name="TOC Heading" w:semiHidden="1" w:uiPriority="39" w:unhideWhenUsed="1" w:qFormat="1"/>
+    <w:lsdException w:name="Bibliography" w:uiPriority="37" w:semiHidden="1" w:unhideWhenUsed="1"/>
+    <w:lsdException w:name="TOC Heading" w:uiPriority="39" w:semiHidden="1" w:unhideWhenUsed="1" w:qFormat="1"/>
     <w:lsdException w:name="Plain Table 1" w:uiPriority="41"/>
     <w:lsdException w:name="Plain Table 2" w:uiPriority="42"/>
     <w:lsdException w:name="Plain Table 3" w:uiPriority="43"/>
@@ -1726,7 +2368,7 @@
     <w:lsdException w:name="Unresolved Mention" w:semiHidden="1" w:unhideWhenUsed="1"/>
     <w:lsdException w:name="Smart Link" w:semiHidden="1" w:unhideWhenUsed="1"/>
   </w:latentStyles>
-  <w:style w:type="paragraph" w:default="1" w:styleId="Normal">
+  <w:style w:type="paragraph" w:styleId="Normal" w:default="1">
     <w:name w:val="Normal"/>
     <w:qFormat/>
     <w:rsid w:val="007B480D"/>
@@ -1734,13 +2376,13 @@
       <w:rFonts w:eastAsia="MS Mincho"/>
     </w:rPr>
   </w:style>
-  <w:style w:type="character" w:default="1" w:styleId="Fuentedeprrafopredeter">
+  <w:style w:type="character" w:styleId="Fuentedeprrafopredeter" w:default="1">
     <w:name w:val="Default Paragraph Font"/>
     <w:uiPriority w:val="1"/>
     <w:semiHidden/>
     <w:unhideWhenUsed/>
   </w:style>
-  <w:style w:type="table" w:default="1" w:styleId="Tablanormal">
+  <w:style w:type="table" w:styleId="Tablanormal" w:default="1">
     <w:name w:val="Normal Table"/>
     <w:uiPriority w:val="99"/>
     <w:semiHidden/>
@@ -1755,7 +2397,7 @@
       </w:tblCellMar>
     </w:tblPr>
   </w:style>
-  <w:style w:type="numbering" w:default="1" w:styleId="Sinlista">
+  <w:style w:type="numbering" w:styleId="Sinlista" w:default="1">
     <w:name w:val="No List"/>
     <w:uiPriority w:val="99"/>
     <w:semiHidden/>
@@ -1798,7 +2440,7 @@
       <w:szCs w:val="20"/>
     </w:rPr>
   </w:style>
-  <w:style w:type="character" w:customStyle="1" w:styleId="TextocomentarioCar">
+  <w:style w:type="character" w:styleId="TextocomentarioCar" w:customStyle="1">
     <w:name w:val="Texto comentario Car"/>
     <w:basedOn w:val="Fuentedeprrafopredeter"/>
     <w:link w:val="Textocomentario"/>
@@ -1825,7 +2467,7 @@
       <w:bCs/>
     </w:rPr>
   </w:style>
-  <w:style w:type="character" w:customStyle="1" w:styleId="AsuntodelcomentarioCar">
+  <w:style w:type="character" w:styleId="AsuntodelcomentarioCar" w:customStyle="1">
     <w:name w:val="Asunto del comentario Car"/>
     <w:basedOn w:val="TextocomentarioCar"/>
     <w:link w:val="Asuntodelcomentario"/>
@@ -1861,7 +2503,7 @@
       <w:spacing w:before="100" w:beforeAutospacing="1" w:after="100" w:afterAutospacing="1" w:line="240" w:lineRule="auto"/>
     </w:pPr>
     <w:rPr>
-      <w:rFonts w:ascii="Times New Roman" w:eastAsia="Times New Roman" w:hAnsi="Times New Roman" w:cs="Times New Roman"/>
+      <w:rFonts w:ascii="Times New Roman" w:hAnsi="Times New Roman" w:eastAsia="Times New Roman" w:cs="Times New Roman"/>
       <w:sz w:val="24"/>
       <w:szCs w:val="24"/>
       <w:lang w:eastAsia="es-GT"/>
@@ -1882,7 +2524,7 @@
       <w:spacing w:after="0" w:line="240" w:lineRule="auto"/>
     </w:pPr>
   </w:style>
-  <w:style w:type="character" w:customStyle="1" w:styleId="EncabezadoCar">
+  <w:style w:type="character" w:styleId="EncabezadoCar" w:customStyle="1">
     <w:name w:val="Encabezado Car"/>
     <w:basedOn w:val="Fuentedeprrafopredeter"/>
     <w:link w:val="Encabezado"/>
@@ -1907,7 +2549,7 @@
       <w:spacing w:after="0" w:line="240" w:lineRule="auto"/>
     </w:pPr>
   </w:style>
-  <w:style w:type="character" w:customStyle="1" w:styleId="PiedepginaCar">
+  <w:style w:type="character" w:styleId="PiedepginaCar" w:customStyle="1">
     <w:name w:val="Pie de página Car"/>
     <w:basedOn w:val="Fuentedeprrafopredeter"/>
     <w:link w:val="Piedepgina"/>

</xml_diff>

<commit_message>
Se agrega el nombre (Andrés Coloma) y el cargo (Programador) al documento word del proyecto.
</commit_message>
<xml_diff>
--- a/Proyecto-PixelGameStore.IN5AM.Fila#1.docx
+++ b/Proyecto-PixelGameStore.IN5AM.Fila#1.docx
@@ -574,17 +574,8 @@
           <w:rFonts w:ascii="Arial" w:hAnsi="Arial" w:cs="Arial"/>
           <w:sz w:val="24"/>
         </w:rPr>
-        <w:t xml:space="preserve"> </w:t>
-      </w:r>
-      <w:proofErr w:type="gramStart"/>
-      <w:r>
-        <w:rPr>
-          <w:rFonts w:ascii="Arial" w:hAnsi="Arial" w:cs="Arial"/>
-          <w:sz w:val="24"/>
-        </w:rPr>
-        <w:t>Junio</w:t>
-      </w:r>
-      <w:proofErr w:type="gramEnd"/>
+        <w:t xml:space="preserve"> Junio</w:t>
+      </w:r>
       <w:r>
         <w:rPr>
           <w:rFonts w:ascii="Arial" w:hAnsi="Arial" w:cs="Arial"/>
@@ -627,7 +618,6 @@
         </w:rPr>
         <w:br w:type="page"/>
       </w:r>
-      <w:commentRangeEnd w:id="3"/>
     </w:p>
     <w:p>
       <w:pPr>
@@ -656,6 +646,7 @@
         <w:lastRenderedPageBreak/>
         <w:t>Listado de Integrantes</w:t>
       </w:r>
+      <w:commentRangeEnd w:id="3"/>
       <w:r>
         <w:rPr>
           <w:rStyle w:val="Refdecomentario"/>
@@ -671,12 +662,377 @@
     </w:p>
     <w:p>
       <w:pPr>
-        <w:rPr>
-          <w:rFonts w:ascii="Arial" w:eastAsiaTheme="minorHAnsi" w:hAnsi="Arial" w:cs="Arial"/>
-          <w:noProof/>
-          <w:sz w:val="24"/>
-        </w:rPr>
-      </w:pPr>
+        <w:pStyle w:val="Prrafodelista"/>
+        <w:numPr>
+          <w:ilvl w:val="0"/>
+          <w:numId w:val="2"/>
+        </w:numPr>
+        <w:rPr>
+          <w:rFonts w:ascii="Arial" w:eastAsiaTheme="minorHAnsi" w:hAnsi="Arial" w:cs="Arial"/>
+          <w:noProof/>
+          <w:sz w:val="24"/>
+        </w:rPr>
+      </w:pPr>
+      <w:r>
+        <w:rPr>
+          <w:rFonts w:ascii="Arial" w:eastAsiaTheme="minorHAnsi" w:hAnsi="Arial" w:cs="Arial"/>
+          <w:noProof/>
+          <w:sz w:val="24"/>
+        </w:rPr>
+        <w:t>Kevin Omar Castillo Calderón – Scrum master</w:t>
+      </w:r>
+    </w:p>
+    <w:p>
+      <w:pPr>
+        <w:pStyle w:val="Prrafodelista"/>
+        <w:numPr>
+          <w:ilvl w:val="0"/>
+          <w:numId w:val="2"/>
+        </w:numPr>
+        <w:rPr>
+          <w:rFonts w:ascii="Arial" w:eastAsiaTheme="minorHAnsi" w:hAnsi="Arial" w:cs="Arial"/>
+          <w:noProof/>
+          <w:sz w:val="24"/>
+        </w:rPr>
+      </w:pPr>
+      <w:r>
+        <w:rPr>
+          <w:rFonts w:ascii="Arial" w:eastAsiaTheme="minorHAnsi" w:hAnsi="Arial" w:cs="Arial"/>
+          <w:noProof/>
+          <w:sz w:val="24"/>
+        </w:rPr>
+        <w:t xml:space="preserve">Miguel Angel Bautista Garcìa </w:t>
+      </w:r>
+      <w:r>
+        <w:rPr>
+          <w:rFonts w:ascii="Arial" w:eastAsiaTheme="minorHAnsi" w:hAnsi="Arial" w:cs="Arial"/>
+          <w:noProof/>
+          <w:sz w:val="24"/>
+        </w:rPr>
+        <w:t>–</w:t>
+      </w:r>
+      <w:r>
+        <w:rPr>
+          <w:rFonts w:ascii="Arial" w:eastAsiaTheme="minorHAnsi" w:hAnsi="Arial" w:cs="Arial"/>
+          <w:noProof/>
+          <w:sz w:val="24"/>
+        </w:rPr>
+        <w:t xml:space="preserve"> Programador</w:t>
+      </w:r>
+    </w:p>
+    <w:p>
+      <w:pPr>
+        <w:pStyle w:val="Prrafodelista"/>
+        <w:numPr>
+          <w:ilvl w:val="0"/>
+          <w:numId w:val="2"/>
+        </w:numPr>
+        <w:rPr>
+          <w:rFonts w:ascii="Arial" w:eastAsiaTheme="minorEastAsia" w:hAnsi="Arial" w:cs="Arial"/>
+          <w:noProof/>
+          <w:sz w:val="24"/>
+          <w:szCs w:val="24"/>
+        </w:rPr>
+      </w:pPr>
+      <w:r>
+        <w:rPr>
+          <w:rFonts w:ascii="Arial" w:eastAsiaTheme="minorEastAsia" w:hAnsi="Arial" w:cs="Arial"/>
+          <w:noProof/>
+          <w:sz w:val="24"/>
+          <w:szCs w:val="24"/>
+        </w:rPr>
+        <w:t xml:space="preserve">Julio Rene Alvarado Herrera – Programador </w:t>
+      </w:r>
+    </w:p>
+    <w:p>
+      <w:pPr>
+        <w:pStyle w:val="Prrafodelista"/>
+        <w:numPr>
+          <w:ilvl w:val="0"/>
+          <w:numId w:val="2"/>
+        </w:numPr>
+        <w:rPr>
+          <w:rFonts w:ascii="Arial" w:eastAsiaTheme="minorEastAsia" w:hAnsi="Arial" w:cs="Arial"/>
+          <w:noProof/>
+          <w:sz w:val="24"/>
+          <w:szCs w:val="24"/>
+        </w:rPr>
+      </w:pPr>
+      <w:r>
+        <w:rPr>
+          <w:rFonts w:ascii="Arial" w:eastAsiaTheme="minorEastAsia" w:hAnsi="Arial" w:cs="Arial"/>
+          <w:noProof/>
+          <w:sz w:val="24"/>
+          <w:szCs w:val="24"/>
+        </w:rPr>
+        <w:t xml:space="preserve">José Daniel Aceituno Martínez </w:t>
+      </w:r>
+      <w:r>
+        <w:rPr>
+          <w:rFonts w:ascii="Arial" w:eastAsiaTheme="minorEastAsia" w:hAnsi="Arial" w:cs="Arial"/>
+          <w:noProof/>
+          <w:sz w:val="24"/>
+          <w:szCs w:val="24"/>
+        </w:rPr>
+        <w:t>–</w:t>
+      </w:r>
+      <w:r>
+        <w:rPr>
+          <w:rFonts w:ascii="Arial" w:eastAsiaTheme="minorEastAsia" w:hAnsi="Arial" w:cs="Arial"/>
+          <w:noProof/>
+          <w:sz w:val="24"/>
+          <w:szCs w:val="24"/>
+        </w:rPr>
+        <w:t xml:space="preserve"> Programador</w:t>
+      </w:r>
+    </w:p>
+    <w:p>
+      <w:pPr>
+        <w:pStyle w:val="Prrafodelista"/>
+        <w:numPr>
+          <w:ilvl w:val="0"/>
+          <w:numId w:val="2"/>
+        </w:numPr>
+        <w:rPr>
+          <w:rFonts w:ascii="Arial" w:eastAsiaTheme="minorEastAsia" w:hAnsi="Arial" w:cs="Arial"/>
+          <w:noProof/>
+          <w:sz w:val="24"/>
+          <w:szCs w:val="24"/>
+          <w:lang w:val="en-US"/>
+        </w:rPr>
+      </w:pPr>
+      <w:r>
+        <w:rPr>
+          <w:rFonts w:ascii="Arial" w:eastAsiaTheme="minorEastAsia" w:hAnsi="Arial" w:cs="Arial"/>
+          <w:noProof/>
+          <w:sz w:val="24"/>
+          <w:szCs w:val="24"/>
+          <w:lang w:val="en-US"/>
+        </w:rPr>
+        <w:t xml:space="preserve">Jose André Arrecis Vargas </w:t>
+      </w:r>
+      <w:r>
+        <w:rPr>
+          <w:rFonts w:ascii="Arial" w:eastAsiaTheme="minorEastAsia" w:hAnsi="Arial" w:cs="Arial"/>
+          <w:noProof/>
+          <w:sz w:val="24"/>
+          <w:szCs w:val="24"/>
+          <w:lang w:val="en-US"/>
+        </w:rPr>
+        <w:t>–</w:t>
+      </w:r>
+      <w:r>
+        <w:rPr>
+          <w:rFonts w:ascii="Arial" w:eastAsiaTheme="minorEastAsia" w:hAnsi="Arial" w:cs="Arial"/>
+          <w:noProof/>
+          <w:sz w:val="24"/>
+          <w:szCs w:val="24"/>
+          <w:lang w:val="en-US"/>
+        </w:rPr>
+        <w:t xml:space="preserve"> Pro</w:t>
+      </w:r>
+      <w:r>
+        <w:rPr>
+          <w:rFonts w:ascii="Arial" w:eastAsiaTheme="minorEastAsia" w:hAnsi="Arial" w:cs="Arial"/>
+          <w:noProof/>
+          <w:sz w:val="24"/>
+          <w:szCs w:val="24"/>
+          <w:lang w:val="en-US"/>
+        </w:rPr>
+        <w:t>gramador</w:t>
+      </w:r>
+    </w:p>
+    <w:p>
+      <w:pPr>
+        <w:pStyle w:val="Prrafodelista"/>
+        <w:numPr>
+          <w:ilvl w:val="0"/>
+          <w:numId w:val="2"/>
+        </w:numPr>
+        <w:rPr>
+          <w:rFonts w:ascii="Arial" w:eastAsiaTheme="minorEastAsia" w:hAnsi="Arial" w:cs="Arial"/>
+          <w:noProof/>
+          <w:sz w:val="24"/>
+          <w:szCs w:val="24"/>
+          <w:lang w:val="en-US"/>
+        </w:rPr>
+      </w:pPr>
+      <w:r>
+        <w:rPr>
+          <w:rFonts w:ascii="Arial" w:eastAsiaTheme="minorEastAsia" w:hAnsi="Arial" w:cs="Arial"/>
+          <w:noProof/>
+          <w:sz w:val="24"/>
+          <w:szCs w:val="24"/>
+          <w:lang w:val="en-US"/>
+        </w:rPr>
+        <w:t>Juan Pablo Barrera Delgado – Programador</w:t>
+      </w:r>
+    </w:p>
+    <w:p>
+      <w:pPr>
+        <w:pStyle w:val="Prrafodelista"/>
+        <w:numPr>
+          <w:ilvl w:val="0"/>
+          <w:numId w:val="2"/>
+        </w:numPr>
+        <w:rPr>
+          <w:rFonts w:ascii="Arial" w:eastAsiaTheme="minorEastAsia" w:hAnsi="Arial" w:cs="Arial"/>
+          <w:noProof/>
+          <w:sz w:val="24"/>
+          <w:szCs w:val="24"/>
+          <w:lang w:val="en-US"/>
+        </w:rPr>
+      </w:pPr>
+      <w:r>
+        <w:rPr>
+          <w:rFonts w:ascii="Arial" w:eastAsiaTheme="minorEastAsia" w:hAnsi="Arial" w:cs="Arial"/>
+          <w:noProof/>
+          <w:sz w:val="24"/>
+          <w:szCs w:val="24"/>
+          <w:lang w:val="en-US"/>
+        </w:rPr>
+        <w:t>Christopher Steve Barrera Mazariegos – Programador</w:t>
+      </w:r>
+    </w:p>
+    <w:p>
+      <w:pPr>
+        <w:pStyle w:val="Prrafodelista"/>
+        <w:numPr>
+          <w:ilvl w:val="0"/>
+          <w:numId w:val="2"/>
+        </w:numPr>
+        <w:rPr>
+          <w:rFonts w:ascii="Arial" w:eastAsiaTheme="minorEastAsia" w:hAnsi="Arial" w:cs="Arial"/>
+          <w:noProof/>
+          <w:sz w:val="24"/>
+          <w:szCs w:val="24"/>
+          <w:lang w:val="en-US"/>
+        </w:rPr>
+      </w:pPr>
+      <w:r>
+        <w:rPr>
+          <w:rFonts w:ascii="Arial" w:eastAsiaTheme="minorEastAsia" w:hAnsi="Arial" w:cs="Arial"/>
+          <w:noProof/>
+          <w:sz w:val="24"/>
+          <w:szCs w:val="24"/>
+          <w:lang w:val="en-US"/>
+        </w:rPr>
+        <w:t>Alexander David Borja Mena – Programador</w:t>
+      </w:r>
+    </w:p>
+    <w:p>
+      <w:pPr>
+        <w:pStyle w:val="Prrafodelista"/>
+        <w:numPr>
+          <w:ilvl w:val="0"/>
+          <w:numId w:val="2"/>
+        </w:numPr>
+        <w:rPr>
+          <w:rFonts w:ascii="Arial" w:eastAsiaTheme="minorEastAsia" w:hAnsi="Arial" w:cs="Arial"/>
+          <w:noProof/>
+          <w:sz w:val="24"/>
+          <w:szCs w:val="24"/>
+        </w:rPr>
+      </w:pPr>
+      <w:r>
+        <w:rPr>
+          <w:rFonts w:ascii="Arial" w:eastAsiaTheme="minorEastAsia" w:hAnsi="Arial" w:cs="Arial"/>
+          <w:noProof/>
+          <w:sz w:val="24"/>
+          <w:szCs w:val="24"/>
+        </w:rPr>
+        <w:t>Diego Alejandro Caal Hernandez – Programador</w:t>
+      </w:r>
+    </w:p>
+    <w:p>
+      <w:pPr>
+        <w:pStyle w:val="Prrafodelista"/>
+        <w:numPr>
+          <w:ilvl w:val="0"/>
+          <w:numId w:val="2"/>
+        </w:numPr>
+        <w:rPr>
+          <w:rFonts w:ascii="Arial" w:eastAsiaTheme="minorEastAsia" w:hAnsi="Arial" w:cs="Arial"/>
+          <w:noProof/>
+          <w:sz w:val="24"/>
+          <w:szCs w:val="24"/>
+        </w:rPr>
+      </w:pPr>
+      <w:r>
+        <w:rPr>
+          <w:rFonts w:ascii="Arial" w:eastAsiaTheme="minorEastAsia" w:hAnsi="Arial" w:cs="Arial"/>
+          <w:noProof/>
+          <w:sz w:val="24"/>
+          <w:szCs w:val="24"/>
+        </w:rPr>
+        <w:t>Jorge Mario Castellanos Pérez - Programador</w:t>
+      </w:r>
+    </w:p>
+    <w:p>
+      <w:pPr>
+        <w:pStyle w:val="Prrafodelista"/>
+        <w:numPr>
+          <w:ilvl w:val="0"/>
+          <w:numId w:val="2"/>
+        </w:numPr>
+        <w:rPr>
+          <w:rFonts w:ascii="Arial" w:eastAsiaTheme="minorEastAsia" w:hAnsi="Arial" w:cs="Arial"/>
+          <w:noProof/>
+          <w:sz w:val="24"/>
+          <w:szCs w:val="24"/>
+        </w:rPr>
+      </w:pPr>
+      <w:r>
+        <w:rPr>
+          <w:rFonts w:ascii="Arial" w:eastAsiaTheme="minorEastAsia" w:hAnsi="Arial" w:cs="Arial"/>
+          <w:noProof/>
+          <w:sz w:val="24"/>
+          <w:szCs w:val="24"/>
+        </w:rPr>
+        <w:t xml:space="preserve">Hettson Enrique Ceballos Alcalán </w:t>
+      </w:r>
+      <w:r>
+        <w:rPr>
+          <w:rFonts w:ascii="Arial" w:eastAsiaTheme="minorEastAsia" w:hAnsi="Arial" w:cs="Arial"/>
+          <w:noProof/>
+          <w:sz w:val="24"/>
+          <w:szCs w:val="24"/>
+        </w:rPr>
+        <w:t>–</w:t>
+      </w:r>
+      <w:r>
+        <w:rPr>
+          <w:rFonts w:ascii="Arial" w:eastAsiaTheme="minorEastAsia" w:hAnsi="Arial" w:cs="Arial"/>
+          <w:noProof/>
+          <w:sz w:val="24"/>
+          <w:szCs w:val="24"/>
+        </w:rPr>
+        <w:t xml:space="preserve"> Programador</w:t>
+      </w:r>
+    </w:p>
+    <w:p>
+      <w:pPr>
+        <w:pStyle w:val="Prrafodelista"/>
+        <w:numPr>
+          <w:ilvl w:val="0"/>
+          <w:numId w:val="2"/>
+        </w:numPr>
+        <w:rPr>
+          <w:rFonts w:ascii="Arial" w:eastAsiaTheme="minorEastAsia" w:hAnsi="Arial" w:cs="Arial"/>
+          <w:noProof/>
+          <w:sz w:val="24"/>
+          <w:szCs w:val="24"/>
+        </w:rPr>
+      </w:pPr>
+      <w:r>
+        <w:rPr>
+          <w:rFonts w:ascii="Arial" w:eastAsiaTheme="minorEastAsia" w:hAnsi="Arial" w:cs="Arial"/>
+          <w:noProof/>
+          <w:sz w:val="24"/>
+          <w:szCs w:val="24"/>
+        </w:rPr>
+        <w:t>Andrés Emilio Coloma Tum - Programador</w:t>
+      </w:r>
     </w:p>
     <w:p>
       <w:pPr>
@@ -753,136 +1109,10 @@
     </w:p>
     <w:p>
       <w:pPr>
-        <w:rPr>
-          <w:rFonts w:ascii="Arial" w:eastAsiaTheme="minorHAnsi" w:hAnsi="Arial" w:cs="Arial"/>
-          <w:sz w:val="24"/>
-        </w:rPr>
-      </w:pPr>
-    </w:p>
-    <w:p>
-      <w:pPr>
-        <w:rPr>
-          <w:rFonts w:ascii="Arial" w:eastAsiaTheme="minorHAnsi" w:hAnsi="Arial" w:cs="Arial"/>
-          <w:sz w:val="24"/>
-        </w:rPr>
-      </w:pPr>
-    </w:p>
-    <w:p>
-      <w:pPr>
-        <w:rPr>
-          <w:rFonts w:ascii="Arial" w:eastAsiaTheme="minorHAnsi" w:hAnsi="Arial" w:cs="Arial"/>
-          <w:sz w:val="24"/>
-        </w:rPr>
-      </w:pPr>
-    </w:p>
-    <w:p>
-      <w:pPr>
-        <w:rPr>
-          <w:rFonts w:ascii="Arial" w:eastAsiaTheme="minorHAnsi" w:hAnsi="Arial" w:cs="Arial"/>
-          <w:sz w:val="24"/>
-        </w:rPr>
-      </w:pPr>
-    </w:p>
-    <w:p>
-      <w:pPr>
-        <w:rPr>
-          <w:rFonts w:ascii="Arial" w:eastAsiaTheme="minorHAnsi" w:hAnsi="Arial" w:cs="Arial"/>
-          <w:sz w:val="24"/>
-        </w:rPr>
-      </w:pPr>
-    </w:p>
-    <w:p>
-      <w:pPr>
-        <w:rPr>
-          <w:rFonts w:ascii="Arial" w:eastAsiaTheme="minorHAnsi" w:hAnsi="Arial" w:cs="Arial"/>
-          <w:sz w:val="24"/>
-        </w:rPr>
-      </w:pPr>
-    </w:p>
-    <w:p>
-      <w:pPr>
-        <w:rPr>
-          <w:rFonts w:ascii="Arial" w:eastAsiaTheme="minorHAnsi" w:hAnsi="Arial" w:cs="Arial"/>
-          <w:sz w:val="24"/>
-        </w:rPr>
-      </w:pPr>
-    </w:p>
-    <w:p>
-      <w:pPr>
-        <w:rPr>
-          <w:rFonts w:ascii="Arial" w:eastAsiaTheme="minorHAnsi" w:hAnsi="Arial" w:cs="Arial"/>
-          <w:sz w:val="24"/>
-        </w:rPr>
-      </w:pPr>
-    </w:p>
-    <w:p>
-      <w:pPr>
-        <w:rPr>
-          <w:rFonts w:ascii="Arial" w:eastAsiaTheme="minorHAnsi" w:hAnsi="Arial" w:cs="Arial"/>
-          <w:sz w:val="24"/>
-        </w:rPr>
-      </w:pPr>
-    </w:p>
-    <w:p>
-      <w:pPr>
-        <w:rPr>
-          <w:rFonts w:ascii="Arial" w:eastAsiaTheme="minorHAnsi" w:hAnsi="Arial" w:cs="Arial"/>
-          <w:sz w:val="24"/>
-        </w:rPr>
-      </w:pPr>
-    </w:p>
-    <w:p>
-      <w:pPr>
-        <w:rPr>
-          <w:rFonts w:ascii="Arial" w:eastAsiaTheme="minorHAnsi" w:hAnsi="Arial" w:cs="Arial"/>
-          <w:sz w:val="24"/>
-        </w:rPr>
-      </w:pPr>
-    </w:p>
-    <w:p>
-      <w:pPr>
-        <w:rPr>
-          <w:rFonts w:ascii="Arial" w:eastAsiaTheme="minorHAnsi" w:hAnsi="Arial" w:cs="Arial"/>
-          <w:sz w:val="24"/>
-        </w:rPr>
-      </w:pPr>
-    </w:p>
-    <w:p>
-      <w:pPr>
-        <w:rPr>
-          <w:rFonts w:ascii="Arial" w:eastAsiaTheme="minorHAnsi" w:hAnsi="Arial" w:cs="Arial"/>
-          <w:sz w:val="24"/>
-        </w:rPr>
-      </w:pPr>
-    </w:p>
-    <w:p>
-      <w:pPr>
-        <w:rPr>
-          <w:rFonts w:ascii="Arial" w:eastAsiaTheme="minorHAnsi" w:hAnsi="Arial" w:cs="Arial"/>
-          <w:sz w:val="24"/>
-        </w:rPr>
-      </w:pPr>
-    </w:p>
-    <w:p>
-      <w:pPr>
-        <w:rPr>
-          <w:rFonts w:ascii="Arial" w:eastAsiaTheme="minorHAnsi" w:hAnsi="Arial" w:cs="Arial"/>
-          <w:sz w:val="24"/>
-        </w:rPr>
-      </w:pPr>
-    </w:p>
-    <w:p>
-      <w:pPr>
         <w:pStyle w:val="NormalWeb"/>
         <w:rPr>
-          <w:rFonts w:ascii="Arial" w:eastAsiaTheme="minorHAnsi" w:hAnsi="Arial" w:cs="Arial"/>
-          <w:b/>
-          <w:bCs/>
-          <w:i/>
-          <w:iCs/>
-          <w:noProof/>
-          <w:sz w:val="32"/>
-          <w:szCs w:val="32"/>
+          <w:rFonts w:ascii="Arial" w:eastAsiaTheme="minorEastAsia" w:hAnsi="Arial" w:cs="Arial"/>
+          <w:noProof/>
         </w:rPr>
         <w:sectPr>
           <w:pgSz w:w="12240" w:h="15840"/>
@@ -895,6 +1125,76 @@
     <w:p>
       <w:pPr>
         <w:pStyle w:val="NormalWeb"/>
+      </w:pPr>
+      <w:r>
+        <w:rPr>
+          <w:noProof/>
+        </w:rPr>
+        <w:lastRenderedPageBreak/>
+        <w:drawing>
+          <wp:anchor distT="0" distB="0" distL="114300" distR="114300" simplePos="0" relativeHeight="251658240" behindDoc="0" locked="0" layoutInCell="1" allowOverlap="1" wp14:anchorId="6DF70F74" wp14:editId="49D73516">
+            <wp:simplePos x="0" y="0"/>
+            <wp:positionH relativeFrom="margin">
+              <wp:align>center</wp:align>
+            </wp:positionH>
+            <wp:positionV relativeFrom="paragraph">
+              <wp:posOffset>358140</wp:posOffset>
+            </wp:positionV>
+            <wp:extent cx="9553575" cy="5916782"/>
+            <wp:effectExtent l="0" t="0" r="0" b="8255"/>
+            <wp:wrapNone/>
+            <wp:docPr id="1" name="Imagen 1" descr="C:\Users\Julio Alvarado\AppData\Local\Packages\Microsoft.Windows.Photos_8wekyb3d8bbwe\TempState\ShareServiceTempFolder\Modelo de Entidades - ERD.jpeg"/>
+            <wp:cNvGraphicFramePr>
+              <a:graphicFrameLocks xmlns:a="http://schemas.openxmlformats.org/drawingml/2006/main" noChangeAspect="1"/>
+            </wp:cNvGraphicFramePr>
+            <a:graphic xmlns:a="http://schemas.openxmlformats.org/drawingml/2006/main">
+              <a:graphicData uri="http://schemas.openxmlformats.org/drawingml/2006/picture">
+                <pic:pic xmlns:pic="http://schemas.openxmlformats.org/drawingml/2006/picture">
+                  <pic:nvPicPr>
+                    <pic:cNvPr id="0" name="Picture 1" descr="C:\Users\Julio Alvarado\AppData\Local\Packages\Microsoft.Windows.Photos_8wekyb3d8bbwe\TempState\ShareServiceTempFolder\Modelo de Entidades - ERD.jpeg"/>
+                    <pic:cNvPicPr>
+                      <a:picLocks noChangeAspect="1" noChangeArrowheads="1"/>
+                    </pic:cNvPicPr>
+                  </pic:nvPicPr>
+                  <pic:blipFill>
+                    <a:blip r:embed="rId12" cstate="print">
+                      <a:extLst>
+                        <a:ext uri="{28A0092B-C50C-407E-A947-70E740481C1C}">
+                          <a14:useLocalDpi xmlns:a14="http://schemas.microsoft.com/office/drawing/2010/main" val="0"/>
+                        </a:ext>
+                      </a:extLst>
+                    </a:blip>
+                    <a:srcRect/>
+                    <a:stretch>
+                      <a:fillRect/>
+                    </a:stretch>
+                  </pic:blipFill>
+                  <pic:spPr bwMode="auto">
+                    <a:xfrm>
+                      <a:off x="0" y="0"/>
+                      <a:ext cx="9553575" cy="5916782"/>
+                    </a:xfrm>
+                    <a:prstGeom prst="rect">
+                      <a:avLst/>
+                    </a:prstGeom>
+                    <a:noFill/>
+                    <a:ln>
+                      <a:noFill/>
+                    </a:ln>
+                  </pic:spPr>
+                </pic:pic>
+              </a:graphicData>
+            </a:graphic>
+            <wp14:sizeRelH relativeFrom="margin">
+              <wp14:pctWidth>0</wp14:pctWidth>
+            </wp14:sizeRelH>
+            <wp14:sizeRelV relativeFrom="margin">
+              <wp14:pctHeight>0</wp14:pctHeight>
+            </wp14:sizeRelV>
+          </wp:anchor>
+        </w:drawing>
+      </w:r>
+      <w:r>
         <w:rPr>
           <w:rFonts w:ascii="Arial" w:eastAsiaTheme="minorHAnsi" w:hAnsi="Arial" w:cs="Arial"/>
           <w:b/>
@@ -905,7 +1205,8 @@
           <w:sz w:val="32"/>
           <w:szCs w:val="32"/>
         </w:rPr>
-      </w:pPr>
+        <w:t>Modelo</w:t>
+      </w:r>
       <w:r>
         <w:rPr>
           <w:rFonts w:ascii="Arial" w:eastAsiaTheme="minorHAnsi" w:hAnsi="Arial" w:cs="Arial"/>
@@ -917,10 +1218,12 @@
           <w:sz w:val="32"/>
           <w:szCs w:val="32"/>
         </w:rPr>
-        <w:lastRenderedPageBreak/>
-        <w:t>Modelo</w:t>
-      </w:r>
-      <w:r>
+        <w:t xml:space="preserve"> de Entidades</w:t>
+      </w:r>
+    </w:p>
+    <w:p>
+      <w:pPr>
+        <w:pStyle w:val="NormalWeb"/>
         <w:rPr>
           <w:rFonts w:ascii="Arial" w:eastAsiaTheme="minorHAnsi" w:hAnsi="Arial" w:cs="Arial"/>
           <w:b/>
@@ -931,8 +1234,7 @@
           <w:sz w:val="32"/>
           <w:szCs w:val="32"/>
         </w:rPr>
-        <w:t xml:space="preserve"> de Entidades</w:t>
-      </w:r>
+      </w:pPr>
     </w:p>
     <w:p>
       <w:pPr>
@@ -989,6 +1291,95 @@
         </w:rPr>
         <w:lastRenderedPageBreak/>
         <w:t>Modelo ER</w:t>
+      </w:r>
+    </w:p>
+    <w:p>
+      <w:pPr>
+        <w:pStyle w:val="NormalWeb"/>
+        <w:rPr>
+          <w:rFonts w:ascii="Arial" w:eastAsiaTheme="minorHAnsi" w:hAnsi="Arial" w:cs="Arial"/>
+          <w:b/>
+          <w:bCs/>
+          <w:i/>
+          <w:iCs/>
+          <w:noProof/>
+          <w:sz w:val="32"/>
+          <w:szCs w:val="32"/>
+        </w:rPr>
+      </w:pPr>
+      <w:r>
+        <w:rPr>
+          <w:rFonts w:ascii="Arial" w:eastAsiaTheme="minorHAnsi" w:hAnsi="Arial" w:cs="Arial"/>
+          <w:b/>
+          <w:bCs/>
+          <w:i/>
+          <w:iCs/>
+          <w:noProof/>
+          <w:sz w:val="32"/>
+          <w:szCs w:val="32"/>
+        </w:rPr>
+        <w:drawing>
+          <wp:anchor distT="0" distB="0" distL="114300" distR="114300" simplePos="0" relativeHeight="251659264" behindDoc="0" locked="0" layoutInCell="1" allowOverlap="1" wp14:anchorId="69C02190" wp14:editId="3E939CB1">
+            <wp:simplePos x="0" y="0"/>
+            <wp:positionH relativeFrom="margin">
+              <wp:align>left</wp:align>
+            </wp:positionH>
+            <wp:positionV relativeFrom="paragraph">
+              <wp:posOffset>9525</wp:posOffset>
+            </wp:positionV>
+            <wp:extent cx="7825740" cy="6050151"/>
+            <wp:effectExtent l="0" t="0" r="3810" b="8255"/>
+            <wp:wrapNone/>
+            <wp:docPr id="3" name="Imagen 3"/>
+            <wp:cNvGraphicFramePr>
+              <a:graphicFrameLocks xmlns:a="http://schemas.openxmlformats.org/drawingml/2006/main" noChangeAspect="1"/>
+            </wp:cNvGraphicFramePr>
+            <a:graphic xmlns:a="http://schemas.openxmlformats.org/drawingml/2006/main">
+              <a:graphicData uri="http://schemas.openxmlformats.org/drawingml/2006/picture">
+                <pic:pic xmlns:pic="http://schemas.openxmlformats.org/drawingml/2006/picture">
+                  <pic:nvPicPr>
+                    <pic:cNvPr id="0" name="Picture 1"/>
+                    <pic:cNvPicPr>
+                      <a:picLocks noChangeAspect="1" noChangeArrowheads="1"/>
+                    </pic:cNvPicPr>
+                  </pic:nvPicPr>
+                  <pic:blipFill>
+                    <a:blip r:embed="rId13" cstate="print">
+                      <a:extLst>
+                        <a:ext uri="{28A0092B-C50C-407E-A947-70E740481C1C}">
+                          <a14:useLocalDpi xmlns:a14="http://schemas.microsoft.com/office/drawing/2010/main" val="0"/>
+                        </a:ext>
+                      </a:extLst>
+                    </a:blip>
+                    <a:srcRect/>
+                    <a:stretch>
+                      <a:fillRect/>
+                    </a:stretch>
+                  </pic:blipFill>
+                  <pic:spPr bwMode="auto">
+                    <a:xfrm>
+                      <a:off x="0" y="0"/>
+                      <a:ext cx="7830776" cy="6054044"/>
+                    </a:xfrm>
+                    <a:prstGeom prst="rect">
+                      <a:avLst/>
+                    </a:prstGeom>
+                    <a:noFill/>
+                    <a:ln>
+                      <a:noFill/>
+                    </a:ln>
+                  </pic:spPr>
+                </pic:pic>
+              </a:graphicData>
+            </a:graphic>
+            <wp14:sizeRelH relativeFrom="margin">
+              <wp14:pctWidth>0</wp14:pctWidth>
+            </wp14:sizeRelH>
+            <wp14:sizeRelV relativeFrom="margin">
+              <wp14:pctHeight>0</wp14:pctHeight>
+            </wp14:sizeRelV>
+          </wp:anchor>
+        </w:drawing>
       </w:r>
     </w:p>
     <w:p>
@@ -1044,7 +1435,70 @@
     <w:p>
       <w:pPr>
         <w:pStyle w:val="NormalWeb"/>
-      </w:pPr>
+        <w:rPr>
+          <w:rFonts w:ascii="Arial" w:eastAsiaTheme="minorHAnsi" w:hAnsi="Arial" w:cs="Arial"/>
+          <w:b/>
+          <w:bCs/>
+          <w:i/>
+          <w:iCs/>
+          <w:noProof/>
+          <w:sz w:val="32"/>
+          <w:szCs w:val="32"/>
+        </w:rPr>
+      </w:pPr>
+      <w:r>
+        <w:rPr>
+          <w:noProof/>
+        </w:rPr>
+        <w:drawing>
+          <wp:inline distT="0" distB="0" distL="0" distR="0" wp14:anchorId="74E55D71" wp14:editId="6AA129B1">
+            <wp:extent cx="6567279" cy="7604760"/>
+            <wp:effectExtent l="0" t="0" r="5080" b="0"/>
+            <wp:docPr id="4" name="Imagen 4"/>
+            <wp:cNvGraphicFramePr>
+              <a:graphicFrameLocks xmlns:a="http://schemas.openxmlformats.org/drawingml/2006/main" noChangeAspect="1"/>
+            </wp:cNvGraphicFramePr>
+            <a:graphic xmlns:a="http://schemas.openxmlformats.org/drawingml/2006/main">
+              <a:graphicData uri="http://schemas.openxmlformats.org/drawingml/2006/picture">
+                <pic:pic xmlns:pic="http://schemas.openxmlformats.org/drawingml/2006/picture">
+                  <pic:nvPicPr>
+                    <pic:cNvPr id="0" name="Picture 1"/>
+                    <pic:cNvPicPr>
+                      <a:picLocks noChangeAspect="1" noChangeArrowheads="1"/>
+                    </pic:cNvPicPr>
+                  </pic:nvPicPr>
+                  <pic:blipFill>
+                    <a:blip r:embed="rId14">
+                      <a:extLst>
+                        <a:ext uri="{28A0092B-C50C-407E-A947-70E740481C1C}">
+                          <a14:useLocalDpi xmlns:a14="http://schemas.microsoft.com/office/drawing/2010/main" val="0"/>
+                        </a:ext>
+                      </a:extLst>
+                    </a:blip>
+                    <a:srcRect/>
+                    <a:stretch>
+                      <a:fillRect/>
+                    </a:stretch>
+                  </pic:blipFill>
+                  <pic:spPr bwMode="auto">
+                    <a:xfrm>
+                      <a:off x="0" y="0"/>
+                      <a:ext cx="6602905" cy="7646014"/>
+                    </a:xfrm>
+                    <a:prstGeom prst="rect">
+                      <a:avLst/>
+                    </a:prstGeom>
+                    <a:noFill/>
+                    <a:ln>
+                      <a:noFill/>
+                    </a:ln>
+                  </pic:spPr>
+                </pic:pic>
+              </a:graphicData>
+            </a:graphic>
+          </wp:inline>
+        </w:drawing>
+      </w:r>
     </w:p>
     <w:sectPr>
       <w:pgSz w:w="12240" w:h="15840"/>
@@ -1205,6 +1659,119 @@
 <file path=word/numbering.xml><?xml version="1.0" encoding="utf-8"?>
 <w:numbering xmlns:wpc="http://schemas.microsoft.com/office/word/2010/wordprocessingCanvas" xmlns:cx="http://schemas.microsoft.com/office/drawing/2014/chartex" xmlns:cx1="http://schemas.microsoft.com/office/drawing/2015/9/8/chartex" xmlns:cx2="http://schemas.microsoft.com/office/drawing/2015/10/21/chartex" xmlns:cx3="http://schemas.microsoft.com/office/drawing/2016/5/9/chartex" xmlns:cx4="http://schemas.microsoft.com/office/drawing/2016/5/10/chartex" xmlns:cx5="http://schemas.microsoft.com/office/drawing/2016/5/11/chartex" xmlns:cx6="http://schemas.microsoft.com/office/drawing/2016/5/12/chartex" xmlns:cx7="http://schemas.microsoft.com/office/drawing/2016/5/13/chartex" xmlns:cx8="http://schemas.microsoft.com/office/drawing/2016/5/14/chartex" xmlns:mc="http://schemas.openxmlformats.org/markup-compatibility/2006" xmlns:aink="http://schemas.microsoft.com/office/drawing/2016/ink" xmlns:am3d="http://schemas.microsoft.com/office/drawing/2017/model3d" xmlns:o="urn:schemas-microsoft-com:office:office" xmlns:oel="http://schemas.microsoft.com/office/2019/extlst" xmlns:r="http://schemas.openxmlformats.org/officeDocument/2006/relationships" xmlns:m="http://schemas.openxmlformats.org/officeDocument/2006/math" xmlns:v="urn:schemas-microsoft-com:vml" xmlns:wp14="http://schemas.microsoft.com/office/word/2010/wordprocessingDrawing" xmlns:wp="http://schemas.openxmlformats.org/drawingml/2006/wordprocessingDrawing" xmlns:w10="urn:schemas-microsoft-com:office:word" xmlns:w="http://schemas.openxmlformats.org/wordprocessingml/2006/main" xmlns:w14="http://schemas.microsoft.com/office/word/2010/wordml" xmlns:w15="http://schemas.microsoft.com/office/word/2012/wordml" xmlns:w16cex="http://schemas.microsoft.com/office/word/2018/wordml/cex" xmlns:w16cid="http://schemas.microsoft.com/office/word/2016/wordml/cid" xmlns:w16="http://schemas.microsoft.com/office/word/2018/wordml" xmlns:w16du="http://schemas.microsoft.com/office/word/2023/wordml/word16du" xmlns:w16sdtdh="http://schemas.microsoft.com/office/word/2020/wordml/sdtdatahash" xmlns:w16se="http://schemas.microsoft.com/office/word/2015/wordml/symex" xmlns:wpg="http://schemas.microsoft.com/office/word/2010/wordprocessingGroup" xmlns:wpi="http://schemas.microsoft.com/office/word/2010/wordprocessingInk" xmlns:wne="http://schemas.microsoft.com/office/word/2006/wordml" xmlns:wps="http://schemas.microsoft.com/office/word/2010/wordprocessingShape" mc:Ignorable="w14 w15 w16se w16cid w16 w16cex w16sdtdh w16du wp14">
   <w:abstractNum w:abstractNumId="0" w15:restartNumberingAfterBreak="0">
+    <w:nsid w:val="234838E4"/>
+    <w:multiLevelType w:val="hybridMultilevel"/>
+    <w:tmpl w:val="63AAE890"/>
+    <w:lvl w:ilvl="0" w:tplc="04090001">
+      <w:start w:val="1"/>
+      <w:numFmt w:val="bullet"/>
+      <w:lvlText w:val=""/>
+      <w:lvlJc w:val="left"/>
+      <w:pPr>
+        <w:ind w:left="720" w:hanging="360"/>
+      </w:pPr>
+      <w:rPr>
+        <w:rFonts w:ascii="Symbol" w:hAnsi="Symbol" w:hint="default"/>
+      </w:rPr>
+    </w:lvl>
+    <w:lvl w:ilvl="1" w:tplc="04090003" w:tentative="1">
+      <w:start w:val="1"/>
+      <w:numFmt w:val="bullet"/>
+      <w:lvlText w:val="o"/>
+      <w:lvlJc w:val="left"/>
+      <w:pPr>
+        <w:ind w:left="1440" w:hanging="360"/>
+      </w:pPr>
+      <w:rPr>
+        <w:rFonts w:ascii="Courier New" w:hAnsi="Courier New" w:cs="Courier New" w:hint="default"/>
+      </w:rPr>
+    </w:lvl>
+    <w:lvl w:ilvl="2" w:tplc="04090005" w:tentative="1">
+      <w:start w:val="1"/>
+      <w:numFmt w:val="bullet"/>
+      <w:lvlText w:val=""/>
+      <w:lvlJc w:val="left"/>
+      <w:pPr>
+        <w:ind w:left="2160" w:hanging="360"/>
+      </w:pPr>
+      <w:rPr>
+        <w:rFonts w:ascii="Wingdings" w:hAnsi="Wingdings" w:hint="default"/>
+      </w:rPr>
+    </w:lvl>
+    <w:lvl w:ilvl="3" w:tplc="04090001" w:tentative="1">
+      <w:start w:val="1"/>
+      <w:numFmt w:val="bullet"/>
+      <w:lvlText w:val=""/>
+      <w:lvlJc w:val="left"/>
+      <w:pPr>
+        <w:ind w:left="2880" w:hanging="360"/>
+      </w:pPr>
+      <w:rPr>
+        <w:rFonts w:ascii="Symbol" w:hAnsi="Symbol" w:hint="default"/>
+      </w:rPr>
+    </w:lvl>
+    <w:lvl w:ilvl="4" w:tplc="04090003" w:tentative="1">
+      <w:start w:val="1"/>
+      <w:numFmt w:val="bullet"/>
+      <w:lvlText w:val="o"/>
+      <w:lvlJc w:val="left"/>
+      <w:pPr>
+        <w:ind w:left="3600" w:hanging="360"/>
+      </w:pPr>
+      <w:rPr>
+        <w:rFonts w:ascii="Courier New" w:hAnsi="Courier New" w:cs="Courier New" w:hint="default"/>
+      </w:rPr>
+    </w:lvl>
+    <w:lvl w:ilvl="5" w:tplc="04090005" w:tentative="1">
+      <w:start w:val="1"/>
+      <w:numFmt w:val="bullet"/>
+      <w:lvlText w:val=""/>
+      <w:lvlJc w:val="left"/>
+      <w:pPr>
+        <w:ind w:left="4320" w:hanging="360"/>
+      </w:pPr>
+      <w:rPr>
+        <w:rFonts w:ascii="Wingdings" w:hAnsi="Wingdings" w:hint="default"/>
+      </w:rPr>
+    </w:lvl>
+    <w:lvl w:ilvl="6" w:tplc="04090001" w:tentative="1">
+      <w:start w:val="1"/>
+      <w:numFmt w:val="bullet"/>
+      <w:lvlText w:val=""/>
+      <w:lvlJc w:val="left"/>
+      <w:pPr>
+        <w:ind w:left="5040" w:hanging="360"/>
+      </w:pPr>
+      <w:rPr>
+        <w:rFonts w:ascii="Symbol" w:hAnsi="Symbol" w:hint="default"/>
+      </w:rPr>
+    </w:lvl>
+    <w:lvl w:ilvl="7" w:tplc="04090003" w:tentative="1">
+      <w:start w:val="1"/>
+      <w:numFmt w:val="bullet"/>
+      <w:lvlText w:val="o"/>
+      <w:lvlJc w:val="left"/>
+      <w:pPr>
+        <w:ind w:left="5760" w:hanging="360"/>
+      </w:pPr>
+      <w:rPr>
+        <w:rFonts w:ascii="Courier New" w:hAnsi="Courier New" w:cs="Courier New" w:hint="default"/>
+      </w:rPr>
+    </w:lvl>
+    <w:lvl w:ilvl="8" w:tplc="04090005" w:tentative="1">
+      <w:start w:val="1"/>
+      <w:numFmt w:val="bullet"/>
+      <w:lvlText w:val=""/>
+      <w:lvlJc w:val="left"/>
+      <w:pPr>
+        <w:ind w:left="6480" w:hanging="360"/>
+      </w:pPr>
+      <w:rPr>
+        <w:rFonts w:ascii="Wingdings" w:hAnsi="Wingdings" w:hint="default"/>
+      </w:rPr>
+    </w:lvl>
+  </w:abstractNum>
+  <w:abstractNum w:abstractNumId="1" w15:restartNumberingAfterBreak="0">
     <w:nsid w:val="51AE44FF"/>
     <w:multiLevelType w:val="hybridMultilevel"/>
     <w:tmpl w:val="355A413E"/>
@@ -1317,7 +1884,10 @@
       </w:rPr>
     </w:lvl>
   </w:abstractNum>
-  <w:num w:numId="1" w16cid:durableId="2023390943">
+  <w:num w:numId="1" w16cid:durableId="918174106">
+    <w:abstractNumId w:val="1"/>
+  </w:num>
+  <w:num w:numId="2" w16cid:durableId="1593662803">
     <w:abstractNumId w:val="0"/>
   </w:num>
 </w:numbering>

</xml_diff>

<commit_message>
Se agrega documento word del proyecto ya completado
</commit_message>
<xml_diff>
--- a/Proyecto-PixelGameStore.IN5AM.Fila#1.docx
+++ b/Proyecto-PixelGameStore.IN5AM.Fila#1.docx
@@ -618,7 +618,6 @@
         </w:rPr>
         <w:br w:type="page"/>
       </w:r>
-      <w:commentRangeEnd w:id="3"/>
     </w:p>
     <w:p>
       <w:pPr>
@@ -647,6 +646,7 @@
         <w:lastRenderedPageBreak/>
         <w:t>Listado de Integrantes</w:t>
       </w:r>
+      <w:commentRangeEnd w:id="3"/>
       <w:r>
         <w:rPr>
           <w:rStyle w:val="Refdecomentario"/>
@@ -684,6 +684,358 @@
     </w:p>
     <w:p>
       <w:pPr>
+        <w:pStyle w:val="Prrafodelista"/>
+        <w:numPr>
+          <w:ilvl w:val="0"/>
+          <w:numId w:val="2"/>
+        </w:numPr>
+        <w:rPr>
+          <w:rFonts w:ascii="Arial" w:eastAsiaTheme="minorHAnsi" w:hAnsi="Arial" w:cs="Arial"/>
+          <w:noProof/>
+          <w:sz w:val="24"/>
+        </w:rPr>
+      </w:pPr>
+      <w:r>
+        <w:rPr>
+          <w:rFonts w:ascii="Arial" w:eastAsiaTheme="minorHAnsi" w:hAnsi="Arial" w:cs="Arial"/>
+          <w:noProof/>
+          <w:sz w:val="24"/>
+        </w:rPr>
+        <w:t xml:space="preserve">Miguel Angel Bautista Garcìa </w:t>
+      </w:r>
+      <w:r>
+        <w:rPr>
+          <w:rFonts w:ascii="Arial" w:eastAsiaTheme="minorHAnsi" w:hAnsi="Arial" w:cs="Arial"/>
+          <w:noProof/>
+          <w:sz w:val="24"/>
+        </w:rPr>
+        <w:t>–</w:t>
+      </w:r>
+      <w:r>
+        <w:rPr>
+          <w:rFonts w:ascii="Arial" w:eastAsiaTheme="minorHAnsi" w:hAnsi="Arial" w:cs="Arial"/>
+          <w:noProof/>
+          <w:sz w:val="24"/>
+        </w:rPr>
+        <w:t xml:space="preserve"> Programador</w:t>
+      </w:r>
+    </w:p>
+    <w:p>
+      <w:pPr>
+        <w:pStyle w:val="Prrafodelista"/>
+        <w:numPr>
+          <w:ilvl w:val="0"/>
+          <w:numId w:val="2"/>
+        </w:numPr>
+        <w:rPr>
+          <w:rFonts w:ascii="Arial" w:eastAsiaTheme="minorEastAsia" w:hAnsi="Arial" w:cs="Arial"/>
+          <w:noProof/>
+          <w:sz w:val="24"/>
+          <w:szCs w:val="24"/>
+        </w:rPr>
+      </w:pPr>
+      <w:r>
+        <w:rPr>
+          <w:rFonts w:ascii="Arial" w:eastAsiaTheme="minorEastAsia" w:hAnsi="Arial" w:cs="Arial"/>
+          <w:noProof/>
+          <w:sz w:val="24"/>
+          <w:szCs w:val="24"/>
+        </w:rPr>
+        <w:t xml:space="preserve">Julio Rene Alvarado Herrera – Programador </w:t>
+      </w:r>
+    </w:p>
+    <w:p>
+      <w:pPr>
+        <w:pStyle w:val="Prrafodelista"/>
+        <w:numPr>
+          <w:ilvl w:val="0"/>
+          <w:numId w:val="2"/>
+        </w:numPr>
+        <w:rPr>
+          <w:rFonts w:ascii="Arial" w:eastAsiaTheme="minorEastAsia" w:hAnsi="Arial" w:cs="Arial"/>
+          <w:noProof/>
+          <w:sz w:val="24"/>
+          <w:szCs w:val="24"/>
+        </w:rPr>
+      </w:pPr>
+      <w:r>
+        <w:rPr>
+          <w:rFonts w:ascii="Arial" w:eastAsiaTheme="minorEastAsia" w:hAnsi="Arial" w:cs="Arial"/>
+          <w:noProof/>
+          <w:sz w:val="24"/>
+          <w:szCs w:val="24"/>
+        </w:rPr>
+        <w:t xml:space="preserve">José Daniel Aceituno Martínez </w:t>
+      </w:r>
+      <w:r>
+        <w:rPr>
+          <w:rFonts w:ascii="Arial" w:eastAsiaTheme="minorEastAsia" w:hAnsi="Arial" w:cs="Arial"/>
+          <w:noProof/>
+          <w:sz w:val="24"/>
+          <w:szCs w:val="24"/>
+        </w:rPr>
+        <w:t>–</w:t>
+      </w:r>
+      <w:r>
+        <w:rPr>
+          <w:rFonts w:ascii="Arial" w:eastAsiaTheme="minorEastAsia" w:hAnsi="Arial" w:cs="Arial"/>
+          <w:noProof/>
+          <w:sz w:val="24"/>
+          <w:szCs w:val="24"/>
+        </w:rPr>
+        <w:t xml:space="preserve"> Programador</w:t>
+      </w:r>
+    </w:p>
+    <w:p>
+      <w:pPr>
+        <w:pStyle w:val="Prrafodelista"/>
+        <w:numPr>
+          <w:ilvl w:val="0"/>
+          <w:numId w:val="2"/>
+        </w:numPr>
+        <w:rPr>
+          <w:rFonts w:ascii="Arial" w:eastAsiaTheme="minorEastAsia" w:hAnsi="Arial" w:cs="Arial"/>
+          <w:noProof/>
+          <w:sz w:val="24"/>
+          <w:szCs w:val="24"/>
+          <w:lang w:val="en-US"/>
+        </w:rPr>
+      </w:pPr>
+      <w:r>
+        <w:rPr>
+          <w:rFonts w:ascii="Arial" w:eastAsiaTheme="minorEastAsia" w:hAnsi="Arial" w:cs="Arial"/>
+          <w:noProof/>
+          <w:sz w:val="24"/>
+          <w:szCs w:val="24"/>
+          <w:lang w:val="en-US"/>
+        </w:rPr>
+        <w:t xml:space="preserve">Jose André Arrecis Vargas </w:t>
+      </w:r>
+      <w:r>
+        <w:rPr>
+          <w:rFonts w:ascii="Arial" w:eastAsiaTheme="minorEastAsia" w:hAnsi="Arial" w:cs="Arial"/>
+          <w:noProof/>
+          <w:sz w:val="24"/>
+          <w:szCs w:val="24"/>
+          <w:lang w:val="en-US"/>
+        </w:rPr>
+        <w:t>–</w:t>
+      </w:r>
+      <w:r>
+        <w:rPr>
+          <w:rFonts w:ascii="Arial" w:eastAsiaTheme="minorEastAsia" w:hAnsi="Arial" w:cs="Arial"/>
+          <w:noProof/>
+          <w:sz w:val="24"/>
+          <w:szCs w:val="24"/>
+          <w:lang w:val="en-US"/>
+        </w:rPr>
+        <w:t xml:space="preserve"> Pro</w:t>
+      </w:r>
+      <w:r>
+        <w:rPr>
+          <w:rFonts w:ascii="Arial" w:eastAsiaTheme="minorEastAsia" w:hAnsi="Arial" w:cs="Arial"/>
+          <w:noProof/>
+          <w:sz w:val="24"/>
+          <w:szCs w:val="24"/>
+          <w:lang w:val="en-US"/>
+        </w:rPr>
+        <w:t>gramador</w:t>
+      </w:r>
+    </w:p>
+    <w:p>
+      <w:pPr>
+        <w:pStyle w:val="Prrafodelista"/>
+        <w:numPr>
+          <w:ilvl w:val="0"/>
+          <w:numId w:val="2"/>
+        </w:numPr>
+        <w:rPr>
+          <w:rFonts w:ascii="Arial" w:eastAsiaTheme="minorEastAsia" w:hAnsi="Arial" w:cs="Arial"/>
+          <w:noProof/>
+          <w:sz w:val="24"/>
+          <w:szCs w:val="24"/>
+          <w:lang w:val="en-US"/>
+        </w:rPr>
+      </w:pPr>
+      <w:r>
+        <w:rPr>
+          <w:rFonts w:ascii="Arial" w:eastAsiaTheme="minorEastAsia" w:hAnsi="Arial" w:cs="Arial"/>
+          <w:noProof/>
+          <w:sz w:val="24"/>
+          <w:szCs w:val="24"/>
+          <w:lang w:val="en-US"/>
+        </w:rPr>
+        <w:t>Juan Pablo Barrera Delgado – Programador</w:t>
+      </w:r>
+    </w:p>
+    <w:p>
+      <w:pPr>
+        <w:pStyle w:val="Prrafodelista"/>
+        <w:numPr>
+          <w:ilvl w:val="0"/>
+          <w:numId w:val="2"/>
+        </w:numPr>
+        <w:rPr>
+          <w:rFonts w:ascii="Arial" w:eastAsiaTheme="minorEastAsia" w:hAnsi="Arial" w:cs="Arial"/>
+          <w:noProof/>
+          <w:sz w:val="24"/>
+          <w:szCs w:val="24"/>
+          <w:lang w:val="en-US"/>
+        </w:rPr>
+      </w:pPr>
+      <w:r>
+        <w:rPr>
+          <w:rFonts w:ascii="Arial" w:eastAsiaTheme="minorEastAsia" w:hAnsi="Arial" w:cs="Arial"/>
+          <w:noProof/>
+          <w:sz w:val="24"/>
+          <w:szCs w:val="24"/>
+          <w:lang w:val="en-US"/>
+        </w:rPr>
+        <w:t>Christopher Steve Barrera Mazariegos – Programador</w:t>
+      </w:r>
+    </w:p>
+    <w:p>
+      <w:pPr>
+        <w:pStyle w:val="Prrafodelista"/>
+        <w:numPr>
+          <w:ilvl w:val="0"/>
+          <w:numId w:val="2"/>
+        </w:numPr>
+        <w:rPr>
+          <w:rFonts w:ascii="Arial" w:eastAsiaTheme="minorEastAsia" w:hAnsi="Arial" w:cs="Arial"/>
+          <w:noProof/>
+          <w:sz w:val="24"/>
+          <w:szCs w:val="24"/>
+          <w:lang w:val="en-US"/>
+        </w:rPr>
+      </w:pPr>
+      <w:r>
+        <w:rPr>
+          <w:rFonts w:ascii="Arial" w:eastAsiaTheme="minorEastAsia" w:hAnsi="Arial" w:cs="Arial"/>
+          <w:noProof/>
+          <w:sz w:val="24"/>
+          <w:szCs w:val="24"/>
+          <w:lang w:val="en-US"/>
+        </w:rPr>
+        <w:t>Alexander David Borja Mena – Programador</w:t>
+      </w:r>
+    </w:p>
+    <w:p>
+      <w:pPr>
+        <w:pStyle w:val="Prrafodelista"/>
+        <w:numPr>
+          <w:ilvl w:val="0"/>
+          <w:numId w:val="2"/>
+        </w:numPr>
+        <w:rPr>
+          <w:rFonts w:ascii="Arial" w:eastAsiaTheme="minorEastAsia" w:hAnsi="Arial" w:cs="Arial"/>
+          <w:noProof/>
+          <w:sz w:val="24"/>
+          <w:szCs w:val="24"/>
+        </w:rPr>
+      </w:pPr>
+      <w:r>
+        <w:rPr>
+          <w:rFonts w:ascii="Arial" w:eastAsiaTheme="minorEastAsia" w:hAnsi="Arial" w:cs="Arial"/>
+          <w:noProof/>
+          <w:sz w:val="24"/>
+          <w:szCs w:val="24"/>
+        </w:rPr>
+        <w:t>Diego Alejandro Caal Hernandez – Programador</w:t>
+      </w:r>
+    </w:p>
+    <w:p>
+      <w:pPr>
+        <w:pStyle w:val="Prrafodelista"/>
+        <w:numPr>
+          <w:ilvl w:val="0"/>
+          <w:numId w:val="2"/>
+        </w:numPr>
+        <w:rPr>
+          <w:rFonts w:ascii="Arial" w:eastAsiaTheme="minorEastAsia" w:hAnsi="Arial" w:cs="Arial"/>
+          <w:noProof/>
+          <w:sz w:val="24"/>
+          <w:szCs w:val="24"/>
+        </w:rPr>
+      </w:pPr>
+      <w:r>
+        <w:rPr>
+          <w:rFonts w:ascii="Arial" w:eastAsiaTheme="minorEastAsia" w:hAnsi="Arial" w:cs="Arial"/>
+          <w:noProof/>
+          <w:sz w:val="24"/>
+          <w:szCs w:val="24"/>
+        </w:rPr>
+        <w:t>Jorge Mario Castellanos Pérez - Programador</w:t>
+      </w:r>
+    </w:p>
+    <w:p>
+      <w:pPr>
+        <w:pStyle w:val="Prrafodelista"/>
+        <w:numPr>
+          <w:ilvl w:val="0"/>
+          <w:numId w:val="2"/>
+        </w:numPr>
+        <w:rPr>
+          <w:rFonts w:ascii="Arial" w:eastAsiaTheme="minorEastAsia" w:hAnsi="Arial" w:cs="Arial"/>
+          <w:noProof/>
+          <w:sz w:val="24"/>
+          <w:szCs w:val="24"/>
+        </w:rPr>
+      </w:pPr>
+      <w:r>
+        <w:rPr>
+          <w:rFonts w:ascii="Arial" w:eastAsiaTheme="minorEastAsia" w:hAnsi="Arial" w:cs="Arial"/>
+          <w:noProof/>
+          <w:sz w:val="24"/>
+          <w:szCs w:val="24"/>
+        </w:rPr>
+        <w:t xml:space="preserve">Hettson Enrique Ceballos Alcalán </w:t>
+      </w:r>
+      <w:r>
+        <w:rPr>
+          <w:rFonts w:ascii="Arial" w:eastAsiaTheme="minorEastAsia" w:hAnsi="Arial" w:cs="Arial"/>
+          <w:noProof/>
+          <w:sz w:val="24"/>
+          <w:szCs w:val="24"/>
+        </w:rPr>
+        <w:t>–</w:t>
+      </w:r>
+      <w:r>
+        <w:rPr>
+          <w:rFonts w:ascii="Arial" w:eastAsiaTheme="minorEastAsia" w:hAnsi="Arial" w:cs="Arial"/>
+          <w:noProof/>
+          <w:sz w:val="24"/>
+          <w:szCs w:val="24"/>
+        </w:rPr>
+        <w:t xml:space="preserve"> Programador</w:t>
+      </w:r>
+    </w:p>
+    <w:p>
+      <w:pPr>
+        <w:pStyle w:val="Prrafodelista"/>
+        <w:numPr>
+          <w:ilvl w:val="0"/>
+          <w:numId w:val="2"/>
+        </w:numPr>
+        <w:rPr>
+          <w:rFonts w:ascii="Arial" w:eastAsiaTheme="minorEastAsia" w:hAnsi="Arial" w:cs="Arial"/>
+          <w:noProof/>
+          <w:sz w:val="24"/>
+          <w:szCs w:val="24"/>
+        </w:rPr>
+      </w:pPr>
+      <w:r>
+        <w:rPr>
+          <w:rFonts w:ascii="Arial" w:eastAsiaTheme="minorEastAsia" w:hAnsi="Arial" w:cs="Arial"/>
+          <w:noProof/>
+          <w:sz w:val="24"/>
+          <w:szCs w:val="24"/>
+        </w:rPr>
+        <w:t>Andrés Emilio Coloma Tum - Programador</w:t>
+      </w:r>
+    </w:p>
+    <w:p>
+      <w:pPr>
         <w:rPr>
           <w:rFonts w:ascii="Arial" w:eastAsiaTheme="minorHAnsi" w:hAnsi="Arial" w:cs="Arial"/>
           <w:sz w:val="24"/>
@@ -757,136 +1109,10 @@
     </w:p>
     <w:p>
       <w:pPr>
-        <w:rPr>
-          <w:rFonts w:ascii="Arial" w:eastAsiaTheme="minorHAnsi" w:hAnsi="Arial" w:cs="Arial"/>
-          <w:sz w:val="24"/>
-        </w:rPr>
-      </w:pPr>
-    </w:p>
-    <w:p>
-      <w:pPr>
-        <w:rPr>
-          <w:rFonts w:ascii="Arial" w:eastAsiaTheme="minorHAnsi" w:hAnsi="Arial" w:cs="Arial"/>
-          <w:sz w:val="24"/>
-        </w:rPr>
-      </w:pPr>
-    </w:p>
-    <w:p>
-      <w:pPr>
-        <w:rPr>
-          <w:rFonts w:ascii="Arial" w:eastAsiaTheme="minorHAnsi" w:hAnsi="Arial" w:cs="Arial"/>
-          <w:sz w:val="24"/>
-        </w:rPr>
-      </w:pPr>
-    </w:p>
-    <w:p>
-      <w:pPr>
-        <w:rPr>
-          <w:rFonts w:ascii="Arial" w:eastAsiaTheme="minorHAnsi" w:hAnsi="Arial" w:cs="Arial"/>
-          <w:sz w:val="24"/>
-        </w:rPr>
-      </w:pPr>
-    </w:p>
-    <w:p>
-      <w:pPr>
-        <w:rPr>
-          <w:rFonts w:ascii="Arial" w:eastAsiaTheme="minorHAnsi" w:hAnsi="Arial" w:cs="Arial"/>
-          <w:sz w:val="24"/>
-        </w:rPr>
-      </w:pPr>
-    </w:p>
-    <w:p>
-      <w:pPr>
-        <w:rPr>
-          <w:rFonts w:ascii="Arial" w:eastAsiaTheme="minorHAnsi" w:hAnsi="Arial" w:cs="Arial"/>
-          <w:sz w:val="24"/>
-        </w:rPr>
-      </w:pPr>
-    </w:p>
-    <w:p>
-      <w:pPr>
-        <w:rPr>
-          <w:rFonts w:ascii="Arial" w:eastAsiaTheme="minorHAnsi" w:hAnsi="Arial" w:cs="Arial"/>
-          <w:sz w:val="24"/>
-        </w:rPr>
-      </w:pPr>
-    </w:p>
-    <w:p>
-      <w:pPr>
-        <w:rPr>
-          <w:rFonts w:ascii="Arial" w:eastAsiaTheme="minorHAnsi" w:hAnsi="Arial" w:cs="Arial"/>
-          <w:sz w:val="24"/>
-        </w:rPr>
-      </w:pPr>
-    </w:p>
-    <w:p>
-      <w:pPr>
-        <w:rPr>
-          <w:rFonts w:ascii="Arial" w:eastAsiaTheme="minorHAnsi" w:hAnsi="Arial" w:cs="Arial"/>
-          <w:sz w:val="24"/>
-        </w:rPr>
-      </w:pPr>
-    </w:p>
-    <w:p>
-      <w:pPr>
-        <w:rPr>
-          <w:rFonts w:ascii="Arial" w:eastAsiaTheme="minorHAnsi" w:hAnsi="Arial" w:cs="Arial"/>
-          <w:sz w:val="24"/>
-        </w:rPr>
-      </w:pPr>
-    </w:p>
-    <w:p>
-      <w:pPr>
-        <w:rPr>
-          <w:rFonts w:ascii="Arial" w:eastAsiaTheme="minorHAnsi" w:hAnsi="Arial" w:cs="Arial"/>
-          <w:sz w:val="24"/>
-        </w:rPr>
-      </w:pPr>
-    </w:p>
-    <w:p>
-      <w:pPr>
-        <w:rPr>
-          <w:rFonts w:ascii="Arial" w:eastAsiaTheme="minorHAnsi" w:hAnsi="Arial" w:cs="Arial"/>
-          <w:sz w:val="24"/>
-        </w:rPr>
-      </w:pPr>
-    </w:p>
-    <w:p>
-      <w:pPr>
-        <w:rPr>
-          <w:rFonts w:ascii="Arial" w:eastAsiaTheme="minorHAnsi" w:hAnsi="Arial" w:cs="Arial"/>
-          <w:sz w:val="24"/>
-        </w:rPr>
-      </w:pPr>
-    </w:p>
-    <w:p>
-      <w:pPr>
-        <w:rPr>
-          <w:rFonts w:ascii="Arial" w:eastAsiaTheme="minorHAnsi" w:hAnsi="Arial" w:cs="Arial"/>
-          <w:sz w:val="24"/>
-        </w:rPr>
-      </w:pPr>
-    </w:p>
-    <w:p>
-      <w:pPr>
-        <w:rPr>
-          <w:rFonts w:ascii="Arial" w:eastAsiaTheme="minorHAnsi" w:hAnsi="Arial" w:cs="Arial"/>
-          <w:sz w:val="24"/>
-        </w:rPr>
-      </w:pPr>
-    </w:p>
-    <w:p>
-      <w:pPr>
         <w:pStyle w:val="NormalWeb"/>
         <w:rPr>
-          <w:rFonts w:ascii="Arial" w:eastAsiaTheme="minorHAnsi" w:hAnsi="Arial" w:cs="Arial"/>
-          <w:b/>
-          <w:bCs/>
-          <w:i/>
-          <w:iCs/>
-          <w:noProof/>
-          <w:sz w:val="32"/>
-          <w:szCs w:val="32"/>
+          <w:rFonts w:ascii="Arial" w:eastAsiaTheme="minorEastAsia" w:hAnsi="Arial" w:cs="Arial"/>
+          <w:noProof/>
         </w:rPr>
         <w:sectPr>
           <w:pgSz w:w="12240" w:h="15840"/>
@@ -899,6 +1125,76 @@
     <w:p>
       <w:pPr>
         <w:pStyle w:val="NormalWeb"/>
+      </w:pPr>
+      <w:r>
+        <w:rPr>
+          <w:noProof/>
+        </w:rPr>
+        <w:lastRenderedPageBreak/>
+        <w:drawing>
+          <wp:anchor distT="0" distB="0" distL="114300" distR="114300" simplePos="0" relativeHeight="251658240" behindDoc="0" locked="0" layoutInCell="1" allowOverlap="1" wp14:anchorId="6DF70F74" wp14:editId="49D73516">
+            <wp:simplePos x="0" y="0"/>
+            <wp:positionH relativeFrom="margin">
+              <wp:align>center</wp:align>
+            </wp:positionH>
+            <wp:positionV relativeFrom="paragraph">
+              <wp:posOffset>358140</wp:posOffset>
+            </wp:positionV>
+            <wp:extent cx="9553575" cy="5916782"/>
+            <wp:effectExtent l="0" t="0" r="0" b="8255"/>
+            <wp:wrapNone/>
+            <wp:docPr id="1" name="Imagen 1" descr="C:\Users\Julio Alvarado\AppData\Local\Packages\Microsoft.Windows.Photos_8wekyb3d8bbwe\TempState\ShareServiceTempFolder\Modelo de Entidades - ERD.jpeg"/>
+            <wp:cNvGraphicFramePr>
+              <a:graphicFrameLocks xmlns:a="http://schemas.openxmlformats.org/drawingml/2006/main" noChangeAspect="1"/>
+            </wp:cNvGraphicFramePr>
+            <a:graphic xmlns:a="http://schemas.openxmlformats.org/drawingml/2006/main">
+              <a:graphicData uri="http://schemas.openxmlformats.org/drawingml/2006/picture">
+                <pic:pic xmlns:pic="http://schemas.openxmlformats.org/drawingml/2006/picture">
+                  <pic:nvPicPr>
+                    <pic:cNvPr id="0" name="Picture 1" descr="C:\Users\Julio Alvarado\AppData\Local\Packages\Microsoft.Windows.Photos_8wekyb3d8bbwe\TempState\ShareServiceTempFolder\Modelo de Entidades - ERD.jpeg"/>
+                    <pic:cNvPicPr>
+                      <a:picLocks noChangeAspect="1" noChangeArrowheads="1"/>
+                    </pic:cNvPicPr>
+                  </pic:nvPicPr>
+                  <pic:blipFill>
+                    <a:blip r:embed="rId12" cstate="print">
+                      <a:extLst>
+                        <a:ext uri="{28A0092B-C50C-407E-A947-70E740481C1C}">
+                          <a14:useLocalDpi xmlns:a14="http://schemas.microsoft.com/office/drawing/2010/main" val="0"/>
+                        </a:ext>
+                      </a:extLst>
+                    </a:blip>
+                    <a:srcRect/>
+                    <a:stretch>
+                      <a:fillRect/>
+                    </a:stretch>
+                  </pic:blipFill>
+                  <pic:spPr bwMode="auto">
+                    <a:xfrm>
+                      <a:off x="0" y="0"/>
+                      <a:ext cx="9553575" cy="5916782"/>
+                    </a:xfrm>
+                    <a:prstGeom prst="rect">
+                      <a:avLst/>
+                    </a:prstGeom>
+                    <a:noFill/>
+                    <a:ln>
+                      <a:noFill/>
+                    </a:ln>
+                  </pic:spPr>
+                </pic:pic>
+              </a:graphicData>
+            </a:graphic>
+            <wp14:sizeRelH relativeFrom="margin">
+              <wp14:pctWidth>0</wp14:pctWidth>
+            </wp14:sizeRelH>
+            <wp14:sizeRelV relativeFrom="margin">
+              <wp14:pctHeight>0</wp14:pctHeight>
+            </wp14:sizeRelV>
+          </wp:anchor>
+        </w:drawing>
+      </w:r>
+      <w:r>
         <w:rPr>
           <w:rFonts w:ascii="Arial" w:eastAsiaTheme="minorHAnsi" w:hAnsi="Arial" w:cs="Arial"/>
           <w:b/>
@@ -909,7 +1205,8 @@
           <w:sz w:val="32"/>
           <w:szCs w:val="32"/>
         </w:rPr>
-      </w:pPr>
+        <w:t>Modelo</w:t>
+      </w:r>
       <w:r>
         <w:rPr>
           <w:rFonts w:ascii="Arial" w:eastAsiaTheme="minorHAnsi" w:hAnsi="Arial" w:cs="Arial"/>
@@ -921,10 +1218,12 @@
           <w:sz w:val="32"/>
           <w:szCs w:val="32"/>
         </w:rPr>
-        <w:lastRenderedPageBreak/>
-        <w:t>Modelo</w:t>
-      </w:r>
-      <w:r>
+        <w:t xml:space="preserve"> de Entidades</w:t>
+      </w:r>
+    </w:p>
+    <w:p>
+      <w:pPr>
+        <w:pStyle w:val="NormalWeb"/>
         <w:rPr>
           <w:rFonts w:ascii="Arial" w:eastAsiaTheme="minorHAnsi" w:hAnsi="Arial" w:cs="Arial"/>
           <w:b/>
@@ -935,8 +1234,7 @@
           <w:sz w:val="32"/>
           <w:szCs w:val="32"/>
         </w:rPr>
-        <w:t xml:space="preserve"> de Entidades</w:t>
-      </w:r>
+      </w:pPr>
     </w:p>
     <w:p>
       <w:pPr>
@@ -993,6 +1291,95 @@
         </w:rPr>
         <w:lastRenderedPageBreak/>
         <w:t>Modelo ER</w:t>
+      </w:r>
+    </w:p>
+    <w:p>
+      <w:pPr>
+        <w:pStyle w:val="NormalWeb"/>
+        <w:rPr>
+          <w:rFonts w:ascii="Arial" w:eastAsiaTheme="minorHAnsi" w:hAnsi="Arial" w:cs="Arial"/>
+          <w:b/>
+          <w:bCs/>
+          <w:i/>
+          <w:iCs/>
+          <w:noProof/>
+          <w:sz w:val="32"/>
+          <w:szCs w:val="32"/>
+        </w:rPr>
+      </w:pPr>
+      <w:r>
+        <w:rPr>
+          <w:rFonts w:ascii="Arial" w:eastAsiaTheme="minorHAnsi" w:hAnsi="Arial" w:cs="Arial"/>
+          <w:b/>
+          <w:bCs/>
+          <w:i/>
+          <w:iCs/>
+          <w:noProof/>
+          <w:sz w:val="32"/>
+          <w:szCs w:val="32"/>
+        </w:rPr>
+        <w:drawing>
+          <wp:anchor distT="0" distB="0" distL="114300" distR="114300" simplePos="0" relativeHeight="251659264" behindDoc="0" locked="0" layoutInCell="1" allowOverlap="1" wp14:anchorId="69C02190" wp14:editId="3E939CB1">
+            <wp:simplePos x="0" y="0"/>
+            <wp:positionH relativeFrom="margin">
+              <wp:align>left</wp:align>
+            </wp:positionH>
+            <wp:positionV relativeFrom="paragraph">
+              <wp:posOffset>9525</wp:posOffset>
+            </wp:positionV>
+            <wp:extent cx="7825740" cy="6050151"/>
+            <wp:effectExtent l="0" t="0" r="3810" b="8255"/>
+            <wp:wrapNone/>
+            <wp:docPr id="3" name="Imagen 3"/>
+            <wp:cNvGraphicFramePr>
+              <a:graphicFrameLocks xmlns:a="http://schemas.openxmlformats.org/drawingml/2006/main" noChangeAspect="1"/>
+            </wp:cNvGraphicFramePr>
+            <a:graphic xmlns:a="http://schemas.openxmlformats.org/drawingml/2006/main">
+              <a:graphicData uri="http://schemas.openxmlformats.org/drawingml/2006/picture">
+                <pic:pic xmlns:pic="http://schemas.openxmlformats.org/drawingml/2006/picture">
+                  <pic:nvPicPr>
+                    <pic:cNvPr id="0" name="Picture 1"/>
+                    <pic:cNvPicPr>
+                      <a:picLocks noChangeAspect="1" noChangeArrowheads="1"/>
+                    </pic:cNvPicPr>
+                  </pic:nvPicPr>
+                  <pic:blipFill>
+                    <a:blip r:embed="rId13" cstate="print">
+                      <a:extLst>
+                        <a:ext uri="{28A0092B-C50C-407E-A947-70E740481C1C}">
+                          <a14:useLocalDpi xmlns:a14="http://schemas.microsoft.com/office/drawing/2010/main" val="0"/>
+                        </a:ext>
+                      </a:extLst>
+                    </a:blip>
+                    <a:srcRect/>
+                    <a:stretch>
+                      <a:fillRect/>
+                    </a:stretch>
+                  </pic:blipFill>
+                  <pic:spPr bwMode="auto">
+                    <a:xfrm>
+                      <a:off x="0" y="0"/>
+                      <a:ext cx="7830776" cy="6054044"/>
+                    </a:xfrm>
+                    <a:prstGeom prst="rect">
+                      <a:avLst/>
+                    </a:prstGeom>
+                    <a:noFill/>
+                    <a:ln>
+                      <a:noFill/>
+                    </a:ln>
+                  </pic:spPr>
+                </pic:pic>
+              </a:graphicData>
+            </a:graphic>
+            <wp14:sizeRelH relativeFrom="margin">
+              <wp14:pctWidth>0</wp14:pctWidth>
+            </wp14:sizeRelH>
+            <wp14:sizeRelV relativeFrom="margin">
+              <wp14:pctHeight>0</wp14:pctHeight>
+            </wp14:sizeRelV>
+          </wp:anchor>
+        </w:drawing>
       </w:r>
     </w:p>
     <w:p>
@@ -1048,7 +1435,70 @@
     <w:p>
       <w:pPr>
         <w:pStyle w:val="NormalWeb"/>
-      </w:pPr>
+        <w:rPr>
+          <w:rFonts w:ascii="Arial" w:eastAsiaTheme="minorHAnsi" w:hAnsi="Arial" w:cs="Arial"/>
+          <w:b/>
+          <w:bCs/>
+          <w:i/>
+          <w:iCs/>
+          <w:noProof/>
+          <w:sz w:val="32"/>
+          <w:szCs w:val="32"/>
+        </w:rPr>
+      </w:pPr>
+      <w:r>
+        <w:rPr>
+          <w:noProof/>
+        </w:rPr>
+        <w:drawing>
+          <wp:inline distT="0" distB="0" distL="0" distR="0" wp14:anchorId="74E55D71" wp14:editId="6AA129B1">
+            <wp:extent cx="6567279" cy="7604760"/>
+            <wp:effectExtent l="0" t="0" r="5080" b="0"/>
+            <wp:docPr id="4" name="Imagen 4"/>
+            <wp:cNvGraphicFramePr>
+              <a:graphicFrameLocks xmlns:a="http://schemas.openxmlformats.org/drawingml/2006/main" noChangeAspect="1"/>
+            </wp:cNvGraphicFramePr>
+            <a:graphic xmlns:a="http://schemas.openxmlformats.org/drawingml/2006/main">
+              <a:graphicData uri="http://schemas.openxmlformats.org/drawingml/2006/picture">
+                <pic:pic xmlns:pic="http://schemas.openxmlformats.org/drawingml/2006/picture">
+                  <pic:nvPicPr>
+                    <pic:cNvPr id="0" name="Picture 1"/>
+                    <pic:cNvPicPr>
+                      <a:picLocks noChangeAspect="1" noChangeArrowheads="1"/>
+                    </pic:cNvPicPr>
+                  </pic:nvPicPr>
+                  <pic:blipFill>
+                    <a:blip r:embed="rId14">
+                      <a:extLst>
+                        <a:ext uri="{28A0092B-C50C-407E-A947-70E740481C1C}">
+                          <a14:useLocalDpi xmlns:a14="http://schemas.microsoft.com/office/drawing/2010/main" val="0"/>
+                        </a:ext>
+                      </a:extLst>
+                    </a:blip>
+                    <a:srcRect/>
+                    <a:stretch>
+                      <a:fillRect/>
+                    </a:stretch>
+                  </pic:blipFill>
+                  <pic:spPr bwMode="auto">
+                    <a:xfrm>
+                      <a:off x="0" y="0"/>
+                      <a:ext cx="6602905" cy="7646014"/>
+                    </a:xfrm>
+                    <a:prstGeom prst="rect">
+                      <a:avLst/>
+                    </a:prstGeom>
+                    <a:noFill/>
+                    <a:ln>
+                      <a:noFill/>
+                    </a:ln>
+                  </pic:spPr>
+                </pic:pic>
+              </a:graphicData>
+            </a:graphic>
+          </wp:inline>
+        </w:drawing>
+      </w:r>
     </w:p>
     <w:sectPr>
       <w:pgSz w:w="12240" w:h="15840"/>
@@ -1434,10 +1884,10 @@
       </w:rPr>
     </w:lvl>
   </w:abstractNum>
-  <w:num w:numId="1" w16cid:durableId="2023390943">
+  <w:num w:numId="1" w16cid:durableId="918174106">
     <w:abstractNumId w:val="1"/>
   </w:num>
-  <w:num w:numId="2" w16cid:durableId="1598564918">
+  <w:num w:numId="2" w16cid:durableId="1593662803">
     <w:abstractNumId w:val="0"/>
   </w:num>
 </w:numbering>

</xml_diff>

<commit_message>
Se agrega modelo y modelo DAO de la entidad (Distribuidores) y se corrige script de la BD
</commit_message>
<xml_diff>
--- a/Proyecto-PixelGameStore.IN5AM.Fila#1.docx
+++ b/Proyecto-PixelGameStore.IN5AM.Fila#1.docx
@@ -1,6 +1,6 @@
 
 <file path=word/document.xml><?xml version="1.0" encoding="utf-8"?>
-<w:document xmlns:wpc="http://schemas.microsoft.com/office/word/2010/wordprocessingCanvas" xmlns:cx="http://schemas.microsoft.com/office/drawing/2014/chartex" xmlns:cx1="http://schemas.microsoft.com/office/drawing/2015/9/8/chartex" xmlns:cx2="http://schemas.microsoft.com/office/drawing/2015/10/21/chartex" xmlns:cx3="http://schemas.microsoft.com/office/drawing/2016/5/9/chartex" xmlns:cx4="http://schemas.microsoft.com/office/drawing/2016/5/10/chartex" xmlns:cx5="http://schemas.microsoft.com/office/drawing/2016/5/11/chartex" xmlns:cx6="http://schemas.microsoft.com/office/drawing/2016/5/12/chartex" xmlns:cx7="http://schemas.microsoft.com/office/drawing/2016/5/13/chartex" xmlns:cx8="http://schemas.microsoft.com/office/drawing/2016/5/14/chartex" xmlns:mc="http://schemas.openxmlformats.org/markup-compatibility/2006" xmlns:aink="http://schemas.microsoft.com/office/drawing/2016/ink" xmlns:am3d="http://schemas.microsoft.com/office/drawing/2017/model3d" xmlns:o="urn:schemas-microsoft-com:office:office" xmlns:r="http://schemas.openxmlformats.org/officeDocument/2006/relationships" xmlns:m="http://schemas.openxmlformats.org/officeDocument/2006/math" xmlns:v="urn:schemas-microsoft-com:vml" xmlns:wp14="http://schemas.microsoft.com/office/word/2010/wordprocessingDrawing" xmlns:wp="http://schemas.openxmlformats.org/drawingml/2006/wordprocessingDrawing" xmlns:w10="urn:schemas-microsoft-com:office:word" xmlns:w="http://schemas.openxmlformats.org/wordprocessingml/2006/main" xmlns:w14="http://schemas.microsoft.com/office/word/2010/wordml" xmlns:w15="http://schemas.microsoft.com/office/word/2012/wordml" xmlns:w16cex="http://schemas.microsoft.com/office/word/2018/wordml/cex" xmlns:w16cid="http://schemas.microsoft.com/office/word/2016/wordml/cid" xmlns:w16="http://schemas.microsoft.com/office/word/2018/wordml" xmlns:w16sdtdh="http://schemas.microsoft.com/office/word/2020/wordml/sdtdatahash" xmlns:w16se="http://schemas.microsoft.com/office/word/2015/wordml/symex" xmlns:wpg="http://schemas.microsoft.com/office/word/2010/wordprocessingGroup" xmlns:wpi="http://schemas.microsoft.com/office/word/2010/wordprocessingInk" xmlns:wne="http://schemas.microsoft.com/office/word/2006/wordml" xmlns:wps="http://schemas.microsoft.com/office/word/2010/wordprocessingShape" mc:Ignorable="w14 w15 w16se w16cid w16 w16cex w16sdtdh wp14">
+<w:document xmlns:wpc="http://schemas.microsoft.com/office/word/2010/wordprocessingCanvas" xmlns:cx="http://schemas.microsoft.com/office/drawing/2014/chartex" xmlns:cx1="http://schemas.microsoft.com/office/drawing/2015/9/8/chartex" xmlns:cx2="http://schemas.microsoft.com/office/drawing/2015/10/21/chartex" xmlns:cx3="http://schemas.microsoft.com/office/drawing/2016/5/9/chartex" xmlns:cx4="http://schemas.microsoft.com/office/drawing/2016/5/10/chartex" xmlns:cx5="http://schemas.microsoft.com/office/drawing/2016/5/11/chartex" xmlns:cx6="http://schemas.microsoft.com/office/drawing/2016/5/12/chartex" xmlns:cx7="http://schemas.microsoft.com/office/drawing/2016/5/13/chartex" xmlns:cx8="http://schemas.microsoft.com/office/drawing/2016/5/14/chartex" xmlns:mc="http://schemas.openxmlformats.org/markup-compatibility/2006" xmlns:aink="http://schemas.microsoft.com/office/drawing/2016/ink" xmlns:am3d="http://schemas.microsoft.com/office/drawing/2017/model3d" xmlns:o="urn:schemas-microsoft-com:office:office" xmlns:oel="http://schemas.microsoft.com/office/2019/extlst" xmlns:r="http://schemas.openxmlformats.org/officeDocument/2006/relationships" xmlns:m="http://schemas.openxmlformats.org/officeDocument/2006/math" xmlns:v="urn:schemas-microsoft-com:vml" xmlns:wp14="http://schemas.microsoft.com/office/word/2010/wordprocessingDrawing" xmlns:wp="http://schemas.openxmlformats.org/drawingml/2006/wordprocessingDrawing" xmlns:w10="urn:schemas-microsoft-com:office:word" xmlns:w="http://schemas.openxmlformats.org/wordprocessingml/2006/main" xmlns:w14="http://schemas.microsoft.com/office/word/2010/wordml" xmlns:w15="http://schemas.microsoft.com/office/word/2012/wordml" xmlns:w16cex="http://schemas.microsoft.com/office/word/2018/wordml/cex" xmlns:w16cid="http://schemas.microsoft.com/office/word/2016/wordml/cid" xmlns:w16="http://schemas.microsoft.com/office/word/2018/wordml" xmlns:w16du="http://schemas.microsoft.com/office/word/2023/wordml/word16du" xmlns:w16sdtdh="http://schemas.microsoft.com/office/word/2020/wordml/sdtdatahash" xmlns:w16se="http://schemas.microsoft.com/office/word/2015/wordml/symex" xmlns:wpg="http://schemas.microsoft.com/office/word/2010/wordprocessingGroup" xmlns:wpi="http://schemas.microsoft.com/office/word/2010/wordprocessingInk" xmlns:wne="http://schemas.microsoft.com/office/word/2006/wordml" xmlns:wps="http://schemas.microsoft.com/office/word/2010/wordprocessingShape" mc:Ignorable="w14 w15 w16se w16cid w16 w16cex w16sdtdh w16du wp14">
   <w:body>
     <w:p>
       <w:pPr>
@@ -618,7 +618,6 @@
         </w:rPr>
         <w:br w:type="page"/>
       </w:r>
-      <w:commentRangeEnd w:id="3"/>
     </w:p>
     <w:p>
       <w:pPr>
@@ -647,6 +646,7 @@
         <w:lastRenderedPageBreak/>
         <w:t>Listado de Integrantes</w:t>
       </w:r>
+      <w:commentRangeEnd w:id="3"/>
       <w:r>
         <w:rPr>
           <w:rStyle w:val="Refdecomentario"/>
@@ -701,7 +701,337 @@
           <w:noProof/>
           <w:sz w:val="24"/>
         </w:rPr>
-        <w:t>Miguel Angel Bautista Garcìa - Programador</w:t>
+        <w:t xml:space="preserve">Miguel Angel Bautista Garcìa </w:t>
+      </w:r>
+      <w:r>
+        <w:rPr>
+          <w:rFonts w:ascii="Arial" w:eastAsiaTheme="minorHAnsi" w:hAnsi="Arial" w:cs="Arial"/>
+          <w:noProof/>
+          <w:sz w:val="24"/>
+        </w:rPr>
+        <w:t>–</w:t>
+      </w:r>
+      <w:r>
+        <w:rPr>
+          <w:rFonts w:ascii="Arial" w:eastAsiaTheme="minorHAnsi" w:hAnsi="Arial" w:cs="Arial"/>
+          <w:noProof/>
+          <w:sz w:val="24"/>
+        </w:rPr>
+        <w:t xml:space="preserve"> Programador</w:t>
+      </w:r>
+    </w:p>
+    <w:p>
+      <w:pPr>
+        <w:pStyle w:val="Prrafodelista"/>
+        <w:numPr>
+          <w:ilvl w:val="0"/>
+          <w:numId w:val="2"/>
+        </w:numPr>
+        <w:rPr>
+          <w:rFonts w:ascii="Arial" w:eastAsiaTheme="minorEastAsia" w:hAnsi="Arial" w:cs="Arial"/>
+          <w:noProof/>
+          <w:sz w:val="24"/>
+          <w:szCs w:val="24"/>
+        </w:rPr>
+      </w:pPr>
+      <w:r>
+        <w:rPr>
+          <w:rFonts w:ascii="Arial" w:eastAsiaTheme="minorEastAsia" w:hAnsi="Arial" w:cs="Arial"/>
+          <w:noProof/>
+          <w:sz w:val="24"/>
+          <w:szCs w:val="24"/>
+        </w:rPr>
+        <w:t xml:space="preserve">Julio Rene Alvarado Herrera – Programador </w:t>
+      </w:r>
+    </w:p>
+    <w:p>
+      <w:pPr>
+        <w:pStyle w:val="Prrafodelista"/>
+        <w:numPr>
+          <w:ilvl w:val="0"/>
+          <w:numId w:val="2"/>
+        </w:numPr>
+        <w:rPr>
+          <w:rFonts w:ascii="Arial" w:eastAsiaTheme="minorEastAsia" w:hAnsi="Arial" w:cs="Arial"/>
+          <w:noProof/>
+          <w:sz w:val="24"/>
+          <w:szCs w:val="24"/>
+        </w:rPr>
+      </w:pPr>
+      <w:r>
+        <w:rPr>
+          <w:rFonts w:ascii="Arial" w:eastAsiaTheme="minorEastAsia" w:hAnsi="Arial" w:cs="Arial"/>
+          <w:noProof/>
+          <w:sz w:val="24"/>
+          <w:szCs w:val="24"/>
+        </w:rPr>
+        <w:t xml:space="preserve">José Daniel Aceituno Martínez </w:t>
+      </w:r>
+      <w:r>
+        <w:rPr>
+          <w:rFonts w:ascii="Arial" w:eastAsiaTheme="minorEastAsia" w:hAnsi="Arial" w:cs="Arial"/>
+          <w:noProof/>
+          <w:sz w:val="24"/>
+          <w:szCs w:val="24"/>
+        </w:rPr>
+        <w:t>–</w:t>
+      </w:r>
+      <w:r>
+        <w:rPr>
+          <w:rFonts w:ascii="Arial" w:eastAsiaTheme="minorEastAsia" w:hAnsi="Arial" w:cs="Arial"/>
+          <w:noProof/>
+          <w:sz w:val="24"/>
+          <w:szCs w:val="24"/>
+        </w:rPr>
+        <w:t xml:space="preserve"> Programador</w:t>
+      </w:r>
+    </w:p>
+    <w:p>
+      <w:pPr>
+        <w:pStyle w:val="Prrafodelista"/>
+        <w:numPr>
+          <w:ilvl w:val="0"/>
+          <w:numId w:val="2"/>
+        </w:numPr>
+        <w:rPr>
+          <w:rFonts w:ascii="Arial" w:eastAsiaTheme="minorEastAsia" w:hAnsi="Arial" w:cs="Arial"/>
+          <w:noProof/>
+          <w:sz w:val="24"/>
+          <w:szCs w:val="24"/>
+          <w:lang w:val="en-US"/>
+        </w:rPr>
+      </w:pPr>
+      <w:r>
+        <w:rPr>
+          <w:rFonts w:ascii="Arial" w:eastAsiaTheme="minorEastAsia" w:hAnsi="Arial" w:cs="Arial"/>
+          <w:noProof/>
+          <w:sz w:val="24"/>
+          <w:szCs w:val="24"/>
+          <w:lang w:val="en-US"/>
+        </w:rPr>
+        <w:t xml:space="preserve">Jose André Arrecis Vargas </w:t>
+      </w:r>
+      <w:r>
+        <w:rPr>
+          <w:rFonts w:ascii="Arial" w:eastAsiaTheme="minorEastAsia" w:hAnsi="Arial" w:cs="Arial"/>
+          <w:noProof/>
+          <w:sz w:val="24"/>
+          <w:szCs w:val="24"/>
+          <w:lang w:val="en-US"/>
+        </w:rPr>
+        <w:t>–</w:t>
+      </w:r>
+      <w:r>
+        <w:rPr>
+          <w:rFonts w:ascii="Arial" w:eastAsiaTheme="minorEastAsia" w:hAnsi="Arial" w:cs="Arial"/>
+          <w:noProof/>
+          <w:sz w:val="24"/>
+          <w:szCs w:val="24"/>
+          <w:lang w:val="en-US"/>
+        </w:rPr>
+        <w:t xml:space="preserve"> Pro</w:t>
+      </w:r>
+      <w:r>
+        <w:rPr>
+          <w:rFonts w:ascii="Arial" w:eastAsiaTheme="minorEastAsia" w:hAnsi="Arial" w:cs="Arial"/>
+          <w:noProof/>
+          <w:sz w:val="24"/>
+          <w:szCs w:val="24"/>
+          <w:lang w:val="en-US"/>
+        </w:rPr>
+        <w:t>gramador</w:t>
+      </w:r>
+    </w:p>
+    <w:p>
+      <w:pPr>
+        <w:pStyle w:val="Prrafodelista"/>
+        <w:numPr>
+          <w:ilvl w:val="0"/>
+          <w:numId w:val="2"/>
+        </w:numPr>
+        <w:rPr>
+          <w:rFonts w:ascii="Arial" w:eastAsiaTheme="minorEastAsia" w:hAnsi="Arial" w:cs="Arial"/>
+          <w:noProof/>
+          <w:sz w:val="24"/>
+          <w:szCs w:val="24"/>
+          <w:lang w:val="en-US"/>
+        </w:rPr>
+      </w:pPr>
+      <w:r>
+        <w:rPr>
+          <w:rFonts w:ascii="Arial" w:eastAsiaTheme="minorEastAsia" w:hAnsi="Arial" w:cs="Arial"/>
+          <w:noProof/>
+          <w:sz w:val="24"/>
+          <w:szCs w:val="24"/>
+          <w:lang w:val="en-US"/>
+        </w:rPr>
+        <w:t>Juan Pablo Barrera Delgado – Programador</w:t>
+      </w:r>
+    </w:p>
+    <w:p>
+      <w:pPr>
+        <w:pStyle w:val="Prrafodelista"/>
+        <w:numPr>
+          <w:ilvl w:val="0"/>
+          <w:numId w:val="2"/>
+        </w:numPr>
+        <w:rPr>
+          <w:rFonts w:ascii="Arial" w:eastAsiaTheme="minorEastAsia" w:hAnsi="Arial" w:cs="Arial"/>
+          <w:noProof/>
+          <w:sz w:val="24"/>
+          <w:szCs w:val="24"/>
+          <w:lang w:val="en-US"/>
+        </w:rPr>
+      </w:pPr>
+      <w:r>
+        <w:rPr>
+          <w:rFonts w:ascii="Arial" w:eastAsiaTheme="minorEastAsia" w:hAnsi="Arial" w:cs="Arial"/>
+          <w:noProof/>
+          <w:sz w:val="24"/>
+          <w:szCs w:val="24"/>
+          <w:lang w:val="en-US"/>
+        </w:rPr>
+        <w:t>Christopher Steve Barrera Mazariegos – Programador</w:t>
+      </w:r>
+    </w:p>
+    <w:p>
+      <w:pPr>
+        <w:pStyle w:val="Prrafodelista"/>
+        <w:numPr>
+          <w:ilvl w:val="0"/>
+          <w:numId w:val="2"/>
+        </w:numPr>
+        <w:rPr>
+          <w:rFonts w:ascii="Arial" w:eastAsiaTheme="minorEastAsia" w:hAnsi="Arial" w:cs="Arial"/>
+          <w:noProof/>
+          <w:sz w:val="24"/>
+          <w:szCs w:val="24"/>
+          <w:lang w:val="en-US"/>
+        </w:rPr>
+      </w:pPr>
+      <w:r>
+        <w:rPr>
+          <w:rFonts w:ascii="Arial" w:eastAsiaTheme="minorEastAsia" w:hAnsi="Arial" w:cs="Arial"/>
+          <w:noProof/>
+          <w:sz w:val="24"/>
+          <w:szCs w:val="24"/>
+          <w:lang w:val="en-US"/>
+        </w:rPr>
+        <w:t>Alexander David Borja Mena – Programador</w:t>
+      </w:r>
+    </w:p>
+    <w:p>
+      <w:pPr>
+        <w:pStyle w:val="Prrafodelista"/>
+        <w:numPr>
+          <w:ilvl w:val="0"/>
+          <w:numId w:val="2"/>
+        </w:numPr>
+        <w:rPr>
+          <w:rFonts w:ascii="Arial" w:eastAsiaTheme="minorEastAsia" w:hAnsi="Arial" w:cs="Arial"/>
+          <w:noProof/>
+          <w:sz w:val="24"/>
+          <w:szCs w:val="24"/>
+        </w:rPr>
+      </w:pPr>
+      <w:r>
+        <w:rPr>
+          <w:rFonts w:ascii="Arial" w:eastAsiaTheme="minorEastAsia" w:hAnsi="Arial" w:cs="Arial"/>
+          <w:noProof/>
+          <w:sz w:val="24"/>
+          <w:szCs w:val="24"/>
+        </w:rPr>
+        <w:t>Diego Alejandro Caal Hernandez – Programador</w:t>
+      </w:r>
+    </w:p>
+    <w:p>
+      <w:pPr>
+        <w:pStyle w:val="Prrafodelista"/>
+        <w:numPr>
+          <w:ilvl w:val="0"/>
+          <w:numId w:val="2"/>
+        </w:numPr>
+        <w:rPr>
+          <w:rFonts w:ascii="Arial" w:eastAsiaTheme="minorEastAsia" w:hAnsi="Arial" w:cs="Arial"/>
+          <w:noProof/>
+          <w:sz w:val="24"/>
+          <w:szCs w:val="24"/>
+        </w:rPr>
+      </w:pPr>
+      <w:r>
+        <w:rPr>
+          <w:rFonts w:ascii="Arial" w:eastAsiaTheme="minorEastAsia" w:hAnsi="Arial" w:cs="Arial"/>
+          <w:noProof/>
+          <w:sz w:val="24"/>
+          <w:szCs w:val="24"/>
+        </w:rPr>
+        <w:t>Jorge Mario Castellanos Pérez - Programador</w:t>
+      </w:r>
+    </w:p>
+    <w:p>
+      <w:pPr>
+        <w:pStyle w:val="Prrafodelista"/>
+        <w:numPr>
+          <w:ilvl w:val="0"/>
+          <w:numId w:val="2"/>
+        </w:numPr>
+        <w:rPr>
+          <w:rFonts w:ascii="Arial" w:eastAsiaTheme="minorEastAsia" w:hAnsi="Arial" w:cs="Arial"/>
+          <w:noProof/>
+          <w:sz w:val="24"/>
+          <w:szCs w:val="24"/>
+        </w:rPr>
+      </w:pPr>
+      <w:r>
+        <w:rPr>
+          <w:rFonts w:ascii="Arial" w:eastAsiaTheme="minorEastAsia" w:hAnsi="Arial" w:cs="Arial"/>
+          <w:noProof/>
+          <w:sz w:val="24"/>
+          <w:szCs w:val="24"/>
+        </w:rPr>
+        <w:t xml:space="preserve">Hettson Enrique Ceballos Alcalán </w:t>
+      </w:r>
+      <w:r>
+        <w:rPr>
+          <w:rFonts w:ascii="Arial" w:eastAsiaTheme="minorEastAsia" w:hAnsi="Arial" w:cs="Arial"/>
+          <w:noProof/>
+          <w:sz w:val="24"/>
+          <w:szCs w:val="24"/>
+        </w:rPr>
+        <w:t>–</w:t>
+      </w:r>
+      <w:r>
+        <w:rPr>
+          <w:rFonts w:ascii="Arial" w:eastAsiaTheme="minorEastAsia" w:hAnsi="Arial" w:cs="Arial"/>
+          <w:noProof/>
+          <w:sz w:val="24"/>
+          <w:szCs w:val="24"/>
+        </w:rPr>
+        <w:t xml:space="preserve"> Programador</w:t>
+      </w:r>
+    </w:p>
+    <w:p>
+      <w:pPr>
+        <w:pStyle w:val="Prrafodelista"/>
+        <w:numPr>
+          <w:ilvl w:val="0"/>
+          <w:numId w:val="2"/>
+        </w:numPr>
+        <w:rPr>
+          <w:rFonts w:ascii="Arial" w:eastAsiaTheme="minorEastAsia" w:hAnsi="Arial" w:cs="Arial"/>
+          <w:noProof/>
+          <w:sz w:val="24"/>
+          <w:szCs w:val="24"/>
+        </w:rPr>
+      </w:pPr>
+      <w:r>
+        <w:rPr>
+          <w:rFonts w:ascii="Arial" w:eastAsiaTheme="minorEastAsia" w:hAnsi="Arial" w:cs="Arial"/>
+          <w:noProof/>
+          <w:sz w:val="24"/>
+          <w:szCs w:val="24"/>
+        </w:rPr>
+        <w:t>Andrés Emilio Coloma Tum - Programador</w:t>
       </w:r>
     </w:p>
     <w:p>
@@ -779,136 +1109,10 @@
     </w:p>
     <w:p>
       <w:pPr>
-        <w:rPr>
-          <w:rFonts w:ascii="Arial" w:eastAsiaTheme="minorHAnsi" w:hAnsi="Arial" w:cs="Arial"/>
-          <w:sz w:val="24"/>
-        </w:rPr>
-      </w:pPr>
-    </w:p>
-    <w:p>
-      <w:pPr>
-        <w:rPr>
-          <w:rFonts w:ascii="Arial" w:eastAsiaTheme="minorHAnsi" w:hAnsi="Arial" w:cs="Arial"/>
-          <w:sz w:val="24"/>
-        </w:rPr>
-      </w:pPr>
-    </w:p>
-    <w:p>
-      <w:pPr>
-        <w:rPr>
-          <w:rFonts w:ascii="Arial" w:eastAsiaTheme="minorHAnsi" w:hAnsi="Arial" w:cs="Arial"/>
-          <w:sz w:val="24"/>
-        </w:rPr>
-      </w:pPr>
-    </w:p>
-    <w:p>
-      <w:pPr>
-        <w:rPr>
-          <w:rFonts w:ascii="Arial" w:eastAsiaTheme="minorHAnsi" w:hAnsi="Arial" w:cs="Arial"/>
-          <w:sz w:val="24"/>
-        </w:rPr>
-      </w:pPr>
-    </w:p>
-    <w:p>
-      <w:pPr>
-        <w:rPr>
-          <w:rFonts w:ascii="Arial" w:eastAsiaTheme="minorHAnsi" w:hAnsi="Arial" w:cs="Arial"/>
-          <w:sz w:val="24"/>
-        </w:rPr>
-      </w:pPr>
-    </w:p>
-    <w:p>
-      <w:pPr>
-        <w:rPr>
-          <w:rFonts w:ascii="Arial" w:eastAsiaTheme="minorHAnsi" w:hAnsi="Arial" w:cs="Arial"/>
-          <w:sz w:val="24"/>
-        </w:rPr>
-      </w:pPr>
-    </w:p>
-    <w:p>
-      <w:pPr>
-        <w:rPr>
-          <w:rFonts w:ascii="Arial" w:eastAsiaTheme="minorHAnsi" w:hAnsi="Arial" w:cs="Arial"/>
-          <w:sz w:val="24"/>
-        </w:rPr>
-      </w:pPr>
-    </w:p>
-    <w:p>
-      <w:pPr>
-        <w:rPr>
-          <w:rFonts w:ascii="Arial" w:eastAsiaTheme="minorHAnsi" w:hAnsi="Arial" w:cs="Arial"/>
-          <w:sz w:val="24"/>
-        </w:rPr>
-      </w:pPr>
-    </w:p>
-    <w:p>
-      <w:pPr>
-        <w:rPr>
-          <w:rFonts w:ascii="Arial" w:eastAsiaTheme="minorHAnsi" w:hAnsi="Arial" w:cs="Arial"/>
-          <w:sz w:val="24"/>
-        </w:rPr>
-      </w:pPr>
-    </w:p>
-    <w:p>
-      <w:pPr>
-        <w:rPr>
-          <w:rFonts w:ascii="Arial" w:eastAsiaTheme="minorHAnsi" w:hAnsi="Arial" w:cs="Arial"/>
-          <w:sz w:val="24"/>
-        </w:rPr>
-      </w:pPr>
-    </w:p>
-    <w:p>
-      <w:pPr>
-        <w:rPr>
-          <w:rFonts w:ascii="Arial" w:eastAsiaTheme="minorHAnsi" w:hAnsi="Arial" w:cs="Arial"/>
-          <w:sz w:val="24"/>
-        </w:rPr>
-      </w:pPr>
-    </w:p>
-    <w:p>
-      <w:pPr>
-        <w:rPr>
-          <w:rFonts w:ascii="Arial" w:eastAsiaTheme="minorHAnsi" w:hAnsi="Arial" w:cs="Arial"/>
-          <w:sz w:val="24"/>
-        </w:rPr>
-      </w:pPr>
-    </w:p>
-    <w:p>
-      <w:pPr>
-        <w:rPr>
-          <w:rFonts w:ascii="Arial" w:eastAsiaTheme="minorHAnsi" w:hAnsi="Arial" w:cs="Arial"/>
-          <w:sz w:val="24"/>
-        </w:rPr>
-      </w:pPr>
-    </w:p>
-    <w:p>
-      <w:pPr>
-        <w:rPr>
-          <w:rFonts w:ascii="Arial" w:eastAsiaTheme="minorHAnsi" w:hAnsi="Arial" w:cs="Arial"/>
-          <w:sz w:val="24"/>
-        </w:rPr>
-      </w:pPr>
-    </w:p>
-    <w:p>
-      <w:pPr>
-        <w:rPr>
-          <w:rFonts w:ascii="Arial" w:eastAsiaTheme="minorHAnsi" w:hAnsi="Arial" w:cs="Arial"/>
-          <w:sz w:val="24"/>
-        </w:rPr>
-      </w:pPr>
-    </w:p>
-    <w:p>
-      <w:pPr>
         <w:pStyle w:val="NormalWeb"/>
         <w:rPr>
-          <w:rFonts w:ascii="Arial" w:eastAsiaTheme="minorHAnsi" w:hAnsi="Arial" w:cs="Arial"/>
-          <w:b/>
-          <w:bCs/>
-          <w:i/>
-          <w:iCs/>
-          <w:noProof/>
-          <w:sz w:val="32"/>
-          <w:szCs w:val="32"/>
+          <w:rFonts w:ascii="Arial" w:eastAsiaTheme="minorEastAsia" w:hAnsi="Arial" w:cs="Arial"/>
+          <w:noProof/>
         </w:rPr>
         <w:sectPr>
           <w:pgSz w:w="12240" w:h="15840"/>
@@ -921,6 +1125,76 @@
     <w:p>
       <w:pPr>
         <w:pStyle w:val="NormalWeb"/>
+      </w:pPr>
+      <w:r>
+        <w:rPr>
+          <w:noProof/>
+        </w:rPr>
+        <w:lastRenderedPageBreak/>
+        <w:drawing>
+          <wp:anchor distT="0" distB="0" distL="114300" distR="114300" simplePos="0" relativeHeight="251658240" behindDoc="0" locked="0" layoutInCell="1" allowOverlap="1" wp14:anchorId="6DF70F74" wp14:editId="49D73516">
+            <wp:simplePos x="0" y="0"/>
+            <wp:positionH relativeFrom="margin">
+              <wp:align>center</wp:align>
+            </wp:positionH>
+            <wp:positionV relativeFrom="paragraph">
+              <wp:posOffset>358140</wp:posOffset>
+            </wp:positionV>
+            <wp:extent cx="9553575" cy="5916782"/>
+            <wp:effectExtent l="0" t="0" r="0" b="8255"/>
+            <wp:wrapNone/>
+            <wp:docPr id="1" name="Imagen 1" descr="C:\Users\Julio Alvarado\AppData\Local\Packages\Microsoft.Windows.Photos_8wekyb3d8bbwe\TempState\ShareServiceTempFolder\Modelo de Entidades - ERD.jpeg"/>
+            <wp:cNvGraphicFramePr>
+              <a:graphicFrameLocks xmlns:a="http://schemas.openxmlformats.org/drawingml/2006/main" noChangeAspect="1"/>
+            </wp:cNvGraphicFramePr>
+            <a:graphic xmlns:a="http://schemas.openxmlformats.org/drawingml/2006/main">
+              <a:graphicData uri="http://schemas.openxmlformats.org/drawingml/2006/picture">
+                <pic:pic xmlns:pic="http://schemas.openxmlformats.org/drawingml/2006/picture">
+                  <pic:nvPicPr>
+                    <pic:cNvPr id="0" name="Picture 1" descr="C:\Users\Julio Alvarado\AppData\Local\Packages\Microsoft.Windows.Photos_8wekyb3d8bbwe\TempState\ShareServiceTempFolder\Modelo de Entidades - ERD.jpeg"/>
+                    <pic:cNvPicPr>
+                      <a:picLocks noChangeAspect="1" noChangeArrowheads="1"/>
+                    </pic:cNvPicPr>
+                  </pic:nvPicPr>
+                  <pic:blipFill>
+                    <a:blip r:embed="rId12" cstate="print">
+                      <a:extLst>
+                        <a:ext uri="{28A0092B-C50C-407E-A947-70E740481C1C}">
+                          <a14:useLocalDpi xmlns:a14="http://schemas.microsoft.com/office/drawing/2010/main" val="0"/>
+                        </a:ext>
+                      </a:extLst>
+                    </a:blip>
+                    <a:srcRect/>
+                    <a:stretch>
+                      <a:fillRect/>
+                    </a:stretch>
+                  </pic:blipFill>
+                  <pic:spPr bwMode="auto">
+                    <a:xfrm>
+                      <a:off x="0" y="0"/>
+                      <a:ext cx="9553575" cy="5916782"/>
+                    </a:xfrm>
+                    <a:prstGeom prst="rect">
+                      <a:avLst/>
+                    </a:prstGeom>
+                    <a:noFill/>
+                    <a:ln>
+                      <a:noFill/>
+                    </a:ln>
+                  </pic:spPr>
+                </pic:pic>
+              </a:graphicData>
+            </a:graphic>
+            <wp14:sizeRelH relativeFrom="margin">
+              <wp14:pctWidth>0</wp14:pctWidth>
+            </wp14:sizeRelH>
+            <wp14:sizeRelV relativeFrom="margin">
+              <wp14:pctHeight>0</wp14:pctHeight>
+            </wp14:sizeRelV>
+          </wp:anchor>
+        </w:drawing>
+      </w:r>
+      <w:r>
         <w:rPr>
           <w:rFonts w:ascii="Arial" w:eastAsiaTheme="minorHAnsi" w:hAnsi="Arial" w:cs="Arial"/>
           <w:b/>
@@ -931,7 +1205,8 @@
           <w:sz w:val="32"/>
           <w:szCs w:val="32"/>
         </w:rPr>
-      </w:pPr>
+        <w:t>Modelo</w:t>
+      </w:r>
       <w:r>
         <w:rPr>
           <w:rFonts w:ascii="Arial" w:eastAsiaTheme="minorHAnsi" w:hAnsi="Arial" w:cs="Arial"/>
@@ -943,10 +1218,12 @@
           <w:sz w:val="32"/>
           <w:szCs w:val="32"/>
         </w:rPr>
-        <w:lastRenderedPageBreak/>
-        <w:t>Modelo</w:t>
-      </w:r>
-      <w:r>
+        <w:t xml:space="preserve"> de Entidades</w:t>
+      </w:r>
+    </w:p>
+    <w:p>
+      <w:pPr>
+        <w:pStyle w:val="NormalWeb"/>
         <w:rPr>
           <w:rFonts w:ascii="Arial" w:eastAsiaTheme="minorHAnsi" w:hAnsi="Arial" w:cs="Arial"/>
           <w:b/>
@@ -957,8 +1234,7 @@
           <w:sz w:val="32"/>
           <w:szCs w:val="32"/>
         </w:rPr>
-        <w:t xml:space="preserve"> de Entidades</w:t>
-      </w:r>
+      </w:pPr>
     </w:p>
     <w:p>
       <w:pPr>
@@ -1015,6 +1291,95 @@
         </w:rPr>
         <w:lastRenderedPageBreak/>
         <w:t>Modelo ER</w:t>
+      </w:r>
+    </w:p>
+    <w:p>
+      <w:pPr>
+        <w:pStyle w:val="NormalWeb"/>
+        <w:rPr>
+          <w:rFonts w:ascii="Arial" w:eastAsiaTheme="minorHAnsi" w:hAnsi="Arial" w:cs="Arial"/>
+          <w:b/>
+          <w:bCs/>
+          <w:i/>
+          <w:iCs/>
+          <w:noProof/>
+          <w:sz w:val="32"/>
+          <w:szCs w:val="32"/>
+        </w:rPr>
+      </w:pPr>
+      <w:r>
+        <w:rPr>
+          <w:rFonts w:ascii="Arial" w:eastAsiaTheme="minorHAnsi" w:hAnsi="Arial" w:cs="Arial"/>
+          <w:b/>
+          <w:bCs/>
+          <w:i/>
+          <w:iCs/>
+          <w:noProof/>
+          <w:sz w:val="32"/>
+          <w:szCs w:val="32"/>
+        </w:rPr>
+        <w:drawing>
+          <wp:anchor distT="0" distB="0" distL="114300" distR="114300" simplePos="0" relativeHeight="251659264" behindDoc="0" locked="0" layoutInCell="1" allowOverlap="1" wp14:anchorId="69C02190" wp14:editId="3E939CB1">
+            <wp:simplePos x="0" y="0"/>
+            <wp:positionH relativeFrom="margin">
+              <wp:align>left</wp:align>
+            </wp:positionH>
+            <wp:positionV relativeFrom="paragraph">
+              <wp:posOffset>9525</wp:posOffset>
+            </wp:positionV>
+            <wp:extent cx="7825740" cy="6050151"/>
+            <wp:effectExtent l="0" t="0" r="3810" b="8255"/>
+            <wp:wrapNone/>
+            <wp:docPr id="3" name="Imagen 3"/>
+            <wp:cNvGraphicFramePr>
+              <a:graphicFrameLocks xmlns:a="http://schemas.openxmlformats.org/drawingml/2006/main" noChangeAspect="1"/>
+            </wp:cNvGraphicFramePr>
+            <a:graphic xmlns:a="http://schemas.openxmlformats.org/drawingml/2006/main">
+              <a:graphicData uri="http://schemas.openxmlformats.org/drawingml/2006/picture">
+                <pic:pic xmlns:pic="http://schemas.openxmlformats.org/drawingml/2006/picture">
+                  <pic:nvPicPr>
+                    <pic:cNvPr id="0" name="Picture 1"/>
+                    <pic:cNvPicPr>
+                      <a:picLocks noChangeAspect="1" noChangeArrowheads="1"/>
+                    </pic:cNvPicPr>
+                  </pic:nvPicPr>
+                  <pic:blipFill>
+                    <a:blip r:embed="rId13" cstate="print">
+                      <a:extLst>
+                        <a:ext uri="{28A0092B-C50C-407E-A947-70E740481C1C}">
+                          <a14:useLocalDpi xmlns:a14="http://schemas.microsoft.com/office/drawing/2010/main" val="0"/>
+                        </a:ext>
+                      </a:extLst>
+                    </a:blip>
+                    <a:srcRect/>
+                    <a:stretch>
+                      <a:fillRect/>
+                    </a:stretch>
+                  </pic:blipFill>
+                  <pic:spPr bwMode="auto">
+                    <a:xfrm>
+                      <a:off x="0" y="0"/>
+                      <a:ext cx="7830776" cy="6054044"/>
+                    </a:xfrm>
+                    <a:prstGeom prst="rect">
+                      <a:avLst/>
+                    </a:prstGeom>
+                    <a:noFill/>
+                    <a:ln>
+                      <a:noFill/>
+                    </a:ln>
+                  </pic:spPr>
+                </pic:pic>
+              </a:graphicData>
+            </a:graphic>
+            <wp14:sizeRelH relativeFrom="margin">
+              <wp14:pctWidth>0</wp14:pctWidth>
+            </wp14:sizeRelH>
+            <wp14:sizeRelV relativeFrom="margin">
+              <wp14:pctHeight>0</wp14:pctHeight>
+            </wp14:sizeRelV>
+          </wp:anchor>
+        </w:drawing>
       </w:r>
     </w:p>
     <w:p>
@@ -1070,7 +1435,70 @@
     <w:p>
       <w:pPr>
         <w:pStyle w:val="NormalWeb"/>
-      </w:pPr>
+        <w:rPr>
+          <w:rFonts w:ascii="Arial" w:eastAsiaTheme="minorHAnsi" w:hAnsi="Arial" w:cs="Arial"/>
+          <w:b/>
+          <w:bCs/>
+          <w:i/>
+          <w:iCs/>
+          <w:noProof/>
+          <w:sz w:val="32"/>
+          <w:szCs w:val="32"/>
+        </w:rPr>
+      </w:pPr>
+      <w:r>
+        <w:rPr>
+          <w:noProof/>
+        </w:rPr>
+        <w:drawing>
+          <wp:inline distT="0" distB="0" distL="0" distR="0" wp14:anchorId="74E55D71" wp14:editId="6AA129B1">
+            <wp:extent cx="6567279" cy="7604760"/>
+            <wp:effectExtent l="0" t="0" r="5080" b="0"/>
+            <wp:docPr id="4" name="Imagen 4"/>
+            <wp:cNvGraphicFramePr>
+              <a:graphicFrameLocks xmlns:a="http://schemas.openxmlformats.org/drawingml/2006/main" noChangeAspect="1"/>
+            </wp:cNvGraphicFramePr>
+            <a:graphic xmlns:a="http://schemas.openxmlformats.org/drawingml/2006/main">
+              <a:graphicData uri="http://schemas.openxmlformats.org/drawingml/2006/picture">
+                <pic:pic xmlns:pic="http://schemas.openxmlformats.org/drawingml/2006/picture">
+                  <pic:nvPicPr>
+                    <pic:cNvPr id="0" name="Picture 1"/>
+                    <pic:cNvPicPr>
+                      <a:picLocks noChangeAspect="1" noChangeArrowheads="1"/>
+                    </pic:cNvPicPr>
+                  </pic:nvPicPr>
+                  <pic:blipFill>
+                    <a:blip r:embed="rId14">
+                      <a:extLst>
+                        <a:ext uri="{28A0092B-C50C-407E-A947-70E740481C1C}">
+                          <a14:useLocalDpi xmlns:a14="http://schemas.microsoft.com/office/drawing/2010/main" val="0"/>
+                        </a:ext>
+                      </a:extLst>
+                    </a:blip>
+                    <a:srcRect/>
+                    <a:stretch>
+                      <a:fillRect/>
+                    </a:stretch>
+                  </pic:blipFill>
+                  <pic:spPr bwMode="auto">
+                    <a:xfrm>
+                      <a:off x="0" y="0"/>
+                      <a:ext cx="6602905" cy="7646014"/>
+                    </a:xfrm>
+                    <a:prstGeom prst="rect">
+                      <a:avLst/>
+                    </a:prstGeom>
+                    <a:noFill/>
+                    <a:ln>
+                      <a:noFill/>
+                    </a:ln>
+                  </pic:spPr>
+                </pic:pic>
+              </a:graphicData>
+            </a:graphic>
+          </wp:inline>
+        </w:drawing>
+      </w:r>
     </w:p>
     <w:sectPr>
       <w:pgSz w:w="12240" w:h="15840"/>
@@ -1083,7 +1511,7 @@
 </file>
 
 <file path=word/comments.xml><?xml version="1.0" encoding="utf-8"?>
-<w:comments xmlns:wpc="http://schemas.microsoft.com/office/word/2010/wordprocessingCanvas" xmlns:cx="http://schemas.microsoft.com/office/drawing/2014/chartex" xmlns:cx1="http://schemas.microsoft.com/office/drawing/2015/9/8/chartex" xmlns:cx2="http://schemas.microsoft.com/office/drawing/2015/10/21/chartex" xmlns:cx3="http://schemas.microsoft.com/office/drawing/2016/5/9/chartex" xmlns:cx4="http://schemas.microsoft.com/office/drawing/2016/5/10/chartex" xmlns:cx5="http://schemas.microsoft.com/office/drawing/2016/5/11/chartex" xmlns:cx6="http://schemas.microsoft.com/office/drawing/2016/5/12/chartex" xmlns:cx7="http://schemas.microsoft.com/office/drawing/2016/5/13/chartex" xmlns:cx8="http://schemas.microsoft.com/office/drawing/2016/5/14/chartex" xmlns:mc="http://schemas.openxmlformats.org/markup-compatibility/2006" xmlns:aink="http://schemas.microsoft.com/office/drawing/2016/ink" xmlns:am3d="http://schemas.microsoft.com/office/drawing/2017/model3d" xmlns:o="urn:schemas-microsoft-com:office:office" xmlns:r="http://schemas.openxmlformats.org/officeDocument/2006/relationships" xmlns:m="http://schemas.openxmlformats.org/officeDocument/2006/math" xmlns:v="urn:schemas-microsoft-com:vml" xmlns:wp14="http://schemas.microsoft.com/office/word/2010/wordprocessingDrawing" xmlns:wp="http://schemas.openxmlformats.org/drawingml/2006/wordprocessingDrawing" xmlns:w10="urn:schemas-microsoft-com:office:word" xmlns:w="http://schemas.openxmlformats.org/wordprocessingml/2006/main" xmlns:w14="http://schemas.microsoft.com/office/word/2010/wordml" xmlns:w15="http://schemas.microsoft.com/office/word/2012/wordml" xmlns:w16cex="http://schemas.microsoft.com/office/word/2018/wordml/cex" xmlns:w16cid="http://schemas.microsoft.com/office/word/2016/wordml/cid" xmlns:w16="http://schemas.microsoft.com/office/word/2018/wordml" xmlns:w16sdtdh="http://schemas.microsoft.com/office/word/2020/wordml/sdtdatahash" xmlns:w16se="http://schemas.microsoft.com/office/word/2015/wordml/symex" xmlns:wpg="http://schemas.microsoft.com/office/word/2010/wordprocessingGroup" xmlns:wpi="http://schemas.microsoft.com/office/word/2010/wordprocessingInk" xmlns:wne="http://schemas.microsoft.com/office/word/2006/wordml" xmlns:wps="http://schemas.microsoft.com/office/word/2010/wordprocessingShape" mc:Ignorable="w14 w15 w16se w16cid w16 w16cex w16sdtdh wp14">
+<w:comments xmlns:wpc="http://schemas.microsoft.com/office/word/2010/wordprocessingCanvas" xmlns:cx="http://schemas.microsoft.com/office/drawing/2014/chartex" xmlns:cx1="http://schemas.microsoft.com/office/drawing/2015/9/8/chartex" xmlns:cx2="http://schemas.microsoft.com/office/drawing/2015/10/21/chartex" xmlns:cx3="http://schemas.microsoft.com/office/drawing/2016/5/9/chartex" xmlns:cx4="http://schemas.microsoft.com/office/drawing/2016/5/10/chartex" xmlns:cx5="http://schemas.microsoft.com/office/drawing/2016/5/11/chartex" xmlns:cx6="http://schemas.microsoft.com/office/drawing/2016/5/12/chartex" xmlns:cx7="http://schemas.microsoft.com/office/drawing/2016/5/13/chartex" xmlns:cx8="http://schemas.microsoft.com/office/drawing/2016/5/14/chartex" xmlns:mc="http://schemas.openxmlformats.org/markup-compatibility/2006" xmlns:aink="http://schemas.microsoft.com/office/drawing/2016/ink" xmlns:am3d="http://schemas.microsoft.com/office/drawing/2017/model3d" xmlns:o="urn:schemas-microsoft-com:office:office" xmlns:oel="http://schemas.microsoft.com/office/2019/extlst" xmlns:r="http://schemas.openxmlformats.org/officeDocument/2006/relationships" xmlns:m="http://schemas.openxmlformats.org/officeDocument/2006/math" xmlns:v="urn:schemas-microsoft-com:vml" xmlns:wp14="http://schemas.microsoft.com/office/word/2010/wordprocessingDrawing" xmlns:wp="http://schemas.openxmlformats.org/drawingml/2006/wordprocessingDrawing" xmlns:w10="urn:schemas-microsoft-com:office:word" xmlns:w="http://schemas.openxmlformats.org/wordprocessingml/2006/main" xmlns:w14="http://schemas.microsoft.com/office/word/2010/wordml" xmlns:w15="http://schemas.microsoft.com/office/word/2012/wordml" xmlns:w16cex="http://schemas.microsoft.com/office/word/2018/wordml/cex" xmlns:w16cid="http://schemas.microsoft.com/office/word/2016/wordml/cid" xmlns:w16="http://schemas.microsoft.com/office/word/2018/wordml" xmlns:w16du="http://schemas.microsoft.com/office/word/2023/wordml/word16du" xmlns:w16sdtdh="http://schemas.microsoft.com/office/word/2020/wordml/sdtdatahash" xmlns:w16se="http://schemas.microsoft.com/office/word/2015/wordml/symex" xmlns:wpg="http://schemas.microsoft.com/office/word/2010/wordprocessingGroup" xmlns:wpi="http://schemas.microsoft.com/office/word/2010/wordprocessingInk" xmlns:wne="http://schemas.microsoft.com/office/word/2006/wordml" xmlns:wps="http://schemas.microsoft.com/office/word/2010/wordprocessingShape" mc:Ignorable="w14 w15 w16se w16cid w16 w16cex w16sdtdh w16du wp14">
   <w:comment w:id="0" w:author="Pedro Armas" w:date="2023-11-27T00:25:00Z" w:initials="PA">
     <w:p>
       <w:pPr>
@@ -1152,7 +1580,7 @@
 </file>
 
 <file path=word/commentsExtended.xml><?xml version="1.0" encoding="utf-8"?>
-<w15:commentsEx xmlns:wpc="http://schemas.microsoft.com/office/word/2010/wordprocessingCanvas" xmlns:cx="http://schemas.microsoft.com/office/drawing/2014/chartex" xmlns:cx1="http://schemas.microsoft.com/office/drawing/2015/9/8/chartex" xmlns:cx2="http://schemas.microsoft.com/office/drawing/2015/10/21/chartex" xmlns:cx3="http://schemas.microsoft.com/office/drawing/2016/5/9/chartex" xmlns:cx4="http://schemas.microsoft.com/office/drawing/2016/5/10/chartex" xmlns:cx5="http://schemas.microsoft.com/office/drawing/2016/5/11/chartex" xmlns:cx6="http://schemas.microsoft.com/office/drawing/2016/5/12/chartex" xmlns:cx7="http://schemas.microsoft.com/office/drawing/2016/5/13/chartex" xmlns:cx8="http://schemas.microsoft.com/office/drawing/2016/5/14/chartex" xmlns:mc="http://schemas.openxmlformats.org/markup-compatibility/2006" xmlns:aink="http://schemas.microsoft.com/office/drawing/2016/ink" xmlns:am3d="http://schemas.microsoft.com/office/drawing/2017/model3d" xmlns:o="urn:schemas-microsoft-com:office:office" xmlns:r="http://schemas.openxmlformats.org/officeDocument/2006/relationships" xmlns:m="http://schemas.openxmlformats.org/officeDocument/2006/math" xmlns:v="urn:schemas-microsoft-com:vml" xmlns:wp14="http://schemas.microsoft.com/office/word/2010/wordprocessingDrawing" xmlns:wp="http://schemas.openxmlformats.org/drawingml/2006/wordprocessingDrawing" xmlns:w10="urn:schemas-microsoft-com:office:word" xmlns:w="http://schemas.openxmlformats.org/wordprocessingml/2006/main" xmlns:w14="http://schemas.microsoft.com/office/word/2010/wordml" xmlns:w15="http://schemas.microsoft.com/office/word/2012/wordml" xmlns:w16cex="http://schemas.microsoft.com/office/word/2018/wordml/cex" xmlns:w16cid="http://schemas.microsoft.com/office/word/2016/wordml/cid" xmlns:w16="http://schemas.microsoft.com/office/word/2018/wordml" xmlns:w16sdtdh="http://schemas.microsoft.com/office/word/2020/wordml/sdtdatahash" xmlns:w16se="http://schemas.microsoft.com/office/word/2015/wordml/symex" xmlns:wpg="http://schemas.microsoft.com/office/word/2010/wordprocessingGroup" xmlns:wpi="http://schemas.microsoft.com/office/word/2010/wordprocessingInk" xmlns:wne="http://schemas.microsoft.com/office/word/2006/wordml" xmlns:wps="http://schemas.microsoft.com/office/word/2010/wordprocessingShape" mc:Ignorable="w14 w15 w16se w16cid w16 w16cex w16sdtdh wp14">
+<w15:commentsEx xmlns:wpc="http://schemas.microsoft.com/office/word/2010/wordprocessingCanvas" xmlns:cx="http://schemas.microsoft.com/office/drawing/2014/chartex" xmlns:cx1="http://schemas.microsoft.com/office/drawing/2015/9/8/chartex" xmlns:cx2="http://schemas.microsoft.com/office/drawing/2015/10/21/chartex" xmlns:cx3="http://schemas.microsoft.com/office/drawing/2016/5/9/chartex" xmlns:cx4="http://schemas.microsoft.com/office/drawing/2016/5/10/chartex" xmlns:cx5="http://schemas.microsoft.com/office/drawing/2016/5/11/chartex" xmlns:cx6="http://schemas.microsoft.com/office/drawing/2016/5/12/chartex" xmlns:cx7="http://schemas.microsoft.com/office/drawing/2016/5/13/chartex" xmlns:cx8="http://schemas.microsoft.com/office/drawing/2016/5/14/chartex" xmlns:mc="http://schemas.openxmlformats.org/markup-compatibility/2006" xmlns:aink="http://schemas.microsoft.com/office/drawing/2016/ink" xmlns:am3d="http://schemas.microsoft.com/office/drawing/2017/model3d" xmlns:o="urn:schemas-microsoft-com:office:office" xmlns:oel="http://schemas.microsoft.com/office/2019/extlst" xmlns:r="http://schemas.openxmlformats.org/officeDocument/2006/relationships" xmlns:m="http://schemas.openxmlformats.org/officeDocument/2006/math" xmlns:v="urn:schemas-microsoft-com:vml" xmlns:wp14="http://schemas.microsoft.com/office/word/2010/wordprocessingDrawing" xmlns:wp="http://schemas.openxmlformats.org/drawingml/2006/wordprocessingDrawing" xmlns:w10="urn:schemas-microsoft-com:office:word" xmlns:w="http://schemas.openxmlformats.org/wordprocessingml/2006/main" xmlns:w14="http://schemas.microsoft.com/office/word/2010/wordml" xmlns:w15="http://schemas.microsoft.com/office/word/2012/wordml" xmlns:w16cex="http://schemas.microsoft.com/office/word/2018/wordml/cex" xmlns:w16cid="http://schemas.microsoft.com/office/word/2016/wordml/cid" xmlns:w16="http://schemas.microsoft.com/office/word/2018/wordml" xmlns:w16du="http://schemas.microsoft.com/office/word/2023/wordml/word16du" xmlns:w16sdtdh="http://schemas.microsoft.com/office/word/2020/wordml/sdtdatahash" xmlns:w16se="http://schemas.microsoft.com/office/word/2015/wordml/symex" xmlns:wpg="http://schemas.microsoft.com/office/word/2010/wordprocessingGroup" xmlns:wpi="http://schemas.microsoft.com/office/word/2010/wordprocessingInk" xmlns:wne="http://schemas.microsoft.com/office/word/2006/wordml" xmlns:wps="http://schemas.microsoft.com/office/word/2010/wordprocessingShape" mc:Ignorable="w14 w15 w16se w16cid w16 w16cex w16sdtdh w16du wp14">
   <w15:commentEx w15:paraId="34D7B734" w15:done="0"/>
   <w15:commentEx w15:paraId="1AF62A36" w15:done="0"/>
   <w15:commentEx w15:paraId="7BA1931D" w15:done="0"/>
@@ -1161,7 +1589,7 @@
 </file>
 
 <file path=word/commentsExtensible.xml><?xml version="1.0" encoding="utf-8"?>
-<w16cex:commentsExtensible xmlns:wpc="http://schemas.microsoft.com/office/word/2010/wordprocessingCanvas" xmlns:cx="http://schemas.microsoft.com/office/drawing/2014/chartex" xmlns:cx1="http://schemas.microsoft.com/office/drawing/2015/9/8/chartex" xmlns:cx2="http://schemas.microsoft.com/office/drawing/2015/10/21/chartex" xmlns:cx3="http://schemas.microsoft.com/office/drawing/2016/5/9/chartex" xmlns:cx4="http://schemas.microsoft.com/office/drawing/2016/5/10/chartex" xmlns:cx5="http://schemas.microsoft.com/office/drawing/2016/5/11/chartex" xmlns:cx6="http://schemas.microsoft.com/office/drawing/2016/5/12/chartex" xmlns:cx7="http://schemas.microsoft.com/office/drawing/2016/5/13/chartex" xmlns:cx8="http://schemas.microsoft.com/office/drawing/2016/5/14/chartex" xmlns:mc="http://schemas.openxmlformats.org/markup-compatibility/2006" xmlns:aink="http://schemas.microsoft.com/office/drawing/2016/ink" xmlns:am3d="http://schemas.microsoft.com/office/drawing/2017/model3d" xmlns:o="urn:schemas-microsoft-com:office:office" xmlns:r="http://schemas.openxmlformats.org/officeDocument/2006/relationships" xmlns:m="http://schemas.openxmlformats.org/officeDocument/2006/math" xmlns:v="urn:schemas-microsoft-com:vml" xmlns:wp14="http://schemas.microsoft.com/office/word/2010/wordprocessingDrawing" xmlns:wp="http://schemas.openxmlformats.org/drawingml/2006/wordprocessingDrawing" xmlns:w10="urn:schemas-microsoft-com:office:word" xmlns:w="http://schemas.openxmlformats.org/wordprocessingml/2006/main" xmlns:w14="http://schemas.microsoft.com/office/word/2010/wordml" xmlns:w15="http://schemas.microsoft.com/office/word/2012/wordml" xmlns:w16cex="http://schemas.microsoft.com/office/word/2018/wordml/cex" xmlns:w16cid="http://schemas.microsoft.com/office/word/2016/wordml/cid" xmlns:w16="http://schemas.microsoft.com/office/word/2018/wordml" xmlns:w16sdtdh="http://schemas.microsoft.com/office/word/2020/wordml/sdtdatahash" xmlns:w16se="http://schemas.microsoft.com/office/word/2015/wordml/symex" xmlns:wpg="http://schemas.microsoft.com/office/word/2010/wordprocessingGroup" xmlns:wpi="http://schemas.microsoft.com/office/word/2010/wordprocessingInk" xmlns:wne="http://schemas.microsoft.com/office/word/2006/wordml" xmlns:wps="http://schemas.microsoft.com/office/word/2010/wordprocessingShape" mc:Ignorable="w14 w15 w16se w16cid w16 w16cex w16sdtdh wp14">
+<w16cex:commentsExtensible xmlns:wpc="http://schemas.microsoft.com/office/word/2010/wordprocessingCanvas" xmlns:cx="http://schemas.microsoft.com/office/drawing/2014/chartex" xmlns:cx1="http://schemas.microsoft.com/office/drawing/2015/9/8/chartex" xmlns:cx2="http://schemas.microsoft.com/office/drawing/2015/10/21/chartex" xmlns:cx3="http://schemas.microsoft.com/office/drawing/2016/5/9/chartex" xmlns:cx4="http://schemas.microsoft.com/office/drawing/2016/5/10/chartex" xmlns:cx5="http://schemas.microsoft.com/office/drawing/2016/5/11/chartex" xmlns:cx6="http://schemas.microsoft.com/office/drawing/2016/5/12/chartex" xmlns:cx7="http://schemas.microsoft.com/office/drawing/2016/5/13/chartex" xmlns:cx8="http://schemas.microsoft.com/office/drawing/2016/5/14/chartex" xmlns:cr="http://schemas.microsoft.com/office/comments/2020/reactions" xmlns:mc="http://schemas.openxmlformats.org/markup-compatibility/2006" xmlns:aink="http://schemas.microsoft.com/office/drawing/2016/ink" xmlns:am3d="http://schemas.microsoft.com/office/drawing/2017/model3d" xmlns:o="urn:schemas-microsoft-com:office:office" xmlns:oel="http://schemas.microsoft.com/office/2019/extlst" xmlns:r="http://schemas.openxmlformats.org/officeDocument/2006/relationships" xmlns:m="http://schemas.openxmlformats.org/officeDocument/2006/math" xmlns:v="urn:schemas-microsoft-com:vml" xmlns:wp14="http://schemas.microsoft.com/office/word/2010/wordprocessingDrawing" xmlns:wp="http://schemas.openxmlformats.org/drawingml/2006/wordprocessingDrawing" xmlns:w10="urn:schemas-microsoft-com:office:word" xmlns:w="http://schemas.openxmlformats.org/wordprocessingml/2006/main" xmlns:w14="http://schemas.microsoft.com/office/word/2010/wordml" xmlns:w15="http://schemas.microsoft.com/office/word/2012/wordml" xmlns:w16cex="http://schemas.microsoft.com/office/word/2018/wordml/cex" xmlns:w16cid="http://schemas.microsoft.com/office/word/2016/wordml/cid" xmlns:w16="http://schemas.microsoft.com/office/word/2018/wordml" xmlns:w16du="http://schemas.microsoft.com/office/word/2023/wordml/word16du" xmlns:w16sdtdh="http://schemas.microsoft.com/office/word/2020/wordml/sdtdatahash" xmlns:w16se="http://schemas.microsoft.com/office/word/2015/wordml/symex" xmlns:wpg="http://schemas.microsoft.com/office/word/2010/wordprocessingGroup" xmlns:wpi="http://schemas.microsoft.com/office/word/2010/wordprocessingInk" xmlns:wne="http://schemas.microsoft.com/office/word/2006/wordml" xmlns:wps="http://schemas.microsoft.com/office/word/2010/wordprocessingShape" mc:Ignorable="w14 w15 w16se w16cid w16 w16cex w16sdtdh cr w16du wp14">
   <w16cex:commentExtensible w16cex:durableId="290E6085" w16cex:dateUtc="2023-11-27T06:25:00Z"/>
   <w16cex:commentExtensible w16cex:durableId="290E606C" w16cex:dateUtc="2023-11-27T06:25:00Z"/>
   <w16cex:commentExtensible w16cex:durableId="290E6023" w16cex:dateUtc="2023-11-27T06:24:00Z"/>
@@ -1170,7 +1598,7 @@
 </file>
 
 <file path=word/commentsIds.xml><?xml version="1.0" encoding="utf-8"?>
-<w16cid:commentsIds xmlns:wpc="http://schemas.microsoft.com/office/word/2010/wordprocessingCanvas" xmlns:cx="http://schemas.microsoft.com/office/drawing/2014/chartex" xmlns:cx1="http://schemas.microsoft.com/office/drawing/2015/9/8/chartex" xmlns:cx2="http://schemas.microsoft.com/office/drawing/2015/10/21/chartex" xmlns:cx3="http://schemas.microsoft.com/office/drawing/2016/5/9/chartex" xmlns:cx4="http://schemas.microsoft.com/office/drawing/2016/5/10/chartex" xmlns:cx5="http://schemas.microsoft.com/office/drawing/2016/5/11/chartex" xmlns:cx6="http://schemas.microsoft.com/office/drawing/2016/5/12/chartex" xmlns:cx7="http://schemas.microsoft.com/office/drawing/2016/5/13/chartex" xmlns:cx8="http://schemas.microsoft.com/office/drawing/2016/5/14/chartex" xmlns:mc="http://schemas.openxmlformats.org/markup-compatibility/2006" xmlns:aink="http://schemas.microsoft.com/office/drawing/2016/ink" xmlns:am3d="http://schemas.microsoft.com/office/drawing/2017/model3d" xmlns:o="urn:schemas-microsoft-com:office:office" xmlns:r="http://schemas.openxmlformats.org/officeDocument/2006/relationships" xmlns:m="http://schemas.openxmlformats.org/officeDocument/2006/math" xmlns:v="urn:schemas-microsoft-com:vml" xmlns:wp14="http://schemas.microsoft.com/office/word/2010/wordprocessingDrawing" xmlns:wp="http://schemas.openxmlformats.org/drawingml/2006/wordprocessingDrawing" xmlns:w10="urn:schemas-microsoft-com:office:word" xmlns:w="http://schemas.openxmlformats.org/wordprocessingml/2006/main" xmlns:w14="http://schemas.microsoft.com/office/word/2010/wordml" xmlns:w15="http://schemas.microsoft.com/office/word/2012/wordml" xmlns:w16cex="http://schemas.microsoft.com/office/word/2018/wordml/cex" xmlns:w16cid="http://schemas.microsoft.com/office/word/2016/wordml/cid" xmlns:w16="http://schemas.microsoft.com/office/word/2018/wordml" xmlns:w16sdtdh="http://schemas.microsoft.com/office/word/2020/wordml/sdtdatahash" xmlns:w16se="http://schemas.microsoft.com/office/word/2015/wordml/symex" xmlns:wpg="http://schemas.microsoft.com/office/word/2010/wordprocessingGroup" xmlns:wpi="http://schemas.microsoft.com/office/word/2010/wordprocessingInk" xmlns:wne="http://schemas.microsoft.com/office/word/2006/wordml" xmlns:wps="http://schemas.microsoft.com/office/word/2010/wordprocessingShape" mc:Ignorable="w14 w15 w16se w16cid w16 w16cex w16sdtdh wp14">
+<w16cid:commentsIds xmlns:wpc="http://schemas.microsoft.com/office/word/2010/wordprocessingCanvas" xmlns:cx="http://schemas.microsoft.com/office/drawing/2014/chartex" xmlns:cx1="http://schemas.microsoft.com/office/drawing/2015/9/8/chartex" xmlns:cx2="http://schemas.microsoft.com/office/drawing/2015/10/21/chartex" xmlns:cx3="http://schemas.microsoft.com/office/drawing/2016/5/9/chartex" xmlns:cx4="http://schemas.microsoft.com/office/drawing/2016/5/10/chartex" xmlns:cx5="http://schemas.microsoft.com/office/drawing/2016/5/11/chartex" xmlns:cx6="http://schemas.microsoft.com/office/drawing/2016/5/12/chartex" xmlns:cx7="http://schemas.microsoft.com/office/drawing/2016/5/13/chartex" xmlns:cx8="http://schemas.microsoft.com/office/drawing/2016/5/14/chartex" xmlns:mc="http://schemas.openxmlformats.org/markup-compatibility/2006" xmlns:aink="http://schemas.microsoft.com/office/drawing/2016/ink" xmlns:am3d="http://schemas.microsoft.com/office/drawing/2017/model3d" xmlns:o="urn:schemas-microsoft-com:office:office" xmlns:oel="http://schemas.microsoft.com/office/2019/extlst" xmlns:r="http://schemas.openxmlformats.org/officeDocument/2006/relationships" xmlns:m="http://schemas.openxmlformats.org/officeDocument/2006/math" xmlns:v="urn:schemas-microsoft-com:vml" xmlns:wp14="http://schemas.microsoft.com/office/word/2010/wordprocessingDrawing" xmlns:wp="http://schemas.openxmlformats.org/drawingml/2006/wordprocessingDrawing" xmlns:w10="urn:schemas-microsoft-com:office:word" xmlns:w="http://schemas.openxmlformats.org/wordprocessingml/2006/main" xmlns:w14="http://schemas.microsoft.com/office/word/2010/wordml" xmlns:w15="http://schemas.microsoft.com/office/word/2012/wordml" xmlns:w16cex="http://schemas.microsoft.com/office/word/2018/wordml/cex" xmlns:w16cid="http://schemas.microsoft.com/office/word/2016/wordml/cid" xmlns:w16="http://schemas.microsoft.com/office/word/2018/wordml" xmlns:w16du="http://schemas.microsoft.com/office/word/2023/wordml/word16du" xmlns:w16sdtdh="http://schemas.microsoft.com/office/word/2020/wordml/sdtdatahash" xmlns:w16se="http://schemas.microsoft.com/office/word/2015/wordml/symex" xmlns:wpg="http://schemas.microsoft.com/office/word/2010/wordprocessingGroup" xmlns:wpi="http://schemas.microsoft.com/office/word/2010/wordprocessingInk" xmlns:wne="http://schemas.microsoft.com/office/word/2006/wordml" xmlns:wps="http://schemas.microsoft.com/office/word/2010/wordprocessingShape" mc:Ignorable="w14 w15 w16se w16cid w16 w16cex w16sdtdh w16du wp14">
   <w16cid:commentId w16cid:paraId="34D7B734" w16cid:durableId="290E6085"/>
   <w16cid:commentId w16cid:paraId="1AF62A36" w16cid:durableId="290E606C"/>
   <w16cid:commentId w16cid:paraId="7BA1931D" w16cid:durableId="290E6023"/>
@@ -1179,7 +1607,7 @@
 </file>
 
 <file path=word/endnotes.xml><?xml version="1.0" encoding="utf-8"?>
-<w:endnotes xmlns:wpc="http://schemas.microsoft.com/office/word/2010/wordprocessingCanvas" xmlns:cx="http://schemas.microsoft.com/office/drawing/2014/chartex" xmlns:cx1="http://schemas.microsoft.com/office/drawing/2015/9/8/chartex" xmlns:cx2="http://schemas.microsoft.com/office/drawing/2015/10/21/chartex" xmlns:cx3="http://schemas.microsoft.com/office/drawing/2016/5/9/chartex" xmlns:cx4="http://schemas.microsoft.com/office/drawing/2016/5/10/chartex" xmlns:cx5="http://schemas.microsoft.com/office/drawing/2016/5/11/chartex" xmlns:cx6="http://schemas.microsoft.com/office/drawing/2016/5/12/chartex" xmlns:cx7="http://schemas.microsoft.com/office/drawing/2016/5/13/chartex" xmlns:cx8="http://schemas.microsoft.com/office/drawing/2016/5/14/chartex" xmlns:mc="http://schemas.openxmlformats.org/markup-compatibility/2006" xmlns:aink="http://schemas.microsoft.com/office/drawing/2016/ink" xmlns:am3d="http://schemas.microsoft.com/office/drawing/2017/model3d" xmlns:o="urn:schemas-microsoft-com:office:office" xmlns:r="http://schemas.openxmlformats.org/officeDocument/2006/relationships" xmlns:m="http://schemas.openxmlformats.org/officeDocument/2006/math" xmlns:v="urn:schemas-microsoft-com:vml" xmlns:wp14="http://schemas.microsoft.com/office/word/2010/wordprocessingDrawing" xmlns:wp="http://schemas.openxmlformats.org/drawingml/2006/wordprocessingDrawing" xmlns:w10="urn:schemas-microsoft-com:office:word" xmlns:w="http://schemas.openxmlformats.org/wordprocessingml/2006/main" xmlns:w14="http://schemas.microsoft.com/office/word/2010/wordml" xmlns:w15="http://schemas.microsoft.com/office/word/2012/wordml" xmlns:w16cex="http://schemas.microsoft.com/office/word/2018/wordml/cex" xmlns:w16cid="http://schemas.microsoft.com/office/word/2016/wordml/cid" xmlns:w16="http://schemas.microsoft.com/office/word/2018/wordml" xmlns:w16sdtdh="http://schemas.microsoft.com/office/word/2020/wordml/sdtdatahash" xmlns:w16se="http://schemas.microsoft.com/office/word/2015/wordml/symex" xmlns:wpg="http://schemas.microsoft.com/office/word/2010/wordprocessingGroup" xmlns:wpi="http://schemas.microsoft.com/office/word/2010/wordprocessingInk" xmlns:wne="http://schemas.microsoft.com/office/word/2006/wordml" xmlns:wps="http://schemas.microsoft.com/office/word/2010/wordprocessingShape" mc:Ignorable="w14 w15 w16se w16cid w16 w16cex w16sdtdh wp14">
+<w:endnotes xmlns:wpc="http://schemas.microsoft.com/office/word/2010/wordprocessingCanvas" xmlns:cx="http://schemas.microsoft.com/office/drawing/2014/chartex" xmlns:cx1="http://schemas.microsoft.com/office/drawing/2015/9/8/chartex" xmlns:cx2="http://schemas.microsoft.com/office/drawing/2015/10/21/chartex" xmlns:cx3="http://schemas.microsoft.com/office/drawing/2016/5/9/chartex" xmlns:cx4="http://schemas.microsoft.com/office/drawing/2016/5/10/chartex" xmlns:cx5="http://schemas.microsoft.com/office/drawing/2016/5/11/chartex" xmlns:cx6="http://schemas.microsoft.com/office/drawing/2016/5/12/chartex" xmlns:cx7="http://schemas.microsoft.com/office/drawing/2016/5/13/chartex" xmlns:cx8="http://schemas.microsoft.com/office/drawing/2016/5/14/chartex" xmlns:mc="http://schemas.openxmlformats.org/markup-compatibility/2006" xmlns:aink="http://schemas.microsoft.com/office/drawing/2016/ink" xmlns:am3d="http://schemas.microsoft.com/office/drawing/2017/model3d" xmlns:o="urn:schemas-microsoft-com:office:office" xmlns:oel="http://schemas.microsoft.com/office/2019/extlst" xmlns:r="http://schemas.openxmlformats.org/officeDocument/2006/relationships" xmlns:m="http://schemas.openxmlformats.org/officeDocument/2006/math" xmlns:v="urn:schemas-microsoft-com:vml" xmlns:wp14="http://schemas.microsoft.com/office/word/2010/wordprocessingDrawing" xmlns:wp="http://schemas.openxmlformats.org/drawingml/2006/wordprocessingDrawing" xmlns:w10="urn:schemas-microsoft-com:office:word" xmlns:w="http://schemas.openxmlformats.org/wordprocessingml/2006/main" xmlns:w14="http://schemas.microsoft.com/office/word/2010/wordml" xmlns:w15="http://schemas.microsoft.com/office/word/2012/wordml" xmlns:w16cex="http://schemas.microsoft.com/office/word/2018/wordml/cex" xmlns:w16cid="http://schemas.microsoft.com/office/word/2016/wordml/cid" xmlns:w16="http://schemas.microsoft.com/office/word/2018/wordml" xmlns:w16du="http://schemas.microsoft.com/office/word/2023/wordml/word16du" xmlns:w16sdtdh="http://schemas.microsoft.com/office/word/2020/wordml/sdtdatahash" xmlns:w16se="http://schemas.microsoft.com/office/word/2015/wordml/symex" xmlns:wpg="http://schemas.microsoft.com/office/word/2010/wordprocessingGroup" xmlns:wpi="http://schemas.microsoft.com/office/word/2010/wordprocessingInk" xmlns:wne="http://schemas.microsoft.com/office/word/2006/wordml" xmlns:wps="http://schemas.microsoft.com/office/word/2010/wordprocessingShape" mc:Ignorable="w14 w15 w16se w16cid w16 w16cex w16sdtdh w16du wp14">
   <w:endnote w:type="separator" w:id="-1">
     <w:p>
       <w:pPr>
@@ -1204,7 +1632,7 @@
 </file>
 
 <file path=word/footnotes.xml><?xml version="1.0" encoding="utf-8"?>
-<w:footnotes xmlns:wpc="http://schemas.microsoft.com/office/word/2010/wordprocessingCanvas" xmlns:cx="http://schemas.microsoft.com/office/drawing/2014/chartex" xmlns:cx1="http://schemas.microsoft.com/office/drawing/2015/9/8/chartex" xmlns:cx2="http://schemas.microsoft.com/office/drawing/2015/10/21/chartex" xmlns:cx3="http://schemas.microsoft.com/office/drawing/2016/5/9/chartex" xmlns:cx4="http://schemas.microsoft.com/office/drawing/2016/5/10/chartex" xmlns:cx5="http://schemas.microsoft.com/office/drawing/2016/5/11/chartex" xmlns:cx6="http://schemas.microsoft.com/office/drawing/2016/5/12/chartex" xmlns:cx7="http://schemas.microsoft.com/office/drawing/2016/5/13/chartex" xmlns:cx8="http://schemas.microsoft.com/office/drawing/2016/5/14/chartex" xmlns:mc="http://schemas.openxmlformats.org/markup-compatibility/2006" xmlns:aink="http://schemas.microsoft.com/office/drawing/2016/ink" xmlns:am3d="http://schemas.microsoft.com/office/drawing/2017/model3d" xmlns:o="urn:schemas-microsoft-com:office:office" xmlns:r="http://schemas.openxmlformats.org/officeDocument/2006/relationships" xmlns:m="http://schemas.openxmlformats.org/officeDocument/2006/math" xmlns:v="urn:schemas-microsoft-com:vml" xmlns:wp14="http://schemas.microsoft.com/office/word/2010/wordprocessingDrawing" xmlns:wp="http://schemas.openxmlformats.org/drawingml/2006/wordprocessingDrawing" xmlns:w10="urn:schemas-microsoft-com:office:word" xmlns:w="http://schemas.openxmlformats.org/wordprocessingml/2006/main" xmlns:w14="http://schemas.microsoft.com/office/word/2010/wordml" xmlns:w15="http://schemas.microsoft.com/office/word/2012/wordml" xmlns:w16cex="http://schemas.microsoft.com/office/word/2018/wordml/cex" xmlns:w16cid="http://schemas.microsoft.com/office/word/2016/wordml/cid" xmlns:w16="http://schemas.microsoft.com/office/word/2018/wordml" xmlns:w16sdtdh="http://schemas.microsoft.com/office/word/2020/wordml/sdtdatahash" xmlns:w16se="http://schemas.microsoft.com/office/word/2015/wordml/symex" xmlns:wpg="http://schemas.microsoft.com/office/word/2010/wordprocessingGroup" xmlns:wpi="http://schemas.microsoft.com/office/word/2010/wordprocessingInk" xmlns:wne="http://schemas.microsoft.com/office/word/2006/wordml" xmlns:wps="http://schemas.microsoft.com/office/word/2010/wordprocessingShape" mc:Ignorable="w14 w15 w16se w16cid w16 w16cex w16sdtdh wp14">
+<w:footnotes xmlns:wpc="http://schemas.microsoft.com/office/word/2010/wordprocessingCanvas" xmlns:cx="http://schemas.microsoft.com/office/drawing/2014/chartex" xmlns:cx1="http://schemas.microsoft.com/office/drawing/2015/9/8/chartex" xmlns:cx2="http://schemas.microsoft.com/office/drawing/2015/10/21/chartex" xmlns:cx3="http://schemas.microsoft.com/office/drawing/2016/5/9/chartex" xmlns:cx4="http://schemas.microsoft.com/office/drawing/2016/5/10/chartex" xmlns:cx5="http://schemas.microsoft.com/office/drawing/2016/5/11/chartex" xmlns:cx6="http://schemas.microsoft.com/office/drawing/2016/5/12/chartex" xmlns:cx7="http://schemas.microsoft.com/office/drawing/2016/5/13/chartex" xmlns:cx8="http://schemas.microsoft.com/office/drawing/2016/5/14/chartex" xmlns:mc="http://schemas.openxmlformats.org/markup-compatibility/2006" xmlns:aink="http://schemas.microsoft.com/office/drawing/2016/ink" xmlns:am3d="http://schemas.microsoft.com/office/drawing/2017/model3d" xmlns:o="urn:schemas-microsoft-com:office:office" xmlns:oel="http://schemas.microsoft.com/office/2019/extlst" xmlns:r="http://schemas.openxmlformats.org/officeDocument/2006/relationships" xmlns:m="http://schemas.openxmlformats.org/officeDocument/2006/math" xmlns:v="urn:schemas-microsoft-com:vml" xmlns:wp14="http://schemas.microsoft.com/office/word/2010/wordprocessingDrawing" xmlns:wp="http://schemas.openxmlformats.org/drawingml/2006/wordprocessingDrawing" xmlns:w10="urn:schemas-microsoft-com:office:word" xmlns:w="http://schemas.openxmlformats.org/wordprocessingml/2006/main" xmlns:w14="http://schemas.microsoft.com/office/word/2010/wordml" xmlns:w15="http://schemas.microsoft.com/office/word/2012/wordml" xmlns:w16cex="http://schemas.microsoft.com/office/word/2018/wordml/cex" xmlns:w16cid="http://schemas.microsoft.com/office/word/2016/wordml/cid" xmlns:w16="http://schemas.microsoft.com/office/word/2018/wordml" xmlns:w16du="http://schemas.microsoft.com/office/word/2023/wordml/word16du" xmlns:w16sdtdh="http://schemas.microsoft.com/office/word/2020/wordml/sdtdatahash" xmlns:w16se="http://schemas.microsoft.com/office/word/2015/wordml/symex" xmlns:wpg="http://schemas.microsoft.com/office/word/2010/wordprocessingGroup" xmlns:wpi="http://schemas.microsoft.com/office/word/2010/wordprocessingInk" xmlns:wne="http://schemas.microsoft.com/office/word/2006/wordml" xmlns:wps="http://schemas.microsoft.com/office/word/2010/wordprocessingShape" mc:Ignorable="w14 w15 w16se w16cid w16 w16cex w16sdtdh w16du wp14">
   <w:footnote w:type="separator" w:id="-1">
     <w:p>
       <w:pPr>
@@ -1229,7 +1657,7 @@
 </file>
 
 <file path=word/numbering.xml><?xml version="1.0" encoding="utf-8"?>
-<w:numbering xmlns:wpc="http://schemas.microsoft.com/office/word/2010/wordprocessingCanvas" xmlns:cx="http://schemas.microsoft.com/office/drawing/2014/chartex" xmlns:cx1="http://schemas.microsoft.com/office/drawing/2015/9/8/chartex" xmlns:cx2="http://schemas.microsoft.com/office/drawing/2015/10/21/chartex" xmlns:cx3="http://schemas.microsoft.com/office/drawing/2016/5/9/chartex" xmlns:cx4="http://schemas.microsoft.com/office/drawing/2016/5/10/chartex" xmlns:cx5="http://schemas.microsoft.com/office/drawing/2016/5/11/chartex" xmlns:cx6="http://schemas.microsoft.com/office/drawing/2016/5/12/chartex" xmlns:cx7="http://schemas.microsoft.com/office/drawing/2016/5/13/chartex" xmlns:cx8="http://schemas.microsoft.com/office/drawing/2016/5/14/chartex" xmlns:mc="http://schemas.openxmlformats.org/markup-compatibility/2006" xmlns:aink="http://schemas.microsoft.com/office/drawing/2016/ink" xmlns:am3d="http://schemas.microsoft.com/office/drawing/2017/model3d" xmlns:o="urn:schemas-microsoft-com:office:office" xmlns:r="http://schemas.openxmlformats.org/officeDocument/2006/relationships" xmlns:m="http://schemas.openxmlformats.org/officeDocument/2006/math" xmlns:v="urn:schemas-microsoft-com:vml" xmlns:wp14="http://schemas.microsoft.com/office/word/2010/wordprocessingDrawing" xmlns:wp="http://schemas.openxmlformats.org/drawingml/2006/wordprocessingDrawing" xmlns:w10="urn:schemas-microsoft-com:office:word" xmlns:w="http://schemas.openxmlformats.org/wordprocessingml/2006/main" xmlns:w14="http://schemas.microsoft.com/office/word/2010/wordml" xmlns:w15="http://schemas.microsoft.com/office/word/2012/wordml" xmlns:w16cex="http://schemas.microsoft.com/office/word/2018/wordml/cex" xmlns:w16cid="http://schemas.microsoft.com/office/word/2016/wordml/cid" xmlns:w16="http://schemas.microsoft.com/office/word/2018/wordml" xmlns:w16sdtdh="http://schemas.microsoft.com/office/word/2020/wordml/sdtdatahash" xmlns:w16se="http://schemas.microsoft.com/office/word/2015/wordml/symex" xmlns:wpg="http://schemas.microsoft.com/office/word/2010/wordprocessingGroup" xmlns:wpi="http://schemas.microsoft.com/office/word/2010/wordprocessingInk" xmlns:wne="http://schemas.microsoft.com/office/word/2006/wordml" xmlns:wps="http://schemas.microsoft.com/office/word/2010/wordprocessingShape" mc:Ignorable="w14 w15 w16se w16cid w16 w16cex w16sdtdh wp14">
+<w:numbering xmlns:wpc="http://schemas.microsoft.com/office/word/2010/wordprocessingCanvas" xmlns:cx="http://schemas.microsoft.com/office/drawing/2014/chartex" xmlns:cx1="http://schemas.microsoft.com/office/drawing/2015/9/8/chartex" xmlns:cx2="http://schemas.microsoft.com/office/drawing/2015/10/21/chartex" xmlns:cx3="http://schemas.microsoft.com/office/drawing/2016/5/9/chartex" xmlns:cx4="http://schemas.microsoft.com/office/drawing/2016/5/10/chartex" xmlns:cx5="http://schemas.microsoft.com/office/drawing/2016/5/11/chartex" xmlns:cx6="http://schemas.microsoft.com/office/drawing/2016/5/12/chartex" xmlns:cx7="http://schemas.microsoft.com/office/drawing/2016/5/13/chartex" xmlns:cx8="http://schemas.microsoft.com/office/drawing/2016/5/14/chartex" xmlns:mc="http://schemas.openxmlformats.org/markup-compatibility/2006" xmlns:aink="http://schemas.microsoft.com/office/drawing/2016/ink" xmlns:am3d="http://schemas.microsoft.com/office/drawing/2017/model3d" xmlns:o="urn:schemas-microsoft-com:office:office" xmlns:oel="http://schemas.microsoft.com/office/2019/extlst" xmlns:r="http://schemas.openxmlformats.org/officeDocument/2006/relationships" xmlns:m="http://schemas.openxmlformats.org/officeDocument/2006/math" xmlns:v="urn:schemas-microsoft-com:vml" xmlns:wp14="http://schemas.microsoft.com/office/word/2010/wordprocessingDrawing" xmlns:wp="http://schemas.openxmlformats.org/drawingml/2006/wordprocessingDrawing" xmlns:w10="urn:schemas-microsoft-com:office:word" xmlns:w="http://schemas.openxmlformats.org/wordprocessingml/2006/main" xmlns:w14="http://schemas.microsoft.com/office/word/2010/wordml" xmlns:w15="http://schemas.microsoft.com/office/word/2012/wordml" xmlns:w16cex="http://schemas.microsoft.com/office/word/2018/wordml/cex" xmlns:w16cid="http://schemas.microsoft.com/office/word/2016/wordml/cid" xmlns:w16="http://schemas.microsoft.com/office/word/2018/wordml" xmlns:w16du="http://schemas.microsoft.com/office/word/2023/wordml/word16du" xmlns:w16sdtdh="http://schemas.microsoft.com/office/word/2020/wordml/sdtdatahash" xmlns:w16se="http://schemas.microsoft.com/office/word/2015/wordml/symex" xmlns:wpg="http://schemas.microsoft.com/office/word/2010/wordprocessingGroup" xmlns:wpi="http://schemas.microsoft.com/office/word/2010/wordprocessingInk" xmlns:wne="http://schemas.microsoft.com/office/word/2006/wordml" xmlns:wps="http://schemas.microsoft.com/office/word/2010/wordprocessingShape" mc:Ignorable="w14 w15 w16se w16cid w16 w16cex w16sdtdh w16du wp14">
   <w:abstractNum w:abstractNumId="0" w15:restartNumberingAfterBreak="0">
     <w:nsid w:val="234838E4"/>
     <w:multiLevelType w:val="hybridMultilevel"/>
@@ -1456,17 +1884,17 @@
       </w:rPr>
     </w:lvl>
   </w:abstractNum>
-  <w:num w:numId="1">
+  <w:num w:numId="1" w16cid:durableId="918174106">
     <w:abstractNumId w:val="1"/>
   </w:num>
-  <w:num w:numId="2">
+  <w:num w:numId="2" w16cid:durableId="1593662803">
     <w:abstractNumId w:val="0"/>
   </w:num>
 </w:numbering>
 </file>
 
 <file path=word/people.xml><?xml version="1.0" encoding="utf-8"?>
-<w15:people xmlns:wpc="http://schemas.microsoft.com/office/word/2010/wordprocessingCanvas" xmlns:cx="http://schemas.microsoft.com/office/drawing/2014/chartex" xmlns:cx1="http://schemas.microsoft.com/office/drawing/2015/9/8/chartex" xmlns:cx2="http://schemas.microsoft.com/office/drawing/2015/10/21/chartex" xmlns:cx3="http://schemas.microsoft.com/office/drawing/2016/5/9/chartex" xmlns:cx4="http://schemas.microsoft.com/office/drawing/2016/5/10/chartex" xmlns:cx5="http://schemas.microsoft.com/office/drawing/2016/5/11/chartex" xmlns:cx6="http://schemas.microsoft.com/office/drawing/2016/5/12/chartex" xmlns:cx7="http://schemas.microsoft.com/office/drawing/2016/5/13/chartex" xmlns:cx8="http://schemas.microsoft.com/office/drawing/2016/5/14/chartex" xmlns:mc="http://schemas.openxmlformats.org/markup-compatibility/2006" xmlns:aink="http://schemas.microsoft.com/office/drawing/2016/ink" xmlns:am3d="http://schemas.microsoft.com/office/drawing/2017/model3d" xmlns:o="urn:schemas-microsoft-com:office:office" xmlns:r="http://schemas.openxmlformats.org/officeDocument/2006/relationships" xmlns:m="http://schemas.openxmlformats.org/officeDocument/2006/math" xmlns:v="urn:schemas-microsoft-com:vml" xmlns:wp14="http://schemas.microsoft.com/office/word/2010/wordprocessingDrawing" xmlns:wp="http://schemas.openxmlformats.org/drawingml/2006/wordprocessingDrawing" xmlns:w10="urn:schemas-microsoft-com:office:word" xmlns:w="http://schemas.openxmlformats.org/wordprocessingml/2006/main" xmlns:w14="http://schemas.microsoft.com/office/word/2010/wordml" xmlns:w15="http://schemas.microsoft.com/office/word/2012/wordml" xmlns:w16cex="http://schemas.microsoft.com/office/word/2018/wordml/cex" xmlns:w16cid="http://schemas.microsoft.com/office/word/2016/wordml/cid" xmlns:w16="http://schemas.microsoft.com/office/word/2018/wordml" xmlns:w16sdtdh="http://schemas.microsoft.com/office/word/2020/wordml/sdtdatahash" xmlns:w16se="http://schemas.microsoft.com/office/word/2015/wordml/symex" xmlns:wpg="http://schemas.microsoft.com/office/word/2010/wordprocessingGroup" xmlns:wpi="http://schemas.microsoft.com/office/word/2010/wordprocessingInk" xmlns:wne="http://schemas.microsoft.com/office/word/2006/wordml" xmlns:wps="http://schemas.microsoft.com/office/word/2010/wordprocessingShape" mc:Ignorable="w14 w15 w16se w16cid w16 w16cex w16sdtdh wp14">
+<w15:people xmlns:wpc="http://schemas.microsoft.com/office/word/2010/wordprocessingCanvas" xmlns:cx="http://schemas.microsoft.com/office/drawing/2014/chartex" xmlns:cx1="http://schemas.microsoft.com/office/drawing/2015/9/8/chartex" xmlns:cx2="http://schemas.microsoft.com/office/drawing/2015/10/21/chartex" xmlns:cx3="http://schemas.microsoft.com/office/drawing/2016/5/9/chartex" xmlns:cx4="http://schemas.microsoft.com/office/drawing/2016/5/10/chartex" xmlns:cx5="http://schemas.microsoft.com/office/drawing/2016/5/11/chartex" xmlns:cx6="http://schemas.microsoft.com/office/drawing/2016/5/12/chartex" xmlns:cx7="http://schemas.microsoft.com/office/drawing/2016/5/13/chartex" xmlns:cx8="http://schemas.microsoft.com/office/drawing/2016/5/14/chartex" xmlns:mc="http://schemas.openxmlformats.org/markup-compatibility/2006" xmlns:aink="http://schemas.microsoft.com/office/drawing/2016/ink" xmlns:am3d="http://schemas.microsoft.com/office/drawing/2017/model3d" xmlns:o="urn:schemas-microsoft-com:office:office" xmlns:oel="http://schemas.microsoft.com/office/2019/extlst" xmlns:r="http://schemas.openxmlformats.org/officeDocument/2006/relationships" xmlns:m="http://schemas.openxmlformats.org/officeDocument/2006/math" xmlns:v="urn:schemas-microsoft-com:vml" xmlns:wp14="http://schemas.microsoft.com/office/word/2010/wordprocessingDrawing" xmlns:wp="http://schemas.openxmlformats.org/drawingml/2006/wordprocessingDrawing" xmlns:w10="urn:schemas-microsoft-com:office:word" xmlns:w="http://schemas.openxmlformats.org/wordprocessingml/2006/main" xmlns:w14="http://schemas.microsoft.com/office/word/2010/wordml" xmlns:w15="http://schemas.microsoft.com/office/word/2012/wordml" xmlns:w16cex="http://schemas.microsoft.com/office/word/2018/wordml/cex" xmlns:w16cid="http://schemas.microsoft.com/office/word/2016/wordml/cid" xmlns:w16="http://schemas.microsoft.com/office/word/2018/wordml" xmlns:w16du="http://schemas.microsoft.com/office/word/2023/wordml/word16du" xmlns:w16sdtdh="http://schemas.microsoft.com/office/word/2020/wordml/sdtdatahash" xmlns:w16se="http://schemas.microsoft.com/office/word/2015/wordml/symex" xmlns:wpg="http://schemas.microsoft.com/office/word/2010/wordprocessingGroup" xmlns:wpi="http://schemas.microsoft.com/office/word/2010/wordprocessingInk" xmlns:wne="http://schemas.microsoft.com/office/word/2006/wordml" xmlns:wps="http://schemas.microsoft.com/office/word/2010/wordprocessingShape" mc:Ignorable="w14 w15 w16se w16cid w16 w16cex w16sdtdh w16du wp14">
   <w15:person w15:author="Pedro Armas">
     <w15:presenceInfo w15:providerId="Windows Live" w15:userId="a665e30787f7f555"/>
   </w15:person>
@@ -1474,7 +1902,7 @@
 </file>
 
 <file path=word/styles.xml><?xml version="1.0" encoding="utf-8"?>
-<w:styles xmlns:mc="http://schemas.openxmlformats.org/markup-compatibility/2006" xmlns:r="http://schemas.openxmlformats.org/officeDocument/2006/relationships" xmlns:w="http://schemas.openxmlformats.org/wordprocessingml/2006/main" xmlns:w14="http://schemas.microsoft.com/office/word/2010/wordml" xmlns:w15="http://schemas.microsoft.com/office/word/2012/wordml" xmlns:w16cex="http://schemas.microsoft.com/office/word/2018/wordml/cex" xmlns:w16cid="http://schemas.microsoft.com/office/word/2016/wordml/cid" xmlns:w16="http://schemas.microsoft.com/office/word/2018/wordml" xmlns:w16sdtdh="http://schemas.microsoft.com/office/word/2020/wordml/sdtdatahash" xmlns:w16se="http://schemas.microsoft.com/office/word/2015/wordml/symex" mc:Ignorable="w14 w15 w16se w16cid w16 w16cex w16sdtdh">
+<w:styles xmlns:mc="http://schemas.openxmlformats.org/markup-compatibility/2006" xmlns:r="http://schemas.openxmlformats.org/officeDocument/2006/relationships" xmlns:w="http://schemas.openxmlformats.org/wordprocessingml/2006/main" xmlns:w14="http://schemas.microsoft.com/office/word/2010/wordml" xmlns:w15="http://schemas.microsoft.com/office/word/2012/wordml" xmlns:w16cex="http://schemas.microsoft.com/office/word/2018/wordml/cex" xmlns:w16cid="http://schemas.microsoft.com/office/word/2016/wordml/cid" xmlns:w16="http://schemas.microsoft.com/office/word/2018/wordml" xmlns:w16du="http://schemas.microsoft.com/office/word/2023/wordml/word16du" xmlns:w16sdtdh="http://schemas.microsoft.com/office/word/2020/wordml/sdtdatahash" xmlns:w16se="http://schemas.microsoft.com/office/word/2015/wordml/symex" mc:Ignorable="w14 w15 w16se w16cid w16 w16cex w16sdtdh w16du">
   <w:docDefaults>
     <w:rPrDefault>
       <w:rPr>

</xml_diff>

<commit_message>
Se agrega al proyecto el diseño y crud completo de la entidad Productos
</commit_message>
<xml_diff>
--- a/Proyecto-PixelGameStore.IN5AM.Fila#1.docx
+++ b/Proyecto-PixelGameStore.IN5AM.Fila#1.docx
@@ -891,9 +891,16 @@
           <w:szCs w:val="24"/>
           <w:lang w:val="en-US"/>
         </w:rPr>
-        <w:t xml:space="preserve">Christopher Steve Barrera Mazariegos </w:t>
-      </w:r>
-      <w:r>
+        <w:t>Christopher Steve Barrera Mazariegos – Programador</w:t>
+      </w:r>
+    </w:p>
+    <w:p>
+      <w:pPr>
+        <w:pStyle w:val="Prrafodelista"/>
+        <w:numPr>
+          <w:ilvl w:val="0"/>
+          <w:numId w:val="2"/>
+        </w:numPr>
         <w:rPr>
           <w:rFonts w:ascii="Arial" w:eastAsiaTheme="minorEastAsia" w:hAnsi="Arial" w:cs="Arial"/>
           <w:noProof/>
@@ -901,8 +908,7 @@
           <w:szCs w:val="24"/>
           <w:lang w:val="en-US"/>
         </w:rPr>
-        <w:t xml:space="preserve">– </w:t>
-      </w:r>
+      </w:pPr>
       <w:r>
         <w:rPr>
           <w:rFonts w:ascii="Arial" w:eastAsiaTheme="minorEastAsia" w:hAnsi="Arial" w:cs="Arial"/>
@@ -911,7 +917,121 @@
           <w:szCs w:val="24"/>
           <w:lang w:val="en-US"/>
         </w:rPr>
-        <w:t>Programador</w:t>
+        <w:t>Alexander David Borja Mena – Programador</w:t>
+      </w:r>
+    </w:p>
+    <w:p>
+      <w:pPr>
+        <w:pStyle w:val="Prrafodelista"/>
+        <w:numPr>
+          <w:ilvl w:val="0"/>
+          <w:numId w:val="2"/>
+        </w:numPr>
+        <w:rPr>
+          <w:rFonts w:ascii="Arial" w:eastAsiaTheme="minorEastAsia" w:hAnsi="Arial" w:cs="Arial"/>
+          <w:noProof/>
+          <w:sz w:val="24"/>
+          <w:szCs w:val="24"/>
+        </w:rPr>
+      </w:pPr>
+      <w:r>
+        <w:rPr>
+          <w:rFonts w:ascii="Arial" w:eastAsiaTheme="minorEastAsia" w:hAnsi="Arial" w:cs="Arial"/>
+          <w:noProof/>
+          <w:sz w:val="24"/>
+          <w:szCs w:val="24"/>
+        </w:rPr>
+        <w:t>Diego Alejandro Caal Hernandez – Programador</w:t>
+      </w:r>
+    </w:p>
+    <w:p>
+      <w:pPr>
+        <w:pStyle w:val="Prrafodelista"/>
+        <w:numPr>
+          <w:ilvl w:val="0"/>
+          <w:numId w:val="2"/>
+        </w:numPr>
+        <w:rPr>
+          <w:rFonts w:ascii="Arial" w:eastAsiaTheme="minorEastAsia" w:hAnsi="Arial" w:cs="Arial"/>
+          <w:noProof/>
+          <w:sz w:val="24"/>
+          <w:szCs w:val="24"/>
+        </w:rPr>
+      </w:pPr>
+      <w:r>
+        <w:rPr>
+          <w:rFonts w:ascii="Arial" w:eastAsiaTheme="minorEastAsia" w:hAnsi="Arial" w:cs="Arial"/>
+          <w:noProof/>
+          <w:sz w:val="24"/>
+          <w:szCs w:val="24"/>
+        </w:rPr>
+        <w:t>Jorge Mario Castellanos Pérez - Programador</w:t>
+      </w:r>
+    </w:p>
+    <w:p>
+      <w:pPr>
+        <w:pStyle w:val="Prrafodelista"/>
+        <w:numPr>
+          <w:ilvl w:val="0"/>
+          <w:numId w:val="2"/>
+        </w:numPr>
+        <w:rPr>
+          <w:rFonts w:ascii="Arial" w:eastAsiaTheme="minorEastAsia" w:hAnsi="Arial" w:cs="Arial"/>
+          <w:noProof/>
+          <w:sz w:val="24"/>
+          <w:szCs w:val="24"/>
+        </w:rPr>
+      </w:pPr>
+      <w:r>
+        <w:rPr>
+          <w:rFonts w:ascii="Arial" w:eastAsiaTheme="minorEastAsia" w:hAnsi="Arial" w:cs="Arial"/>
+          <w:noProof/>
+          <w:sz w:val="24"/>
+          <w:szCs w:val="24"/>
+        </w:rPr>
+        <w:t xml:space="preserve">Hettson Enrique Ceballos Alcalán </w:t>
+      </w:r>
+      <w:r>
+        <w:rPr>
+          <w:rFonts w:ascii="Arial" w:eastAsiaTheme="minorEastAsia" w:hAnsi="Arial" w:cs="Arial"/>
+          <w:noProof/>
+          <w:sz w:val="24"/>
+          <w:szCs w:val="24"/>
+        </w:rPr>
+        <w:t>–</w:t>
+      </w:r>
+      <w:r>
+        <w:rPr>
+          <w:rFonts w:ascii="Arial" w:eastAsiaTheme="minorEastAsia" w:hAnsi="Arial" w:cs="Arial"/>
+          <w:noProof/>
+          <w:sz w:val="24"/>
+          <w:szCs w:val="24"/>
+        </w:rPr>
+        <w:t xml:space="preserve"> Programador</w:t>
+      </w:r>
+    </w:p>
+    <w:p>
+      <w:pPr>
+        <w:pStyle w:val="Prrafodelista"/>
+        <w:numPr>
+          <w:ilvl w:val="0"/>
+          <w:numId w:val="2"/>
+        </w:numPr>
+        <w:rPr>
+          <w:rFonts w:ascii="Arial" w:eastAsiaTheme="minorEastAsia" w:hAnsi="Arial" w:cs="Arial"/>
+          <w:noProof/>
+          <w:sz w:val="24"/>
+          <w:szCs w:val="24"/>
+        </w:rPr>
+      </w:pPr>
+      <w:r>
+        <w:rPr>
+          <w:rFonts w:ascii="Arial" w:eastAsiaTheme="minorEastAsia" w:hAnsi="Arial" w:cs="Arial"/>
+          <w:noProof/>
+          <w:sz w:val="24"/>
+          <w:szCs w:val="24"/>
+        </w:rPr>
+        <w:t>Andrés Emilio Coloma Tum - Programador</w:t>
       </w:r>
     </w:p>
     <w:p>
@@ -920,205 +1040,70 @@
           <w:rFonts w:ascii="Arial" w:eastAsiaTheme="minorHAnsi" w:hAnsi="Arial" w:cs="Arial"/>
           <w:sz w:val="24"/>
           <w:u w:val="single"/>
-          <w:lang w:val="en-US"/>
-        </w:rPr>
-      </w:pPr>
-    </w:p>
-    <w:p>
-      <w:pPr>
-        <w:rPr>
-          <w:rFonts w:ascii="Arial" w:eastAsiaTheme="minorHAnsi" w:hAnsi="Arial" w:cs="Arial"/>
-          <w:sz w:val="24"/>
-          <w:lang w:val="en-US"/>
-        </w:rPr>
-      </w:pPr>
-    </w:p>
-    <w:p>
-      <w:pPr>
-        <w:rPr>
-          <w:rFonts w:ascii="Arial" w:eastAsiaTheme="minorHAnsi" w:hAnsi="Arial" w:cs="Arial"/>
-          <w:sz w:val="24"/>
-          <w:lang w:val="en-US"/>
-        </w:rPr>
-      </w:pPr>
-    </w:p>
-    <w:p>
-      <w:pPr>
-        <w:rPr>
-          <w:rFonts w:ascii="Arial" w:eastAsiaTheme="minorHAnsi" w:hAnsi="Arial" w:cs="Arial"/>
-          <w:sz w:val="24"/>
-          <w:lang w:val="en-US"/>
-        </w:rPr>
-      </w:pPr>
-    </w:p>
-    <w:p>
-      <w:pPr>
-        <w:rPr>
-          <w:rFonts w:ascii="Arial" w:eastAsiaTheme="minorHAnsi" w:hAnsi="Arial" w:cs="Arial"/>
-          <w:sz w:val="24"/>
-          <w:lang w:val="en-US"/>
-        </w:rPr>
-      </w:pPr>
-    </w:p>
-    <w:p>
-      <w:pPr>
-        <w:rPr>
-          <w:rFonts w:ascii="Arial" w:eastAsiaTheme="minorHAnsi" w:hAnsi="Arial" w:cs="Arial"/>
-          <w:sz w:val="24"/>
-          <w:lang w:val="en-US"/>
-        </w:rPr>
-      </w:pPr>
-    </w:p>
-    <w:p>
-      <w:pPr>
-        <w:rPr>
-          <w:rFonts w:ascii="Arial" w:eastAsiaTheme="minorHAnsi" w:hAnsi="Arial" w:cs="Arial"/>
-          <w:sz w:val="24"/>
-          <w:lang w:val="en-US"/>
-        </w:rPr>
-      </w:pPr>
-    </w:p>
-    <w:p>
-      <w:pPr>
-        <w:rPr>
-          <w:rFonts w:ascii="Arial" w:eastAsiaTheme="minorHAnsi" w:hAnsi="Arial" w:cs="Arial"/>
-          <w:sz w:val="24"/>
-          <w:lang w:val="en-US"/>
-        </w:rPr>
-      </w:pPr>
-    </w:p>
-    <w:p>
-      <w:pPr>
-        <w:rPr>
-          <w:rFonts w:ascii="Arial" w:eastAsiaTheme="minorHAnsi" w:hAnsi="Arial" w:cs="Arial"/>
-          <w:sz w:val="24"/>
-          <w:lang w:val="en-US"/>
-        </w:rPr>
-      </w:pPr>
-    </w:p>
-    <w:p>
-      <w:pPr>
-        <w:rPr>
-          <w:rFonts w:ascii="Arial" w:eastAsiaTheme="minorHAnsi" w:hAnsi="Arial" w:cs="Arial"/>
-          <w:sz w:val="24"/>
-          <w:lang w:val="en-US"/>
-        </w:rPr>
-      </w:pPr>
-    </w:p>
-    <w:p>
-      <w:pPr>
-        <w:rPr>
-          <w:rFonts w:ascii="Arial" w:eastAsiaTheme="minorHAnsi" w:hAnsi="Arial" w:cs="Arial"/>
-          <w:sz w:val="24"/>
-          <w:lang w:val="en-US"/>
-        </w:rPr>
-      </w:pPr>
-    </w:p>
-    <w:p>
-      <w:pPr>
-        <w:rPr>
-          <w:rFonts w:ascii="Arial" w:eastAsiaTheme="minorHAnsi" w:hAnsi="Arial" w:cs="Arial"/>
-          <w:sz w:val="24"/>
-          <w:lang w:val="en-US"/>
-        </w:rPr>
-      </w:pPr>
-    </w:p>
-    <w:p>
-      <w:pPr>
-        <w:rPr>
-          <w:rFonts w:ascii="Arial" w:eastAsiaTheme="minorHAnsi" w:hAnsi="Arial" w:cs="Arial"/>
-          <w:sz w:val="24"/>
-          <w:lang w:val="en-US"/>
-        </w:rPr>
-      </w:pPr>
-    </w:p>
-    <w:p>
-      <w:pPr>
-        <w:rPr>
-          <w:rFonts w:ascii="Arial" w:eastAsiaTheme="minorHAnsi" w:hAnsi="Arial" w:cs="Arial"/>
-          <w:sz w:val="24"/>
-          <w:lang w:val="en-US"/>
-        </w:rPr>
-      </w:pPr>
-    </w:p>
-    <w:p>
-      <w:pPr>
-        <w:rPr>
-          <w:rFonts w:ascii="Arial" w:eastAsiaTheme="minorHAnsi" w:hAnsi="Arial" w:cs="Arial"/>
-          <w:sz w:val="24"/>
-          <w:lang w:val="en-US"/>
-        </w:rPr>
-      </w:pPr>
-    </w:p>
-    <w:p>
-      <w:pPr>
-        <w:rPr>
-          <w:rFonts w:ascii="Arial" w:eastAsiaTheme="minorHAnsi" w:hAnsi="Arial" w:cs="Arial"/>
-          <w:sz w:val="24"/>
-          <w:lang w:val="en-US"/>
-        </w:rPr>
-      </w:pPr>
-    </w:p>
-    <w:p>
-      <w:pPr>
-        <w:rPr>
-          <w:rFonts w:ascii="Arial" w:eastAsiaTheme="minorHAnsi" w:hAnsi="Arial" w:cs="Arial"/>
-          <w:sz w:val="24"/>
-          <w:lang w:val="en-US"/>
-        </w:rPr>
-      </w:pPr>
-    </w:p>
-    <w:p>
-      <w:pPr>
-        <w:rPr>
-          <w:rFonts w:ascii="Arial" w:eastAsiaTheme="minorHAnsi" w:hAnsi="Arial" w:cs="Arial"/>
-          <w:sz w:val="24"/>
-          <w:lang w:val="en-US"/>
-        </w:rPr>
-      </w:pPr>
-    </w:p>
-    <w:p>
-      <w:pPr>
-        <w:rPr>
-          <w:rFonts w:ascii="Arial" w:eastAsiaTheme="minorHAnsi" w:hAnsi="Arial" w:cs="Arial"/>
-          <w:sz w:val="24"/>
-          <w:lang w:val="en-US"/>
-        </w:rPr>
-      </w:pPr>
-    </w:p>
-    <w:p>
-      <w:pPr>
-        <w:rPr>
-          <w:rFonts w:ascii="Arial" w:eastAsiaTheme="minorHAnsi" w:hAnsi="Arial" w:cs="Arial"/>
-          <w:sz w:val="24"/>
-          <w:lang w:val="en-US"/>
-        </w:rPr>
-      </w:pPr>
-    </w:p>
-    <w:p>
-      <w:pPr>
-        <w:rPr>
-          <w:rFonts w:ascii="Arial" w:eastAsiaTheme="minorHAnsi" w:hAnsi="Arial" w:cs="Arial"/>
-          <w:sz w:val="24"/>
-          <w:lang w:val="en-US"/>
-        </w:rPr>
-      </w:pPr>
-    </w:p>
-    <w:p>
-      <w:pPr>
-        <w:rPr>
-          <w:rFonts w:ascii="Arial" w:eastAsiaTheme="minorHAnsi" w:hAnsi="Arial" w:cs="Arial"/>
-          <w:sz w:val="24"/>
-          <w:lang w:val="en-US"/>
-        </w:rPr>
-      </w:pPr>
-    </w:p>
-    <w:p>
-      <w:pPr>
-        <w:rPr>
-          <w:rFonts w:ascii="Arial" w:eastAsiaTheme="minorHAnsi" w:hAnsi="Arial" w:cs="Arial"/>
-          <w:sz w:val="24"/>
-          <w:lang w:val="en-US"/>
+        </w:rPr>
+      </w:pPr>
+    </w:p>
+    <w:p>
+      <w:pPr>
+        <w:rPr>
+          <w:rFonts w:ascii="Arial" w:eastAsiaTheme="minorHAnsi" w:hAnsi="Arial" w:cs="Arial"/>
+          <w:sz w:val="24"/>
+        </w:rPr>
+      </w:pPr>
+    </w:p>
+    <w:p>
+      <w:pPr>
+        <w:rPr>
+          <w:rFonts w:ascii="Arial" w:eastAsiaTheme="minorHAnsi" w:hAnsi="Arial" w:cs="Arial"/>
+          <w:sz w:val="24"/>
+        </w:rPr>
+      </w:pPr>
+    </w:p>
+    <w:p>
+      <w:pPr>
+        <w:rPr>
+          <w:rFonts w:ascii="Arial" w:eastAsiaTheme="minorHAnsi" w:hAnsi="Arial" w:cs="Arial"/>
+          <w:sz w:val="24"/>
+        </w:rPr>
+      </w:pPr>
+    </w:p>
+    <w:p>
+      <w:pPr>
+        <w:rPr>
+          <w:rFonts w:ascii="Arial" w:eastAsiaTheme="minorHAnsi" w:hAnsi="Arial" w:cs="Arial"/>
+          <w:sz w:val="24"/>
+        </w:rPr>
+      </w:pPr>
+    </w:p>
+    <w:p>
+      <w:pPr>
+        <w:rPr>
+          <w:rFonts w:ascii="Arial" w:eastAsiaTheme="minorHAnsi" w:hAnsi="Arial" w:cs="Arial"/>
+          <w:sz w:val="24"/>
+        </w:rPr>
+      </w:pPr>
+    </w:p>
+    <w:p>
+      <w:pPr>
+        <w:rPr>
+          <w:rFonts w:ascii="Arial" w:eastAsiaTheme="minorHAnsi" w:hAnsi="Arial" w:cs="Arial"/>
+          <w:sz w:val="24"/>
+        </w:rPr>
+      </w:pPr>
+    </w:p>
+    <w:p>
+      <w:pPr>
+        <w:rPr>
+          <w:rFonts w:ascii="Arial" w:eastAsiaTheme="minorHAnsi" w:hAnsi="Arial" w:cs="Arial"/>
+          <w:sz w:val="24"/>
+        </w:rPr>
+      </w:pPr>
+    </w:p>
+    <w:p>
+      <w:pPr>
+        <w:rPr>
+          <w:rFonts w:ascii="Arial" w:eastAsiaTheme="minorHAnsi" w:hAnsi="Arial" w:cs="Arial"/>
+          <w:sz w:val="24"/>
         </w:rPr>
       </w:pPr>
     </w:p>
@@ -1126,15 +1111,8 @@
       <w:pPr>
         <w:pStyle w:val="NormalWeb"/>
         <w:rPr>
-          <w:rFonts w:ascii="Arial" w:eastAsiaTheme="minorHAnsi" w:hAnsi="Arial" w:cs="Arial"/>
-          <w:b/>
-          <w:bCs/>
-          <w:i/>
-          <w:iCs/>
-          <w:noProof/>
-          <w:sz w:val="32"/>
-          <w:szCs w:val="32"/>
-          <w:lang w:val="en-US"/>
+          <w:rFonts w:ascii="Arial" w:eastAsiaTheme="minorEastAsia" w:hAnsi="Arial" w:cs="Arial"/>
+          <w:noProof/>
         </w:rPr>
         <w:sectPr>
           <w:pgSz w:w="12240" w:h="15840"/>
@@ -1152,6 +1130,7 @@
         <w:rPr>
           <w:noProof/>
         </w:rPr>
+        <w:lastRenderedPageBreak/>
         <w:drawing>
           <wp:anchor distT="0" distB="0" distL="114300" distR="114300" simplePos="0" relativeHeight="251658240" behindDoc="0" locked="0" layoutInCell="1" allowOverlap="1" wp14:anchorId="6DF70F74" wp14:editId="49D73516">
             <wp:simplePos x="0" y="0"/>
@@ -1310,6 +1289,7 @@
           <w:sz w:val="32"/>
           <w:szCs w:val="32"/>
         </w:rPr>
+        <w:lastRenderedPageBreak/>
         <w:t>Modelo ER</w:t>
       </w:r>
     </w:p>
@@ -1339,7 +1319,7 @@
           <w:szCs w:val="32"/>
         </w:rPr>
         <w:drawing>
-          <wp:anchor distT="0" distB="0" distL="114300" distR="114300" simplePos="0" relativeHeight="251659264" behindDoc="0" locked="0" layoutInCell="1" allowOverlap="1" wp14:anchorId="69C02190" wp14:editId="49572CD7">
+          <wp:anchor distT="0" distB="0" distL="114300" distR="114300" simplePos="0" relativeHeight="251659264" behindDoc="0" locked="0" layoutInCell="1" allowOverlap="1" wp14:anchorId="69C02190" wp14:editId="3E939CB1">
             <wp:simplePos x="0" y="0"/>
             <wp:positionH relativeFrom="margin">
               <wp:align>left</wp:align>
@@ -1448,13 +1428,77 @@
           <w:sz w:val="32"/>
           <w:szCs w:val="32"/>
         </w:rPr>
+        <w:lastRenderedPageBreak/>
         <w:t>Diagrama ER</w:t>
       </w:r>
     </w:p>
     <w:p>
       <w:pPr>
         <w:pStyle w:val="NormalWeb"/>
-      </w:pPr>
+        <w:rPr>
+          <w:rFonts w:ascii="Arial" w:eastAsiaTheme="minorHAnsi" w:hAnsi="Arial" w:cs="Arial"/>
+          <w:b/>
+          <w:bCs/>
+          <w:i/>
+          <w:iCs/>
+          <w:noProof/>
+          <w:sz w:val="32"/>
+          <w:szCs w:val="32"/>
+        </w:rPr>
+      </w:pPr>
+      <w:r>
+        <w:rPr>
+          <w:noProof/>
+        </w:rPr>
+        <w:drawing>
+          <wp:inline distT="0" distB="0" distL="0" distR="0" wp14:anchorId="74E55D71" wp14:editId="6AA129B1">
+            <wp:extent cx="6567279" cy="7604760"/>
+            <wp:effectExtent l="0" t="0" r="5080" b="0"/>
+            <wp:docPr id="4" name="Imagen 4"/>
+            <wp:cNvGraphicFramePr>
+              <a:graphicFrameLocks xmlns:a="http://schemas.openxmlformats.org/drawingml/2006/main" noChangeAspect="1"/>
+            </wp:cNvGraphicFramePr>
+            <a:graphic xmlns:a="http://schemas.openxmlformats.org/drawingml/2006/main">
+              <a:graphicData uri="http://schemas.openxmlformats.org/drawingml/2006/picture">
+                <pic:pic xmlns:pic="http://schemas.openxmlformats.org/drawingml/2006/picture">
+                  <pic:nvPicPr>
+                    <pic:cNvPr id="0" name="Picture 1"/>
+                    <pic:cNvPicPr>
+                      <a:picLocks noChangeAspect="1" noChangeArrowheads="1"/>
+                    </pic:cNvPicPr>
+                  </pic:nvPicPr>
+                  <pic:blipFill>
+                    <a:blip r:embed="rId14">
+                      <a:extLst>
+                        <a:ext uri="{28A0092B-C50C-407E-A947-70E740481C1C}">
+                          <a14:useLocalDpi xmlns:a14="http://schemas.microsoft.com/office/drawing/2010/main" val="0"/>
+                        </a:ext>
+                      </a:extLst>
+                    </a:blip>
+                    <a:srcRect/>
+                    <a:stretch>
+                      <a:fillRect/>
+                    </a:stretch>
+                  </pic:blipFill>
+                  <pic:spPr bwMode="auto">
+                    <a:xfrm>
+                      <a:off x="0" y="0"/>
+                      <a:ext cx="6602905" cy="7646014"/>
+                    </a:xfrm>
+                    <a:prstGeom prst="rect">
+                      <a:avLst/>
+                    </a:prstGeom>
+                    <a:noFill/>
+                    <a:ln>
+                      <a:noFill/>
+                    </a:ln>
+                  </pic:spPr>
+                </pic:pic>
+              </a:graphicData>
+            </a:graphic>
+          </wp:inline>
+        </w:drawing>
+      </w:r>
     </w:p>
     <w:sectPr>
       <w:pgSz w:w="12240" w:h="15840"/>
@@ -1840,10 +1884,10 @@
       </w:rPr>
     </w:lvl>
   </w:abstractNum>
-  <w:num w:numId="1" w16cid:durableId="577133574">
+  <w:num w:numId="1" w16cid:durableId="918174106">
     <w:abstractNumId w:val="1"/>
   </w:num>
-  <w:num w:numId="2" w16cid:durableId="1372799074">
+  <w:num w:numId="2" w16cid:durableId="1593662803">
     <w:abstractNumId w:val="0"/>
   </w:num>
 </w:numbering>

</xml_diff>

<commit_message>
Se agrega al proyecto el diseño y crud completo de la entidad (Distribuidores)
</commit_message>
<xml_diff>
--- a/Proyecto-PixelGameStore.IN5AM.Fila#1.docx
+++ b/Proyecto-PixelGameStore.IN5AM.Fila#1.docx
@@ -1,6 +1,6 @@
 
 <file path=word/document.xml><?xml version="1.0" encoding="utf-8"?>
-<w:document xmlns:wpc="http://schemas.microsoft.com/office/word/2010/wordprocessingCanvas" xmlns:cx="http://schemas.microsoft.com/office/drawing/2014/chartex" xmlns:cx1="http://schemas.microsoft.com/office/drawing/2015/9/8/chartex" xmlns:cx2="http://schemas.microsoft.com/office/drawing/2015/10/21/chartex" xmlns:cx3="http://schemas.microsoft.com/office/drawing/2016/5/9/chartex" xmlns:cx4="http://schemas.microsoft.com/office/drawing/2016/5/10/chartex" xmlns:cx5="http://schemas.microsoft.com/office/drawing/2016/5/11/chartex" xmlns:cx6="http://schemas.microsoft.com/office/drawing/2016/5/12/chartex" xmlns:cx7="http://schemas.microsoft.com/office/drawing/2016/5/13/chartex" xmlns:cx8="http://schemas.microsoft.com/office/drawing/2016/5/14/chartex" xmlns:mc="http://schemas.openxmlformats.org/markup-compatibility/2006" xmlns:aink="http://schemas.microsoft.com/office/drawing/2016/ink" xmlns:am3d="http://schemas.microsoft.com/office/drawing/2017/model3d" xmlns:o="urn:schemas-microsoft-com:office:office" xmlns:oel="http://schemas.microsoft.com/office/2019/extlst" xmlns:r="http://schemas.openxmlformats.org/officeDocument/2006/relationships" xmlns:m="http://schemas.openxmlformats.org/officeDocument/2006/math" xmlns:v="urn:schemas-microsoft-com:vml" xmlns:wp14="http://schemas.microsoft.com/office/word/2010/wordprocessingDrawing" xmlns:wp="http://schemas.openxmlformats.org/drawingml/2006/wordprocessingDrawing" xmlns:w10="urn:schemas-microsoft-com:office:word" xmlns:w="http://schemas.openxmlformats.org/wordprocessingml/2006/main" xmlns:w14="http://schemas.microsoft.com/office/word/2010/wordml" xmlns:w15="http://schemas.microsoft.com/office/word/2012/wordml" xmlns:w16cex="http://schemas.microsoft.com/office/word/2018/wordml/cex" xmlns:w16cid="http://schemas.microsoft.com/office/word/2016/wordml/cid" xmlns:w16="http://schemas.microsoft.com/office/word/2018/wordml" xmlns:w16du="http://schemas.microsoft.com/office/word/2023/wordml/word16du" xmlns:w16sdtdh="http://schemas.microsoft.com/office/word/2020/wordml/sdtdatahash" xmlns:w16se="http://schemas.microsoft.com/office/word/2015/wordml/symex" xmlns:wpg="http://schemas.microsoft.com/office/word/2010/wordprocessingGroup" xmlns:wpi="http://schemas.microsoft.com/office/word/2010/wordprocessingInk" xmlns:wne="http://schemas.microsoft.com/office/word/2006/wordml" xmlns:wps="http://schemas.microsoft.com/office/word/2010/wordprocessingShape" mc:Ignorable="w14 w15 w16se w16cid w16 w16cex w16sdtdh w16du wp14">
+<w:document xmlns:wpc="http://schemas.microsoft.com/office/word/2010/wordprocessingCanvas" xmlns:cx="http://schemas.microsoft.com/office/drawing/2014/chartex" xmlns:cx1="http://schemas.microsoft.com/office/drawing/2015/9/8/chartex" xmlns:cx2="http://schemas.microsoft.com/office/drawing/2015/10/21/chartex" xmlns:cx3="http://schemas.microsoft.com/office/drawing/2016/5/9/chartex" xmlns:cx4="http://schemas.microsoft.com/office/drawing/2016/5/10/chartex" xmlns:cx5="http://schemas.microsoft.com/office/drawing/2016/5/11/chartex" xmlns:cx6="http://schemas.microsoft.com/office/drawing/2016/5/12/chartex" xmlns:cx7="http://schemas.microsoft.com/office/drawing/2016/5/13/chartex" xmlns:cx8="http://schemas.microsoft.com/office/drawing/2016/5/14/chartex" xmlns:mc="http://schemas.openxmlformats.org/markup-compatibility/2006" xmlns:aink="http://schemas.microsoft.com/office/drawing/2016/ink" xmlns:am3d="http://schemas.microsoft.com/office/drawing/2017/model3d" xmlns:o="urn:schemas-microsoft-com:office:office" xmlns:r="http://schemas.openxmlformats.org/officeDocument/2006/relationships" xmlns:m="http://schemas.openxmlformats.org/officeDocument/2006/math" xmlns:v="urn:schemas-microsoft-com:vml" xmlns:wp14="http://schemas.microsoft.com/office/word/2010/wordprocessingDrawing" xmlns:wp="http://schemas.openxmlformats.org/drawingml/2006/wordprocessingDrawing" xmlns:w10="urn:schemas-microsoft-com:office:word" xmlns:w="http://schemas.openxmlformats.org/wordprocessingml/2006/main" xmlns:w14="http://schemas.microsoft.com/office/word/2010/wordml" xmlns:w15="http://schemas.microsoft.com/office/word/2012/wordml" xmlns:w16cex="http://schemas.microsoft.com/office/word/2018/wordml/cex" xmlns:w16cid="http://schemas.microsoft.com/office/word/2016/wordml/cid" xmlns:w16="http://schemas.microsoft.com/office/word/2018/wordml" xmlns:w16sdtdh="http://schemas.microsoft.com/office/word/2020/wordml/sdtdatahash" xmlns:w16se="http://schemas.microsoft.com/office/word/2015/wordml/symex" xmlns:wpg="http://schemas.microsoft.com/office/word/2010/wordprocessingGroup" xmlns:wpi="http://schemas.microsoft.com/office/word/2010/wordprocessingInk" xmlns:wne="http://schemas.microsoft.com/office/word/2006/wordml" xmlns:wps="http://schemas.microsoft.com/office/word/2010/wordprocessingShape" mc:Ignorable="w14 w15 w16se w16cid w16 w16cex w16sdtdh wp14">
   <w:body>
     <w:p>
       <w:pPr>
@@ -809,7 +809,7 @@
           <w:szCs w:val="24"/>
           <w:lang w:val="en-US"/>
         </w:rPr>
-        <w:t xml:space="preserve">Jose André Arrecis Vargas </w:t>
+        <w:t>Jose André Arrecis Vargas - Pro</w:t>
       </w:r>
       <w:r>
         <w:rPr>
@@ -819,291 +819,223 @@
           <w:szCs w:val="24"/>
           <w:lang w:val="en-US"/>
         </w:rPr>
-        <w:t>–</w:t>
-      </w:r>
-      <w:r>
-        <w:rPr>
-          <w:rFonts w:ascii="Arial" w:eastAsiaTheme="minorEastAsia" w:hAnsi="Arial" w:cs="Arial"/>
-          <w:noProof/>
-          <w:sz w:val="24"/>
-          <w:szCs w:val="24"/>
-          <w:lang w:val="en-US"/>
-        </w:rPr>
-        <w:t xml:space="preserve"> Pro</w:t>
-      </w:r>
-      <w:r>
-        <w:rPr>
-          <w:rFonts w:ascii="Arial" w:eastAsiaTheme="minorEastAsia" w:hAnsi="Arial" w:cs="Arial"/>
-          <w:noProof/>
-          <w:sz w:val="24"/>
-          <w:szCs w:val="24"/>
-          <w:lang w:val="en-US"/>
-        </w:rPr>
         <w:t>gramador</w:t>
       </w:r>
     </w:p>
     <w:p>
       <w:pPr>
-        <w:pStyle w:val="Prrafodelista"/>
-        <w:numPr>
-          <w:ilvl w:val="0"/>
-          <w:numId w:val="2"/>
-        </w:numPr>
-        <w:rPr>
-          <w:rFonts w:ascii="Arial" w:eastAsiaTheme="minorEastAsia" w:hAnsi="Arial" w:cs="Arial"/>
-          <w:noProof/>
-          <w:sz w:val="24"/>
-          <w:szCs w:val="24"/>
-          <w:lang w:val="en-US"/>
-        </w:rPr>
-      </w:pPr>
-      <w:r>
-        <w:rPr>
-          <w:rFonts w:ascii="Arial" w:eastAsiaTheme="minorEastAsia" w:hAnsi="Arial" w:cs="Arial"/>
-          <w:noProof/>
-          <w:sz w:val="24"/>
-          <w:szCs w:val="24"/>
-          <w:lang w:val="en-US"/>
-        </w:rPr>
-        <w:t>Juan Pablo Barrera Delgado – Programador</w:t>
-      </w:r>
-    </w:p>
-    <w:p>
-      <w:pPr>
-        <w:pStyle w:val="Prrafodelista"/>
-        <w:numPr>
-          <w:ilvl w:val="0"/>
-          <w:numId w:val="2"/>
-        </w:numPr>
-        <w:rPr>
-          <w:rFonts w:ascii="Arial" w:eastAsiaTheme="minorEastAsia" w:hAnsi="Arial" w:cs="Arial"/>
-          <w:noProof/>
-          <w:sz w:val="24"/>
-          <w:szCs w:val="24"/>
-          <w:lang w:val="en-US"/>
-        </w:rPr>
-      </w:pPr>
-      <w:r>
-        <w:rPr>
-          <w:rFonts w:ascii="Arial" w:eastAsiaTheme="minorEastAsia" w:hAnsi="Arial" w:cs="Arial"/>
-          <w:noProof/>
-          <w:sz w:val="24"/>
-          <w:szCs w:val="24"/>
-          <w:lang w:val="en-US"/>
-        </w:rPr>
-        <w:t>Christopher Steve Barrera Mazariegos – Programador</w:t>
-      </w:r>
-    </w:p>
-    <w:p>
-      <w:pPr>
-        <w:pStyle w:val="Prrafodelista"/>
-        <w:numPr>
-          <w:ilvl w:val="0"/>
-          <w:numId w:val="2"/>
-        </w:numPr>
-        <w:rPr>
-          <w:rFonts w:ascii="Arial" w:eastAsiaTheme="minorEastAsia" w:hAnsi="Arial" w:cs="Arial"/>
-          <w:noProof/>
-          <w:sz w:val="24"/>
-          <w:szCs w:val="24"/>
-          <w:lang w:val="en-US"/>
-        </w:rPr>
-      </w:pPr>
-      <w:r>
-        <w:rPr>
-          <w:rFonts w:ascii="Arial" w:eastAsiaTheme="minorEastAsia" w:hAnsi="Arial" w:cs="Arial"/>
-          <w:noProof/>
-          <w:sz w:val="24"/>
-          <w:szCs w:val="24"/>
-          <w:lang w:val="en-US"/>
-        </w:rPr>
-        <w:t>Alexander David Borja Mena – Programador</w:t>
-      </w:r>
-    </w:p>
-    <w:p>
-      <w:pPr>
-        <w:pStyle w:val="Prrafodelista"/>
-        <w:numPr>
-          <w:ilvl w:val="0"/>
-          <w:numId w:val="2"/>
-        </w:numPr>
-        <w:rPr>
-          <w:rFonts w:ascii="Arial" w:eastAsiaTheme="minorEastAsia" w:hAnsi="Arial" w:cs="Arial"/>
-          <w:noProof/>
-          <w:sz w:val="24"/>
-          <w:szCs w:val="24"/>
-        </w:rPr>
-      </w:pPr>
-      <w:r>
-        <w:rPr>
-          <w:rFonts w:ascii="Arial" w:eastAsiaTheme="minorEastAsia" w:hAnsi="Arial" w:cs="Arial"/>
-          <w:noProof/>
-          <w:sz w:val="24"/>
-          <w:szCs w:val="24"/>
-        </w:rPr>
-        <w:t>Diego Alejandro Caal Hernandez – Programador</w:t>
-      </w:r>
-    </w:p>
-    <w:p>
-      <w:pPr>
-        <w:pStyle w:val="Prrafodelista"/>
-        <w:numPr>
-          <w:ilvl w:val="0"/>
-          <w:numId w:val="2"/>
-        </w:numPr>
-        <w:rPr>
-          <w:rFonts w:ascii="Arial" w:eastAsiaTheme="minorEastAsia" w:hAnsi="Arial" w:cs="Arial"/>
-          <w:noProof/>
-          <w:sz w:val="24"/>
-          <w:szCs w:val="24"/>
-        </w:rPr>
-      </w:pPr>
-      <w:r>
-        <w:rPr>
-          <w:rFonts w:ascii="Arial" w:eastAsiaTheme="minorEastAsia" w:hAnsi="Arial" w:cs="Arial"/>
-          <w:noProof/>
-          <w:sz w:val="24"/>
-          <w:szCs w:val="24"/>
-        </w:rPr>
-        <w:t>Jorge Mario Castellanos Pérez - Programador</w:t>
-      </w:r>
-    </w:p>
-    <w:p>
-      <w:pPr>
-        <w:pStyle w:val="Prrafodelista"/>
-        <w:numPr>
-          <w:ilvl w:val="0"/>
-          <w:numId w:val="2"/>
-        </w:numPr>
-        <w:rPr>
-          <w:rFonts w:ascii="Arial" w:eastAsiaTheme="minorEastAsia" w:hAnsi="Arial" w:cs="Arial"/>
-          <w:noProof/>
-          <w:sz w:val="24"/>
-          <w:szCs w:val="24"/>
-        </w:rPr>
-      </w:pPr>
-      <w:r>
-        <w:rPr>
-          <w:rFonts w:ascii="Arial" w:eastAsiaTheme="minorEastAsia" w:hAnsi="Arial" w:cs="Arial"/>
-          <w:noProof/>
-          <w:sz w:val="24"/>
-          <w:szCs w:val="24"/>
-        </w:rPr>
-        <w:t xml:space="preserve">Hettson Enrique Ceballos Alcalán </w:t>
-      </w:r>
-      <w:r>
-        <w:rPr>
-          <w:rFonts w:ascii="Arial" w:eastAsiaTheme="minorEastAsia" w:hAnsi="Arial" w:cs="Arial"/>
-          <w:noProof/>
-          <w:sz w:val="24"/>
-          <w:szCs w:val="24"/>
-        </w:rPr>
-        <w:t>–</w:t>
-      </w:r>
-      <w:r>
-        <w:rPr>
-          <w:rFonts w:ascii="Arial" w:eastAsiaTheme="minorEastAsia" w:hAnsi="Arial" w:cs="Arial"/>
-          <w:noProof/>
-          <w:sz w:val="24"/>
-          <w:szCs w:val="24"/>
-        </w:rPr>
-        <w:t xml:space="preserve"> Programador</w:t>
-      </w:r>
-    </w:p>
-    <w:p>
-      <w:pPr>
-        <w:pStyle w:val="Prrafodelista"/>
-        <w:numPr>
-          <w:ilvl w:val="0"/>
-          <w:numId w:val="2"/>
-        </w:numPr>
-        <w:rPr>
-          <w:rFonts w:ascii="Arial" w:eastAsiaTheme="minorEastAsia" w:hAnsi="Arial" w:cs="Arial"/>
-          <w:noProof/>
-          <w:sz w:val="24"/>
-          <w:szCs w:val="24"/>
-        </w:rPr>
-      </w:pPr>
-      <w:r>
-        <w:rPr>
-          <w:rFonts w:ascii="Arial" w:eastAsiaTheme="minorEastAsia" w:hAnsi="Arial" w:cs="Arial"/>
-          <w:noProof/>
-          <w:sz w:val="24"/>
-          <w:szCs w:val="24"/>
-        </w:rPr>
-        <w:t>Andrés Emilio Coloma Tum - Programador</w:t>
-      </w:r>
-    </w:p>
-    <w:p>
-      <w:pPr>
         <w:rPr>
           <w:rFonts w:ascii="Arial" w:eastAsiaTheme="minorHAnsi" w:hAnsi="Arial" w:cs="Arial"/>
           <w:sz w:val="24"/>
           <w:u w:val="single"/>
-        </w:rPr>
-      </w:pPr>
-    </w:p>
-    <w:p>
-      <w:pPr>
-        <w:rPr>
-          <w:rFonts w:ascii="Arial" w:eastAsiaTheme="minorHAnsi" w:hAnsi="Arial" w:cs="Arial"/>
-          <w:sz w:val="24"/>
-        </w:rPr>
-      </w:pPr>
-    </w:p>
-    <w:p>
-      <w:pPr>
-        <w:rPr>
-          <w:rFonts w:ascii="Arial" w:eastAsiaTheme="minorHAnsi" w:hAnsi="Arial" w:cs="Arial"/>
-          <w:sz w:val="24"/>
-        </w:rPr>
-      </w:pPr>
-    </w:p>
-    <w:p>
-      <w:pPr>
-        <w:rPr>
-          <w:rFonts w:ascii="Arial" w:eastAsiaTheme="minorHAnsi" w:hAnsi="Arial" w:cs="Arial"/>
-          <w:sz w:val="24"/>
-        </w:rPr>
-      </w:pPr>
-    </w:p>
-    <w:p>
-      <w:pPr>
-        <w:rPr>
-          <w:rFonts w:ascii="Arial" w:eastAsiaTheme="minorHAnsi" w:hAnsi="Arial" w:cs="Arial"/>
-          <w:sz w:val="24"/>
-        </w:rPr>
-      </w:pPr>
-    </w:p>
-    <w:p>
-      <w:pPr>
-        <w:rPr>
-          <w:rFonts w:ascii="Arial" w:eastAsiaTheme="minorHAnsi" w:hAnsi="Arial" w:cs="Arial"/>
-          <w:sz w:val="24"/>
-        </w:rPr>
-      </w:pPr>
-    </w:p>
-    <w:p>
-      <w:pPr>
-        <w:rPr>
-          <w:rFonts w:ascii="Arial" w:eastAsiaTheme="minorHAnsi" w:hAnsi="Arial" w:cs="Arial"/>
-          <w:sz w:val="24"/>
-        </w:rPr>
-      </w:pPr>
-    </w:p>
-    <w:p>
-      <w:pPr>
-        <w:rPr>
-          <w:rFonts w:ascii="Arial" w:eastAsiaTheme="minorHAnsi" w:hAnsi="Arial" w:cs="Arial"/>
-          <w:sz w:val="24"/>
-        </w:rPr>
-      </w:pPr>
-    </w:p>
-    <w:p>
-      <w:pPr>
-        <w:rPr>
-          <w:rFonts w:ascii="Arial" w:eastAsiaTheme="minorHAnsi" w:hAnsi="Arial" w:cs="Arial"/>
-          <w:sz w:val="24"/>
+          <w:lang w:val="en-US"/>
+        </w:rPr>
+      </w:pPr>
+    </w:p>
+    <w:p>
+      <w:pPr>
+        <w:rPr>
+          <w:rFonts w:ascii="Arial" w:eastAsiaTheme="minorHAnsi" w:hAnsi="Arial" w:cs="Arial"/>
+          <w:sz w:val="24"/>
+          <w:lang w:val="en-US"/>
+        </w:rPr>
+      </w:pPr>
+    </w:p>
+    <w:p>
+      <w:pPr>
+        <w:rPr>
+          <w:rFonts w:ascii="Arial" w:eastAsiaTheme="minorHAnsi" w:hAnsi="Arial" w:cs="Arial"/>
+          <w:sz w:val="24"/>
+          <w:lang w:val="en-US"/>
+        </w:rPr>
+      </w:pPr>
+    </w:p>
+    <w:p>
+      <w:pPr>
+        <w:rPr>
+          <w:rFonts w:ascii="Arial" w:eastAsiaTheme="minorHAnsi" w:hAnsi="Arial" w:cs="Arial"/>
+          <w:sz w:val="24"/>
+          <w:lang w:val="en-US"/>
+        </w:rPr>
+      </w:pPr>
+    </w:p>
+    <w:p>
+      <w:pPr>
+        <w:rPr>
+          <w:rFonts w:ascii="Arial" w:eastAsiaTheme="minorHAnsi" w:hAnsi="Arial" w:cs="Arial"/>
+          <w:sz w:val="24"/>
+          <w:lang w:val="en-US"/>
+        </w:rPr>
+      </w:pPr>
+    </w:p>
+    <w:p>
+      <w:pPr>
+        <w:rPr>
+          <w:rFonts w:ascii="Arial" w:eastAsiaTheme="minorHAnsi" w:hAnsi="Arial" w:cs="Arial"/>
+          <w:sz w:val="24"/>
+          <w:lang w:val="en-US"/>
+        </w:rPr>
+      </w:pPr>
+    </w:p>
+    <w:p>
+      <w:pPr>
+        <w:rPr>
+          <w:rFonts w:ascii="Arial" w:eastAsiaTheme="minorHAnsi" w:hAnsi="Arial" w:cs="Arial"/>
+          <w:sz w:val="24"/>
+          <w:lang w:val="en-US"/>
+        </w:rPr>
+      </w:pPr>
+    </w:p>
+    <w:p>
+      <w:pPr>
+        <w:rPr>
+          <w:rFonts w:ascii="Arial" w:eastAsiaTheme="minorHAnsi" w:hAnsi="Arial" w:cs="Arial"/>
+          <w:sz w:val="24"/>
+          <w:lang w:val="en-US"/>
+        </w:rPr>
+      </w:pPr>
+    </w:p>
+    <w:p>
+      <w:pPr>
+        <w:rPr>
+          <w:rFonts w:ascii="Arial" w:eastAsiaTheme="minorHAnsi" w:hAnsi="Arial" w:cs="Arial"/>
+          <w:sz w:val="24"/>
+          <w:lang w:val="en-US"/>
+        </w:rPr>
+      </w:pPr>
+    </w:p>
+    <w:p>
+      <w:pPr>
+        <w:rPr>
+          <w:rFonts w:ascii="Arial" w:eastAsiaTheme="minorHAnsi" w:hAnsi="Arial" w:cs="Arial"/>
+          <w:sz w:val="24"/>
+          <w:lang w:val="en-US"/>
+        </w:rPr>
+      </w:pPr>
+    </w:p>
+    <w:p>
+      <w:pPr>
+        <w:rPr>
+          <w:rFonts w:ascii="Arial" w:eastAsiaTheme="minorHAnsi" w:hAnsi="Arial" w:cs="Arial"/>
+          <w:sz w:val="24"/>
+          <w:lang w:val="en-US"/>
+        </w:rPr>
+      </w:pPr>
+    </w:p>
+    <w:p>
+      <w:pPr>
+        <w:rPr>
+          <w:rFonts w:ascii="Arial" w:eastAsiaTheme="minorHAnsi" w:hAnsi="Arial" w:cs="Arial"/>
+          <w:sz w:val="24"/>
+          <w:lang w:val="en-US"/>
+        </w:rPr>
+      </w:pPr>
+    </w:p>
+    <w:p>
+      <w:pPr>
+        <w:rPr>
+          <w:rFonts w:ascii="Arial" w:eastAsiaTheme="minorHAnsi" w:hAnsi="Arial" w:cs="Arial"/>
+          <w:sz w:val="24"/>
+          <w:lang w:val="en-US"/>
+        </w:rPr>
+      </w:pPr>
+    </w:p>
+    <w:p>
+      <w:pPr>
+        <w:rPr>
+          <w:rFonts w:ascii="Arial" w:eastAsiaTheme="minorHAnsi" w:hAnsi="Arial" w:cs="Arial"/>
+          <w:sz w:val="24"/>
+          <w:lang w:val="en-US"/>
+        </w:rPr>
+      </w:pPr>
+    </w:p>
+    <w:p>
+      <w:pPr>
+        <w:rPr>
+          <w:rFonts w:ascii="Arial" w:eastAsiaTheme="minorHAnsi" w:hAnsi="Arial" w:cs="Arial"/>
+          <w:sz w:val="24"/>
+          <w:lang w:val="en-US"/>
+        </w:rPr>
+      </w:pPr>
+    </w:p>
+    <w:p>
+      <w:pPr>
+        <w:rPr>
+          <w:rFonts w:ascii="Arial" w:eastAsiaTheme="minorHAnsi" w:hAnsi="Arial" w:cs="Arial"/>
+          <w:sz w:val="24"/>
+          <w:lang w:val="en-US"/>
+        </w:rPr>
+      </w:pPr>
+    </w:p>
+    <w:p>
+      <w:pPr>
+        <w:rPr>
+          <w:rFonts w:ascii="Arial" w:eastAsiaTheme="minorHAnsi" w:hAnsi="Arial" w:cs="Arial"/>
+          <w:sz w:val="24"/>
+          <w:lang w:val="en-US"/>
+        </w:rPr>
+      </w:pPr>
+    </w:p>
+    <w:p>
+      <w:pPr>
+        <w:rPr>
+          <w:rFonts w:ascii="Arial" w:eastAsiaTheme="minorHAnsi" w:hAnsi="Arial" w:cs="Arial"/>
+          <w:sz w:val="24"/>
+          <w:lang w:val="en-US"/>
+        </w:rPr>
+      </w:pPr>
+    </w:p>
+    <w:p>
+      <w:pPr>
+        <w:rPr>
+          <w:rFonts w:ascii="Arial" w:eastAsiaTheme="minorHAnsi" w:hAnsi="Arial" w:cs="Arial"/>
+          <w:sz w:val="24"/>
+          <w:lang w:val="en-US"/>
+        </w:rPr>
+      </w:pPr>
+    </w:p>
+    <w:p>
+      <w:pPr>
+        <w:rPr>
+          <w:rFonts w:ascii="Arial" w:eastAsiaTheme="minorHAnsi" w:hAnsi="Arial" w:cs="Arial"/>
+          <w:sz w:val="24"/>
+          <w:lang w:val="en-US"/>
+        </w:rPr>
+      </w:pPr>
+    </w:p>
+    <w:p>
+      <w:pPr>
+        <w:rPr>
+          <w:rFonts w:ascii="Arial" w:eastAsiaTheme="minorHAnsi" w:hAnsi="Arial" w:cs="Arial"/>
+          <w:sz w:val="24"/>
+          <w:lang w:val="en-US"/>
+        </w:rPr>
+      </w:pPr>
+    </w:p>
+    <w:p>
+      <w:pPr>
+        <w:rPr>
+          <w:rFonts w:ascii="Arial" w:eastAsiaTheme="minorHAnsi" w:hAnsi="Arial" w:cs="Arial"/>
+          <w:sz w:val="24"/>
+          <w:lang w:val="en-US"/>
+        </w:rPr>
+      </w:pPr>
+    </w:p>
+    <w:p>
+      <w:pPr>
+        <w:rPr>
+          <w:rFonts w:ascii="Arial" w:eastAsiaTheme="minorHAnsi" w:hAnsi="Arial" w:cs="Arial"/>
+          <w:sz w:val="24"/>
+          <w:lang w:val="en-US"/>
+        </w:rPr>
+      </w:pPr>
+    </w:p>
+    <w:p>
+      <w:pPr>
+        <w:rPr>
+          <w:rFonts w:ascii="Arial" w:eastAsiaTheme="minorHAnsi" w:hAnsi="Arial" w:cs="Arial"/>
+          <w:sz w:val="24"/>
+          <w:lang w:val="en-US"/>
         </w:rPr>
       </w:pPr>
     </w:p>
@@ -1111,8 +1043,15 @@
       <w:pPr>
         <w:pStyle w:val="NormalWeb"/>
         <w:rPr>
-          <w:rFonts w:ascii="Arial" w:eastAsiaTheme="minorEastAsia" w:hAnsi="Arial" w:cs="Arial"/>
-          <w:noProof/>
+          <w:rFonts w:ascii="Arial" w:eastAsiaTheme="minorHAnsi" w:hAnsi="Arial" w:cs="Arial"/>
+          <w:b/>
+          <w:bCs/>
+          <w:i/>
+          <w:iCs/>
+          <w:noProof/>
+          <w:sz w:val="32"/>
+          <w:szCs w:val="32"/>
+          <w:lang w:val="en-US"/>
         </w:rPr>
         <w:sectPr>
           <w:pgSz w:w="12240" w:h="15840"/>
@@ -1306,95 +1245,6 @@
           <w:sz w:val="32"/>
           <w:szCs w:val="32"/>
         </w:rPr>
-      </w:pPr>
-      <w:r>
-        <w:rPr>
-          <w:rFonts w:ascii="Arial" w:eastAsiaTheme="minorHAnsi" w:hAnsi="Arial" w:cs="Arial"/>
-          <w:b/>
-          <w:bCs/>
-          <w:i/>
-          <w:iCs/>
-          <w:noProof/>
-          <w:sz w:val="32"/>
-          <w:szCs w:val="32"/>
-        </w:rPr>
-        <w:drawing>
-          <wp:anchor distT="0" distB="0" distL="114300" distR="114300" simplePos="0" relativeHeight="251659264" behindDoc="0" locked="0" layoutInCell="1" allowOverlap="1" wp14:anchorId="69C02190" wp14:editId="3E939CB1">
-            <wp:simplePos x="0" y="0"/>
-            <wp:positionH relativeFrom="margin">
-              <wp:align>left</wp:align>
-            </wp:positionH>
-            <wp:positionV relativeFrom="paragraph">
-              <wp:posOffset>9525</wp:posOffset>
-            </wp:positionV>
-            <wp:extent cx="7825740" cy="6050151"/>
-            <wp:effectExtent l="0" t="0" r="3810" b="8255"/>
-            <wp:wrapNone/>
-            <wp:docPr id="3" name="Imagen 3"/>
-            <wp:cNvGraphicFramePr>
-              <a:graphicFrameLocks xmlns:a="http://schemas.openxmlformats.org/drawingml/2006/main" noChangeAspect="1"/>
-            </wp:cNvGraphicFramePr>
-            <a:graphic xmlns:a="http://schemas.openxmlformats.org/drawingml/2006/main">
-              <a:graphicData uri="http://schemas.openxmlformats.org/drawingml/2006/picture">
-                <pic:pic xmlns:pic="http://schemas.openxmlformats.org/drawingml/2006/picture">
-                  <pic:nvPicPr>
-                    <pic:cNvPr id="0" name="Picture 1"/>
-                    <pic:cNvPicPr>
-                      <a:picLocks noChangeAspect="1" noChangeArrowheads="1"/>
-                    </pic:cNvPicPr>
-                  </pic:nvPicPr>
-                  <pic:blipFill>
-                    <a:blip r:embed="rId13" cstate="print">
-                      <a:extLst>
-                        <a:ext uri="{28A0092B-C50C-407E-A947-70E740481C1C}">
-                          <a14:useLocalDpi xmlns:a14="http://schemas.microsoft.com/office/drawing/2010/main" val="0"/>
-                        </a:ext>
-                      </a:extLst>
-                    </a:blip>
-                    <a:srcRect/>
-                    <a:stretch>
-                      <a:fillRect/>
-                    </a:stretch>
-                  </pic:blipFill>
-                  <pic:spPr bwMode="auto">
-                    <a:xfrm>
-                      <a:off x="0" y="0"/>
-                      <a:ext cx="7830776" cy="6054044"/>
-                    </a:xfrm>
-                    <a:prstGeom prst="rect">
-                      <a:avLst/>
-                    </a:prstGeom>
-                    <a:noFill/>
-                    <a:ln>
-                      <a:noFill/>
-                    </a:ln>
-                  </pic:spPr>
-                </pic:pic>
-              </a:graphicData>
-            </a:graphic>
-            <wp14:sizeRelH relativeFrom="margin">
-              <wp14:pctWidth>0</wp14:pctWidth>
-            </wp14:sizeRelH>
-            <wp14:sizeRelV relativeFrom="margin">
-              <wp14:pctHeight>0</wp14:pctHeight>
-            </wp14:sizeRelV>
-          </wp:anchor>
-        </w:drawing>
-      </w:r>
-    </w:p>
-    <w:p>
-      <w:pPr>
-        <w:pStyle w:val="NormalWeb"/>
-        <w:rPr>
-          <w:rFonts w:ascii="Arial" w:eastAsiaTheme="minorHAnsi" w:hAnsi="Arial" w:cs="Arial"/>
-          <w:b/>
-          <w:bCs/>
-          <w:i/>
-          <w:iCs/>
-          <w:noProof/>
-          <w:sz w:val="32"/>
-          <w:szCs w:val="32"/>
-        </w:rPr>
         <w:sectPr>
           <w:pgSz w:w="15840" w:h="12240" w:orient="landscape"/>
           <w:pgMar w:top="1701" w:right="1412" w:bottom="1701" w:left="1412" w:header="709" w:footer="709" w:gutter="0"/>
@@ -1435,70 +1285,7 @@
     <w:p>
       <w:pPr>
         <w:pStyle w:val="NormalWeb"/>
-        <w:rPr>
-          <w:rFonts w:ascii="Arial" w:eastAsiaTheme="minorHAnsi" w:hAnsi="Arial" w:cs="Arial"/>
-          <w:b/>
-          <w:bCs/>
-          <w:i/>
-          <w:iCs/>
-          <w:noProof/>
-          <w:sz w:val="32"/>
-          <w:szCs w:val="32"/>
-        </w:rPr>
-      </w:pPr>
-      <w:r>
-        <w:rPr>
-          <w:noProof/>
-        </w:rPr>
-        <w:drawing>
-          <wp:inline distT="0" distB="0" distL="0" distR="0" wp14:anchorId="74E55D71" wp14:editId="6AA129B1">
-            <wp:extent cx="6567279" cy="7604760"/>
-            <wp:effectExtent l="0" t="0" r="5080" b="0"/>
-            <wp:docPr id="4" name="Imagen 4"/>
-            <wp:cNvGraphicFramePr>
-              <a:graphicFrameLocks xmlns:a="http://schemas.openxmlformats.org/drawingml/2006/main" noChangeAspect="1"/>
-            </wp:cNvGraphicFramePr>
-            <a:graphic xmlns:a="http://schemas.openxmlformats.org/drawingml/2006/main">
-              <a:graphicData uri="http://schemas.openxmlformats.org/drawingml/2006/picture">
-                <pic:pic xmlns:pic="http://schemas.openxmlformats.org/drawingml/2006/picture">
-                  <pic:nvPicPr>
-                    <pic:cNvPr id="0" name="Picture 1"/>
-                    <pic:cNvPicPr>
-                      <a:picLocks noChangeAspect="1" noChangeArrowheads="1"/>
-                    </pic:cNvPicPr>
-                  </pic:nvPicPr>
-                  <pic:blipFill>
-                    <a:blip r:embed="rId14">
-                      <a:extLst>
-                        <a:ext uri="{28A0092B-C50C-407E-A947-70E740481C1C}">
-                          <a14:useLocalDpi xmlns:a14="http://schemas.microsoft.com/office/drawing/2010/main" val="0"/>
-                        </a:ext>
-                      </a:extLst>
-                    </a:blip>
-                    <a:srcRect/>
-                    <a:stretch>
-                      <a:fillRect/>
-                    </a:stretch>
-                  </pic:blipFill>
-                  <pic:spPr bwMode="auto">
-                    <a:xfrm>
-                      <a:off x="0" y="0"/>
-                      <a:ext cx="6602905" cy="7646014"/>
-                    </a:xfrm>
-                    <a:prstGeom prst="rect">
-                      <a:avLst/>
-                    </a:prstGeom>
-                    <a:noFill/>
-                    <a:ln>
-                      <a:noFill/>
-                    </a:ln>
-                  </pic:spPr>
-                </pic:pic>
-              </a:graphicData>
-            </a:graphic>
-          </wp:inline>
-        </w:drawing>
-      </w:r>
+      </w:pPr>
     </w:p>
     <w:sectPr>
       <w:pgSz w:w="12240" w:h="15840"/>
@@ -1511,7 +1298,7 @@
 </file>
 
 <file path=word/comments.xml><?xml version="1.0" encoding="utf-8"?>
-<w:comments xmlns:wpc="http://schemas.microsoft.com/office/word/2010/wordprocessingCanvas" xmlns:cx="http://schemas.microsoft.com/office/drawing/2014/chartex" xmlns:cx1="http://schemas.microsoft.com/office/drawing/2015/9/8/chartex" xmlns:cx2="http://schemas.microsoft.com/office/drawing/2015/10/21/chartex" xmlns:cx3="http://schemas.microsoft.com/office/drawing/2016/5/9/chartex" xmlns:cx4="http://schemas.microsoft.com/office/drawing/2016/5/10/chartex" xmlns:cx5="http://schemas.microsoft.com/office/drawing/2016/5/11/chartex" xmlns:cx6="http://schemas.microsoft.com/office/drawing/2016/5/12/chartex" xmlns:cx7="http://schemas.microsoft.com/office/drawing/2016/5/13/chartex" xmlns:cx8="http://schemas.microsoft.com/office/drawing/2016/5/14/chartex" xmlns:mc="http://schemas.openxmlformats.org/markup-compatibility/2006" xmlns:aink="http://schemas.microsoft.com/office/drawing/2016/ink" xmlns:am3d="http://schemas.microsoft.com/office/drawing/2017/model3d" xmlns:o="urn:schemas-microsoft-com:office:office" xmlns:oel="http://schemas.microsoft.com/office/2019/extlst" xmlns:r="http://schemas.openxmlformats.org/officeDocument/2006/relationships" xmlns:m="http://schemas.openxmlformats.org/officeDocument/2006/math" xmlns:v="urn:schemas-microsoft-com:vml" xmlns:wp14="http://schemas.microsoft.com/office/word/2010/wordprocessingDrawing" xmlns:wp="http://schemas.openxmlformats.org/drawingml/2006/wordprocessingDrawing" xmlns:w10="urn:schemas-microsoft-com:office:word" xmlns:w="http://schemas.openxmlformats.org/wordprocessingml/2006/main" xmlns:w14="http://schemas.microsoft.com/office/word/2010/wordml" xmlns:w15="http://schemas.microsoft.com/office/word/2012/wordml" xmlns:w16cex="http://schemas.microsoft.com/office/word/2018/wordml/cex" xmlns:w16cid="http://schemas.microsoft.com/office/word/2016/wordml/cid" xmlns:w16="http://schemas.microsoft.com/office/word/2018/wordml" xmlns:w16du="http://schemas.microsoft.com/office/word/2023/wordml/word16du" xmlns:w16sdtdh="http://schemas.microsoft.com/office/word/2020/wordml/sdtdatahash" xmlns:w16se="http://schemas.microsoft.com/office/word/2015/wordml/symex" xmlns:wpg="http://schemas.microsoft.com/office/word/2010/wordprocessingGroup" xmlns:wpi="http://schemas.microsoft.com/office/word/2010/wordprocessingInk" xmlns:wne="http://schemas.microsoft.com/office/word/2006/wordml" xmlns:wps="http://schemas.microsoft.com/office/word/2010/wordprocessingShape" mc:Ignorable="w14 w15 w16se w16cid w16 w16cex w16sdtdh w16du wp14">
+<w:comments xmlns:wpc="http://schemas.microsoft.com/office/word/2010/wordprocessingCanvas" xmlns:cx="http://schemas.microsoft.com/office/drawing/2014/chartex" xmlns:cx1="http://schemas.microsoft.com/office/drawing/2015/9/8/chartex" xmlns:cx2="http://schemas.microsoft.com/office/drawing/2015/10/21/chartex" xmlns:cx3="http://schemas.microsoft.com/office/drawing/2016/5/9/chartex" xmlns:cx4="http://schemas.microsoft.com/office/drawing/2016/5/10/chartex" xmlns:cx5="http://schemas.microsoft.com/office/drawing/2016/5/11/chartex" xmlns:cx6="http://schemas.microsoft.com/office/drawing/2016/5/12/chartex" xmlns:cx7="http://schemas.microsoft.com/office/drawing/2016/5/13/chartex" xmlns:cx8="http://schemas.microsoft.com/office/drawing/2016/5/14/chartex" xmlns:mc="http://schemas.openxmlformats.org/markup-compatibility/2006" xmlns:aink="http://schemas.microsoft.com/office/drawing/2016/ink" xmlns:am3d="http://schemas.microsoft.com/office/drawing/2017/model3d" xmlns:o="urn:schemas-microsoft-com:office:office" xmlns:r="http://schemas.openxmlformats.org/officeDocument/2006/relationships" xmlns:m="http://schemas.openxmlformats.org/officeDocument/2006/math" xmlns:v="urn:schemas-microsoft-com:vml" xmlns:wp14="http://schemas.microsoft.com/office/word/2010/wordprocessingDrawing" xmlns:wp="http://schemas.openxmlformats.org/drawingml/2006/wordprocessingDrawing" xmlns:w10="urn:schemas-microsoft-com:office:word" xmlns:w="http://schemas.openxmlformats.org/wordprocessingml/2006/main" xmlns:w14="http://schemas.microsoft.com/office/word/2010/wordml" xmlns:w15="http://schemas.microsoft.com/office/word/2012/wordml" xmlns:w16cex="http://schemas.microsoft.com/office/word/2018/wordml/cex" xmlns:w16cid="http://schemas.microsoft.com/office/word/2016/wordml/cid" xmlns:w16="http://schemas.microsoft.com/office/word/2018/wordml" xmlns:w16sdtdh="http://schemas.microsoft.com/office/word/2020/wordml/sdtdatahash" xmlns:w16se="http://schemas.microsoft.com/office/word/2015/wordml/symex" xmlns:wpg="http://schemas.microsoft.com/office/word/2010/wordprocessingGroup" xmlns:wpi="http://schemas.microsoft.com/office/word/2010/wordprocessingInk" xmlns:wne="http://schemas.microsoft.com/office/word/2006/wordml" xmlns:wps="http://schemas.microsoft.com/office/word/2010/wordprocessingShape" mc:Ignorable="w14 w15 w16se w16cid w16 w16cex w16sdtdh wp14">
   <w:comment w:id="0" w:author="Pedro Armas" w:date="2023-11-27T00:25:00Z" w:initials="PA">
     <w:p>
       <w:pPr>
@@ -1580,7 +1367,7 @@
 </file>
 
 <file path=word/commentsExtended.xml><?xml version="1.0" encoding="utf-8"?>
-<w15:commentsEx xmlns:wpc="http://schemas.microsoft.com/office/word/2010/wordprocessingCanvas" xmlns:cx="http://schemas.microsoft.com/office/drawing/2014/chartex" xmlns:cx1="http://schemas.microsoft.com/office/drawing/2015/9/8/chartex" xmlns:cx2="http://schemas.microsoft.com/office/drawing/2015/10/21/chartex" xmlns:cx3="http://schemas.microsoft.com/office/drawing/2016/5/9/chartex" xmlns:cx4="http://schemas.microsoft.com/office/drawing/2016/5/10/chartex" xmlns:cx5="http://schemas.microsoft.com/office/drawing/2016/5/11/chartex" xmlns:cx6="http://schemas.microsoft.com/office/drawing/2016/5/12/chartex" xmlns:cx7="http://schemas.microsoft.com/office/drawing/2016/5/13/chartex" xmlns:cx8="http://schemas.microsoft.com/office/drawing/2016/5/14/chartex" xmlns:mc="http://schemas.openxmlformats.org/markup-compatibility/2006" xmlns:aink="http://schemas.microsoft.com/office/drawing/2016/ink" xmlns:am3d="http://schemas.microsoft.com/office/drawing/2017/model3d" xmlns:o="urn:schemas-microsoft-com:office:office" xmlns:oel="http://schemas.microsoft.com/office/2019/extlst" xmlns:r="http://schemas.openxmlformats.org/officeDocument/2006/relationships" xmlns:m="http://schemas.openxmlformats.org/officeDocument/2006/math" xmlns:v="urn:schemas-microsoft-com:vml" xmlns:wp14="http://schemas.microsoft.com/office/word/2010/wordprocessingDrawing" xmlns:wp="http://schemas.openxmlformats.org/drawingml/2006/wordprocessingDrawing" xmlns:w10="urn:schemas-microsoft-com:office:word" xmlns:w="http://schemas.openxmlformats.org/wordprocessingml/2006/main" xmlns:w14="http://schemas.microsoft.com/office/word/2010/wordml" xmlns:w15="http://schemas.microsoft.com/office/word/2012/wordml" xmlns:w16cex="http://schemas.microsoft.com/office/word/2018/wordml/cex" xmlns:w16cid="http://schemas.microsoft.com/office/word/2016/wordml/cid" xmlns:w16="http://schemas.microsoft.com/office/word/2018/wordml" xmlns:w16du="http://schemas.microsoft.com/office/word/2023/wordml/word16du" xmlns:w16sdtdh="http://schemas.microsoft.com/office/word/2020/wordml/sdtdatahash" xmlns:w16se="http://schemas.microsoft.com/office/word/2015/wordml/symex" xmlns:wpg="http://schemas.microsoft.com/office/word/2010/wordprocessingGroup" xmlns:wpi="http://schemas.microsoft.com/office/word/2010/wordprocessingInk" xmlns:wne="http://schemas.microsoft.com/office/word/2006/wordml" xmlns:wps="http://schemas.microsoft.com/office/word/2010/wordprocessingShape" mc:Ignorable="w14 w15 w16se w16cid w16 w16cex w16sdtdh w16du wp14">
+<w15:commentsEx xmlns:wpc="http://schemas.microsoft.com/office/word/2010/wordprocessingCanvas" xmlns:cx="http://schemas.microsoft.com/office/drawing/2014/chartex" xmlns:cx1="http://schemas.microsoft.com/office/drawing/2015/9/8/chartex" xmlns:cx2="http://schemas.microsoft.com/office/drawing/2015/10/21/chartex" xmlns:cx3="http://schemas.microsoft.com/office/drawing/2016/5/9/chartex" xmlns:cx4="http://schemas.microsoft.com/office/drawing/2016/5/10/chartex" xmlns:cx5="http://schemas.microsoft.com/office/drawing/2016/5/11/chartex" xmlns:cx6="http://schemas.microsoft.com/office/drawing/2016/5/12/chartex" xmlns:cx7="http://schemas.microsoft.com/office/drawing/2016/5/13/chartex" xmlns:cx8="http://schemas.microsoft.com/office/drawing/2016/5/14/chartex" xmlns:mc="http://schemas.openxmlformats.org/markup-compatibility/2006" xmlns:aink="http://schemas.microsoft.com/office/drawing/2016/ink" xmlns:am3d="http://schemas.microsoft.com/office/drawing/2017/model3d" xmlns:o="urn:schemas-microsoft-com:office:office" xmlns:r="http://schemas.openxmlformats.org/officeDocument/2006/relationships" xmlns:m="http://schemas.openxmlformats.org/officeDocument/2006/math" xmlns:v="urn:schemas-microsoft-com:vml" xmlns:wp14="http://schemas.microsoft.com/office/word/2010/wordprocessingDrawing" xmlns:wp="http://schemas.openxmlformats.org/drawingml/2006/wordprocessingDrawing" xmlns:w10="urn:schemas-microsoft-com:office:word" xmlns:w="http://schemas.openxmlformats.org/wordprocessingml/2006/main" xmlns:w14="http://schemas.microsoft.com/office/word/2010/wordml" xmlns:w15="http://schemas.microsoft.com/office/word/2012/wordml" xmlns:w16cex="http://schemas.microsoft.com/office/word/2018/wordml/cex" xmlns:w16cid="http://schemas.microsoft.com/office/word/2016/wordml/cid" xmlns:w16="http://schemas.microsoft.com/office/word/2018/wordml" xmlns:w16sdtdh="http://schemas.microsoft.com/office/word/2020/wordml/sdtdatahash" xmlns:w16se="http://schemas.microsoft.com/office/word/2015/wordml/symex" xmlns:wpg="http://schemas.microsoft.com/office/word/2010/wordprocessingGroup" xmlns:wpi="http://schemas.microsoft.com/office/word/2010/wordprocessingInk" xmlns:wne="http://schemas.microsoft.com/office/word/2006/wordml" xmlns:wps="http://schemas.microsoft.com/office/word/2010/wordprocessingShape" mc:Ignorable="w14 w15 w16se w16cid w16 w16cex w16sdtdh wp14">
   <w15:commentEx w15:paraId="34D7B734" w15:done="0"/>
   <w15:commentEx w15:paraId="1AF62A36" w15:done="0"/>
   <w15:commentEx w15:paraId="7BA1931D" w15:done="0"/>
@@ -1589,7 +1376,7 @@
 </file>
 
 <file path=word/commentsExtensible.xml><?xml version="1.0" encoding="utf-8"?>
-<w16cex:commentsExtensible xmlns:wpc="http://schemas.microsoft.com/office/word/2010/wordprocessingCanvas" xmlns:cx="http://schemas.microsoft.com/office/drawing/2014/chartex" xmlns:cx1="http://schemas.microsoft.com/office/drawing/2015/9/8/chartex" xmlns:cx2="http://schemas.microsoft.com/office/drawing/2015/10/21/chartex" xmlns:cx3="http://schemas.microsoft.com/office/drawing/2016/5/9/chartex" xmlns:cx4="http://schemas.microsoft.com/office/drawing/2016/5/10/chartex" xmlns:cx5="http://schemas.microsoft.com/office/drawing/2016/5/11/chartex" xmlns:cx6="http://schemas.microsoft.com/office/drawing/2016/5/12/chartex" xmlns:cx7="http://schemas.microsoft.com/office/drawing/2016/5/13/chartex" xmlns:cx8="http://schemas.microsoft.com/office/drawing/2016/5/14/chartex" xmlns:cr="http://schemas.microsoft.com/office/comments/2020/reactions" xmlns:mc="http://schemas.openxmlformats.org/markup-compatibility/2006" xmlns:aink="http://schemas.microsoft.com/office/drawing/2016/ink" xmlns:am3d="http://schemas.microsoft.com/office/drawing/2017/model3d" xmlns:o="urn:schemas-microsoft-com:office:office" xmlns:oel="http://schemas.microsoft.com/office/2019/extlst" xmlns:r="http://schemas.openxmlformats.org/officeDocument/2006/relationships" xmlns:m="http://schemas.openxmlformats.org/officeDocument/2006/math" xmlns:v="urn:schemas-microsoft-com:vml" xmlns:wp14="http://schemas.microsoft.com/office/word/2010/wordprocessingDrawing" xmlns:wp="http://schemas.openxmlformats.org/drawingml/2006/wordprocessingDrawing" xmlns:w10="urn:schemas-microsoft-com:office:word" xmlns:w="http://schemas.openxmlformats.org/wordprocessingml/2006/main" xmlns:w14="http://schemas.microsoft.com/office/word/2010/wordml" xmlns:w15="http://schemas.microsoft.com/office/word/2012/wordml" xmlns:w16cex="http://schemas.microsoft.com/office/word/2018/wordml/cex" xmlns:w16cid="http://schemas.microsoft.com/office/word/2016/wordml/cid" xmlns:w16="http://schemas.microsoft.com/office/word/2018/wordml" xmlns:w16du="http://schemas.microsoft.com/office/word/2023/wordml/word16du" xmlns:w16sdtdh="http://schemas.microsoft.com/office/word/2020/wordml/sdtdatahash" xmlns:w16se="http://schemas.microsoft.com/office/word/2015/wordml/symex" xmlns:wpg="http://schemas.microsoft.com/office/word/2010/wordprocessingGroup" xmlns:wpi="http://schemas.microsoft.com/office/word/2010/wordprocessingInk" xmlns:wne="http://schemas.microsoft.com/office/word/2006/wordml" xmlns:wps="http://schemas.microsoft.com/office/word/2010/wordprocessingShape" mc:Ignorable="w14 w15 w16se w16cid w16 w16cex w16sdtdh cr w16du wp14">
+<w16cex:commentsExtensible xmlns:wpc="http://schemas.microsoft.com/office/word/2010/wordprocessingCanvas" xmlns:cx="http://schemas.microsoft.com/office/drawing/2014/chartex" xmlns:cx1="http://schemas.microsoft.com/office/drawing/2015/9/8/chartex" xmlns:cx2="http://schemas.microsoft.com/office/drawing/2015/10/21/chartex" xmlns:cx3="http://schemas.microsoft.com/office/drawing/2016/5/9/chartex" xmlns:cx4="http://schemas.microsoft.com/office/drawing/2016/5/10/chartex" xmlns:cx5="http://schemas.microsoft.com/office/drawing/2016/5/11/chartex" xmlns:cx6="http://schemas.microsoft.com/office/drawing/2016/5/12/chartex" xmlns:cx7="http://schemas.microsoft.com/office/drawing/2016/5/13/chartex" xmlns:cx8="http://schemas.microsoft.com/office/drawing/2016/5/14/chartex" xmlns:mc="http://schemas.openxmlformats.org/markup-compatibility/2006" xmlns:aink="http://schemas.microsoft.com/office/drawing/2016/ink" xmlns:am3d="http://schemas.microsoft.com/office/drawing/2017/model3d" xmlns:o="urn:schemas-microsoft-com:office:office" xmlns:r="http://schemas.openxmlformats.org/officeDocument/2006/relationships" xmlns:m="http://schemas.openxmlformats.org/officeDocument/2006/math" xmlns:v="urn:schemas-microsoft-com:vml" xmlns:wp14="http://schemas.microsoft.com/office/word/2010/wordprocessingDrawing" xmlns:wp="http://schemas.openxmlformats.org/drawingml/2006/wordprocessingDrawing" xmlns:w10="urn:schemas-microsoft-com:office:word" xmlns:w="http://schemas.openxmlformats.org/wordprocessingml/2006/main" xmlns:w14="http://schemas.microsoft.com/office/word/2010/wordml" xmlns:w15="http://schemas.microsoft.com/office/word/2012/wordml" xmlns:w16cex="http://schemas.microsoft.com/office/word/2018/wordml/cex" xmlns:w16cid="http://schemas.microsoft.com/office/word/2016/wordml/cid" xmlns:w16="http://schemas.microsoft.com/office/word/2018/wordml" xmlns:w16sdtdh="http://schemas.microsoft.com/office/word/2020/wordml/sdtdatahash" xmlns:w16se="http://schemas.microsoft.com/office/word/2015/wordml/symex" xmlns:wpg="http://schemas.microsoft.com/office/word/2010/wordprocessingGroup" xmlns:wpi="http://schemas.microsoft.com/office/word/2010/wordprocessingInk" xmlns:wne="http://schemas.microsoft.com/office/word/2006/wordml" xmlns:wps="http://schemas.microsoft.com/office/word/2010/wordprocessingShape" mc:Ignorable="w14 w15 w16se w16cid w16 w16cex w16sdtdh wp14">
   <w16cex:commentExtensible w16cex:durableId="290E6085" w16cex:dateUtc="2023-11-27T06:25:00Z"/>
   <w16cex:commentExtensible w16cex:durableId="290E606C" w16cex:dateUtc="2023-11-27T06:25:00Z"/>
   <w16cex:commentExtensible w16cex:durableId="290E6023" w16cex:dateUtc="2023-11-27T06:24:00Z"/>
@@ -1598,7 +1385,7 @@
 </file>
 
 <file path=word/commentsIds.xml><?xml version="1.0" encoding="utf-8"?>
-<w16cid:commentsIds xmlns:wpc="http://schemas.microsoft.com/office/word/2010/wordprocessingCanvas" xmlns:cx="http://schemas.microsoft.com/office/drawing/2014/chartex" xmlns:cx1="http://schemas.microsoft.com/office/drawing/2015/9/8/chartex" xmlns:cx2="http://schemas.microsoft.com/office/drawing/2015/10/21/chartex" xmlns:cx3="http://schemas.microsoft.com/office/drawing/2016/5/9/chartex" xmlns:cx4="http://schemas.microsoft.com/office/drawing/2016/5/10/chartex" xmlns:cx5="http://schemas.microsoft.com/office/drawing/2016/5/11/chartex" xmlns:cx6="http://schemas.microsoft.com/office/drawing/2016/5/12/chartex" xmlns:cx7="http://schemas.microsoft.com/office/drawing/2016/5/13/chartex" xmlns:cx8="http://schemas.microsoft.com/office/drawing/2016/5/14/chartex" xmlns:mc="http://schemas.openxmlformats.org/markup-compatibility/2006" xmlns:aink="http://schemas.microsoft.com/office/drawing/2016/ink" xmlns:am3d="http://schemas.microsoft.com/office/drawing/2017/model3d" xmlns:o="urn:schemas-microsoft-com:office:office" xmlns:oel="http://schemas.microsoft.com/office/2019/extlst" xmlns:r="http://schemas.openxmlformats.org/officeDocument/2006/relationships" xmlns:m="http://schemas.openxmlformats.org/officeDocument/2006/math" xmlns:v="urn:schemas-microsoft-com:vml" xmlns:wp14="http://schemas.microsoft.com/office/word/2010/wordprocessingDrawing" xmlns:wp="http://schemas.openxmlformats.org/drawingml/2006/wordprocessingDrawing" xmlns:w10="urn:schemas-microsoft-com:office:word" xmlns:w="http://schemas.openxmlformats.org/wordprocessingml/2006/main" xmlns:w14="http://schemas.microsoft.com/office/word/2010/wordml" xmlns:w15="http://schemas.microsoft.com/office/word/2012/wordml" xmlns:w16cex="http://schemas.microsoft.com/office/word/2018/wordml/cex" xmlns:w16cid="http://schemas.microsoft.com/office/word/2016/wordml/cid" xmlns:w16="http://schemas.microsoft.com/office/word/2018/wordml" xmlns:w16du="http://schemas.microsoft.com/office/word/2023/wordml/word16du" xmlns:w16sdtdh="http://schemas.microsoft.com/office/word/2020/wordml/sdtdatahash" xmlns:w16se="http://schemas.microsoft.com/office/word/2015/wordml/symex" xmlns:wpg="http://schemas.microsoft.com/office/word/2010/wordprocessingGroup" xmlns:wpi="http://schemas.microsoft.com/office/word/2010/wordprocessingInk" xmlns:wne="http://schemas.microsoft.com/office/word/2006/wordml" xmlns:wps="http://schemas.microsoft.com/office/word/2010/wordprocessingShape" mc:Ignorable="w14 w15 w16se w16cid w16 w16cex w16sdtdh w16du wp14">
+<w16cid:commentsIds xmlns:wpc="http://schemas.microsoft.com/office/word/2010/wordprocessingCanvas" xmlns:cx="http://schemas.microsoft.com/office/drawing/2014/chartex" xmlns:cx1="http://schemas.microsoft.com/office/drawing/2015/9/8/chartex" xmlns:cx2="http://schemas.microsoft.com/office/drawing/2015/10/21/chartex" xmlns:cx3="http://schemas.microsoft.com/office/drawing/2016/5/9/chartex" xmlns:cx4="http://schemas.microsoft.com/office/drawing/2016/5/10/chartex" xmlns:cx5="http://schemas.microsoft.com/office/drawing/2016/5/11/chartex" xmlns:cx6="http://schemas.microsoft.com/office/drawing/2016/5/12/chartex" xmlns:cx7="http://schemas.microsoft.com/office/drawing/2016/5/13/chartex" xmlns:cx8="http://schemas.microsoft.com/office/drawing/2016/5/14/chartex" xmlns:mc="http://schemas.openxmlformats.org/markup-compatibility/2006" xmlns:aink="http://schemas.microsoft.com/office/drawing/2016/ink" xmlns:am3d="http://schemas.microsoft.com/office/drawing/2017/model3d" xmlns:o="urn:schemas-microsoft-com:office:office" xmlns:r="http://schemas.openxmlformats.org/officeDocument/2006/relationships" xmlns:m="http://schemas.openxmlformats.org/officeDocument/2006/math" xmlns:v="urn:schemas-microsoft-com:vml" xmlns:wp14="http://schemas.microsoft.com/office/word/2010/wordprocessingDrawing" xmlns:wp="http://schemas.openxmlformats.org/drawingml/2006/wordprocessingDrawing" xmlns:w10="urn:schemas-microsoft-com:office:word" xmlns:w="http://schemas.openxmlformats.org/wordprocessingml/2006/main" xmlns:w14="http://schemas.microsoft.com/office/word/2010/wordml" xmlns:w15="http://schemas.microsoft.com/office/word/2012/wordml" xmlns:w16cex="http://schemas.microsoft.com/office/word/2018/wordml/cex" xmlns:w16cid="http://schemas.microsoft.com/office/word/2016/wordml/cid" xmlns:w16="http://schemas.microsoft.com/office/word/2018/wordml" xmlns:w16sdtdh="http://schemas.microsoft.com/office/word/2020/wordml/sdtdatahash" xmlns:w16se="http://schemas.microsoft.com/office/word/2015/wordml/symex" xmlns:wpg="http://schemas.microsoft.com/office/word/2010/wordprocessingGroup" xmlns:wpi="http://schemas.microsoft.com/office/word/2010/wordprocessingInk" xmlns:wne="http://schemas.microsoft.com/office/word/2006/wordml" xmlns:wps="http://schemas.microsoft.com/office/word/2010/wordprocessingShape" mc:Ignorable="w14 w15 w16se w16cid w16 w16cex w16sdtdh wp14">
   <w16cid:commentId w16cid:paraId="34D7B734" w16cid:durableId="290E6085"/>
   <w16cid:commentId w16cid:paraId="1AF62A36" w16cid:durableId="290E606C"/>
   <w16cid:commentId w16cid:paraId="7BA1931D" w16cid:durableId="290E6023"/>
@@ -1607,7 +1394,7 @@
 </file>
 
 <file path=word/endnotes.xml><?xml version="1.0" encoding="utf-8"?>
-<w:endnotes xmlns:wpc="http://schemas.microsoft.com/office/word/2010/wordprocessingCanvas" xmlns:cx="http://schemas.microsoft.com/office/drawing/2014/chartex" xmlns:cx1="http://schemas.microsoft.com/office/drawing/2015/9/8/chartex" xmlns:cx2="http://schemas.microsoft.com/office/drawing/2015/10/21/chartex" xmlns:cx3="http://schemas.microsoft.com/office/drawing/2016/5/9/chartex" xmlns:cx4="http://schemas.microsoft.com/office/drawing/2016/5/10/chartex" xmlns:cx5="http://schemas.microsoft.com/office/drawing/2016/5/11/chartex" xmlns:cx6="http://schemas.microsoft.com/office/drawing/2016/5/12/chartex" xmlns:cx7="http://schemas.microsoft.com/office/drawing/2016/5/13/chartex" xmlns:cx8="http://schemas.microsoft.com/office/drawing/2016/5/14/chartex" xmlns:mc="http://schemas.openxmlformats.org/markup-compatibility/2006" xmlns:aink="http://schemas.microsoft.com/office/drawing/2016/ink" xmlns:am3d="http://schemas.microsoft.com/office/drawing/2017/model3d" xmlns:o="urn:schemas-microsoft-com:office:office" xmlns:oel="http://schemas.microsoft.com/office/2019/extlst" xmlns:r="http://schemas.openxmlformats.org/officeDocument/2006/relationships" xmlns:m="http://schemas.openxmlformats.org/officeDocument/2006/math" xmlns:v="urn:schemas-microsoft-com:vml" xmlns:wp14="http://schemas.microsoft.com/office/word/2010/wordprocessingDrawing" xmlns:wp="http://schemas.openxmlformats.org/drawingml/2006/wordprocessingDrawing" xmlns:w10="urn:schemas-microsoft-com:office:word" xmlns:w="http://schemas.openxmlformats.org/wordprocessingml/2006/main" xmlns:w14="http://schemas.microsoft.com/office/word/2010/wordml" xmlns:w15="http://schemas.microsoft.com/office/word/2012/wordml" xmlns:w16cex="http://schemas.microsoft.com/office/word/2018/wordml/cex" xmlns:w16cid="http://schemas.microsoft.com/office/word/2016/wordml/cid" xmlns:w16="http://schemas.microsoft.com/office/word/2018/wordml" xmlns:w16du="http://schemas.microsoft.com/office/word/2023/wordml/word16du" xmlns:w16sdtdh="http://schemas.microsoft.com/office/word/2020/wordml/sdtdatahash" xmlns:w16se="http://schemas.microsoft.com/office/word/2015/wordml/symex" xmlns:wpg="http://schemas.microsoft.com/office/word/2010/wordprocessingGroup" xmlns:wpi="http://schemas.microsoft.com/office/word/2010/wordprocessingInk" xmlns:wne="http://schemas.microsoft.com/office/word/2006/wordml" xmlns:wps="http://schemas.microsoft.com/office/word/2010/wordprocessingShape" mc:Ignorable="w14 w15 w16se w16cid w16 w16cex w16sdtdh w16du wp14">
+<w:endnotes xmlns:wpc="http://schemas.microsoft.com/office/word/2010/wordprocessingCanvas" xmlns:cx="http://schemas.microsoft.com/office/drawing/2014/chartex" xmlns:cx1="http://schemas.microsoft.com/office/drawing/2015/9/8/chartex" xmlns:cx2="http://schemas.microsoft.com/office/drawing/2015/10/21/chartex" xmlns:cx3="http://schemas.microsoft.com/office/drawing/2016/5/9/chartex" xmlns:cx4="http://schemas.microsoft.com/office/drawing/2016/5/10/chartex" xmlns:cx5="http://schemas.microsoft.com/office/drawing/2016/5/11/chartex" xmlns:cx6="http://schemas.microsoft.com/office/drawing/2016/5/12/chartex" xmlns:cx7="http://schemas.microsoft.com/office/drawing/2016/5/13/chartex" xmlns:cx8="http://schemas.microsoft.com/office/drawing/2016/5/14/chartex" xmlns:mc="http://schemas.openxmlformats.org/markup-compatibility/2006" xmlns:aink="http://schemas.microsoft.com/office/drawing/2016/ink" xmlns:am3d="http://schemas.microsoft.com/office/drawing/2017/model3d" xmlns:o="urn:schemas-microsoft-com:office:office" xmlns:r="http://schemas.openxmlformats.org/officeDocument/2006/relationships" xmlns:m="http://schemas.openxmlformats.org/officeDocument/2006/math" xmlns:v="urn:schemas-microsoft-com:vml" xmlns:wp14="http://schemas.microsoft.com/office/word/2010/wordprocessingDrawing" xmlns:wp="http://schemas.openxmlformats.org/drawingml/2006/wordprocessingDrawing" xmlns:w10="urn:schemas-microsoft-com:office:word" xmlns:w="http://schemas.openxmlformats.org/wordprocessingml/2006/main" xmlns:w14="http://schemas.microsoft.com/office/word/2010/wordml" xmlns:w15="http://schemas.microsoft.com/office/word/2012/wordml" xmlns:w16cex="http://schemas.microsoft.com/office/word/2018/wordml/cex" xmlns:w16cid="http://schemas.microsoft.com/office/word/2016/wordml/cid" xmlns:w16="http://schemas.microsoft.com/office/word/2018/wordml" xmlns:w16sdtdh="http://schemas.microsoft.com/office/word/2020/wordml/sdtdatahash" xmlns:w16se="http://schemas.microsoft.com/office/word/2015/wordml/symex" xmlns:wpg="http://schemas.microsoft.com/office/word/2010/wordprocessingGroup" xmlns:wpi="http://schemas.microsoft.com/office/word/2010/wordprocessingInk" xmlns:wne="http://schemas.microsoft.com/office/word/2006/wordml" xmlns:wps="http://schemas.microsoft.com/office/word/2010/wordprocessingShape" mc:Ignorable="w14 w15 w16se w16cid w16 w16cex w16sdtdh wp14">
   <w:endnote w:type="separator" w:id="-1">
     <w:p>
       <w:pPr>
@@ -1632,7 +1419,7 @@
 </file>
 
 <file path=word/footnotes.xml><?xml version="1.0" encoding="utf-8"?>
-<w:footnotes xmlns:wpc="http://schemas.microsoft.com/office/word/2010/wordprocessingCanvas" xmlns:cx="http://schemas.microsoft.com/office/drawing/2014/chartex" xmlns:cx1="http://schemas.microsoft.com/office/drawing/2015/9/8/chartex" xmlns:cx2="http://schemas.microsoft.com/office/drawing/2015/10/21/chartex" xmlns:cx3="http://schemas.microsoft.com/office/drawing/2016/5/9/chartex" xmlns:cx4="http://schemas.microsoft.com/office/drawing/2016/5/10/chartex" xmlns:cx5="http://schemas.microsoft.com/office/drawing/2016/5/11/chartex" xmlns:cx6="http://schemas.microsoft.com/office/drawing/2016/5/12/chartex" xmlns:cx7="http://schemas.microsoft.com/office/drawing/2016/5/13/chartex" xmlns:cx8="http://schemas.microsoft.com/office/drawing/2016/5/14/chartex" xmlns:mc="http://schemas.openxmlformats.org/markup-compatibility/2006" xmlns:aink="http://schemas.microsoft.com/office/drawing/2016/ink" xmlns:am3d="http://schemas.microsoft.com/office/drawing/2017/model3d" xmlns:o="urn:schemas-microsoft-com:office:office" xmlns:oel="http://schemas.microsoft.com/office/2019/extlst" xmlns:r="http://schemas.openxmlformats.org/officeDocument/2006/relationships" xmlns:m="http://schemas.openxmlformats.org/officeDocument/2006/math" xmlns:v="urn:schemas-microsoft-com:vml" xmlns:wp14="http://schemas.microsoft.com/office/word/2010/wordprocessingDrawing" xmlns:wp="http://schemas.openxmlformats.org/drawingml/2006/wordprocessingDrawing" xmlns:w10="urn:schemas-microsoft-com:office:word" xmlns:w="http://schemas.openxmlformats.org/wordprocessingml/2006/main" xmlns:w14="http://schemas.microsoft.com/office/word/2010/wordml" xmlns:w15="http://schemas.microsoft.com/office/word/2012/wordml" xmlns:w16cex="http://schemas.microsoft.com/office/word/2018/wordml/cex" xmlns:w16cid="http://schemas.microsoft.com/office/word/2016/wordml/cid" xmlns:w16="http://schemas.microsoft.com/office/word/2018/wordml" xmlns:w16du="http://schemas.microsoft.com/office/word/2023/wordml/word16du" xmlns:w16sdtdh="http://schemas.microsoft.com/office/word/2020/wordml/sdtdatahash" xmlns:w16se="http://schemas.microsoft.com/office/word/2015/wordml/symex" xmlns:wpg="http://schemas.microsoft.com/office/word/2010/wordprocessingGroup" xmlns:wpi="http://schemas.microsoft.com/office/word/2010/wordprocessingInk" xmlns:wne="http://schemas.microsoft.com/office/word/2006/wordml" xmlns:wps="http://schemas.microsoft.com/office/word/2010/wordprocessingShape" mc:Ignorable="w14 w15 w16se w16cid w16 w16cex w16sdtdh w16du wp14">
+<w:footnotes xmlns:wpc="http://schemas.microsoft.com/office/word/2010/wordprocessingCanvas" xmlns:cx="http://schemas.microsoft.com/office/drawing/2014/chartex" xmlns:cx1="http://schemas.microsoft.com/office/drawing/2015/9/8/chartex" xmlns:cx2="http://schemas.microsoft.com/office/drawing/2015/10/21/chartex" xmlns:cx3="http://schemas.microsoft.com/office/drawing/2016/5/9/chartex" xmlns:cx4="http://schemas.microsoft.com/office/drawing/2016/5/10/chartex" xmlns:cx5="http://schemas.microsoft.com/office/drawing/2016/5/11/chartex" xmlns:cx6="http://schemas.microsoft.com/office/drawing/2016/5/12/chartex" xmlns:cx7="http://schemas.microsoft.com/office/drawing/2016/5/13/chartex" xmlns:cx8="http://schemas.microsoft.com/office/drawing/2016/5/14/chartex" xmlns:mc="http://schemas.openxmlformats.org/markup-compatibility/2006" xmlns:aink="http://schemas.microsoft.com/office/drawing/2016/ink" xmlns:am3d="http://schemas.microsoft.com/office/drawing/2017/model3d" xmlns:o="urn:schemas-microsoft-com:office:office" xmlns:r="http://schemas.openxmlformats.org/officeDocument/2006/relationships" xmlns:m="http://schemas.openxmlformats.org/officeDocument/2006/math" xmlns:v="urn:schemas-microsoft-com:vml" xmlns:wp14="http://schemas.microsoft.com/office/word/2010/wordprocessingDrawing" xmlns:wp="http://schemas.openxmlformats.org/drawingml/2006/wordprocessingDrawing" xmlns:w10="urn:schemas-microsoft-com:office:word" xmlns:w="http://schemas.openxmlformats.org/wordprocessingml/2006/main" xmlns:w14="http://schemas.microsoft.com/office/word/2010/wordml" xmlns:w15="http://schemas.microsoft.com/office/word/2012/wordml" xmlns:w16cex="http://schemas.microsoft.com/office/word/2018/wordml/cex" xmlns:w16cid="http://schemas.microsoft.com/office/word/2016/wordml/cid" xmlns:w16="http://schemas.microsoft.com/office/word/2018/wordml" xmlns:w16sdtdh="http://schemas.microsoft.com/office/word/2020/wordml/sdtdatahash" xmlns:w16se="http://schemas.microsoft.com/office/word/2015/wordml/symex" xmlns:wpg="http://schemas.microsoft.com/office/word/2010/wordprocessingGroup" xmlns:wpi="http://schemas.microsoft.com/office/word/2010/wordprocessingInk" xmlns:wne="http://schemas.microsoft.com/office/word/2006/wordml" xmlns:wps="http://schemas.microsoft.com/office/word/2010/wordprocessingShape" mc:Ignorable="w14 w15 w16se w16cid w16 w16cex w16sdtdh wp14">
   <w:footnote w:type="separator" w:id="-1">
     <w:p>
       <w:pPr>
@@ -1657,7 +1444,7 @@
 </file>
 
 <file path=word/numbering.xml><?xml version="1.0" encoding="utf-8"?>
-<w:numbering xmlns:wpc="http://schemas.microsoft.com/office/word/2010/wordprocessingCanvas" xmlns:cx="http://schemas.microsoft.com/office/drawing/2014/chartex" xmlns:cx1="http://schemas.microsoft.com/office/drawing/2015/9/8/chartex" xmlns:cx2="http://schemas.microsoft.com/office/drawing/2015/10/21/chartex" xmlns:cx3="http://schemas.microsoft.com/office/drawing/2016/5/9/chartex" xmlns:cx4="http://schemas.microsoft.com/office/drawing/2016/5/10/chartex" xmlns:cx5="http://schemas.microsoft.com/office/drawing/2016/5/11/chartex" xmlns:cx6="http://schemas.microsoft.com/office/drawing/2016/5/12/chartex" xmlns:cx7="http://schemas.microsoft.com/office/drawing/2016/5/13/chartex" xmlns:cx8="http://schemas.microsoft.com/office/drawing/2016/5/14/chartex" xmlns:mc="http://schemas.openxmlformats.org/markup-compatibility/2006" xmlns:aink="http://schemas.microsoft.com/office/drawing/2016/ink" xmlns:am3d="http://schemas.microsoft.com/office/drawing/2017/model3d" xmlns:o="urn:schemas-microsoft-com:office:office" xmlns:oel="http://schemas.microsoft.com/office/2019/extlst" xmlns:r="http://schemas.openxmlformats.org/officeDocument/2006/relationships" xmlns:m="http://schemas.openxmlformats.org/officeDocument/2006/math" xmlns:v="urn:schemas-microsoft-com:vml" xmlns:wp14="http://schemas.microsoft.com/office/word/2010/wordprocessingDrawing" xmlns:wp="http://schemas.openxmlformats.org/drawingml/2006/wordprocessingDrawing" xmlns:w10="urn:schemas-microsoft-com:office:word" xmlns:w="http://schemas.openxmlformats.org/wordprocessingml/2006/main" xmlns:w14="http://schemas.microsoft.com/office/word/2010/wordml" xmlns:w15="http://schemas.microsoft.com/office/word/2012/wordml" xmlns:w16cex="http://schemas.microsoft.com/office/word/2018/wordml/cex" xmlns:w16cid="http://schemas.microsoft.com/office/word/2016/wordml/cid" xmlns:w16="http://schemas.microsoft.com/office/word/2018/wordml" xmlns:w16du="http://schemas.microsoft.com/office/word/2023/wordml/word16du" xmlns:w16sdtdh="http://schemas.microsoft.com/office/word/2020/wordml/sdtdatahash" xmlns:w16se="http://schemas.microsoft.com/office/word/2015/wordml/symex" xmlns:wpg="http://schemas.microsoft.com/office/word/2010/wordprocessingGroup" xmlns:wpi="http://schemas.microsoft.com/office/word/2010/wordprocessingInk" xmlns:wne="http://schemas.microsoft.com/office/word/2006/wordml" xmlns:wps="http://schemas.microsoft.com/office/word/2010/wordprocessingShape" mc:Ignorable="w14 w15 w16se w16cid w16 w16cex w16sdtdh w16du wp14">
+<w:numbering xmlns:wpc="http://schemas.microsoft.com/office/word/2010/wordprocessingCanvas" xmlns:cx="http://schemas.microsoft.com/office/drawing/2014/chartex" xmlns:cx1="http://schemas.microsoft.com/office/drawing/2015/9/8/chartex" xmlns:cx2="http://schemas.microsoft.com/office/drawing/2015/10/21/chartex" xmlns:cx3="http://schemas.microsoft.com/office/drawing/2016/5/9/chartex" xmlns:cx4="http://schemas.microsoft.com/office/drawing/2016/5/10/chartex" xmlns:cx5="http://schemas.microsoft.com/office/drawing/2016/5/11/chartex" xmlns:cx6="http://schemas.microsoft.com/office/drawing/2016/5/12/chartex" xmlns:cx7="http://schemas.microsoft.com/office/drawing/2016/5/13/chartex" xmlns:cx8="http://schemas.microsoft.com/office/drawing/2016/5/14/chartex" xmlns:mc="http://schemas.openxmlformats.org/markup-compatibility/2006" xmlns:aink="http://schemas.microsoft.com/office/drawing/2016/ink" xmlns:am3d="http://schemas.microsoft.com/office/drawing/2017/model3d" xmlns:o="urn:schemas-microsoft-com:office:office" xmlns:r="http://schemas.openxmlformats.org/officeDocument/2006/relationships" xmlns:m="http://schemas.openxmlformats.org/officeDocument/2006/math" xmlns:v="urn:schemas-microsoft-com:vml" xmlns:wp14="http://schemas.microsoft.com/office/word/2010/wordprocessingDrawing" xmlns:wp="http://schemas.openxmlformats.org/drawingml/2006/wordprocessingDrawing" xmlns:w10="urn:schemas-microsoft-com:office:word" xmlns:w="http://schemas.openxmlformats.org/wordprocessingml/2006/main" xmlns:w14="http://schemas.microsoft.com/office/word/2010/wordml" xmlns:w15="http://schemas.microsoft.com/office/word/2012/wordml" xmlns:w16cex="http://schemas.microsoft.com/office/word/2018/wordml/cex" xmlns:w16cid="http://schemas.microsoft.com/office/word/2016/wordml/cid" xmlns:w16="http://schemas.microsoft.com/office/word/2018/wordml" xmlns:w16sdtdh="http://schemas.microsoft.com/office/word/2020/wordml/sdtdatahash" xmlns:w16se="http://schemas.microsoft.com/office/word/2015/wordml/symex" xmlns:wpg="http://schemas.microsoft.com/office/word/2010/wordprocessingGroup" xmlns:wpi="http://schemas.microsoft.com/office/word/2010/wordprocessingInk" xmlns:wne="http://schemas.microsoft.com/office/word/2006/wordml" xmlns:wps="http://schemas.microsoft.com/office/word/2010/wordprocessingShape" mc:Ignorable="w14 w15 w16se w16cid w16 w16cex w16sdtdh wp14">
   <w:abstractNum w:abstractNumId="0" w15:restartNumberingAfterBreak="0">
     <w:nsid w:val="234838E4"/>
     <w:multiLevelType w:val="hybridMultilevel"/>
@@ -1884,17 +1671,17 @@
       </w:rPr>
     </w:lvl>
   </w:abstractNum>
-  <w:num w:numId="1" w16cid:durableId="918174106">
+  <w:num w:numId="1">
     <w:abstractNumId w:val="1"/>
   </w:num>
-  <w:num w:numId="2" w16cid:durableId="1593662803">
+  <w:num w:numId="2">
     <w:abstractNumId w:val="0"/>
   </w:num>
 </w:numbering>
 </file>
 
 <file path=word/people.xml><?xml version="1.0" encoding="utf-8"?>
-<w15:people xmlns:wpc="http://schemas.microsoft.com/office/word/2010/wordprocessingCanvas" xmlns:cx="http://schemas.microsoft.com/office/drawing/2014/chartex" xmlns:cx1="http://schemas.microsoft.com/office/drawing/2015/9/8/chartex" xmlns:cx2="http://schemas.microsoft.com/office/drawing/2015/10/21/chartex" xmlns:cx3="http://schemas.microsoft.com/office/drawing/2016/5/9/chartex" xmlns:cx4="http://schemas.microsoft.com/office/drawing/2016/5/10/chartex" xmlns:cx5="http://schemas.microsoft.com/office/drawing/2016/5/11/chartex" xmlns:cx6="http://schemas.microsoft.com/office/drawing/2016/5/12/chartex" xmlns:cx7="http://schemas.microsoft.com/office/drawing/2016/5/13/chartex" xmlns:cx8="http://schemas.microsoft.com/office/drawing/2016/5/14/chartex" xmlns:mc="http://schemas.openxmlformats.org/markup-compatibility/2006" xmlns:aink="http://schemas.microsoft.com/office/drawing/2016/ink" xmlns:am3d="http://schemas.microsoft.com/office/drawing/2017/model3d" xmlns:o="urn:schemas-microsoft-com:office:office" xmlns:oel="http://schemas.microsoft.com/office/2019/extlst" xmlns:r="http://schemas.openxmlformats.org/officeDocument/2006/relationships" xmlns:m="http://schemas.openxmlformats.org/officeDocument/2006/math" xmlns:v="urn:schemas-microsoft-com:vml" xmlns:wp14="http://schemas.microsoft.com/office/word/2010/wordprocessingDrawing" xmlns:wp="http://schemas.openxmlformats.org/drawingml/2006/wordprocessingDrawing" xmlns:w10="urn:schemas-microsoft-com:office:word" xmlns:w="http://schemas.openxmlformats.org/wordprocessingml/2006/main" xmlns:w14="http://schemas.microsoft.com/office/word/2010/wordml" xmlns:w15="http://schemas.microsoft.com/office/word/2012/wordml" xmlns:w16cex="http://schemas.microsoft.com/office/word/2018/wordml/cex" xmlns:w16cid="http://schemas.microsoft.com/office/word/2016/wordml/cid" xmlns:w16="http://schemas.microsoft.com/office/word/2018/wordml" xmlns:w16du="http://schemas.microsoft.com/office/word/2023/wordml/word16du" xmlns:w16sdtdh="http://schemas.microsoft.com/office/word/2020/wordml/sdtdatahash" xmlns:w16se="http://schemas.microsoft.com/office/word/2015/wordml/symex" xmlns:wpg="http://schemas.microsoft.com/office/word/2010/wordprocessingGroup" xmlns:wpi="http://schemas.microsoft.com/office/word/2010/wordprocessingInk" xmlns:wne="http://schemas.microsoft.com/office/word/2006/wordml" xmlns:wps="http://schemas.microsoft.com/office/word/2010/wordprocessingShape" mc:Ignorable="w14 w15 w16se w16cid w16 w16cex w16sdtdh w16du wp14">
+<w15:people xmlns:wpc="http://schemas.microsoft.com/office/word/2010/wordprocessingCanvas" xmlns:cx="http://schemas.microsoft.com/office/drawing/2014/chartex" xmlns:cx1="http://schemas.microsoft.com/office/drawing/2015/9/8/chartex" xmlns:cx2="http://schemas.microsoft.com/office/drawing/2015/10/21/chartex" xmlns:cx3="http://schemas.microsoft.com/office/drawing/2016/5/9/chartex" xmlns:cx4="http://schemas.microsoft.com/office/drawing/2016/5/10/chartex" xmlns:cx5="http://schemas.microsoft.com/office/drawing/2016/5/11/chartex" xmlns:cx6="http://schemas.microsoft.com/office/drawing/2016/5/12/chartex" xmlns:cx7="http://schemas.microsoft.com/office/drawing/2016/5/13/chartex" xmlns:cx8="http://schemas.microsoft.com/office/drawing/2016/5/14/chartex" xmlns:mc="http://schemas.openxmlformats.org/markup-compatibility/2006" xmlns:aink="http://schemas.microsoft.com/office/drawing/2016/ink" xmlns:am3d="http://schemas.microsoft.com/office/drawing/2017/model3d" xmlns:o="urn:schemas-microsoft-com:office:office" xmlns:r="http://schemas.openxmlformats.org/officeDocument/2006/relationships" xmlns:m="http://schemas.openxmlformats.org/officeDocument/2006/math" xmlns:v="urn:schemas-microsoft-com:vml" xmlns:wp14="http://schemas.microsoft.com/office/word/2010/wordprocessingDrawing" xmlns:wp="http://schemas.openxmlformats.org/drawingml/2006/wordprocessingDrawing" xmlns:w10="urn:schemas-microsoft-com:office:word" xmlns:w="http://schemas.openxmlformats.org/wordprocessingml/2006/main" xmlns:w14="http://schemas.microsoft.com/office/word/2010/wordml" xmlns:w15="http://schemas.microsoft.com/office/word/2012/wordml" xmlns:w16cex="http://schemas.microsoft.com/office/word/2018/wordml/cex" xmlns:w16cid="http://schemas.microsoft.com/office/word/2016/wordml/cid" xmlns:w16="http://schemas.microsoft.com/office/word/2018/wordml" xmlns:w16sdtdh="http://schemas.microsoft.com/office/word/2020/wordml/sdtdatahash" xmlns:w16se="http://schemas.microsoft.com/office/word/2015/wordml/symex" xmlns:wpg="http://schemas.microsoft.com/office/word/2010/wordprocessingGroup" xmlns:wpi="http://schemas.microsoft.com/office/word/2010/wordprocessingInk" xmlns:wne="http://schemas.microsoft.com/office/word/2006/wordml" xmlns:wps="http://schemas.microsoft.com/office/word/2010/wordprocessingShape" mc:Ignorable="w14 w15 w16se w16cid w16 w16cex w16sdtdh wp14">
   <w15:person w15:author="Pedro Armas">
     <w15:presenceInfo w15:providerId="Windows Live" w15:userId="a665e30787f7f555"/>
   </w15:person>
@@ -1902,7 +1689,7 @@
 </file>
 
 <file path=word/styles.xml><?xml version="1.0" encoding="utf-8"?>
-<w:styles xmlns:mc="http://schemas.openxmlformats.org/markup-compatibility/2006" xmlns:r="http://schemas.openxmlformats.org/officeDocument/2006/relationships" xmlns:w="http://schemas.openxmlformats.org/wordprocessingml/2006/main" xmlns:w14="http://schemas.microsoft.com/office/word/2010/wordml" xmlns:w15="http://schemas.microsoft.com/office/word/2012/wordml" xmlns:w16cex="http://schemas.microsoft.com/office/word/2018/wordml/cex" xmlns:w16cid="http://schemas.microsoft.com/office/word/2016/wordml/cid" xmlns:w16="http://schemas.microsoft.com/office/word/2018/wordml" xmlns:w16du="http://schemas.microsoft.com/office/word/2023/wordml/word16du" xmlns:w16sdtdh="http://schemas.microsoft.com/office/word/2020/wordml/sdtdatahash" xmlns:w16se="http://schemas.microsoft.com/office/word/2015/wordml/symex" mc:Ignorable="w14 w15 w16se w16cid w16 w16cex w16sdtdh w16du">
+<w:styles xmlns:mc="http://schemas.openxmlformats.org/markup-compatibility/2006" xmlns:r="http://schemas.openxmlformats.org/officeDocument/2006/relationships" xmlns:w="http://schemas.openxmlformats.org/wordprocessingml/2006/main" xmlns:w14="http://schemas.microsoft.com/office/word/2010/wordml" xmlns:w15="http://schemas.microsoft.com/office/word/2012/wordml" xmlns:w16cex="http://schemas.microsoft.com/office/word/2018/wordml/cex" xmlns:w16cid="http://schemas.microsoft.com/office/word/2016/wordml/cid" xmlns:w16="http://schemas.microsoft.com/office/word/2018/wordml" xmlns:w16sdtdh="http://schemas.microsoft.com/office/word/2020/wordml/sdtdatahash" xmlns:w16se="http://schemas.microsoft.com/office/word/2015/wordml/symex" mc:Ignorable="w14 w15 w16se w16cid w16 w16cex w16sdtdh">
   <w:docDefaults>
     <w:rPrDefault>
       <w:rPr>
@@ -2024,7 +1811,6 @@
     <w:lsdException w:name="HTML Sample" w:semiHidden="1" w:unhideWhenUsed="1"/>
     <w:lsdException w:name="HTML Typewriter" w:semiHidden="1" w:unhideWhenUsed="1"/>
     <w:lsdException w:name="HTML Variable" w:semiHidden="1" w:unhideWhenUsed="1"/>
-    <w:lsdException w:name="Normal Table" w:semiHidden="1" w:unhideWhenUsed="1"/>
     <w:lsdException w:name="annotation subject" w:semiHidden="1" w:unhideWhenUsed="1"/>
     <w:lsdException w:name="No List" w:semiHidden="1" w:unhideWhenUsed="1"/>
     <w:lsdException w:name="Outline List 1" w:semiHidden="1" w:unhideWhenUsed="1"/>
@@ -2067,11 +1853,8 @@
     <w:lsdException w:name="Table Contemporary" w:semiHidden="1" w:unhideWhenUsed="1"/>
     <w:lsdException w:name="Table Elegant" w:semiHidden="1" w:unhideWhenUsed="1"/>
     <w:lsdException w:name="Table Professional" w:semiHidden="1" w:unhideWhenUsed="1"/>
-    <w:lsdException w:name="Table Subtle 1" w:semiHidden="1" w:unhideWhenUsed="1"/>
     <w:lsdException w:name="Table Subtle 2" w:semiHidden="1" w:unhideWhenUsed="1"/>
     <w:lsdException w:name="Table Web 1" w:semiHidden="1" w:unhideWhenUsed="1"/>
-    <w:lsdException w:name="Table Web 2" w:semiHidden="1" w:unhideWhenUsed="1"/>
-    <w:lsdException w:name="Table Web 3" w:semiHidden="1" w:unhideWhenUsed="1"/>
     <w:lsdException w:name="Balloon Text" w:semiHidden="1" w:unhideWhenUsed="1"/>
     <w:lsdException w:name="Table Grid" w:uiPriority="39"/>
     <w:lsdException w:name="Table Theme" w:semiHidden="1" w:unhideWhenUsed="1"/>

</xml_diff>

<commit_message>
Se agrega estructura de carrito de compras, recursos de diseño y se modifica la base de datos.
</commit_message>
<xml_diff>
--- a/Proyecto-PixelGameStore.IN5AM.Fila#1.docx
+++ b/Proyecto-PixelGameStore.IN5AM.Fila#1.docx
@@ -1,6 +1,6 @@
 
 <file path=word/document.xml><?xml version="1.0" encoding="utf-8"?>
-<w:document xmlns:wpc="http://schemas.microsoft.com/office/word/2010/wordprocessingCanvas" xmlns:cx="http://schemas.microsoft.com/office/drawing/2014/chartex" xmlns:cx1="http://schemas.microsoft.com/office/drawing/2015/9/8/chartex" xmlns:cx2="http://schemas.microsoft.com/office/drawing/2015/10/21/chartex" xmlns:cx3="http://schemas.microsoft.com/office/drawing/2016/5/9/chartex" xmlns:cx4="http://schemas.microsoft.com/office/drawing/2016/5/10/chartex" xmlns:cx5="http://schemas.microsoft.com/office/drawing/2016/5/11/chartex" xmlns:cx6="http://schemas.microsoft.com/office/drawing/2016/5/12/chartex" xmlns:cx7="http://schemas.microsoft.com/office/drawing/2016/5/13/chartex" xmlns:cx8="http://schemas.microsoft.com/office/drawing/2016/5/14/chartex" xmlns:mc="http://schemas.openxmlformats.org/markup-compatibility/2006" xmlns:aink="http://schemas.microsoft.com/office/drawing/2016/ink" xmlns:am3d="http://schemas.microsoft.com/office/drawing/2017/model3d" xmlns:o="urn:schemas-microsoft-com:office:office" xmlns:r="http://schemas.openxmlformats.org/officeDocument/2006/relationships" xmlns:m="http://schemas.openxmlformats.org/officeDocument/2006/math" xmlns:v="urn:schemas-microsoft-com:vml" xmlns:wp14="http://schemas.microsoft.com/office/word/2010/wordprocessingDrawing" xmlns:wp="http://schemas.openxmlformats.org/drawingml/2006/wordprocessingDrawing" xmlns:w10="urn:schemas-microsoft-com:office:word" xmlns:w="http://schemas.openxmlformats.org/wordprocessingml/2006/main" xmlns:w14="http://schemas.microsoft.com/office/word/2010/wordml" xmlns:w15="http://schemas.microsoft.com/office/word/2012/wordml" xmlns:w16cex="http://schemas.microsoft.com/office/word/2018/wordml/cex" xmlns:w16cid="http://schemas.microsoft.com/office/word/2016/wordml/cid" xmlns:w16="http://schemas.microsoft.com/office/word/2018/wordml" xmlns:w16sdtdh="http://schemas.microsoft.com/office/word/2020/wordml/sdtdatahash" xmlns:w16se="http://schemas.microsoft.com/office/word/2015/wordml/symex" xmlns:wpg="http://schemas.microsoft.com/office/word/2010/wordprocessingGroup" xmlns:wpi="http://schemas.microsoft.com/office/word/2010/wordprocessingInk" xmlns:wne="http://schemas.microsoft.com/office/word/2006/wordml" xmlns:wps="http://schemas.microsoft.com/office/word/2010/wordprocessingShape" mc:Ignorable="w14 w15 w16se w16cid w16 w16cex w16sdtdh wp14">
+<w:document xmlns:wpc="http://schemas.microsoft.com/office/word/2010/wordprocessingCanvas" xmlns:cx="http://schemas.microsoft.com/office/drawing/2014/chartex" xmlns:cx1="http://schemas.microsoft.com/office/drawing/2015/9/8/chartex" xmlns:cx2="http://schemas.microsoft.com/office/drawing/2015/10/21/chartex" xmlns:cx3="http://schemas.microsoft.com/office/drawing/2016/5/9/chartex" xmlns:cx4="http://schemas.microsoft.com/office/drawing/2016/5/10/chartex" xmlns:cx5="http://schemas.microsoft.com/office/drawing/2016/5/11/chartex" xmlns:cx6="http://schemas.microsoft.com/office/drawing/2016/5/12/chartex" xmlns:cx7="http://schemas.microsoft.com/office/drawing/2016/5/13/chartex" xmlns:cx8="http://schemas.microsoft.com/office/drawing/2016/5/14/chartex" xmlns:mc="http://schemas.openxmlformats.org/markup-compatibility/2006" xmlns:aink="http://schemas.microsoft.com/office/drawing/2016/ink" xmlns:am3d="http://schemas.microsoft.com/office/drawing/2017/model3d" xmlns:o="urn:schemas-microsoft-com:office:office" xmlns:oel="http://schemas.microsoft.com/office/2019/extlst" xmlns:r="http://schemas.openxmlformats.org/officeDocument/2006/relationships" xmlns:m="http://schemas.openxmlformats.org/officeDocument/2006/math" xmlns:v="urn:schemas-microsoft-com:vml" xmlns:wp14="http://schemas.microsoft.com/office/word/2010/wordprocessingDrawing" xmlns:wp="http://schemas.openxmlformats.org/drawingml/2006/wordprocessingDrawing" xmlns:w10="urn:schemas-microsoft-com:office:word" xmlns:w="http://schemas.openxmlformats.org/wordprocessingml/2006/main" xmlns:w14="http://schemas.microsoft.com/office/word/2010/wordml" xmlns:w15="http://schemas.microsoft.com/office/word/2012/wordml" xmlns:w16cex="http://schemas.microsoft.com/office/word/2018/wordml/cex" xmlns:w16cid="http://schemas.microsoft.com/office/word/2016/wordml/cid" xmlns:w16="http://schemas.microsoft.com/office/word/2018/wordml" xmlns:w16du="http://schemas.microsoft.com/office/word/2023/wordml/word16du" xmlns:w16sdtdh="http://schemas.microsoft.com/office/word/2020/wordml/sdtdatahash" xmlns:w16se="http://schemas.microsoft.com/office/word/2015/wordml/symex" xmlns:wpg="http://schemas.microsoft.com/office/word/2010/wordprocessingGroup" xmlns:wpi="http://schemas.microsoft.com/office/word/2010/wordprocessingInk" xmlns:wne="http://schemas.microsoft.com/office/word/2006/wordml" xmlns:wps="http://schemas.microsoft.com/office/word/2010/wordprocessingShape" mc:Ignorable="w14 w15 w16se w16cid w16 w16cex w16sdtdh w16du wp14">
   <w:body>
     <w:p>
       <w:pPr>
@@ -809,7 +809,7 @@
           <w:szCs w:val="24"/>
           <w:lang w:val="en-US"/>
         </w:rPr>
-        <w:t>Jose André Arrecis Vargas - Pro</w:t>
+        <w:t xml:space="preserve">Jose André Arrecis Vargas </w:t>
       </w:r>
       <w:r>
         <w:rPr>
@@ -819,223 +819,291 @@
           <w:szCs w:val="24"/>
           <w:lang w:val="en-US"/>
         </w:rPr>
+        <w:t>–</w:t>
+      </w:r>
+      <w:r>
+        <w:rPr>
+          <w:rFonts w:ascii="Arial" w:eastAsiaTheme="minorEastAsia" w:hAnsi="Arial" w:cs="Arial"/>
+          <w:noProof/>
+          <w:sz w:val="24"/>
+          <w:szCs w:val="24"/>
+          <w:lang w:val="en-US"/>
+        </w:rPr>
+        <w:t xml:space="preserve"> Pro</w:t>
+      </w:r>
+      <w:r>
+        <w:rPr>
+          <w:rFonts w:ascii="Arial" w:eastAsiaTheme="minorEastAsia" w:hAnsi="Arial" w:cs="Arial"/>
+          <w:noProof/>
+          <w:sz w:val="24"/>
+          <w:szCs w:val="24"/>
+          <w:lang w:val="en-US"/>
+        </w:rPr>
         <w:t>gramador</w:t>
       </w:r>
     </w:p>
     <w:p>
       <w:pPr>
+        <w:pStyle w:val="Prrafodelista"/>
+        <w:numPr>
+          <w:ilvl w:val="0"/>
+          <w:numId w:val="2"/>
+        </w:numPr>
+        <w:rPr>
+          <w:rFonts w:ascii="Arial" w:eastAsiaTheme="minorEastAsia" w:hAnsi="Arial" w:cs="Arial"/>
+          <w:noProof/>
+          <w:sz w:val="24"/>
+          <w:szCs w:val="24"/>
+          <w:lang w:val="en-US"/>
+        </w:rPr>
+      </w:pPr>
+      <w:r>
+        <w:rPr>
+          <w:rFonts w:ascii="Arial" w:eastAsiaTheme="minorEastAsia" w:hAnsi="Arial" w:cs="Arial"/>
+          <w:noProof/>
+          <w:sz w:val="24"/>
+          <w:szCs w:val="24"/>
+          <w:lang w:val="en-US"/>
+        </w:rPr>
+        <w:t>Juan Pablo Barrera Delgado – Programador</w:t>
+      </w:r>
+    </w:p>
+    <w:p>
+      <w:pPr>
+        <w:pStyle w:val="Prrafodelista"/>
+        <w:numPr>
+          <w:ilvl w:val="0"/>
+          <w:numId w:val="2"/>
+        </w:numPr>
+        <w:rPr>
+          <w:rFonts w:ascii="Arial" w:eastAsiaTheme="minorEastAsia" w:hAnsi="Arial" w:cs="Arial"/>
+          <w:noProof/>
+          <w:sz w:val="24"/>
+          <w:szCs w:val="24"/>
+          <w:lang w:val="en-US"/>
+        </w:rPr>
+      </w:pPr>
+      <w:r>
+        <w:rPr>
+          <w:rFonts w:ascii="Arial" w:eastAsiaTheme="minorEastAsia" w:hAnsi="Arial" w:cs="Arial"/>
+          <w:noProof/>
+          <w:sz w:val="24"/>
+          <w:szCs w:val="24"/>
+          <w:lang w:val="en-US"/>
+        </w:rPr>
+        <w:t>Christopher Steve Barrera Mazariegos – Programador</w:t>
+      </w:r>
+    </w:p>
+    <w:p>
+      <w:pPr>
+        <w:pStyle w:val="Prrafodelista"/>
+        <w:numPr>
+          <w:ilvl w:val="0"/>
+          <w:numId w:val="2"/>
+        </w:numPr>
+        <w:rPr>
+          <w:rFonts w:ascii="Arial" w:eastAsiaTheme="minorEastAsia" w:hAnsi="Arial" w:cs="Arial"/>
+          <w:noProof/>
+          <w:sz w:val="24"/>
+          <w:szCs w:val="24"/>
+          <w:lang w:val="en-US"/>
+        </w:rPr>
+      </w:pPr>
+      <w:r>
+        <w:rPr>
+          <w:rFonts w:ascii="Arial" w:eastAsiaTheme="minorEastAsia" w:hAnsi="Arial" w:cs="Arial"/>
+          <w:noProof/>
+          <w:sz w:val="24"/>
+          <w:szCs w:val="24"/>
+          <w:lang w:val="en-US"/>
+        </w:rPr>
+        <w:t>Alexander David Borja Mena – Programador</w:t>
+      </w:r>
+    </w:p>
+    <w:p>
+      <w:pPr>
+        <w:pStyle w:val="Prrafodelista"/>
+        <w:numPr>
+          <w:ilvl w:val="0"/>
+          <w:numId w:val="2"/>
+        </w:numPr>
+        <w:rPr>
+          <w:rFonts w:ascii="Arial" w:eastAsiaTheme="minorEastAsia" w:hAnsi="Arial" w:cs="Arial"/>
+          <w:noProof/>
+          <w:sz w:val="24"/>
+          <w:szCs w:val="24"/>
+        </w:rPr>
+      </w:pPr>
+      <w:r>
+        <w:rPr>
+          <w:rFonts w:ascii="Arial" w:eastAsiaTheme="minorEastAsia" w:hAnsi="Arial" w:cs="Arial"/>
+          <w:noProof/>
+          <w:sz w:val="24"/>
+          <w:szCs w:val="24"/>
+        </w:rPr>
+        <w:t>Diego Alejandro Caal Hernandez – Programador</w:t>
+      </w:r>
+    </w:p>
+    <w:p>
+      <w:pPr>
+        <w:pStyle w:val="Prrafodelista"/>
+        <w:numPr>
+          <w:ilvl w:val="0"/>
+          <w:numId w:val="2"/>
+        </w:numPr>
+        <w:rPr>
+          <w:rFonts w:ascii="Arial" w:eastAsiaTheme="minorEastAsia" w:hAnsi="Arial" w:cs="Arial"/>
+          <w:noProof/>
+          <w:sz w:val="24"/>
+          <w:szCs w:val="24"/>
+        </w:rPr>
+      </w:pPr>
+      <w:r>
+        <w:rPr>
+          <w:rFonts w:ascii="Arial" w:eastAsiaTheme="minorEastAsia" w:hAnsi="Arial" w:cs="Arial"/>
+          <w:noProof/>
+          <w:sz w:val="24"/>
+          <w:szCs w:val="24"/>
+        </w:rPr>
+        <w:t>Jorge Mario Castellanos Pérez - Programador</w:t>
+      </w:r>
+    </w:p>
+    <w:p>
+      <w:pPr>
+        <w:pStyle w:val="Prrafodelista"/>
+        <w:numPr>
+          <w:ilvl w:val="0"/>
+          <w:numId w:val="2"/>
+        </w:numPr>
+        <w:rPr>
+          <w:rFonts w:ascii="Arial" w:eastAsiaTheme="minorEastAsia" w:hAnsi="Arial" w:cs="Arial"/>
+          <w:noProof/>
+          <w:sz w:val="24"/>
+          <w:szCs w:val="24"/>
+        </w:rPr>
+      </w:pPr>
+      <w:r>
+        <w:rPr>
+          <w:rFonts w:ascii="Arial" w:eastAsiaTheme="minorEastAsia" w:hAnsi="Arial" w:cs="Arial"/>
+          <w:noProof/>
+          <w:sz w:val="24"/>
+          <w:szCs w:val="24"/>
+        </w:rPr>
+        <w:t xml:space="preserve">Hettson Enrique Ceballos Alcalán </w:t>
+      </w:r>
+      <w:r>
+        <w:rPr>
+          <w:rFonts w:ascii="Arial" w:eastAsiaTheme="minorEastAsia" w:hAnsi="Arial" w:cs="Arial"/>
+          <w:noProof/>
+          <w:sz w:val="24"/>
+          <w:szCs w:val="24"/>
+        </w:rPr>
+        <w:t>–</w:t>
+      </w:r>
+      <w:r>
+        <w:rPr>
+          <w:rFonts w:ascii="Arial" w:eastAsiaTheme="minorEastAsia" w:hAnsi="Arial" w:cs="Arial"/>
+          <w:noProof/>
+          <w:sz w:val="24"/>
+          <w:szCs w:val="24"/>
+        </w:rPr>
+        <w:t xml:space="preserve"> Programador</w:t>
+      </w:r>
+    </w:p>
+    <w:p>
+      <w:pPr>
+        <w:pStyle w:val="Prrafodelista"/>
+        <w:numPr>
+          <w:ilvl w:val="0"/>
+          <w:numId w:val="2"/>
+        </w:numPr>
+        <w:rPr>
+          <w:rFonts w:ascii="Arial" w:eastAsiaTheme="minorEastAsia" w:hAnsi="Arial" w:cs="Arial"/>
+          <w:noProof/>
+          <w:sz w:val="24"/>
+          <w:szCs w:val="24"/>
+        </w:rPr>
+      </w:pPr>
+      <w:r>
+        <w:rPr>
+          <w:rFonts w:ascii="Arial" w:eastAsiaTheme="minorEastAsia" w:hAnsi="Arial" w:cs="Arial"/>
+          <w:noProof/>
+          <w:sz w:val="24"/>
+          <w:szCs w:val="24"/>
+        </w:rPr>
+        <w:t>Andrés Emilio Coloma Tum - Programador</w:t>
+      </w:r>
+    </w:p>
+    <w:p>
+      <w:pPr>
         <w:rPr>
           <w:rFonts w:ascii="Arial" w:eastAsiaTheme="minorHAnsi" w:hAnsi="Arial" w:cs="Arial"/>
           <w:sz w:val="24"/>
           <w:u w:val="single"/>
-          <w:lang w:val="en-US"/>
-        </w:rPr>
-      </w:pPr>
-    </w:p>
-    <w:p>
-      <w:pPr>
-        <w:rPr>
-          <w:rFonts w:ascii="Arial" w:eastAsiaTheme="minorHAnsi" w:hAnsi="Arial" w:cs="Arial"/>
-          <w:sz w:val="24"/>
-          <w:lang w:val="en-US"/>
-        </w:rPr>
-      </w:pPr>
-    </w:p>
-    <w:p>
-      <w:pPr>
-        <w:rPr>
-          <w:rFonts w:ascii="Arial" w:eastAsiaTheme="minorHAnsi" w:hAnsi="Arial" w:cs="Arial"/>
-          <w:sz w:val="24"/>
-          <w:lang w:val="en-US"/>
-        </w:rPr>
-      </w:pPr>
-    </w:p>
-    <w:p>
-      <w:pPr>
-        <w:rPr>
-          <w:rFonts w:ascii="Arial" w:eastAsiaTheme="minorHAnsi" w:hAnsi="Arial" w:cs="Arial"/>
-          <w:sz w:val="24"/>
-          <w:lang w:val="en-US"/>
-        </w:rPr>
-      </w:pPr>
-    </w:p>
-    <w:p>
-      <w:pPr>
-        <w:rPr>
-          <w:rFonts w:ascii="Arial" w:eastAsiaTheme="minorHAnsi" w:hAnsi="Arial" w:cs="Arial"/>
-          <w:sz w:val="24"/>
-          <w:lang w:val="en-US"/>
-        </w:rPr>
-      </w:pPr>
-    </w:p>
-    <w:p>
-      <w:pPr>
-        <w:rPr>
-          <w:rFonts w:ascii="Arial" w:eastAsiaTheme="minorHAnsi" w:hAnsi="Arial" w:cs="Arial"/>
-          <w:sz w:val="24"/>
-          <w:lang w:val="en-US"/>
-        </w:rPr>
-      </w:pPr>
-    </w:p>
-    <w:p>
-      <w:pPr>
-        <w:rPr>
-          <w:rFonts w:ascii="Arial" w:eastAsiaTheme="minorHAnsi" w:hAnsi="Arial" w:cs="Arial"/>
-          <w:sz w:val="24"/>
-          <w:lang w:val="en-US"/>
-        </w:rPr>
-      </w:pPr>
-    </w:p>
-    <w:p>
-      <w:pPr>
-        <w:rPr>
-          <w:rFonts w:ascii="Arial" w:eastAsiaTheme="minorHAnsi" w:hAnsi="Arial" w:cs="Arial"/>
-          <w:sz w:val="24"/>
-          <w:lang w:val="en-US"/>
-        </w:rPr>
-      </w:pPr>
-    </w:p>
-    <w:p>
-      <w:pPr>
-        <w:rPr>
-          <w:rFonts w:ascii="Arial" w:eastAsiaTheme="minorHAnsi" w:hAnsi="Arial" w:cs="Arial"/>
-          <w:sz w:val="24"/>
-          <w:lang w:val="en-US"/>
-        </w:rPr>
-      </w:pPr>
-    </w:p>
-    <w:p>
-      <w:pPr>
-        <w:rPr>
-          <w:rFonts w:ascii="Arial" w:eastAsiaTheme="minorHAnsi" w:hAnsi="Arial" w:cs="Arial"/>
-          <w:sz w:val="24"/>
-          <w:lang w:val="en-US"/>
-        </w:rPr>
-      </w:pPr>
-    </w:p>
-    <w:p>
-      <w:pPr>
-        <w:rPr>
-          <w:rFonts w:ascii="Arial" w:eastAsiaTheme="minorHAnsi" w:hAnsi="Arial" w:cs="Arial"/>
-          <w:sz w:val="24"/>
-          <w:lang w:val="en-US"/>
-        </w:rPr>
-      </w:pPr>
-    </w:p>
-    <w:p>
-      <w:pPr>
-        <w:rPr>
-          <w:rFonts w:ascii="Arial" w:eastAsiaTheme="minorHAnsi" w:hAnsi="Arial" w:cs="Arial"/>
-          <w:sz w:val="24"/>
-          <w:lang w:val="en-US"/>
-        </w:rPr>
-      </w:pPr>
-    </w:p>
-    <w:p>
-      <w:pPr>
-        <w:rPr>
-          <w:rFonts w:ascii="Arial" w:eastAsiaTheme="minorHAnsi" w:hAnsi="Arial" w:cs="Arial"/>
-          <w:sz w:val="24"/>
-          <w:lang w:val="en-US"/>
-        </w:rPr>
-      </w:pPr>
-    </w:p>
-    <w:p>
-      <w:pPr>
-        <w:rPr>
-          <w:rFonts w:ascii="Arial" w:eastAsiaTheme="minorHAnsi" w:hAnsi="Arial" w:cs="Arial"/>
-          <w:sz w:val="24"/>
-          <w:lang w:val="en-US"/>
-        </w:rPr>
-      </w:pPr>
-    </w:p>
-    <w:p>
-      <w:pPr>
-        <w:rPr>
-          <w:rFonts w:ascii="Arial" w:eastAsiaTheme="minorHAnsi" w:hAnsi="Arial" w:cs="Arial"/>
-          <w:sz w:val="24"/>
-          <w:lang w:val="en-US"/>
-        </w:rPr>
-      </w:pPr>
-    </w:p>
-    <w:p>
-      <w:pPr>
-        <w:rPr>
-          <w:rFonts w:ascii="Arial" w:eastAsiaTheme="minorHAnsi" w:hAnsi="Arial" w:cs="Arial"/>
-          <w:sz w:val="24"/>
-          <w:lang w:val="en-US"/>
-        </w:rPr>
-      </w:pPr>
-    </w:p>
-    <w:p>
-      <w:pPr>
-        <w:rPr>
-          <w:rFonts w:ascii="Arial" w:eastAsiaTheme="minorHAnsi" w:hAnsi="Arial" w:cs="Arial"/>
-          <w:sz w:val="24"/>
-          <w:lang w:val="en-US"/>
-        </w:rPr>
-      </w:pPr>
-    </w:p>
-    <w:p>
-      <w:pPr>
-        <w:rPr>
-          <w:rFonts w:ascii="Arial" w:eastAsiaTheme="minorHAnsi" w:hAnsi="Arial" w:cs="Arial"/>
-          <w:sz w:val="24"/>
-          <w:lang w:val="en-US"/>
-        </w:rPr>
-      </w:pPr>
-    </w:p>
-    <w:p>
-      <w:pPr>
-        <w:rPr>
-          <w:rFonts w:ascii="Arial" w:eastAsiaTheme="minorHAnsi" w:hAnsi="Arial" w:cs="Arial"/>
-          <w:sz w:val="24"/>
-          <w:lang w:val="en-US"/>
-        </w:rPr>
-      </w:pPr>
-    </w:p>
-    <w:p>
-      <w:pPr>
-        <w:rPr>
-          <w:rFonts w:ascii="Arial" w:eastAsiaTheme="minorHAnsi" w:hAnsi="Arial" w:cs="Arial"/>
-          <w:sz w:val="24"/>
-          <w:lang w:val="en-US"/>
-        </w:rPr>
-      </w:pPr>
-    </w:p>
-    <w:p>
-      <w:pPr>
-        <w:rPr>
-          <w:rFonts w:ascii="Arial" w:eastAsiaTheme="minorHAnsi" w:hAnsi="Arial" w:cs="Arial"/>
-          <w:sz w:val="24"/>
-          <w:lang w:val="en-US"/>
-        </w:rPr>
-      </w:pPr>
-    </w:p>
-    <w:p>
-      <w:pPr>
-        <w:rPr>
-          <w:rFonts w:ascii="Arial" w:eastAsiaTheme="minorHAnsi" w:hAnsi="Arial" w:cs="Arial"/>
-          <w:sz w:val="24"/>
-          <w:lang w:val="en-US"/>
-        </w:rPr>
-      </w:pPr>
-    </w:p>
-    <w:p>
-      <w:pPr>
-        <w:rPr>
-          <w:rFonts w:ascii="Arial" w:eastAsiaTheme="minorHAnsi" w:hAnsi="Arial" w:cs="Arial"/>
-          <w:sz w:val="24"/>
-          <w:lang w:val="en-US"/>
-        </w:rPr>
-      </w:pPr>
-    </w:p>
-    <w:p>
-      <w:pPr>
-        <w:rPr>
-          <w:rFonts w:ascii="Arial" w:eastAsiaTheme="minorHAnsi" w:hAnsi="Arial" w:cs="Arial"/>
-          <w:sz w:val="24"/>
-          <w:lang w:val="en-US"/>
+        </w:rPr>
+      </w:pPr>
+    </w:p>
+    <w:p>
+      <w:pPr>
+        <w:rPr>
+          <w:rFonts w:ascii="Arial" w:eastAsiaTheme="minorHAnsi" w:hAnsi="Arial" w:cs="Arial"/>
+          <w:sz w:val="24"/>
+        </w:rPr>
+      </w:pPr>
+    </w:p>
+    <w:p>
+      <w:pPr>
+        <w:rPr>
+          <w:rFonts w:ascii="Arial" w:eastAsiaTheme="minorHAnsi" w:hAnsi="Arial" w:cs="Arial"/>
+          <w:sz w:val="24"/>
+        </w:rPr>
+      </w:pPr>
+    </w:p>
+    <w:p>
+      <w:pPr>
+        <w:rPr>
+          <w:rFonts w:ascii="Arial" w:eastAsiaTheme="minorHAnsi" w:hAnsi="Arial" w:cs="Arial"/>
+          <w:sz w:val="24"/>
+        </w:rPr>
+      </w:pPr>
+    </w:p>
+    <w:p>
+      <w:pPr>
+        <w:rPr>
+          <w:rFonts w:ascii="Arial" w:eastAsiaTheme="minorHAnsi" w:hAnsi="Arial" w:cs="Arial"/>
+          <w:sz w:val="24"/>
+        </w:rPr>
+      </w:pPr>
+    </w:p>
+    <w:p>
+      <w:pPr>
+        <w:rPr>
+          <w:rFonts w:ascii="Arial" w:eastAsiaTheme="minorHAnsi" w:hAnsi="Arial" w:cs="Arial"/>
+          <w:sz w:val="24"/>
+        </w:rPr>
+      </w:pPr>
+    </w:p>
+    <w:p>
+      <w:pPr>
+        <w:rPr>
+          <w:rFonts w:ascii="Arial" w:eastAsiaTheme="minorHAnsi" w:hAnsi="Arial" w:cs="Arial"/>
+          <w:sz w:val="24"/>
+        </w:rPr>
+      </w:pPr>
+    </w:p>
+    <w:p>
+      <w:pPr>
+        <w:rPr>
+          <w:rFonts w:ascii="Arial" w:eastAsiaTheme="minorHAnsi" w:hAnsi="Arial" w:cs="Arial"/>
+          <w:sz w:val="24"/>
+        </w:rPr>
+      </w:pPr>
+    </w:p>
+    <w:p>
+      <w:pPr>
+        <w:rPr>
+          <w:rFonts w:ascii="Arial" w:eastAsiaTheme="minorHAnsi" w:hAnsi="Arial" w:cs="Arial"/>
+          <w:sz w:val="24"/>
         </w:rPr>
       </w:pPr>
     </w:p>
@@ -1043,15 +1111,8 @@
       <w:pPr>
         <w:pStyle w:val="NormalWeb"/>
         <w:rPr>
-          <w:rFonts w:ascii="Arial" w:eastAsiaTheme="minorHAnsi" w:hAnsi="Arial" w:cs="Arial"/>
-          <w:b/>
-          <w:bCs/>
-          <w:i/>
-          <w:iCs/>
-          <w:noProof/>
-          <w:sz w:val="32"/>
-          <w:szCs w:val="32"/>
-          <w:lang w:val="en-US"/>
+          <w:rFonts w:ascii="Arial" w:eastAsiaTheme="minorEastAsia" w:hAnsi="Arial" w:cs="Arial"/>
+          <w:noProof/>
         </w:rPr>
         <w:sectPr>
           <w:pgSz w:w="12240" w:h="15840"/>
@@ -1245,6 +1306,95 @@
           <w:sz w:val="32"/>
           <w:szCs w:val="32"/>
         </w:rPr>
+      </w:pPr>
+      <w:r>
+        <w:rPr>
+          <w:rFonts w:ascii="Arial" w:eastAsiaTheme="minorHAnsi" w:hAnsi="Arial" w:cs="Arial"/>
+          <w:b/>
+          <w:bCs/>
+          <w:i/>
+          <w:iCs/>
+          <w:noProof/>
+          <w:sz w:val="32"/>
+          <w:szCs w:val="32"/>
+        </w:rPr>
+        <w:drawing>
+          <wp:anchor distT="0" distB="0" distL="114300" distR="114300" simplePos="0" relativeHeight="251659264" behindDoc="0" locked="0" layoutInCell="1" allowOverlap="1" wp14:anchorId="69C02190" wp14:editId="3E939CB1">
+            <wp:simplePos x="0" y="0"/>
+            <wp:positionH relativeFrom="margin">
+              <wp:align>left</wp:align>
+            </wp:positionH>
+            <wp:positionV relativeFrom="paragraph">
+              <wp:posOffset>9525</wp:posOffset>
+            </wp:positionV>
+            <wp:extent cx="7825740" cy="6050151"/>
+            <wp:effectExtent l="0" t="0" r="3810" b="8255"/>
+            <wp:wrapNone/>
+            <wp:docPr id="3" name="Imagen 3"/>
+            <wp:cNvGraphicFramePr>
+              <a:graphicFrameLocks xmlns:a="http://schemas.openxmlformats.org/drawingml/2006/main" noChangeAspect="1"/>
+            </wp:cNvGraphicFramePr>
+            <a:graphic xmlns:a="http://schemas.openxmlformats.org/drawingml/2006/main">
+              <a:graphicData uri="http://schemas.openxmlformats.org/drawingml/2006/picture">
+                <pic:pic xmlns:pic="http://schemas.openxmlformats.org/drawingml/2006/picture">
+                  <pic:nvPicPr>
+                    <pic:cNvPr id="0" name="Picture 1"/>
+                    <pic:cNvPicPr>
+                      <a:picLocks noChangeAspect="1" noChangeArrowheads="1"/>
+                    </pic:cNvPicPr>
+                  </pic:nvPicPr>
+                  <pic:blipFill>
+                    <a:blip r:embed="rId13" cstate="print">
+                      <a:extLst>
+                        <a:ext uri="{28A0092B-C50C-407E-A947-70E740481C1C}">
+                          <a14:useLocalDpi xmlns:a14="http://schemas.microsoft.com/office/drawing/2010/main" val="0"/>
+                        </a:ext>
+                      </a:extLst>
+                    </a:blip>
+                    <a:srcRect/>
+                    <a:stretch>
+                      <a:fillRect/>
+                    </a:stretch>
+                  </pic:blipFill>
+                  <pic:spPr bwMode="auto">
+                    <a:xfrm>
+                      <a:off x="0" y="0"/>
+                      <a:ext cx="7830776" cy="6054044"/>
+                    </a:xfrm>
+                    <a:prstGeom prst="rect">
+                      <a:avLst/>
+                    </a:prstGeom>
+                    <a:noFill/>
+                    <a:ln>
+                      <a:noFill/>
+                    </a:ln>
+                  </pic:spPr>
+                </pic:pic>
+              </a:graphicData>
+            </a:graphic>
+            <wp14:sizeRelH relativeFrom="margin">
+              <wp14:pctWidth>0</wp14:pctWidth>
+            </wp14:sizeRelH>
+            <wp14:sizeRelV relativeFrom="margin">
+              <wp14:pctHeight>0</wp14:pctHeight>
+            </wp14:sizeRelV>
+          </wp:anchor>
+        </w:drawing>
+      </w:r>
+    </w:p>
+    <w:p>
+      <w:pPr>
+        <w:pStyle w:val="NormalWeb"/>
+        <w:rPr>
+          <w:rFonts w:ascii="Arial" w:eastAsiaTheme="minorHAnsi" w:hAnsi="Arial" w:cs="Arial"/>
+          <w:b/>
+          <w:bCs/>
+          <w:i/>
+          <w:iCs/>
+          <w:noProof/>
+          <w:sz w:val="32"/>
+          <w:szCs w:val="32"/>
+        </w:rPr>
         <w:sectPr>
           <w:pgSz w:w="15840" w:h="12240" w:orient="landscape"/>
           <w:pgMar w:top="1701" w:right="1412" w:bottom="1701" w:left="1412" w:header="709" w:footer="709" w:gutter="0"/>
@@ -1285,7 +1435,70 @@
     <w:p>
       <w:pPr>
         <w:pStyle w:val="NormalWeb"/>
-      </w:pPr>
+        <w:rPr>
+          <w:rFonts w:ascii="Arial" w:eastAsiaTheme="minorHAnsi" w:hAnsi="Arial" w:cs="Arial"/>
+          <w:b/>
+          <w:bCs/>
+          <w:i/>
+          <w:iCs/>
+          <w:noProof/>
+          <w:sz w:val="32"/>
+          <w:szCs w:val="32"/>
+        </w:rPr>
+      </w:pPr>
+      <w:r>
+        <w:rPr>
+          <w:noProof/>
+        </w:rPr>
+        <w:drawing>
+          <wp:inline distT="0" distB="0" distL="0" distR="0" wp14:anchorId="74E55D71" wp14:editId="6AA129B1">
+            <wp:extent cx="6567279" cy="7604760"/>
+            <wp:effectExtent l="0" t="0" r="5080" b="0"/>
+            <wp:docPr id="4" name="Imagen 4"/>
+            <wp:cNvGraphicFramePr>
+              <a:graphicFrameLocks xmlns:a="http://schemas.openxmlformats.org/drawingml/2006/main" noChangeAspect="1"/>
+            </wp:cNvGraphicFramePr>
+            <a:graphic xmlns:a="http://schemas.openxmlformats.org/drawingml/2006/main">
+              <a:graphicData uri="http://schemas.openxmlformats.org/drawingml/2006/picture">
+                <pic:pic xmlns:pic="http://schemas.openxmlformats.org/drawingml/2006/picture">
+                  <pic:nvPicPr>
+                    <pic:cNvPr id="0" name="Picture 1"/>
+                    <pic:cNvPicPr>
+                      <a:picLocks noChangeAspect="1" noChangeArrowheads="1"/>
+                    </pic:cNvPicPr>
+                  </pic:nvPicPr>
+                  <pic:blipFill>
+                    <a:blip r:embed="rId14">
+                      <a:extLst>
+                        <a:ext uri="{28A0092B-C50C-407E-A947-70E740481C1C}">
+                          <a14:useLocalDpi xmlns:a14="http://schemas.microsoft.com/office/drawing/2010/main" val="0"/>
+                        </a:ext>
+                      </a:extLst>
+                    </a:blip>
+                    <a:srcRect/>
+                    <a:stretch>
+                      <a:fillRect/>
+                    </a:stretch>
+                  </pic:blipFill>
+                  <pic:spPr bwMode="auto">
+                    <a:xfrm>
+                      <a:off x="0" y="0"/>
+                      <a:ext cx="6602905" cy="7646014"/>
+                    </a:xfrm>
+                    <a:prstGeom prst="rect">
+                      <a:avLst/>
+                    </a:prstGeom>
+                    <a:noFill/>
+                    <a:ln>
+                      <a:noFill/>
+                    </a:ln>
+                  </pic:spPr>
+                </pic:pic>
+              </a:graphicData>
+            </a:graphic>
+          </wp:inline>
+        </w:drawing>
+      </w:r>
     </w:p>
     <w:sectPr>
       <w:pgSz w:w="12240" w:h="15840"/>
@@ -1298,7 +1511,7 @@
 </file>
 
 <file path=word/comments.xml><?xml version="1.0" encoding="utf-8"?>
-<w:comments xmlns:wpc="http://schemas.microsoft.com/office/word/2010/wordprocessingCanvas" xmlns:cx="http://schemas.microsoft.com/office/drawing/2014/chartex" xmlns:cx1="http://schemas.microsoft.com/office/drawing/2015/9/8/chartex" xmlns:cx2="http://schemas.microsoft.com/office/drawing/2015/10/21/chartex" xmlns:cx3="http://schemas.microsoft.com/office/drawing/2016/5/9/chartex" xmlns:cx4="http://schemas.microsoft.com/office/drawing/2016/5/10/chartex" xmlns:cx5="http://schemas.microsoft.com/office/drawing/2016/5/11/chartex" xmlns:cx6="http://schemas.microsoft.com/office/drawing/2016/5/12/chartex" xmlns:cx7="http://schemas.microsoft.com/office/drawing/2016/5/13/chartex" xmlns:cx8="http://schemas.microsoft.com/office/drawing/2016/5/14/chartex" xmlns:mc="http://schemas.openxmlformats.org/markup-compatibility/2006" xmlns:aink="http://schemas.microsoft.com/office/drawing/2016/ink" xmlns:am3d="http://schemas.microsoft.com/office/drawing/2017/model3d" xmlns:o="urn:schemas-microsoft-com:office:office" xmlns:r="http://schemas.openxmlformats.org/officeDocument/2006/relationships" xmlns:m="http://schemas.openxmlformats.org/officeDocument/2006/math" xmlns:v="urn:schemas-microsoft-com:vml" xmlns:wp14="http://schemas.microsoft.com/office/word/2010/wordprocessingDrawing" xmlns:wp="http://schemas.openxmlformats.org/drawingml/2006/wordprocessingDrawing" xmlns:w10="urn:schemas-microsoft-com:office:word" xmlns:w="http://schemas.openxmlformats.org/wordprocessingml/2006/main" xmlns:w14="http://schemas.microsoft.com/office/word/2010/wordml" xmlns:w15="http://schemas.microsoft.com/office/word/2012/wordml" xmlns:w16cex="http://schemas.microsoft.com/office/word/2018/wordml/cex" xmlns:w16cid="http://schemas.microsoft.com/office/word/2016/wordml/cid" xmlns:w16="http://schemas.microsoft.com/office/word/2018/wordml" xmlns:w16sdtdh="http://schemas.microsoft.com/office/word/2020/wordml/sdtdatahash" xmlns:w16se="http://schemas.microsoft.com/office/word/2015/wordml/symex" xmlns:wpg="http://schemas.microsoft.com/office/word/2010/wordprocessingGroup" xmlns:wpi="http://schemas.microsoft.com/office/word/2010/wordprocessingInk" xmlns:wne="http://schemas.microsoft.com/office/word/2006/wordml" xmlns:wps="http://schemas.microsoft.com/office/word/2010/wordprocessingShape" mc:Ignorable="w14 w15 w16se w16cid w16 w16cex w16sdtdh wp14">
+<w:comments xmlns:wpc="http://schemas.microsoft.com/office/word/2010/wordprocessingCanvas" xmlns:cx="http://schemas.microsoft.com/office/drawing/2014/chartex" xmlns:cx1="http://schemas.microsoft.com/office/drawing/2015/9/8/chartex" xmlns:cx2="http://schemas.microsoft.com/office/drawing/2015/10/21/chartex" xmlns:cx3="http://schemas.microsoft.com/office/drawing/2016/5/9/chartex" xmlns:cx4="http://schemas.microsoft.com/office/drawing/2016/5/10/chartex" xmlns:cx5="http://schemas.microsoft.com/office/drawing/2016/5/11/chartex" xmlns:cx6="http://schemas.microsoft.com/office/drawing/2016/5/12/chartex" xmlns:cx7="http://schemas.microsoft.com/office/drawing/2016/5/13/chartex" xmlns:cx8="http://schemas.microsoft.com/office/drawing/2016/5/14/chartex" xmlns:mc="http://schemas.openxmlformats.org/markup-compatibility/2006" xmlns:aink="http://schemas.microsoft.com/office/drawing/2016/ink" xmlns:am3d="http://schemas.microsoft.com/office/drawing/2017/model3d" xmlns:o="urn:schemas-microsoft-com:office:office" xmlns:oel="http://schemas.microsoft.com/office/2019/extlst" xmlns:r="http://schemas.openxmlformats.org/officeDocument/2006/relationships" xmlns:m="http://schemas.openxmlformats.org/officeDocument/2006/math" xmlns:v="urn:schemas-microsoft-com:vml" xmlns:wp14="http://schemas.microsoft.com/office/word/2010/wordprocessingDrawing" xmlns:wp="http://schemas.openxmlformats.org/drawingml/2006/wordprocessingDrawing" xmlns:w10="urn:schemas-microsoft-com:office:word" xmlns:w="http://schemas.openxmlformats.org/wordprocessingml/2006/main" xmlns:w14="http://schemas.microsoft.com/office/word/2010/wordml" xmlns:w15="http://schemas.microsoft.com/office/word/2012/wordml" xmlns:w16cex="http://schemas.microsoft.com/office/word/2018/wordml/cex" xmlns:w16cid="http://schemas.microsoft.com/office/word/2016/wordml/cid" xmlns:w16="http://schemas.microsoft.com/office/word/2018/wordml" xmlns:w16du="http://schemas.microsoft.com/office/word/2023/wordml/word16du" xmlns:w16sdtdh="http://schemas.microsoft.com/office/word/2020/wordml/sdtdatahash" xmlns:w16se="http://schemas.microsoft.com/office/word/2015/wordml/symex" xmlns:wpg="http://schemas.microsoft.com/office/word/2010/wordprocessingGroup" xmlns:wpi="http://schemas.microsoft.com/office/word/2010/wordprocessingInk" xmlns:wne="http://schemas.microsoft.com/office/word/2006/wordml" xmlns:wps="http://schemas.microsoft.com/office/word/2010/wordprocessingShape" mc:Ignorable="w14 w15 w16se w16cid w16 w16cex w16sdtdh w16du wp14">
   <w:comment w:id="0" w:author="Pedro Armas" w:date="2023-11-27T00:25:00Z" w:initials="PA">
     <w:p>
       <w:pPr>
@@ -1367,7 +1580,7 @@
 </file>
 
 <file path=word/commentsExtended.xml><?xml version="1.0" encoding="utf-8"?>
-<w15:commentsEx xmlns:wpc="http://schemas.microsoft.com/office/word/2010/wordprocessingCanvas" xmlns:cx="http://schemas.microsoft.com/office/drawing/2014/chartex" xmlns:cx1="http://schemas.microsoft.com/office/drawing/2015/9/8/chartex" xmlns:cx2="http://schemas.microsoft.com/office/drawing/2015/10/21/chartex" xmlns:cx3="http://schemas.microsoft.com/office/drawing/2016/5/9/chartex" xmlns:cx4="http://schemas.microsoft.com/office/drawing/2016/5/10/chartex" xmlns:cx5="http://schemas.microsoft.com/office/drawing/2016/5/11/chartex" xmlns:cx6="http://schemas.microsoft.com/office/drawing/2016/5/12/chartex" xmlns:cx7="http://schemas.microsoft.com/office/drawing/2016/5/13/chartex" xmlns:cx8="http://schemas.microsoft.com/office/drawing/2016/5/14/chartex" xmlns:mc="http://schemas.openxmlformats.org/markup-compatibility/2006" xmlns:aink="http://schemas.microsoft.com/office/drawing/2016/ink" xmlns:am3d="http://schemas.microsoft.com/office/drawing/2017/model3d" xmlns:o="urn:schemas-microsoft-com:office:office" xmlns:r="http://schemas.openxmlformats.org/officeDocument/2006/relationships" xmlns:m="http://schemas.openxmlformats.org/officeDocument/2006/math" xmlns:v="urn:schemas-microsoft-com:vml" xmlns:wp14="http://schemas.microsoft.com/office/word/2010/wordprocessingDrawing" xmlns:wp="http://schemas.openxmlformats.org/drawingml/2006/wordprocessingDrawing" xmlns:w10="urn:schemas-microsoft-com:office:word" xmlns:w="http://schemas.openxmlformats.org/wordprocessingml/2006/main" xmlns:w14="http://schemas.microsoft.com/office/word/2010/wordml" xmlns:w15="http://schemas.microsoft.com/office/word/2012/wordml" xmlns:w16cex="http://schemas.microsoft.com/office/word/2018/wordml/cex" xmlns:w16cid="http://schemas.microsoft.com/office/word/2016/wordml/cid" xmlns:w16="http://schemas.microsoft.com/office/word/2018/wordml" xmlns:w16sdtdh="http://schemas.microsoft.com/office/word/2020/wordml/sdtdatahash" xmlns:w16se="http://schemas.microsoft.com/office/word/2015/wordml/symex" xmlns:wpg="http://schemas.microsoft.com/office/word/2010/wordprocessingGroup" xmlns:wpi="http://schemas.microsoft.com/office/word/2010/wordprocessingInk" xmlns:wne="http://schemas.microsoft.com/office/word/2006/wordml" xmlns:wps="http://schemas.microsoft.com/office/word/2010/wordprocessingShape" mc:Ignorable="w14 w15 w16se w16cid w16 w16cex w16sdtdh wp14">
+<w15:commentsEx xmlns:wpc="http://schemas.microsoft.com/office/word/2010/wordprocessingCanvas" xmlns:cx="http://schemas.microsoft.com/office/drawing/2014/chartex" xmlns:cx1="http://schemas.microsoft.com/office/drawing/2015/9/8/chartex" xmlns:cx2="http://schemas.microsoft.com/office/drawing/2015/10/21/chartex" xmlns:cx3="http://schemas.microsoft.com/office/drawing/2016/5/9/chartex" xmlns:cx4="http://schemas.microsoft.com/office/drawing/2016/5/10/chartex" xmlns:cx5="http://schemas.microsoft.com/office/drawing/2016/5/11/chartex" xmlns:cx6="http://schemas.microsoft.com/office/drawing/2016/5/12/chartex" xmlns:cx7="http://schemas.microsoft.com/office/drawing/2016/5/13/chartex" xmlns:cx8="http://schemas.microsoft.com/office/drawing/2016/5/14/chartex" xmlns:mc="http://schemas.openxmlformats.org/markup-compatibility/2006" xmlns:aink="http://schemas.microsoft.com/office/drawing/2016/ink" xmlns:am3d="http://schemas.microsoft.com/office/drawing/2017/model3d" xmlns:o="urn:schemas-microsoft-com:office:office" xmlns:oel="http://schemas.microsoft.com/office/2019/extlst" xmlns:r="http://schemas.openxmlformats.org/officeDocument/2006/relationships" xmlns:m="http://schemas.openxmlformats.org/officeDocument/2006/math" xmlns:v="urn:schemas-microsoft-com:vml" xmlns:wp14="http://schemas.microsoft.com/office/word/2010/wordprocessingDrawing" xmlns:wp="http://schemas.openxmlformats.org/drawingml/2006/wordprocessingDrawing" xmlns:w10="urn:schemas-microsoft-com:office:word" xmlns:w="http://schemas.openxmlformats.org/wordprocessingml/2006/main" xmlns:w14="http://schemas.microsoft.com/office/word/2010/wordml" xmlns:w15="http://schemas.microsoft.com/office/word/2012/wordml" xmlns:w16cex="http://schemas.microsoft.com/office/word/2018/wordml/cex" xmlns:w16cid="http://schemas.microsoft.com/office/word/2016/wordml/cid" xmlns:w16="http://schemas.microsoft.com/office/word/2018/wordml" xmlns:w16du="http://schemas.microsoft.com/office/word/2023/wordml/word16du" xmlns:w16sdtdh="http://schemas.microsoft.com/office/word/2020/wordml/sdtdatahash" xmlns:w16se="http://schemas.microsoft.com/office/word/2015/wordml/symex" xmlns:wpg="http://schemas.microsoft.com/office/word/2010/wordprocessingGroup" xmlns:wpi="http://schemas.microsoft.com/office/word/2010/wordprocessingInk" xmlns:wne="http://schemas.microsoft.com/office/word/2006/wordml" xmlns:wps="http://schemas.microsoft.com/office/word/2010/wordprocessingShape" mc:Ignorable="w14 w15 w16se w16cid w16 w16cex w16sdtdh w16du wp14">
   <w15:commentEx w15:paraId="34D7B734" w15:done="0"/>
   <w15:commentEx w15:paraId="1AF62A36" w15:done="0"/>
   <w15:commentEx w15:paraId="7BA1931D" w15:done="0"/>
@@ -1376,7 +1589,7 @@
 </file>
 
 <file path=word/commentsExtensible.xml><?xml version="1.0" encoding="utf-8"?>
-<w16cex:commentsExtensible xmlns:wpc="http://schemas.microsoft.com/office/word/2010/wordprocessingCanvas" xmlns:cx="http://schemas.microsoft.com/office/drawing/2014/chartex" xmlns:cx1="http://schemas.microsoft.com/office/drawing/2015/9/8/chartex" xmlns:cx2="http://schemas.microsoft.com/office/drawing/2015/10/21/chartex" xmlns:cx3="http://schemas.microsoft.com/office/drawing/2016/5/9/chartex" xmlns:cx4="http://schemas.microsoft.com/office/drawing/2016/5/10/chartex" xmlns:cx5="http://schemas.microsoft.com/office/drawing/2016/5/11/chartex" xmlns:cx6="http://schemas.microsoft.com/office/drawing/2016/5/12/chartex" xmlns:cx7="http://schemas.microsoft.com/office/drawing/2016/5/13/chartex" xmlns:cx8="http://schemas.microsoft.com/office/drawing/2016/5/14/chartex" xmlns:mc="http://schemas.openxmlformats.org/markup-compatibility/2006" xmlns:aink="http://schemas.microsoft.com/office/drawing/2016/ink" xmlns:am3d="http://schemas.microsoft.com/office/drawing/2017/model3d" xmlns:o="urn:schemas-microsoft-com:office:office" xmlns:r="http://schemas.openxmlformats.org/officeDocument/2006/relationships" xmlns:m="http://schemas.openxmlformats.org/officeDocument/2006/math" xmlns:v="urn:schemas-microsoft-com:vml" xmlns:wp14="http://schemas.microsoft.com/office/word/2010/wordprocessingDrawing" xmlns:wp="http://schemas.openxmlformats.org/drawingml/2006/wordprocessingDrawing" xmlns:w10="urn:schemas-microsoft-com:office:word" xmlns:w="http://schemas.openxmlformats.org/wordprocessingml/2006/main" xmlns:w14="http://schemas.microsoft.com/office/word/2010/wordml" xmlns:w15="http://schemas.microsoft.com/office/word/2012/wordml" xmlns:w16cex="http://schemas.microsoft.com/office/word/2018/wordml/cex" xmlns:w16cid="http://schemas.microsoft.com/office/word/2016/wordml/cid" xmlns:w16="http://schemas.microsoft.com/office/word/2018/wordml" xmlns:w16sdtdh="http://schemas.microsoft.com/office/word/2020/wordml/sdtdatahash" xmlns:w16se="http://schemas.microsoft.com/office/word/2015/wordml/symex" xmlns:wpg="http://schemas.microsoft.com/office/word/2010/wordprocessingGroup" xmlns:wpi="http://schemas.microsoft.com/office/word/2010/wordprocessingInk" xmlns:wne="http://schemas.microsoft.com/office/word/2006/wordml" xmlns:wps="http://schemas.microsoft.com/office/word/2010/wordprocessingShape" mc:Ignorable="w14 w15 w16se w16cid w16 w16cex w16sdtdh wp14">
+<w16cex:commentsExtensible xmlns:wpc="http://schemas.microsoft.com/office/word/2010/wordprocessingCanvas" xmlns:cx="http://schemas.microsoft.com/office/drawing/2014/chartex" xmlns:cx1="http://schemas.microsoft.com/office/drawing/2015/9/8/chartex" xmlns:cx2="http://schemas.microsoft.com/office/drawing/2015/10/21/chartex" xmlns:cx3="http://schemas.microsoft.com/office/drawing/2016/5/9/chartex" xmlns:cx4="http://schemas.microsoft.com/office/drawing/2016/5/10/chartex" xmlns:cx5="http://schemas.microsoft.com/office/drawing/2016/5/11/chartex" xmlns:cx6="http://schemas.microsoft.com/office/drawing/2016/5/12/chartex" xmlns:cx7="http://schemas.microsoft.com/office/drawing/2016/5/13/chartex" xmlns:cx8="http://schemas.microsoft.com/office/drawing/2016/5/14/chartex" xmlns:cr="http://schemas.microsoft.com/office/comments/2020/reactions" xmlns:mc="http://schemas.openxmlformats.org/markup-compatibility/2006" xmlns:aink="http://schemas.microsoft.com/office/drawing/2016/ink" xmlns:am3d="http://schemas.microsoft.com/office/drawing/2017/model3d" xmlns:o="urn:schemas-microsoft-com:office:office" xmlns:oel="http://schemas.microsoft.com/office/2019/extlst" xmlns:r="http://schemas.openxmlformats.org/officeDocument/2006/relationships" xmlns:m="http://schemas.openxmlformats.org/officeDocument/2006/math" xmlns:v="urn:schemas-microsoft-com:vml" xmlns:wp14="http://schemas.microsoft.com/office/word/2010/wordprocessingDrawing" xmlns:wp="http://schemas.openxmlformats.org/drawingml/2006/wordprocessingDrawing" xmlns:w10="urn:schemas-microsoft-com:office:word" xmlns:w="http://schemas.openxmlformats.org/wordprocessingml/2006/main" xmlns:w14="http://schemas.microsoft.com/office/word/2010/wordml" xmlns:w15="http://schemas.microsoft.com/office/word/2012/wordml" xmlns:w16cex="http://schemas.microsoft.com/office/word/2018/wordml/cex" xmlns:w16cid="http://schemas.microsoft.com/office/word/2016/wordml/cid" xmlns:w16="http://schemas.microsoft.com/office/word/2018/wordml" xmlns:w16du="http://schemas.microsoft.com/office/word/2023/wordml/word16du" xmlns:w16sdtdh="http://schemas.microsoft.com/office/word/2020/wordml/sdtdatahash" xmlns:w16se="http://schemas.microsoft.com/office/word/2015/wordml/symex" xmlns:wpg="http://schemas.microsoft.com/office/word/2010/wordprocessingGroup" xmlns:wpi="http://schemas.microsoft.com/office/word/2010/wordprocessingInk" xmlns:wne="http://schemas.microsoft.com/office/word/2006/wordml" xmlns:wps="http://schemas.microsoft.com/office/word/2010/wordprocessingShape" mc:Ignorable="w14 w15 w16se w16cid w16 w16cex w16sdtdh cr w16du wp14">
   <w16cex:commentExtensible w16cex:durableId="290E6085" w16cex:dateUtc="2023-11-27T06:25:00Z"/>
   <w16cex:commentExtensible w16cex:durableId="290E606C" w16cex:dateUtc="2023-11-27T06:25:00Z"/>
   <w16cex:commentExtensible w16cex:durableId="290E6023" w16cex:dateUtc="2023-11-27T06:24:00Z"/>
@@ -1385,7 +1598,7 @@
 </file>
 
 <file path=word/commentsIds.xml><?xml version="1.0" encoding="utf-8"?>
-<w16cid:commentsIds xmlns:wpc="http://schemas.microsoft.com/office/word/2010/wordprocessingCanvas" xmlns:cx="http://schemas.microsoft.com/office/drawing/2014/chartex" xmlns:cx1="http://schemas.microsoft.com/office/drawing/2015/9/8/chartex" xmlns:cx2="http://schemas.microsoft.com/office/drawing/2015/10/21/chartex" xmlns:cx3="http://schemas.microsoft.com/office/drawing/2016/5/9/chartex" xmlns:cx4="http://schemas.microsoft.com/office/drawing/2016/5/10/chartex" xmlns:cx5="http://schemas.microsoft.com/office/drawing/2016/5/11/chartex" xmlns:cx6="http://schemas.microsoft.com/office/drawing/2016/5/12/chartex" xmlns:cx7="http://schemas.microsoft.com/office/drawing/2016/5/13/chartex" xmlns:cx8="http://schemas.microsoft.com/office/drawing/2016/5/14/chartex" xmlns:mc="http://schemas.openxmlformats.org/markup-compatibility/2006" xmlns:aink="http://schemas.microsoft.com/office/drawing/2016/ink" xmlns:am3d="http://schemas.microsoft.com/office/drawing/2017/model3d" xmlns:o="urn:schemas-microsoft-com:office:office" xmlns:r="http://schemas.openxmlformats.org/officeDocument/2006/relationships" xmlns:m="http://schemas.openxmlformats.org/officeDocument/2006/math" xmlns:v="urn:schemas-microsoft-com:vml" xmlns:wp14="http://schemas.microsoft.com/office/word/2010/wordprocessingDrawing" xmlns:wp="http://schemas.openxmlformats.org/drawingml/2006/wordprocessingDrawing" xmlns:w10="urn:schemas-microsoft-com:office:word" xmlns:w="http://schemas.openxmlformats.org/wordprocessingml/2006/main" xmlns:w14="http://schemas.microsoft.com/office/word/2010/wordml" xmlns:w15="http://schemas.microsoft.com/office/word/2012/wordml" xmlns:w16cex="http://schemas.microsoft.com/office/word/2018/wordml/cex" xmlns:w16cid="http://schemas.microsoft.com/office/word/2016/wordml/cid" xmlns:w16="http://schemas.microsoft.com/office/word/2018/wordml" xmlns:w16sdtdh="http://schemas.microsoft.com/office/word/2020/wordml/sdtdatahash" xmlns:w16se="http://schemas.microsoft.com/office/word/2015/wordml/symex" xmlns:wpg="http://schemas.microsoft.com/office/word/2010/wordprocessingGroup" xmlns:wpi="http://schemas.microsoft.com/office/word/2010/wordprocessingInk" xmlns:wne="http://schemas.microsoft.com/office/word/2006/wordml" xmlns:wps="http://schemas.microsoft.com/office/word/2010/wordprocessingShape" mc:Ignorable="w14 w15 w16se w16cid w16 w16cex w16sdtdh wp14">
+<w16cid:commentsIds xmlns:wpc="http://schemas.microsoft.com/office/word/2010/wordprocessingCanvas" xmlns:cx="http://schemas.microsoft.com/office/drawing/2014/chartex" xmlns:cx1="http://schemas.microsoft.com/office/drawing/2015/9/8/chartex" xmlns:cx2="http://schemas.microsoft.com/office/drawing/2015/10/21/chartex" xmlns:cx3="http://schemas.microsoft.com/office/drawing/2016/5/9/chartex" xmlns:cx4="http://schemas.microsoft.com/office/drawing/2016/5/10/chartex" xmlns:cx5="http://schemas.microsoft.com/office/drawing/2016/5/11/chartex" xmlns:cx6="http://schemas.microsoft.com/office/drawing/2016/5/12/chartex" xmlns:cx7="http://schemas.microsoft.com/office/drawing/2016/5/13/chartex" xmlns:cx8="http://schemas.microsoft.com/office/drawing/2016/5/14/chartex" xmlns:mc="http://schemas.openxmlformats.org/markup-compatibility/2006" xmlns:aink="http://schemas.microsoft.com/office/drawing/2016/ink" xmlns:am3d="http://schemas.microsoft.com/office/drawing/2017/model3d" xmlns:o="urn:schemas-microsoft-com:office:office" xmlns:oel="http://schemas.microsoft.com/office/2019/extlst" xmlns:r="http://schemas.openxmlformats.org/officeDocument/2006/relationships" xmlns:m="http://schemas.openxmlformats.org/officeDocument/2006/math" xmlns:v="urn:schemas-microsoft-com:vml" xmlns:wp14="http://schemas.microsoft.com/office/word/2010/wordprocessingDrawing" xmlns:wp="http://schemas.openxmlformats.org/drawingml/2006/wordprocessingDrawing" xmlns:w10="urn:schemas-microsoft-com:office:word" xmlns:w="http://schemas.openxmlformats.org/wordprocessingml/2006/main" xmlns:w14="http://schemas.microsoft.com/office/word/2010/wordml" xmlns:w15="http://schemas.microsoft.com/office/word/2012/wordml" xmlns:w16cex="http://schemas.microsoft.com/office/word/2018/wordml/cex" xmlns:w16cid="http://schemas.microsoft.com/office/word/2016/wordml/cid" xmlns:w16="http://schemas.microsoft.com/office/word/2018/wordml" xmlns:w16du="http://schemas.microsoft.com/office/word/2023/wordml/word16du" xmlns:w16sdtdh="http://schemas.microsoft.com/office/word/2020/wordml/sdtdatahash" xmlns:w16se="http://schemas.microsoft.com/office/word/2015/wordml/symex" xmlns:wpg="http://schemas.microsoft.com/office/word/2010/wordprocessingGroup" xmlns:wpi="http://schemas.microsoft.com/office/word/2010/wordprocessingInk" xmlns:wne="http://schemas.microsoft.com/office/word/2006/wordml" xmlns:wps="http://schemas.microsoft.com/office/word/2010/wordprocessingShape" mc:Ignorable="w14 w15 w16se w16cid w16 w16cex w16sdtdh w16du wp14">
   <w16cid:commentId w16cid:paraId="34D7B734" w16cid:durableId="290E6085"/>
   <w16cid:commentId w16cid:paraId="1AF62A36" w16cid:durableId="290E606C"/>
   <w16cid:commentId w16cid:paraId="7BA1931D" w16cid:durableId="290E6023"/>
@@ -1394,7 +1607,7 @@
 </file>
 
 <file path=word/endnotes.xml><?xml version="1.0" encoding="utf-8"?>
-<w:endnotes xmlns:wpc="http://schemas.microsoft.com/office/word/2010/wordprocessingCanvas" xmlns:cx="http://schemas.microsoft.com/office/drawing/2014/chartex" xmlns:cx1="http://schemas.microsoft.com/office/drawing/2015/9/8/chartex" xmlns:cx2="http://schemas.microsoft.com/office/drawing/2015/10/21/chartex" xmlns:cx3="http://schemas.microsoft.com/office/drawing/2016/5/9/chartex" xmlns:cx4="http://schemas.microsoft.com/office/drawing/2016/5/10/chartex" xmlns:cx5="http://schemas.microsoft.com/office/drawing/2016/5/11/chartex" xmlns:cx6="http://schemas.microsoft.com/office/drawing/2016/5/12/chartex" xmlns:cx7="http://schemas.microsoft.com/office/drawing/2016/5/13/chartex" xmlns:cx8="http://schemas.microsoft.com/office/drawing/2016/5/14/chartex" xmlns:mc="http://schemas.openxmlformats.org/markup-compatibility/2006" xmlns:aink="http://schemas.microsoft.com/office/drawing/2016/ink" xmlns:am3d="http://schemas.microsoft.com/office/drawing/2017/model3d" xmlns:o="urn:schemas-microsoft-com:office:office" xmlns:r="http://schemas.openxmlformats.org/officeDocument/2006/relationships" xmlns:m="http://schemas.openxmlformats.org/officeDocument/2006/math" xmlns:v="urn:schemas-microsoft-com:vml" xmlns:wp14="http://schemas.microsoft.com/office/word/2010/wordprocessingDrawing" xmlns:wp="http://schemas.openxmlformats.org/drawingml/2006/wordprocessingDrawing" xmlns:w10="urn:schemas-microsoft-com:office:word" xmlns:w="http://schemas.openxmlformats.org/wordprocessingml/2006/main" xmlns:w14="http://schemas.microsoft.com/office/word/2010/wordml" xmlns:w15="http://schemas.microsoft.com/office/word/2012/wordml" xmlns:w16cex="http://schemas.microsoft.com/office/word/2018/wordml/cex" xmlns:w16cid="http://schemas.microsoft.com/office/word/2016/wordml/cid" xmlns:w16="http://schemas.microsoft.com/office/word/2018/wordml" xmlns:w16sdtdh="http://schemas.microsoft.com/office/word/2020/wordml/sdtdatahash" xmlns:w16se="http://schemas.microsoft.com/office/word/2015/wordml/symex" xmlns:wpg="http://schemas.microsoft.com/office/word/2010/wordprocessingGroup" xmlns:wpi="http://schemas.microsoft.com/office/word/2010/wordprocessingInk" xmlns:wne="http://schemas.microsoft.com/office/word/2006/wordml" xmlns:wps="http://schemas.microsoft.com/office/word/2010/wordprocessingShape" mc:Ignorable="w14 w15 w16se w16cid w16 w16cex w16sdtdh wp14">
+<w:endnotes xmlns:wpc="http://schemas.microsoft.com/office/word/2010/wordprocessingCanvas" xmlns:cx="http://schemas.microsoft.com/office/drawing/2014/chartex" xmlns:cx1="http://schemas.microsoft.com/office/drawing/2015/9/8/chartex" xmlns:cx2="http://schemas.microsoft.com/office/drawing/2015/10/21/chartex" xmlns:cx3="http://schemas.microsoft.com/office/drawing/2016/5/9/chartex" xmlns:cx4="http://schemas.microsoft.com/office/drawing/2016/5/10/chartex" xmlns:cx5="http://schemas.microsoft.com/office/drawing/2016/5/11/chartex" xmlns:cx6="http://schemas.microsoft.com/office/drawing/2016/5/12/chartex" xmlns:cx7="http://schemas.microsoft.com/office/drawing/2016/5/13/chartex" xmlns:cx8="http://schemas.microsoft.com/office/drawing/2016/5/14/chartex" xmlns:mc="http://schemas.openxmlformats.org/markup-compatibility/2006" xmlns:aink="http://schemas.microsoft.com/office/drawing/2016/ink" xmlns:am3d="http://schemas.microsoft.com/office/drawing/2017/model3d" xmlns:o="urn:schemas-microsoft-com:office:office" xmlns:oel="http://schemas.microsoft.com/office/2019/extlst" xmlns:r="http://schemas.openxmlformats.org/officeDocument/2006/relationships" xmlns:m="http://schemas.openxmlformats.org/officeDocument/2006/math" xmlns:v="urn:schemas-microsoft-com:vml" xmlns:wp14="http://schemas.microsoft.com/office/word/2010/wordprocessingDrawing" xmlns:wp="http://schemas.openxmlformats.org/drawingml/2006/wordprocessingDrawing" xmlns:w10="urn:schemas-microsoft-com:office:word" xmlns:w="http://schemas.openxmlformats.org/wordprocessingml/2006/main" xmlns:w14="http://schemas.microsoft.com/office/word/2010/wordml" xmlns:w15="http://schemas.microsoft.com/office/word/2012/wordml" xmlns:w16cex="http://schemas.microsoft.com/office/word/2018/wordml/cex" xmlns:w16cid="http://schemas.microsoft.com/office/word/2016/wordml/cid" xmlns:w16="http://schemas.microsoft.com/office/word/2018/wordml" xmlns:w16du="http://schemas.microsoft.com/office/word/2023/wordml/word16du" xmlns:w16sdtdh="http://schemas.microsoft.com/office/word/2020/wordml/sdtdatahash" xmlns:w16se="http://schemas.microsoft.com/office/word/2015/wordml/symex" xmlns:wpg="http://schemas.microsoft.com/office/word/2010/wordprocessingGroup" xmlns:wpi="http://schemas.microsoft.com/office/word/2010/wordprocessingInk" xmlns:wne="http://schemas.microsoft.com/office/word/2006/wordml" xmlns:wps="http://schemas.microsoft.com/office/word/2010/wordprocessingShape" mc:Ignorable="w14 w15 w16se w16cid w16 w16cex w16sdtdh w16du wp14">
   <w:endnote w:type="separator" w:id="-1">
     <w:p>
       <w:pPr>
@@ -1419,7 +1632,7 @@
 </file>
 
 <file path=word/footnotes.xml><?xml version="1.0" encoding="utf-8"?>
-<w:footnotes xmlns:wpc="http://schemas.microsoft.com/office/word/2010/wordprocessingCanvas" xmlns:cx="http://schemas.microsoft.com/office/drawing/2014/chartex" xmlns:cx1="http://schemas.microsoft.com/office/drawing/2015/9/8/chartex" xmlns:cx2="http://schemas.microsoft.com/office/drawing/2015/10/21/chartex" xmlns:cx3="http://schemas.microsoft.com/office/drawing/2016/5/9/chartex" xmlns:cx4="http://schemas.microsoft.com/office/drawing/2016/5/10/chartex" xmlns:cx5="http://schemas.microsoft.com/office/drawing/2016/5/11/chartex" xmlns:cx6="http://schemas.microsoft.com/office/drawing/2016/5/12/chartex" xmlns:cx7="http://schemas.microsoft.com/office/drawing/2016/5/13/chartex" xmlns:cx8="http://schemas.microsoft.com/office/drawing/2016/5/14/chartex" xmlns:mc="http://schemas.openxmlformats.org/markup-compatibility/2006" xmlns:aink="http://schemas.microsoft.com/office/drawing/2016/ink" xmlns:am3d="http://schemas.microsoft.com/office/drawing/2017/model3d" xmlns:o="urn:schemas-microsoft-com:office:office" xmlns:r="http://schemas.openxmlformats.org/officeDocument/2006/relationships" xmlns:m="http://schemas.openxmlformats.org/officeDocument/2006/math" xmlns:v="urn:schemas-microsoft-com:vml" xmlns:wp14="http://schemas.microsoft.com/office/word/2010/wordprocessingDrawing" xmlns:wp="http://schemas.openxmlformats.org/drawingml/2006/wordprocessingDrawing" xmlns:w10="urn:schemas-microsoft-com:office:word" xmlns:w="http://schemas.openxmlformats.org/wordprocessingml/2006/main" xmlns:w14="http://schemas.microsoft.com/office/word/2010/wordml" xmlns:w15="http://schemas.microsoft.com/office/word/2012/wordml" xmlns:w16cex="http://schemas.microsoft.com/office/word/2018/wordml/cex" xmlns:w16cid="http://schemas.microsoft.com/office/word/2016/wordml/cid" xmlns:w16="http://schemas.microsoft.com/office/word/2018/wordml" xmlns:w16sdtdh="http://schemas.microsoft.com/office/word/2020/wordml/sdtdatahash" xmlns:w16se="http://schemas.microsoft.com/office/word/2015/wordml/symex" xmlns:wpg="http://schemas.microsoft.com/office/word/2010/wordprocessingGroup" xmlns:wpi="http://schemas.microsoft.com/office/word/2010/wordprocessingInk" xmlns:wne="http://schemas.microsoft.com/office/word/2006/wordml" xmlns:wps="http://schemas.microsoft.com/office/word/2010/wordprocessingShape" mc:Ignorable="w14 w15 w16se w16cid w16 w16cex w16sdtdh wp14">
+<w:footnotes xmlns:wpc="http://schemas.microsoft.com/office/word/2010/wordprocessingCanvas" xmlns:cx="http://schemas.microsoft.com/office/drawing/2014/chartex" xmlns:cx1="http://schemas.microsoft.com/office/drawing/2015/9/8/chartex" xmlns:cx2="http://schemas.microsoft.com/office/drawing/2015/10/21/chartex" xmlns:cx3="http://schemas.microsoft.com/office/drawing/2016/5/9/chartex" xmlns:cx4="http://schemas.microsoft.com/office/drawing/2016/5/10/chartex" xmlns:cx5="http://schemas.microsoft.com/office/drawing/2016/5/11/chartex" xmlns:cx6="http://schemas.microsoft.com/office/drawing/2016/5/12/chartex" xmlns:cx7="http://schemas.microsoft.com/office/drawing/2016/5/13/chartex" xmlns:cx8="http://schemas.microsoft.com/office/drawing/2016/5/14/chartex" xmlns:mc="http://schemas.openxmlformats.org/markup-compatibility/2006" xmlns:aink="http://schemas.microsoft.com/office/drawing/2016/ink" xmlns:am3d="http://schemas.microsoft.com/office/drawing/2017/model3d" xmlns:o="urn:schemas-microsoft-com:office:office" xmlns:oel="http://schemas.microsoft.com/office/2019/extlst" xmlns:r="http://schemas.openxmlformats.org/officeDocument/2006/relationships" xmlns:m="http://schemas.openxmlformats.org/officeDocument/2006/math" xmlns:v="urn:schemas-microsoft-com:vml" xmlns:wp14="http://schemas.microsoft.com/office/word/2010/wordprocessingDrawing" xmlns:wp="http://schemas.openxmlformats.org/drawingml/2006/wordprocessingDrawing" xmlns:w10="urn:schemas-microsoft-com:office:word" xmlns:w="http://schemas.openxmlformats.org/wordprocessingml/2006/main" xmlns:w14="http://schemas.microsoft.com/office/word/2010/wordml" xmlns:w15="http://schemas.microsoft.com/office/word/2012/wordml" xmlns:w16cex="http://schemas.microsoft.com/office/word/2018/wordml/cex" xmlns:w16cid="http://schemas.microsoft.com/office/word/2016/wordml/cid" xmlns:w16="http://schemas.microsoft.com/office/word/2018/wordml" xmlns:w16du="http://schemas.microsoft.com/office/word/2023/wordml/word16du" xmlns:w16sdtdh="http://schemas.microsoft.com/office/word/2020/wordml/sdtdatahash" xmlns:w16se="http://schemas.microsoft.com/office/word/2015/wordml/symex" xmlns:wpg="http://schemas.microsoft.com/office/word/2010/wordprocessingGroup" xmlns:wpi="http://schemas.microsoft.com/office/word/2010/wordprocessingInk" xmlns:wne="http://schemas.microsoft.com/office/word/2006/wordml" xmlns:wps="http://schemas.microsoft.com/office/word/2010/wordprocessingShape" mc:Ignorable="w14 w15 w16se w16cid w16 w16cex w16sdtdh w16du wp14">
   <w:footnote w:type="separator" w:id="-1">
     <w:p>
       <w:pPr>
@@ -1444,7 +1657,7 @@
 </file>
 
 <file path=word/numbering.xml><?xml version="1.0" encoding="utf-8"?>
-<w:numbering xmlns:wpc="http://schemas.microsoft.com/office/word/2010/wordprocessingCanvas" xmlns:cx="http://schemas.microsoft.com/office/drawing/2014/chartex" xmlns:cx1="http://schemas.microsoft.com/office/drawing/2015/9/8/chartex" xmlns:cx2="http://schemas.microsoft.com/office/drawing/2015/10/21/chartex" xmlns:cx3="http://schemas.microsoft.com/office/drawing/2016/5/9/chartex" xmlns:cx4="http://schemas.microsoft.com/office/drawing/2016/5/10/chartex" xmlns:cx5="http://schemas.microsoft.com/office/drawing/2016/5/11/chartex" xmlns:cx6="http://schemas.microsoft.com/office/drawing/2016/5/12/chartex" xmlns:cx7="http://schemas.microsoft.com/office/drawing/2016/5/13/chartex" xmlns:cx8="http://schemas.microsoft.com/office/drawing/2016/5/14/chartex" xmlns:mc="http://schemas.openxmlformats.org/markup-compatibility/2006" xmlns:aink="http://schemas.microsoft.com/office/drawing/2016/ink" xmlns:am3d="http://schemas.microsoft.com/office/drawing/2017/model3d" xmlns:o="urn:schemas-microsoft-com:office:office" xmlns:r="http://schemas.openxmlformats.org/officeDocument/2006/relationships" xmlns:m="http://schemas.openxmlformats.org/officeDocument/2006/math" xmlns:v="urn:schemas-microsoft-com:vml" xmlns:wp14="http://schemas.microsoft.com/office/word/2010/wordprocessingDrawing" xmlns:wp="http://schemas.openxmlformats.org/drawingml/2006/wordprocessingDrawing" xmlns:w10="urn:schemas-microsoft-com:office:word" xmlns:w="http://schemas.openxmlformats.org/wordprocessingml/2006/main" xmlns:w14="http://schemas.microsoft.com/office/word/2010/wordml" xmlns:w15="http://schemas.microsoft.com/office/word/2012/wordml" xmlns:w16cex="http://schemas.microsoft.com/office/word/2018/wordml/cex" xmlns:w16cid="http://schemas.microsoft.com/office/word/2016/wordml/cid" xmlns:w16="http://schemas.microsoft.com/office/word/2018/wordml" xmlns:w16sdtdh="http://schemas.microsoft.com/office/word/2020/wordml/sdtdatahash" xmlns:w16se="http://schemas.microsoft.com/office/word/2015/wordml/symex" xmlns:wpg="http://schemas.microsoft.com/office/word/2010/wordprocessingGroup" xmlns:wpi="http://schemas.microsoft.com/office/word/2010/wordprocessingInk" xmlns:wne="http://schemas.microsoft.com/office/word/2006/wordml" xmlns:wps="http://schemas.microsoft.com/office/word/2010/wordprocessingShape" mc:Ignorable="w14 w15 w16se w16cid w16 w16cex w16sdtdh wp14">
+<w:numbering xmlns:wpc="http://schemas.microsoft.com/office/word/2010/wordprocessingCanvas" xmlns:cx="http://schemas.microsoft.com/office/drawing/2014/chartex" xmlns:cx1="http://schemas.microsoft.com/office/drawing/2015/9/8/chartex" xmlns:cx2="http://schemas.microsoft.com/office/drawing/2015/10/21/chartex" xmlns:cx3="http://schemas.microsoft.com/office/drawing/2016/5/9/chartex" xmlns:cx4="http://schemas.microsoft.com/office/drawing/2016/5/10/chartex" xmlns:cx5="http://schemas.microsoft.com/office/drawing/2016/5/11/chartex" xmlns:cx6="http://schemas.microsoft.com/office/drawing/2016/5/12/chartex" xmlns:cx7="http://schemas.microsoft.com/office/drawing/2016/5/13/chartex" xmlns:cx8="http://schemas.microsoft.com/office/drawing/2016/5/14/chartex" xmlns:mc="http://schemas.openxmlformats.org/markup-compatibility/2006" xmlns:aink="http://schemas.microsoft.com/office/drawing/2016/ink" xmlns:am3d="http://schemas.microsoft.com/office/drawing/2017/model3d" xmlns:o="urn:schemas-microsoft-com:office:office" xmlns:oel="http://schemas.microsoft.com/office/2019/extlst" xmlns:r="http://schemas.openxmlformats.org/officeDocument/2006/relationships" xmlns:m="http://schemas.openxmlformats.org/officeDocument/2006/math" xmlns:v="urn:schemas-microsoft-com:vml" xmlns:wp14="http://schemas.microsoft.com/office/word/2010/wordprocessingDrawing" xmlns:wp="http://schemas.openxmlformats.org/drawingml/2006/wordprocessingDrawing" xmlns:w10="urn:schemas-microsoft-com:office:word" xmlns:w="http://schemas.openxmlformats.org/wordprocessingml/2006/main" xmlns:w14="http://schemas.microsoft.com/office/word/2010/wordml" xmlns:w15="http://schemas.microsoft.com/office/word/2012/wordml" xmlns:w16cex="http://schemas.microsoft.com/office/word/2018/wordml/cex" xmlns:w16cid="http://schemas.microsoft.com/office/word/2016/wordml/cid" xmlns:w16="http://schemas.microsoft.com/office/word/2018/wordml" xmlns:w16du="http://schemas.microsoft.com/office/word/2023/wordml/word16du" xmlns:w16sdtdh="http://schemas.microsoft.com/office/word/2020/wordml/sdtdatahash" xmlns:w16se="http://schemas.microsoft.com/office/word/2015/wordml/symex" xmlns:wpg="http://schemas.microsoft.com/office/word/2010/wordprocessingGroup" xmlns:wpi="http://schemas.microsoft.com/office/word/2010/wordprocessingInk" xmlns:wne="http://schemas.microsoft.com/office/word/2006/wordml" xmlns:wps="http://schemas.microsoft.com/office/word/2010/wordprocessingShape" mc:Ignorable="w14 w15 w16se w16cid w16 w16cex w16sdtdh w16du wp14">
   <w:abstractNum w:abstractNumId="0" w15:restartNumberingAfterBreak="0">
     <w:nsid w:val="234838E4"/>
     <w:multiLevelType w:val="hybridMultilevel"/>
@@ -1671,17 +1884,17 @@
       </w:rPr>
     </w:lvl>
   </w:abstractNum>
-  <w:num w:numId="1">
+  <w:num w:numId="1" w16cid:durableId="918174106">
     <w:abstractNumId w:val="1"/>
   </w:num>
-  <w:num w:numId="2">
+  <w:num w:numId="2" w16cid:durableId="1593662803">
     <w:abstractNumId w:val="0"/>
   </w:num>
 </w:numbering>
 </file>
 
 <file path=word/people.xml><?xml version="1.0" encoding="utf-8"?>
-<w15:people xmlns:wpc="http://schemas.microsoft.com/office/word/2010/wordprocessingCanvas" xmlns:cx="http://schemas.microsoft.com/office/drawing/2014/chartex" xmlns:cx1="http://schemas.microsoft.com/office/drawing/2015/9/8/chartex" xmlns:cx2="http://schemas.microsoft.com/office/drawing/2015/10/21/chartex" xmlns:cx3="http://schemas.microsoft.com/office/drawing/2016/5/9/chartex" xmlns:cx4="http://schemas.microsoft.com/office/drawing/2016/5/10/chartex" xmlns:cx5="http://schemas.microsoft.com/office/drawing/2016/5/11/chartex" xmlns:cx6="http://schemas.microsoft.com/office/drawing/2016/5/12/chartex" xmlns:cx7="http://schemas.microsoft.com/office/drawing/2016/5/13/chartex" xmlns:cx8="http://schemas.microsoft.com/office/drawing/2016/5/14/chartex" xmlns:mc="http://schemas.openxmlformats.org/markup-compatibility/2006" xmlns:aink="http://schemas.microsoft.com/office/drawing/2016/ink" xmlns:am3d="http://schemas.microsoft.com/office/drawing/2017/model3d" xmlns:o="urn:schemas-microsoft-com:office:office" xmlns:r="http://schemas.openxmlformats.org/officeDocument/2006/relationships" xmlns:m="http://schemas.openxmlformats.org/officeDocument/2006/math" xmlns:v="urn:schemas-microsoft-com:vml" xmlns:wp14="http://schemas.microsoft.com/office/word/2010/wordprocessingDrawing" xmlns:wp="http://schemas.openxmlformats.org/drawingml/2006/wordprocessingDrawing" xmlns:w10="urn:schemas-microsoft-com:office:word" xmlns:w="http://schemas.openxmlformats.org/wordprocessingml/2006/main" xmlns:w14="http://schemas.microsoft.com/office/word/2010/wordml" xmlns:w15="http://schemas.microsoft.com/office/word/2012/wordml" xmlns:w16cex="http://schemas.microsoft.com/office/word/2018/wordml/cex" xmlns:w16cid="http://schemas.microsoft.com/office/word/2016/wordml/cid" xmlns:w16="http://schemas.microsoft.com/office/word/2018/wordml" xmlns:w16sdtdh="http://schemas.microsoft.com/office/word/2020/wordml/sdtdatahash" xmlns:w16se="http://schemas.microsoft.com/office/word/2015/wordml/symex" xmlns:wpg="http://schemas.microsoft.com/office/word/2010/wordprocessingGroup" xmlns:wpi="http://schemas.microsoft.com/office/word/2010/wordprocessingInk" xmlns:wne="http://schemas.microsoft.com/office/word/2006/wordml" xmlns:wps="http://schemas.microsoft.com/office/word/2010/wordprocessingShape" mc:Ignorable="w14 w15 w16se w16cid w16 w16cex w16sdtdh wp14">
+<w15:people xmlns:wpc="http://schemas.microsoft.com/office/word/2010/wordprocessingCanvas" xmlns:cx="http://schemas.microsoft.com/office/drawing/2014/chartex" xmlns:cx1="http://schemas.microsoft.com/office/drawing/2015/9/8/chartex" xmlns:cx2="http://schemas.microsoft.com/office/drawing/2015/10/21/chartex" xmlns:cx3="http://schemas.microsoft.com/office/drawing/2016/5/9/chartex" xmlns:cx4="http://schemas.microsoft.com/office/drawing/2016/5/10/chartex" xmlns:cx5="http://schemas.microsoft.com/office/drawing/2016/5/11/chartex" xmlns:cx6="http://schemas.microsoft.com/office/drawing/2016/5/12/chartex" xmlns:cx7="http://schemas.microsoft.com/office/drawing/2016/5/13/chartex" xmlns:cx8="http://schemas.microsoft.com/office/drawing/2016/5/14/chartex" xmlns:mc="http://schemas.openxmlformats.org/markup-compatibility/2006" xmlns:aink="http://schemas.microsoft.com/office/drawing/2016/ink" xmlns:am3d="http://schemas.microsoft.com/office/drawing/2017/model3d" xmlns:o="urn:schemas-microsoft-com:office:office" xmlns:oel="http://schemas.microsoft.com/office/2019/extlst" xmlns:r="http://schemas.openxmlformats.org/officeDocument/2006/relationships" xmlns:m="http://schemas.openxmlformats.org/officeDocument/2006/math" xmlns:v="urn:schemas-microsoft-com:vml" xmlns:wp14="http://schemas.microsoft.com/office/word/2010/wordprocessingDrawing" xmlns:wp="http://schemas.openxmlformats.org/drawingml/2006/wordprocessingDrawing" xmlns:w10="urn:schemas-microsoft-com:office:word" xmlns:w="http://schemas.openxmlformats.org/wordprocessingml/2006/main" xmlns:w14="http://schemas.microsoft.com/office/word/2010/wordml" xmlns:w15="http://schemas.microsoft.com/office/word/2012/wordml" xmlns:w16cex="http://schemas.microsoft.com/office/word/2018/wordml/cex" xmlns:w16cid="http://schemas.microsoft.com/office/word/2016/wordml/cid" xmlns:w16="http://schemas.microsoft.com/office/word/2018/wordml" xmlns:w16du="http://schemas.microsoft.com/office/word/2023/wordml/word16du" xmlns:w16sdtdh="http://schemas.microsoft.com/office/word/2020/wordml/sdtdatahash" xmlns:w16se="http://schemas.microsoft.com/office/word/2015/wordml/symex" xmlns:wpg="http://schemas.microsoft.com/office/word/2010/wordprocessingGroup" xmlns:wpi="http://schemas.microsoft.com/office/word/2010/wordprocessingInk" xmlns:wne="http://schemas.microsoft.com/office/word/2006/wordml" xmlns:wps="http://schemas.microsoft.com/office/word/2010/wordprocessingShape" mc:Ignorable="w14 w15 w16se w16cid w16 w16cex w16sdtdh w16du wp14">
   <w15:person w15:author="Pedro Armas">
     <w15:presenceInfo w15:providerId="Windows Live" w15:userId="a665e30787f7f555"/>
   </w15:person>
@@ -1689,7 +1902,7 @@
 </file>
 
 <file path=word/styles.xml><?xml version="1.0" encoding="utf-8"?>
-<w:styles xmlns:mc="http://schemas.openxmlformats.org/markup-compatibility/2006" xmlns:r="http://schemas.openxmlformats.org/officeDocument/2006/relationships" xmlns:w="http://schemas.openxmlformats.org/wordprocessingml/2006/main" xmlns:w14="http://schemas.microsoft.com/office/word/2010/wordml" xmlns:w15="http://schemas.microsoft.com/office/word/2012/wordml" xmlns:w16cex="http://schemas.microsoft.com/office/word/2018/wordml/cex" xmlns:w16cid="http://schemas.microsoft.com/office/word/2016/wordml/cid" xmlns:w16="http://schemas.microsoft.com/office/word/2018/wordml" xmlns:w16sdtdh="http://schemas.microsoft.com/office/word/2020/wordml/sdtdatahash" xmlns:w16se="http://schemas.microsoft.com/office/word/2015/wordml/symex" mc:Ignorable="w14 w15 w16se w16cid w16 w16cex w16sdtdh">
+<w:styles xmlns:mc="http://schemas.openxmlformats.org/markup-compatibility/2006" xmlns:r="http://schemas.openxmlformats.org/officeDocument/2006/relationships" xmlns:w="http://schemas.openxmlformats.org/wordprocessingml/2006/main" xmlns:w14="http://schemas.microsoft.com/office/word/2010/wordml" xmlns:w15="http://schemas.microsoft.com/office/word/2012/wordml" xmlns:w16cex="http://schemas.microsoft.com/office/word/2018/wordml/cex" xmlns:w16cid="http://schemas.microsoft.com/office/word/2016/wordml/cid" xmlns:w16="http://schemas.microsoft.com/office/word/2018/wordml" xmlns:w16du="http://schemas.microsoft.com/office/word/2023/wordml/word16du" xmlns:w16sdtdh="http://schemas.microsoft.com/office/word/2020/wordml/sdtdatahash" xmlns:w16se="http://schemas.microsoft.com/office/word/2015/wordml/symex" mc:Ignorable="w14 w15 w16se w16cid w16 w16cex w16sdtdh w16du">
   <w:docDefaults>
     <w:rPrDefault>
       <w:rPr>
@@ -1811,6 +2024,7 @@
     <w:lsdException w:name="HTML Sample" w:semiHidden="1" w:unhideWhenUsed="1"/>
     <w:lsdException w:name="HTML Typewriter" w:semiHidden="1" w:unhideWhenUsed="1"/>
     <w:lsdException w:name="HTML Variable" w:semiHidden="1" w:unhideWhenUsed="1"/>
+    <w:lsdException w:name="Normal Table" w:semiHidden="1" w:unhideWhenUsed="1"/>
     <w:lsdException w:name="annotation subject" w:semiHidden="1" w:unhideWhenUsed="1"/>
     <w:lsdException w:name="No List" w:semiHidden="1" w:unhideWhenUsed="1"/>
     <w:lsdException w:name="Outline List 1" w:semiHidden="1" w:unhideWhenUsed="1"/>
@@ -1853,8 +2067,11 @@
     <w:lsdException w:name="Table Contemporary" w:semiHidden="1" w:unhideWhenUsed="1"/>
     <w:lsdException w:name="Table Elegant" w:semiHidden="1" w:unhideWhenUsed="1"/>
     <w:lsdException w:name="Table Professional" w:semiHidden="1" w:unhideWhenUsed="1"/>
+    <w:lsdException w:name="Table Subtle 1" w:semiHidden="1" w:unhideWhenUsed="1"/>
     <w:lsdException w:name="Table Subtle 2" w:semiHidden="1" w:unhideWhenUsed="1"/>
     <w:lsdException w:name="Table Web 1" w:semiHidden="1" w:unhideWhenUsed="1"/>
+    <w:lsdException w:name="Table Web 2" w:semiHidden="1" w:unhideWhenUsed="1"/>
+    <w:lsdException w:name="Table Web 3" w:semiHidden="1" w:unhideWhenUsed="1"/>
     <w:lsdException w:name="Balloon Text" w:semiHidden="1" w:unhideWhenUsed="1"/>
     <w:lsdException w:name="Table Grid" w:uiPriority="39"/>
     <w:lsdException w:name="Table Theme" w:semiHidden="1" w:unhideWhenUsed="1"/>

</xml_diff>